<commit_message>
Update the openXDA Configuration Guide to include the MaxQueuedFileCount setting.
</commit_message>
<xml_diff>
--- a/Source/openXDA Configuration Guide.docx
+++ b/Source/openXDA Configuration Guide.docx
@@ -6,8 +6,13 @@
       <w:pPr>
         <w:pStyle w:val="Title"/>
       </w:pPr>
-      <w:r>
-        <w:t>openXDA Configuration</w:t>
+      <w:proofErr w:type="spellStart"/>
+      <w:r>
+        <w:t>openXDA</w:t>
+      </w:r>
+      <w:proofErr w:type="spellEnd"/>
+      <w:r>
+        <w:t xml:space="preserve"> Configuration</w:t>
       </w:r>
     </w:p>
     <w:p>
@@ -22,12 +27,14 @@
       <w:r>
         <w:t xml:space="preserve">Apart from the connection string in the </w:t>
       </w:r>
+      <w:proofErr w:type="spellStart"/>
       <w:r>
         <w:rPr>
           <w:b/>
         </w:rPr>
         <w:t>openXDA.exe.config</w:t>
       </w:r>
+      <w:proofErr w:type="spellEnd"/>
       <w:r>
         <w:t xml:space="preserve"> file, configuration options for the service are located in the database in a table called </w:t>
       </w:r>
@@ -49,12 +56,14 @@
           <w:numId w:val="7"/>
         </w:numPr>
       </w:pPr>
+      <w:proofErr w:type="spellStart"/>
       <w:r>
         <w:rPr>
           <w:b/>
         </w:rPr>
         <w:t>DbTimeout</w:t>
       </w:r>
+      <w:proofErr w:type="spellEnd"/>
     </w:p>
     <w:p>
       <w:pPr>
@@ -91,12 +100,14 @@
           <w:numId w:val="7"/>
         </w:numPr>
       </w:pPr>
+      <w:proofErr w:type="spellStart"/>
       <w:r>
         <w:rPr>
           <w:b/>
         </w:rPr>
         <w:t>WatchDirectories</w:t>
       </w:r>
+      <w:proofErr w:type="spellEnd"/>
     </w:p>
     <w:p>
       <w:pPr>
@@ -133,12 +144,14 @@
           <w:numId w:val="7"/>
         </w:numPr>
       </w:pPr>
+      <w:proofErr w:type="spellStart"/>
       <w:r>
         <w:rPr>
           <w:b/>
         </w:rPr>
         <w:t>ResultsPath</w:t>
       </w:r>
+      <w:proofErr w:type="spellEnd"/>
     </w:p>
     <w:p>
       <w:pPr>
@@ -175,12 +188,14 @@
           <w:numId w:val="7"/>
         </w:numPr>
       </w:pPr>
+      <w:proofErr w:type="spellStart"/>
       <w:r>
         <w:rPr>
           <w:b/>
         </w:rPr>
         <w:t>FilePattern</w:t>
       </w:r>
+      <w:proofErr w:type="spellEnd"/>
     </w:p>
     <w:p>
       <w:pPr>
@@ -193,13 +208,33 @@
       <w:r>
         <w:t xml:space="preserve">Default: </w:t>
       </w:r>
+      <w:proofErr w:type="gramStart"/>
       <w:r>
         <w:rPr>
           <w:rFonts w:ascii="Consolas" w:hAnsi="Consolas" w:cs="Consolas"/>
           <w:sz w:val="20"/>
           <w:szCs w:val="20"/>
         </w:rPr>
-        <w:t>(?&lt;AssetKey&gt;[^\\]+)\\[^\\]+$</w:t>
+        <w:t>(?&lt;</w:t>
+      </w:r>
+      <w:proofErr w:type="spellStart"/>
+      <w:proofErr w:type="gramEnd"/>
+      <w:r>
+        <w:rPr>
+          <w:rFonts w:ascii="Consolas" w:hAnsi="Consolas" w:cs="Consolas"/>
+          <w:sz w:val="20"/>
+          <w:szCs w:val="20"/>
+        </w:rPr>
+        <w:t>AssetKey</w:t>
+      </w:r>
+      <w:proofErr w:type="spellEnd"/>
+      <w:r>
+        <w:rPr>
+          <w:rFonts w:ascii="Consolas" w:hAnsi="Consolas" w:cs="Consolas"/>
+          <w:sz w:val="20"/>
+          <w:szCs w:val="20"/>
+        </w:rPr>
+        <w:t>&gt;[^\\]+)\\[^\\]+$</w:t>
       </w:r>
     </w:p>
     <w:p>
@@ -225,12 +260,14 @@
       <w:r>
         <w:t xml:space="preserve">A capture group for </w:t>
       </w:r>
+      <w:proofErr w:type="spellStart"/>
       <w:r>
         <w:rPr>
           <w:b/>
         </w:rPr>
         <w:t>AssetKey</w:t>
       </w:r>
+      <w:proofErr w:type="spellEnd"/>
       <w:r>
         <w:t xml:space="preserve"> must be specified.</w:t>
       </w:r>
@@ -272,12 +309,14 @@
           <w:b/>
         </w:rPr>
       </w:pPr>
+      <w:proofErr w:type="spellStart"/>
       <w:r>
         <w:rPr>
           <w:b/>
         </w:rPr>
         <w:t>DefaultMeterTimeZone</w:t>
       </w:r>
+      <w:proofErr w:type="spellEnd"/>
     </w:p>
     <w:p>
       <w:pPr>
@@ -345,6 +384,7 @@
           <w:b/>
         </w:rPr>
       </w:pPr>
+      <w:proofErr w:type="spellStart"/>
       <w:r>
         <w:rPr>
           <w:b/>
@@ -352,6 +392,7 @@
         <w:lastRenderedPageBreak/>
         <w:t>XDATimeZone</w:t>
       </w:r>
+      <w:proofErr w:type="spellEnd"/>
     </w:p>
     <w:p>
       <w:pPr>
@@ -374,19 +415,43 @@
         </w:numPr>
       </w:pPr>
       <w:r>
-        <w:t>The time zone identifier for the time zone used by openXDA when storing time data in the openXDA database.</w:t>
-      </w:r>
-    </w:p>
-    <w:p>
-      <w:pPr>
-        <w:pStyle w:val="ListParagraph"/>
-        <w:numPr>
-          <w:ilvl w:val="1"/>
-          <w:numId w:val="7"/>
-        </w:numPr>
-      </w:pPr>
-      <w:r>
-        <w:t>Supplying an empty string (which is the default value for this setting) will default to the local time zone of the system on which openXDA is running.</w:t>
+        <w:t xml:space="preserve">The time zone identifier for the time zone used by </w:t>
+      </w:r>
+      <w:proofErr w:type="spellStart"/>
+      <w:r>
+        <w:t>openXDA</w:t>
+      </w:r>
+      <w:proofErr w:type="spellEnd"/>
+      <w:r>
+        <w:t xml:space="preserve"> when storing time data in the </w:t>
+      </w:r>
+      <w:proofErr w:type="spellStart"/>
+      <w:r>
+        <w:t>openXDA</w:t>
+      </w:r>
+      <w:proofErr w:type="spellEnd"/>
+      <w:r>
+        <w:t xml:space="preserve"> database.</w:t>
+      </w:r>
+    </w:p>
+    <w:p>
+      <w:pPr>
+        <w:pStyle w:val="ListParagraph"/>
+        <w:numPr>
+          <w:ilvl w:val="1"/>
+          <w:numId w:val="7"/>
+        </w:numPr>
+      </w:pPr>
+      <w:r>
+        <w:t xml:space="preserve">Supplying an empty string (which is the default value for this setting) will default to the local time zone of the system on which </w:t>
+      </w:r>
+      <w:proofErr w:type="spellStart"/>
+      <w:r>
+        <w:t>openXDA</w:t>
+      </w:r>
+      <w:proofErr w:type="spellEnd"/>
+      <w:r>
+        <w:t xml:space="preserve"> is running.</w:t>
       </w:r>
       <w:r>
         <w:br/>
@@ -403,12 +468,14 @@
           <w:b/>
         </w:rPr>
       </w:pPr>
+      <w:proofErr w:type="spellStart"/>
       <w:r>
         <w:rPr>
           <w:b/>
         </w:rPr>
         <w:t>WaitPeriod</w:t>
       </w:r>
+      <w:proofErr w:type="spellEnd"/>
     </w:p>
     <w:p>
       <w:pPr>
@@ -443,7 +510,15 @@
         </w:numPr>
       </w:pPr>
       <w:r>
-        <w:t>Increasing the wait period will allow openXDA more time to gather details about an event from multiple meters and provide a single email result.</w:t>
+        <w:t xml:space="preserve">Increasing the wait period will allow </w:t>
+      </w:r>
+      <w:proofErr w:type="spellStart"/>
+      <w:r>
+        <w:t>openXDA</w:t>
+      </w:r>
+      <w:proofErr w:type="spellEnd"/>
+      <w:r>
+        <w:t xml:space="preserve"> more time to gather details about an event from multiple meters and provide a single email result.</w:t>
       </w:r>
     </w:p>
     <w:p>
@@ -470,12 +545,14 @@
           <w:numId w:val="7"/>
         </w:numPr>
       </w:pPr>
+      <w:proofErr w:type="spellStart"/>
       <w:r>
         <w:rPr>
           <w:b/>
         </w:rPr>
         <w:t>TimeTolerance</w:t>
       </w:r>
+      <w:proofErr w:type="spellEnd"/>
     </w:p>
     <w:p>
       <w:pPr>
@@ -510,7 +587,15 @@
         </w:numPr>
       </w:pPr>
       <w:r>
-        <w:t>Adjust this parameter to increase or decrease the tolerance used by openXDA when aligning events that occurred at approximately the same time. The system will attempt to determine whether two events could have occurred at the same time based on their relative positions in time, taking into account this time tolerance.</w:t>
+        <w:t xml:space="preserve">Adjust this parameter to increase or decrease the tolerance used by </w:t>
+      </w:r>
+      <w:proofErr w:type="spellStart"/>
+      <w:r>
+        <w:t>openXDA</w:t>
+      </w:r>
+      <w:proofErr w:type="spellEnd"/>
+      <w:r>
+        <w:t xml:space="preserve"> when aligning events that occurred at approximately the same time. The system will attempt to determine whether two events could have occurred at the same time based on their relative positions in time, taking into account this time tolerance.</w:t>
       </w:r>
       <w:r>
         <w:br/>
@@ -524,12 +609,14 @@
           <w:numId w:val="7"/>
         </w:numPr>
       </w:pPr>
+      <w:proofErr w:type="spellStart"/>
       <w:r>
         <w:rPr>
           <w:b/>
         </w:rPr>
         <w:t>MaxTimeOffset</w:t>
       </w:r>
+      <w:proofErr w:type="spellEnd"/>
     </w:p>
     <w:p>
       <w:pPr>
@@ -582,7 +669,15 @@
         </w:numPr>
       </w:pPr>
       <w:r>
-        <w:t>The default value of 0.0 disables this setting so that openXDA processes files regardless of how far in the future the timestamps are.</w:t>
+        <w:t xml:space="preserve">The default value of 0.0 disables this setting so that </w:t>
+      </w:r>
+      <w:proofErr w:type="spellStart"/>
+      <w:r>
+        <w:t>openXDA</w:t>
+      </w:r>
+      <w:proofErr w:type="spellEnd"/>
+      <w:r>
+        <w:t xml:space="preserve"> processes files regardless of how far in the future the timestamps are.</w:t>
       </w:r>
       <w:r>
         <w:br/>
@@ -604,6 +699,7 @@
           <w:b/>
         </w:rPr>
       </w:pPr>
+      <w:proofErr w:type="spellStart"/>
       <w:r>
         <w:rPr>
           <w:b/>
@@ -611,6 +707,7 @@
         <w:lastRenderedPageBreak/>
         <w:t>MinTimeOffset</w:t>
       </w:r>
+      <w:proofErr w:type="spellEnd"/>
     </w:p>
     <w:p>
       <w:pPr>
@@ -675,7 +772,15 @@
         </w:rPr>
       </w:pPr>
       <w:r>
-        <w:t>The default value of 0.0 disables this setting so that openXDA processes files regardless of how old the timestamps are.</w:t>
+        <w:t xml:space="preserve">The default value of 0.0 disables this setting so that </w:t>
+      </w:r>
+      <w:proofErr w:type="spellStart"/>
+      <w:r>
+        <w:t>openXDA</w:t>
+      </w:r>
+      <w:proofErr w:type="spellEnd"/>
+      <w:r>
+        <w:t xml:space="preserve"> processes files regardless of how old the timestamps are.</w:t>
       </w:r>
       <w:r>
         <w:br/>
@@ -692,12 +797,14 @@
           <w:b/>
         </w:rPr>
       </w:pPr>
+      <w:proofErr w:type="spellStart"/>
       <w:r>
         <w:rPr>
           <w:b/>
         </w:rPr>
         <w:t>MaxFileDuration</w:t>
       </w:r>
+      <w:proofErr w:type="spellEnd"/>
     </w:p>
     <w:p>
       <w:pPr>
@@ -726,19 +833,43 @@
         </w:rPr>
       </w:pPr>
       <w:r>
-        <w:t>The maximum duration, in seconds, of the files processed by openXDA. Files with a larger duration will be skipped by openXDA’s file processing engine.</w:t>
-      </w:r>
-    </w:p>
-    <w:p>
-      <w:pPr>
-        <w:pStyle w:val="ListParagraph"/>
-        <w:numPr>
-          <w:ilvl w:val="1"/>
-          <w:numId w:val="7"/>
-        </w:numPr>
-      </w:pPr>
-      <w:r>
-        <w:t>The default value, 0.0, disables this setting so that openXDA processes all files regardless of the duration.</w:t>
+        <w:t xml:space="preserve">The maximum duration, in seconds, of the files processed by </w:t>
+      </w:r>
+      <w:proofErr w:type="spellStart"/>
+      <w:r>
+        <w:t>openXDA</w:t>
+      </w:r>
+      <w:proofErr w:type="spellEnd"/>
+      <w:r>
+        <w:t xml:space="preserve">. Files with a larger duration will be skipped by </w:t>
+      </w:r>
+      <w:proofErr w:type="spellStart"/>
+      <w:r>
+        <w:t>openXDA’s</w:t>
+      </w:r>
+      <w:proofErr w:type="spellEnd"/>
+      <w:r>
+        <w:t xml:space="preserve"> file processing engine.</w:t>
+      </w:r>
+    </w:p>
+    <w:p>
+      <w:pPr>
+        <w:pStyle w:val="ListParagraph"/>
+        <w:numPr>
+          <w:ilvl w:val="1"/>
+          <w:numId w:val="7"/>
+        </w:numPr>
+      </w:pPr>
+      <w:r>
+        <w:t xml:space="preserve">The default value, 0.0, disables this setting so that </w:t>
+      </w:r>
+      <w:proofErr w:type="spellStart"/>
+      <w:r>
+        <w:t>openXDA</w:t>
+      </w:r>
+      <w:proofErr w:type="spellEnd"/>
+      <w:r>
+        <w:t xml:space="preserve"> processes all files regardless of the duration.</w:t>
       </w:r>
       <w:r>
         <w:br/>
@@ -755,12 +886,14 @@
           <w:b/>
         </w:rPr>
       </w:pPr>
+      <w:proofErr w:type="spellStart"/>
       <w:r>
         <w:rPr>
           <w:b/>
         </w:rPr>
         <w:t>MaxFileCreationTimeOffset</w:t>
       </w:r>
+      <w:proofErr w:type="spellEnd"/>
     </w:p>
     <w:p>
       <w:pPr>
@@ -822,7 +955,15 @@
         </w:rPr>
       </w:pPr>
       <w:r>
-        <w:t>The default value, 0.0, disables this setting so that openXDA processes all files regardless of the creation time.</w:t>
+        <w:t xml:space="preserve">The default value, 0.0, disables this setting so that </w:t>
+      </w:r>
+      <w:proofErr w:type="spellStart"/>
+      <w:r>
+        <w:t>openXDA</w:t>
+      </w:r>
+      <w:proofErr w:type="spellEnd"/>
+      <w:r>
+        <w:t xml:space="preserve"> processes all files regardless of the creation time.</w:t>
       </w:r>
       <w:r>
         <w:br/>
@@ -839,12 +980,14 @@
           <w:b/>
         </w:rPr>
       </w:pPr>
+      <w:proofErr w:type="spellStart"/>
       <w:r>
         <w:rPr>
           <w:b/>
         </w:rPr>
         <w:t>SystemFrequency</w:t>
       </w:r>
+      <w:proofErr w:type="spellEnd"/>
     </w:p>
     <w:p>
       <w:pPr>
@@ -882,7 +1025,15 @@
         <w:t xml:space="preserve"> </w:t>
       </w:r>
       <w:r>
-        <w:t>being analyzed by openXDA.</w:t>
+        <w:t xml:space="preserve">being analyzed by </w:t>
+      </w:r>
+      <w:proofErr w:type="spellStart"/>
+      <w:r>
+        <w:t>openXDA</w:t>
+      </w:r>
+      <w:proofErr w:type="spellEnd"/>
+      <w:r>
+        <w:t>.</w:t>
       </w:r>
       <w:r>
         <w:br/>
@@ -899,12 +1050,14 @@
           <w:b/>
         </w:rPr>
       </w:pPr>
+      <w:proofErr w:type="spellStart"/>
       <w:r>
         <w:rPr>
           <w:b/>
         </w:rPr>
         <w:t>MaxVoltage</w:t>
       </w:r>
+      <w:proofErr w:type="spellEnd"/>
     </w:p>
     <w:p>
       <w:pPr>
@@ -953,12 +1106,14 @@
           <w:numId w:val="7"/>
         </w:numPr>
       </w:pPr>
+      <w:proofErr w:type="spellStart"/>
       <w:r>
         <w:rPr>
           <w:b/>
         </w:rPr>
         <w:t>MaxCurrent</w:t>
       </w:r>
+      <w:proofErr w:type="spellEnd"/>
     </w:p>
     <w:p>
       <w:pPr>
@@ -1024,6 +1179,7 @@
           <w:b/>
         </w:rPr>
       </w:pPr>
+      <w:proofErr w:type="spellStart"/>
       <w:r>
         <w:rPr>
           <w:b/>
@@ -1037,6 +1193,7 @@
         </w:rPr>
         <w:t>PrefaultTrigger</w:t>
       </w:r>
+      <w:proofErr w:type="spellEnd"/>
     </w:p>
     <w:p>
       <w:pPr>
@@ -1065,7 +1222,15 @@
         </w:rPr>
       </w:pPr>
       <w:r>
-        <w:t>The threshold at which the ratio between RMS current and prefault RMS current indicates faulted conditions.</w:t>
+        <w:t xml:space="preserve">The threshold at which the ratio between RMS current and </w:t>
+      </w:r>
+      <w:proofErr w:type="spellStart"/>
+      <w:r>
+        <w:t>prefault</w:t>
+      </w:r>
+      <w:proofErr w:type="spellEnd"/>
+      <w:r>
+        <w:t xml:space="preserve"> RMS current indicates faulted conditions.</w:t>
       </w:r>
     </w:p>
     <w:p>
@@ -1091,6 +1256,7 @@
           <w:numId w:val="7"/>
         </w:numPr>
       </w:pPr>
+      <w:proofErr w:type="spellStart"/>
       <w:r>
         <w:rPr>
           <w:b/>
@@ -1103,6 +1269,7 @@
         </w:rPr>
         <w:t>MaxFaultDistanceMultiplier</w:t>
       </w:r>
+      <w:proofErr w:type="spellEnd"/>
     </w:p>
     <w:p>
       <w:pPr>
@@ -1151,6 +1318,7 @@
           <w:b/>
         </w:rPr>
       </w:pPr>
+      <w:proofErr w:type="spellStart"/>
       <w:r>
         <w:rPr>
           <w:b/>
@@ -1163,6 +1331,7 @@
         </w:rPr>
         <w:t>MinFaultDistanceMultiplier</w:t>
       </w:r>
+      <w:proofErr w:type="spellEnd"/>
     </w:p>
     <w:p>
       <w:pPr>
@@ -1205,6 +1374,7 @@
           <w:numId w:val="7"/>
         </w:numPr>
       </w:pPr>
+      <w:proofErr w:type="spellStart"/>
       <w:r>
         <w:rPr>
           <w:b/>
@@ -1217,6 +1387,7 @@
         </w:rPr>
         <w:t>OpenBreakerThreshold</w:t>
       </w:r>
+      <w:proofErr w:type="spellEnd"/>
     </w:p>
     <w:p>
       <w:pPr>
@@ -1274,6 +1445,7 @@
           <w:numId w:val="7"/>
         </w:numPr>
       </w:pPr>
+      <w:proofErr w:type="spellStart"/>
       <w:r>
         <w:rPr>
           <w:b/>
@@ -1286,6 +1458,7 @@
         </w:rPr>
         <w:t>LateBreakerThreshold</w:t>
       </w:r>
+      <w:proofErr w:type="spellEnd"/>
     </w:p>
     <w:p>
       <w:pPr>
@@ -1322,12 +1495,14 @@
           <w:numId w:val="7"/>
         </w:numPr>
       </w:pPr>
+      <w:proofErr w:type="spellStart"/>
       <w:r>
         <w:rPr>
           <w:b/>
         </w:rPr>
         <w:t>LengthUnits</w:t>
       </w:r>
+      <w:proofErr w:type="spellEnd"/>
     </w:p>
     <w:p>
       <w:pPr>
@@ -1384,6 +1559,7 @@
           <w:b/>
         </w:rPr>
       </w:pPr>
+      <w:proofErr w:type="spellStart"/>
       <w:r>
         <w:rPr>
           <w:b/>
@@ -1391,6 +1567,7 @@
         <w:lastRenderedPageBreak/>
         <w:t>COMTRADEMinWaitTime</w:t>
       </w:r>
+      <w:proofErr w:type="spellEnd"/>
     </w:p>
     <w:p>
       <w:pPr>
@@ -1416,19 +1593,43 @@
         </w:numPr>
       </w:pPr>
       <w:r>
-        <w:t>The minimum amount of time, in seconds, to wait for additional data files after the system detects the existence of a .d00 COMTRADE file.</w:t>
-      </w:r>
-    </w:p>
-    <w:p>
-      <w:pPr>
-        <w:pStyle w:val="ListParagraph"/>
-        <w:numPr>
-          <w:ilvl w:val="1"/>
-          <w:numId w:val="7"/>
-        </w:numPr>
-      </w:pPr>
-      <w:r>
-        <w:t>The best way to ensure that all data files are present before openXDA attempts to process them is to copy the data files first, then copy the .cfg file last.</w:t>
+        <w:t xml:space="preserve">The minimum amount of time, in seconds, to wait for additional data files after the system detects the existence of </w:t>
+      </w:r>
+      <w:proofErr w:type="gramStart"/>
+      <w:r>
+        <w:t>a .d</w:t>
+      </w:r>
+      <w:proofErr w:type="gramEnd"/>
+      <w:r>
+        <w:t>00 COMTRADE file.</w:t>
+      </w:r>
+    </w:p>
+    <w:p>
+      <w:pPr>
+        <w:pStyle w:val="ListParagraph"/>
+        <w:numPr>
+          <w:ilvl w:val="1"/>
+          <w:numId w:val="7"/>
+        </w:numPr>
+      </w:pPr>
+      <w:r>
+        <w:t xml:space="preserve">The best way to ensure that all data files are present before </w:t>
+      </w:r>
+      <w:proofErr w:type="spellStart"/>
+      <w:r>
+        <w:t>openXDA</w:t>
+      </w:r>
+      <w:proofErr w:type="spellEnd"/>
+      <w:r>
+        <w:t xml:space="preserve"> attempts to process them is to copy the data files first, then copy the .</w:t>
+      </w:r>
+      <w:proofErr w:type="spellStart"/>
+      <w:r>
+        <w:t>cfg</w:t>
+      </w:r>
+      <w:proofErr w:type="spellEnd"/>
+      <w:r>
+        <w:t xml:space="preserve"> file last.</w:t>
       </w:r>
       <w:r>
         <w:br/>
@@ -1442,12 +1643,14 @@
           <w:numId w:val="7"/>
         </w:numPr>
       </w:pPr>
+      <w:proofErr w:type="spellStart"/>
       <w:r>
         <w:rPr>
           <w:b/>
         </w:rPr>
         <w:t>ProcessingThreadCount</w:t>
       </w:r>
+      <w:proofErr w:type="spellEnd"/>
     </w:p>
     <w:p>
       <w:pPr>
@@ -1498,16 +1701,74 @@
           <w:ilvl w:val="0"/>
           <w:numId w:val="7"/>
         </w:numPr>
-        <w:rPr>
-          <w:b/>
-        </w:rPr>
-      </w:pPr>
+      </w:pPr>
+      <w:proofErr w:type="spellStart"/>
+      <w:r>
+        <w:rPr>
+          <w:b/>
+        </w:rPr>
+        <w:t>MaxQueuedFileCount</w:t>
+      </w:r>
+      <w:proofErr w:type="spellEnd"/>
+    </w:p>
+    <w:p>
+      <w:pPr>
+        <w:pStyle w:val="ListParagraph"/>
+        <w:numPr>
+          <w:ilvl w:val="1"/>
+          <w:numId w:val="7"/>
+        </w:numPr>
+      </w:pPr>
+      <w:r>
+        <w:t>Default: 10</w:t>
+      </w:r>
+    </w:p>
+    <w:p>
+      <w:pPr>
+        <w:pStyle w:val="ListParagraph"/>
+        <w:numPr>
+          <w:ilvl w:val="1"/>
+          <w:numId w:val="7"/>
+        </w:numPr>
+      </w:pPr>
+      <w:r>
+        <w:t>The number of files that can be queued on meter data processing threads before the system starts blocking the file processing thread.</w:t>
+      </w:r>
+    </w:p>
+    <w:p>
+      <w:pPr>
+        <w:pStyle w:val="ListParagraph"/>
+        <w:numPr>
+          <w:ilvl w:val="1"/>
+          <w:numId w:val="7"/>
+        </w:numPr>
+      </w:pPr>
+      <w:r>
+        <w:t>Values less than or equal to zero will be set to one.</w:t>
+      </w:r>
+      <w:r>
+        <w:br/>
+      </w:r>
+    </w:p>
+    <w:p>
+      <w:pPr>
+        <w:pStyle w:val="ListParagraph"/>
+        <w:numPr>
+          <w:ilvl w:val="0"/>
+          <w:numId w:val="7"/>
+        </w:numPr>
+        <w:rPr>
+          <w:b/>
+        </w:rPr>
+      </w:pPr>
+      <w:proofErr w:type="spellStart"/>
       <w:r>
         <w:rPr>
           <w:b/>
         </w:rPr>
         <w:t>FileWatcherEnumerationStrategy</w:t>
       </w:r>
+      <w:proofErr w:type="spellEnd"/>
     </w:p>
     <w:p>
       <w:pPr>
@@ -1520,9 +1781,11 @@
       <w:r>
         <w:t xml:space="preserve">Default: </w:t>
       </w:r>
+      <w:proofErr w:type="spellStart"/>
       <w:r>
         <w:t>ParallelSubdirectories</w:t>
       </w:r>
+      <w:proofErr w:type="spellEnd"/>
     </w:p>
     <w:p>
       <w:pPr>
@@ -1562,12 +1825,14 @@
           <w:numId w:val="7"/>
         </w:numPr>
       </w:pPr>
+      <w:proofErr w:type="spellStart"/>
       <w:r>
         <w:rPr>
           <w:b/>
         </w:rPr>
         <w:t>ParallelWatchDirectories</w:t>
       </w:r>
+      <w:proofErr w:type="spellEnd"/>
       <w:r>
         <w:t xml:space="preserve"> processes all watch directories in parallel on their own thread using a depth-first recursive search.</w:t>
       </w:r>
@@ -1580,12 +1845,14 @@
           <w:numId w:val="7"/>
         </w:numPr>
       </w:pPr>
+      <w:proofErr w:type="spellStart"/>
       <w:r>
         <w:rPr>
           <w:b/>
         </w:rPr>
         <w:t>ParallelSubdirectories</w:t>
       </w:r>
+      <w:proofErr w:type="spellEnd"/>
       <w:r>
         <w:t xml:space="preserve"> processes each directory on its own thread, including subdirectories.</w:t>
       </w:r>
@@ -1619,12 +1886,14 @@
           <w:numId w:val="7"/>
         </w:numPr>
       </w:pPr>
+      <w:proofErr w:type="spellStart"/>
       <w:r>
         <w:rPr>
           <w:b/>
         </w:rPr>
         <w:t>FileWatcherMaxFragmentation</w:t>
       </w:r>
+      <w:proofErr w:type="spellEnd"/>
     </w:p>
     <w:p>
       <w:pPr>
@@ -1666,6 +1935,11 @@
       </w:r>
     </w:p>
     <w:p>
+      <w:r>
+        <w:br w:type="page"/>
+      </w:r>
+    </w:p>
+    <w:p>
       <w:pPr>
         <w:pStyle w:val="ListParagraph"/>
         <w:numPr>
@@ -1673,12 +1947,15 @@
           <w:numId w:val="7"/>
         </w:numPr>
       </w:pPr>
-      <w:r>
-        <w:rPr>
-          <w:b/>
-        </w:rPr>
+      <w:proofErr w:type="spellStart"/>
+      <w:r>
+        <w:rPr>
+          <w:b/>
+        </w:rPr>
+        <w:lastRenderedPageBreak/>
         <w:t>FileWatcherInternalThreadCount</w:t>
       </w:r>
+      <w:proofErr w:type="spellEnd"/>
     </w:p>
     <w:p>
       <w:pPr>
@@ -1720,11 +1997,6 @@
       </w:r>
     </w:p>
     <w:p>
-      <w:r>
-        <w:br w:type="page"/>
-      </w:r>
-    </w:p>
-    <w:p>
       <w:pPr>
         <w:pStyle w:val="ListParagraph"/>
         <w:numPr>
@@ -1732,13 +2004,14 @@
           <w:numId w:val="7"/>
         </w:numPr>
       </w:pPr>
-      <w:r>
-        <w:rPr>
-          <w:b/>
-        </w:rPr>
-        <w:lastRenderedPageBreak/>
+      <w:proofErr w:type="spellStart"/>
+      <w:r>
+        <w:rPr>
+          <w:b/>
+        </w:rPr>
         <w:t>FileWatcherBufferSize</w:t>
       </w:r>
+      <w:proofErr w:type="spellEnd"/>
     </w:p>
     <w:p>
       <w:pPr>
@@ -1805,12 +2078,14 @@
       <w:r>
         <w:t xml:space="preserve"> </w:t>
       </w:r>
+      <w:proofErr w:type="spellStart"/>
       <w:r>
         <w:rPr>
           <w:b/>
         </w:rPr>
         <w:t>FileShares</w:t>
       </w:r>
+      <w:proofErr w:type="spellEnd"/>
     </w:p>
     <w:p>
       <w:pPr>
@@ -1885,12 +2160,14 @@
           <w:b/>
         </w:rPr>
       </w:pPr>
+      <w:proofErr w:type="spellStart"/>
       <w:r>
         <w:rPr>
           <w:b/>
         </w:rPr>
         <w:t>UserName</w:t>
       </w:r>
+      <w:proofErr w:type="spellEnd"/>
       <w:r>
         <w:t>: The name of the user to log in as (DOMAIN\USERNAME).</w:t>
       </w:r>
@@ -1990,9 +2267,11 @@
       <w:r>
         <w:t>.</w:t>
       </w:r>
+      <w:proofErr w:type="gramStart"/>
       <w:r>
         <w:t>1.Name</w:t>
       </w:r>
+      <w:proofErr w:type="gramEnd"/>
       <w:r>
         <w:tab/>
       </w:r>
@@ -2061,9 +2340,11 @@
       <w:r>
         <w:t>.</w:t>
       </w:r>
+      <w:proofErr w:type="gramStart"/>
       <w:r>
         <w:t>2.Name</w:t>
       </w:r>
+      <w:proofErr w:type="gramEnd"/>
       <w:r>
         <w:tab/>
       </w:r>
@@ -2098,35 +2379,214 @@
       <w:r>
         <w:t>s</w:t>
       </w:r>
+      <w:r>
+        <w:t>.</w:t>
+      </w:r>
+      <w:r>
+        <w:t>2.Password</w:t>
+      </w:r>
+      <w:r>
+        <w:tab/>
+      </w:r>
+      <w:r>
+        <w:tab/>
+        <w:t>user2pwd</w:t>
+      </w:r>
+    </w:p>
+    <w:p>
+      <w:pPr>
+        <w:pStyle w:val="ListParagraph"/>
+        <w:numPr>
+          <w:ilvl w:val="2"/>
+          <w:numId w:val="7"/>
+        </w:numPr>
+        <w:rPr>
+          <w:b/>
+        </w:rPr>
+      </w:pPr>
+      <w:r>
+        <w:t>Etc.</w:t>
+      </w:r>
+      <w:r>
+        <w:br/>
+      </w:r>
+    </w:p>
+    <w:p>
+      <w:pPr>
+        <w:pStyle w:val="ListParagraph"/>
+        <w:numPr>
+          <w:ilvl w:val="0"/>
+          <w:numId w:val="7"/>
+        </w:numPr>
+        <w:rPr>
+          <w:b/>
+        </w:rPr>
+      </w:pPr>
+      <w:proofErr w:type="spellStart"/>
+      <w:r>
+        <w:rPr>
+          <w:b/>
+        </w:rPr>
+        <w:t>Email.</w:t>
+      </w:r>
+      <w:r>
+        <w:rPr>
+          <w:b/>
+        </w:rPr>
+        <w:t>SMTPServer</w:t>
+      </w:r>
+      <w:proofErr w:type="spellEnd"/>
+    </w:p>
+    <w:p>
+      <w:pPr>
+        <w:pStyle w:val="ListParagraph"/>
+        <w:numPr>
+          <w:ilvl w:val="1"/>
+          <w:numId w:val="7"/>
+        </w:numPr>
+        <w:rPr>
+          <w:b/>
+        </w:rPr>
+      </w:pPr>
+      <w:r>
+        <w:t>The hostname or IP address of the SMTP server used for sending emails when a fault is detected.</w:t>
+      </w:r>
+      <w:r>
+        <w:br/>
+      </w:r>
+    </w:p>
+    <w:p>
+      <w:r>
+        <w:br w:type="page"/>
+      </w:r>
+    </w:p>
+    <w:p>
+      <w:pPr>
+        <w:pStyle w:val="ListParagraph"/>
+        <w:numPr>
+          <w:ilvl w:val="0"/>
+          <w:numId w:val="7"/>
+        </w:numPr>
+        <w:rPr>
+          <w:b/>
+        </w:rPr>
+      </w:pPr>
+      <w:proofErr w:type="spellStart"/>
+      <w:r>
+        <w:rPr>
+          <w:b/>
+        </w:rPr>
+        <w:lastRenderedPageBreak/>
+        <w:t>Email.</w:t>
+      </w:r>
+      <w:r>
+        <w:rPr>
+          <w:b/>
+        </w:rPr>
+        <w:t>FromAddress</w:t>
+      </w:r>
+      <w:proofErr w:type="spellEnd"/>
+    </w:p>
+    <w:p>
+      <w:pPr>
+        <w:pStyle w:val="ListParagraph"/>
+        <w:numPr>
+          <w:ilvl w:val="1"/>
+          <w:numId w:val="7"/>
+        </w:numPr>
+        <w:rPr>
+          <w:b/>
+        </w:rPr>
+      </w:pPr>
+      <w:r>
+        <w:t xml:space="preserve">Default: </w:t>
+      </w:r>
+      <w:r>
+        <w:t>openXDA@gridprotectionalliance.org</w:t>
+      </w:r>
+    </w:p>
+    <w:p>
+      <w:pPr>
+        <w:pStyle w:val="ListParagraph"/>
+        <w:numPr>
+          <w:ilvl w:val="1"/>
+          <w:numId w:val="7"/>
+        </w:numPr>
+        <w:rPr>
+          <w:b/>
+        </w:rPr>
+      </w:pPr>
+      <w:r>
+        <w:t xml:space="preserve">The email address placed on the </w:t>
+      </w:r>
+      <w:proofErr w:type="gramStart"/>
+      <w:r>
+        <w:t>From</w:t>
+      </w:r>
+      <w:proofErr w:type="gramEnd"/>
+      <w:r>
+        <w:t xml:space="preserve"> line of the emails sent when a fault is detected.</w:t>
+      </w:r>
+      <w:r>
+        <w:br/>
+      </w:r>
+    </w:p>
+    <w:p>
+      <w:pPr>
+        <w:pStyle w:val="ListParagraph"/>
+        <w:numPr>
+          <w:ilvl w:val="0"/>
+          <w:numId w:val="7"/>
+        </w:numPr>
+        <w:rPr>
+          <w:b/>
+        </w:rPr>
+      </w:pPr>
       <w:bookmarkStart w:id="0" w:name="_GoBack"/>
       <w:bookmarkEnd w:id="0"/>
-      <w:r>
-        <w:t>.</w:t>
-      </w:r>
-      <w:r>
-        <w:t>2.Password</w:t>
-      </w:r>
-      <w:r>
-        <w:tab/>
-      </w:r>
-      <w:r>
-        <w:tab/>
-        <w:t>user2pwd</w:t>
-      </w:r>
-    </w:p>
-    <w:p>
-      <w:pPr>
-        <w:pStyle w:val="ListParagraph"/>
-        <w:numPr>
-          <w:ilvl w:val="2"/>
-          <w:numId w:val="7"/>
-        </w:numPr>
-        <w:rPr>
-          <w:b/>
-        </w:rPr>
-      </w:pPr>
-      <w:r>
-        <w:t>Etc.</w:t>
+      <w:proofErr w:type="spellStart"/>
+      <w:r>
+        <w:rPr>
+          <w:b/>
+        </w:rPr>
+        <w:t>Email.Username</w:t>
+      </w:r>
+      <w:proofErr w:type="spellEnd"/>
+    </w:p>
+    <w:p>
+      <w:pPr>
+        <w:pStyle w:val="ListParagraph"/>
+        <w:numPr>
+          <w:ilvl w:val="1"/>
+          <w:numId w:val="7"/>
+        </w:numPr>
+        <w:rPr>
+          <w:b/>
+        </w:rPr>
+      </w:pPr>
+      <w:r>
+        <w:t>The username used to authenticate to the SMTP server.</w:t>
+      </w:r>
+    </w:p>
+    <w:p>
+      <w:pPr>
+        <w:pStyle w:val="ListParagraph"/>
+        <w:numPr>
+          <w:ilvl w:val="1"/>
+          <w:numId w:val="7"/>
+        </w:numPr>
+      </w:pPr>
+      <w:r>
+        <w:t>Remove this field from system settings or l</w:t>
+      </w:r>
+      <w:r>
+        <w:t xml:space="preserve">eave </w:t>
+      </w:r>
+      <w:r>
+        <w:t xml:space="preserve">it </w:t>
+      </w:r>
+      <w:r>
+        <w:t>blank if no authentication is required.</w:t>
       </w:r>
       <w:r>
         <w:br/>
@@ -2143,32 +2603,49 @@
           <w:b/>
         </w:rPr>
       </w:pPr>
-      <w:r>
-        <w:rPr>
-          <w:b/>
-        </w:rPr>
-        <w:t>Email.</w:t>
-      </w:r>
-      <w:r>
-        <w:rPr>
-          <w:b/>
-        </w:rPr>
-        <w:t>SMTPServer</w:t>
-      </w:r>
-    </w:p>
-    <w:p>
-      <w:pPr>
-        <w:pStyle w:val="ListParagraph"/>
-        <w:numPr>
-          <w:ilvl w:val="1"/>
-          <w:numId w:val="7"/>
-        </w:numPr>
-        <w:rPr>
-          <w:b/>
-        </w:rPr>
-      </w:pPr>
-      <w:r>
-        <w:t>The hostname or IP address of the SMTP server used for sending emails when a fault is detected.</w:t>
+      <w:proofErr w:type="spellStart"/>
+      <w:r>
+        <w:rPr>
+          <w:b/>
+        </w:rPr>
+        <w:t>Email</w:t>
+      </w:r>
+      <w:r>
+        <w:rPr>
+          <w:b/>
+        </w:rPr>
+        <w:t>.Password</w:t>
+      </w:r>
+      <w:proofErr w:type="spellEnd"/>
+    </w:p>
+    <w:p>
+      <w:pPr>
+        <w:pStyle w:val="ListParagraph"/>
+        <w:numPr>
+          <w:ilvl w:val="1"/>
+          <w:numId w:val="7"/>
+        </w:numPr>
+        <w:rPr>
+          <w:b/>
+        </w:rPr>
+      </w:pPr>
+      <w:r>
+        <w:t>The password used to authenticate to the SMTP server.</w:t>
+      </w:r>
+    </w:p>
+    <w:p>
+      <w:pPr>
+        <w:pStyle w:val="ListParagraph"/>
+        <w:numPr>
+          <w:ilvl w:val="1"/>
+          <w:numId w:val="7"/>
+        </w:numPr>
+        <w:rPr>
+          <w:b/>
+        </w:rPr>
+      </w:pPr>
+      <w:r>
+        <w:t>Remove this field from system settings if no authentication is required.</w:t>
       </w:r>
       <w:r>
         <w:br/>
@@ -2185,67 +2662,49 @@
           <w:b/>
         </w:rPr>
       </w:pPr>
-      <w:r>
-        <w:rPr>
-          <w:b/>
-        </w:rPr>
-        <w:t>Email.</w:t>
-      </w:r>
-      <w:r>
-        <w:rPr>
-          <w:b/>
-        </w:rPr>
-        <w:t>FromAddress</w:t>
-      </w:r>
-    </w:p>
-    <w:p>
-      <w:pPr>
-        <w:pStyle w:val="ListParagraph"/>
-        <w:numPr>
-          <w:ilvl w:val="1"/>
-          <w:numId w:val="7"/>
-        </w:numPr>
-        <w:rPr>
-          <w:b/>
-        </w:rPr>
-      </w:pPr>
-      <w:r>
-        <w:t xml:space="preserve">Default: </w:t>
-      </w:r>
-      <w:r>
-        <w:t>openXDA@gridprotectionalliance.org</w:t>
-      </w:r>
-    </w:p>
-    <w:p>
-      <w:pPr>
-        <w:pStyle w:val="ListParagraph"/>
-        <w:numPr>
-          <w:ilvl w:val="1"/>
-          <w:numId w:val="7"/>
-        </w:numPr>
-        <w:rPr>
-          <w:b/>
-        </w:rPr>
-      </w:pPr>
-      <w:r>
-        <w:t xml:space="preserve">The email address placed on the </w:t>
-      </w:r>
-      <w:r>
-        <w:t>From</w:t>
-      </w:r>
-      <w:r>
-        <w:t xml:space="preserve"> line of the emails sent when a fault is detected.</w:t>
+      <w:proofErr w:type="spellStart"/>
+      <w:r>
+        <w:rPr>
+          <w:b/>
+        </w:rPr>
+        <w:t>Email.EnableSSL</w:t>
+      </w:r>
+      <w:proofErr w:type="spellEnd"/>
+    </w:p>
+    <w:p>
+      <w:pPr>
+        <w:pStyle w:val="ListParagraph"/>
+        <w:numPr>
+          <w:ilvl w:val="1"/>
+          <w:numId w:val="7"/>
+        </w:numPr>
+        <w:rPr>
+          <w:b/>
+        </w:rPr>
+      </w:pPr>
+      <w:r>
+        <w:t>Default: False</w:t>
+      </w:r>
+    </w:p>
+    <w:p>
+      <w:pPr>
+        <w:pStyle w:val="ListParagraph"/>
+        <w:numPr>
+          <w:ilvl w:val="1"/>
+          <w:numId w:val="7"/>
+        </w:numPr>
+        <w:rPr>
+          <w:b/>
+        </w:rPr>
+      </w:pPr>
+      <w:r>
+        <w:t>Flag that determines whether to enable SSL when establishing communications with the SMTP server.</w:t>
       </w:r>
       <w:r>
         <w:br/>
       </w:r>
     </w:p>
     <w:p>
-      <w:r>
-        <w:br w:type="page"/>
-      </w:r>
-    </w:p>
-    <w:p>
       <w:pPr>
         <w:pStyle w:val="ListParagraph"/>
         <w:numPr>
@@ -2256,48 +2715,51 @@
           <w:b/>
         </w:rPr>
       </w:pPr>
-      <w:r>
-        <w:rPr>
-          <w:b/>
-        </w:rPr>
-        <w:lastRenderedPageBreak/>
-        <w:t>Email.Username</w:t>
-      </w:r>
-    </w:p>
-    <w:p>
-      <w:pPr>
-        <w:pStyle w:val="ListParagraph"/>
-        <w:numPr>
-          <w:ilvl w:val="1"/>
-          <w:numId w:val="7"/>
-        </w:numPr>
-        <w:rPr>
-          <w:b/>
-        </w:rPr>
-      </w:pPr>
-      <w:r>
-        <w:t>The username used to authenticate to the SMTP server.</w:t>
-      </w:r>
-    </w:p>
-    <w:p>
-      <w:pPr>
-        <w:pStyle w:val="ListParagraph"/>
-        <w:numPr>
-          <w:ilvl w:val="1"/>
-          <w:numId w:val="7"/>
-        </w:numPr>
-      </w:pPr>
-      <w:r>
-        <w:t>Remove this field from system settings or l</w:t>
-      </w:r>
-      <w:r>
-        <w:t xml:space="preserve">eave </w:t>
-      </w:r>
-      <w:r>
-        <w:t xml:space="preserve">it </w:t>
-      </w:r>
-      <w:r>
-        <w:t>blank if no authentication is required.</w:t>
+      <w:proofErr w:type="spellStart"/>
+      <w:r>
+        <w:rPr>
+          <w:b/>
+        </w:rPr>
+        <w:t>Historian.Server</w:t>
+      </w:r>
+      <w:proofErr w:type="spellEnd"/>
+    </w:p>
+    <w:p>
+      <w:pPr>
+        <w:pStyle w:val="ListParagraph"/>
+        <w:numPr>
+          <w:ilvl w:val="1"/>
+          <w:numId w:val="7"/>
+        </w:numPr>
+        <w:rPr>
+          <w:b/>
+        </w:rPr>
+      </w:pPr>
+      <w:r>
+        <w:t>Default: 127.0.0.1</w:t>
+      </w:r>
+    </w:p>
+    <w:p>
+      <w:pPr>
+        <w:pStyle w:val="ListParagraph"/>
+        <w:numPr>
+          <w:ilvl w:val="1"/>
+          <w:numId w:val="7"/>
+        </w:numPr>
+        <w:rPr>
+          <w:b/>
+        </w:rPr>
+      </w:pPr>
+      <w:r>
+        <w:t xml:space="preserve">The hostname and port of the </w:t>
+      </w:r>
+      <w:proofErr w:type="spellStart"/>
+      <w:r>
+        <w:t>openHistorian</w:t>
+      </w:r>
+      <w:proofErr w:type="spellEnd"/>
+      <w:r>
+        <w:t xml:space="preserve"> 2.0 server to be used for archiving trending data. (e.g. 127.0.0.1:38402).</w:t>
       </w:r>
       <w:r>
         <w:br/>
@@ -2314,171 +2776,14 @@
           <w:b/>
         </w:rPr>
       </w:pPr>
-      <w:r>
-        <w:rPr>
-          <w:b/>
-        </w:rPr>
-        <w:t>Email</w:t>
-      </w:r>
-      <w:r>
-        <w:rPr>
-          <w:b/>
-        </w:rPr>
-        <w:t>.Password</w:t>
-      </w:r>
-    </w:p>
-    <w:p>
-      <w:pPr>
-        <w:pStyle w:val="ListParagraph"/>
-        <w:numPr>
-          <w:ilvl w:val="1"/>
-          <w:numId w:val="7"/>
-        </w:numPr>
-        <w:rPr>
-          <w:b/>
-        </w:rPr>
-      </w:pPr>
-      <w:r>
-        <w:t>The password used to authenticate to the SMTP server.</w:t>
-      </w:r>
-    </w:p>
-    <w:p>
-      <w:pPr>
-        <w:pStyle w:val="ListParagraph"/>
-        <w:numPr>
-          <w:ilvl w:val="1"/>
-          <w:numId w:val="7"/>
-        </w:numPr>
-        <w:rPr>
-          <w:b/>
-        </w:rPr>
-      </w:pPr>
-      <w:r>
-        <w:t>Remove this field from system settings if no authentication is required.</w:t>
-      </w:r>
-      <w:r>
-        <w:br/>
-      </w:r>
-    </w:p>
-    <w:p>
-      <w:pPr>
-        <w:pStyle w:val="ListParagraph"/>
-        <w:numPr>
-          <w:ilvl w:val="0"/>
-          <w:numId w:val="7"/>
-        </w:numPr>
-        <w:rPr>
-          <w:b/>
-        </w:rPr>
-      </w:pPr>
-      <w:r>
-        <w:rPr>
-          <w:b/>
-        </w:rPr>
-        <w:t>Email.EnableSSL</w:t>
-      </w:r>
-    </w:p>
-    <w:p>
-      <w:pPr>
-        <w:pStyle w:val="ListParagraph"/>
-        <w:numPr>
-          <w:ilvl w:val="1"/>
-          <w:numId w:val="7"/>
-        </w:numPr>
-        <w:rPr>
-          <w:b/>
-        </w:rPr>
-      </w:pPr>
-      <w:r>
-        <w:t>Default: False</w:t>
-      </w:r>
-    </w:p>
-    <w:p>
-      <w:pPr>
-        <w:pStyle w:val="ListParagraph"/>
-        <w:numPr>
-          <w:ilvl w:val="1"/>
-          <w:numId w:val="7"/>
-        </w:numPr>
-        <w:rPr>
-          <w:b/>
-        </w:rPr>
-      </w:pPr>
-      <w:r>
-        <w:t>Flag that determines whether to enable SSL when establishing communications with the SMTP server.</w:t>
-      </w:r>
-      <w:r>
-        <w:br/>
-      </w:r>
-    </w:p>
-    <w:p>
-      <w:pPr>
-        <w:pStyle w:val="ListParagraph"/>
-        <w:numPr>
-          <w:ilvl w:val="0"/>
-          <w:numId w:val="7"/>
-        </w:numPr>
-        <w:rPr>
-          <w:b/>
-        </w:rPr>
-      </w:pPr>
-      <w:r>
-        <w:rPr>
-          <w:b/>
-        </w:rPr>
-        <w:t>Historian.Server</w:t>
-      </w:r>
-    </w:p>
-    <w:p>
-      <w:pPr>
-        <w:pStyle w:val="ListParagraph"/>
-        <w:numPr>
-          <w:ilvl w:val="1"/>
-          <w:numId w:val="7"/>
-        </w:numPr>
-        <w:rPr>
-          <w:b/>
-        </w:rPr>
-      </w:pPr>
-      <w:r>
-        <w:t>Default: 127.0.0.1</w:t>
-      </w:r>
-    </w:p>
-    <w:p>
-      <w:pPr>
-        <w:pStyle w:val="ListParagraph"/>
-        <w:numPr>
-          <w:ilvl w:val="1"/>
-          <w:numId w:val="7"/>
-        </w:numPr>
-        <w:rPr>
-          <w:b/>
-        </w:rPr>
-      </w:pPr>
-      <w:r>
-        <w:t>The hostname and port of the openHistorian 2.0 server to be used for archiving trending data. (e.g. 127.0.0.1:38402).</w:t>
-      </w:r>
-      <w:r>
-        <w:br/>
-      </w:r>
-    </w:p>
-    <w:p>
-      <w:pPr>
-        <w:pStyle w:val="ListParagraph"/>
-        <w:numPr>
-          <w:ilvl w:val="0"/>
-          <w:numId w:val="7"/>
-        </w:numPr>
-        <w:rPr>
-          <w:b/>
-        </w:rPr>
-      </w:pPr>
+      <w:proofErr w:type="spellStart"/>
       <w:r>
         <w:rPr>
           <w:b/>
         </w:rPr>
         <w:t>Historian.InstanceName</w:t>
       </w:r>
+      <w:proofErr w:type="spellEnd"/>
     </w:p>
     <w:p>
       <w:pPr>
@@ -4337,7 +4642,7 @@
 </file>
 
 <file path=customXml/itemProps1.xml><?xml version="1.0" encoding="utf-8"?>
-<ds:datastoreItem xmlns:ds="http://schemas.openxmlformats.org/officeDocument/2006/customXml" ds:itemID="{418F6929-2C5E-423B-8BF2-0B556E10BA8C}">
+<ds:datastoreItem xmlns:ds="http://schemas.openxmlformats.org/officeDocument/2006/customXml" ds:itemID="{24D19A9D-1F0B-48ED-81E9-28A5BACAC725}">
   <ds:schemaRefs>
     <ds:schemaRef ds:uri="http://schemas.openxmlformats.org/officeDocument/2006/bibliography"/>
   </ds:schemaRefs>

</xml_diff>

<commit_message>
1) Added DefaultFaultDetectionLogicResult to the FaultGroup table. 2) Modified fault analysis to store FaultGroups in the database.
</commit_message>
<xml_diff>
--- a/Source/openXDA Configuration Guide.docx
+++ b/Source/openXDA Configuration Guide.docx
@@ -454,84 +454,17 @@
         <w:t xml:space="preserve"> is running.</w:t>
       </w:r>
       <w:r>
-        <w:br/>
-      </w:r>
-    </w:p>
-    <w:p>
-      <w:pPr>
-        <w:pStyle w:val="ListParagraph"/>
-        <w:numPr>
-          <w:ilvl w:val="0"/>
-          <w:numId w:val="7"/>
-        </w:numPr>
-        <w:rPr>
-          <w:b/>
-        </w:rPr>
-      </w:pPr>
-      <w:proofErr w:type="spellStart"/>
-      <w:r>
-        <w:rPr>
-          <w:b/>
-        </w:rPr>
-        <w:t>WaitPeriod</w:t>
-      </w:r>
-      <w:proofErr w:type="spellEnd"/>
-    </w:p>
-    <w:p>
-      <w:pPr>
-        <w:pStyle w:val="ListParagraph"/>
-        <w:numPr>
-          <w:ilvl w:val="1"/>
-          <w:numId w:val="7"/>
-        </w:numPr>
-      </w:pPr>
-      <w:r>
-        <w:t>Default: 10.0</w:t>
-      </w:r>
-    </w:p>
-    <w:p>
-      <w:pPr>
-        <w:pStyle w:val="ListParagraph"/>
-        <w:numPr>
-          <w:ilvl w:val="1"/>
-          <w:numId w:val="7"/>
-        </w:numPr>
-      </w:pPr>
-      <w:r>
-        <w:t>The amount of time, in seconds, between the time a file is processed by the system and the time an email should be produced by the system.</w:t>
-      </w:r>
-    </w:p>
-    <w:p>
-      <w:pPr>
-        <w:pStyle w:val="ListParagraph"/>
-        <w:numPr>
-          <w:ilvl w:val="1"/>
-          <w:numId w:val="7"/>
-        </w:numPr>
-      </w:pPr>
-      <w:r>
-        <w:t xml:space="preserve">Increasing the wait period will allow </w:t>
-      </w:r>
-      <w:proofErr w:type="spellStart"/>
-      <w:r>
-        <w:t>openXDA</w:t>
-      </w:r>
-      <w:proofErr w:type="spellEnd"/>
-      <w:r>
-        <w:t xml:space="preserve"> more time to gather details about an event from multiple meters and provide a single email result.</w:t>
-      </w:r>
-    </w:p>
-    <w:p>
-      <w:pPr>
-        <w:pStyle w:val="ListParagraph"/>
-        <w:numPr>
-          <w:ilvl w:val="1"/>
-          <w:numId w:val="7"/>
-        </w:numPr>
-      </w:pPr>
-      <w:r>
-        <w:t>Shortening the wait period will decrease the amount of time between the even and the email notification, but may result in redundancy between emails when new information arrives from another meter.</w:t>
-      </w:r>
+        <w:t xml:space="preserve"> </w:t>
+      </w:r>
+    </w:p>
+    <w:p>
+      <w:pPr>
+        <w:pStyle w:val="ListParagraph"/>
+        <w:numPr>
+          <w:ilvl w:val="1"/>
+          <w:numId w:val="7"/>
+        </w:numPr>
+      </w:pPr>
       <w:r>
         <w:br/>
         <w:t xml:space="preserve"> </w:t>
@@ -2542,51 +2475,328 @@
           <w:b/>
         </w:rPr>
       </w:pPr>
+      <w:proofErr w:type="spellStart"/>
+      <w:r>
+        <w:rPr>
+          <w:b/>
+        </w:rPr>
+        <w:t>Email.Username</w:t>
+      </w:r>
+      <w:proofErr w:type="spellEnd"/>
+    </w:p>
+    <w:p>
+      <w:pPr>
+        <w:pStyle w:val="ListParagraph"/>
+        <w:numPr>
+          <w:ilvl w:val="1"/>
+          <w:numId w:val="7"/>
+        </w:numPr>
+        <w:rPr>
+          <w:b/>
+        </w:rPr>
+      </w:pPr>
+      <w:r>
+        <w:t>The username used to authenticate to the SMTP server.</w:t>
+      </w:r>
+    </w:p>
+    <w:p>
+      <w:pPr>
+        <w:pStyle w:val="ListParagraph"/>
+        <w:numPr>
+          <w:ilvl w:val="1"/>
+          <w:numId w:val="7"/>
+        </w:numPr>
+      </w:pPr>
+      <w:r>
+        <w:t>Remove this field from system settings or l</w:t>
+      </w:r>
+      <w:r>
+        <w:t xml:space="preserve">eave </w:t>
+      </w:r>
+      <w:r>
+        <w:t xml:space="preserve">it </w:t>
+      </w:r>
+      <w:r>
+        <w:t>blank if no authentication is required.</w:t>
+      </w:r>
+      <w:r>
+        <w:br/>
+      </w:r>
+    </w:p>
+    <w:p>
+      <w:pPr>
+        <w:pStyle w:val="ListParagraph"/>
+        <w:numPr>
+          <w:ilvl w:val="0"/>
+          <w:numId w:val="7"/>
+        </w:numPr>
+        <w:rPr>
+          <w:b/>
+        </w:rPr>
+      </w:pPr>
+      <w:proofErr w:type="spellStart"/>
+      <w:r>
+        <w:rPr>
+          <w:b/>
+        </w:rPr>
+        <w:t>Email</w:t>
+      </w:r>
+      <w:r>
+        <w:rPr>
+          <w:b/>
+        </w:rPr>
+        <w:t>.Password</w:t>
+      </w:r>
+      <w:proofErr w:type="spellEnd"/>
+    </w:p>
+    <w:p>
+      <w:pPr>
+        <w:pStyle w:val="ListParagraph"/>
+        <w:numPr>
+          <w:ilvl w:val="1"/>
+          <w:numId w:val="7"/>
+        </w:numPr>
+        <w:rPr>
+          <w:b/>
+        </w:rPr>
+      </w:pPr>
+      <w:r>
+        <w:t>The password used to authenticate to the SMTP server.</w:t>
+      </w:r>
+    </w:p>
+    <w:p>
+      <w:pPr>
+        <w:pStyle w:val="ListParagraph"/>
+        <w:numPr>
+          <w:ilvl w:val="1"/>
+          <w:numId w:val="7"/>
+        </w:numPr>
+        <w:rPr>
+          <w:b/>
+        </w:rPr>
+      </w:pPr>
+      <w:r>
+        <w:t>Remove this field from system settings if no authentication is required.</w:t>
+      </w:r>
+      <w:r>
+        <w:br/>
+      </w:r>
+    </w:p>
+    <w:p>
+      <w:pPr>
+        <w:pStyle w:val="ListParagraph"/>
+        <w:numPr>
+          <w:ilvl w:val="0"/>
+          <w:numId w:val="7"/>
+        </w:numPr>
+        <w:rPr>
+          <w:b/>
+        </w:rPr>
+      </w:pPr>
+      <w:proofErr w:type="spellStart"/>
+      <w:r>
+        <w:rPr>
+          <w:b/>
+        </w:rPr>
+        <w:t>Email.EnableSSL</w:t>
+      </w:r>
+      <w:proofErr w:type="spellEnd"/>
+    </w:p>
+    <w:p>
+      <w:pPr>
+        <w:pStyle w:val="ListParagraph"/>
+        <w:numPr>
+          <w:ilvl w:val="1"/>
+          <w:numId w:val="7"/>
+        </w:numPr>
+        <w:rPr>
+          <w:b/>
+        </w:rPr>
+      </w:pPr>
+      <w:r>
+        <w:t>Default: False</w:t>
+      </w:r>
+    </w:p>
+    <w:p>
+      <w:pPr>
+        <w:pStyle w:val="ListParagraph"/>
+        <w:numPr>
+          <w:ilvl w:val="1"/>
+          <w:numId w:val="7"/>
+        </w:numPr>
+      </w:pPr>
+      <w:r>
+        <w:t>Flag that determines whether to enable SSL when establishing communications with the SMTP server.</w:t>
+      </w:r>
+      <w:r>
+        <w:t xml:space="preserve"> </w:t>
+      </w:r>
+      <w:r>
+        <w:br/>
+      </w:r>
+    </w:p>
+    <w:p>
+      <w:pPr>
+        <w:pStyle w:val="ListParagraph"/>
+        <w:numPr>
+          <w:ilvl w:val="0"/>
+          <w:numId w:val="7"/>
+        </w:numPr>
+        <w:rPr>
+          <w:b/>
+        </w:rPr>
+      </w:pPr>
+      <w:proofErr w:type="spellStart"/>
+      <w:r>
+        <w:rPr>
+          <w:b/>
+        </w:rPr>
+        <w:t>FaultEmail.</w:t>
+      </w:r>
+      <w:r>
+        <w:rPr>
+          <w:b/>
+        </w:rPr>
+        <w:t>WaitPeriod</w:t>
+      </w:r>
+      <w:proofErr w:type="spellEnd"/>
+    </w:p>
+    <w:p>
+      <w:pPr>
+        <w:pStyle w:val="ListParagraph"/>
+        <w:numPr>
+          <w:ilvl w:val="1"/>
+          <w:numId w:val="7"/>
+        </w:numPr>
+      </w:pPr>
+      <w:r>
+        <w:t>Default: 10.0</w:t>
+      </w:r>
+    </w:p>
+    <w:p>
+      <w:pPr>
+        <w:pStyle w:val="ListParagraph"/>
+        <w:numPr>
+          <w:ilvl w:val="1"/>
+          <w:numId w:val="7"/>
+        </w:numPr>
+      </w:pPr>
+      <w:r>
+        <w:t>The amount of time, in seconds, between the time a file is processed by the system and the time an email should be produced by the system.</w:t>
+      </w:r>
+    </w:p>
+    <w:p>
+      <w:pPr>
+        <w:pStyle w:val="ListParagraph"/>
+        <w:numPr>
+          <w:ilvl w:val="1"/>
+          <w:numId w:val="7"/>
+        </w:numPr>
+      </w:pPr>
+      <w:r>
+        <w:t xml:space="preserve">Increasing the wait period will allow </w:t>
+      </w:r>
+      <w:proofErr w:type="spellStart"/>
+      <w:r>
+        <w:t>openXDA</w:t>
+      </w:r>
+      <w:proofErr w:type="spellEnd"/>
+      <w:r>
+        <w:t xml:space="preserve"> more time to gather details about an event from multiple meters and provide a single email result.</w:t>
+      </w:r>
+    </w:p>
+    <w:p>
+      <w:pPr>
+        <w:pStyle w:val="ListParagraph"/>
+        <w:numPr>
+          <w:ilvl w:val="1"/>
+          <w:numId w:val="7"/>
+        </w:numPr>
+        <w:rPr>
+          <w:b/>
+        </w:rPr>
+      </w:pPr>
+      <w:r>
+        <w:t>Shortening the wait period will decrease the amount of time between the even and the email notification, but may result in redundancy between emails when new information arrives from another meter.</w:t>
+      </w:r>
+      <w:r>
+        <w:br/>
+      </w:r>
+    </w:p>
+    <w:p>
+      <w:pPr>
+        <w:pStyle w:val="ListParagraph"/>
+        <w:numPr>
+          <w:ilvl w:val="0"/>
+          <w:numId w:val="7"/>
+        </w:numPr>
+        <w:rPr>
+          <w:b/>
+        </w:rPr>
+      </w:pPr>
+      <w:proofErr w:type="spellStart"/>
+      <w:r>
+        <w:rPr>
+          <w:b/>
+        </w:rPr>
+        <w:t>FaultEmail.UseDefaultFaultDetectionLogic</w:t>
+      </w:r>
+      <w:proofErr w:type="spellEnd"/>
+    </w:p>
+    <w:p>
+      <w:pPr>
+        <w:pStyle w:val="ListParagraph"/>
+        <w:numPr>
+          <w:ilvl w:val="1"/>
+          <w:numId w:val="7"/>
+        </w:numPr>
+        <w:rPr>
+          <w:b/>
+        </w:rPr>
+      </w:pPr>
+      <w:r>
+        <w:t>Default: True</w:t>
+      </w:r>
+    </w:p>
+    <w:p>
+      <w:pPr>
+        <w:pStyle w:val="ListParagraph"/>
+        <w:numPr>
+          <w:ilvl w:val="1"/>
+          <w:numId w:val="7"/>
+        </w:numPr>
+      </w:pPr>
+      <w:r>
+        <w:t>Indicates whether to use the default fault detection logic</w:t>
+      </w:r>
+      <w:r>
+        <w:t xml:space="preserve"> </w:t>
+      </w:r>
+      <w:r>
+        <w:t>when the line-specific fault detection logic fails</w:t>
+      </w:r>
+      <w:r>
+        <w:t xml:space="preserve"> or is not defined</w:t>
+      </w:r>
+      <w:r>
+        <w:t>.</w:t>
+      </w:r>
+    </w:p>
+    <w:p>
+      <w:pPr>
+        <w:pStyle w:val="ListParagraph"/>
+        <w:numPr>
+          <w:ilvl w:val="1"/>
+          <w:numId w:val="7"/>
+        </w:numPr>
+      </w:pPr>
+      <w:r>
+        <w:t xml:space="preserve">The default fault detection logic will only be applied if the system encounters errors during line-specific </w:t>
+      </w:r>
       <w:bookmarkStart w:id="0" w:name="_GoBack"/>
       <w:bookmarkEnd w:id="0"/>
-      <w:proofErr w:type="spellStart"/>
-      <w:r>
-        <w:rPr>
-          <w:b/>
-        </w:rPr>
-        <w:t>Email.Username</w:t>
-      </w:r>
-      <w:proofErr w:type="spellEnd"/>
-    </w:p>
-    <w:p>
-      <w:pPr>
-        <w:pStyle w:val="ListParagraph"/>
-        <w:numPr>
-          <w:ilvl w:val="1"/>
-          <w:numId w:val="7"/>
-        </w:numPr>
-        <w:rPr>
-          <w:b/>
-        </w:rPr>
-      </w:pPr>
-      <w:r>
-        <w:t>The username used to authenticate to the SMTP server.</w:t>
-      </w:r>
-    </w:p>
-    <w:p>
-      <w:pPr>
-        <w:pStyle w:val="ListParagraph"/>
-        <w:numPr>
-          <w:ilvl w:val="1"/>
-          <w:numId w:val="7"/>
-        </w:numPr>
-      </w:pPr>
-      <w:r>
-        <w:t>Remove this field from system settings or l</w:t>
-      </w:r>
-      <w:r>
-        <w:t xml:space="preserve">eave </w:t>
-      </w:r>
-      <w:r>
-        <w:t xml:space="preserve">it </w:t>
-      </w:r>
-      <w:r>
-        <w:t>blank if no authentication is required.</w:t>
+      <w:r>
+        <w:t>fault detection, but not if the line-specific fault detection does not detect a fault.</w:t>
       </w:r>
       <w:r>
         <w:br/>
@@ -2608,44 +2818,46 @@
         <w:rPr>
           <w:b/>
         </w:rPr>
-        <w:t>Email</w:t>
-      </w:r>
-      <w:r>
-        <w:rPr>
-          <w:b/>
-        </w:rPr>
-        <w:t>.Password</w:t>
-      </w:r>
-      <w:proofErr w:type="spellEnd"/>
-    </w:p>
-    <w:p>
-      <w:pPr>
-        <w:pStyle w:val="ListParagraph"/>
-        <w:numPr>
-          <w:ilvl w:val="1"/>
-          <w:numId w:val="7"/>
-        </w:numPr>
-        <w:rPr>
-          <w:b/>
-        </w:rPr>
-      </w:pPr>
-      <w:r>
-        <w:t>The password used to authenticate to the SMTP server.</w:t>
-      </w:r>
-    </w:p>
-    <w:p>
-      <w:pPr>
-        <w:pStyle w:val="ListParagraph"/>
-        <w:numPr>
-          <w:ilvl w:val="1"/>
-          <w:numId w:val="7"/>
-        </w:numPr>
-        <w:rPr>
-          <w:b/>
-        </w:rPr>
-      </w:pPr>
-      <w:r>
-        <w:t>Remove this field from system settings if no authentication is required.</w:t>
+        <w:t>Historian.Server</w:t>
+      </w:r>
+      <w:proofErr w:type="spellEnd"/>
+    </w:p>
+    <w:p>
+      <w:pPr>
+        <w:pStyle w:val="ListParagraph"/>
+        <w:numPr>
+          <w:ilvl w:val="1"/>
+          <w:numId w:val="7"/>
+        </w:numPr>
+        <w:rPr>
+          <w:b/>
+        </w:rPr>
+      </w:pPr>
+      <w:r>
+        <w:t>Default: 127.0.0.1</w:t>
+      </w:r>
+    </w:p>
+    <w:p>
+      <w:pPr>
+        <w:pStyle w:val="ListParagraph"/>
+        <w:numPr>
+          <w:ilvl w:val="1"/>
+          <w:numId w:val="7"/>
+        </w:numPr>
+        <w:rPr>
+          <w:b/>
+        </w:rPr>
+      </w:pPr>
+      <w:r>
+        <w:t xml:space="preserve">The hostname and port of the </w:t>
+      </w:r>
+      <w:proofErr w:type="spellStart"/>
+      <w:r>
+        <w:t>openHistorian</w:t>
+      </w:r>
+      <w:proofErr w:type="spellEnd"/>
+      <w:r>
+        <w:t xml:space="preserve"> 2.0 server to be used for archiving trending data. (e.g. 127.0.0.1:38402).</w:t>
       </w:r>
       <w:r>
         <w:br/>
@@ -2667,120 +2879,6 @@
         <w:rPr>
           <w:b/>
         </w:rPr>
-        <w:t>Email.EnableSSL</w:t>
-      </w:r>
-      <w:proofErr w:type="spellEnd"/>
-    </w:p>
-    <w:p>
-      <w:pPr>
-        <w:pStyle w:val="ListParagraph"/>
-        <w:numPr>
-          <w:ilvl w:val="1"/>
-          <w:numId w:val="7"/>
-        </w:numPr>
-        <w:rPr>
-          <w:b/>
-        </w:rPr>
-      </w:pPr>
-      <w:r>
-        <w:t>Default: False</w:t>
-      </w:r>
-    </w:p>
-    <w:p>
-      <w:pPr>
-        <w:pStyle w:val="ListParagraph"/>
-        <w:numPr>
-          <w:ilvl w:val="1"/>
-          <w:numId w:val="7"/>
-        </w:numPr>
-        <w:rPr>
-          <w:b/>
-        </w:rPr>
-      </w:pPr>
-      <w:r>
-        <w:t>Flag that determines whether to enable SSL when establishing communications with the SMTP server.</w:t>
-      </w:r>
-      <w:r>
-        <w:br/>
-      </w:r>
-    </w:p>
-    <w:p>
-      <w:pPr>
-        <w:pStyle w:val="ListParagraph"/>
-        <w:numPr>
-          <w:ilvl w:val="0"/>
-          <w:numId w:val="7"/>
-        </w:numPr>
-        <w:rPr>
-          <w:b/>
-        </w:rPr>
-      </w:pPr>
-      <w:proofErr w:type="spellStart"/>
-      <w:r>
-        <w:rPr>
-          <w:b/>
-        </w:rPr>
-        <w:t>Historian.Server</w:t>
-      </w:r>
-      <w:proofErr w:type="spellEnd"/>
-    </w:p>
-    <w:p>
-      <w:pPr>
-        <w:pStyle w:val="ListParagraph"/>
-        <w:numPr>
-          <w:ilvl w:val="1"/>
-          <w:numId w:val="7"/>
-        </w:numPr>
-        <w:rPr>
-          <w:b/>
-        </w:rPr>
-      </w:pPr>
-      <w:r>
-        <w:t>Default: 127.0.0.1</w:t>
-      </w:r>
-    </w:p>
-    <w:p>
-      <w:pPr>
-        <w:pStyle w:val="ListParagraph"/>
-        <w:numPr>
-          <w:ilvl w:val="1"/>
-          <w:numId w:val="7"/>
-        </w:numPr>
-        <w:rPr>
-          <w:b/>
-        </w:rPr>
-      </w:pPr>
-      <w:r>
-        <w:t xml:space="preserve">The hostname and port of the </w:t>
-      </w:r>
-      <w:proofErr w:type="spellStart"/>
-      <w:r>
-        <w:t>openHistorian</w:t>
-      </w:r>
-      <w:proofErr w:type="spellEnd"/>
-      <w:r>
-        <w:t xml:space="preserve"> 2.0 server to be used for archiving trending data. (e.g. 127.0.0.1:38402).</w:t>
-      </w:r>
-      <w:r>
-        <w:br/>
-      </w:r>
-    </w:p>
-    <w:p>
-      <w:pPr>
-        <w:pStyle w:val="ListParagraph"/>
-        <w:numPr>
-          <w:ilvl w:val="0"/>
-          <w:numId w:val="7"/>
-        </w:numPr>
-        <w:rPr>
-          <w:b/>
-        </w:rPr>
-      </w:pPr>
-      <w:proofErr w:type="spellStart"/>
-      <w:r>
-        <w:rPr>
-          <w:b/>
-        </w:rPr>
         <w:t>Historian.InstanceName</w:t>
       </w:r>
       <w:proofErr w:type="spellEnd"/>
@@ -2797,6 +2895,7 @@
         </w:rPr>
       </w:pPr>
       <w:r>
+        <w:lastRenderedPageBreak/>
         <w:t>Default: XDA</w:t>
       </w:r>
     </w:p>
@@ -4642,7 +4741,7 @@
 </file>
 
 <file path=customXml/itemProps1.xml><?xml version="1.0" encoding="utf-8"?>
-<ds:datastoreItem xmlns:ds="http://schemas.openxmlformats.org/officeDocument/2006/customXml" ds:itemID="{24D19A9D-1F0B-48ED-81E9-28A5BACAC725}">
+<ds:datastoreItem xmlns:ds="http://schemas.openxmlformats.org/officeDocument/2006/customXml" ds:itemID="{2F81C2E2-11B8-4777-9092-6044D13B1E3A}">
   <ds:schemaRefs>
     <ds:schemaRef ds:uri="http://schemas.openxmlformats.org/officeDocument/2006/bibliography"/>
   </ds:schemaRefs>

</xml_diff>

<commit_message>
Fixed page breaks in the openXDA Configuration Guide.
</commit_message>
<xml_diff>
--- a/Source/openXDA Configuration Guide.docx
+++ b/Source/openXDA Configuration Guide.docx
@@ -617,6 +617,192 @@
       </w:r>
     </w:p>
     <w:p>
+      <w:pPr>
+        <w:pStyle w:val="ListParagraph"/>
+        <w:numPr>
+          <w:ilvl w:val="0"/>
+          <w:numId w:val="7"/>
+        </w:numPr>
+        <w:rPr>
+          <w:b/>
+        </w:rPr>
+      </w:pPr>
+      <w:proofErr w:type="spellStart"/>
+      <w:r>
+        <w:rPr>
+          <w:b/>
+        </w:rPr>
+        <w:t>MinTimeOffset</w:t>
+      </w:r>
+      <w:proofErr w:type="spellEnd"/>
+    </w:p>
+    <w:p>
+      <w:pPr>
+        <w:pStyle w:val="ListParagraph"/>
+        <w:numPr>
+          <w:ilvl w:val="1"/>
+          <w:numId w:val="7"/>
+        </w:numPr>
+        <w:rPr>
+          <w:b/>
+        </w:rPr>
+      </w:pPr>
+      <w:r>
+        <w:t xml:space="preserve">Default: </w:t>
+      </w:r>
+      <w:r>
+        <w:t>0</w:t>
+      </w:r>
+      <w:r>
+        <w:t>.0</w:t>
+      </w:r>
+    </w:p>
+    <w:p>
+      <w:pPr>
+        <w:pStyle w:val="ListParagraph"/>
+        <w:numPr>
+          <w:ilvl w:val="1"/>
+          <w:numId w:val="7"/>
+        </w:numPr>
+        <w:rPr>
+          <w:b/>
+        </w:rPr>
+      </w:pPr>
+      <w:r>
+        <w:t>The maximum number of hours prior to the current system time before the time of the record indicates that the data is unreasonable.</w:t>
+      </w:r>
+    </w:p>
+    <w:p>
+      <w:pPr>
+        <w:pStyle w:val="ListParagraph"/>
+        <w:numPr>
+          <w:ilvl w:val="1"/>
+          <w:numId w:val="7"/>
+        </w:numPr>
+        <w:rPr>
+          <w:b/>
+        </w:rPr>
+      </w:pPr>
+      <w:r>
+        <w:t>Events with data that is considered unreasonable will be excluded from fault analysis.</w:t>
+      </w:r>
+    </w:p>
+    <w:p>
+      <w:pPr>
+        <w:pStyle w:val="ListParagraph"/>
+        <w:numPr>
+          <w:ilvl w:val="1"/>
+          <w:numId w:val="7"/>
+        </w:numPr>
+        <w:rPr>
+          <w:b/>
+        </w:rPr>
+      </w:pPr>
+      <w:r>
+        <w:t xml:space="preserve">The default value of 0.0 disables this setting so that </w:t>
+      </w:r>
+      <w:proofErr w:type="spellStart"/>
+      <w:r>
+        <w:t>openXDA</w:t>
+      </w:r>
+      <w:proofErr w:type="spellEnd"/>
+      <w:r>
+        <w:t xml:space="preserve"> processes files regardless of how old the timestamps are.</w:t>
+      </w:r>
+      <w:r>
+        <w:br/>
+      </w:r>
+    </w:p>
+    <w:p>
+      <w:pPr>
+        <w:pStyle w:val="ListParagraph"/>
+        <w:numPr>
+          <w:ilvl w:val="0"/>
+          <w:numId w:val="7"/>
+        </w:numPr>
+        <w:rPr>
+          <w:b/>
+        </w:rPr>
+      </w:pPr>
+      <w:proofErr w:type="spellStart"/>
+      <w:r>
+        <w:rPr>
+          <w:b/>
+        </w:rPr>
+        <w:t>MaxFileDuration</w:t>
+      </w:r>
+      <w:proofErr w:type="spellEnd"/>
+    </w:p>
+    <w:p>
+      <w:pPr>
+        <w:pStyle w:val="ListParagraph"/>
+        <w:numPr>
+          <w:ilvl w:val="1"/>
+          <w:numId w:val="7"/>
+        </w:numPr>
+        <w:rPr>
+          <w:b/>
+        </w:rPr>
+      </w:pPr>
+      <w:r>
+        <w:t>Default: 0.0</w:t>
+      </w:r>
+    </w:p>
+    <w:p>
+      <w:pPr>
+        <w:pStyle w:val="ListParagraph"/>
+        <w:numPr>
+          <w:ilvl w:val="1"/>
+          <w:numId w:val="7"/>
+        </w:numPr>
+        <w:rPr>
+          <w:b/>
+        </w:rPr>
+      </w:pPr>
+      <w:r>
+        <w:t xml:space="preserve">The maximum duration, in seconds, of the files processed by </w:t>
+      </w:r>
+      <w:proofErr w:type="spellStart"/>
+      <w:r>
+        <w:t>openXDA</w:t>
+      </w:r>
+      <w:proofErr w:type="spellEnd"/>
+      <w:r>
+        <w:t xml:space="preserve">. Files with a larger duration will be skipped by </w:t>
+      </w:r>
+      <w:proofErr w:type="spellStart"/>
+      <w:r>
+        <w:t>openXDA’s</w:t>
+      </w:r>
+      <w:proofErr w:type="spellEnd"/>
+      <w:r>
+        <w:t xml:space="preserve"> file processing engine.</w:t>
+      </w:r>
+    </w:p>
+    <w:p>
+      <w:pPr>
+        <w:pStyle w:val="ListParagraph"/>
+        <w:numPr>
+          <w:ilvl w:val="1"/>
+          <w:numId w:val="7"/>
+        </w:numPr>
+      </w:pPr>
+      <w:r>
+        <w:t xml:space="preserve">The default value, 0.0, disables this setting so that </w:t>
+      </w:r>
+      <w:proofErr w:type="spellStart"/>
+      <w:r>
+        <w:t>openXDA</w:t>
+      </w:r>
+      <w:proofErr w:type="spellEnd"/>
+      <w:r>
+        <w:t xml:space="preserve"> processes all files regardless of the duration.</w:t>
+      </w:r>
+      <w:r>
+        <w:br/>
+      </w:r>
+    </w:p>
+    <w:p>
       <w:r>
         <w:br w:type="page"/>
       </w:r>
@@ -638,82 +824,273 @@
           <w:b/>
         </w:rPr>
         <w:lastRenderedPageBreak/>
-        <w:t>MinTimeOffset</w:t>
-      </w:r>
-      <w:proofErr w:type="spellEnd"/>
-    </w:p>
-    <w:p>
-      <w:pPr>
-        <w:pStyle w:val="ListParagraph"/>
-        <w:numPr>
-          <w:ilvl w:val="1"/>
-          <w:numId w:val="7"/>
-        </w:numPr>
-        <w:rPr>
-          <w:b/>
-        </w:rPr>
+        <w:t>MaxFileCreationTimeOffset</w:t>
+      </w:r>
+      <w:proofErr w:type="spellEnd"/>
+    </w:p>
+    <w:p>
+      <w:pPr>
+        <w:pStyle w:val="ListParagraph"/>
+        <w:numPr>
+          <w:ilvl w:val="1"/>
+          <w:numId w:val="7"/>
+        </w:numPr>
+        <w:rPr>
+          <w:b/>
+        </w:rPr>
+      </w:pPr>
+      <w:r>
+        <w:t>Default: 0.0</w:t>
+      </w:r>
+    </w:p>
+    <w:p>
+      <w:pPr>
+        <w:pStyle w:val="ListParagraph"/>
+        <w:numPr>
+          <w:ilvl w:val="1"/>
+          <w:numId w:val="7"/>
+        </w:numPr>
+        <w:rPr>
+          <w:b/>
+        </w:rPr>
+      </w:pPr>
+      <w:r>
+        <w:t>The maximum number of hours prior to the current system time before the file creation time indicates that the data should not be processed.</w:t>
+      </w:r>
+    </w:p>
+    <w:p>
+      <w:pPr>
+        <w:pStyle w:val="ListParagraph"/>
+        <w:numPr>
+          <w:ilvl w:val="1"/>
+          <w:numId w:val="7"/>
+        </w:numPr>
+        <w:rPr>
+          <w:b/>
+        </w:rPr>
+      </w:pPr>
+      <w:r>
+        <w:t xml:space="preserve">Use this setting when the file creation time closely coincides with the time </w:t>
+      </w:r>
+      <w:r>
+        <w:t>of the data in the file to automatically skip old files and not process them.</w:t>
+      </w:r>
+    </w:p>
+    <w:p>
+      <w:pPr>
+        <w:pStyle w:val="ListParagraph"/>
+        <w:numPr>
+          <w:ilvl w:val="1"/>
+          <w:numId w:val="7"/>
+        </w:numPr>
+        <w:rPr>
+          <w:b/>
+        </w:rPr>
+      </w:pPr>
+      <w:r>
+        <w:t xml:space="preserve">The default value, 0.0, disables this setting so that </w:t>
+      </w:r>
+      <w:proofErr w:type="spellStart"/>
+      <w:r>
+        <w:t>openXDA</w:t>
+      </w:r>
+      <w:proofErr w:type="spellEnd"/>
+      <w:r>
+        <w:t xml:space="preserve"> processes all files regardless of the creation time.</w:t>
+      </w:r>
+      <w:r>
+        <w:br/>
+      </w:r>
+    </w:p>
+    <w:p>
+      <w:pPr>
+        <w:pStyle w:val="ListParagraph"/>
+        <w:numPr>
+          <w:ilvl w:val="0"/>
+          <w:numId w:val="7"/>
+        </w:numPr>
+        <w:rPr>
+          <w:b/>
+        </w:rPr>
+      </w:pPr>
+      <w:proofErr w:type="spellStart"/>
+      <w:r>
+        <w:rPr>
+          <w:b/>
+        </w:rPr>
+        <w:t>SystemFrequency</w:t>
+      </w:r>
+      <w:proofErr w:type="spellEnd"/>
+    </w:p>
+    <w:p>
+      <w:pPr>
+        <w:pStyle w:val="ListParagraph"/>
+        <w:numPr>
+          <w:ilvl w:val="1"/>
+          <w:numId w:val="7"/>
+        </w:numPr>
+        <w:rPr>
+          <w:b/>
+        </w:rPr>
+      </w:pPr>
+      <w:r>
+        <w:t>Default: 60.0</w:t>
+      </w:r>
+    </w:p>
+    <w:p>
+      <w:pPr>
+        <w:pStyle w:val="ListParagraph"/>
+        <w:numPr>
+          <w:ilvl w:val="1"/>
+          <w:numId w:val="7"/>
+        </w:numPr>
+        <w:rPr>
+          <w:b/>
+        </w:rPr>
+      </w:pPr>
+      <w:r>
+        <w:t xml:space="preserve">The frequency, in Hz, </w:t>
+      </w:r>
+      <w:r>
+        <w:t>of the electrical system</w:t>
+      </w:r>
+      <w:r>
+        <w:t xml:space="preserve"> </w:t>
+      </w:r>
+      <w:r>
+        <w:t xml:space="preserve">being analyzed by </w:t>
+      </w:r>
+      <w:proofErr w:type="spellStart"/>
+      <w:r>
+        <w:t>openXDA</w:t>
+      </w:r>
+      <w:proofErr w:type="spellEnd"/>
+      <w:r>
+        <w:t>.</w:t>
+      </w:r>
+      <w:r>
+        <w:br/>
+      </w:r>
+    </w:p>
+    <w:p>
+      <w:pPr>
+        <w:pStyle w:val="ListParagraph"/>
+        <w:numPr>
+          <w:ilvl w:val="0"/>
+          <w:numId w:val="7"/>
+        </w:numPr>
+        <w:rPr>
+          <w:b/>
+        </w:rPr>
+      </w:pPr>
+      <w:proofErr w:type="spellStart"/>
+      <w:r>
+        <w:rPr>
+          <w:b/>
+        </w:rPr>
+        <w:t>MaxVoltage</w:t>
+      </w:r>
+      <w:proofErr w:type="spellEnd"/>
+    </w:p>
+    <w:p>
+      <w:pPr>
+        <w:pStyle w:val="ListParagraph"/>
+        <w:numPr>
+          <w:ilvl w:val="1"/>
+          <w:numId w:val="7"/>
+        </w:numPr>
+      </w:pPr>
+      <w:r>
+        <w:t>Default: 2.0</w:t>
+      </w:r>
+    </w:p>
+    <w:p>
+      <w:pPr>
+        <w:pStyle w:val="ListParagraph"/>
+        <w:numPr>
+          <w:ilvl w:val="1"/>
+          <w:numId w:val="7"/>
+        </w:numPr>
+      </w:pPr>
+      <w:r>
+        <w:t>The per-unit threshold at which the voltage exceeds engineering reasonableness.</w:t>
+      </w:r>
+    </w:p>
+    <w:p>
+      <w:pPr>
+        <w:pStyle w:val="ListParagraph"/>
+        <w:numPr>
+          <w:ilvl w:val="1"/>
+          <w:numId w:val="7"/>
+        </w:numPr>
+      </w:pPr>
+      <w:r>
+        <w:t>Events with data that exceeds engineering reasonableness will be excluded from fault analysis.</w:t>
+      </w:r>
+      <w:r>
+        <w:br/>
+      </w:r>
+    </w:p>
+    <w:p>
+      <w:pPr>
+        <w:pStyle w:val="ListParagraph"/>
+        <w:numPr>
+          <w:ilvl w:val="0"/>
+          <w:numId w:val="7"/>
+        </w:numPr>
+      </w:pPr>
+      <w:proofErr w:type="spellStart"/>
+      <w:r>
+        <w:rPr>
+          <w:b/>
+        </w:rPr>
+        <w:t>MaxCurrent</w:t>
+      </w:r>
+      <w:proofErr w:type="spellEnd"/>
+    </w:p>
+    <w:p>
+      <w:pPr>
+        <w:pStyle w:val="ListParagraph"/>
+        <w:numPr>
+          <w:ilvl w:val="1"/>
+          <w:numId w:val="7"/>
+        </w:numPr>
       </w:pPr>
       <w:r>
         <w:t xml:space="preserve">Default: </w:t>
       </w:r>
       <w:r>
-        <w:t>0</w:t>
-      </w:r>
-      <w:r>
-        <w:t>.0</w:t>
-      </w:r>
-    </w:p>
-    <w:p>
-      <w:pPr>
-        <w:pStyle w:val="ListParagraph"/>
-        <w:numPr>
-          <w:ilvl w:val="1"/>
-          <w:numId w:val="7"/>
-        </w:numPr>
-        <w:rPr>
-          <w:b/>
-        </w:rPr>
-      </w:pPr>
-      <w:r>
-        <w:t>The maximum number of hours prior to the current system time before the time of the record indicates that the data is unreasonable.</w:t>
-      </w:r>
-    </w:p>
-    <w:p>
-      <w:pPr>
-        <w:pStyle w:val="ListParagraph"/>
-        <w:numPr>
-          <w:ilvl w:val="1"/>
-          <w:numId w:val="7"/>
-        </w:numPr>
-        <w:rPr>
-          <w:b/>
-        </w:rPr>
-      </w:pPr>
-      <w:r>
-        <w:t>Events with data that is considered unreasonable will be excluded from fault analysis.</w:t>
-      </w:r>
-    </w:p>
-    <w:p>
-      <w:pPr>
-        <w:pStyle w:val="ListParagraph"/>
-        <w:numPr>
-          <w:ilvl w:val="1"/>
-          <w:numId w:val="7"/>
-        </w:numPr>
-        <w:rPr>
-          <w:b/>
-        </w:rPr>
-      </w:pPr>
-      <w:r>
-        <w:t xml:space="preserve">The default value of 0.0 disables this setting so that </w:t>
-      </w:r>
-      <w:proofErr w:type="spellStart"/>
-      <w:r>
-        <w:t>openXDA</w:t>
-      </w:r>
-      <w:proofErr w:type="spellEnd"/>
-      <w:r>
-        <w:t xml:space="preserve"> processes files regardless of how old the timestamps are.</w:t>
+        <w:t>1000000.0</w:t>
+      </w:r>
+    </w:p>
+    <w:p>
+      <w:pPr>
+        <w:pStyle w:val="ListParagraph"/>
+        <w:numPr>
+          <w:ilvl w:val="1"/>
+          <w:numId w:val="7"/>
+        </w:numPr>
+      </w:pPr>
+      <w:r>
+        <w:t>The threshold</w:t>
+      </w:r>
+      <w:r>
+        <w:t>, in amps,</w:t>
+      </w:r>
+      <w:r>
+        <w:t xml:space="preserve"> at which the current exceeds engineering reasonableness.</w:t>
+      </w:r>
+    </w:p>
+    <w:p>
+      <w:pPr>
+        <w:pStyle w:val="ListParagraph"/>
+        <w:numPr>
+          <w:ilvl w:val="1"/>
+          <w:numId w:val="7"/>
+        </w:numPr>
+      </w:pPr>
+      <w:r>
+        <w:t>Events with data that exceeds engineering reasonableness will be excluded from fault analysis.</w:t>
       </w:r>
       <w:r>
         <w:br/>
@@ -735,74 +1112,64 @@
         <w:rPr>
           <w:b/>
         </w:rPr>
-        <w:t>MaxFileDuration</w:t>
-      </w:r>
-      <w:proofErr w:type="spellEnd"/>
-    </w:p>
-    <w:p>
-      <w:pPr>
-        <w:pStyle w:val="ListParagraph"/>
-        <w:numPr>
-          <w:ilvl w:val="1"/>
-          <w:numId w:val="7"/>
-        </w:numPr>
-        <w:rPr>
-          <w:b/>
-        </w:rPr>
-      </w:pPr>
-      <w:r>
-        <w:t>Default: 0.0</w:t>
-      </w:r>
-    </w:p>
-    <w:p>
-      <w:pPr>
-        <w:pStyle w:val="ListParagraph"/>
-        <w:numPr>
-          <w:ilvl w:val="1"/>
-          <w:numId w:val="7"/>
-        </w:numPr>
-        <w:rPr>
-          <w:b/>
-        </w:rPr>
-      </w:pPr>
-      <w:r>
-        <w:t xml:space="preserve">The maximum duration, in seconds, of the files processed by </w:t>
-      </w:r>
-      <w:proofErr w:type="spellStart"/>
-      <w:r>
-        <w:t>openXDA</w:t>
-      </w:r>
-      <w:proofErr w:type="spellEnd"/>
-      <w:r>
-        <w:t xml:space="preserve">. Files with a larger duration will be skipped by </w:t>
-      </w:r>
-      <w:proofErr w:type="spellStart"/>
-      <w:r>
-        <w:t>openXDA’s</w:t>
-      </w:r>
-      <w:proofErr w:type="spellEnd"/>
-      <w:r>
-        <w:t xml:space="preserve"> file processing engine.</w:t>
-      </w:r>
-    </w:p>
-    <w:p>
-      <w:pPr>
-        <w:pStyle w:val="ListParagraph"/>
-        <w:numPr>
-          <w:ilvl w:val="1"/>
-          <w:numId w:val="7"/>
-        </w:numPr>
-      </w:pPr>
-      <w:r>
-        <w:t xml:space="preserve">The default value, 0.0, disables this setting so that </w:t>
-      </w:r>
-      <w:proofErr w:type="spellStart"/>
-      <w:r>
-        <w:t>openXDA</w:t>
-      </w:r>
-      <w:proofErr w:type="spellEnd"/>
-      <w:r>
-        <w:t xml:space="preserve"> processes all files regardless of the duration.</w:t>
+        <w:t>FaultLocation.</w:t>
+      </w:r>
+      <w:r>
+        <w:rPr>
+          <w:b/>
+        </w:rPr>
+        <w:t>PrefaultTrigger</w:t>
+      </w:r>
+      <w:proofErr w:type="spellEnd"/>
+    </w:p>
+    <w:p>
+      <w:pPr>
+        <w:pStyle w:val="ListParagraph"/>
+        <w:numPr>
+          <w:ilvl w:val="1"/>
+          <w:numId w:val="7"/>
+        </w:numPr>
+        <w:rPr>
+          <w:b/>
+        </w:rPr>
+      </w:pPr>
+      <w:r>
+        <w:t>Default: 5.0</w:t>
+      </w:r>
+    </w:p>
+    <w:p>
+      <w:pPr>
+        <w:pStyle w:val="ListParagraph"/>
+        <w:numPr>
+          <w:ilvl w:val="1"/>
+          <w:numId w:val="7"/>
+        </w:numPr>
+        <w:rPr>
+          <w:b/>
+        </w:rPr>
+      </w:pPr>
+      <w:r>
+        <w:t xml:space="preserve">The threshold at which the ratio between RMS current and </w:t>
+      </w:r>
+      <w:proofErr w:type="spellStart"/>
+      <w:r>
+        <w:t>prefault</w:t>
+      </w:r>
+      <w:proofErr w:type="spellEnd"/>
+      <w:r>
+        <w:t xml:space="preserve"> RMS current indicates faulted conditions.</w:t>
+      </w:r>
+    </w:p>
+    <w:p>
+      <w:pPr>
+        <w:pStyle w:val="ListParagraph"/>
+        <w:numPr>
+          <w:ilvl w:val="1"/>
+          <w:numId w:val="7"/>
+        </w:numPr>
+      </w:pPr>
+      <w:r>
+        <w:t>If the ratio exceeds this threshold, the cycle is considered to have been recorded during a fault, but only if the fault suppression algorithm indicates that there is no reason to believe otherwise.</w:t>
       </w:r>
       <w:r>
         <w:br/>
@@ -815,282 +1182,53 @@
           <w:ilvl w:val="0"/>
           <w:numId w:val="7"/>
         </w:numPr>
-        <w:rPr>
-          <w:b/>
-        </w:rPr>
-      </w:pPr>
-      <w:proofErr w:type="spellStart"/>
-      <w:r>
-        <w:rPr>
-          <w:b/>
-        </w:rPr>
-        <w:t>MaxFileCreationTimeOffset</w:t>
-      </w:r>
-      <w:proofErr w:type="spellEnd"/>
-    </w:p>
-    <w:p>
-      <w:pPr>
-        <w:pStyle w:val="ListParagraph"/>
-        <w:numPr>
-          <w:ilvl w:val="1"/>
-          <w:numId w:val="7"/>
-        </w:numPr>
-        <w:rPr>
-          <w:b/>
-        </w:rPr>
-      </w:pPr>
-      <w:r>
-        <w:t>Default: 0.0</w:t>
-      </w:r>
-    </w:p>
-    <w:p>
-      <w:pPr>
-        <w:pStyle w:val="ListParagraph"/>
-        <w:numPr>
-          <w:ilvl w:val="1"/>
-          <w:numId w:val="7"/>
-        </w:numPr>
-        <w:rPr>
-          <w:b/>
-        </w:rPr>
-      </w:pPr>
-      <w:r>
-        <w:t>The maximum number of hours prior to the current system time before the file creation time indicates that the data should not be processed.</w:t>
-      </w:r>
-    </w:p>
-    <w:p>
-      <w:pPr>
-        <w:pStyle w:val="ListParagraph"/>
-        <w:numPr>
-          <w:ilvl w:val="1"/>
-          <w:numId w:val="7"/>
-        </w:numPr>
-        <w:rPr>
-          <w:b/>
-        </w:rPr>
-      </w:pPr>
-      <w:r>
-        <w:t xml:space="preserve">Use this setting when the file creation time closely coincides with the time </w:t>
-      </w:r>
-      <w:r>
-        <w:t>of the data in the file to automatically skip old files and not process them.</w:t>
-      </w:r>
-    </w:p>
-    <w:p>
-      <w:pPr>
-        <w:pStyle w:val="ListParagraph"/>
-        <w:numPr>
-          <w:ilvl w:val="1"/>
-          <w:numId w:val="7"/>
-        </w:numPr>
-        <w:rPr>
-          <w:b/>
-        </w:rPr>
-      </w:pPr>
-      <w:r>
-        <w:t xml:space="preserve">The default value, 0.0, disables this setting so that </w:t>
-      </w:r>
-      <w:proofErr w:type="spellStart"/>
-      <w:r>
-        <w:t>openXDA</w:t>
-      </w:r>
-      <w:proofErr w:type="spellEnd"/>
-      <w:r>
-        <w:t xml:space="preserve"> processes all files regardless of the creation time.</w:t>
-      </w:r>
-      <w:r>
-        <w:br/>
-      </w:r>
-    </w:p>
-    <w:p>
-      <w:pPr>
-        <w:pStyle w:val="ListParagraph"/>
-        <w:numPr>
-          <w:ilvl w:val="0"/>
-          <w:numId w:val="7"/>
-        </w:numPr>
-        <w:rPr>
-          <w:b/>
-        </w:rPr>
-      </w:pPr>
-      <w:proofErr w:type="spellStart"/>
-      <w:r>
-        <w:rPr>
-          <w:b/>
-        </w:rPr>
-        <w:t>SystemFrequency</w:t>
-      </w:r>
-      <w:proofErr w:type="spellEnd"/>
-    </w:p>
-    <w:p>
-      <w:pPr>
-        <w:pStyle w:val="ListParagraph"/>
-        <w:numPr>
-          <w:ilvl w:val="1"/>
-          <w:numId w:val="7"/>
-        </w:numPr>
-        <w:rPr>
-          <w:b/>
-        </w:rPr>
-      </w:pPr>
-      <w:r>
-        <w:t>Default: 60.0</w:t>
-      </w:r>
-    </w:p>
-    <w:p>
-      <w:pPr>
-        <w:pStyle w:val="ListParagraph"/>
-        <w:numPr>
-          <w:ilvl w:val="1"/>
-          <w:numId w:val="7"/>
-        </w:numPr>
-        <w:rPr>
-          <w:b/>
-        </w:rPr>
-      </w:pPr>
-      <w:r>
-        <w:t xml:space="preserve">The frequency, in Hz, </w:t>
-      </w:r>
-      <w:r>
-        <w:t>of the electrical system</w:t>
-      </w:r>
-      <w:r>
-        <w:t xml:space="preserve"> </w:t>
-      </w:r>
-      <w:r>
-        <w:t xml:space="preserve">being analyzed by </w:t>
-      </w:r>
-      <w:proofErr w:type="spellStart"/>
-      <w:r>
-        <w:t>openXDA</w:t>
-      </w:r>
-      <w:proofErr w:type="spellEnd"/>
+      </w:pPr>
+      <w:proofErr w:type="spellStart"/>
+      <w:r>
+        <w:rPr>
+          <w:b/>
+        </w:rPr>
+        <w:t>FaultLocation.</w:t>
+      </w:r>
+      <w:r>
+        <w:rPr>
+          <w:b/>
+        </w:rPr>
+        <w:t>MaxFaultDistanceMultiplier</w:t>
+      </w:r>
+      <w:proofErr w:type="spellEnd"/>
+    </w:p>
+    <w:p>
+      <w:pPr>
+        <w:pStyle w:val="ListParagraph"/>
+        <w:numPr>
+          <w:ilvl w:val="1"/>
+          <w:numId w:val="7"/>
+        </w:numPr>
+      </w:pPr>
+      <w:r>
+        <w:t>Default: 1.0</w:t>
+      </w:r>
+      <w:r>
+        <w:t>5</w:t>
+      </w:r>
+    </w:p>
+    <w:p>
+      <w:pPr>
+        <w:pStyle w:val="ListParagraph"/>
+        <w:numPr>
+          <w:ilvl w:val="1"/>
+          <w:numId w:val="7"/>
+        </w:numPr>
+      </w:pPr>
+      <w:r>
+        <w:t xml:space="preserve">The multiplier applied to the line length to determine the maximum value allowed for fault distance </w:t>
+      </w:r>
+      <w:r>
+        <w:t>before the results are considered invalid</w:t>
+      </w:r>
       <w:r>
         <w:t>.</w:t>
-      </w:r>
-      <w:r>
-        <w:br/>
-      </w:r>
-    </w:p>
-    <w:p>
-      <w:pPr>
-        <w:pStyle w:val="ListParagraph"/>
-        <w:numPr>
-          <w:ilvl w:val="0"/>
-          <w:numId w:val="7"/>
-        </w:numPr>
-        <w:rPr>
-          <w:b/>
-        </w:rPr>
-      </w:pPr>
-      <w:proofErr w:type="spellStart"/>
-      <w:r>
-        <w:rPr>
-          <w:b/>
-        </w:rPr>
-        <w:t>MaxVoltage</w:t>
-      </w:r>
-      <w:proofErr w:type="spellEnd"/>
-    </w:p>
-    <w:p>
-      <w:pPr>
-        <w:pStyle w:val="ListParagraph"/>
-        <w:numPr>
-          <w:ilvl w:val="1"/>
-          <w:numId w:val="7"/>
-        </w:numPr>
-      </w:pPr>
-      <w:r>
-        <w:t>Default: 2.0</w:t>
-      </w:r>
-    </w:p>
-    <w:p>
-      <w:pPr>
-        <w:pStyle w:val="ListParagraph"/>
-        <w:numPr>
-          <w:ilvl w:val="1"/>
-          <w:numId w:val="7"/>
-        </w:numPr>
-      </w:pPr>
-      <w:r>
-        <w:t>The per-unit threshold at which the voltage exceeds engineering reasonableness.</w:t>
-      </w:r>
-    </w:p>
-    <w:p>
-      <w:pPr>
-        <w:pStyle w:val="ListParagraph"/>
-        <w:numPr>
-          <w:ilvl w:val="1"/>
-          <w:numId w:val="7"/>
-        </w:numPr>
-      </w:pPr>
-      <w:r>
-        <w:t>Events with data that exceeds engineering reasonableness will be excluded from fault analysis.</w:t>
-      </w:r>
-      <w:r>
-        <w:br/>
-      </w:r>
-    </w:p>
-    <w:p>
-      <w:pPr>
-        <w:pStyle w:val="ListParagraph"/>
-        <w:numPr>
-          <w:ilvl w:val="0"/>
-          <w:numId w:val="7"/>
-        </w:numPr>
-      </w:pPr>
-      <w:proofErr w:type="spellStart"/>
-      <w:r>
-        <w:rPr>
-          <w:b/>
-        </w:rPr>
-        <w:t>MaxCurrent</w:t>
-      </w:r>
-      <w:proofErr w:type="spellEnd"/>
-    </w:p>
-    <w:p>
-      <w:pPr>
-        <w:pStyle w:val="ListParagraph"/>
-        <w:numPr>
-          <w:ilvl w:val="1"/>
-          <w:numId w:val="7"/>
-        </w:numPr>
-      </w:pPr>
-      <w:r>
-        <w:t xml:space="preserve">Default: </w:t>
-      </w:r>
-      <w:r>
-        <w:t>1000000.0</w:t>
-      </w:r>
-    </w:p>
-    <w:p>
-      <w:pPr>
-        <w:pStyle w:val="ListParagraph"/>
-        <w:numPr>
-          <w:ilvl w:val="1"/>
-          <w:numId w:val="7"/>
-        </w:numPr>
-      </w:pPr>
-      <w:r>
-        <w:t>The threshold</w:t>
-      </w:r>
-      <w:r>
-        <w:t>, in amps,</w:t>
-      </w:r>
-      <w:r>
-        <w:t xml:space="preserve"> at which the current exceeds engineering reasonableness.</w:t>
-      </w:r>
-    </w:p>
-    <w:p>
-      <w:pPr>
-        <w:pStyle w:val="ListParagraph"/>
-        <w:numPr>
-          <w:ilvl w:val="1"/>
-          <w:numId w:val="7"/>
-        </w:numPr>
-      </w:pPr>
-      <w:r>
-        <w:t>Events with data that exceeds engineering reasonableness will be excluded from fault analysis.</w:t>
       </w:r>
       <w:r>
         <w:br/>
@@ -1124,58 +1262,38 @@
         <w:rPr>
           <w:b/>
         </w:rPr>
-        <w:t>PrefaultTrigger</w:t>
-      </w:r>
-      <w:proofErr w:type="spellEnd"/>
-    </w:p>
-    <w:p>
-      <w:pPr>
-        <w:pStyle w:val="ListParagraph"/>
-        <w:numPr>
-          <w:ilvl w:val="1"/>
-          <w:numId w:val="7"/>
-        </w:numPr>
-        <w:rPr>
-          <w:b/>
-        </w:rPr>
-      </w:pPr>
-      <w:r>
-        <w:t>Default: 5.0</w:t>
-      </w:r>
-    </w:p>
-    <w:p>
-      <w:pPr>
-        <w:pStyle w:val="ListParagraph"/>
-        <w:numPr>
-          <w:ilvl w:val="1"/>
-          <w:numId w:val="7"/>
-        </w:numPr>
-        <w:rPr>
-          <w:b/>
-        </w:rPr>
-      </w:pPr>
-      <w:r>
-        <w:t xml:space="preserve">The threshold at which the ratio between RMS current and </w:t>
-      </w:r>
-      <w:proofErr w:type="spellStart"/>
-      <w:r>
-        <w:t>prefault</w:t>
-      </w:r>
-      <w:proofErr w:type="spellEnd"/>
-      <w:r>
-        <w:t xml:space="preserve"> RMS current indicates faulted conditions.</w:t>
-      </w:r>
-    </w:p>
-    <w:p>
-      <w:pPr>
-        <w:pStyle w:val="ListParagraph"/>
-        <w:numPr>
-          <w:ilvl w:val="1"/>
-          <w:numId w:val="7"/>
-        </w:numPr>
-      </w:pPr>
-      <w:r>
-        <w:t>If the ratio exceeds this threshold, the cycle is considered to have been recorded during a fault, but only if the fault suppression algorithm indicates that there is no reason to believe otherwise.</w:t>
+        <w:t>MinFaultDistanceMultiplier</w:t>
+      </w:r>
+      <w:proofErr w:type="spellEnd"/>
+    </w:p>
+    <w:p>
+      <w:pPr>
+        <w:pStyle w:val="ListParagraph"/>
+        <w:numPr>
+          <w:ilvl w:val="1"/>
+          <w:numId w:val="7"/>
+        </w:numPr>
+      </w:pPr>
+      <w:r>
+        <w:t>Default: -0.05</w:t>
+      </w:r>
+    </w:p>
+    <w:p>
+      <w:pPr>
+        <w:pStyle w:val="ListParagraph"/>
+        <w:numPr>
+          <w:ilvl w:val="1"/>
+          <w:numId w:val="7"/>
+        </w:numPr>
+      </w:pPr>
+      <w:r>
+        <w:t xml:space="preserve">The multiplier applied to the line length to determine the minimum value allowed for fault distance </w:t>
+      </w:r>
+      <w:r>
+        <w:t>before the results are considered invalid</w:t>
+      </w:r>
+      <w:r>
+        <w:t>.</w:t>
       </w:r>
       <w:r>
         <w:br/>
@@ -1194,13 +1312,84 @@
         <w:rPr>
           <w:b/>
         </w:rPr>
-        <w:t>FaultLocation.</w:t>
-      </w:r>
-      <w:r>
-        <w:rPr>
-          <w:b/>
-        </w:rPr>
-        <w:t>MaxFaultDistanceMultiplier</w:t>
+        <w:t>Breakers.</w:t>
+      </w:r>
+      <w:r>
+        <w:rPr>
+          <w:b/>
+        </w:rPr>
+        <w:t>OpenBreakerThreshold</w:t>
+      </w:r>
+      <w:proofErr w:type="spellEnd"/>
+    </w:p>
+    <w:p>
+      <w:pPr>
+        <w:pStyle w:val="ListParagraph"/>
+        <w:numPr>
+          <w:ilvl w:val="1"/>
+          <w:numId w:val="7"/>
+        </w:numPr>
+      </w:pPr>
+      <w:r>
+        <w:t>Default: 20.0</w:t>
+      </w:r>
+    </w:p>
+    <w:p>
+      <w:pPr>
+        <w:pStyle w:val="ListParagraph"/>
+        <w:numPr>
+          <w:ilvl w:val="1"/>
+          <w:numId w:val="7"/>
+        </w:numPr>
+      </w:pPr>
+      <w:r>
+        <w:t>The maximum current, in amps, at which the breaker can be considered open.</w:t>
+      </w:r>
+    </w:p>
+    <w:p>
+      <w:pPr>
+        <w:pStyle w:val="ListParagraph"/>
+        <w:numPr>
+          <w:ilvl w:val="1"/>
+          <w:numId w:val="7"/>
+        </w:numPr>
+      </w:pPr>
+      <w:r>
+        <w:t xml:space="preserve">This threshold is compared against the amplitude (peak) of the sine wave fitted to </w:t>
+      </w:r>
+      <w:r>
+        <w:t xml:space="preserve">each cycle of </w:t>
+      </w:r>
+      <w:r>
+        <w:t>the current waveform using linear regression. A flat, noisy signal should produce a very low amplitude sine wave</w:t>
+      </w:r>
+      <w:r>
+        <w:t>.</w:t>
+      </w:r>
+      <w:r>
+        <w:br/>
+      </w:r>
+    </w:p>
+    <w:p>
+      <w:pPr>
+        <w:pStyle w:val="ListParagraph"/>
+        <w:numPr>
+          <w:ilvl w:val="0"/>
+          <w:numId w:val="7"/>
+        </w:numPr>
+      </w:pPr>
+      <w:proofErr w:type="spellStart"/>
+      <w:r>
+        <w:rPr>
+          <w:b/>
+        </w:rPr>
+        <w:t>Breakers.</w:t>
+      </w:r>
+      <w:r>
+        <w:rPr>
+          <w:b/>
+        </w:rPr>
+        <w:t>LateBreakerThreshold</w:t>
       </w:r>
       <w:proofErr w:type="spellEnd"/>
     </w:p>
@@ -1215,26 +1404,17 @@
       <w:r>
         <w:t>Default: 1.0</w:t>
       </w:r>
-      <w:r>
-        <w:t>5</w:t>
-      </w:r>
-    </w:p>
-    <w:p>
-      <w:pPr>
-        <w:pStyle w:val="ListParagraph"/>
-        <w:numPr>
-          <w:ilvl w:val="1"/>
-          <w:numId w:val="7"/>
-        </w:numPr>
-      </w:pPr>
-      <w:r>
-        <w:t xml:space="preserve">The multiplier applied to the line length to determine the maximum value allowed for fault distance </w:t>
-      </w:r>
-      <w:r>
-        <w:t>before the results are considered invalid</w:t>
-      </w:r>
-      <w:r>
-        <w:t>.</w:t>
+    </w:p>
+    <w:p>
+      <w:pPr>
+        <w:pStyle w:val="ListParagraph"/>
+        <w:numPr>
+          <w:ilvl w:val="1"/>
+          <w:numId w:val="7"/>
+        </w:numPr>
+      </w:pPr>
+      <w:r>
+        <w:t>The maximum number of cycles that a breaker operation’s timing can exceed the configured breaker speed before being considered late.</w:t>
       </w:r>
       <w:r>
         <w:br/>
@@ -1247,53 +1427,50 @@
           <w:ilvl w:val="0"/>
           <w:numId w:val="7"/>
         </w:numPr>
-        <w:rPr>
-          <w:b/>
-        </w:rPr>
-      </w:pPr>
-      <w:proofErr w:type="spellStart"/>
-      <w:r>
-        <w:rPr>
-          <w:b/>
-        </w:rPr>
-        <w:t>FaultLocation.</w:t>
-      </w:r>
-      <w:r>
-        <w:rPr>
-          <w:b/>
-        </w:rPr>
-        <w:t>MinFaultDistanceMultiplier</w:t>
-      </w:r>
-      <w:proofErr w:type="spellEnd"/>
-    </w:p>
-    <w:p>
-      <w:pPr>
-        <w:pStyle w:val="ListParagraph"/>
-        <w:numPr>
-          <w:ilvl w:val="1"/>
-          <w:numId w:val="7"/>
-        </w:numPr>
-      </w:pPr>
-      <w:r>
-        <w:t>Default: -0.05</w:t>
-      </w:r>
-    </w:p>
-    <w:p>
-      <w:pPr>
-        <w:pStyle w:val="ListParagraph"/>
-        <w:numPr>
-          <w:ilvl w:val="1"/>
-          <w:numId w:val="7"/>
-        </w:numPr>
-      </w:pPr>
-      <w:r>
-        <w:t xml:space="preserve">The multiplier applied to the line length to determine the minimum value allowed for fault distance </w:t>
-      </w:r>
-      <w:r>
-        <w:t>before the results are considered invalid</w:t>
-      </w:r>
-      <w:r>
-        <w:t>.</w:t>
+      </w:pPr>
+      <w:proofErr w:type="spellStart"/>
+      <w:r>
+        <w:rPr>
+          <w:b/>
+        </w:rPr>
+        <w:t>LengthUnits</w:t>
+      </w:r>
+      <w:proofErr w:type="spellEnd"/>
+    </w:p>
+    <w:p>
+      <w:pPr>
+        <w:pStyle w:val="ListParagraph"/>
+        <w:numPr>
+          <w:ilvl w:val="1"/>
+          <w:numId w:val="7"/>
+        </w:numPr>
+      </w:pPr>
+      <w:r>
+        <w:t>Default: miles</w:t>
+      </w:r>
+    </w:p>
+    <w:p>
+      <w:pPr>
+        <w:pStyle w:val="ListParagraph"/>
+        <w:numPr>
+          <w:ilvl w:val="1"/>
+          <w:numId w:val="7"/>
+        </w:numPr>
+      </w:pPr>
+      <w:r>
+        <w:t>The units of measure to use for lengths.</w:t>
+      </w:r>
+    </w:p>
+    <w:p>
+      <w:pPr>
+        <w:pStyle w:val="ListParagraph"/>
+        <w:numPr>
+          <w:ilvl w:val="1"/>
+          <w:numId w:val="7"/>
+        </w:numPr>
+      </w:pPr>
+      <w:r>
+        <w:t>This value is only applied to human-readable exports and does not affect the fault calculations.</w:t>
       </w:r>
       <w:r>
         <w:br/>
@@ -1306,65 +1483,80 @@
           <w:ilvl w:val="0"/>
           <w:numId w:val="7"/>
         </w:numPr>
-      </w:pPr>
-      <w:proofErr w:type="spellStart"/>
-      <w:r>
-        <w:rPr>
-          <w:b/>
-        </w:rPr>
-        <w:t>Breakers.</w:t>
-      </w:r>
-      <w:r>
-        <w:rPr>
-          <w:b/>
-        </w:rPr>
-        <w:t>OpenBreakerThreshold</w:t>
-      </w:r>
-      <w:proofErr w:type="spellEnd"/>
-    </w:p>
-    <w:p>
-      <w:pPr>
-        <w:pStyle w:val="ListParagraph"/>
-        <w:numPr>
-          <w:ilvl w:val="1"/>
-          <w:numId w:val="7"/>
-        </w:numPr>
-      </w:pPr>
-      <w:r>
-        <w:t>Default: 20.0</w:t>
-      </w:r>
-    </w:p>
-    <w:p>
-      <w:pPr>
-        <w:pStyle w:val="ListParagraph"/>
-        <w:numPr>
-          <w:ilvl w:val="1"/>
-          <w:numId w:val="7"/>
-        </w:numPr>
-      </w:pPr>
-      <w:r>
-        <w:t>The maximum current, in amps, at which the breaker can be considered open.</w:t>
-      </w:r>
-    </w:p>
-    <w:p>
-      <w:pPr>
-        <w:pStyle w:val="ListParagraph"/>
-        <w:numPr>
-          <w:ilvl w:val="1"/>
-          <w:numId w:val="7"/>
-        </w:numPr>
-      </w:pPr>
-      <w:r>
-        <w:t xml:space="preserve">This threshold is compared against the amplitude (peak) of the sine wave fitted to </w:t>
-      </w:r>
-      <w:r>
-        <w:t xml:space="preserve">each cycle of </w:t>
-      </w:r>
-      <w:r>
-        <w:t>the current waveform using linear regression. A flat, noisy signal should produce a very low amplitude sine wave</w:t>
-      </w:r>
-      <w:r>
-        <w:t>.</w:t>
+        <w:rPr>
+          <w:b/>
+        </w:rPr>
+      </w:pPr>
+      <w:proofErr w:type="spellStart"/>
+      <w:r>
+        <w:rPr>
+          <w:b/>
+        </w:rPr>
+        <w:t>COMTRADEMinWaitTime</w:t>
+      </w:r>
+      <w:proofErr w:type="spellEnd"/>
+    </w:p>
+    <w:p>
+      <w:pPr>
+        <w:pStyle w:val="ListParagraph"/>
+        <w:numPr>
+          <w:ilvl w:val="1"/>
+          <w:numId w:val="7"/>
+        </w:numPr>
+      </w:pPr>
+      <w:r>
+        <w:t>Default: 15</w:t>
+      </w:r>
+      <w:r>
+        <w:t>.0</w:t>
+      </w:r>
+    </w:p>
+    <w:p>
+      <w:pPr>
+        <w:pStyle w:val="ListParagraph"/>
+        <w:numPr>
+          <w:ilvl w:val="1"/>
+          <w:numId w:val="7"/>
+        </w:numPr>
+      </w:pPr>
+      <w:r>
+        <w:t xml:space="preserve">The minimum amount of time, in seconds, to wait for additional data files after the system detects the existence of </w:t>
+      </w:r>
+      <w:proofErr w:type="gramStart"/>
+      <w:r>
+        <w:t>a .d</w:t>
+      </w:r>
+      <w:proofErr w:type="gramEnd"/>
+      <w:r>
+        <w:t>00 COMTRADE file.</w:t>
+      </w:r>
+    </w:p>
+    <w:p>
+      <w:pPr>
+        <w:pStyle w:val="ListParagraph"/>
+        <w:numPr>
+          <w:ilvl w:val="1"/>
+          <w:numId w:val="7"/>
+        </w:numPr>
+      </w:pPr>
+      <w:r>
+        <w:t xml:space="preserve">The best way to ensure that all data files are present before </w:t>
+      </w:r>
+      <w:proofErr w:type="spellStart"/>
+      <w:r>
+        <w:t>openXDA</w:t>
+      </w:r>
+      <w:proofErr w:type="spellEnd"/>
+      <w:r>
+        <w:t xml:space="preserve"> attempts to process them is to copy the data files first, then copy the .</w:t>
+      </w:r>
+      <w:proofErr w:type="spellStart"/>
+      <w:r>
+        <w:t>cfg</w:t>
+      </w:r>
+      <w:proofErr w:type="spellEnd"/>
+      <w:r>
+        <w:t xml:space="preserve"> file last.</w:t>
       </w:r>
       <w:r>
         <w:br/>
@@ -1383,44 +1575,58 @@
         <w:rPr>
           <w:b/>
         </w:rPr>
-        <w:t>Breakers.</w:t>
-      </w:r>
-      <w:r>
-        <w:rPr>
-          <w:b/>
-        </w:rPr>
-        <w:t>LateBreakerThreshold</w:t>
-      </w:r>
-      <w:proofErr w:type="spellEnd"/>
-    </w:p>
-    <w:p>
-      <w:pPr>
-        <w:pStyle w:val="ListParagraph"/>
-        <w:numPr>
-          <w:ilvl w:val="1"/>
-          <w:numId w:val="7"/>
-        </w:numPr>
-      </w:pPr>
-      <w:r>
-        <w:t>Default: 1.0</w:t>
-      </w:r>
-    </w:p>
-    <w:p>
-      <w:pPr>
-        <w:pStyle w:val="ListParagraph"/>
-        <w:numPr>
-          <w:ilvl w:val="1"/>
-          <w:numId w:val="7"/>
-        </w:numPr>
-      </w:pPr>
-      <w:r>
-        <w:t>The maximum number of cycles that a breaker operation’s timing can exceed the configured breaker speed before being considered late.</w:t>
+        <w:t>ProcessingThreadCount</w:t>
+      </w:r>
+      <w:proofErr w:type="spellEnd"/>
+    </w:p>
+    <w:p>
+      <w:pPr>
+        <w:pStyle w:val="ListParagraph"/>
+        <w:numPr>
+          <w:ilvl w:val="1"/>
+          <w:numId w:val="7"/>
+        </w:numPr>
+      </w:pPr>
+      <w:r>
+        <w:t>Default: 0</w:t>
+      </w:r>
+    </w:p>
+    <w:p>
+      <w:pPr>
+        <w:pStyle w:val="ListParagraph"/>
+        <w:numPr>
+          <w:ilvl w:val="1"/>
+          <w:numId w:val="7"/>
+        </w:numPr>
+      </w:pPr>
+      <w:r>
+        <w:t>The number of threads used for processing meter data concurrently.</w:t>
+      </w:r>
+    </w:p>
+    <w:p>
+      <w:pPr>
+        <w:pStyle w:val="ListParagraph"/>
+        <w:numPr>
+          <w:ilvl w:val="1"/>
+          <w:numId w:val="7"/>
+        </w:numPr>
+      </w:pPr>
+      <w:r>
+        <w:t xml:space="preserve">Values less than zero indicate that the system should use as many threads as there are logical processors </w:t>
+      </w:r>
+      <w:r>
+        <w:t>in the system.</w:t>
       </w:r>
       <w:r>
         <w:br/>
       </w:r>
     </w:p>
     <w:p>
+      <w:r>
+        <w:br w:type="page"/>
+      </w:r>
+    </w:p>
+    <w:p>
       <w:pPr>
         <w:pStyle w:val="ListParagraph"/>
         <w:numPr>
@@ -1433,50 +1639,291 @@
         <w:rPr>
           <w:b/>
         </w:rPr>
-        <w:t>LengthUnits</w:t>
-      </w:r>
-      <w:proofErr w:type="spellEnd"/>
-    </w:p>
-    <w:p>
-      <w:pPr>
-        <w:pStyle w:val="ListParagraph"/>
-        <w:numPr>
-          <w:ilvl w:val="1"/>
-          <w:numId w:val="7"/>
-        </w:numPr>
-      </w:pPr>
-      <w:r>
-        <w:t>Default: miles</w:t>
-      </w:r>
-    </w:p>
-    <w:p>
-      <w:pPr>
-        <w:pStyle w:val="ListParagraph"/>
-        <w:numPr>
-          <w:ilvl w:val="1"/>
-          <w:numId w:val="7"/>
-        </w:numPr>
-      </w:pPr>
-      <w:r>
-        <w:t>The units of measure to use for lengths.</w:t>
-      </w:r>
-    </w:p>
-    <w:p>
-      <w:pPr>
-        <w:pStyle w:val="ListParagraph"/>
-        <w:numPr>
-          <w:ilvl w:val="1"/>
-          <w:numId w:val="7"/>
-        </w:numPr>
-      </w:pPr>
-      <w:r>
-        <w:t>This value is only applied to human-readable exports and does not affect the fault calculations.</w:t>
+        <w:lastRenderedPageBreak/>
+        <w:t>MaxQueuedFileCount</w:t>
+      </w:r>
+      <w:proofErr w:type="spellEnd"/>
+    </w:p>
+    <w:p>
+      <w:pPr>
+        <w:pStyle w:val="ListParagraph"/>
+        <w:numPr>
+          <w:ilvl w:val="1"/>
+          <w:numId w:val="7"/>
+        </w:numPr>
+      </w:pPr>
+      <w:r>
+        <w:t>Default: 10</w:t>
+      </w:r>
+    </w:p>
+    <w:p>
+      <w:pPr>
+        <w:pStyle w:val="ListParagraph"/>
+        <w:numPr>
+          <w:ilvl w:val="1"/>
+          <w:numId w:val="7"/>
+        </w:numPr>
+      </w:pPr>
+      <w:r>
+        <w:t>The number of files that can be queued on meter data processing threads before the system starts blocking the file processing thread.</w:t>
+      </w:r>
+    </w:p>
+    <w:p>
+      <w:pPr>
+        <w:pStyle w:val="ListParagraph"/>
+        <w:numPr>
+          <w:ilvl w:val="1"/>
+          <w:numId w:val="7"/>
+        </w:numPr>
+      </w:pPr>
+      <w:r>
+        <w:t>Values less than or equal to zero will be set to one.</w:t>
       </w:r>
       <w:r>
         <w:br/>
       </w:r>
     </w:p>
     <w:p>
+      <w:pPr>
+        <w:pStyle w:val="ListParagraph"/>
+        <w:numPr>
+          <w:ilvl w:val="0"/>
+          <w:numId w:val="7"/>
+        </w:numPr>
+        <w:rPr>
+          <w:b/>
+        </w:rPr>
+      </w:pPr>
+      <w:proofErr w:type="spellStart"/>
+      <w:r>
+        <w:rPr>
+          <w:b/>
+        </w:rPr>
+        <w:t>FileWatcherEnumerationStrategy</w:t>
+      </w:r>
+      <w:proofErr w:type="spellEnd"/>
+    </w:p>
+    <w:p>
+      <w:pPr>
+        <w:pStyle w:val="ListParagraph"/>
+        <w:numPr>
+          <w:ilvl w:val="1"/>
+          <w:numId w:val="7"/>
+        </w:numPr>
+      </w:pPr>
+      <w:r>
+        <w:t xml:space="preserve">Default: </w:t>
+      </w:r>
+      <w:proofErr w:type="spellStart"/>
+      <w:r>
+        <w:t>ParallelSubdirectories</w:t>
+      </w:r>
+      <w:proofErr w:type="spellEnd"/>
+    </w:p>
+    <w:p>
+      <w:pPr>
+        <w:pStyle w:val="ListParagraph"/>
+        <w:numPr>
+          <w:ilvl w:val="1"/>
+          <w:numId w:val="7"/>
+        </w:numPr>
+      </w:pPr>
+      <w:r>
+        <w:t>Strategy used for enumeration of files in the file watcher.</w:t>
+      </w:r>
+    </w:p>
+    <w:p>
+      <w:pPr>
+        <w:pStyle w:val="ListParagraph"/>
+        <w:numPr>
+          <w:ilvl w:val="2"/>
+          <w:numId w:val="7"/>
+        </w:numPr>
+      </w:pPr>
+      <w:r>
+        <w:rPr>
+          <w:b/>
+        </w:rPr>
+        <w:t>Sequential</w:t>
+      </w:r>
+      <w:r>
+        <w:t xml:space="preserve"> processes all watch directories sequentially on a single thread using a depth-first recursive search.</w:t>
+      </w:r>
+    </w:p>
+    <w:p>
+      <w:pPr>
+        <w:pStyle w:val="ListParagraph"/>
+        <w:numPr>
+          <w:ilvl w:val="2"/>
+          <w:numId w:val="7"/>
+        </w:numPr>
+      </w:pPr>
+      <w:proofErr w:type="spellStart"/>
+      <w:r>
+        <w:rPr>
+          <w:b/>
+        </w:rPr>
+        <w:t>ParallelWatchDirectories</w:t>
+      </w:r>
+      <w:proofErr w:type="spellEnd"/>
+      <w:r>
+        <w:t xml:space="preserve"> processes all watch directories in parallel on their own thread using a depth-first recursive search.</w:t>
+      </w:r>
+    </w:p>
+    <w:p>
+      <w:pPr>
+        <w:pStyle w:val="ListParagraph"/>
+        <w:numPr>
+          <w:ilvl w:val="2"/>
+          <w:numId w:val="7"/>
+        </w:numPr>
+      </w:pPr>
+      <w:proofErr w:type="spellStart"/>
+      <w:r>
+        <w:rPr>
+          <w:b/>
+        </w:rPr>
+        <w:t>ParallelSubdirectories</w:t>
+      </w:r>
+      <w:proofErr w:type="spellEnd"/>
+      <w:r>
+        <w:t xml:space="preserve"> processes each directory on its own thread, including subdirectories.</w:t>
+      </w:r>
+    </w:p>
+    <w:p>
+      <w:pPr>
+        <w:pStyle w:val="ListParagraph"/>
+        <w:numPr>
+          <w:ilvl w:val="2"/>
+          <w:numId w:val="7"/>
+        </w:numPr>
+      </w:pPr>
+      <w:r>
+        <w:rPr>
+          <w:b/>
+        </w:rPr>
+        <w:t>None</w:t>
+      </w:r>
+      <w:r>
+        <w:t xml:space="preserve"> disables file enumeration.</w:t>
+      </w:r>
+      <w:r>
+        <w:br/>
+      </w:r>
+    </w:p>
+    <w:p>
+      <w:pPr>
+        <w:pStyle w:val="ListParagraph"/>
+        <w:numPr>
+          <w:ilvl w:val="0"/>
+          <w:numId w:val="7"/>
+        </w:numPr>
+      </w:pPr>
+      <w:proofErr w:type="spellStart"/>
+      <w:r>
+        <w:rPr>
+          <w:b/>
+        </w:rPr>
+        <w:t>FileWatcherMaxFragmentation</w:t>
+      </w:r>
+      <w:proofErr w:type="spellEnd"/>
+    </w:p>
+    <w:p>
+      <w:pPr>
+        <w:pStyle w:val="ListParagraph"/>
+        <w:numPr>
+          <w:ilvl w:val="1"/>
+          <w:numId w:val="7"/>
+        </w:numPr>
+      </w:pPr>
+      <w:r>
+        <w:t>Default: 10</w:t>
+      </w:r>
+    </w:p>
+    <w:p>
+      <w:pPr>
+        <w:pStyle w:val="ListParagraph"/>
+        <w:numPr>
+          <w:ilvl w:val="1"/>
+          <w:numId w:val="7"/>
+        </w:numPr>
+      </w:pPr>
+      <w:r>
+        <w:t>The maximum amount of fragmentation allowed before compacting the list of processed files in the file watcher.</w:t>
+      </w:r>
+    </w:p>
+    <w:p>
+      <w:pPr>
+        <w:pStyle w:val="ListParagraph"/>
+        <w:numPr>
+          <w:ilvl w:val="1"/>
+          <w:numId w:val="7"/>
+        </w:numPr>
+      </w:pPr>
+      <w:r>
+        <w:t>The amount of fragmentation is measured as the number of files that have been removed from the watch directory since the start of the program or the last compact operation.</w:t>
+      </w:r>
+      <w:r>
+        <w:br/>
+      </w:r>
+    </w:p>
+    <w:p>
+      <w:pPr>
+        <w:pStyle w:val="ListParagraph"/>
+        <w:numPr>
+          <w:ilvl w:val="0"/>
+          <w:numId w:val="7"/>
+        </w:numPr>
+      </w:pPr>
+      <w:proofErr w:type="spellStart"/>
+      <w:r>
+        <w:rPr>
+          <w:b/>
+        </w:rPr>
+        <w:t>FileWatcherInternalThreadCount</w:t>
+      </w:r>
+      <w:proofErr w:type="spellEnd"/>
+    </w:p>
+    <w:p>
+      <w:pPr>
+        <w:pStyle w:val="ListParagraph"/>
+        <w:numPr>
+          <w:ilvl w:val="1"/>
+          <w:numId w:val="7"/>
+        </w:numPr>
+      </w:pPr>
+      <w:r>
+        <w:t>Default: 0</w:t>
+      </w:r>
+    </w:p>
+    <w:p>
+      <w:pPr>
+        <w:pStyle w:val="ListParagraph"/>
+        <w:numPr>
+          <w:ilvl w:val="1"/>
+          <w:numId w:val="7"/>
+        </w:numPr>
+      </w:pPr>
+      <w:r>
+        <w:t>The number of threads used internally to the file processor.</w:t>
+      </w:r>
+    </w:p>
+    <w:p>
+      <w:pPr>
+        <w:pStyle w:val="ListParagraph"/>
+        <w:numPr>
+          <w:ilvl w:val="1"/>
+          <w:numId w:val="7"/>
+        </w:numPr>
+      </w:pPr>
+      <w:r>
+        <w:t>Values less than zero indicate that the file processor should use as many threads as there are logical processors in the system.</w:t>
+      </w:r>
+      <w:r>
+        <w:br/>
+      </w:r>
+    </w:p>
+    <w:p>
       <w:r>
         <w:br w:type="page"/>
       </w:r>
@@ -1488,9 +1935,6 @@
           <w:ilvl w:val="0"/>
           <w:numId w:val="7"/>
         </w:numPr>
-        <w:rPr>
-          <w:b/>
-        </w:rPr>
       </w:pPr>
       <w:proofErr w:type="spellStart"/>
       <w:r>
@@ -1498,450 +1942,6 @@
           <w:b/>
         </w:rPr>
         <w:lastRenderedPageBreak/>
-        <w:t>COMTRADEMinWaitTime</w:t>
-      </w:r>
-      <w:proofErr w:type="spellEnd"/>
-    </w:p>
-    <w:p>
-      <w:pPr>
-        <w:pStyle w:val="ListParagraph"/>
-        <w:numPr>
-          <w:ilvl w:val="1"/>
-          <w:numId w:val="7"/>
-        </w:numPr>
-      </w:pPr>
-      <w:r>
-        <w:t>Default: 15</w:t>
-      </w:r>
-      <w:r>
-        <w:t>.0</w:t>
-      </w:r>
-    </w:p>
-    <w:p>
-      <w:pPr>
-        <w:pStyle w:val="ListParagraph"/>
-        <w:numPr>
-          <w:ilvl w:val="1"/>
-          <w:numId w:val="7"/>
-        </w:numPr>
-      </w:pPr>
-      <w:r>
-        <w:t xml:space="preserve">The minimum amount of time, in seconds, to wait for additional data files after the system detects the existence of </w:t>
-      </w:r>
-      <w:proofErr w:type="gramStart"/>
-      <w:r>
-        <w:t>a .d</w:t>
-      </w:r>
-      <w:proofErr w:type="gramEnd"/>
-      <w:r>
-        <w:t>00 COMTRADE file.</w:t>
-      </w:r>
-    </w:p>
-    <w:p>
-      <w:pPr>
-        <w:pStyle w:val="ListParagraph"/>
-        <w:numPr>
-          <w:ilvl w:val="1"/>
-          <w:numId w:val="7"/>
-        </w:numPr>
-      </w:pPr>
-      <w:r>
-        <w:t xml:space="preserve">The best way to ensure that all data files are present before </w:t>
-      </w:r>
-      <w:proofErr w:type="spellStart"/>
-      <w:r>
-        <w:t>openXDA</w:t>
-      </w:r>
-      <w:proofErr w:type="spellEnd"/>
-      <w:r>
-        <w:t xml:space="preserve"> attempts to process them is to copy the data files first, then copy the .</w:t>
-      </w:r>
-      <w:proofErr w:type="spellStart"/>
-      <w:r>
-        <w:t>cfg</w:t>
-      </w:r>
-      <w:proofErr w:type="spellEnd"/>
-      <w:r>
-        <w:t xml:space="preserve"> file last.</w:t>
-      </w:r>
-      <w:r>
-        <w:br/>
-      </w:r>
-    </w:p>
-    <w:p>
-      <w:pPr>
-        <w:pStyle w:val="ListParagraph"/>
-        <w:numPr>
-          <w:ilvl w:val="0"/>
-          <w:numId w:val="7"/>
-        </w:numPr>
-      </w:pPr>
-      <w:proofErr w:type="spellStart"/>
-      <w:r>
-        <w:rPr>
-          <w:b/>
-        </w:rPr>
-        <w:t>ProcessingThreadCount</w:t>
-      </w:r>
-      <w:proofErr w:type="spellEnd"/>
-    </w:p>
-    <w:p>
-      <w:pPr>
-        <w:pStyle w:val="ListParagraph"/>
-        <w:numPr>
-          <w:ilvl w:val="1"/>
-          <w:numId w:val="7"/>
-        </w:numPr>
-      </w:pPr>
-      <w:r>
-        <w:t>Default: 0</w:t>
-      </w:r>
-    </w:p>
-    <w:p>
-      <w:pPr>
-        <w:pStyle w:val="ListParagraph"/>
-        <w:numPr>
-          <w:ilvl w:val="1"/>
-          <w:numId w:val="7"/>
-        </w:numPr>
-      </w:pPr>
-      <w:r>
-        <w:t>The number of threads used for processing meter data concurrently.</w:t>
-      </w:r>
-    </w:p>
-    <w:p>
-      <w:pPr>
-        <w:pStyle w:val="ListParagraph"/>
-        <w:numPr>
-          <w:ilvl w:val="1"/>
-          <w:numId w:val="7"/>
-        </w:numPr>
-      </w:pPr>
-      <w:r>
-        <w:t xml:space="preserve">Values less than zero indicate that the system should use as many threads as there are logical processors </w:t>
-      </w:r>
-      <w:r>
-        <w:t>in the system.</w:t>
-      </w:r>
-      <w:r>
-        <w:br/>
-      </w:r>
-    </w:p>
-    <w:p>
-      <w:pPr>
-        <w:pStyle w:val="ListParagraph"/>
-        <w:numPr>
-          <w:ilvl w:val="0"/>
-          <w:numId w:val="7"/>
-        </w:numPr>
-      </w:pPr>
-      <w:proofErr w:type="spellStart"/>
-      <w:r>
-        <w:rPr>
-          <w:b/>
-        </w:rPr>
-        <w:t>MaxQueuedFileCount</w:t>
-      </w:r>
-      <w:proofErr w:type="spellEnd"/>
-    </w:p>
-    <w:p>
-      <w:pPr>
-        <w:pStyle w:val="ListParagraph"/>
-        <w:numPr>
-          <w:ilvl w:val="1"/>
-          <w:numId w:val="7"/>
-        </w:numPr>
-      </w:pPr>
-      <w:r>
-        <w:t>Default: 10</w:t>
-      </w:r>
-    </w:p>
-    <w:p>
-      <w:pPr>
-        <w:pStyle w:val="ListParagraph"/>
-        <w:numPr>
-          <w:ilvl w:val="1"/>
-          <w:numId w:val="7"/>
-        </w:numPr>
-      </w:pPr>
-      <w:r>
-        <w:t>The number of files that can be queued on meter data processing threads before the system starts blocking the file processing thread.</w:t>
-      </w:r>
-    </w:p>
-    <w:p>
-      <w:pPr>
-        <w:pStyle w:val="ListParagraph"/>
-        <w:numPr>
-          <w:ilvl w:val="1"/>
-          <w:numId w:val="7"/>
-        </w:numPr>
-      </w:pPr>
-      <w:r>
-        <w:t>Values less than or equal to zero will be set to one.</w:t>
-      </w:r>
-      <w:r>
-        <w:br/>
-      </w:r>
-    </w:p>
-    <w:p>
-      <w:pPr>
-        <w:pStyle w:val="ListParagraph"/>
-        <w:numPr>
-          <w:ilvl w:val="0"/>
-          <w:numId w:val="7"/>
-        </w:numPr>
-        <w:rPr>
-          <w:b/>
-        </w:rPr>
-      </w:pPr>
-      <w:proofErr w:type="spellStart"/>
-      <w:r>
-        <w:rPr>
-          <w:b/>
-        </w:rPr>
-        <w:t>FileWatcherEnumerationStrategy</w:t>
-      </w:r>
-      <w:proofErr w:type="spellEnd"/>
-    </w:p>
-    <w:p>
-      <w:pPr>
-        <w:pStyle w:val="ListParagraph"/>
-        <w:numPr>
-          <w:ilvl w:val="1"/>
-          <w:numId w:val="7"/>
-        </w:numPr>
-      </w:pPr>
-      <w:r>
-        <w:t xml:space="preserve">Default: </w:t>
-      </w:r>
-      <w:proofErr w:type="spellStart"/>
-      <w:r>
-        <w:t>ParallelSubdirectories</w:t>
-      </w:r>
-      <w:proofErr w:type="spellEnd"/>
-    </w:p>
-    <w:p>
-      <w:pPr>
-        <w:pStyle w:val="ListParagraph"/>
-        <w:numPr>
-          <w:ilvl w:val="1"/>
-          <w:numId w:val="7"/>
-        </w:numPr>
-      </w:pPr>
-      <w:r>
-        <w:t>Strategy used for enumeration of files in the file watcher.</w:t>
-      </w:r>
-    </w:p>
-    <w:p>
-      <w:pPr>
-        <w:pStyle w:val="ListParagraph"/>
-        <w:numPr>
-          <w:ilvl w:val="2"/>
-          <w:numId w:val="7"/>
-        </w:numPr>
-      </w:pPr>
-      <w:r>
-        <w:rPr>
-          <w:b/>
-        </w:rPr>
-        <w:t>Sequential</w:t>
-      </w:r>
-      <w:r>
-        <w:t xml:space="preserve"> processes all watch directories sequentially on a single thread using a depth-first recursive search.</w:t>
-      </w:r>
-    </w:p>
-    <w:p>
-      <w:pPr>
-        <w:pStyle w:val="ListParagraph"/>
-        <w:numPr>
-          <w:ilvl w:val="2"/>
-          <w:numId w:val="7"/>
-        </w:numPr>
-      </w:pPr>
-      <w:proofErr w:type="spellStart"/>
-      <w:r>
-        <w:rPr>
-          <w:b/>
-        </w:rPr>
-        <w:t>ParallelWatchDirectories</w:t>
-      </w:r>
-      <w:proofErr w:type="spellEnd"/>
-      <w:r>
-        <w:t xml:space="preserve"> processes all watch directories in parallel on their own thread using a depth-first recursive search.</w:t>
-      </w:r>
-    </w:p>
-    <w:p>
-      <w:pPr>
-        <w:pStyle w:val="ListParagraph"/>
-        <w:numPr>
-          <w:ilvl w:val="2"/>
-          <w:numId w:val="7"/>
-        </w:numPr>
-      </w:pPr>
-      <w:proofErr w:type="spellStart"/>
-      <w:r>
-        <w:rPr>
-          <w:b/>
-        </w:rPr>
-        <w:t>ParallelSubdirectories</w:t>
-      </w:r>
-      <w:proofErr w:type="spellEnd"/>
-      <w:r>
-        <w:t xml:space="preserve"> processes each directory on its own thread, including subdirectories.</w:t>
-      </w:r>
-    </w:p>
-    <w:p>
-      <w:pPr>
-        <w:pStyle w:val="ListParagraph"/>
-        <w:numPr>
-          <w:ilvl w:val="2"/>
-          <w:numId w:val="7"/>
-        </w:numPr>
-      </w:pPr>
-      <w:r>
-        <w:rPr>
-          <w:b/>
-        </w:rPr>
-        <w:t>None</w:t>
-      </w:r>
-      <w:r>
-        <w:t xml:space="preserve"> disables file enumeration.</w:t>
-      </w:r>
-      <w:r>
-        <w:br/>
-      </w:r>
-    </w:p>
-    <w:p>
-      <w:pPr>
-        <w:pStyle w:val="ListParagraph"/>
-        <w:numPr>
-          <w:ilvl w:val="0"/>
-          <w:numId w:val="7"/>
-        </w:numPr>
-      </w:pPr>
-      <w:proofErr w:type="spellStart"/>
-      <w:r>
-        <w:rPr>
-          <w:b/>
-        </w:rPr>
-        <w:t>FileWatcherMaxFragmentation</w:t>
-      </w:r>
-      <w:proofErr w:type="spellEnd"/>
-    </w:p>
-    <w:p>
-      <w:pPr>
-        <w:pStyle w:val="ListParagraph"/>
-        <w:numPr>
-          <w:ilvl w:val="1"/>
-          <w:numId w:val="7"/>
-        </w:numPr>
-      </w:pPr>
-      <w:r>
-        <w:t>Default: 10</w:t>
-      </w:r>
-    </w:p>
-    <w:p>
-      <w:pPr>
-        <w:pStyle w:val="ListParagraph"/>
-        <w:numPr>
-          <w:ilvl w:val="1"/>
-          <w:numId w:val="7"/>
-        </w:numPr>
-      </w:pPr>
-      <w:r>
-        <w:t>The maximum amount of fragmentation allowed before compacting the list of processed files in the file watcher.</w:t>
-      </w:r>
-    </w:p>
-    <w:p>
-      <w:pPr>
-        <w:pStyle w:val="ListParagraph"/>
-        <w:numPr>
-          <w:ilvl w:val="1"/>
-          <w:numId w:val="7"/>
-        </w:numPr>
-      </w:pPr>
-      <w:r>
-        <w:t>The amount of fragmentation is measured as the number of files that have been removed from the watch directory since the start of the program or the last compact operation.</w:t>
-      </w:r>
-      <w:r>
-        <w:br/>
-      </w:r>
-    </w:p>
-    <w:p>
-      <w:r>
-        <w:br w:type="page"/>
-      </w:r>
-    </w:p>
-    <w:p>
-      <w:pPr>
-        <w:pStyle w:val="ListParagraph"/>
-        <w:numPr>
-          <w:ilvl w:val="0"/>
-          <w:numId w:val="7"/>
-        </w:numPr>
-      </w:pPr>
-      <w:proofErr w:type="spellStart"/>
-      <w:r>
-        <w:rPr>
-          <w:b/>
-        </w:rPr>
-        <w:lastRenderedPageBreak/>
-        <w:t>FileWatcherInternalThreadCount</w:t>
-      </w:r>
-      <w:proofErr w:type="spellEnd"/>
-    </w:p>
-    <w:p>
-      <w:pPr>
-        <w:pStyle w:val="ListParagraph"/>
-        <w:numPr>
-          <w:ilvl w:val="1"/>
-          <w:numId w:val="7"/>
-        </w:numPr>
-      </w:pPr>
-      <w:r>
-        <w:t>Default: 0</w:t>
-      </w:r>
-    </w:p>
-    <w:p>
-      <w:pPr>
-        <w:pStyle w:val="ListParagraph"/>
-        <w:numPr>
-          <w:ilvl w:val="1"/>
-          <w:numId w:val="7"/>
-        </w:numPr>
-      </w:pPr>
-      <w:r>
-        <w:t>The number of threads used internally to the file processor.</w:t>
-      </w:r>
-    </w:p>
-    <w:p>
-      <w:pPr>
-        <w:pStyle w:val="ListParagraph"/>
-        <w:numPr>
-          <w:ilvl w:val="1"/>
-          <w:numId w:val="7"/>
-        </w:numPr>
-      </w:pPr>
-      <w:r>
-        <w:t>Values less than zero indicate that the file processor should use as many threads as there are logical processors in the system.</w:t>
-      </w:r>
-      <w:r>
-        <w:br/>
-      </w:r>
-    </w:p>
-    <w:p>
-      <w:pPr>
-        <w:pStyle w:val="ListParagraph"/>
-        <w:numPr>
-          <w:ilvl w:val="0"/>
-          <w:numId w:val="7"/>
-        </w:numPr>
-      </w:pPr>
-      <w:proofErr w:type="spellStart"/>
-      <w:r>
-        <w:rPr>
-          <w:b/>
-        </w:rPr>
         <w:t>FileWatcherBufferSize</w:t>
       </w:r>
       <w:proofErr w:type="spellEnd"/>
@@ -2389,6 +2389,76 @@
       </w:r>
     </w:p>
     <w:p>
+      <w:pPr>
+        <w:pStyle w:val="ListParagraph"/>
+        <w:numPr>
+          <w:ilvl w:val="0"/>
+          <w:numId w:val="7"/>
+        </w:numPr>
+        <w:rPr>
+          <w:b/>
+        </w:rPr>
+      </w:pPr>
+      <w:proofErr w:type="spellStart"/>
+      <w:r>
+        <w:rPr>
+          <w:b/>
+        </w:rPr>
+        <w:t>Email.</w:t>
+      </w:r>
+      <w:r>
+        <w:rPr>
+          <w:b/>
+        </w:rPr>
+        <w:t>FromAddress</w:t>
+      </w:r>
+      <w:proofErr w:type="spellEnd"/>
+    </w:p>
+    <w:p>
+      <w:pPr>
+        <w:pStyle w:val="ListParagraph"/>
+        <w:numPr>
+          <w:ilvl w:val="1"/>
+          <w:numId w:val="7"/>
+        </w:numPr>
+        <w:rPr>
+          <w:b/>
+        </w:rPr>
+      </w:pPr>
+      <w:r>
+        <w:t xml:space="preserve">Default: </w:t>
+      </w:r>
+      <w:r>
+        <w:t>openXDA@gridprotectionalliance.org</w:t>
+      </w:r>
+    </w:p>
+    <w:p>
+      <w:pPr>
+        <w:pStyle w:val="ListParagraph"/>
+        <w:numPr>
+          <w:ilvl w:val="1"/>
+          <w:numId w:val="7"/>
+        </w:numPr>
+        <w:rPr>
+          <w:b/>
+        </w:rPr>
+      </w:pPr>
+      <w:r>
+        <w:t xml:space="preserve">The email address placed on the </w:t>
+      </w:r>
+      <w:proofErr w:type="gramStart"/>
+      <w:r>
+        <w:t>From</w:t>
+      </w:r>
+      <w:proofErr w:type="gramEnd"/>
+      <w:r>
+        <w:t xml:space="preserve"> line of the emails sent when a fault is detected.</w:t>
+      </w:r>
+      <w:r>
+        <w:br/>
+      </w:r>
+    </w:p>
+    <w:p>
       <w:r>
         <w:br w:type="page"/>
       </w:r>
@@ -2404,399 +2474,52 @@
           <w:b/>
         </w:rPr>
       </w:pPr>
-      <w:proofErr w:type="spellStart"/>
-      <w:r>
-        <w:rPr>
-          <w:b/>
-        </w:rPr>
-        <w:lastRenderedPageBreak/>
-        <w:t>Email.</w:t>
-      </w:r>
-      <w:r>
-        <w:rPr>
-          <w:b/>
-        </w:rPr>
-        <w:t>FromAddress</w:t>
-      </w:r>
-      <w:proofErr w:type="spellEnd"/>
-    </w:p>
-    <w:p>
-      <w:pPr>
-        <w:pStyle w:val="ListParagraph"/>
-        <w:numPr>
-          <w:ilvl w:val="1"/>
-          <w:numId w:val="7"/>
-        </w:numPr>
-        <w:rPr>
-          <w:b/>
-        </w:rPr>
-      </w:pPr>
-      <w:r>
-        <w:t xml:space="preserve">Default: </w:t>
-      </w:r>
-      <w:r>
-        <w:t>openXDA@gridprotectionalliance.org</w:t>
-      </w:r>
-    </w:p>
-    <w:p>
-      <w:pPr>
-        <w:pStyle w:val="ListParagraph"/>
-        <w:numPr>
-          <w:ilvl w:val="1"/>
-          <w:numId w:val="7"/>
-        </w:numPr>
-        <w:rPr>
-          <w:b/>
-        </w:rPr>
-      </w:pPr>
-      <w:r>
-        <w:t xml:space="preserve">The email address placed on the </w:t>
-      </w:r>
-      <w:proofErr w:type="gramStart"/>
-      <w:r>
-        <w:t>From</w:t>
-      </w:r>
-      <w:proofErr w:type="gramEnd"/>
-      <w:r>
-        <w:t xml:space="preserve"> line of the emails sent when a fault is detected.</w:t>
-      </w:r>
-      <w:r>
-        <w:br/>
-      </w:r>
-    </w:p>
-    <w:p>
-      <w:pPr>
-        <w:pStyle w:val="ListParagraph"/>
-        <w:numPr>
-          <w:ilvl w:val="0"/>
-          <w:numId w:val="7"/>
-        </w:numPr>
-        <w:rPr>
-          <w:b/>
-        </w:rPr>
-      </w:pPr>
-      <w:proofErr w:type="spellStart"/>
-      <w:r>
-        <w:rPr>
-          <w:b/>
-        </w:rPr>
-        <w:t>Email.Username</w:t>
-      </w:r>
-      <w:proofErr w:type="spellEnd"/>
-    </w:p>
-    <w:p>
-      <w:pPr>
-        <w:pStyle w:val="ListParagraph"/>
-        <w:numPr>
-          <w:ilvl w:val="1"/>
-          <w:numId w:val="7"/>
-        </w:numPr>
-        <w:rPr>
-          <w:b/>
-        </w:rPr>
-      </w:pPr>
-      <w:r>
-        <w:t>The username used to authenticate to the SMTP server.</w:t>
-      </w:r>
-    </w:p>
-    <w:p>
-      <w:pPr>
-        <w:pStyle w:val="ListParagraph"/>
-        <w:numPr>
-          <w:ilvl w:val="1"/>
-          <w:numId w:val="7"/>
-        </w:numPr>
-      </w:pPr>
-      <w:r>
-        <w:t>Remove this field from system settings or l</w:t>
-      </w:r>
-      <w:r>
-        <w:t xml:space="preserve">eave </w:t>
-      </w:r>
-      <w:r>
-        <w:t xml:space="preserve">it </w:t>
-      </w:r>
-      <w:r>
-        <w:t>blank if no authentication is required.</w:t>
-      </w:r>
-      <w:r>
-        <w:br/>
-      </w:r>
-    </w:p>
-    <w:p>
-      <w:pPr>
-        <w:pStyle w:val="ListParagraph"/>
-        <w:numPr>
-          <w:ilvl w:val="0"/>
-          <w:numId w:val="7"/>
-        </w:numPr>
-        <w:rPr>
-          <w:b/>
-        </w:rPr>
-      </w:pPr>
-      <w:proofErr w:type="spellStart"/>
-      <w:r>
-        <w:rPr>
-          <w:b/>
-        </w:rPr>
-        <w:t>Email</w:t>
-      </w:r>
-      <w:r>
-        <w:rPr>
-          <w:b/>
-        </w:rPr>
-        <w:t>.Password</w:t>
-      </w:r>
-      <w:proofErr w:type="spellEnd"/>
-    </w:p>
-    <w:p>
-      <w:pPr>
-        <w:pStyle w:val="ListParagraph"/>
-        <w:numPr>
-          <w:ilvl w:val="1"/>
-          <w:numId w:val="7"/>
-        </w:numPr>
-        <w:rPr>
-          <w:b/>
-        </w:rPr>
-      </w:pPr>
-      <w:r>
-        <w:t>The password used to authenticate to the SMTP server.</w:t>
-      </w:r>
-    </w:p>
-    <w:p>
-      <w:pPr>
-        <w:pStyle w:val="ListParagraph"/>
-        <w:numPr>
-          <w:ilvl w:val="1"/>
-          <w:numId w:val="7"/>
-        </w:numPr>
-        <w:rPr>
-          <w:b/>
-        </w:rPr>
-      </w:pPr>
-      <w:r>
-        <w:t>Remove this field from system settings if no authentication is required.</w:t>
-      </w:r>
-      <w:r>
-        <w:br/>
-      </w:r>
-    </w:p>
-    <w:p>
-      <w:pPr>
-        <w:pStyle w:val="ListParagraph"/>
-        <w:numPr>
-          <w:ilvl w:val="0"/>
-          <w:numId w:val="7"/>
-        </w:numPr>
-        <w:rPr>
-          <w:b/>
-        </w:rPr>
-      </w:pPr>
-      <w:proofErr w:type="spellStart"/>
-      <w:r>
-        <w:rPr>
-          <w:b/>
-        </w:rPr>
-        <w:t>Email.EnableSSL</w:t>
-      </w:r>
-      <w:proofErr w:type="spellEnd"/>
-    </w:p>
-    <w:p>
-      <w:pPr>
-        <w:pStyle w:val="ListParagraph"/>
-        <w:numPr>
-          <w:ilvl w:val="1"/>
-          <w:numId w:val="7"/>
-        </w:numPr>
-        <w:rPr>
-          <w:b/>
-        </w:rPr>
-      </w:pPr>
-      <w:r>
-        <w:t>Default: False</w:t>
-      </w:r>
-    </w:p>
-    <w:p>
-      <w:pPr>
-        <w:pStyle w:val="ListParagraph"/>
-        <w:numPr>
-          <w:ilvl w:val="1"/>
-          <w:numId w:val="7"/>
-        </w:numPr>
-      </w:pPr>
-      <w:r>
-        <w:t>Flag that determines whether to enable SSL when establishing communications with the SMTP server.</w:t>
-      </w:r>
-      <w:r>
-        <w:t xml:space="preserve"> </w:t>
-      </w:r>
-      <w:r>
-        <w:br/>
-      </w:r>
-    </w:p>
-    <w:p>
-      <w:pPr>
-        <w:pStyle w:val="ListParagraph"/>
-        <w:numPr>
-          <w:ilvl w:val="0"/>
-          <w:numId w:val="7"/>
-        </w:numPr>
-        <w:rPr>
-          <w:b/>
-        </w:rPr>
-      </w:pPr>
-      <w:proofErr w:type="spellStart"/>
-      <w:r>
-        <w:rPr>
-          <w:b/>
-        </w:rPr>
-        <w:t>FaultEmail.</w:t>
-      </w:r>
-      <w:r>
-        <w:rPr>
-          <w:b/>
-        </w:rPr>
-        <w:t>WaitPeriod</w:t>
-      </w:r>
-      <w:proofErr w:type="spellEnd"/>
-    </w:p>
-    <w:p>
-      <w:pPr>
-        <w:pStyle w:val="ListParagraph"/>
-        <w:numPr>
-          <w:ilvl w:val="1"/>
-          <w:numId w:val="7"/>
-        </w:numPr>
-      </w:pPr>
-      <w:r>
-        <w:t>Default: 10.0</w:t>
-      </w:r>
-    </w:p>
-    <w:p>
-      <w:pPr>
-        <w:pStyle w:val="ListParagraph"/>
-        <w:numPr>
-          <w:ilvl w:val="1"/>
-          <w:numId w:val="7"/>
-        </w:numPr>
-      </w:pPr>
-      <w:r>
-        <w:t>The amount of time, in seconds, between the time a file is processed by the system and the time an email should be produced by the system.</w:t>
-      </w:r>
-    </w:p>
-    <w:p>
-      <w:pPr>
-        <w:pStyle w:val="ListParagraph"/>
-        <w:numPr>
-          <w:ilvl w:val="1"/>
-          <w:numId w:val="7"/>
-        </w:numPr>
-      </w:pPr>
-      <w:r>
-        <w:t xml:space="preserve">Increasing the wait period will allow </w:t>
-      </w:r>
-      <w:proofErr w:type="spellStart"/>
-      <w:r>
-        <w:t>openXDA</w:t>
-      </w:r>
-      <w:proofErr w:type="spellEnd"/>
-      <w:r>
-        <w:t xml:space="preserve"> more time to gather details about an event from multiple meters and provide a single email result.</w:t>
-      </w:r>
-    </w:p>
-    <w:p>
-      <w:pPr>
-        <w:pStyle w:val="ListParagraph"/>
-        <w:numPr>
-          <w:ilvl w:val="1"/>
-          <w:numId w:val="7"/>
-        </w:numPr>
-        <w:rPr>
-          <w:b/>
-        </w:rPr>
-      </w:pPr>
-      <w:r>
-        <w:t>Shortening the wait period will decrease the amount of time between the even and the email notification, but may result in redundancy between emails when new information arrives from another meter.</w:t>
-      </w:r>
-      <w:r>
-        <w:br/>
-      </w:r>
-    </w:p>
-    <w:p>
-      <w:pPr>
-        <w:pStyle w:val="ListParagraph"/>
-        <w:numPr>
-          <w:ilvl w:val="0"/>
-          <w:numId w:val="7"/>
-        </w:numPr>
-        <w:rPr>
-          <w:b/>
-        </w:rPr>
-      </w:pPr>
-      <w:proofErr w:type="spellStart"/>
-      <w:r>
-        <w:rPr>
-          <w:b/>
-        </w:rPr>
-        <w:t>FaultEmail.UseDefaultFaultDetectionLogic</w:t>
-      </w:r>
-      <w:proofErr w:type="spellEnd"/>
-    </w:p>
-    <w:p>
-      <w:pPr>
-        <w:pStyle w:val="ListParagraph"/>
-        <w:numPr>
-          <w:ilvl w:val="1"/>
-          <w:numId w:val="7"/>
-        </w:numPr>
-        <w:rPr>
-          <w:b/>
-        </w:rPr>
-      </w:pPr>
-      <w:r>
-        <w:t>Default: True</w:t>
-      </w:r>
-    </w:p>
-    <w:p>
-      <w:pPr>
-        <w:pStyle w:val="ListParagraph"/>
-        <w:numPr>
-          <w:ilvl w:val="1"/>
-          <w:numId w:val="7"/>
-        </w:numPr>
-      </w:pPr>
-      <w:r>
-        <w:t>Indicates whether to use the default fault detection logic</w:t>
-      </w:r>
-      <w:r>
-        <w:t xml:space="preserve"> </w:t>
-      </w:r>
-      <w:r>
-        <w:t>when the line-specific fault detection logic fails</w:t>
-      </w:r>
-      <w:r>
-        <w:t xml:space="preserve"> or is not defined</w:t>
-      </w:r>
-      <w:r>
-        <w:t>.</w:t>
-      </w:r>
-    </w:p>
-    <w:p>
-      <w:pPr>
-        <w:pStyle w:val="ListParagraph"/>
-        <w:numPr>
-          <w:ilvl w:val="1"/>
-          <w:numId w:val="7"/>
-        </w:numPr>
-      </w:pPr>
-      <w:r>
-        <w:t xml:space="preserve">The default fault detection logic will only be applied if the system encounters errors during line-specific </w:t>
-      </w:r>
       <w:bookmarkStart w:id="0" w:name="_GoBack"/>
       <w:bookmarkEnd w:id="0"/>
-      <w:r>
-        <w:t>fault detection, but not if the line-specific fault detection does not detect a fault.</w:t>
+      <w:proofErr w:type="spellStart"/>
+      <w:r>
+        <w:rPr>
+          <w:b/>
+        </w:rPr>
+        <w:lastRenderedPageBreak/>
+        <w:t>Email.Username</w:t>
+      </w:r>
+      <w:proofErr w:type="spellEnd"/>
+    </w:p>
+    <w:p>
+      <w:pPr>
+        <w:pStyle w:val="ListParagraph"/>
+        <w:numPr>
+          <w:ilvl w:val="1"/>
+          <w:numId w:val="7"/>
+        </w:numPr>
+        <w:rPr>
+          <w:b/>
+        </w:rPr>
+      </w:pPr>
+      <w:r>
+        <w:t>The username used to authenticate to the SMTP server.</w:t>
+      </w:r>
+    </w:p>
+    <w:p>
+      <w:pPr>
+        <w:pStyle w:val="ListParagraph"/>
+        <w:numPr>
+          <w:ilvl w:val="1"/>
+          <w:numId w:val="7"/>
+        </w:numPr>
+      </w:pPr>
+      <w:r>
+        <w:t>Remove this field from system settings or l</w:t>
+      </w:r>
+      <w:r>
+        <w:t xml:space="preserve">eave </w:t>
+      </w:r>
+      <w:r>
+        <w:t xml:space="preserve">it </w:t>
+      </w:r>
+      <w:r>
+        <w:t>blank if no authentication is required.</w:t>
       </w:r>
       <w:r>
         <w:br/>
@@ -2818,6 +2541,274 @@
         <w:rPr>
           <w:b/>
         </w:rPr>
+        <w:t>Email</w:t>
+      </w:r>
+      <w:r>
+        <w:rPr>
+          <w:b/>
+        </w:rPr>
+        <w:t>.Password</w:t>
+      </w:r>
+      <w:proofErr w:type="spellEnd"/>
+    </w:p>
+    <w:p>
+      <w:pPr>
+        <w:pStyle w:val="ListParagraph"/>
+        <w:numPr>
+          <w:ilvl w:val="1"/>
+          <w:numId w:val="7"/>
+        </w:numPr>
+        <w:rPr>
+          <w:b/>
+        </w:rPr>
+      </w:pPr>
+      <w:r>
+        <w:t>The password used to authenticate to the SMTP server.</w:t>
+      </w:r>
+    </w:p>
+    <w:p>
+      <w:pPr>
+        <w:pStyle w:val="ListParagraph"/>
+        <w:numPr>
+          <w:ilvl w:val="1"/>
+          <w:numId w:val="7"/>
+        </w:numPr>
+        <w:rPr>
+          <w:b/>
+        </w:rPr>
+      </w:pPr>
+      <w:r>
+        <w:t>Remove this field from system settings if no authentication is required.</w:t>
+      </w:r>
+      <w:r>
+        <w:br/>
+      </w:r>
+    </w:p>
+    <w:p>
+      <w:pPr>
+        <w:pStyle w:val="ListParagraph"/>
+        <w:numPr>
+          <w:ilvl w:val="0"/>
+          <w:numId w:val="7"/>
+        </w:numPr>
+        <w:rPr>
+          <w:b/>
+        </w:rPr>
+      </w:pPr>
+      <w:proofErr w:type="spellStart"/>
+      <w:r>
+        <w:rPr>
+          <w:b/>
+        </w:rPr>
+        <w:t>Email.EnableSSL</w:t>
+      </w:r>
+      <w:proofErr w:type="spellEnd"/>
+    </w:p>
+    <w:p>
+      <w:pPr>
+        <w:pStyle w:val="ListParagraph"/>
+        <w:numPr>
+          <w:ilvl w:val="1"/>
+          <w:numId w:val="7"/>
+        </w:numPr>
+        <w:rPr>
+          <w:b/>
+        </w:rPr>
+      </w:pPr>
+      <w:r>
+        <w:t>Default: False</w:t>
+      </w:r>
+    </w:p>
+    <w:p>
+      <w:pPr>
+        <w:pStyle w:val="ListParagraph"/>
+        <w:numPr>
+          <w:ilvl w:val="1"/>
+          <w:numId w:val="7"/>
+        </w:numPr>
+      </w:pPr>
+      <w:r>
+        <w:t>Flag that determines whether to enable SSL when establishing communications with the SMTP server.</w:t>
+      </w:r>
+      <w:r>
+        <w:t xml:space="preserve"> </w:t>
+      </w:r>
+      <w:r>
+        <w:br/>
+      </w:r>
+    </w:p>
+    <w:p>
+      <w:pPr>
+        <w:pStyle w:val="ListParagraph"/>
+        <w:numPr>
+          <w:ilvl w:val="0"/>
+          <w:numId w:val="7"/>
+        </w:numPr>
+        <w:rPr>
+          <w:b/>
+        </w:rPr>
+      </w:pPr>
+      <w:proofErr w:type="spellStart"/>
+      <w:r>
+        <w:rPr>
+          <w:b/>
+        </w:rPr>
+        <w:t>FaultEmail.</w:t>
+      </w:r>
+      <w:r>
+        <w:rPr>
+          <w:b/>
+        </w:rPr>
+        <w:t>WaitPeriod</w:t>
+      </w:r>
+      <w:proofErr w:type="spellEnd"/>
+    </w:p>
+    <w:p>
+      <w:pPr>
+        <w:pStyle w:val="ListParagraph"/>
+        <w:numPr>
+          <w:ilvl w:val="1"/>
+          <w:numId w:val="7"/>
+        </w:numPr>
+      </w:pPr>
+      <w:r>
+        <w:t>Default: 10.0</w:t>
+      </w:r>
+    </w:p>
+    <w:p>
+      <w:pPr>
+        <w:pStyle w:val="ListParagraph"/>
+        <w:numPr>
+          <w:ilvl w:val="1"/>
+          <w:numId w:val="7"/>
+        </w:numPr>
+      </w:pPr>
+      <w:r>
+        <w:t>The amount of time, in seconds, between the time a file is processed by the system and the time an email should be produced by the system.</w:t>
+      </w:r>
+    </w:p>
+    <w:p>
+      <w:pPr>
+        <w:pStyle w:val="ListParagraph"/>
+        <w:numPr>
+          <w:ilvl w:val="1"/>
+          <w:numId w:val="7"/>
+        </w:numPr>
+      </w:pPr>
+      <w:r>
+        <w:t xml:space="preserve">Increasing the wait period will allow </w:t>
+      </w:r>
+      <w:proofErr w:type="spellStart"/>
+      <w:r>
+        <w:t>openXDA</w:t>
+      </w:r>
+      <w:proofErr w:type="spellEnd"/>
+      <w:r>
+        <w:t xml:space="preserve"> more time to gather details about an event from multiple meters and provide a single email result.</w:t>
+      </w:r>
+    </w:p>
+    <w:p>
+      <w:pPr>
+        <w:pStyle w:val="ListParagraph"/>
+        <w:numPr>
+          <w:ilvl w:val="1"/>
+          <w:numId w:val="7"/>
+        </w:numPr>
+        <w:rPr>
+          <w:b/>
+        </w:rPr>
+      </w:pPr>
+      <w:r>
+        <w:t>Shortening the wait period will decrease the amount of time between the even and the email notification, but may result in redundancy between emails when new information arrives from another meter.</w:t>
+      </w:r>
+      <w:r>
+        <w:br/>
+      </w:r>
+    </w:p>
+    <w:p>
+      <w:pPr>
+        <w:pStyle w:val="ListParagraph"/>
+        <w:numPr>
+          <w:ilvl w:val="0"/>
+          <w:numId w:val="7"/>
+        </w:numPr>
+        <w:rPr>
+          <w:b/>
+        </w:rPr>
+      </w:pPr>
+      <w:proofErr w:type="spellStart"/>
+      <w:r>
+        <w:rPr>
+          <w:b/>
+        </w:rPr>
+        <w:t>FaultEmail.UseDefaultFaultDetectionLogic</w:t>
+      </w:r>
+      <w:proofErr w:type="spellEnd"/>
+    </w:p>
+    <w:p>
+      <w:pPr>
+        <w:pStyle w:val="ListParagraph"/>
+        <w:numPr>
+          <w:ilvl w:val="1"/>
+          <w:numId w:val="7"/>
+        </w:numPr>
+        <w:rPr>
+          <w:b/>
+        </w:rPr>
+      </w:pPr>
+      <w:r>
+        <w:t>Default: True</w:t>
+      </w:r>
+    </w:p>
+    <w:p>
+      <w:pPr>
+        <w:pStyle w:val="ListParagraph"/>
+        <w:numPr>
+          <w:ilvl w:val="1"/>
+          <w:numId w:val="7"/>
+        </w:numPr>
+      </w:pPr>
+      <w:r>
+        <w:t>Indicates whether to use the default fault detection logic when the line-specific fault detection logic fails</w:t>
+      </w:r>
+      <w:r>
+        <w:t xml:space="preserve"> or is not defined</w:t>
+      </w:r>
+      <w:r>
+        <w:t>.</w:t>
+      </w:r>
+    </w:p>
+    <w:p>
+      <w:pPr>
+        <w:pStyle w:val="ListParagraph"/>
+        <w:numPr>
+          <w:ilvl w:val="1"/>
+          <w:numId w:val="7"/>
+        </w:numPr>
+      </w:pPr>
+      <w:r>
+        <w:t>The default fault detection logic will only be applied if the system encounters errors during line-specific fault detection, but not if the line-specific fault detection does not detect a fault.</w:t>
+      </w:r>
+      <w:r>
+        <w:br/>
+      </w:r>
+    </w:p>
+    <w:p>
+      <w:pPr>
+        <w:pStyle w:val="ListParagraph"/>
+        <w:numPr>
+          <w:ilvl w:val="0"/>
+          <w:numId w:val="7"/>
+        </w:numPr>
+        <w:rPr>
+          <w:b/>
+        </w:rPr>
+      </w:pPr>
+      <w:proofErr w:type="spellStart"/>
+      <w:r>
+        <w:rPr>
+          <w:b/>
+        </w:rPr>
         <w:t>Historian.Server</w:t>
       </w:r>
       <w:proofErr w:type="spellEnd"/>
@@ -2895,7 +2886,6 @@
         </w:rPr>
       </w:pPr>
       <w:r>
-        <w:lastRenderedPageBreak/>
         <w:t>Default: XDA</w:t>
       </w:r>
     </w:p>
@@ -4741,7 +4731,7 @@
 </file>
 
 <file path=customXml/itemProps1.xml><?xml version="1.0" encoding="utf-8"?>
-<ds:datastoreItem xmlns:ds="http://schemas.openxmlformats.org/officeDocument/2006/customXml" ds:itemID="{2F81C2E2-11B8-4777-9092-6044D13B1E3A}">
+<ds:datastoreItem xmlns:ds="http://schemas.openxmlformats.org/officeDocument/2006/customXml" ds:itemID="{AC9E9026-2536-4AE3-9F33-661880A5A230}">
   <ds:schemaRefs>
     <ds:schemaRef ds:uri="http://schemas.openxmlformats.org/officeDocument/2006/bibliography"/>
   </ds:schemaRefs>

</xml_diff>

<commit_message>
Added web based settings to openXDA
</commit_message>
<xml_diff>
--- a/Source/openXDA Configuration Guide.docx
+++ b/Source/openXDA Configuration Guide.docx
@@ -1,6 +1,6 @@
 
 <file path=word/document.xml><?xml version="1.0" encoding="utf-8"?>
-<w:document xmlns:wpc="http://schemas.microsoft.com/office/word/2010/wordprocessingCanvas" xmlns:cx="http://schemas.microsoft.com/office/drawing/2014/chartex" xmlns:cx1="http://schemas.microsoft.com/office/drawing/2015/9/8/chartex" xmlns:mc="http://schemas.openxmlformats.org/markup-compatibility/2006" xmlns:o="urn:schemas-microsoft-com:office:office" xmlns:r="http://schemas.openxmlformats.org/officeDocument/2006/relationships" xmlns:m="http://schemas.openxmlformats.org/officeDocument/2006/math" xmlns:v="urn:schemas-microsoft-com:vml" xmlns:wp14="http://schemas.microsoft.com/office/word/2010/wordprocessingDrawing" xmlns:wp="http://schemas.openxmlformats.org/drawingml/2006/wordprocessingDrawing" xmlns:w10="urn:schemas-microsoft-com:office:word" xmlns:w="http://schemas.openxmlformats.org/wordprocessingml/2006/main" xmlns:w14="http://schemas.microsoft.com/office/word/2010/wordml" xmlns:w15="http://schemas.microsoft.com/office/word/2012/wordml" xmlns:w16se="http://schemas.microsoft.com/office/word/2015/wordml/symex" xmlns:wpg="http://schemas.microsoft.com/office/word/2010/wordprocessingGroup" xmlns:wpi="http://schemas.microsoft.com/office/word/2010/wordprocessingInk" xmlns:wne="http://schemas.microsoft.com/office/word/2006/wordml" xmlns:wps="http://schemas.microsoft.com/office/word/2010/wordprocessingShape" mc:Ignorable="w14 w15 w16se wp14">
+<w:document xmlns:wpc="http://schemas.microsoft.com/office/word/2010/wordprocessingCanvas" xmlns:cx="http://schemas.microsoft.com/office/drawing/2014/chartex" xmlns:cx1="http://schemas.microsoft.com/office/drawing/2015/9/8/chartex" xmlns:cx2="http://schemas.microsoft.com/office/drawing/2015/10/21/chartex" xmlns:mc="http://schemas.openxmlformats.org/markup-compatibility/2006" xmlns:o="urn:schemas-microsoft-com:office:office" xmlns:r="http://schemas.openxmlformats.org/officeDocument/2006/relationships" xmlns:m="http://schemas.openxmlformats.org/officeDocument/2006/math" xmlns:v="urn:schemas-microsoft-com:vml" xmlns:wp14="http://schemas.microsoft.com/office/word/2010/wordprocessingDrawing" xmlns:wp="http://schemas.openxmlformats.org/drawingml/2006/wordprocessingDrawing" xmlns:w10="urn:schemas-microsoft-com:office:word" xmlns:w="http://schemas.openxmlformats.org/wordprocessingml/2006/main" xmlns:w14="http://schemas.microsoft.com/office/word/2010/wordml" xmlns:w15="http://schemas.microsoft.com/office/word/2012/wordml" xmlns:w16se="http://schemas.microsoft.com/office/word/2015/wordml/symex" xmlns:wpg="http://schemas.microsoft.com/office/word/2010/wordprocessingGroup" xmlns:wpi="http://schemas.microsoft.com/office/word/2010/wordprocessingInk" xmlns:wne="http://schemas.microsoft.com/office/word/2006/wordml" xmlns:wps="http://schemas.microsoft.com/office/word/2010/wordprocessingShape" mc:Ignorable="w14 w15 w16se wp14">
   <w:body>
     <w:p>
       <w:pPr>
@@ -2474,435 +2474,470 @@
           <w:b/>
         </w:rPr>
       </w:pPr>
+      <w:proofErr w:type="spellStart"/>
+      <w:r>
+        <w:rPr>
+          <w:b/>
+        </w:rPr>
+        <w:lastRenderedPageBreak/>
+        <w:t>Email.Username</w:t>
+      </w:r>
+      <w:proofErr w:type="spellEnd"/>
+    </w:p>
+    <w:p>
+      <w:pPr>
+        <w:pStyle w:val="ListParagraph"/>
+        <w:numPr>
+          <w:ilvl w:val="1"/>
+          <w:numId w:val="7"/>
+        </w:numPr>
+        <w:rPr>
+          <w:b/>
+        </w:rPr>
+      </w:pPr>
+      <w:r>
+        <w:t>The username used to authenticate to the SMTP server.</w:t>
+      </w:r>
+    </w:p>
+    <w:p>
+      <w:pPr>
+        <w:pStyle w:val="ListParagraph"/>
+        <w:numPr>
+          <w:ilvl w:val="1"/>
+          <w:numId w:val="7"/>
+        </w:numPr>
+      </w:pPr>
+      <w:r>
+        <w:t>Remove this field from system settings or l</w:t>
+      </w:r>
+      <w:r>
+        <w:t xml:space="preserve">eave </w:t>
+      </w:r>
+      <w:r>
+        <w:t xml:space="preserve">it </w:t>
+      </w:r>
+      <w:r>
+        <w:t>blank if no authentication is required.</w:t>
+      </w:r>
+      <w:r>
+        <w:br/>
+      </w:r>
+    </w:p>
+    <w:p>
+      <w:pPr>
+        <w:pStyle w:val="ListParagraph"/>
+        <w:numPr>
+          <w:ilvl w:val="0"/>
+          <w:numId w:val="7"/>
+        </w:numPr>
+        <w:rPr>
+          <w:b/>
+        </w:rPr>
+      </w:pPr>
+      <w:proofErr w:type="spellStart"/>
+      <w:r>
+        <w:rPr>
+          <w:b/>
+        </w:rPr>
+        <w:t>Email</w:t>
+      </w:r>
+      <w:r>
+        <w:rPr>
+          <w:b/>
+        </w:rPr>
+        <w:t>.Password</w:t>
+      </w:r>
+      <w:proofErr w:type="spellEnd"/>
+    </w:p>
+    <w:p>
+      <w:pPr>
+        <w:pStyle w:val="ListParagraph"/>
+        <w:numPr>
+          <w:ilvl w:val="1"/>
+          <w:numId w:val="7"/>
+        </w:numPr>
+        <w:rPr>
+          <w:b/>
+        </w:rPr>
+      </w:pPr>
+      <w:r>
+        <w:t>The password used to authenticate to the SMTP server.</w:t>
+      </w:r>
+    </w:p>
+    <w:p>
+      <w:pPr>
+        <w:pStyle w:val="ListParagraph"/>
+        <w:numPr>
+          <w:ilvl w:val="1"/>
+          <w:numId w:val="7"/>
+        </w:numPr>
+        <w:rPr>
+          <w:b/>
+        </w:rPr>
+      </w:pPr>
+      <w:r>
+        <w:t>Remove this field from system settings if no authentication is required.</w:t>
+      </w:r>
+      <w:r>
+        <w:br/>
+      </w:r>
+    </w:p>
+    <w:p>
+      <w:pPr>
+        <w:pStyle w:val="ListParagraph"/>
+        <w:numPr>
+          <w:ilvl w:val="0"/>
+          <w:numId w:val="7"/>
+        </w:numPr>
+        <w:rPr>
+          <w:b/>
+        </w:rPr>
+      </w:pPr>
+      <w:proofErr w:type="spellStart"/>
+      <w:r>
+        <w:rPr>
+          <w:b/>
+        </w:rPr>
+        <w:t>Email.EnableSSL</w:t>
+      </w:r>
+      <w:proofErr w:type="spellEnd"/>
+    </w:p>
+    <w:p>
+      <w:pPr>
+        <w:pStyle w:val="ListParagraph"/>
+        <w:numPr>
+          <w:ilvl w:val="1"/>
+          <w:numId w:val="7"/>
+        </w:numPr>
+        <w:rPr>
+          <w:b/>
+        </w:rPr>
+      </w:pPr>
+      <w:r>
+        <w:t>Default: False</w:t>
+      </w:r>
+    </w:p>
+    <w:p>
+      <w:pPr>
+        <w:pStyle w:val="ListParagraph"/>
+        <w:numPr>
+          <w:ilvl w:val="1"/>
+          <w:numId w:val="7"/>
+        </w:numPr>
+      </w:pPr>
+      <w:r>
+        <w:t>Flag that determines whether to enable SSL when establishing communications with the SMTP server.</w:t>
+      </w:r>
+      <w:r>
+        <w:t xml:space="preserve"> </w:t>
+      </w:r>
+      <w:r>
+        <w:br/>
+      </w:r>
+    </w:p>
+    <w:p>
+      <w:pPr>
+        <w:pStyle w:val="ListParagraph"/>
+        <w:numPr>
+          <w:ilvl w:val="0"/>
+          <w:numId w:val="7"/>
+        </w:numPr>
+        <w:rPr>
+          <w:b/>
+        </w:rPr>
+      </w:pPr>
+      <w:proofErr w:type="spellStart"/>
+      <w:r>
+        <w:rPr>
+          <w:b/>
+        </w:rPr>
+        <w:t>FaultEmail.</w:t>
+      </w:r>
+      <w:r>
+        <w:rPr>
+          <w:b/>
+        </w:rPr>
+        <w:t>WaitPeriod</w:t>
+      </w:r>
+      <w:proofErr w:type="spellEnd"/>
+    </w:p>
+    <w:p>
+      <w:pPr>
+        <w:pStyle w:val="ListParagraph"/>
+        <w:numPr>
+          <w:ilvl w:val="1"/>
+          <w:numId w:val="7"/>
+        </w:numPr>
+      </w:pPr>
+      <w:r>
+        <w:t>Default: 10.0</w:t>
+      </w:r>
+    </w:p>
+    <w:p>
+      <w:pPr>
+        <w:pStyle w:val="ListParagraph"/>
+        <w:numPr>
+          <w:ilvl w:val="1"/>
+          <w:numId w:val="7"/>
+        </w:numPr>
+      </w:pPr>
+      <w:r>
+        <w:t>The amount of time, in seconds, between the time a file is processed by the system and the time an email should be produced by the system.</w:t>
+      </w:r>
+    </w:p>
+    <w:p>
+      <w:pPr>
+        <w:pStyle w:val="ListParagraph"/>
+        <w:numPr>
+          <w:ilvl w:val="1"/>
+          <w:numId w:val="7"/>
+        </w:numPr>
+      </w:pPr>
+      <w:r>
+        <w:t xml:space="preserve">Increasing the wait period will allow </w:t>
+      </w:r>
+      <w:proofErr w:type="spellStart"/>
+      <w:r>
+        <w:t>openXDA</w:t>
+      </w:r>
+      <w:proofErr w:type="spellEnd"/>
+      <w:r>
+        <w:t xml:space="preserve"> more time to gather details about an event from multiple meters and provide a single email result.</w:t>
+      </w:r>
+    </w:p>
+    <w:p>
+      <w:pPr>
+        <w:pStyle w:val="ListParagraph"/>
+        <w:numPr>
+          <w:ilvl w:val="1"/>
+          <w:numId w:val="7"/>
+        </w:numPr>
+        <w:rPr>
+          <w:b/>
+        </w:rPr>
+      </w:pPr>
+      <w:r>
+        <w:t>Shortening the wait period will decrease the amount of time between the even and the email notification, but may result in redundancy between emails when new information arrives from another meter.</w:t>
+      </w:r>
+      <w:r>
+        <w:br/>
+      </w:r>
+    </w:p>
+    <w:p>
+      <w:pPr>
+        <w:pStyle w:val="ListParagraph"/>
+        <w:numPr>
+          <w:ilvl w:val="0"/>
+          <w:numId w:val="7"/>
+        </w:numPr>
+        <w:rPr>
+          <w:b/>
+        </w:rPr>
+      </w:pPr>
+      <w:proofErr w:type="spellStart"/>
+      <w:r>
+        <w:rPr>
+          <w:b/>
+        </w:rPr>
+        <w:t>FaultEmail.UseDefaultFaultDetectionLogic</w:t>
+      </w:r>
+      <w:proofErr w:type="spellEnd"/>
+    </w:p>
+    <w:p>
+      <w:pPr>
+        <w:pStyle w:val="ListParagraph"/>
+        <w:numPr>
+          <w:ilvl w:val="1"/>
+          <w:numId w:val="7"/>
+        </w:numPr>
+        <w:rPr>
+          <w:b/>
+        </w:rPr>
+      </w:pPr>
+      <w:r>
+        <w:t>Default: True</w:t>
+      </w:r>
+    </w:p>
+    <w:p>
+      <w:pPr>
+        <w:pStyle w:val="ListParagraph"/>
+        <w:numPr>
+          <w:ilvl w:val="1"/>
+          <w:numId w:val="7"/>
+        </w:numPr>
+      </w:pPr>
+      <w:r>
+        <w:t>Indicates whether to use the default fault detection logic when the line-specific fault detection logic fails</w:t>
+      </w:r>
+      <w:r>
+        <w:t xml:space="preserve"> or is not defined</w:t>
+      </w:r>
+      <w:r>
+        <w:t>.</w:t>
+      </w:r>
+    </w:p>
+    <w:p>
+      <w:pPr>
+        <w:pStyle w:val="ListParagraph"/>
+        <w:numPr>
+          <w:ilvl w:val="1"/>
+          <w:numId w:val="7"/>
+        </w:numPr>
+      </w:pPr>
+      <w:r>
+        <w:t>The default fault detection logic will only be applied if the system encounters errors during line-specific fault detection, but not if the line-specific fault detection does not detect a fault.</w:t>
+      </w:r>
+      <w:r>
+        <w:br/>
+      </w:r>
+    </w:p>
+    <w:p>
+      <w:pPr>
+        <w:pStyle w:val="ListParagraph"/>
+        <w:numPr>
+          <w:ilvl w:val="0"/>
+          <w:numId w:val="7"/>
+        </w:numPr>
+        <w:rPr>
+          <w:b/>
+        </w:rPr>
+      </w:pPr>
+      <w:proofErr w:type="spellStart"/>
+      <w:r>
+        <w:rPr>
+          <w:b/>
+        </w:rPr>
+        <w:t>Historian.Server</w:t>
+      </w:r>
+      <w:proofErr w:type="spellEnd"/>
+    </w:p>
+    <w:p>
+      <w:pPr>
+        <w:pStyle w:val="ListParagraph"/>
+        <w:numPr>
+          <w:ilvl w:val="1"/>
+          <w:numId w:val="7"/>
+        </w:numPr>
+        <w:rPr>
+          <w:b/>
+        </w:rPr>
+      </w:pPr>
+      <w:r>
+        <w:t>Default: 127.0.0.1</w:t>
+      </w:r>
+    </w:p>
+    <w:p>
+      <w:pPr>
+        <w:pStyle w:val="ListParagraph"/>
+        <w:numPr>
+          <w:ilvl w:val="1"/>
+          <w:numId w:val="7"/>
+        </w:numPr>
+        <w:rPr>
+          <w:b/>
+        </w:rPr>
+      </w:pPr>
+      <w:r>
+        <w:t xml:space="preserve">The hostname and port of the </w:t>
+      </w:r>
+      <w:proofErr w:type="spellStart"/>
+      <w:r>
+        <w:t>openHistorian</w:t>
+      </w:r>
+      <w:proofErr w:type="spellEnd"/>
+      <w:r>
+        <w:t xml:space="preserve"> 2.0 server to be used for archiving trending data. (e.g. 127.0.0.1:38402).</w:t>
+      </w:r>
+      <w:r>
+        <w:br/>
+      </w:r>
+    </w:p>
+    <w:p>
+      <w:pPr>
+        <w:pStyle w:val="ListParagraph"/>
+        <w:numPr>
+          <w:ilvl w:val="0"/>
+          <w:numId w:val="7"/>
+        </w:numPr>
+        <w:rPr>
+          <w:b/>
+        </w:rPr>
+      </w:pPr>
+      <w:proofErr w:type="spellStart"/>
+      <w:r>
+        <w:rPr>
+          <w:b/>
+        </w:rPr>
+        <w:t>Historian.InstanceName</w:t>
+      </w:r>
+      <w:proofErr w:type="spellEnd"/>
+    </w:p>
+    <w:p>
+      <w:pPr>
+        <w:pStyle w:val="ListParagraph"/>
+        <w:numPr>
+          <w:ilvl w:val="1"/>
+          <w:numId w:val="7"/>
+        </w:numPr>
+        <w:rPr>
+          <w:b/>
+        </w:rPr>
+      </w:pPr>
+      <w:r>
+        <w:t>Default: XDA</w:t>
+      </w:r>
+    </w:p>
+    <w:p>
+      <w:pPr>
+        <w:pStyle w:val="ListParagraph"/>
+        <w:numPr>
+          <w:ilvl w:val="1"/>
+          <w:numId w:val="7"/>
+        </w:numPr>
+        <w:rPr>
+          <w:b/>
+        </w:rPr>
+      </w:pPr>
+      <w:r>
+        <w:t>The instance name of the historian instance to be used for archiving trending data.</w:t>
+      </w:r>
+    </w:p>
+    <w:p>
+      <w:pPr>
+        <w:rPr>
+          <w:b/>
+        </w:rPr>
+      </w:pPr>
+      <w:proofErr w:type="spellStart"/>
+      <w:r>
+        <w:rPr>
+          <w:b/>
+        </w:rPr>
+        <w:t>FilePattern_org</w:t>
+      </w:r>
+      <w:proofErr w:type="spellEnd"/>
+      <w:r>
+        <w:rPr>
+          <w:b/>
+        </w:rPr>
+        <w:t xml:space="preserve"> = </w:t>
+      </w:r>
+      <w:proofErr w:type="gramStart"/>
+      <w:r>
+        <w:rPr>
+          <w:b/>
+        </w:rPr>
+        <w:t>(?&lt;</w:t>
+      </w:r>
+      <w:proofErr w:type="gramEnd"/>
+      <w:r>
+        <w:rPr>
+          <w:b/>
+        </w:rPr>
+        <w:t>AssetKey&gt;R[0-9]+)[^\\]+\\[^\\]+$|(?&lt;AssetKey&gt;[^\\]+)\\[^\\]+$</w:t>
+      </w:r>
       <w:bookmarkStart w:id="0" w:name="_GoBack"/>
       <w:bookmarkEnd w:id="0"/>
-      <w:proofErr w:type="spellStart"/>
-      <w:r>
-        <w:rPr>
-          <w:b/>
-        </w:rPr>
-        <w:lastRenderedPageBreak/>
-        <w:t>Email.Username</w:t>
-      </w:r>
-      <w:proofErr w:type="spellEnd"/>
-    </w:p>
-    <w:p>
-      <w:pPr>
-        <w:pStyle w:val="ListParagraph"/>
-        <w:numPr>
-          <w:ilvl w:val="1"/>
-          <w:numId w:val="7"/>
-        </w:numPr>
-        <w:rPr>
-          <w:b/>
-        </w:rPr>
-      </w:pPr>
-      <w:r>
-        <w:t>The username used to authenticate to the SMTP server.</w:t>
-      </w:r>
-    </w:p>
-    <w:p>
-      <w:pPr>
-        <w:pStyle w:val="ListParagraph"/>
-        <w:numPr>
-          <w:ilvl w:val="1"/>
-          <w:numId w:val="7"/>
-        </w:numPr>
-      </w:pPr>
-      <w:r>
-        <w:t>Remove this field from system settings or l</w:t>
-      </w:r>
-      <w:r>
-        <w:t xml:space="preserve">eave </w:t>
-      </w:r>
-      <w:r>
-        <w:t xml:space="preserve">it </w:t>
-      </w:r>
-      <w:r>
-        <w:t>blank if no authentication is required.</w:t>
-      </w:r>
-      <w:r>
-        <w:br/>
-      </w:r>
-    </w:p>
-    <w:p>
-      <w:pPr>
-        <w:pStyle w:val="ListParagraph"/>
-        <w:numPr>
-          <w:ilvl w:val="0"/>
-          <w:numId w:val="7"/>
-        </w:numPr>
-        <w:rPr>
-          <w:b/>
-        </w:rPr>
-      </w:pPr>
-      <w:proofErr w:type="spellStart"/>
-      <w:r>
-        <w:rPr>
-          <w:b/>
-        </w:rPr>
-        <w:t>Email</w:t>
-      </w:r>
-      <w:r>
-        <w:rPr>
-          <w:b/>
-        </w:rPr>
-        <w:t>.Password</w:t>
-      </w:r>
-      <w:proofErr w:type="spellEnd"/>
-    </w:p>
-    <w:p>
-      <w:pPr>
-        <w:pStyle w:val="ListParagraph"/>
-        <w:numPr>
-          <w:ilvl w:val="1"/>
-          <w:numId w:val="7"/>
-        </w:numPr>
-        <w:rPr>
-          <w:b/>
-        </w:rPr>
-      </w:pPr>
-      <w:r>
-        <w:t>The password used to authenticate to the SMTP server.</w:t>
-      </w:r>
-    </w:p>
-    <w:p>
-      <w:pPr>
-        <w:pStyle w:val="ListParagraph"/>
-        <w:numPr>
-          <w:ilvl w:val="1"/>
-          <w:numId w:val="7"/>
-        </w:numPr>
-        <w:rPr>
-          <w:b/>
-        </w:rPr>
-      </w:pPr>
-      <w:r>
-        <w:t>Remove this field from system settings if no authentication is required.</w:t>
-      </w:r>
-      <w:r>
-        <w:br/>
-      </w:r>
-    </w:p>
-    <w:p>
-      <w:pPr>
-        <w:pStyle w:val="ListParagraph"/>
-        <w:numPr>
-          <w:ilvl w:val="0"/>
-          <w:numId w:val="7"/>
-        </w:numPr>
-        <w:rPr>
-          <w:b/>
-        </w:rPr>
-      </w:pPr>
-      <w:proofErr w:type="spellStart"/>
-      <w:r>
-        <w:rPr>
-          <w:b/>
-        </w:rPr>
-        <w:t>Email.EnableSSL</w:t>
-      </w:r>
-      <w:proofErr w:type="spellEnd"/>
-    </w:p>
-    <w:p>
-      <w:pPr>
-        <w:pStyle w:val="ListParagraph"/>
-        <w:numPr>
-          <w:ilvl w:val="1"/>
-          <w:numId w:val="7"/>
-        </w:numPr>
-        <w:rPr>
-          <w:b/>
-        </w:rPr>
-      </w:pPr>
-      <w:r>
-        <w:t>Default: False</w:t>
-      </w:r>
-    </w:p>
-    <w:p>
-      <w:pPr>
-        <w:pStyle w:val="ListParagraph"/>
-        <w:numPr>
-          <w:ilvl w:val="1"/>
-          <w:numId w:val="7"/>
-        </w:numPr>
-      </w:pPr>
-      <w:r>
-        <w:t>Flag that determines whether to enable SSL when establishing communications with the SMTP server.</w:t>
-      </w:r>
-      <w:r>
-        <w:t xml:space="preserve"> </w:t>
-      </w:r>
-      <w:r>
-        <w:br/>
-      </w:r>
-    </w:p>
-    <w:p>
-      <w:pPr>
-        <w:pStyle w:val="ListParagraph"/>
-        <w:numPr>
-          <w:ilvl w:val="0"/>
-          <w:numId w:val="7"/>
-        </w:numPr>
-        <w:rPr>
-          <w:b/>
-        </w:rPr>
-      </w:pPr>
-      <w:proofErr w:type="spellStart"/>
-      <w:r>
-        <w:rPr>
-          <w:b/>
-        </w:rPr>
-        <w:t>FaultEmail.</w:t>
-      </w:r>
-      <w:r>
-        <w:rPr>
-          <w:b/>
-        </w:rPr>
-        <w:t>WaitPeriod</w:t>
-      </w:r>
-      <w:proofErr w:type="spellEnd"/>
-    </w:p>
-    <w:p>
-      <w:pPr>
-        <w:pStyle w:val="ListParagraph"/>
-        <w:numPr>
-          <w:ilvl w:val="1"/>
-          <w:numId w:val="7"/>
-        </w:numPr>
-      </w:pPr>
-      <w:r>
-        <w:t>Default: 10.0</w:t>
-      </w:r>
-    </w:p>
-    <w:p>
-      <w:pPr>
-        <w:pStyle w:val="ListParagraph"/>
-        <w:numPr>
-          <w:ilvl w:val="1"/>
-          <w:numId w:val="7"/>
-        </w:numPr>
-      </w:pPr>
-      <w:r>
-        <w:t>The amount of time, in seconds, between the time a file is processed by the system and the time an email should be produced by the system.</w:t>
-      </w:r>
-    </w:p>
-    <w:p>
-      <w:pPr>
-        <w:pStyle w:val="ListParagraph"/>
-        <w:numPr>
-          <w:ilvl w:val="1"/>
-          <w:numId w:val="7"/>
-        </w:numPr>
-      </w:pPr>
-      <w:r>
-        <w:t xml:space="preserve">Increasing the wait period will allow </w:t>
-      </w:r>
-      <w:proofErr w:type="spellStart"/>
-      <w:r>
-        <w:t>openXDA</w:t>
-      </w:r>
-      <w:proofErr w:type="spellEnd"/>
-      <w:r>
-        <w:t xml:space="preserve"> more time to gather details about an event from multiple meters and provide a single email result.</w:t>
-      </w:r>
-    </w:p>
-    <w:p>
-      <w:pPr>
-        <w:pStyle w:val="ListParagraph"/>
-        <w:numPr>
-          <w:ilvl w:val="1"/>
-          <w:numId w:val="7"/>
-        </w:numPr>
-        <w:rPr>
-          <w:b/>
-        </w:rPr>
-      </w:pPr>
-      <w:r>
-        <w:t>Shortening the wait period will decrease the amount of time between the even and the email notification, but may result in redundancy between emails when new information arrives from another meter.</w:t>
-      </w:r>
-      <w:r>
-        <w:br/>
-      </w:r>
-    </w:p>
-    <w:p>
-      <w:pPr>
-        <w:pStyle w:val="ListParagraph"/>
-        <w:numPr>
-          <w:ilvl w:val="0"/>
-          <w:numId w:val="7"/>
-        </w:numPr>
-        <w:rPr>
-          <w:b/>
-        </w:rPr>
-      </w:pPr>
-      <w:proofErr w:type="spellStart"/>
-      <w:r>
-        <w:rPr>
-          <w:b/>
-        </w:rPr>
-        <w:t>FaultEmail.UseDefaultFaultDetectionLogic</w:t>
-      </w:r>
-      <w:proofErr w:type="spellEnd"/>
-    </w:p>
-    <w:p>
-      <w:pPr>
-        <w:pStyle w:val="ListParagraph"/>
-        <w:numPr>
-          <w:ilvl w:val="1"/>
-          <w:numId w:val="7"/>
-        </w:numPr>
-        <w:rPr>
-          <w:b/>
-        </w:rPr>
-      </w:pPr>
-      <w:r>
-        <w:t>Default: True</w:t>
-      </w:r>
-    </w:p>
-    <w:p>
-      <w:pPr>
-        <w:pStyle w:val="ListParagraph"/>
-        <w:numPr>
-          <w:ilvl w:val="1"/>
-          <w:numId w:val="7"/>
-        </w:numPr>
-      </w:pPr>
-      <w:r>
-        <w:t>Indicates whether to use the default fault detection logic when the line-specific fault detection logic fails</w:t>
-      </w:r>
-      <w:r>
-        <w:t xml:space="preserve"> or is not defined</w:t>
-      </w:r>
-      <w:r>
-        <w:t>.</w:t>
-      </w:r>
-    </w:p>
-    <w:p>
-      <w:pPr>
-        <w:pStyle w:val="ListParagraph"/>
-        <w:numPr>
-          <w:ilvl w:val="1"/>
-          <w:numId w:val="7"/>
-        </w:numPr>
-      </w:pPr>
-      <w:r>
-        <w:t>The default fault detection logic will only be applied if the system encounters errors during line-specific fault detection, but not if the line-specific fault detection does not detect a fault.</w:t>
-      </w:r>
-      <w:r>
-        <w:br/>
-      </w:r>
-    </w:p>
-    <w:p>
-      <w:pPr>
-        <w:pStyle w:val="ListParagraph"/>
-        <w:numPr>
-          <w:ilvl w:val="0"/>
-          <w:numId w:val="7"/>
-        </w:numPr>
-        <w:rPr>
-          <w:b/>
-        </w:rPr>
-      </w:pPr>
-      <w:proofErr w:type="spellStart"/>
-      <w:r>
-        <w:rPr>
-          <w:b/>
-        </w:rPr>
-        <w:t>Historian.Server</w:t>
-      </w:r>
-      <w:proofErr w:type="spellEnd"/>
-    </w:p>
-    <w:p>
-      <w:pPr>
-        <w:pStyle w:val="ListParagraph"/>
-        <w:numPr>
-          <w:ilvl w:val="1"/>
-          <w:numId w:val="7"/>
-        </w:numPr>
-        <w:rPr>
-          <w:b/>
-        </w:rPr>
-      </w:pPr>
-      <w:r>
-        <w:t>Default: 127.0.0.1</w:t>
-      </w:r>
-    </w:p>
-    <w:p>
-      <w:pPr>
-        <w:pStyle w:val="ListParagraph"/>
-        <w:numPr>
-          <w:ilvl w:val="1"/>
-          <w:numId w:val="7"/>
-        </w:numPr>
-        <w:rPr>
-          <w:b/>
-        </w:rPr>
-      </w:pPr>
-      <w:r>
-        <w:t xml:space="preserve">The hostname and port of the </w:t>
-      </w:r>
-      <w:proofErr w:type="spellStart"/>
-      <w:r>
-        <w:t>openHistorian</w:t>
-      </w:r>
-      <w:proofErr w:type="spellEnd"/>
-      <w:r>
-        <w:t xml:space="preserve"> 2.0 server to be used for archiving trending data. (e.g. 127.0.0.1:38402).</w:t>
-      </w:r>
-      <w:r>
-        <w:br/>
-      </w:r>
-    </w:p>
-    <w:p>
-      <w:pPr>
-        <w:pStyle w:val="ListParagraph"/>
-        <w:numPr>
-          <w:ilvl w:val="0"/>
-          <w:numId w:val="7"/>
-        </w:numPr>
-        <w:rPr>
-          <w:b/>
-        </w:rPr>
-      </w:pPr>
-      <w:proofErr w:type="spellStart"/>
-      <w:r>
-        <w:rPr>
-          <w:b/>
-        </w:rPr>
-        <w:t>Historian.InstanceName</w:t>
-      </w:r>
-      <w:proofErr w:type="spellEnd"/>
-    </w:p>
-    <w:p>
-      <w:pPr>
-        <w:pStyle w:val="ListParagraph"/>
-        <w:numPr>
-          <w:ilvl w:val="1"/>
-          <w:numId w:val="7"/>
-        </w:numPr>
-        <w:rPr>
-          <w:b/>
-        </w:rPr>
-      </w:pPr>
-      <w:r>
-        <w:t>Default: XDA</w:t>
-      </w:r>
-    </w:p>
-    <w:p>
-      <w:pPr>
-        <w:pStyle w:val="ListParagraph"/>
-        <w:numPr>
-          <w:ilvl w:val="1"/>
-          <w:numId w:val="7"/>
-        </w:numPr>
-        <w:rPr>
-          <w:b/>
-        </w:rPr>
-      </w:pPr>
-      <w:r>
-        <w:t>The instance name of the historian instance to be used for archiving trending data.</w:t>
-      </w:r>
     </w:p>
     <w:sectPr>
       <w:pgSz w:w="12240" w:h="15840"/>
@@ -2915,7 +2950,7 @@
 </file>
 
 <file path=word/numbering.xml><?xml version="1.0" encoding="utf-8"?>
-<w:numbering xmlns:wpc="http://schemas.microsoft.com/office/word/2010/wordprocessingCanvas" xmlns:cx="http://schemas.microsoft.com/office/drawing/2014/chartex" xmlns:cx1="http://schemas.microsoft.com/office/drawing/2015/9/8/chartex" xmlns:mc="http://schemas.openxmlformats.org/markup-compatibility/2006" xmlns:o="urn:schemas-microsoft-com:office:office" xmlns:r="http://schemas.openxmlformats.org/officeDocument/2006/relationships" xmlns:m="http://schemas.openxmlformats.org/officeDocument/2006/math" xmlns:v="urn:schemas-microsoft-com:vml" xmlns:wp14="http://schemas.microsoft.com/office/word/2010/wordprocessingDrawing" xmlns:wp="http://schemas.openxmlformats.org/drawingml/2006/wordprocessingDrawing" xmlns:w10="urn:schemas-microsoft-com:office:word" xmlns:w="http://schemas.openxmlformats.org/wordprocessingml/2006/main" xmlns:w14="http://schemas.microsoft.com/office/word/2010/wordml" xmlns:w15="http://schemas.microsoft.com/office/word/2012/wordml" xmlns:w16se="http://schemas.microsoft.com/office/word/2015/wordml/symex" xmlns:wpg="http://schemas.microsoft.com/office/word/2010/wordprocessingGroup" xmlns:wpi="http://schemas.microsoft.com/office/word/2010/wordprocessingInk" xmlns:wne="http://schemas.microsoft.com/office/word/2006/wordml" xmlns:wps="http://schemas.microsoft.com/office/word/2010/wordprocessingShape" mc:Ignorable="w14 w15 w16se wp14">
+<w:numbering xmlns:wpc="http://schemas.microsoft.com/office/word/2010/wordprocessingCanvas" xmlns:cx="http://schemas.microsoft.com/office/drawing/2014/chartex" xmlns:cx1="http://schemas.microsoft.com/office/drawing/2015/9/8/chartex" xmlns:cx2="http://schemas.microsoft.com/office/drawing/2015/10/21/chartex" xmlns:mc="http://schemas.openxmlformats.org/markup-compatibility/2006" xmlns:o="urn:schemas-microsoft-com:office:office" xmlns:r="http://schemas.openxmlformats.org/officeDocument/2006/relationships" xmlns:m="http://schemas.openxmlformats.org/officeDocument/2006/math" xmlns:v="urn:schemas-microsoft-com:vml" xmlns:wp14="http://schemas.microsoft.com/office/word/2010/wordprocessingDrawing" xmlns:wp="http://schemas.openxmlformats.org/drawingml/2006/wordprocessingDrawing" xmlns:w10="urn:schemas-microsoft-com:office:word" xmlns:w="http://schemas.openxmlformats.org/wordprocessingml/2006/main" xmlns:w14="http://schemas.microsoft.com/office/word/2010/wordml" xmlns:w15="http://schemas.microsoft.com/office/word/2012/wordml" xmlns:w16se="http://schemas.microsoft.com/office/word/2015/wordml/symex" xmlns:wpg="http://schemas.microsoft.com/office/word/2010/wordprocessingGroup" xmlns:wpi="http://schemas.microsoft.com/office/word/2010/wordprocessingInk" xmlns:wne="http://schemas.microsoft.com/office/word/2006/wordml" xmlns:wps="http://schemas.microsoft.com/office/word/2010/wordprocessingShape" mc:Ignorable="w14 w15 w16se wp14">
   <w:abstractNum w:abstractNumId="0" w15:restartNumberingAfterBreak="0">
     <w:nsid w:val="0F0443FF"/>
     <w:multiLevelType w:val="hybridMultilevel"/>
@@ -3845,7 +3880,7 @@
       </w:pPr>
     </w:pPrDefault>
   </w:docDefaults>
-  <w:latentStyles w:defLockedState="0" w:defUIPriority="99" w:defSemiHidden="0" w:defUnhideWhenUsed="0" w:defQFormat="0" w:count="371">
+  <w:latentStyles w:defLockedState="0" w:defUIPriority="99" w:defSemiHidden="0" w:defUnhideWhenUsed="0" w:defQFormat="0" w:count="372">
     <w:lsdException w:name="Normal" w:uiPriority="0" w:qFormat="1"/>
     <w:lsdException w:name="heading 1" w:uiPriority="9" w:qFormat="1"/>
     <w:lsdException w:name="heading 2" w:semiHidden="1" w:uiPriority="9" w:unhideWhenUsed="1" w:qFormat="1"/>
@@ -3951,7 +3986,6 @@
     <w:lsdException w:name="HTML Sample" w:semiHidden="1" w:unhideWhenUsed="1"/>
     <w:lsdException w:name="HTML Typewriter" w:semiHidden="1" w:unhideWhenUsed="1"/>
     <w:lsdException w:name="HTML Variable" w:semiHidden="1" w:unhideWhenUsed="1"/>
-    <w:lsdException w:name="Normal Table" w:semiHidden="1" w:unhideWhenUsed="1"/>
     <w:lsdException w:name="annotation subject" w:semiHidden="1" w:unhideWhenUsed="1"/>
     <w:lsdException w:name="No List" w:semiHidden="1" w:unhideWhenUsed="1"/>
     <w:lsdException w:name="Outline List 1" w:semiHidden="1" w:unhideWhenUsed="1"/>
@@ -3998,10 +4032,8 @@
     <w:lsdException w:name="Table Subtle 2" w:semiHidden="1" w:unhideWhenUsed="1"/>
     <w:lsdException w:name="Table Web 1" w:semiHidden="1" w:unhideWhenUsed="1"/>
     <w:lsdException w:name="Table Web 2" w:semiHidden="1" w:unhideWhenUsed="1"/>
-    <w:lsdException w:name="Table Web 3" w:semiHidden="1" w:unhideWhenUsed="1"/>
     <w:lsdException w:name="Balloon Text" w:semiHidden="1" w:unhideWhenUsed="1"/>
     <w:lsdException w:name="Table Grid" w:uiPriority="59"/>
-    <w:lsdException w:name="Table Theme" w:semiHidden="1" w:unhideWhenUsed="1"/>
     <w:lsdException w:name="Placeholder Text" w:semiHidden="1"/>
     <w:lsdException w:name="No Spacing" w:uiPriority="1" w:qFormat="1"/>
     <w:lsdException w:name="Light Shading" w:uiPriority="60"/>
@@ -4217,6 +4249,7 @@
     <w:lsdException w:name="List Table 5 Dark Accent 6" w:uiPriority="50"/>
     <w:lsdException w:name="List Table 6 Colorful Accent 6" w:uiPriority="51"/>
     <w:lsdException w:name="List Table 7 Colorful Accent 6" w:uiPriority="52"/>
+    <w:lsdException w:name="Mention" w:semiHidden="1" w:unhideWhenUsed="1"/>
   </w:latentStyles>
   <w:style w:type="paragraph" w:default="1" w:styleId="Normal">
     <w:name w:val="Normal"/>
@@ -4731,7 +4764,7 @@
 </file>
 
 <file path=customXml/itemProps1.xml><?xml version="1.0" encoding="utf-8"?>
-<ds:datastoreItem xmlns:ds="http://schemas.openxmlformats.org/officeDocument/2006/customXml" ds:itemID="{AC9E9026-2536-4AE3-9F33-661880A5A230}">
+<ds:datastoreItem xmlns:ds="http://schemas.openxmlformats.org/officeDocument/2006/customXml" ds:itemID="{247799C6-36F8-4EDA-A45E-8A0D8D48F16D}">
   <ds:schemaRefs>
     <ds:schemaRef ds:uri="http://schemas.openxmlformats.org/officeDocument/2006/bibliography"/>
   </ds:schemaRefs>

</xml_diff>

<commit_message>
Revert web UI commits
This reverts commit 70ab80124fa94713104c6f0e0af73df12b02bbb9.
</commit_message>
<xml_diff>
--- a/Source/openXDA Configuration Guide.docx
+++ b/Source/openXDA Configuration Guide.docx
@@ -1,6 +1,6 @@
 
 <file path=word/document.xml><?xml version="1.0" encoding="utf-8"?>
-<w:document xmlns:wpc="http://schemas.microsoft.com/office/word/2010/wordprocessingCanvas" xmlns:cx="http://schemas.microsoft.com/office/drawing/2014/chartex" xmlns:cx1="http://schemas.microsoft.com/office/drawing/2015/9/8/chartex" xmlns:cx2="http://schemas.microsoft.com/office/drawing/2015/10/21/chartex" xmlns:mc="http://schemas.openxmlformats.org/markup-compatibility/2006" xmlns:o="urn:schemas-microsoft-com:office:office" xmlns:r="http://schemas.openxmlformats.org/officeDocument/2006/relationships" xmlns:m="http://schemas.openxmlformats.org/officeDocument/2006/math" xmlns:v="urn:schemas-microsoft-com:vml" xmlns:wp14="http://schemas.microsoft.com/office/word/2010/wordprocessingDrawing" xmlns:wp="http://schemas.openxmlformats.org/drawingml/2006/wordprocessingDrawing" xmlns:w10="urn:schemas-microsoft-com:office:word" xmlns:w="http://schemas.openxmlformats.org/wordprocessingml/2006/main" xmlns:w14="http://schemas.microsoft.com/office/word/2010/wordml" xmlns:w15="http://schemas.microsoft.com/office/word/2012/wordml" xmlns:w16se="http://schemas.microsoft.com/office/word/2015/wordml/symex" xmlns:wpg="http://schemas.microsoft.com/office/word/2010/wordprocessingGroup" xmlns:wpi="http://schemas.microsoft.com/office/word/2010/wordprocessingInk" xmlns:wne="http://schemas.microsoft.com/office/word/2006/wordml" xmlns:wps="http://schemas.microsoft.com/office/word/2010/wordprocessingShape" mc:Ignorable="w14 w15 w16se wp14">
+<w:document xmlns:wpc="http://schemas.microsoft.com/office/word/2010/wordprocessingCanvas" xmlns:cx="http://schemas.microsoft.com/office/drawing/2014/chartex" xmlns:cx1="http://schemas.microsoft.com/office/drawing/2015/9/8/chartex" xmlns:mc="http://schemas.openxmlformats.org/markup-compatibility/2006" xmlns:o="urn:schemas-microsoft-com:office:office" xmlns:r="http://schemas.openxmlformats.org/officeDocument/2006/relationships" xmlns:m="http://schemas.openxmlformats.org/officeDocument/2006/math" xmlns:v="urn:schemas-microsoft-com:vml" xmlns:wp14="http://schemas.microsoft.com/office/word/2010/wordprocessingDrawing" xmlns:wp="http://schemas.openxmlformats.org/drawingml/2006/wordprocessingDrawing" xmlns:w10="urn:schemas-microsoft-com:office:word" xmlns:w="http://schemas.openxmlformats.org/wordprocessingml/2006/main" xmlns:w14="http://schemas.microsoft.com/office/word/2010/wordml" xmlns:w15="http://schemas.microsoft.com/office/word/2012/wordml" xmlns:w16se="http://schemas.microsoft.com/office/word/2015/wordml/symex" xmlns:wpg="http://schemas.microsoft.com/office/word/2010/wordprocessingGroup" xmlns:wpi="http://schemas.microsoft.com/office/word/2010/wordprocessingInk" xmlns:wne="http://schemas.microsoft.com/office/word/2006/wordml" xmlns:wps="http://schemas.microsoft.com/office/word/2010/wordprocessingShape" mc:Ignorable="w14 w15 w16se wp14">
   <w:body>
     <w:p>
       <w:pPr>
@@ -2474,6 +2474,8 @@
           <w:b/>
         </w:rPr>
       </w:pPr>
+      <w:bookmarkStart w:id="0" w:name="_GoBack"/>
+      <w:bookmarkEnd w:id="0"/>
       <w:proofErr w:type="spellStart"/>
       <w:r>
         <w:rPr>
@@ -2901,43 +2903,6 @@
       <w:r>
         <w:t>The instance name of the historian instance to be used for archiving trending data.</w:t>
       </w:r>
-    </w:p>
-    <w:p>
-      <w:pPr>
-        <w:rPr>
-          <w:b/>
-        </w:rPr>
-      </w:pPr>
-      <w:proofErr w:type="spellStart"/>
-      <w:r>
-        <w:rPr>
-          <w:b/>
-        </w:rPr>
-        <w:t>FilePattern_org</w:t>
-      </w:r>
-      <w:proofErr w:type="spellEnd"/>
-      <w:r>
-        <w:rPr>
-          <w:b/>
-        </w:rPr>
-        <w:t xml:space="preserve"> = </w:t>
-      </w:r>
-      <w:proofErr w:type="gramStart"/>
-      <w:r>
-        <w:rPr>
-          <w:b/>
-        </w:rPr>
-        <w:t>(?&lt;</w:t>
-      </w:r>
-      <w:proofErr w:type="gramEnd"/>
-      <w:r>
-        <w:rPr>
-          <w:b/>
-        </w:rPr>
-        <w:t>AssetKey&gt;R[0-9]+)[^\\]+\\[^\\]+$|(?&lt;AssetKey&gt;[^\\]+)\\[^\\]+$</w:t>
-      </w:r>
-      <w:bookmarkStart w:id="0" w:name="_GoBack"/>
-      <w:bookmarkEnd w:id="0"/>
     </w:p>
     <w:sectPr>
       <w:pgSz w:w="12240" w:h="15840"/>
@@ -2950,7 +2915,7 @@
 </file>
 
 <file path=word/numbering.xml><?xml version="1.0" encoding="utf-8"?>
-<w:numbering xmlns:wpc="http://schemas.microsoft.com/office/word/2010/wordprocessingCanvas" xmlns:cx="http://schemas.microsoft.com/office/drawing/2014/chartex" xmlns:cx1="http://schemas.microsoft.com/office/drawing/2015/9/8/chartex" xmlns:cx2="http://schemas.microsoft.com/office/drawing/2015/10/21/chartex" xmlns:mc="http://schemas.openxmlformats.org/markup-compatibility/2006" xmlns:o="urn:schemas-microsoft-com:office:office" xmlns:r="http://schemas.openxmlformats.org/officeDocument/2006/relationships" xmlns:m="http://schemas.openxmlformats.org/officeDocument/2006/math" xmlns:v="urn:schemas-microsoft-com:vml" xmlns:wp14="http://schemas.microsoft.com/office/word/2010/wordprocessingDrawing" xmlns:wp="http://schemas.openxmlformats.org/drawingml/2006/wordprocessingDrawing" xmlns:w10="urn:schemas-microsoft-com:office:word" xmlns:w="http://schemas.openxmlformats.org/wordprocessingml/2006/main" xmlns:w14="http://schemas.microsoft.com/office/word/2010/wordml" xmlns:w15="http://schemas.microsoft.com/office/word/2012/wordml" xmlns:w16se="http://schemas.microsoft.com/office/word/2015/wordml/symex" xmlns:wpg="http://schemas.microsoft.com/office/word/2010/wordprocessingGroup" xmlns:wpi="http://schemas.microsoft.com/office/word/2010/wordprocessingInk" xmlns:wne="http://schemas.microsoft.com/office/word/2006/wordml" xmlns:wps="http://schemas.microsoft.com/office/word/2010/wordprocessingShape" mc:Ignorable="w14 w15 w16se wp14">
+<w:numbering xmlns:wpc="http://schemas.microsoft.com/office/word/2010/wordprocessingCanvas" xmlns:cx="http://schemas.microsoft.com/office/drawing/2014/chartex" xmlns:cx1="http://schemas.microsoft.com/office/drawing/2015/9/8/chartex" xmlns:mc="http://schemas.openxmlformats.org/markup-compatibility/2006" xmlns:o="urn:schemas-microsoft-com:office:office" xmlns:r="http://schemas.openxmlformats.org/officeDocument/2006/relationships" xmlns:m="http://schemas.openxmlformats.org/officeDocument/2006/math" xmlns:v="urn:schemas-microsoft-com:vml" xmlns:wp14="http://schemas.microsoft.com/office/word/2010/wordprocessingDrawing" xmlns:wp="http://schemas.openxmlformats.org/drawingml/2006/wordprocessingDrawing" xmlns:w10="urn:schemas-microsoft-com:office:word" xmlns:w="http://schemas.openxmlformats.org/wordprocessingml/2006/main" xmlns:w14="http://schemas.microsoft.com/office/word/2010/wordml" xmlns:w15="http://schemas.microsoft.com/office/word/2012/wordml" xmlns:w16se="http://schemas.microsoft.com/office/word/2015/wordml/symex" xmlns:wpg="http://schemas.microsoft.com/office/word/2010/wordprocessingGroup" xmlns:wpi="http://schemas.microsoft.com/office/word/2010/wordprocessingInk" xmlns:wne="http://schemas.microsoft.com/office/word/2006/wordml" xmlns:wps="http://schemas.microsoft.com/office/word/2010/wordprocessingShape" mc:Ignorable="w14 w15 w16se wp14">
   <w:abstractNum w:abstractNumId="0" w15:restartNumberingAfterBreak="0">
     <w:nsid w:val="0F0443FF"/>
     <w:multiLevelType w:val="hybridMultilevel"/>
@@ -3880,7 +3845,7 @@
       </w:pPr>
     </w:pPrDefault>
   </w:docDefaults>
-  <w:latentStyles w:defLockedState="0" w:defUIPriority="99" w:defSemiHidden="0" w:defUnhideWhenUsed="0" w:defQFormat="0" w:count="372">
+  <w:latentStyles w:defLockedState="0" w:defUIPriority="99" w:defSemiHidden="0" w:defUnhideWhenUsed="0" w:defQFormat="0" w:count="371">
     <w:lsdException w:name="Normal" w:uiPriority="0" w:qFormat="1"/>
     <w:lsdException w:name="heading 1" w:uiPriority="9" w:qFormat="1"/>
     <w:lsdException w:name="heading 2" w:semiHidden="1" w:uiPriority="9" w:unhideWhenUsed="1" w:qFormat="1"/>
@@ -3986,6 +3951,7 @@
     <w:lsdException w:name="HTML Sample" w:semiHidden="1" w:unhideWhenUsed="1"/>
     <w:lsdException w:name="HTML Typewriter" w:semiHidden="1" w:unhideWhenUsed="1"/>
     <w:lsdException w:name="HTML Variable" w:semiHidden="1" w:unhideWhenUsed="1"/>
+    <w:lsdException w:name="Normal Table" w:semiHidden="1" w:unhideWhenUsed="1"/>
     <w:lsdException w:name="annotation subject" w:semiHidden="1" w:unhideWhenUsed="1"/>
     <w:lsdException w:name="No List" w:semiHidden="1" w:unhideWhenUsed="1"/>
     <w:lsdException w:name="Outline List 1" w:semiHidden="1" w:unhideWhenUsed="1"/>
@@ -4032,8 +3998,10 @@
     <w:lsdException w:name="Table Subtle 2" w:semiHidden="1" w:unhideWhenUsed="1"/>
     <w:lsdException w:name="Table Web 1" w:semiHidden="1" w:unhideWhenUsed="1"/>
     <w:lsdException w:name="Table Web 2" w:semiHidden="1" w:unhideWhenUsed="1"/>
+    <w:lsdException w:name="Table Web 3" w:semiHidden="1" w:unhideWhenUsed="1"/>
     <w:lsdException w:name="Balloon Text" w:semiHidden="1" w:unhideWhenUsed="1"/>
     <w:lsdException w:name="Table Grid" w:uiPriority="59"/>
+    <w:lsdException w:name="Table Theme" w:semiHidden="1" w:unhideWhenUsed="1"/>
     <w:lsdException w:name="Placeholder Text" w:semiHidden="1"/>
     <w:lsdException w:name="No Spacing" w:uiPriority="1" w:qFormat="1"/>
     <w:lsdException w:name="Light Shading" w:uiPriority="60"/>
@@ -4249,7 +4217,6 @@
     <w:lsdException w:name="List Table 5 Dark Accent 6" w:uiPriority="50"/>
     <w:lsdException w:name="List Table 6 Colorful Accent 6" w:uiPriority="51"/>
     <w:lsdException w:name="List Table 7 Colorful Accent 6" w:uiPriority="52"/>
-    <w:lsdException w:name="Mention" w:semiHidden="1" w:unhideWhenUsed="1"/>
   </w:latentStyles>
   <w:style w:type="paragraph" w:default="1" w:styleId="Normal">
     <w:name w:val="Normal"/>
@@ -4764,7 +4731,7 @@
 </file>
 
 <file path=customXml/itemProps1.xml><?xml version="1.0" encoding="utf-8"?>
-<ds:datastoreItem xmlns:ds="http://schemas.openxmlformats.org/officeDocument/2006/customXml" ds:itemID="{247799C6-36F8-4EDA-A45E-8A0D8D48F16D}">
+<ds:datastoreItem xmlns:ds="http://schemas.openxmlformats.org/officeDocument/2006/customXml" ds:itemID="{AC9E9026-2536-4AE3-9F33-661880A5A230}">
   <ds:schemaRefs>
     <ds:schemaRef ds:uri="http://schemas.openxmlformats.org/officeDocument/2006/bibliography"/>
   </ds:schemaRefs>

</xml_diff>

<commit_message>
Added setting to enable or disable warning messages about missing fault detection logic.
</commit_message>
<xml_diff>
--- a/Source/openXDA Configuration Guide.docx
+++ b/Source/openXDA Configuration Guide.docx
@@ -1,6 +1,6 @@
 
 <file path=word/document.xml><?xml version="1.0" encoding="utf-8"?>
-<w:document xmlns:wpc="http://schemas.microsoft.com/office/word/2010/wordprocessingCanvas" xmlns:cx="http://schemas.microsoft.com/office/drawing/2014/chartex" xmlns:cx1="http://schemas.microsoft.com/office/drawing/2015/9/8/chartex" xmlns:mc="http://schemas.openxmlformats.org/markup-compatibility/2006" xmlns:o="urn:schemas-microsoft-com:office:office" xmlns:r="http://schemas.openxmlformats.org/officeDocument/2006/relationships" xmlns:m="http://schemas.openxmlformats.org/officeDocument/2006/math" xmlns:v="urn:schemas-microsoft-com:vml" xmlns:wp14="http://schemas.microsoft.com/office/word/2010/wordprocessingDrawing" xmlns:wp="http://schemas.openxmlformats.org/drawingml/2006/wordprocessingDrawing" xmlns:w10="urn:schemas-microsoft-com:office:word" xmlns:w="http://schemas.openxmlformats.org/wordprocessingml/2006/main" xmlns:w14="http://schemas.microsoft.com/office/word/2010/wordml" xmlns:w15="http://schemas.microsoft.com/office/word/2012/wordml" xmlns:w16se="http://schemas.microsoft.com/office/word/2015/wordml/symex" xmlns:wpg="http://schemas.microsoft.com/office/word/2010/wordprocessingGroup" xmlns:wpi="http://schemas.microsoft.com/office/word/2010/wordprocessingInk" xmlns:wne="http://schemas.microsoft.com/office/word/2006/wordml" xmlns:wps="http://schemas.microsoft.com/office/word/2010/wordprocessingShape" mc:Ignorable="w14 w15 w16se wp14">
+<w:document xmlns:wpc="http://schemas.microsoft.com/office/word/2010/wordprocessingCanvas" xmlns:cx="http://schemas.microsoft.com/office/drawing/2014/chartex" xmlns:cx1="http://schemas.microsoft.com/office/drawing/2015/9/8/chartex" xmlns:cx2="http://schemas.microsoft.com/office/drawing/2015/10/21/chartex" xmlns:mc="http://schemas.openxmlformats.org/markup-compatibility/2006" xmlns:o="urn:schemas-microsoft-com:office:office" xmlns:r="http://schemas.openxmlformats.org/officeDocument/2006/relationships" xmlns:m="http://schemas.openxmlformats.org/officeDocument/2006/math" xmlns:v="urn:schemas-microsoft-com:vml" xmlns:wp14="http://schemas.microsoft.com/office/word/2010/wordprocessingDrawing" xmlns:wp="http://schemas.openxmlformats.org/drawingml/2006/wordprocessingDrawing" xmlns:w10="urn:schemas-microsoft-com:office:word" xmlns:w="http://schemas.openxmlformats.org/wordprocessingml/2006/main" xmlns:w14="http://schemas.microsoft.com/office/word/2010/wordml" xmlns:w15="http://schemas.microsoft.com/office/word/2012/wordml" xmlns:w16se="http://schemas.microsoft.com/office/word/2015/wordml/symex" xmlns:wpg="http://schemas.microsoft.com/office/word/2010/wordprocessingGroup" xmlns:wpi="http://schemas.microsoft.com/office/word/2010/wordprocessingInk" xmlns:wne="http://schemas.microsoft.com/office/word/2006/wordml" xmlns:wps="http://schemas.microsoft.com/office/word/2010/wordprocessingShape" mc:Ignorable="w14 w15 w16se wp14">
   <w:body>
     <w:p>
       <w:pPr>
@@ -1312,6 +1312,58 @@
         <w:rPr>
           <w:b/>
         </w:rPr>
+        <w:t>FaultLocation.WarnMissingDetectionLogic</w:t>
+      </w:r>
+      <w:proofErr w:type="spellEnd"/>
+    </w:p>
+    <w:p>
+      <w:pPr>
+        <w:pStyle w:val="ListParagraph"/>
+        <w:numPr>
+          <w:ilvl w:val="1"/>
+          <w:numId w:val="7"/>
+        </w:numPr>
+      </w:pPr>
+      <w:r>
+        <w:t>Default: False</w:t>
+      </w:r>
+    </w:p>
+    <w:p>
+      <w:pPr>
+        <w:pStyle w:val="ListParagraph"/>
+        <w:numPr>
+          <w:ilvl w:val="1"/>
+          <w:numId w:val="7"/>
+        </w:numPr>
+      </w:pPr>
+      <w:r>
+        <w:t xml:space="preserve">Indicates whether to generate warning messages in the </w:t>
+      </w:r>
+      <w:proofErr w:type="spellStart"/>
+      <w:r>
+        <w:t>openXDA</w:t>
+      </w:r>
+      <w:proofErr w:type="spellEnd"/>
+      <w:r>
+        <w:t xml:space="preserve"> Console and log files if the fault detection logic is not explicitly defined for a given line.</w:t>
+      </w:r>
+      <w:r>
+        <w:br/>
+      </w:r>
+    </w:p>
+    <w:p>
+      <w:pPr>
+        <w:pStyle w:val="ListParagraph"/>
+        <w:numPr>
+          <w:ilvl w:val="0"/>
+          <w:numId w:val="7"/>
+        </w:numPr>
+      </w:pPr>
+      <w:proofErr w:type="spellStart"/>
+      <w:r>
+        <w:rPr>
+          <w:b/>
+        </w:rPr>
         <w:t>Breakers.</w:t>
       </w:r>
       <w:r>
@@ -1563,6 +1615,11 @@
       </w:r>
     </w:p>
     <w:p>
+      <w:r>
+        <w:br w:type="page"/>
+      </w:r>
+    </w:p>
+    <w:p>
       <w:pPr>
         <w:pStyle w:val="ListParagraph"/>
         <w:numPr>
@@ -1575,6 +1632,7 @@
         <w:rPr>
           <w:b/>
         </w:rPr>
+        <w:lastRenderedPageBreak/>
         <w:t>ProcessingThreadCount</w:t>
       </w:r>
       <w:proofErr w:type="spellEnd"/>
@@ -1620,11 +1678,8 @@
       <w:r>
         <w:br/>
       </w:r>
-    </w:p>
-    <w:p>
-      <w:r>
-        <w:br w:type="page"/>
-      </w:r>
+      <w:bookmarkStart w:id="0" w:name="_GoBack"/>
+      <w:bookmarkEnd w:id="0"/>
     </w:p>
     <w:p>
       <w:pPr>
@@ -1639,7 +1694,6 @@
         <w:rPr>
           <w:b/>
         </w:rPr>
-        <w:lastRenderedPageBreak/>
         <w:t>MaxQueuedFileCount</w:t>
       </w:r>
       <w:proofErr w:type="spellEnd"/>
@@ -2474,8 +2528,6 @@
           <w:b/>
         </w:rPr>
       </w:pPr>
-      <w:bookmarkStart w:id="0" w:name="_GoBack"/>
-      <w:bookmarkEnd w:id="0"/>
       <w:proofErr w:type="spellStart"/>
       <w:r>
         <w:rPr>
@@ -2915,7 +2967,7 @@
 </file>
 
 <file path=word/numbering.xml><?xml version="1.0" encoding="utf-8"?>
-<w:numbering xmlns:wpc="http://schemas.microsoft.com/office/word/2010/wordprocessingCanvas" xmlns:cx="http://schemas.microsoft.com/office/drawing/2014/chartex" xmlns:cx1="http://schemas.microsoft.com/office/drawing/2015/9/8/chartex" xmlns:mc="http://schemas.openxmlformats.org/markup-compatibility/2006" xmlns:o="urn:schemas-microsoft-com:office:office" xmlns:r="http://schemas.openxmlformats.org/officeDocument/2006/relationships" xmlns:m="http://schemas.openxmlformats.org/officeDocument/2006/math" xmlns:v="urn:schemas-microsoft-com:vml" xmlns:wp14="http://schemas.microsoft.com/office/word/2010/wordprocessingDrawing" xmlns:wp="http://schemas.openxmlformats.org/drawingml/2006/wordprocessingDrawing" xmlns:w10="urn:schemas-microsoft-com:office:word" xmlns:w="http://schemas.openxmlformats.org/wordprocessingml/2006/main" xmlns:w14="http://schemas.microsoft.com/office/word/2010/wordml" xmlns:w15="http://schemas.microsoft.com/office/word/2012/wordml" xmlns:w16se="http://schemas.microsoft.com/office/word/2015/wordml/symex" xmlns:wpg="http://schemas.microsoft.com/office/word/2010/wordprocessingGroup" xmlns:wpi="http://schemas.microsoft.com/office/word/2010/wordprocessingInk" xmlns:wne="http://schemas.microsoft.com/office/word/2006/wordml" xmlns:wps="http://schemas.microsoft.com/office/word/2010/wordprocessingShape" mc:Ignorable="w14 w15 w16se wp14">
+<w:numbering xmlns:wpc="http://schemas.microsoft.com/office/word/2010/wordprocessingCanvas" xmlns:cx="http://schemas.microsoft.com/office/drawing/2014/chartex" xmlns:cx1="http://schemas.microsoft.com/office/drawing/2015/9/8/chartex" xmlns:cx2="http://schemas.microsoft.com/office/drawing/2015/10/21/chartex" xmlns:mc="http://schemas.openxmlformats.org/markup-compatibility/2006" xmlns:o="urn:schemas-microsoft-com:office:office" xmlns:r="http://schemas.openxmlformats.org/officeDocument/2006/relationships" xmlns:m="http://schemas.openxmlformats.org/officeDocument/2006/math" xmlns:v="urn:schemas-microsoft-com:vml" xmlns:wp14="http://schemas.microsoft.com/office/word/2010/wordprocessingDrawing" xmlns:wp="http://schemas.openxmlformats.org/drawingml/2006/wordprocessingDrawing" xmlns:w10="urn:schemas-microsoft-com:office:word" xmlns:w="http://schemas.openxmlformats.org/wordprocessingml/2006/main" xmlns:w14="http://schemas.microsoft.com/office/word/2010/wordml" xmlns:w15="http://schemas.microsoft.com/office/word/2012/wordml" xmlns:w16se="http://schemas.microsoft.com/office/word/2015/wordml/symex" xmlns:wpg="http://schemas.microsoft.com/office/word/2010/wordprocessingGroup" xmlns:wpi="http://schemas.microsoft.com/office/word/2010/wordprocessingInk" xmlns:wne="http://schemas.microsoft.com/office/word/2006/wordml" xmlns:wps="http://schemas.microsoft.com/office/word/2010/wordprocessingShape" mc:Ignorable="w14 w15 w16se wp14">
   <w:abstractNum w:abstractNumId="0" w15:restartNumberingAfterBreak="0">
     <w:nsid w:val="0F0443FF"/>
     <w:multiLevelType w:val="hybridMultilevel"/>
@@ -3845,7 +3897,7 @@
       </w:pPr>
     </w:pPrDefault>
   </w:docDefaults>
-  <w:latentStyles w:defLockedState="0" w:defUIPriority="99" w:defSemiHidden="0" w:defUnhideWhenUsed="0" w:defQFormat="0" w:count="371">
+  <w:latentStyles w:defLockedState="0" w:defUIPriority="99" w:defSemiHidden="0" w:defUnhideWhenUsed="0" w:defQFormat="0" w:count="372">
     <w:lsdException w:name="Normal" w:uiPriority="0" w:qFormat="1"/>
     <w:lsdException w:name="heading 1" w:uiPriority="9" w:qFormat="1"/>
     <w:lsdException w:name="heading 2" w:semiHidden="1" w:uiPriority="9" w:unhideWhenUsed="1" w:qFormat="1"/>
@@ -3951,7 +4003,6 @@
     <w:lsdException w:name="HTML Sample" w:semiHidden="1" w:unhideWhenUsed="1"/>
     <w:lsdException w:name="HTML Typewriter" w:semiHidden="1" w:unhideWhenUsed="1"/>
     <w:lsdException w:name="HTML Variable" w:semiHidden="1" w:unhideWhenUsed="1"/>
-    <w:lsdException w:name="Normal Table" w:semiHidden="1" w:unhideWhenUsed="1"/>
     <w:lsdException w:name="annotation subject" w:semiHidden="1" w:unhideWhenUsed="1"/>
     <w:lsdException w:name="No List" w:semiHidden="1" w:unhideWhenUsed="1"/>
     <w:lsdException w:name="Outline List 1" w:semiHidden="1" w:unhideWhenUsed="1"/>
@@ -3998,10 +4049,8 @@
     <w:lsdException w:name="Table Subtle 2" w:semiHidden="1" w:unhideWhenUsed="1"/>
     <w:lsdException w:name="Table Web 1" w:semiHidden="1" w:unhideWhenUsed="1"/>
     <w:lsdException w:name="Table Web 2" w:semiHidden="1" w:unhideWhenUsed="1"/>
-    <w:lsdException w:name="Table Web 3" w:semiHidden="1" w:unhideWhenUsed="1"/>
     <w:lsdException w:name="Balloon Text" w:semiHidden="1" w:unhideWhenUsed="1"/>
     <w:lsdException w:name="Table Grid" w:uiPriority="59"/>
-    <w:lsdException w:name="Table Theme" w:semiHidden="1" w:unhideWhenUsed="1"/>
     <w:lsdException w:name="Placeholder Text" w:semiHidden="1"/>
     <w:lsdException w:name="No Spacing" w:uiPriority="1" w:qFormat="1"/>
     <w:lsdException w:name="Light Shading" w:uiPriority="60"/>
@@ -4217,6 +4266,7 @@
     <w:lsdException w:name="List Table 5 Dark Accent 6" w:uiPriority="50"/>
     <w:lsdException w:name="List Table 6 Colorful Accent 6" w:uiPriority="51"/>
     <w:lsdException w:name="List Table 7 Colorful Accent 6" w:uiPriority="52"/>
+    <w:lsdException w:name="Mention" w:semiHidden="1" w:unhideWhenUsed="1"/>
   </w:latentStyles>
   <w:style w:type="paragraph" w:default="1" w:styleId="Normal">
     <w:name w:val="Normal"/>
@@ -4731,7 +4781,7 @@
 </file>
 
 <file path=customXml/itemProps1.xml><?xml version="1.0" encoding="utf-8"?>
-<ds:datastoreItem xmlns:ds="http://schemas.openxmlformats.org/officeDocument/2006/customXml" ds:itemID="{AC9E9026-2536-4AE3-9F33-661880A5A230}">
+<ds:datastoreItem xmlns:ds="http://schemas.openxmlformats.org/officeDocument/2006/customXml" ds:itemID="{264CE7CD-BB39-4D9B-8A5C-BCF65C0B8DBC}">
   <ds:schemaRefs>
     <ds:schemaRef ds:uri="http://schemas.openxmlformats.org/officeDocument/2006/bibliography"/>
   </ds:schemaRefs>

</xml_diff>

<commit_message>
added user roles to help page
</commit_message>
<xml_diff>
--- a/Source/openXDA Configuration Guide.docx
+++ b/Source/openXDA Configuration Guide.docx
@@ -1,6 +1,6 @@
 
 <file path=word/document.xml><?xml version="1.0" encoding="utf-8"?>
-<w:document xmlns:wpc="http://schemas.microsoft.com/office/word/2010/wordprocessingCanvas" xmlns:cx="http://schemas.microsoft.com/office/drawing/2014/chartex" xmlns:cx1="http://schemas.microsoft.com/office/drawing/2015/9/8/chartex" xmlns:cx2="http://schemas.microsoft.com/office/drawing/2015/10/21/chartex" xmlns:mc="http://schemas.openxmlformats.org/markup-compatibility/2006" xmlns:o="urn:schemas-microsoft-com:office:office" xmlns:r="http://schemas.openxmlformats.org/officeDocument/2006/relationships" xmlns:m="http://schemas.openxmlformats.org/officeDocument/2006/math" xmlns:v="urn:schemas-microsoft-com:vml" xmlns:wp14="http://schemas.microsoft.com/office/word/2010/wordprocessingDrawing" xmlns:wp="http://schemas.openxmlformats.org/drawingml/2006/wordprocessingDrawing" xmlns:w10="urn:schemas-microsoft-com:office:word" xmlns:w="http://schemas.openxmlformats.org/wordprocessingml/2006/main" xmlns:w14="http://schemas.microsoft.com/office/word/2010/wordml" xmlns:w15="http://schemas.microsoft.com/office/word/2012/wordml" xmlns:w16se="http://schemas.microsoft.com/office/word/2015/wordml/symex" xmlns:wpg="http://schemas.microsoft.com/office/word/2010/wordprocessingGroup" xmlns:wpi="http://schemas.microsoft.com/office/word/2010/wordprocessingInk" xmlns:wne="http://schemas.microsoft.com/office/word/2006/wordml" xmlns:wps="http://schemas.microsoft.com/office/word/2010/wordprocessingShape" mc:Ignorable="w14 w15 w16se wp14">
+<w:document xmlns:wpc="http://schemas.microsoft.com/office/word/2010/wordprocessingCanvas" xmlns:cx="http://schemas.microsoft.com/office/drawing/2014/chartex" xmlns:cx1="http://schemas.microsoft.com/office/drawing/2015/9/8/chartex" xmlns:cx2="http://schemas.microsoft.com/office/drawing/2015/10/21/chartex" xmlns:cx3="http://schemas.microsoft.com/office/drawing/2016/5/9/chartex" xmlns:cx4="http://schemas.microsoft.com/office/drawing/2016/5/10/chartex" xmlns:cx5="http://schemas.microsoft.com/office/drawing/2016/5/11/chartex" xmlns:mc="http://schemas.openxmlformats.org/markup-compatibility/2006" xmlns:o="urn:schemas-microsoft-com:office:office" xmlns:r="http://schemas.openxmlformats.org/officeDocument/2006/relationships" xmlns:m="http://schemas.openxmlformats.org/officeDocument/2006/math" xmlns:v="urn:schemas-microsoft-com:vml" xmlns:wp14="http://schemas.microsoft.com/office/word/2010/wordprocessingDrawing" xmlns:wp="http://schemas.openxmlformats.org/drawingml/2006/wordprocessingDrawing" xmlns:w10="urn:schemas-microsoft-com:office:word" xmlns:w="http://schemas.openxmlformats.org/wordprocessingml/2006/main" xmlns:w14="http://schemas.microsoft.com/office/word/2010/wordml" xmlns:w15="http://schemas.microsoft.com/office/word/2012/wordml" xmlns:w16se="http://schemas.microsoft.com/office/word/2015/wordml/symex" xmlns:wpg="http://schemas.microsoft.com/office/word/2010/wordprocessingGroup" xmlns:wpi="http://schemas.microsoft.com/office/word/2010/wordprocessingInk" xmlns:wne="http://schemas.microsoft.com/office/word/2006/wordml" xmlns:wps="http://schemas.microsoft.com/office/word/2010/wordprocessingShape" mc:Ignorable="w14 w15 w16se wp14">
   <w:body>
     <w:p>
       <w:pPr>
@@ -20,6 +20,113 @@
         <w:pStyle w:val="Heading1"/>
       </w:pPr>
       <w:r>
+        <w:t>User Roles</w:t>
+      </w:r>
+    </w:p>
+    <w:p>
+      <w:pPr>
+        <w:pStyle w:val="ListParagraph"/>
+        <w:numPr>
+          <w:ilvl w:val="0"/>
+          <w:numId w:val="10"/>
+        </w:numPr>
+        <w:rPr>
+          <w:b/>
+        </w:rPr>
+      </w:pPr>
+      <w:r>
+        <w:rPr>
+          <w:b/>
+        </w:rPr>
+        <w:t>Admin Role</w:t>
+      </w:r>
+      <w:r>
+        <w:rPr>
+          <w:b/>
+        </w:rPr>
+        <w:t xml:space="preserve"> – </w:t>
+      </w:r>
+      <w:r>
+        <w:t>This role has access to all features and settings within open XDA.</w:t>
+      </w:r>
+    </w:p>
+    <w:p>
+      <w:pPr>
+        <w:pStyle w:val="ListParagraph"/>
+        <w:numPr>
+          <w:ilvl w:val="0"/>
+          <w:numId w:val="10"/>
+        </w:numPr>
+        <w:rPr>
+          <w:b/>
+        </w:rPr>
+      </w:pPr>
+      <w:r>
+        <w:rPr>
+          <w:b/>
+        </w:rPr>
+        <w:t>Engineer Role</w:t>
+      </w:r>
+      <w:r>
+        <w:rPr>
+          <w:b/>
+        </w:rPr>
+        <w:t xml:space="preserve"> – </w:t>
+      </w:r>
+      <w:r>
+        <w:t xml:space="preserve">This role has access to the edit and delete features for events and disturbances listed under the </w:t>
+      </w:r>
+      <w:proofErr w:type="spellStart"/>
+      <w:r>
+        <w:t>ddWorkbench</w:t>
+      </w:r>
+      <w:proofErr w:type="spellEnd"/>
+      <w:r>
+        <w:t>, but does not have access to general settings.</w:t>
+      </w:r>
+    </w:p>
+    <w:p>
+      <w:pPr>
+        <w:pStyle w:val="ListParagraph"/>
+        <w:numPr>
+          <w:ilvl w:val="0"/>
+          <w:numId w:val="10"/>
+        </w:numPr>
+        <w:rPr>
+          <w:b/>
+        </w:rPr>
+      </w:pPr>
+      <w:r>
+        <w:rPr>
+          <w:b/>
+        </w:rPr>
+        <w:t>Viewer Role</w:t>
+      </w:r>
+      <w:r>
+        <w:rPr>
+          <w:b/>
+        </w:rPr>
+        <w:t xml:space="preserve"> </w:t>
+      </w:r>
+      <w:r>
+        <w:t xml:space="preserve">– This role has only access to view the sites but </w:t>
+      </w:r>
+      <w:proofErr w:type="spellStart"/>
+      <w:r>
+        <w:t>can not</w:t>
+      </w:r>
+      <w:proofErr w:type="spellEnd"/>
+      <w:r>
+        <w:t xml:space="preserve"> change any settings or delete/edit any data.</w:t>
+      </w:r>
+      <w:bookmarkStart w:id="0" w:name="_GoBack"/>
+      <w:bookmarkEnd w:id="0"/>
+    </w:p>
+    <w:p>
+      <w:pPr>
+        <w:pStyle w:val="Heading1"/>
+      </w:pPr>
+      <w:r>
         <w:t>Service Configuration</w:t>
       </w:r>
     </w:p>
@@ -208,7 +315,6 @@
       <w:r>
         <w:t xml:space="preserve">Default: </w:t>
       </w:r>
-      <w:proofErr w:type="gramStart"/>
       <w:r>
         <w:rPr>
           <w:rFonts w:ascii="Consolas" w:hAnsi="Consolas" w:cs="Consolas"/>
@@ -218,7 +324,6 @@
         <w:t>(?&lt;</w:t>
       </w:r>
       <w:proofErr w:type="spellStart"/>
-      <w:proofErr w:type="gramEnd"/>
       <w:r>
         <w:rPr>
           <w:rFonts w:ascii="Consolas" w:hAnsi="Consolas" w:cs="Consolas"/>
@@ -351,6 +456,7 @@
         </w:numPr>
       </w:pPr>
       <w:r>
+        <w:lastRenderedPageBreak/>
         <w:t xml:space="preserve">See </w:t>
       </w:r>
       <w:hyperlink r:id="rId7" w:history="1">
@@ -1572,15 +1678,7 @@
         </w:numPr>
       </w:pPr>
       <w:r>
-        <w:t xml:space="preserve">The minimum amount of time, in seconds, to wait for additional data files after the system detects the existence of </w:t>
-      </w:r>
-      <w:proofErr w:type="gramStart"/>
-      <w:r>
-        <w:t>a .d</w:t>
-      </w:r>
-      <w:proofErr w:type="gramEnd"/>
-      <w:r>
-        <w:t>00 COMTRADE file.</w:t>
+        <w:t>The minimum amount of time, in seconds, to wait for additional data files after the system detects the existence of a .d00 COMTRADE file.</w:t>
       </w:r>
     </w:p>
     <w:p>
@@ -1678,8 +1776,6 @@
       <w:r>
         <w:br/>
       </w:r>
-      <w:bookmarkStart w:id="0" w:name="_GoBack"/>
-      <w:bookmarkEnd w:id="0"/>
     </w:p>
     <w:p>
       <w:pPr>
@@ -2254,11 +2350,9 @@
       <w:r>
         <w:t>.</w:t>
       </w:r>
-      <w:proofErr w:type="gramStart"/>
       <w:r>
         <w:t>1.Name</w:t>
       </w:r>
-      <w:proofErr w:type="gramEnd"/>
       <w:r>
         <w:tab/>
       </w:r>
@@ -2327,11 +2421,9 @@
       <w:r>
         <w:t>.</w:t>
       </w:r>
-      <w:proofErr w:type="gramStart"/>
       <w:r>
         <w:t>2.Name</w:t>
       </w:r>
-      <w:proofErr w:type="gramEnd"/>
       <w:r>
         <w:tab/>
       </w:r>
@@ -2500,11 +2592,9 @@
       <w:r>
         <w:t xml:space="preserve">The email address placed on the </w:t>
       </w:r>
-      <w:proofErr w:type="gramStart"/>
       <w:r>
         <w:t>From</w:t>
       </w:r>
-      <w:proofErr w:type="gramEnd"/>
       <w:r>
         <w:t xml:space="preserve"> line of the emails sent when a fault is detected.</w:t>
       </w:r>
@@ -2967,7 +3057,7 @@
 </file>
 
 <file path=word/numbering.xml><?xml version="1.0" encoding="utf-8"?>
-<w:numbering xmlns:wpc="http://schemas.microsoft.com/office/word/2010/wordprocessingCanvas" xmlns:cx="http://schemas.microsoft.com/office/drawing/2014/chartex" xmlns:cx1="http://schemas.microsoft.com/office/drawing/2015/9/8/chartex" xmlns:cx2="http://schemas.microsoft.com/office/drawing/2015/10/21/chartex" xmlns:mc="http://schemas.openxmlformats.org/markup-compatibility/2006" xmlns:o="urn:schemas-microsoft-com:office:office" xmlns:r="http://schemas.openxmlformats.org/officeDocument/2006/relationships" xmlns:m="http://schemas.openxmlformats.org/officeDocument/2006/math" xmlns:v="urn:schemas-microsoft-com:vml" xmlns:wp14="http://schemas.microsoft.com/office/word/2010/wordprocessingDrawing" xmlns:wp="http://schemas.openxmlformats.org/drawingml/2006/wordprocessingDrawing" xmlns:w10="urn:schemas-microsoft-com:office:word" xmlns:w="http://schemas.openxmlformats.org/wordprocessingml/2006/main" xmlns:w14="http://schemas.microsoft.com/office/word/2010/wordml" xmlns:w15="http://schemas.microsoft.com/office/word/2012/wordml" xmlns:w16se="http://schemas.microsoft.com/office/word/2015/wordml/symex" xmlns:wpg="http://schemas.microsoft.com/office/word/2010/wordprocessingGroup" xmlns:wpi="http://schemas.microsoft.com/office/word/2010/wordprocessingInk" xmlns:wne="http://schemas.microsoft.com/office/word/2006/wordml" xmlns:wps="http://schemas.microsoft.com/office/word/2010/wordprocessingShape" mc:Ignorable="w14 w15 w16se wp14">
+<w:numbering xmlns:wpc="http://schemas.microsoft.com/office/word/2010/wordprocessingCanvas" xmlns:cx="http://schemas.microsoft.com/office/drawing/2014/chartex" xmlns:cx1="http://schemas.microsoft.com/office/drawing/2015/9/8/chartex" xmlns:cx2="http://schemas.microsoft.com/office/drawing/2015/10/21/chartex" xmlns:cx3="http://schemas.microsoft.com/office/drawing/2016/5/9/chartex" xmlns:cx4="http://schemas.microsoft.com/office/drawing/2016/5/10/chartex" xmlns:cx5="http://schemas.microsoft.com/office/drawing/2016/5/11/chartex" xmlns:mc="http://schemas.openxmlformats.org/markup-compatibility/2006" xmlns:o="urn:schemas-microsoft-com:office:office" xmlns:r="http://schemas.openxmlformats.org/officeDocument/2006/relationships" xmlns:m="http://schemas.openxmlformats.org/officeDocument/2006/math" xmlns:v="urn:schemas-microsoft-com:vml" xmlns:wp14="http://schemas.microsoft.com/office/word/2010/wordprocessingDrawing" xmlns:wp="http://schemas.openxmlformats.org/drawingml/2006/wordprocessingDrawing" xmlns:w10="urn:schemas-microsoft-com:office:word" xmlns:w="http://schemas.openxmlformats.org/wordprocessingml/2006/main" xmlns:w14="http://schemas.microsoft.com/office/word/2010/wordml" xmlns:w15="http://schemas.microsoft.com/office/word/2012/wordml" xmlns:w16se="http://schemas.microsoft.com/office/word/2015/wordml/symex" xmlns:wpg="http://schemas.microsoft.com/office/word/2010/wordprocessingGroup" xmlns:wpi="http://schemas.microsoft.com/office/word/2010/wordprocessingInk" xmlns:wne="http://schemas.microsoft.com/office/word/2006/wordml" xmlns:wps="http://schemas.microsoft.com/office/word/2010/wordprocessingShape" mc:Ignorable="w14 w15 w16se wp14">
   <w:abstractNum w:abstractNumId="0" w15:restartNumberingAfterBreak="0">
     <w:nsid w:val="0F0443FF"/>
     <w:multiLevelType w:val="hybridMultilevel"/>
@@ -3766,6 +3856,119 @@
       </w:rPr>
     </w:lvl>
     <w:lvl w:ilvl="2" w:tplc="04090005">
+      <w:start w:val="1"/>
+      <w:numFmt w:val="bullet"/>
+      <w:lvlText w:val=""/>
+      <w:lvlJc w:val="left"/>
+      <w:pPr>
+        <w:ind w:left="2160" w:hanging="360"/>
+      </w:pPr>
+      <w:rPr>
+        <w:rFonts w:ascii="Wingdings" w:hAnsi="Wingdings" w:hint="default"/>
+      </w:rPr>
+    </w:lvl>
+    <w:lvl w:ilvl="3" w:tplc="04090001" w:tentative="1">
+      <w:start w:val="1"/>
+      <w:numFmt w:val="bullet"/>
+      <w:lvlText w:val=""/>
+      <w:lvlJc w:val="left"/>
+      <w:pPr>
+        <w:ind w:left="2880" w:hanging="360"/>
+      </w:pPr>
+      <w:rPr>
+        <w:rFonts w:ascii="Symbol" w:hAnsi="Symbol" w:hint="default"/>
+      </w:rPr>
+    </w:lvl>
+    <w:lvl w:ilvl="4" w:tplc="04090003" w:tentative="1">
+      <w:start w:val="1"/>
+      <w:numFmt w:val="bullet"/>
+      <w:lvlText w:val="o"/>
+      <w:lvlJc w:val="left"/>
+      <w:pPr>
+        <w:ind w:left="3600" w:hanging="360"/>
+      </w:pPr>
+      <w:rPr>
+        <w:rFonts w:ascii="Courier New" w:hAnsi="Courier New" w:cs="Courier New" w:hint="default"/>
+      </w:rPr>
+    </w:lvl>
+    <w:lvl w:ilvl="5" w:tplc="04090005" w:tentative="1">
+      <w:start w:val="1"/>
+      <w:numFmt w:val="bullet"/>
+      <w:lvlText w:val=""/>
+      <w:lvlJc w:val="left"/>
+      <w:pPr>
+        <w:ind w:left="4320" w:hanging="360"/>
+      </w:pPr>
+      <w:rPr>
+        <w:rFonts w:ascii="Wingdings" w:hAnsi="Wingdings" w:hint="default"/>
+      </w:rPr>
+    </w:lvl>
+    <w:lvl w:ilvl="6" w:tplc="04090001" w:tentative="1">
+      <w:start w:val="1"/>
+      <w:numFmt w:val="bullet"/>
+      <w:lvlText w:val=""/>
+      <w:lvlJc w:val="left"/>
+      <w:pPr>
+        <w:ind w:left="5040" w:hanging="360"/>
+      </w:pPr>
+      <w:rPr>
+        <w:rFonts w:ascii="Symbol" w:hAnsi="Symbol" w:hint="default"/>
+      </w:rPr>
+    </w:lvl>
+    <w:lvl w:ilvl="7" w:tplc="04090003" w:tentative="1">
+      <w:start w:val="1"/>
+      <w:numFmt w:val="bullet"/>
+      <w:lvlText w:val="o"/>
+      <w:lvlJc w:val="left"/>
+      <w:pPr>
+        <w:ind w:left="5760" w:hanging="360"/>
+      </w:pPr>
+      <w:rPr>
+        <w:rFonts w:ascii="Courier New" w:hAnsi="Courier New" w:cs="Courier New" w:hint="default"/>
+      </w:rPr>
+    </w:lvl>
+    <w:lvl w:ilvl="8" w:tplc="04090005" w:tentative="1">
+      <w:start w:val="1"/>
+      <w:numFmt w:val="bullet"/>
+      <w:lvlText w:val=""/>
+      <w:lvlJc w:val="left"/>
+      <w:pPr>
+        <w:ind w:left="6480" w:hanging="360"/>
+      </w:pPr>
+      <w:rPr>
+        <w:rFonts w:ascii="Wingdings" w:hAnsi="Wingdings" w:hint="default"/>
+      </w:rPr>
+    </w:lvl>
+  </w:abstractNum>
+  <w:abstractNum w:abstractNumId="9" w15:restartNumberingAfterBreak="0">
+    <w:nsid w:val="7E874E1E"/>
+    <w:multiLevelType w:val="hybridMultilevel"/>
+    <w:tmpl w:val="4B9639F4"/>
+    <w:lvl w:ilvl="0" w:tplc="04090001">
+      <w:start w:val="1"/>
+      <w:numFmt w:val="bullet"/>
+      <w:lvlText w:val=""/>
+      <w:lvlJc w:val="left"/>
+      <w:pPr>
+        <w:ind w:left="720" w:hanging="360"/>
+      </w:pPr>
+      <w:rPr>
+        <w:rFonts w:ascii="Symbol" w:hAnsi="Symbol" w:hint="default"/>
+      </w:rPr>
+    </w:lvl>
+    <w:lvl w:ilvl="1" w:tplc="04090003" w:tentative="1">
+      <w:start w:val="1"/>
+      <w:numFmt w:val="bullet"/>
+      <w:lvlText w:val="o"/>
+      <w:lvlJc w:val="left"/>
+      <w:pPr>
+        <w:ind w:left="1440" w:hanging="360"/>
+      </w:pPr>
+      <w:rPr>
+        <w:rFonts w:ascii="Courier New" w:hAnsi="Courier New" w:cs="Courier New" w:hint="default"/>
+      </w:rPr>
+    </w:lvl>
+    <w:lvl w:ilvl="2" w:tplc="04090005" w:tentative="1">
       <w:start w:val="1"/>
       <w:numFmt w:val="bullet"/>
       <w:lvlText w:val=""/>
@@ -3877,6 +4080,9 @@
   <w:num w:numId="9">
     <w:abstractNumId w:val="6"/>
   </w:num>
+  <w:num w:numId="10">
+    <w:abstractNumId w:val="9"/>
+  </w:num>
 </w:numbering>
 </file>
 
@@ -3897,7 +4103,7 @@
       </w:pPr>
     </w:pPrDefault>
   </w:docDefaults>
-  <w:latentStyles w:defLockedState="0" w:defUIPriority="99" w:defSemiHidden="0" w:defUnhideWhenUsed="0" w:defQFormat="0" w:count="372">
+  <w:latentStyles w:defLockedState="0" w:defUIPriority="99" w:defSemiHidden="0" w:defUnhideWhenUsed="0" w:defQFormat="0" w:count="374">
     <w:lsdException w:name="Normal" w:uiPriority="0" w:qFormat="1"/>
     <w:lsdException w:name="heading 1" w:uiPriority="9" w:qFormat="1"/>
     <w:lsdException w:name="heading 2" w:semiHidden="1" w:uiPriority="9" w:unhideWhenUsed="1" w:qFormat="1"/>
@@ -4048,7 +4254,7 @@
     <w:lsdException w:name="Table Subtle 1" w:semiHidden="1" w:unhideWhenUsed="1"/>
     <w:lsdException w:name="Table Subtle 2" w:semiHidden="1" w:unhideWhenUsed="1"/>
     <w:lsdException w:name="Table Web 1" w:semiHidden="1" w:unhideWhenUsed="1"/>
-    <w:lsdException w:name="Table Web 2" w:semiHidden="1" w:unhideWhenUsed="1"/>
+    <w:lsdException w:name="Table Web 3" w:semiHidden="1" w:unhideWhenUsed="1"/>
     <w:lsdException w:name="Balloon Text" w:semiHidden="1" w:unhideWhenUsed="1"/>
     <w:lsdException w:name="Table Grid" w:uiPriority="59"/>
     <w:lsdException w:name="Placeholder Text" w:semiHidden="1"/>
@@ -4267,6 +4473,8 @@
     <w:lsdException w:name="List Table 6 Colorful Accent 6" w:uiPriority="51"/>
     <w:lsdException w:name="List Table 7 Colorful Accent 6" w:uiPriority="52"/>
     <w:lsdException w:name="Mention" w:semiHidden="1" w:unhideWhenUsed="1"/>
+    <w:lsdException w:name="Smart Hyperlink" w:semiHidden="1" w:unhideWhenUsed="1"/>
+    <w:lsdException w:name="Hashtag" w:semiHidden="1" w:unhideWhenUsed="1"/>
   </w:latentStyles>
   <w:style w:type="paragraph" w:default="1" w:styleId="Normal">
     <w:name w:val="Normal"/>
@@ -4781,7 +4989,7 @@
 </file>
 
 <file path=customXml/itemProps1.xml><?xml version="1.0" encoding="utf-8"?>
-<ds:datastoreItem xmlns:ds="http://schemas.openxmlformats.org/officeDocument/2006/customXml" ds:itemID="{264CE7CD-BB39-4D9B-8A5C-BCF65C0B8DBC}">
+<ds:datastoreItem xmlns:ds="http://schemas.openxmlformats.org/officeDocument/2006/customXml" ds:itemID="{64D804DA-F067-45FC-801E-318AE4180EED}">
   <ds:schemaRefs>
     <ds:schemaRef ds:uri="http://schemas.openxmlformats.org/officeDocument/2006/bibliography"/>
   </ds:schemaRefs>

</xml_diff>

<commit_message>
Added DefaultDisturbanceEnvelope setting to DefaultSettings.sql and updated the openXDA Configuration Guide.
</commit_message>
<xml_diff>
--- a/Source/openXDA Configuration Guide.docx
+++ b/Source/openXDA Configuration Guide.docx
@@ -394,6 +394,65 @@
           <w:b/>
         </w:rPr>
         <w:lastRenderedPageBreak/>
+        <w:t>Default</w:t>
+      </w:r>
+      <w:r>
+        <w:rPr>
+          <w:b/>
+        </w:rPr>
+        <w:t>DisturbanceEnvelope</w:t>
+      </w:r>
+      <w:proofErr w:type="spellEnd"/>
+    </w:p>
+    <w:p>
+      <w:pPr>
+        <w:pStyle w:val="ListParagraph"/>
+        <w:numPr>
+          <w:ilvl w:val="1"/>
+          <w:numId w:val="7"/>
+        </w:numPr>
+      </w:pPr>
+      <w:r>
+        <w:t xml:space="preserve">Default: </w:t>
+      </w:r>
+      <w:r>
+        <w:t>1</w:t>
+      </w:r>
+    </w:p>
+    <w:p>
+      <w:pPr>
+        <w:pStyle w:val="ListParagraph"/>
+        <w:numPr>
+          <w:ilvl w:val="1"/>
+          <w:numId w:val="7"/>
+        </w:numPr>
+        <w:rPr>
+          <w:b/>
+        </w:rPr>
+      </w:pPr>
+      <w:r>
+        <w:t>The ID of the voltage envelope to use by displays when querying disturbance severity data for visualization.</w:t>
+      </w:r>
+      <w:r>
+        <w:br/>
+      </w:r>
+    </w:p>
+    <w:p>
+      <w:pPr>
+        <w:pStyle w:val="ListParagraph"/>
+        <w:numPr>
+          <w:ilvl w:val="0"/>
+          <w:numId w:val="7"/>
+        </w:numPr>
+        <w:rPr>
+          <w:b/>
+        </w:rPr>
+      </w:pPr>
+      <w:proofErr w:type="spellStart"/>
+      <w:r>
+        <w:rPr>
+          <w:b/>
+        </w:rPr>
         <w:t>DefaultMeterTimeZone</w:t>
       </w:r>
       <w:proofErr w:type="spellEnd"/>
@@ -705,6 +764,11 @@
       </w:r>
     </w:p>
     <w:p>
+      <w:r>
+        <w:br w:type="page"/>
+      </w:r>
+    </w:p>
+    <w:p>
       <w:pPr>
         <w:pStyle w:val="ListParagraph"/>
         <w:numPr>
@@ -720,13 +784,8 @@
         <w:rPr>
           <w:b/>
         </w:rPr>
-        <w:t>Event</w:t>
-      </w:r>
-      <w:r>
-        <w:rPr>
-          <w:b/>
-        </w:rPr>
-        <w:t>Email.</w:t>
+        <w:lastRenderedPageBreak/>
+        <w:t>EventEmail.</w:t>
       </w:r>
       <w:r>
         <w:rPr>
@@ -796,6 +855,244 @@
       </w:r>
     </w:p>
     <w:p>
+      <w:pPr>
+        <w:pStyle w:val="ListParagraph"/>
+        <w:numPr>
+          <w:ilvl w:val="0"/>
+          <w:numId w:val="7"/>
+        </w:numPr>
+      </w:pPr>
+      <w:proofErr w:type="spellStart"/>
+      <w:r>
+        <w:rPr>
+          <w:b/>
+        </w:rPr>
+        <w:t>FaultLocation.MaxFaultDistanceMultiplier</w:t>
+      </w:r>
+      <w:proofErr w:type="spellEnd"/>
+    </w:p>
+    <w:p>
+      <w:pPr>
+        <w:pStyle w:val="ListParagraph"/>
+        <w:numPr>
+          <w:ilvl w:val="1"/>
+          <w:numId w:val="7"/>
+        </w:numPr>
+      </w:pPr>
+      <w:r>
+        <w:t>Default: 1.05</w:t>
+      </w:r>
+    </w:p>
+    <w:p>
+      <w:pPr>
+        <w:pStyle w:val="ListParagraph"/>
+        <w:numPr>
+          <w:ilvl w:val="1"/>
+          <w:numId w:val="7"/>
+        </w:numPr>
+      </w:pPr>
+      <w:r>
+        <w:t>The multiplier applied to the line length to determine the maximum value allowed for fault distance before the results are considered invalid.</w:t>
+      </w:r>
+      <w:r>
+        <w:br/>
+      </w:r>
+    </w:p>
+    <w:p>
+      <w:pPr>
+        <w:pStyle w:val="ListParagraph"/>
+        <w:numPr>
+          <w:ilvl w:val="0"/>
+          <w:numId w:val="7"/>
+        </w:numPr>
+        <w:rPr>
+          <w:b/>
+        </w:rPr>
+      </w:pPr>
+      <w:proofErr w:type="spellStart"/>
+      <w:r>
+        <w:rPr>
+          <w:b/>
+        </w:rPr>
+        <w:t>FaultLocation.</w:t>
+      </w:r>
+      <w:r>
+        <w:rPr>
+          <w:b/>
+        </w:rPr>
+        <w:t>MinFaultDistanceMultiplier</w:t>
+      </w:r>
+      <w:proofErr w:type="spellEnd"/>
+    </w:p>
+    <w:p>
+      <w:pPr>
+        <w:pStyle w:val="ListParagraph"/>
+        <w:numPr>
+          <w:ilvl w:val="1"/>
+          <w:numId w:val="7"/>
+        </w:numPr>
+      </w:pPr>
+      <w:r>
+        <w:t>Default: -0.05</w:t>
+      </w:r>
+    </w:p>
+    <w:p>
+      <w:pPr>
+        <w:pStyle w:val="ListParagraph"/>
+        <w:numPr>
+          <w:ilvl w:val="1"/>
+          <w:numId w:val="7"/>
+        </w:numPr>
+      </w:pPr>
+      <w:r>
+        <w:t>The multiplier applied to the line length to determine the minimum value allowed for fault distance before the results are considered invalid.</w:t>
+      </w:r>
+      <w:r>
+        <w:br/>
+      </w:r>
+    </w:p>
+    <w:p>
+      <w:pPr>
+        <w:pStyle w:val="ListParagraph"/>
+        <w:numPr>
+          <w:ilvl w:val="0"/>
+          <w:numId w:val="7"/>
+        </w:numPr>
+        <w:rPr>
+          <w:b/>
+        </w:rPr>
+      </w:pPr>
+      <w:proofErr w:type="spellStart"/>
+      <w:r>
+        <w:rPr>
+          <w:b/>
+        </w:rPr>
+        <w:t>FaultLocation.</w:t>
+      </w:r>
+      <w:r>
+        <w:rPr>
+          <w:b/>
+        </w:rPr>
+        <w:t>PrefaultTrigger</w:t>
+      </w:r>
+      <w:proofErr w:type="spellEnd"/>
+    </w:p>
+    <w:p>
+      <w:pPr>
+        <w:pStyle w:val="ListParagraph"/>
+        <w:numPr>
+          <w:ilvl w:val="1"/>
+          <w:numId w:val="7"/>
+        </w:numPr>
+        <w:rPr>
+          <w:b/>
+        </w:rPr>
+      </w:pPr>
+      <w:r>
+        <w:t>Default: 5.0</w:t>
+      </w:r>
+    </w:p>
+    <w:p>
+      <w:pPr>
+        <w:pStyle w:val="ListParagraph"/>
+        <w:numPr>
+          <w:ilvl w:val="1"/>
+          <w:numId w:val="7"/>
+        </w:numPr>
+        <w:rPr>
+          <w:b/>
+        </w:rPr>
+      </w:pPr>
+      <w:r>
+        <w:t xml:space="preserve">The threshold at which the ratio between RMS current and </w:t>
+      </w:r>
+      <w:proofErr w:type="spellStart"/>
+      <w:r>
+        <w:t>prefault</w:t>
+      </w:r>
+      <w:proofErr w:type="spellEnd"/>
+      <w:r>
+        <w:t xml:space="preserve"> RMS current indicates faulted conditions.</w:t>
+      </w:r>
+    </w:p>
+    <w:p>
+      <w:pPr>
+        <w:pStyle w:val="ListParagraph"/>
+        <w:numPr>
+          <w:ilvl w:val="1"/>
+          <w:numId w:val="7"/>
+        </w:numPr>
+      </w:pPr>
+      <w:r>
+        <w:t>If the ratio exceeds this threshold, the cycle is considered to have been recorded during a fault, but only if the fault suppression algorithm indicates that there is no reason to believe otherwise.</w:t>
+      </w:r>
+      <w:r>
+        <w:br/>
+      </w:r>
+    </w:p>
+    <w:p>
+      <w:pPr>
+        <w:pStyle w:val="ListParagraph"/>
+        <w:numPr>
+          <w:ilvl w:val="0"/>
+          <w:numId w:val="7"/>
+        </w:numPr>
+        <w:rPr>
+          <w:b/>
+        </w:rPr>
+      </w:pPr>
+      <w:proofErr w:type="spellStart"/>
+      <w:r>
+        <w:rPr>
+          <w:b/>
+        </w:rPr>
+        <w:t>FaultLocation.UseDefaultFaultDetectionLogic</w:t>
+      </w:r>
+      <w:proofErr w:type="spellEnd"/>
+    </w:p>
+    <w:p>
+      <w:pPr>
+        <w:pStyle w:val="ListParagraph"/>
+        <w:numPr>
+          <w:ilvl w:val="1"/>
+          <w:numId w:val="7"/>
+        </w:numPr>
+        <w:rPr>
+          <w:b/>
+        </w:rPr>
+      </w:pPr>
+      <w:r>
+        <w:t>Default: True</w:t>
+      </w:r>
+    </w:p>
+    <w:p>
+      <w:pPr>
+        <w:pStyle w:val="ListParagraph"/>
+        <w:numPr>
+          <w:ilvl w:val="1"/>
+          <w:numId w:val="7"/>
+        </w:numPr>
+      </w:pPr>
+      <w:r>
+        <w:t>Indicates whether to use the default fault detection logic when the line-specific fault detection logic fails or is not defined.</w:t>
+      </w:r>
+    </w:p>
+    <w:p>
+      <w:pPr>
+        <w:pStyle w:val="ListParagraph"/>
+        <w:numPr>
+          <w:ilvl w:val="1"/>
+          <w:numId w:val="7"/>
+        </w:numPr>
+      </w:pPr>
+      <w:r>
+        <w:t>The default fault detection logic will only be applied if the system encounters errors during line-specific fault detection, but not if the line-specific fault detection does not detect a fault.</w:t>
+      </w:r>
+      <w:r>
+        <w:br/>
+      </w:r>
+    </w:p>
+    <w:p>
       <w:r>
         <w:br w:type="page"/>
       </w:r>
@@ -814,256 +1111,6 @@
           <w:b/>
         </w:rPr>
         <w:lastRenderedPageBreak/>
-        <w:t>FaultLocation.MaxFaultDistanceMultiplier</w:t>
-      </w:r>
-      <w:proofErr w:type="spellEnd"/>
-    </w:p>
-    <w:p>
-      <w:pPr>
-        <w:pStyle w:val="ListParagraph"/>
-        <w:numPr>
-          <w:ilvl w:val="1"/>
-          <w:numId w:val="7"/>
-        </w:numPr>
-      </w:pPr>
-      <w:r>
-        <w:t>Default: 1.05</w:t>
-      </w:r>
-    </w:p>
-    <w:p>
-      <w:pPr>
-        <w:pStyle w:val="ListParagraph"/>
-        <w:numPr>
-          <w:ilvl w:val="1"/>
-          <w:numId w:val="7"/>
-        </w:numPr>
-      </w:pPr>
-      <w:r>
-        <w:t>The multiplier applied to the line length to determine the maximum value allowed for fault distance before the results are considered invalid.</w:t>
-      </w:r>
-      <w:r>
-        <w:br/>
-      </w:r>
-    </w:p>
-    <w:p>
-      <w:pPr>
-        <w:pStyle w:val="ListParagraph"/>
-        <w:numPr>
-          <w:ilvl w:val="0"/>
-          <w:numId w:val="7"/>
-        </w:numPr>
-        <w:rPr>
-          <w:b/>
-        </w:rPr>
-      </w:pPr>
-      <w:proofErr w:type="spellStart"/>
-      <w:r>
-        <w:rPr>
-          <w:b/>
-        </w:rPr>
-        <w:t>FaultLocation.</w:t>
-      </w:r>
-      <w:r>
-        <w:rPr>
-          <w:b/>
-        </w:rPr>
-        <w:t>MinFaultDistanceMultiplier</w:t>
-      </w:r>
-      <w:proofErr w:type="spellEnd"/>
-    </w:p>
-    <w:p>
-      <w:pPr>
-        <w:pStyle w:val="ListParagraph"/>
-        <w:numPr>
-          <w:ilvl w:val="1"/>
-          <w:numId w:val="7"/>
-        </w:numPr>
-      </w:pPr>
-      <w:r>
-        <w:t>Default: -0.05</w:t>
-      </w:r>
-    </w:p>
-    <w:p>
-      <w:pPr>
-        <w:pStyle w:val="ListParagraph"/>
-        <w:numPr>
-          <w:ilvl w:val="1"/>
-          <w:numId w:val="7"/>
-        </w:numPr>
-      </w:pPr>
-      <w:r>
-        <w:t>The multiplier applied to the line length to determine the minimum value allowed for fault distance before the results are considered invalid.</w:t>
-      </w:r>
-      <w:r>
-        <w:br/>
-      </w:r>
-    </w:p>
-    <w:p>
-      <w:pPr>
-        <w:pStyle w:val="ListParagraph"/>
-        <w:numPr>
-          <w:ilvl w:val="0"/>
-          <w:numId w:val="7"/>
-        </w:numPr>
-        <w:rPr>
-          <w:b/>
-        </w:rPr>
-      </w:pPr>
-      <w:proofErr w:type="spellStart"/>
-      <w:r>
-        <w:rPr>
-          <w:b/>
-        </w:rPr>
-        <w:t>FaultLocation.</w:t>
-      </w:r>
-      <w:r>
-        <w:rPr>
-          <w:b/>
-        </w:rPr>
-        <w:t>PrefaultTrigger</w:t>
-      </w:r>
-      <w:proofErr w:type="spellEnd"/>
-    </w:p>
-    <w:p>
-      <w:pPr>
-        <w:pStyle w:val="ListParagraph"/>
-        <w:numPr>
-          <w:ilvl w:val="1"/>
-          <w:numId w:val="7"/>
-        </w:numPr>
-        <w:rPr>
-          <w:b/>
-        </w:rPr>
-      </w:pPr>
-      <w:r>
-        <w:t>Default: 5.0</w:t>
-      </w:r>
-    </w:p>
-    <w:p>
-      <w:pPr>
-        <w:pStyle w:val="ListParagraph"/>
-        <w:numPr>
-          <w:ilvl w:val="1"/>
-          <w:numId w:val="7"/>
-        </w:numPr>
-        <w:rPr>
-          <w:b/>
-        </w:rPr>
-      </w:pPr>
-      <w:r>
-        <w:t xml:space="preserve">The threshold at which the ratio between RMS current and </w:t>
-      </w:r>
-      <w:proofErr w:type="spellStart"/>
-      <w:r>
-        <w:t>prefault</w:t>
-      </w:r>
-      <w:proofErr w:type="spellEnd"/>
-      <w:r>
-        <w:t xml:space="preserve"> RMS current indicates faulted conditions.</w:t>
-      </w:r>
-    </w:p>
-    <w:p>
-      <w:pPr>
-        <w:pStyle w:val="ListParagraph"/>
-        <w:numPr>
-          <w:ilvl w:val="1"/>
-          <w:numId w:val="7"/>
-        </w:numPr>
-      </w:pPr>
-      <w:r>
-        <w:t>If the ratio exceeds this threshold, the cycle is considered to have been recorded during a fault, but only if the fault suppression algorithm indicates that there is no reason to believe otherwise.</w:t>
-      </w:r>
-      <w:r>
-        <w:br/>
-      </w:r>
-    </w:p>
-    <w:p>
-      <w:pPr>
-        <w:pStyle w:val="ListParagraph"/>
-        <w:numPr>
-          <w:ilvl w:val="0"/>
-          <w:numId w:val="7"/>
-        </w:numPr>
-        <w:rPr>
-          <w:b/>
-        </w:rPr>
-      </w:pPr>
-      <w:proofErr w:type="spellStart"/>
-      <w:r>
-        <w:rPr>
-          <w:b/>
-        </w:rPr>
-        <w:t>Fault</w:t>
-      </w:r>
-      <w:r>
-        <w:rPr>
-          <w:b/>
-        </w:rPr>
-        <w:t>Location</w:t>
-      </w:r>
-      <w:r>
-        <w:rPr>
-          <w:b/>
-        </w:rPr>
-        <w:t>.UseDefaultFaultDetectionLogic</w:t>
-      </w:r>
-      <w:proofErr w:type="spellEnd"/>
-    </w:p>
-    <w:p>
-      <w:pPr>
-        <w:pStyle w:val="ListParagraph"/>
-        <w:numPr>
-          <w:ilvl w:val="1"/>
-          <w:numId w:val="7"/>
-        </w:numPr>
-        <w:rPr>
-          <w:b/>
-        </w:rPr>
-      </w:pPr>
-      <w:r>
-        <w:t>Default: True</w:t>
-      </w:r>
-    </w:p>
-    <w:p>
-      <w:pPr>
-        <w:pStyle w:val="ListParagraph"/>
-        <w:numPr>
-          <w:ilvl w:val="1"/>
-          <w:numId w:val="7"/>
-        </w:numPr>
-      </w:pPr>
-      <w:r>
-        <w:t>Indicates whether to use the default fault detection logic when the line-specific fault detection logic fails or is not defined.</w:t>
-      </w:r>
-    </w:p>
-    <w:p>
-      <w:pPr>
-        <w:pStyle w:val="ListParagraph"/>
-        <w:numPr>
-          <w:ilvl w:val="1"/>
-          <w:numId w:val="7"/>
-        </w:numPr>
-      </w:pPr>
-      <w:r>
-        <w:t>The default fault detection logic will only be applied if the system encounters errors during line-specific fault detection, but not if the line-specific fault detection does not detect a fault.</w:t>
-      </w:r>
-      <w:r>
-        <w:br/>
-      </w:r>
-    </w:p>
-    <w:p>
-      <w:pPr>
-        <w:pStyle w:val="ListParagraph"/>
-        <w:numPr>
-          <w:ilvl w:val="0"/>
-          <w:numId w:val="7"/>
-        </w:numPr>
-      </w:pPr>
-      <w:proofErr w:type="spellStart"/>
-      <w:r>
-        <w:rPr>
-          <w:b/>
-        </w:rPr>
         <w:t>FaultLocation.WarnMissingDetectionLogic</w:t>
       </w:r>
       <w:proofErr w:type="spellEnd"/>
@@ -1220,11 +1267,6 @@
       </w:r>
     </w:p>
     <w:p>
-      <w:r>
-        <w:br w:type="page"/>
-      </w:r>
-    </w:p>
-    <w:p>
       <w:pPr>
         <w:pStyle w:val="ListParagraph"/>
         <w:numPr>
@@ -1236,7 +1278,6 @@
         </w:rPr>
       </w:pPr>
       <w:r>
-        <w:lastRenderedPageBreak/>
         <w:t xml:space="preserve"> </w:t>
       </w:r>
       <w:proofErr w:type="spellStart"/>
@@ -1512,6 +1553,11 @@
       </w:r>
     </w:p>
     <w:p>
+      <w:r>
+        <w:br w:type="page"/>
+      </w:r>
+    </w:p>
+    <w:p>
       <w:pPr>
         <w:pStyle w:val="ListParagraph"/>
         <w:numPr>
@@ -1524,6 +1570,7 @@
         <w:rPr>
           <w:b/>
         </w:rPr>
+        <w:lastRenderedPageBreak/>
         <w:t>FileWatcherBufferSize</w:t>
       </w:r>
       <w:proofErr w:type="spellEnd"/>
@@ -1708,6 +1755,171 @@
       </w:r>
     </w:p>
     <w:p>
+      <w:pPr>
+        <w:pStyle w:val="ListParagraph"/>
+        <w:numPr>
+          <w:ilvl w:val="0"/>
+          <w:numId w:val="7"/>
+        </w:numPr>
+      </w:pPr>
+      <w:proofErr w:type="spellStart"/>
+      <w:r>
+        <w:rPr>
+          <w:b/>
+        </w:rPr>
+        <w:t>FileWatcherInternalThreadCount</w:t>
+      </w:r>
+      <w:proofErr w:type="spellEnd"/>
+    </w:p>
+    <w:p>
+      <w:pPr>
+        <w:pStyle w:val="ListParagraph"/>
+        <w:numPr>
+          <w:ilvl w:val="1"/>
+          <w:numId w:val="7"/>
+        </w:numPr>
+      </w:pPr>
+      <w:r>
+        <w:t>Default: 0</w:t>
+      </w:r>
+    </w:p>
+    <w:p>
+      <w:pPr>
+        <w:pStyle w:val="ListParagraph"/>
+        <w:numPr>
+          <w:ilvl w:val="1"/>
+          <w:numId w:val="7"/>
+        </w:numPr>
+      </w:pPr>
+      <w:r>
+        <w:t>The number of threads used internally to the file processor.</w:t>
+      </w:r>
+    </w:p>
+    <w:p>
+      <w:pPr>
+        <w:pStyle w:val="ListParagraph"/>
+        <w:numPr>
+          <w:ilvl w:val="1"/>
+          <w:numId w:val="7"/>
+        </w:numPr>
+      </w:pPr>
+      <w:r>
+        <w:t>Values less than zero indicate that the file processor should use as many threads as there are logical processors in the system.</w:t>
+      </w:r>
+      <w:r>
+        <w:br/>
+      </w:r>
+    </w:p>
+    <w:p>
+      <w:pPr>
+        <w:pStyle w:val="ListParagraph"/>
+        <w:numPr>
+          <w:ilvl w:val="0"/>
+          <w:numId w:val="7"/>
+        </w:numPr>
+      </w:pPr>
+      <w:proofErr w:type="spellStart"/>
+      <w:r>
+        <w:rPr>
+          <w:b/>
+        </w:rPr>
+        <w:t>FileWatcherMaxFragmentation</w:t>
+      </w:r>
+      <w:proofErr w:type="spellEnd"/>
+    </w:p>
+    <w:p>
+      <w:pPr>
+        <w:pStyle w:val="ListParagraph"/>
+        <w:numPr>
+          <w:ilvl w:val="1"/>
+          <w:numId w:val="7"/>
+        </w:numPr>
+      </w:pPr>
+      <w:r>
+        <w:t>Default: 10</w:t>
+      </w:r>
+    </w:p>
+    <w:p>
+      <w:pPr>
+        <w:pStyle w:val="ListParagraph"/>
+        <w:numPr>
+          <w:ilvl w:val="1"/>
+          <w:numId w:val="7"/>
+        </w:numPr>
+      </w:pPr>
+      <w:r>
+        <w:t>The maximum amount of fragmentation allowed before compacting the list of processed files in the file watcher.</w:t>
+      </w:r>
+    </w:p>
+    <w:p>
+      <w:pPr>
+        <w:pStyle w:val="ListParagraph"/>
+        <w:numPr>
+          <w:ilvl w:val="1"/>
+          <w:numId w:val="7"/>
+        </w:numPr>
+      </w:pPr>
+      <w:r>
+        <w:t>The amount of fragmentation is measured as the number of files that have been removed from the watch directory since the start of the program or the last compact operation.</w:t>
+      </w:r>
+      <w:r>
+        <w:br/>
+      </w:r>
+    </w:p>
+    <w:p>
+      <w:pPr>
+        <w:pStyle w:val="ListParagraph"/>
+        <w:numPr>
+          <w:ilvl w:val="0"/>
+          <w:numId w:val="7"/>
+        </w:numPr>
+        <w:rPr>
+          <w:b/>
+        </w:rPr>
+      </w:pPr>
+      <w:proofErr w:type="spellStart"/>
+      <w:r>
+        <w:rPr>
+          <w:b/>
+        </w:rPr>
+        <w:t>Historian.InstanceName</w:t>
+      </w:r>
+      <w:proofErr w:type="spellEnd"/>
+    </w:p>
+    <w:p>
+      <w:pPr>
+        <w:pStyle w:val="ListParagraph"/>
+        <w:numPr>
+          <w:ilvl w:val="1"/>
+          <w:numId w:val="7"/>
+        </w:numPr>
+        <w:rPr>
+          <w:b/>
+        </w:rPr>
+      </w:pPr>
+      <w:r>
+        <w:t>Default: XDA</w:t>
+      </w:r>
+    </w:p>
+    <w:p>
+      <w:pPr>
+        <w:pStyle w:val="ListParagraph"/>
+        <w:numPr>
+          <w:ilvl w:val="1"/>
+          <w:numId w:val="7"/>
+        </w:numPr>
+        <w:rPr>
+          <w:b/>
+        </w:rPr>
+      </w:pPr>
+      <w:r>
+        <w:t>The instance name of the historian instance to be used for archiving trending data.</w:t>
+      </w:r>
+      <w:r>
+        <w:br/>
+      </w:r>
+    </w:p>
+    <w:p>
       <w:r>
         <w:br w:type="page"/>
       </w:r>
@@ -1719,6 +1931,9 @@
           <w:ilvl w:val="0"/>
           <w:numId w:val="7"/>
         </w:numPr>
+        <w:rPr>
+          <w:b/>
+        </w:rPr>
       </w:pPr>
       <w:proofErr w:type="spellStart"/>
       <w:r>
@@ -1726,7 +1941,757 @@
           <w:b/>
         </w:rPr>
         <w:lastRenderedPageBreak/>
-        <w:t>FileWatcherInternalThreadCount</w:t>
+        <w:t>Historian.Server</w:t>
+      </w:r>
+      <w:proofErr w:type="spellEnd"/>
+    </w:p>
+    <w:p>
+      <w:pPr>
+        <w:pStyle w:val="ListParagraph"/>
+        <w:numPr>
+          <w:ilvl w:val="1"/>
+          <w:numId w:val="7"/>
+        </w:numPr>
+        <w:rPr>
+          <w:b/>
+        </w:rPr>
+      </w:pPr>
+      <w:r>
+        <w:t>Default: 127.0.0.1</w:t>
+      </w:r>
+    </w:p>
+    <w:p>
+      <w:pPr>
+        <w:pStyle w:val="ListParagraph"/>
+        <w:numPr>
+          <w:ilvl w:val="1"/>
+          <w:numId w:val="7"/>
+        </w:numPr>
+        <w:rPr>
+          <w:b/>
+        </w:rPr>
+      </w:pPr>
+      <w:r>
+        <w:t xml:space="preserve">The hostname and port of the </w:t>
+      </w:r>
+      <w:proofErr w:type="spellStart"/>
+      <w:r>
+        <w:t>openHistorian</w:t>
+      </w:r>
+      <w:proofErr w:type="spellEnd"/>
+      <w:r>
+        <w:t xml:space="preserve"> 2.0 server to be used for archiving trending data. (e.g. 127.0.0.1:38402).</w:t>
+      </w:r>
+      <w:r>
+        <w:br/>
+      </w:r>
+    </w:p>
+    <w:p>
+      <w:pPr>
+        <w:pStyle w:val="ListParagraph"/>
+        <w:numPr>
+          <w:ilvl w:val="0"/>
+          <w:numId w:val="7"/>
+        </w:numPr>
+        <w:rPr>
+          <w:b/>
+        </w:rPr>
+      </w:pPr>
+      <w:r>
+        <w:rPr>
+          <w:b/>
+        </w:rPr>
+        <w:t>Historian.URL</w:t>
+      </w:r>
+    </w:p>
+    <w:p>
+      <w:pPr>
+        <w:pStyle w:val="ListParagraph"/>
+        <w:numPr>
+          <w:ilvl w:val="1"/>
+          <w:numId w:val="7"/>
+        </w:numPr>
+        <w:rPr>
+          <w:b/>
+        </w:rPr>
+      </w:pPr>
+      <w:r>
+        <w:t>Default: http://127.0.0.1:8180</w:t>
+      </w:r>
+    </w:p>
+    <w:p>
+      <w:pPr>
+        <w:pStyle w:val="ListParagraph"/>
+        <w:numPr>
+          <w:ilvl w:val="1"/>
+          <w:numId w:val="7"/>
+        </w:numPr>
+        <w:rPr>
+          <w:b/>
+        </w:rPr>
+      </w:pPr>
+      <w:r>
+        <w:t xml:space="preserve">The URL of the </w:t>
+      </w:r>
+      <w:proofErr w:type="spellStart"/>
+      <w:r>
+        <w:t>openHistorian</w:t>
+      </w:r>
+      <w:proofErr w:type="spellEnd"/>
+      <w:r>
+        <w:t xml:space="preserve"> 2.0</w:t>
+      </w:r>
+      <w:r>
+        <w:t xml:space="preserve"> web management tool.</w:t>
+      </w:r>
+      <w:r>
+        <w:br/>
+      </w:r>
+    </w:p>
+    <w:p>
+      <w:pPr>
+        <w:pStyle w:val="ListParagraph"/>
+        <w:numPr>
+          <w:ilvl w:val="0"/>
+          <w:numId w:val="7"/>
+        </w:numPr>
+        <w:rPr>
+          <w:b/>
+        </w:rPr>
+      </w:pPr>
+      <w:proofErr w:type="spellStart"/>
+      <w:r>
+        <w:rPr>
+          <w:b/>
+        </w:rPr>
+        <w:t>InterruptionThreshold</w:t>
+      </w:r>
+      <w:proofErr w:type="spellEnd"/>
+    </w:p>
+    <w:p>
+      <w:pPr>
+        <w:pStyle w:val="ListParagraph"/>
+        <w:numPr>
+          <w:ilvl w:val="1"/>
+          <w:numId w:val="7"/>
+        </w:numPr>
+        <w:rPr>
+          <w:b/>
+        </w:rPr>
+      </w:pPr>
+      <w:r>
+        <w:t>Default: 0.1</w:t>
+      </w:r>
+    </w:p>
+    <w:p>
+      <w:pPr>
+        <w:pStyle w:val="ListParagraph"/>
+        <w:numPr>
+          <w:ilvl w:val="1"/>
+          <w:numId w:val="7"/>
+        </w:numPr>
+      </w:pPr>
+      <w:r>
+        <w:t>The per-unit voltage that represents the threshold between a sag and an interruption.</w:t>
+      </w:r>
+      <w:r>
+        <w:br/>
+      </w:r>
+    </w:p>
+    <w:p>
+      <w:pPr>
+        <w:pStyle w:val="ListParagraph"/>
+        <w:numPr>
+          <w:ilvl w:val="0"/>
+          <w:numId w:val="7"/>
+        </w:numPr>
+      </w:pPr>
+      <w:proofErr w:type="spellStart"/>
+      <w:r>
+        <w:rPr>
+          <w:b/>
+        </w:rPr>
+        <w:t>LengthUnits</w:t>
+      </w:r>
+      <w:proofErr w:type="spellEnd"/>
+    </w:p>
+    <w:p>
+      <w:pPr>
+        <w:pStyle w:val="ListParagraph"/>
+        <w:numPr>
+          <w:ilvl w:val="1"/>
+          <w:numId w:val="7"/>
+        </w:numPr>
+      </w:pPr>
+      <w:r>
+        <w:t>Default: miles</w:t>
+      </w:r>
+    </w:p>
+    <w:p>
+      <w:pPr>
+        <w:pStyle w:val="ListParagraph"/>
+        <w:numPr>
+          <w:ilvl w:val="1"/>
+          <w:numId w:val="7"/>
+        </w:numPr>
+      </w:pPr>
+      <w:r>
+        <w:t>The units of measure to use for lengths.</w:t>
+      </w:r>
+    </w:p>
+    <w:p>
+      <w:pPr>
+        <w:pStyle w:val="ListParagraph"/>
+        <w:numPr>
+          <w:ilvl w:val="1"/>
+          <w:numId w:val="7"/>
+        </w:numPr>
+      </w:pPr>
+      <w:r>
+        <w:t>This value is only applied to human-readable exports and does not affect the fault calculations.</w:t>
+      </w:r>
+      <w:r>
+        <w:br/>
+      </w:r>
+    </w:p>
+    <w:p>
+      <w:pPr>
+        <w:pStyle w:val="ListParagraph"/>
+        <w:numPr>
+          <w:ilvl w:val="0"/>
+          <w:numId w:val="7"/>
+        </w:numPr>
+      </w:pPr>
+      <w:proofErr w:type="spellStart"/>
+      <w:r>
+        <w:rPr>
+          <w:b/>
+        </w:rPr>
+        <w:t>MaxCurrent</w:t>
+      </w:r>
+      <w:proofErr w:type="spellEnd"/>
+    </w:p>
+    <w:p>
+      <w:pPr>
+        <w:pStyle w:val="ListParagraph"/>
+        <w:numPr>
+          <w:ilvl w:val="1"/>
+          <w:numId w:val="7"/>
+        </w:numPr>
+      </w:pPr>
+      <w:r>
+        <w:t>Default: 1000000.0</w:t>
+      </w:r>
+    </w:p>
+    <w:p>
+      <w:pPr>
+        <w:pStyle w:val="ListParagraph"/>
+        <w:numPr>
+          <w:ilvl w:val="1"/>
+          <w:numId w:val="7"/>
+        </w:numPr>
+      </w:pPr>
+      <w:r>
+        <w:t>The threshold, in amps, at which the current exceeds engineering reasonableness.</w:t>
+      </w:r>
+    </w:p>
+    <w:p>
+      <w:pPr>
+        <w:pStyle w:val="ListParagraph"/>
+        <w:numPr>
+          <w:ilvl w:val="1"/>
+          <w:numId w:val="7"/>
+        </w:numPr>
+      </w:pPr>
+      <w:r>
+        <w:t>Events with data that exceeds engineering reasonableness will be excluded from fault analysis.</w:t>
+      </w:r>
+      <w:r>
+        <w:br/>
+      </w:r>
+    </w:p>
+    <w:p>
+      <w:pPr>
+        <w:pStyle w:val="ListParagraph"/>
+        <w:numPr>
+          <w:ilvl w:val="0"/>
+          <w:numId w:val="7"/>
+        </w:numPr>
+        <w:rPr>
+          <w:b/>
+        </w:rPr>
+      </w:pPr>
+      <w:proofErr w:type="spellStart"/>
+      <w:r>
+        <w:rPr>
+          <w:b/>
+        </w:rPr>
+        <w:t>MaxFileCreationTimeOffset</w:t>
+      </w:r>
+      <w:proofErr w:type="spellEnd"/>
+    </w:p>
+    <w:p>
+      <w:pPr>
+        <w:pStyle w:val="ListParagraph"/>
+        <w:numPr>
+          <w:ilvl w:val="1"/>
+          <w:numId w:val="7"/>
+        </w:numPr>
+        <w:rPr>
+          <w:b/>
+        </w:rPr>
+      </w:pPr>
+      <w:r>
+        <w:t>Default: 0.0</w:t>
+      </w:r>
+    </w:p>
+    <w:p>
+      <w:pPr>
+        <w:pStyle w:val="ListParagraph"/>
+        <w:numPr>
+          <w:ilvl w:val="1"/>
+          <w:numId w:val="7"/>
+        </w:numPr>
+        <w:rPr>
+          <w:b/>
+        </w:rPr>
+      </w:pPr>
+      <w:r>
+        <w:t>The maximum number of hours prior to the current system time before the file creation time indicates that the data should not be processed.</w:t>
+      </w:r>
+    </w:p>
+    <w:p>
+      <w:pPr>
+        <w:pStyle w:val="ListParagraph"/>
+        <w:numPr>
+          <w:ilvl w:val="1"/>
+          <w:numId w:val="7"/>
+        </w:numPr>
+        <w:rPr>
+          <w:b/>
+        </w:rPr>
+      </w:pPr>
+      <w:r>
+        <w:t>Use this setting when the file creation time closely coincides with the time of the data in the file to automatically skip old files and not process them.</w:t>
+      </w:r>
+    </w:p>
+    <w:p>
+      <w:pPr>
+        <w:pStyle w:val="ListParagraph"/>
+        <w:numPr>
+          <w:ilvl w:val="1"/>
+          <w:numId w:val="7"/>
+        </w:numPr>
+      </w:pPr>
+      <w:r>
+        <w:t xml:space="preserve">The default value, 0.0, disables this setting so that </w:t>
+      </w:r>
+      <w:proofErr w:type="spellStart"/>
+      <w:r>
+        <w:t>openXDA</w:t>
+      </w:r>
+      <w:proofErr w:type="spellEnd"/>
+      <w:r>
+        <w:t xml:space="preserve"> processes all files regardless of the creation time.</w:t>
+      </w:r>
+      <w:r>
+        <w:br/>
+      </w:r>
+    </w:p>
+    <w:p>
+      <w:r>
+        <w:br w:type="page"/>
+      </w:r>
+    </w:p>
+    <w:p>
+      <w:pPr>
+        <w:pStyle w:val="ListParagraph"/>
+        <w:numPr>
+          <w:ilvl w:val="0"/>
+          <w:numId w:val="7"/>
+        </w:numPr>
+        <w:rPr>
+          <w:b/>
+        </w:rPr>
+      </w:pPr>
+      <w:proofErr w:type="spellStart"/>
+      <w:r>
+        <w:rPr>
+          <w:b/>
+        </w:rPr>
+        <w:lastRenderedPageBreak/>
+        <w:t>MaxFileDuration</w:t>
+      </w:r>
+      <w:proofErr w:type="spellEnd"/>
+    </w:p>
+    <w:p>
+      <w:pPr>
+        <w:pStyle w:val="ListParagraph"/>
+        <w:numPr>
+          <w:ilvl w:val="1"/>
+          <w:numId w:val="7"/>
+        </w:numPr>
+        <w:rPr>
+          <w:b/>
+        </w:rPr>
+      </w:pPr>
+      <w:r>
+        <w:t>Default: 0.0</w:t>
+      </w:r>
+    </w:p>
+    <w:p>
+      <w:pPr>
+        <w:pStyle w:val="ListParagraph"/>
+        <w:numPr>
+          <w:ilvl w:val="1"/>
+          <w:numId w:val="7"/>
+        </w:numPr>
+        <w:rPr>
+          <w:b/>
+        </w:rPr>
+      </w:pPr>
+      <w:r>
+        <w:t xml:space="preserve">The maximum duration, in seconds, of the files processed by </w:t>
+      </w:r>
+      <w:proofErr w:type="spellStart"/>
+      <w:r>
+        <w:t>openXDA</w:t>
+      </w:r>
+      <w:proofErr w:type="spellEnd"/>
+      <w:r>
+        <w:t xml:space="preserve">. Files with a larger duration will be skipped by </w:t>
+      </w:r>
+      <w:proofErr w:type="spellStart"/>
+      <w:r>
+        <w:t>openXDA’s</w:t>
+      </w:r>
+      <w:proofErr w:type="spellEnd"/>
+      <w:r>
+        <w:t xml:space="preserve"> file processing engine.</w:t>
+      </w:r>
+    </w:p>
+    <w:p>
+      <w:pPr>
+        <w:pStyle w:val="ListParagraph"/>
+        <w:numPr>
+          <w:ilvl w:val="1"/>
+          <w:numId w:val="7"/>
+        </w:numPr>
+      </w:pPr>
+      <w:r>
+        <w:t xml:space="preserve">The default value, 0.0, disables this setting so that </w:t>
+      </w:r>
+      <w:proofErr w:type="spellStart"/>
+      <w:r>
+        <w:t>openXDA</w:t>
+      </w:r>
+      <w:proofErr w:type="spellEnd"/>
+      <w:r>
+        <w:t xml:space="preserve"> processes all files regardless of the duration.</w:t>
+      </w:r>
+      <w:r>
+        <w:br/>
+      </w:r>
+    </w:p>
+    <w:p>
+      <w:pPr>
+        <w:pStyle w:val="ListParagraph"/>
+        <w:numPr>
+          <w:ilvl w:val="0"/>
+          <w:numId w:val="7"/>
+        </w:numPr>
+      </w:pPr>
+      <w:proofErr w:type="spellStart"/>
+      <w:r>
+        <w:rPr>
+          <w:b/>
+        </w:rPr>
+        <w:t>MaxQueuedFileCount</w:t>
+      </w:r>
+      <w:proofErr w:type="spellEnd"/>
+    </w:p>
+    <w:p>
+      <w:pPr>
+        <w:pStyle w:val="ListParagraph"/>
+        <w:numPr>
+          <w:ilvl w:val="1"/>
+          <w:numId w:val="7"/>
+        </w:numPr>
+      </w:pPr>
+      <w:r>
+        <w:t>Default: 10</w:t>
+      </w:r>
+    </w:p>
+    <w:p>
+      <w:pPr>
+        <w:pStyle w:val="ListParagraph"/>
+        <w:numPr>
+          <w:ilvl w:val="1"/>
+          <w:numId w:val="7"/>
+        </w:numPr>
+      </w:pPr>
+      <w:r>
+        <w:t>The number of files that can be queued on meter data processing threads before the system starts blocking the file processing thread.</w:t>
+      </w:r>
+    </w:p>
+    <w:p>
+      <w:pPr>
+        <w:pStyle w:val="ListParagraph"/>
+        <w:numPr>
+          <w:ilvl w:val="1"/>
+          <w:numId w:val="7"/>
+        </w:numPr>
+      </w:pPr>
+      <w:r>
+        <w:t>Values less than or equal to zero will be set to one.</w:t>
+      </w:r>
+      <w:r>
+        <w:br/>
+      </w:r>
+    </w:p>
+    <w:p>
+      <w:pPr>
+        <w:pStyle w:val="ListParagraph"/>
+        <w:numPr>
+          <w:ilvl w:val="0"/>
+          <w:numId w:val="7"/>
+        </w:numPr>
+      </w:pPr>
+      <w:proofErr w:type="spellStart"/>
+      <w:r>
+        <w:rPr>
+          <w:b/>
+        </w:rPr>
+        <w:t>MaxTimeOffset</w:t>
+      </w:r>
+      <w:proofErr w:type="spellEnd"/>
+    </w:p>
+    <w:p>
+      <w:pPr>
+        <w:pStyle w:val="ListParagraph"/>
+        <w:numPr>
+          <w:ilvl w:val="1"/>
+          <w:numId w:val="7"/>
+        </w:numPr>
+      </w:pPr>
+      <w:r>
+        <w:t>Default: 0.0</w:t>
+      </w:r>
+    </w:p>
+    <w:p>
+      <w:pPr>
+        <w:pStyle w:val="ListParagraph"/>
+        <w:numPr>
+          <w:ilvl w:val="1"/>
+          <w:numId w:val="7"/>
+        </w:numPr>
+      </w:pPr>
+      <w:r>
+        <w:t>The maximum number of hours beyond the current system time before the time of the event record indicates that the data is unreasonable.</w:t>
+      </w:r>
+    </w:p>
+    <w:p>
+      <w:pPr>
+        <w:pStyle w:val="ListParagraph"/>
+        <w:numPr>
+          <w:ilvl w:val="1"/>
+          <w:numId w:val="7"/>
+        </w:numPr>
+      </w:pPr>
+      <w:r>
+        <w:t>Events with data that is considered unreasonable will be excluded from fault analysis.</w:t>
+      </w:r>
+    </w:p>
+    <w:p>
+      <w:pPr>
+        <w:pStyle w:val="ListParagraph"/>
+        <w:numPr>
+          <w:ilvl w:val="1"/>
+          <w:numId w:val="7"/>
+        </w:numPr>
+      </w:pPr>
+      <w:r>
+        <w:t xml:space="preserve">The default value of 0.0 disables this setting so that </w:t>
+      </w:r>
+      <w:proofErr w:type="spellStart"/>
+      <w:r>
+        <w:t>openXDA</w:t>
+      </w:r>
+      <w:proofErr w:type="spellEnd"/>
+      <w:r>
+        <w:t xml:space="preserve"> processes files regardless of how far in the future the timestamps are.</w:t>
+      </w:r>
+      <w:r>
+        <w:br/>
+      </w:r>
+    </w:p>
+    <w:p>
+      <w:pPr>
+        <w:pStyle w:val="ListParagraph"/>
+        <w:numPr>
+          <w:ilvl w:val="0"/>
+          <w:numId w:val="7"/>
+        </w:numPr>
+        <w:rPr>
+          <w:b/>
+        </w:rPr>
+      </w:pPr>
+      <w:proofErr w:type="spellStart"/>
+      <w:r>
+        <w:rPr>
+          <w:b/>
+        </w:rPr>
+        <w:t>MaxVoltage</w:t>
+      </w:r>
+      <w:proofErr w:type="spellEnd"/>
+    </w:p>
+    <w:p>
+      <w:pPr>
+        <w:pStyle w:val="ListParagraph"/>
+        <w:numPr>
+          <w:ilvl w:val="1"/>
+          <w:numId w:val="7"/>
+        </w:numPr>
+      </w:pPr>
+      <w:r>
+        <w:t>Default: 2.0</w:t>
+      </w:r>
+    </w:p>
+    <w:p>
+      <w:pPr>
+        <w:pStyle w:val="ListParagraph"/>
+        <w:numPr>
+          <w:ilvl w:val="1"/>
+          <w:numId w:val="7"/>
+        </w:numPr>
+      </w:pPr>
+      <w:r>
+        <w:t>The per-unit threshold at which the voltage exceeds engineering reasonableness.</w:t>
+      </w:r>
+    </w:p>
+    <w:p>
+      <w:pPr>
+        <w:pStyle w:val="ListParagraph"/>
+        <w:numPr>
+          <w:ilvl w:val="1"/>
+          <w:numId w:val="7"/>
+        </w:numPr>
+      </w:pPr>
+      <w:r>
+        <w:t>Events with data that exceeds engineering reasonableness will be excluded from fault analysis.</w:t>
+      </w:r>
+      <w:r>
+        <w:br/>
+      </w:r>
+    </w:p>
+    <w:p>
+      <w:pPr>
+        <w:pStyle w:val="ListParagraph"/>
+        <w:numPr>
+          <w:ilvl w:val="0"/>
+          <w:numId w:val="7"/>
+        </w:numPr>
+        <w:rPr>
+          <w:b/>
+        </w:rPr>
+      </w:pPr>
+      <w:proofErr w:type="spellStart"/>
+      <w:r>
+        <w:rPr>
+          <w:b/>
+        </w:rPr>
+        <w:t>MinTimeOffset</w:t>
+      </w:r>
+      <w:proofErr w:type="spellEnd"/>
+    </w:p>
+    <w:p>
+      <w:pPr>
+        <w:pStyle w:val="ListParagraph"/>
+        <w:numPr>
+          <w:ilvl w:val="1"/>
+          <w:numId w:val="7"/>
+        </w:numPr>
+        <w:rPr>
+          <w:b/>
+        </w:rPr>
+      </w:pPr>
+      <w:r>
+        <w:t>Default: 0.0</w:t>
+      </w:r>
+    </w:p>
+    <w:p>
+      <w:pPr>
+        <w:pStyle w:val="ListParagraph"/>
+        <w:numPr>
+          <w:ilvl w:val="1"/>
+          <w:numId w:val="7"/>
+        </w:numPr>
+        <w:rPr>
+          <w:b/>
+        </w:rPr>
+      </w:pPr>
+      <w:r>
+        <w:t>The maximum number of hours prior to the current system time before the time of the record indicates that the data is unreasonable.</w:t>
+      </w:r>
+    </w:p>
+    <w:p>
+      <w:pPr>
+        <w:pStyle w:val="ListParagraph"/>
+        <w:numPr>
+          <w:ilvl w:val="1"/>
+          <w:numId w:val="7"/>
+        </w:numPr>
+        <w:rPr>
+          <w:b/>
+        </w:rPr>
+      </w:pPr>
+      <w:r>
+        <w:t>Events with data that is considered unreasonable will be excluded from fault analysis.</w:t>
+      </w:r>
+    </w:p>
+    <w:p>
+      <w:pPr>
+        <w:pStyle w:val="ListParagraph"/>
+        <w:numPr>
+          <w:ilvl w:val="1"/>
+          <w:numId w:val="7"/>
+        </w:numPr>
+      </w:pPr>
+      <w:r>
+        <w:t xml:space="preserve">The default value of 0.0 disables this setting so that </w:t>
+      </w:r>
+      <w:proofErr w:type="spellStart"/>
+      <w:r>
+        <w:t>openXDA</w:t>
+      </w:r>
+      <w:proofErr w:type="spellEnd"/>
+      <w:r>
+        <w:t xml:space="preserve"> processes files regardless of how old the timestamps are.</w:t>
+      </w:r>
+      <w:r>
+        <w:br/>
+      </w:r>
+    </w:p>
+    <w:p>
+      <w:r>
+        <w:br w:type="page"/>
+      </w:r>
+    </w:p>
+    <w:p>
+      <w:pPr>
+        <w:pStyle w:val="ListParagraph"/>
+        <w:numPr>
+          <w:ilvl w:val="0"/>
+          <w:numId w:val="7"/>
+        </w:numPr>
+      </w:pPr>
+      <w:proofErr w:type="spellStart"/>
+      <w:r>
+        <w:rPr>
+          <w:b/>
+        </w:rPr>
+        <w:lastRenderedPageBreak/>
+        <w:t>ProcessingThreadCount</w:t>
       </w:r>
       <w:proofErr w:type="spellEnd"/>
     </w:p>
@@ -1751,19 +2716,19 @@
         </w:numPr>
       </w:pPr>
       <w:r>
-        <w:t>The number of threads used internally to the file processor.</w:t>
-      </w:r>
-    </w:p>
-    <w:p>
-      <w:pPr>
-        <w:pStyle w:val="ListParagraph"/>
-        <w:numPr>
-          <w:ilvl w:val="1"/>
-          <w:numId w:val="7"/>
-        </w:numPr>
-      </w:pPr>
-      <w:r>
-        <w:t>Values less than zero indicate that the file processor should use as many threads as there are logical processors in the system.</w:t>
+        <w:t>The number of threads used for processing meter data concurrently.</w:t>
+      </w:r>
+    </w:p>
+    <w:p>
+      <w:pPr>
+        <w:pStyle w:val="ListParagraph"/>
+        <w:numPr>
+          <w:ilvl w:val="1"/>
+          <w:numId w:val="7"/>
+        </w:numPr>
+      </w:pPr>
+      <w:r>
+        <w:t>Values less than zero indicate that the system should use as many threads as there are logical processors in the system.</w:t>
       </w:r>
       <w:r>
         <w:br/>
@@ -1782,44 +2747,32 @@
         <w:rPr>
           <w:b/>
         </w:rPr>
-        <w:t>FileWatcherMaxFragmentation</w:t>
-      </w:r>
-      <w:proofErr w:type="spellEnd"/>
-    </w:p>
-    <w:p>
-      <w:pPr>
-        <w:pStyle w:val="ListParagraph"/>
-        <w:numPr>
-          <w:ilvl w:val="1"/>
-          <w:numId w:val="7"/>
-        </w:numPr>
-      </w:pPr>
-      <w:r>
-        <w:t>Default: 10</w:t>
-      </w:r>
-    </w:p>
-    <w:p>
-      <w:pPr>
-        <w:pStyle w:val="ListParagraph"/>
-        <w:numPr>
-          <w:ilvl w:val="1"/>
-          <w:numId w:val="7"/>
-        </w:numPr>
-      </w:pPr>
-      <w:r>
-        <w:t>The maximum amount of fragmentation allowed before compacting the list of processed files in the file watcher.</w:t>
-      </w:r>
-    </w:p>
-    <w:p>
-      <w:pPr>
-        <w:pStyle w:val="ListParagraph"/>
-        <w:numPr>
-          <w:ilvl w:val="1"/>
-          <w:numId w:val="7"/>
-        </w:numPr>
-      </w:pPr>
-      <w:r>
-        <w:t>The amount of fragmentation is measured as the number of files that have been removed from the watch directory since the start of the program or the last compact operation.</w:t>
+        <w:t>ResultsPath</w:t>
+      </w:r>
+      <w:proofErr w:type="spellEnd"/>
+    </w:p>
+    <w:p>
+      <w:pPr>
+        <w:pStyle w:val="ListParagraph"/>
+        <w:numPr>
+          <w:ilvl w:val="1"/>
+          <w:numId w:val="7"/>
+        </w:numPr>
+      </w:pPr>
+      <w:r>
+        <w:t>Default: Results</w:t>
+      </w:r>
+    </w:p>
+    <w:p>
+      <w:pPr>
+        <w:pStyle w:val="ListParagraph"/>
+        <w:numPr>
+          <w:ilvl w:val="1"/>
+          <w:numId w:val="7"/>
+        </w:numPr>
+      </w:pPr>
+      <w:r>
+        <w:t>Directory to which the results of fault analysis will be written.</w:t>
       </w:r>
       <w:r>
         <w:br/>
@@ -1832,47 +2785,38 @@
           <w:ilvl w:val="0"/>
           <w:numId w:val="7"/>
         </w:numPr>
-        <w:rPr>
-          <w:b/>
-        </w:rPr>
-      </w:pPr>
-      <w:proofErr w:type="spellStart"/>
-      <w:r>
-        <w:rPr>
-          <w:b/>
-        </w:rPr>
-        <w:t>Historian.InstanceName</w:t>
-      </w:r>
-      <w:proofErr w:type="spellEnd"/>
-    </w:p>
-    <w:p>
-      <w:pPr>
-        <w:pStyle w:val="ListParagraph"/>
-        <w:numPr>
-          <w:ilvl w:val="1"/>
-          <w:numId w:val="7"/>
-        </w:numPr>
-        <w:rPr>
-          <w:b/>
-        </w:rPr>
-      </w:pPr>
-      <w:r>
-        <w:t>Default: XDA</w:t>
-      </w:r>
-    </w:p>
-    <w:p>
-      <w:pPr>
-        <w:pStyle w:val="ListParagraph"/>
-        <w:numPr>
-          <w:ilvl w:val="1"/>
-          <w:numId w:val="7"/>
-        </w:numPr>
-        <w:rPr>
-          <w:b/>
-        </w:rPr>
-      </w:pPr>
-      <w:r>
-        <w:t>The instance name of the historian instance to be used for archiving trending data.</w:t>
+      </w:pPr>
+      <w:proofErr w:type="spellStart"/>
+      <w:r>
+        <w:rPr>
+          <w:b/>
+        </w:rPr>
+        <w:t>SagThreshold</w:t>
+      </w:r>
+      <w:proofErr w:type="spellEnd"/>
+    </w:p>
+    <w:p>
+      <w:pPr>
+        <w:pStyle w:val="ListParagraph"/>
+        <w:numPr>
+          <w:ilvl w:val="1"/>
+          <w:numId w:val="7"/>
+        </w:numPr>
+      </w:pPr>
+      <w:r>
+        <w:t>Default: 0.9</w:t>
+      </w:r>
+    </w:p>
+    <w:p>
+      <w:pPr>
+        <w:pStyle w:val="ListParagraph"/>
+        <w:numPr>
+          <w:ilvl w:val="1"/>
+          <w:numId w:val="7"/>
+        </w:numPr>
+      </w:pPr>
+      <w:r>
+        <w:t>The per-unit voltage that represents the threshold between a sag and normal conditions.</w:t>
       </w:r>
       <w:r>
         <w:br/>
@@ -1885,55 +2829,47 @@
           <w:ilvl w:val="0"/>
           <w:numId w:val="7"/>
         </w:numPr>
-        <w:rPr>
-          <w:b/>
-        </w:rPr>
-      </w:pPr>
-      <w:proofErr w:type="spellStart"/>
-      <w:r>
-        <w:rPr>
-          <w:b/>
-        </w:rPr>
-        <w:t>Historian.Server</w:t>
-      </w:r>
-      <w:proofErr w:type="spellEnd"/>
-    </w:p>
-    <w:p>
-      <w:pPr>
-        <w:pStyle w:val="ListParagraph"/>
-        <w:numPr>
-          <w:ilvl w:val="1"/>
-          <w:numId w:val="7"/>
-        </w:numPr>
-        <w:rPr>
-          <w:b/>
-        </w:rPr>
-      </w:pPr>
-      <w:r>
-        <w:t>Default: 127.0.0.1</w:t>
-      </w:r>
-    </w:p>
-    <w:p>
-      <w:pPr>
-        <w:pStyle w:val="ListParagraph"/>
-        <w:numPr>
-          <w:ilvl w:val="1"/>
-          <w:numId w:val="7"/>
-        </w:numPr>
-        <w:rPr>
-          <w:b/>
-        </w:rPr>
-      </w:pPr>
-      <w:r>
-        <w:t xml:space="preserve">The hostname and port of the </w:t>
-      </w:r>
-      <w:proofErr w:type="spellStart"/>
-      <w:r>
-        <w:t>openHistorian</w:t>
-      </w:r>
-      <w:proofErr w:type="spellEnd"/>
-      <w:r>
-        <w:t xml:space="preserve"> 2.0 server to be used for archiving trending data. (e.g. 127.0.0.1:38402).</w:t>
+      </w:pPr>
+      <w:proofErr w:type="spellStart"/>
+      <w:r>
+        <w:rPr>
+          <w:b/>
+        </w:rPr>
+        <w:t>SwellThreshold</w:t>
+      </w:r>
+      <w:proofErr w:type="spellEnd"/>
+    </w:p>
+    <w:p>
+      <w:pPr>
+        <w:pStyle w:val="ListParagraph"/>
+        <w:numPr>
+          <w:ilvl w:val="1"/>
+          <w:numId w:val="7"/>
+        </w:numPr>
+      </w:pPr>
+      <w:r>
+        <w:t>Default: 1.1</w:t>
+      </w:r>
+    </w:p>
+    <w:p>
+      <w:pPr>
+        <w:pStyle w:val="ListParagraph"/>
+        <w:numPr>
+          <w:ilvl w:val="1"/>
+          <w:numId w:val="7"/>
+        </w:numPr>
+        <w:rPr>
+          <w:b/>
+        </w:rPr>
+      </w:pPr>
+      <w:r>
+        <w:t>Dire</w:t>
+      </w:r>
+      <w:r>
+        <w:t xml:space="preserve"> </w:t>
+      </w:r>
+      <w:r>
+        <w:t>The per-unit voltage that represents the threshold between a swell and normal conditions.</w:t>
       </w:r>
       <w:r>
         <w:br/>
@@ -1950,71 +2886,46 @@
           <w:b/>
         </w:rPr>
       </w:pPr>
-      <w:r>
-        <w:rPr>
-          <w:b/>
-        </w:rPr>
-        <w:t>Historian.</w:t>
-      </w:r>
-      <w:r>
-        <w:rPr>
-          <w:b/>
-        </w:rPr>
-        <w:t>URL</w:t>
-      </w:r>
-    </w:p>
-    <w:p>
-      <w:pPr>
-        <w:pStyle w:val="ListParagraph"/>
-        <w:numPr>
-          <w:ilvl w:val="1"/>
-          <w:numId w:val="7"/>
-        </w:numPr>
-        <w:rPr>
-          <w:b/>
-        </w:rPr>
-      </w:pPr>
-      <w:r>
-        <w:t xml:space="preserve">Default: </w:t>
-      </w:r>
-      <w:r>
-        <w:t>http://</w:t>
-      </w:r>
-      <w:r>
-        <w:t>127.0.0.1</w:t>
-      </w:r>
-      <w:r>
-        <w:t>:8180</w:t>
-      </w:r>
-    </w:p>
-    <w:p>
-      <w:pPr>
-        <w:pStyle w:val="ListParagraph"/>
-        <w:numPr>
-          <w:ilvl w:val="1"/>
-          <w:numId w:val="7"/>
-        </w:numPr>
-        <w:rPr>
-          <w:b/>
-        </w:rPr>
-      </w:pPr>
-      <w:r>
-        <w:t xml:space="preserve">The </w:t>
-      </w:r>
-      <w:r>
-        <w:t xml:space="preserve">URL of the </w:t>
-      </w:r>
-      <w:proofErr w:type="spellStart"/>
-      <w:r>
-        <w:t>openHistorian</w:t>
-      </w:r>
-      <w:proofErr w:type="spellEnd"/>
-      <w:r>
-        <w:t xml:space="preserve"> 2.0</w:t>
-      </w:r>
-      <w:r>
-        <w:t xml:space="preserve"> web management tool</w:t>
-      </w:r>
+      <w:proofErr w:type="spellStart"/>
+      <w:r>
+        <w:rPr>
+          <w:b/>
+        </w:rPr>
+        <w:t>SystemFrequency</w:t>
+      </w:r>
+      <w:proofErr w:type="spellEnd"/>
+    </w:p>
+    <w:p>
+      <w:pPr>
+        <w:pStyle w:val="ListParagraph"/>
+        <w:numPr>
+          <w:ilvl w:val="1"/>
+          <w:numId w:val="7"/>
+        </w:numPr>
+        <w:rPr>
+          <w:b/>
+        </w:rPr>
+      </w:pPr>
+      <w:r>
+        <w:t>Default: 60.0</w:t>
+      </w:r>
+    </w:p>
+    <w:p>
+      <w:pPr>
+        <w:pStyle w:val="ListParagraph"/>
+        <w:numPr>
+          <w:ilvl w:val="1"/>
+          <w:numId w:val="7"/>
+        </w:numPr>
+      </w:pPr>
+      <w:r>
+        <w:t xml:space="preserve">The frequency, in Hz, of the electrical system being analyzed by </w:t>
+      </w:r>
+      <w:proofErr w:type="spellStart"/>
+      <w:r>
+        <w:t>openXDA</w:t>
+      </w:r>
+      <w:proofErr w:type="spellEnd"/>
       <w:r>
         <w:t>.</w:t>
       </w:r>
@@ -2029,47 +2940,58 @@
           <w:ilvl w:val="0"/>
           <w:numId w:val="7"/>
         </w:numPr>
-        <w:rPr>
-          <w:b/>
-        </w:rPr>
-      </w:pPr>
-      <w:proofErr w:type="spellStart"/>
-      <w:r>
-        <w:rPr>
-          <w:b/>
-        </w:rPr>
-        <w:t>InterruptionThreshold</w:t>
-      </w:r>
-      <w:proofErr w:type="spellEnd"/>
-    </w:p>
-    <w:p>
-      <w:pPr>
-        <w:pStyle w:val="ListParagraph"/>
-        <w:numPr>
-          <w:ilvl w:val="1"/>
-          <w:numId w:val="7"/>
-        </w:numPr>
-        <w:rPr>
-          <w:b/>
-        </w:rPr>
-      </w:pPr>
-      <w:r>
-        <w:t xml:space="preserve">Default: </w:t>
-      </w:r>
-      <w:r>
-        <w:t>0.1</w:t>
-      </w:r>
-    </w:p>
-    <w:p>
-      <w:pPr>
-        <w:pStyle w:val="ListParagraph"/>
-        <w:numPr>
-          <w:ilvl w:val="1"/>
-          <w:numId w:val="7"/>
-        </w:numPr>
-      </w:pPr>
-      <w:r>
-        <w:t>The per-unit voltage that represents the threshold between a sag and an interruption.</w:t>
+      </w:pPr>
+      <w:proofErr w:type="spellStart"/>
+      <w:r>
+        <w:rPr>
+          <w:b/>
+        </w:rPr>
+        <w:t>TimeTolerance</w:t>
+      </w:r>
+      <w:proofErr w:type="spellEnd"/>
+    </w:p>
+    <w:p>
+      <w:pPr>
+        <w:pStyle w:val="ListParagraph"/>
+        <w:numPr>
+          <w:ilvl w:val="1"/>
+          <w:numId w:val="7"/>
+        </w:numPr>
+      </w:pPr>
+      <w:r>
+        <w:t>Default: 0.5</w:t>
+      </w:r>
+    </w:p>
+    <w:p>
+      <w:pPr>
+        <w:pStyle w:val="ListParagraph"/>
+        <w:numPr>
+          <w:ilvl w:val="1"/>
+          <w:numId w:val="7"/>
+        </w:numPr>
+      </w:pPr>
+      <w:r>
+        <w:t>The maximum distance, in seconds, between a meter’s clock and real time.</w:t>
+      </w:r>
+    </w:p>
+    <w:p>
+      <w:pPr>
+        <w:pStyle w:val="ListParagraph"/>
+        <w:numPr>
+          <w:ilvl w:val="1"/>
+          <w:numId w:val="7"/>
+        </w:numPr>
+      </w:pPr>
+      <w:r>
+        <w:t xml:space="preserve">Adjust this parameter to increase or decrease the tolerance used by </w:t>
+      </w:r>
+      <w:proofErr w:type="spellStart"/>
+      <w:r>
+        <w:t>openXDA</w:t>
+      </w:r>
+      <w:proofErr w:type="spellEnd"/>
+      <w:r>
+        <w:t xml:space="preserve"> when aligning events that occurred at approximately the same time. The system will attempt to determine whether two events could have occurred at the same time based on their relative positions in time, taking into account this time tolerance.</w:t>
       </w:r>
       <w:r>
         <w:br/>
@@ -2088,44 +3010,32 @@
         <w:rPr>
           <w:b/>
         </w:rPr>
-        <w:t>LengthUnits</w:t>
-      </w:r>
-      <w:proofErr w:type="spellEnd"/>
-    </w:p>
-    <w:p>
-      <w:pPr>
-        <w:pStyle w:val="ListParagraph"/>
-        <w:numPr>
-          <w:ilvl w:val="1"/>
-          <w:numId w:val="7"/>
-        </w:numPr>
-      </w:pPr>
-      <w:r>
-        <w:t>Default: miles</w:t>
-      </w:r>
-    </w:p>
-    <w:p>
-      <w:pPr>
-        <w:pStyle w:val="ListParagraph"/>
-        <w:numPr>
-          <w:ilvl w:val="1"/>
-          <w:numId w:val="7"/>
-        </w:numPr>
-      </w:pPr>
-      <w:r>
-        <w:t>The units of measure to use for lengths.</w:t>
-      </w:r>
-    </w:p>
-    <w:p>
-      <w:pPr>
-        <w:pStyle w:val="ListParagraph"/>
-        <w:numPr>
-          <w:ilvl w:val="1"/>
-          <w:numId w:val="7"/>
-        </w:numPr>
-      </w:pPr>
-      <w:r>
-        <w:t>This value is only applied to human-readable exports and does not affect the fault calculations.</w:t>
+        <w:t>WatchDirectories</w:t>
+      </w:r>
+      <w:proofErr w:type="spellEnd"/>
+    </w:p>
+    <w:p>
+      <w:pPr>
+        <w:pStyle w:val="ListParagraph"/>
+        <w:numPr>
+          <w:ilvl w:val="1"/>
+          <w:numId w:val="7"/>
+        </w:numPr>
+      </w:pPr>
+      <w:r>
+        <w:t>Default: Watch</w:t>
+      </w:r>
+    </w:p>
+    <w:p>
+      <w:pPr>
+        <w:pStyle w:val="ListParagraph"/>
+        <w:numPr>
+          <w:ilvl w:val="1"/>
+          <w:numId w:val="7"/>
+        </w:numPr>
+      </w:pPr>
+      <w:r>
+        <w:t>Semi-colon separated list of directories where fault records can be discovered by the service.</w:t>
       </w:r>
       <w:r>
         <w:br/>
@@ -2150,44 +3060,52 @@
           <w:b/>
         </w:rPr>
         <w:lastRenderedPageBreak/>
-        <w:t>MaxCurrent</w:t>
-      </w:r>
-      <w:proofErr w:type="spellEnd"/>
-    </w:p>
-    <w:p>
-      <w:pPr>
-        <w:pStyle w:val="ListParagraph"/>
-        <w:numPr>
-          <w:ilvl w:val="1"/>
-          <w:numId w:val="7"/>
-        </w:numPr>
-      </w:pPr>
-      <w:r>
-        <w:t>Default: 1000000.0</w:t>
-      </w:r>
-    </w:p>
-    <w:p>
-      <w:pPr>
-        <w:pStyle w:val="ListParagraph"/>
-        <w:numPr>
-          <w:ilvl w:val="1"/>
-          <w:numId w:val="7"/>
-        </w:numPr>
-      </w:pPr>
-      <w:r>
-        <w:t>The threshold, in amps, at which the current exceeds engineering reasonableness.</w:t>
-      </w:r>
-    </w:p>
-    <w:p>
-      <w:pPr>
-        <w:pStyle w:val="ListParagraph"/>
-        <w:numPr>
-          <w:ilvl w:val="1"/>
-          <w:numId w:val="7"/>
-        </w:numPr>
-      </w:pPr>
-      <w:r>
-        <w:t>Events with data that exceeds engineering reasonableness will be excluded from fault analysis.</w:t>
+        <w:t>WorkbenchTimeRangeInSeconds</w:t>
+      </w:r>
+      <w:proofErr w:type="spellEnd"/>
+    </w:p>
+    <w:p>
+      <w:pPr>
+        <w:pStyle w:val="ListParagraph"/>
+        <w:numPr>
+          <w:ilvl w:val="1"/>
+          <w:numId w:val="7"/>
+        </w:numPr>
+      </w:pPr>
+      <w:r>
+        <w:t>Default: 60</w:t>
+      </w:r>
+    </w:p>
+    <w:p>
+      <w:pPr>
+        <w:pStyle w:val="ListParagraph"/>
+        <w:numPr>
+          <w:ilvl w:val="1"/>
+          <w:numId w:val="7"/>
+        </w:numPr>
+      </w:pPr>
+      <w:r>
+        <w:t xml:space="preserve">When selecting a timestamp in the </w:t>
+      </w:r>
+      <w:proofErr w:type="spellStart"/>
+      <w:r>
+        <w:t>dDWorkbench</w:t>
+      </w:r>
+      <w:proofErr w:type="spellEnd"/>
+      <w:r>
+        <w:t xml:space="preserve"> events list, this represents the maximum deviation from that timestamp within which the events list will be filtered.</w:t>
+      </w:r>
+    </w:p>
+    <w:p>
+      <w:pPr>
+        <w:pStyle w:val="ListParagraph"/>
+        <w:numPr>
+          <w:ilvl w:val="1"/>
+          <w:numId w:val="7"/>
+        </w:numPr>
+      </w:pPr>
+      <w:r>
+        <w:t>A value of 60 indicates that the user, when selecting a timestamp, wishes to see all events within one minute of the selected timestamp.</w:t>
       </w:r>
       <w:r>
         <w:br/>
@@ -2209,65 +3127,32 @@
         <w:rPr>
           <w:b/>
         </w:rPr>
-        <w:t>MaxFileCreationTimeOffset</w:t>
-      </w:r>
-      <w:proofErr w:type="spellEnd"/>
-    </w:p>
-    <w:p>
-      <w:pPr>
-        <w:pStyle w:val="ListParagraph"/>
-        <w:numPr>
-          <w:ilvl w:val="1"/>
-          <w:numId w:val="7"/>
-        </w:numPr>
-        <w:rPr>
-          <w:b/>
-        </w:rPr>
-      </w:pPr>
-      <w:r>
-        <w:t>Default: 0.0</w:t>
-      </w:r>
-    </w:p>
-    <w:p>
-      <w:pPr>
-        <w:pStyle w:val="ListParagraph"/>
-        <w:numPr>
-          <w:ilvl w:val="1"/>
-          <w:numId w:val="7"/>
-        </w:numPr>
-        <w:rPr>
-          <w:b/>
-        </w:rPr>
-      </w:pPr>
-      <w:r>
-        <w:t>The maximum number of hours prior to the current system time before the file creation time indicates that the data should not be processed.</w:t>
-      </w:r>
-    </w:p>
-    <w:p>
-      <w:pPr>
-        <w:pStyle w:val="ListParagraph"/>
-        <w:numPr>
-          <w:ilvl w:val="1"/>
-          <w:numId w:val="7"/>
-        </w:numPr>
-        <w:rPr>
-          <w:b/>
-        </w:rPr>
-      </w:pPr>
-      <w:r>
-        <w:t>Use this setting when the file creation time closely coincides with the time of the data in the file to automatically skip old files and not process them.</w:t>
-      </w:r>
-    </w:p>
-    <w:p>
-      <w:pPr>
-        <w:pStyle w:val="ListParagraph"/>
-        <w:numPr>
-          <w:ilvl w:val="1"/>
-          <w:numId w:val="7"/>
-        </w:numPr>
-      </w:pPr>
-      <w:r>
-        <w:t xml:space="preserve">The default value, 0.0, disables this setting so that </w:t>
+        <w:t>XDATimeZone</w:t>
+      </w:r>
+      <w:proofErr w:type="spellEnd"/>
+    </w:p>
+    <w:p>
+      <w:pPr>
+        <w:pStyle w:val="ListParagraph"/>
+        <w:numPr>
+          <w:ilvl w:val="1"/>
+          <w:numId w:val="7"/>
+        </w:numPr>
+      </w:pPr>
+      <w:r>
+        <w:t>Default: Local time zone</w:t>
+      </w:r>
+    </w:p>
+    <w:p>
+      <w:pPr>
+        <w:pStyle w:val="ListParagraph"/>
+        <w:numPr>
+          <w:ilvl w:val="1"/>
+          <w:numId w:val="7"/>
+        </w:numPr>
+      </w:pPr>
+      <w:r>
+        <w:t xml:space="preserve">The time zone identifier for the time zone used by </w:t>
       </w:r>
       <w:proofErr w:type="spellStart"/>
       <w:r>
@@ -2275,60 +3160,7 @@
       </w:r>
       <w:proofErr w:type="spellEnd"/>
       <w:r>
-        <w:t xml:space="preserve"> processes all files regardless of the creation time.</w:t>
-      </w:r>
-      <w:r>
-        <w:br/>
-      </w:r>
-    </w:p>
-    <w:p>
-      <w:pPr>
-        <w:pStyle w:val="ListParagraph"/>
-        <w:numPr>
-          <w:ilvl w:val="0"/>
-          <w:numId w:val="7"/>
-        </w:numPr>
-        <w:rPr>
-          <w:b/>
-        </w:rPr>
-      </w:pPr>
-      <w:proofErr w:type="spellStart"/>
-      <w:r>
-        <w:rPr>
-          <w:b/>
-        </w:rPr>
-        <w:t>MaxFileDuration</w:t>
-      </w:r>
-      <w:proofErr w:type="spellEnd"/>
-    </w:p>
-    <w:p>
-      <w:pPr>
-        <w:pStyle w:val="ListParagraph"/>
-        <w:numPr>
-          <w:ilvl w:val="1"/>
-          <w:numId w:val="7"/>
-        </w:numPr>
-        <w:rPr>
-          <w:b/>
-        </w:rPr>
-      </w:pPr>
-      <w:r>
-        <w:t>Default: 0.0</w:t>
-      </w:r>
-    </w:p>
-    <w:p>
-      <w:pPr>
-        <w:pStyle w:val="ListParagraph"/>
-        <w:numPr>
-          <w:ilvl w:val="1"/>
-          <w:numId w:val="7"/>
-        </w:numPr>
-        <w:rPr>
-          <w:b/>
-        </w:rPr>
-      </w:pPr>
-      <w:r>
-        <w:t xml:space="preserve">The maximum duration, in seconds, of the files processed by </w:t>
+        <w:t xml:space="preserve"> when storing time data in the </w:t>
       </w:r>
       <w:proofErr w:type="spellStart"/>
       <w:r>
@@ -2336,27 +3168,22 @@
       </w:r>
       <w:proofErr w:type="spellEnd"/>
       <w:r>
-        <w:t xml:space="preserve">. Files with a larger duration will be skipped by </w:t>
-      </w:r>
-      <w:proofErr w:type="spellStart"/>
-      <w:r>
-        <w:t>openXDA’s</w:t>
-      </w:r>
-      <w:proofErr w:type="spellEnd"/>
-      <w:r>
-        <w:t xml:space="preserve"> file processing engine.</w:t>
-      </w:r>
-    </w:p>
-    <w:p>
-      <w:pPr>
-        <w:pStyle w:val="ListParagraph"/>
-        <w:numPr>
-          <w:ilvl w:val="1"/>
-          <w:numId w:val="7"/>
-        </w:numPr>
-      </w:pPr>
-      <w:r>
-        <w:t xml:space="preserve">The default value, 0.0, disables this setting so that </w:t>
+        <w:t xml:space="preserve"> database.</w:t>
+      </w:r>
+    </w:p>
+    <w:p>
+      <w:pPr>
+        <w:pStyle w:val="ListParagraph"/>
+        <w:numPr>
+          <w:ilvl w:val="1"/>
+          <w:numId w:val="7"/>
+        </w:numPr>
+        <w:rPr>
+          <w:b/>
+        </w:rPr>
+      </w:pPr>
+      <w:r>
+        <w:t xml:space="preserve">Supplying an empty string (which is the default value for this setting) will default to the local time zone of the system on which </w:t>
       </w:r>
       <w:proofErr w:type="spellStart"/>
       <w:r>
@@ -2364,844 +3191,7 @@
       </w:r>
       <w:proofErr w:type="spellEnd"/>
       <w:r>
-        <w:t xml:space="preserve"> processes all files regardless of the duration.</w:t>
-      </w:r>
-      <w:r>
-        <w:br/>
-      </w:r>
-    </w:p>
-    <w:p>
-      <w:pPr>
-        <w:pStyle w:val="ListParagraph"/>
-        <w:numPr>
-          <w:ilvl w:val="0"/>
-          <w:numId w:val="7"/>
-        </w:numPr>
-      </w:pPr>
-      <w:proofErr w:type="spellStart"/>
-      <w:r>
-        <w:rPr>
-          <w:b/>
-        </w:rPr>
-        <w:t>MaxQueuedFileCount</w:t>
-      </w:r>
-      <w:proofErr w:type="spellEnd"/>
-    </w:p>
-    <w:p>
-      <w:pPr>
-        <w:pStyle w:val="ListParagraph"/>
-        <w:numPr>
-          <w:ilvl w:val="1"/>
-          <w:numId w:val="7"/>
-        </w:numPr>
-      </w:pPr>
-      <w:r>
-        <w:t>Default: 10</w:t>
-      </w:r>
-    </w:p>
-    <w:p>
-      <w:pPr>
-        <w:pStyle w:val="ListParagraph"/>
-        <w:numPr>
-          <w:ilvl w:val="1"/>
-          <w:numId w:val="7"/>
-        </w:numPr>
-      </w:pPr>
-      <w:r>
-        <w:t>The number of files that can be queued on meter data processing threads before the system starts blocking the file processing thread.</w:t>
-      </w:r>
-    </w:p>
-    <w:p>
-      <w:pPr>
-        <w:pStyle w:val="ListParagraph"/>
-        <w:numPr>
-          <w:ilvl w:val="1"/>
-          <w:numId w:val="7"/>
-        </w:numPr>
-      </w:pPr>
-      <w:r>
-        <w:t>Values less than or equal to zero will be set to one.</w:t>
-      </w:r>
-      <w:r>
-        <w:br/>
-      </w:r>
-    </w:p>
-    <w:p>
-      <w:pPr>
-        <w:pStyle w:val="ListParagraph"/>
-        <w:numPr>
-          <w:ilvl w:val="0"/>
-          <w:numId w:val="7"/>
-        </w:numPr>
-      </w:pPr>
-      <w:proofErr w:type="spellStart"/>
-      <w:r>
-        <w:rPr>
-          <w:b/>
-        </w:rPr>
-        <w:t>MaxTimeOffset</w:t>
-      </w:r>
-      <w:proofErr w:type="spellEnd"/>
-    </w:p>
-    <w:p>
-      <w:pPr>
-        <w:pStyle w:val="ListParagraph"/>
-        <w:numPr>
-          <w:ilvl w:val="1"/>
-          <w:numId w:val="7"/>
-        </w:numPr>
-      </w:pPr>
-      <w:r>
-        <w:t>Default: 0.0</w:t>
-      </w:r>
-    </w:p>
-    <w:p>
-      <w:pPr>
-        <w:pStyle w:val="ListParagraph"/>
-        <w:numPr>
-          <w:ilvl w:val="1"/>
-          <w:numId w:val="7"/>
-        </w:numPr>
-      </w:pPr>
-      <w:r>
-        <w:t>The maximum number of hours beyond the current system time before the time of the event record indicates that the data is unreasonable.</w:t>
-      </w:r>
-    </w:p>
-    <w:p>
-      <w:pPr>
-        <w:pStyle w:val="ListParagraph"/>
-        <w:numPr>
-          <w:ilvl w:val="1"/>
-          <w:numId w:val="7"/>
-        </w:numPr>
-      </w:pPr>
-      <w:r>
-        <w:t>Events with data that is considered unreasonable will be excluded from fault analysis.</w:t>
-      </w:r>
-    </w:p>
-    <w:p>
-      <w:pPr>
-        <w:pStyle w:val="ListParagraph"/>
-        <w:numPr>
-          <w:ilvl w:val="1"/>
-          <w:numId w:val="7"/>
-        </w:numPr>
-        <w:rPr>
-          <w:b/>
-        </w:rPr>
-      </w:pPr>
-      <w:r>
-        <w:t xml:space="preserve">The default value of 0.0 disables this setting so that </w:t>
-      </w:r>
-      <w:proofErr w:type="spellStart"/>
-      <w:r>
-        <w:t>openXDA</w:t>
-      </w:r>
-      <w:proofErr w:type="spellEnd"/>
-      <w:r>
-        <w:t xml:space="preserve"> processes files regardless of how far in the future the timestamps are.</w:t>
-      </w:r>
-      <w:r>
-        <w:br/>
-      </w:r>
-    </w:p>
-    <w:p>
-      <w:r>
-        <w:br w:type="page"/>
-      </w:r>
-    </w:p>
-    <w:p>
-      <w:pPr>
-        <w:pStyle w:val="ListParagraph"/>
-        <w:numPr>
-          <w:ilvl w:val="0"/>
-          <w:numId w:val="7"/>
-        </w:numPr>
-        <w:rPr>
-          <w:b/>
-        </w:rPr>
-      </w:pPr>
-      <w:proofErr w:type="spellStart"/>
-      <w:r>
-        <w:rPr>
-          <w:b/>
-        </w:rPr>
-        <w:lastRenderedPageBreak/>
-        <w:t>MaxVoltage</w:t>
-      </w:r>
-      <w:proofErr w:type="spellEnd"/>
-    </w:p>
-    <w:p>
-      <w:pPr>
-        <w:pStyle w:val="ListParagraph"/>
-        <w:numPr>
-          <w:ilvl w:val="1"/>
-          <w:numId w:val="7"/>
-        </w:numPr>
-      </w:pPr>
-      <w:r>
-        <w:t>Default: 2.0</w:t>
-      </w:r>
-    </w:p>
-    <w:p>
-      <w:pPr>
-        <w:pStyle w:val="ListParagraph"/>
-        <w:numPr>
-          <w:ilvl w:val="1"/>
-          <w:numId w:val="7"/>
-        </w:numPr>
-      </w:pPr>
-      <w:r>
-        <w:t>The per-unit threshold at which the voltage exceeds engineering reasonableness.</w:t>
-      </w:r>
-    </w:p>
-    <w:p>
-      <w:pPr>
-        <w:pStyle w:val="ListParagraph"/>
-        <w:numPr>
-          <w:ilvl w:val="1"/>
-          <w:numId w:val="7"/>
-        </w:numPr>
-      </w:pPr>
-      <w:r>
-        <w:t>Events with data that exceeds engineering reasonableness will be excluded from fault analysis.</w:t>
-      </w:r>
-      <w:r>
-        <w:br/>
-      </w:r>
-    </w:p>
-    <w:p>
-      <w:pPr>
-        <w:pStyle w:val="ListParagraph"/>
-        <w:numPr>
-          <w:ilvl w:val="0"/>
-          <w:numId w:val="7"/>
-        </w:numPr>
-        <w:rPr>
-          <w:b/>
-        </w:rPr>
-      </w:pPr>
-      <w:proofErr w:type="spellStart"/>
-      <w:r>
-        <w:rPr>
-          <w:b/>
-        </w:rPr>
-        <w:t>MinTimeOffset</w:t>
-      </w:r>
-      <w:proofErr w:type="spellEnd"/>
-    </w:p>
-    <w:p>
-      <w:pPr>
-        <w:pStyle w:val="ListParagraph"/>
-        <w:numPr>
-          <w:ilvl w:val="1"/>
-          <w:numId w:val="7"/>
-        </w:numPr>
-        <w:rPr>
-          <w:b/>
-        </w:rPr>
-      </w:pPr>
-      <w:r>
-        <w:t>Default: 0.0</w:t>
-      </w:r>
-    </w:p>
-    <w:p>
-      <w:pPr>
-        <w:pStyle w:val="ListParagraph"/>
-        <w:numPr>
-          <w:ilvl w:val="1"/>
-          <w:numId w:val="7"/>
-        </w:numPr>
-        <w:rPr>
-          <w:b/>
-        </w:rPr>
-      </w:pPr>
-      <w:r>
-        <w:t>The maximum number of hours prior to the current system time before the time of the record indicates that the data is unreasonable.</w:t>
-      </w:r>
-    </w:p>
-    <w:p>
-      <w:pPr>
-        <w:pStyle w:val="ListParagraph"/>
-        <w:numPr>
-          <w:ilvl w:val="1"/>
-          <w:numId w:val="7"/>
-        </w:numPr>
-        <w:rPr>
-          <w:b/>
-        </w:rPr>
-      </w:pPr>
-      <w:r>
-        <w:t>Events with data that is considered unreasonable will be excluded from fault analysis.</w:t>
-      </w:r>
-    </w:p>
-    <w:p>
-      <w:pPr>
-        <w:pStyle w:val="ListParagraph"/>
-        <w:numPr>
-          <w:ilvl w:val="1"/>
-          <w:numId w:val="7"/>
-        </w:numPr>
-      </w:pPr>
-      <w:r>
-        <w:t xml:space="preserve">The default value of 0.0 disables this setting so that </w:t>
-      </w:r>
-      <w:proofErr w:type="spellStart"/>
-      <w:r>
-        <w:t>openXDA</w:t>
-      </w:r>
-      <w:proofErr w:type="spellEnd"/>
-      <w:r>
-        <w:t xml:space="preserve"> processes files regardless of how old the timestamps are.</w:t>
-      </w:r>
-      <w:r>
-        <w:br/>
-      </w:r>
-    </w:p>
-    <w:p>
-      <w:pPr>
-        <w:pStyle w:val="ListParagraph"/>
-        <w:numPr>
-          <w:ilvl w:val="0"/>
-          <w:numId w:val="7"/>
-        </w:numPr>
-      </w:pPr>
-      <w:proofErr w:type="spellStart"/>
-      <w:r>
-        <w:rPr>
-          <w:b/>
-        </w:rPr>
-        <w:t>ProcessingThreadCount</w:t>
-      </w:r>
-      <w:proofErr w:type="spellEnd"/>
-    </w:p>
-    <w:p>
-      <w:pPr>
-        <w:pStyle w:val="ListParagraph"/>
-        <w:numPr>
-          <w:ilvl w:val="1"/>
-          <w:numId w:val="7"/>
-        </w:numPr>
-      </w:pPr>
-      <w:r>
-        <w:t>Default: 0</w:t>
-      </w:r>
-    </w:p>
-    <w:p>
-      <w:pPr>
-        <w:pStyle w:val="ListParagraph"/>
-        <w:numPr>
-          <w:ilvl w:val="1"/>
-          <w:numId w:val="7"/>
-        </w:numPr>
-      </w:pPr>
-      <w:r>
-        <w:t>The number of threads used for processing meter data concurrently.</w:t>
-      </w:r>
-    </w:p>
-    <w:p>
-      <w:pPr>
-        <w:pStyle w:val="ListParagraph"/>
-        <w:numPr>
-          <w:ilvl w:val="1"/>
-          <w:numId w:val="7"/>
-        </w:numPr>
-      </w:pPr>
-      <w:r>
-        <w:t>Values less than zero indicate that the system should use as many threads as there are logical processors in the system.</w:t>
-      </w:r>
-      <w:r>
-        <w:br/>
-      </w:r>
-    </w:p>
-    <w:p>
-      <w:pPr>
-        <w:pStyle w:val="ListParagraph"/>
-        <w:numPr>
-          <w:ilvl w:val="0"/>
-          <w:numId w:val="7"/>
-        </w:numPr>
-      </w:pPr>
-      <w:proofErr w:type="spellStart"/>
-      <w:r>
-        <w:rPr>
-          <w:b/>
-        </w:rPr>
-        <w:t>ResultsPath</w:t>
-      </w:r>
-      <w:proofErr w:type="spellEnd"/>
-    </w:p>
-    <w:p>
-      <w:pPr>
-        <w:pStyle w:val="ListParagraph"/>
-        <w:numPr>
-          <w:ilvl w:val="1"/>
-          <w:numId w:val="7"/>
-        </w:numPr>
-      </w:pPr>
-      <w:r>
-        <w:t>Default: Results</w:t>
-      </w:r>
-    </w:p>
-    <w:p>
-      <w:pPr>
-        <w:pStyle w:val="ListParagraph"/>
-        <w:numPr>
-          <w:ilvl w:val="1"/>
-          <w:numId w:val="7"/>
-        </w:numPr>
-      </w:pPr>
-      <w:r>
-        <w:t>Directory to which the results of fault analysis will be written.</w:t>
-      </w:r>
-      <w:r>
-        <w:br/>
-      </w:r>
-    </w:p>
-    <w:p>
-      <w:pPr>
-        <w:pStyle w:val="ListParagraph"/>
-        <w:numPr>
-          <w:ilvl w:val="0"/>
-          <w:numId w:val="7"/>
-        </w:numPr>
-      </w:pPr>
-      <w:proofErr w:type="spellStart"/>
-      <w:r>
-        <w:rPr>
-          <w:b/>
-        </w:rPr>
-        <w:t>SagThreshold</w:t>
-      </w:r>
-      <w:proofErr w:type="spellEnd"/>
-    </w:p>
-    <w:p>
-      <w:pPr>
-        <w:pStyle w:val="ListParagraph"/>
-        <w:numPr>
-          <w:ilvl w:val="1"/>
-          <w:numId w:val="7"/>
-        </w:numPr>
-      </w:pPr>
-      <w:r>
-        <w:t xml:space="preserve">Default: </w:t>
-      </w:r>
-      <w:r>
-        <w:t>0.9</w:t>
-      </w:r>
-    </w:p>
-    <w:p>
-      <w:pPr>
-        <w:pStyle w:val="ListParagraph"/>
-        <w:numPr>
-          <w:ilvl w:val="1"/>
-          <w:numId w:val="7"/>
-        </w:numPr>
-      </w:pPr>
-      <w:r>
-        <w:t xml:space="preserve">The per-unit voltage that represents the threshold between a sag and </w:t>
-      </w:r>
-      <w:r>
-        <w:t>normal conditions</w:t>
-      </w:r>
-      <w:r>
-        <w:t>.</w:t>
-      </w:r>
-      <w:r>
-        <w:br/>
-      </w:r>
-    </w:p>
-    <w:p>
-      <w:pPr>
-        <w:pStyle w:val="ListParagraph"/>
-        <w:numPr>
-          <w:ilvl w:val="0"/>
-          <w:numId w:val="7"/>
-        </w:numPr>
-      </w:pPr>
-      <w:proofErr w:type="spellStart"/>
-      <w:r>
-        <w:rPr>
-          <w:b/>
-        </w:rPr>
-        <w:t>SwellThreshold</w:t>
-      </w:r>
-      <w:proofErr w:type="spellEnd"/>
-    </w:p>
-    <w:p>
-      <w:pPr>
-        <w:pStyle w:val="ListParagraph"/>
-        <w:numPr>
-          <w:ilvl w:val="1"/>
-          <w:numId w:val="7"/>
-        </w:numPr>
-      </w:pPr>
-      <w:r>
-        <w:t xml:space="preserve">Default: </w:t>
-      </w:r>
-      <w:r>
-        <w:t>1.1</w:t>
-      </w:r>
-    </w:p>
-    <w:p>
-      <w:pPr>
-        <w:pStyle w:val="ListParagraph"/>
-        <w:numPr>
-          <w:ilvl w:val="1"/>
-          <w:numId w:val="7"/>
-        </w:numPr>
-        <w:rPr>
-          <w:b/>
-        </w:rPr>
-      </w:pPr>
-      <w:r>
-        <w:t>Dire</w:t>
-      </w:r>
-      <w:r>
-        <w:t xml:space="preserve"> </w:t>
-      </w:r>
-      <w:r>
-        <w:t xml:space="preserve">The per-unit voltage that represents the threshold between a </w:t>
-      </w:r>
-      <w:r>
-        <w:t>swell</w:t>
-      </w:r>
-      <w:r>
-        <w:t xml:space="preserve"> and </w:t>
-      </w:r>
-      <w:r>
-        <w:t>normal conditions</w:t>
-      </w:r>
-      <w:r>
-        <w:t>.</w:t>
-      </w:r>
-      <w:r>
-        <w:br/>
-      </w:r>
-    </w:p>
-    <w:p>
-      <w:pPr>
-        <w:pStyle w:val="ListParagraph"/>
-        <w:numPr>
-          <w:ilvl w:val="0"/>
-          <w:numId w:val="7"/>
-        </w:numPr>
-        <w:rPr>
-          <w:b/>
-        </w:rPr>
-      </w:pPr>
-      <w:proofErr w:type="spellStart"/>
-      <w:r>
-        <w:rPr>
-          <w:b/>
-        </w:rPr>
-        <w:t>SystemFrequency</w:t>
-      </w:r>
-      <w:proofErr w:type="spellEnd"/>
-    </w:p>
-    <w:p>
-      <w:pPr>
-        <w:pStyle w:val="ListParagraph"/>
-        <w:numPr>
-          <w:ilvl w:val="1"/>
-          <w:numId w:val="7"/>
-        </w:numPr>
-        <w:rPr>
-          <w:b/>
-        </w:rPr>
-      </w:pPr>
-      <w:r>
-        <w:t>Default: 60.0</w:t>
-      </w:r>
-    </w:p>
-    <w:p>
-      <w:pPr>
-        <w:pStyle w:val="ListParagraph"/>
-        <w:numPr>
-          <w:ilvl w:val="1"/>
-          <w:numId w:val="7"/>
-        </w:numPr>
-      </w:pPr>
-      <w:r>
-        <w:t xml:space="preserve">The frequency, in Hz, of the electrical system being analyzed by </w:t>
-      </w:r>
-      <w:proofErr w:type="spellStart"/>
-      <w:r>
-        <w:t>openXDA</w:t>
-      </w:r>
-      <w:proofErr w:type="spellEnd"/>
-      <w:r>
-        <w:t>.</w:t>
-      </w:r>
-      <w:r>
-        <w:br/>
-      </w:r>
-    </w:p>
-    <w:p>
-      <w:r>
-        <w:br w:type="page"/>
-      </w:r>
-    </w:p>
-    <w:p>
-      <w:pPr>
-        <w:pStyle w:val="ListParagraph"/>
-        <w:numPr>
-          <w:ilvl w:val="0"/>
-          <w:numId w:val="7"/>
-        </w:numPr>
-      </w:pPr>
-      <w:proofErr w:type="spellStart"/>
-      <w:r>
-        <w:rPr>
-          <w:b/>
-        </w:rPr>
-        <w:lastRenderedPageBreak/>
-        <w:t>TimeTolerance</w:t>
-      </w:r>
-      <w:proofErr w:type="spellEnd"/>
-    </w:p>
-    <w:p>
-      <w:pPr>
-        <w:pStyle w:val="ListParagraph"/>
-        <w:numPr>
-          <w:ilvl w:val="1"/>
-          <w:numId w:val="7"/>
-        </w:numPr>
-      </w:pPr>
-      <w:r>
-        <w:t>Default: 0.5</w:t>
-      </w:r>
-    </w:p>
-    <w:p>
-      <w:pPr>
-        <w:pStyle w:val="ListParagraph"/>
-        <w:numPr>
-          <w:ilvl w:val="1"/>
-          <w:numId w:val="7"/>
-        </w:numPr>
-      </w:pPr>
-      <w:r>
-        <w:t>The maximum distance, in seconds, between a meter’s clock and real time.</w:t>
-      </w:r>
-    </w:p>
-    <w:p>
-      <w:pPr>
-        <w:pStyle w:val="ListParagraph"/>
-        <w:numPr>
-          <w:ilvl w:val="1"/>
-          <w:numId w:val="7"/>
-        </w:numPr>
-      </w:pPr>
-      <w:r>
-        <w:t xml:space="preserve">Adjust this parameter to increase or decrease the tolerance used by </w:t>
-      </w:r>
-      <w:proofErr w:type="spellStart"/>
-      <w:r>
-        <w:t>openXDA</w:t>
-      </w:r>
-      <w:proofErr w:type="spellEnd"/>
-      <w:r>
-        <w:t xml:space="preserve"> when aligning events that occurred at approximately the same time. The system will attempt to determine whether two events could have occurred at the same time based on their relative positions in time, taking into account this time tolerance.</w:t>
-      </w:r>
-      <w:r>
-        <w:br/>
-      </w:r>
-    </w:p>
-    <w:p>
-      <w:pPr>
-        <w:pStyle w:val="ListParagraph"/>
-        <w:numPr>
-          <w:ilvl w:val="0"/>
-          <w:numId w:val="7"/>
-        </w:numPr>
-      </w:pPr>
-      <w:proofErr w:type="spellStart"/>
-      <w:r>
-        <w:rPr>
-          <w:b/>
-        </w:rPr>
-        <w:t>WatchDirectories</w:t>
-      </w:r>
-      <w:proofErr w:type="spellEnd"/>
-    </w:p>
-    <w:p>
-      <w:pPr>
-        <w:pStyle w:val="ListParagraph"/>
-        <w:numPr>
-          <w:ilvl w:val="1"/>
-          <w:numId w:val="7"/>
-        </w:numPr>
-      </w:pPr>
-      <w:r>
-        <w:t>Default: Watch</w:t>
-      </w:r>
-    </w:p>
-    <w:p>
-      <w:pPr>
-        <w:pStyle w:val="ListParagraph"/>
-        <w:numPr>
-          <w:ilvl w:val="1"/>
-          <w:numId w:val="7"/>
-        </w:numPr>
-      </w:pPr>
-      <w:r>
-        <w:t>Semi-colon separated list of directories where fault records can be discovered by the service.</w:t>
-      </w:r>
-      <w:r>
-        <w:br/>
-      </w:r>
-    </w:p>
-    <w:p>
-      <w:pPr>
-        <w:pStyle w:val="ListParagraph"/>
-        <w:numPr>
-          <w:ilvl w:val="0"/>
-          <w:numId w:val="7"/>
-        </w:numPr>
-      </w:pPr>
-      <w:proofErr w:type="spellStart"/>
-      <w:r>
-        <w:rPr>
-          <w:b/>
-        </w:rPr>
-        <w:t>WorkbenchTimeRangeInSeconds</w:t>
-      </w:r>
-      <w:proofErr w:type="spellEnd"/>
-    </w:p>
-    <w:p>
-      <w:pPr>
-        <w:pStyle w:val="ListParagraph"/>
-        <w:numPr>
-          <w:ilvl w:val="1"/>
-          <w:numId w:val="7"/>
-        </w:numPr>
-      </w:pPr>
-      <w:r>
-        <w:t xml:space="preserve">Default: </w:t>
-      </w:r>
-      <w:r>
-        <w:t>60</w:t>
-      </w:r>
-    </w:p>
-    <w:p>
-      <w:pPr>
-        <w:pStyle w:val="ListParagraph"/>
-        <w:numPr>
-          <w:ilvl w:val="1"/>
-          <w:numId w:val="7"/>
-        </w:numPr>
-      </w:pPr>
-      <w:r>
-        <w:t xml:space="preserve">When selecting a timestamp in the </w:t>
-      </w:r>
-      <w:proofErr w:type="spellStart"/>
-      <w:r>
-        <w:t>dDWorkbench</w:t>
-      </w:r>
-      <w:proofErr w:type="spellEnd"/>
-      <w:r>
-        <w:t xml:space="preserve"> events list, this represents the maximum deviation from that timestamp within which the events list will be filtered.</w:t>
-      </w:r>
-    </w:p>
-    <w:p>
-      <w:pPr>
-        <w:pStyle w:val="ListParagraph"/>
-        <w:numPr>
-          <w:ilvl w:val="1"/>
-          <w:numId w:val="7"/>
-        </w:numPr>
-      </w:pPr>
-      <w:r>
-        <w:t>A value of 60 indicates that the user, when selecting a timestamp, wishes to see all events within one minute of the selected timestamp.</w:t>
-      </w:r>
-      <w:r>
-        <w:br/>
-      </w:r>
-    </w:p>
-    <w:p>
-      <w:pPr>
-        <w:pStyle w:val="ListParagraph"/>
-        <w:numPr>
-          <w:ilvl w:val="0"/>
-          <w:numId w:val="7"/>
-        </w:numPr>
-        <w:rPr>
-          <w:b/>
-        </w:rPr>
-      </w:pPr>
-      <w:proofErr w:type="spellStart"/>
-      <w:r>
-        <w:rPr>
-          <w:b/>
-        </w:rPr>
-        <w:t>XDATimeZone</w:t>
-      </w:r>
-      <w:proofErr w:type="spellEnd"/>
-    </w:p>
-    <w:p>
-      <w:pPr>
-        <w:pStyle w:val="ListParagraph"/>
-        <w:numPr>
-          <w:ilvl w:val="1"/>
-          <w:numId w:val="7"/>
-        </w:numPr>
-      </w:pPr>
-      <w:r>
-        <w:t>Default: Local time zone</w:t>
-      </w:r>
-    </w:p>
-    <w:p>
-      <w:pPr>
-        <w:pStyle w:val="ListParagraph"/>
-        <w:numPr>
-          <w:ilvl w:val="1"/>
-          <w:numId w:val="7"/>
-        </w:numPr>
-      </w:pPr>
-      <w:r>
-        <w:t xml:space="preserve">The time zone identifier for the time zone used by </w:t>
-      </w:r>
-      <w:proofErr w:type="spellStart"/>
-      <w:r>
-        <w:t>openXDA</w:t>
-      </w:r>
-      <w:proofErr w:type="spellEnd"/>
-      <w:r>
-        <w:t xml:space="preserve"> when storing time data in the </w:t>
-      </w:r>
-      <w:proofErr w:type="spellStart"/>
-      <w:r>
-        <w:t>openXDA</w:t>
-      </w:r>
-      <w:proofErr w:type="spellEnd"/>
-      <w:r>
-        <w:t xml:space="preserve"> database.</w:t>
-      </w:r>
-    </w:p>
-    <w:p>
-      <w:pPr>
-        <w:pStyle w:val="ListParagraph"/>
-        <w:numPr>
-          <w:ilvl w:val="1"/>
-          <w:numId w:val="7"/>
-        </w:numPr>
-        <w:rPr>
-          <w:b/>
-        </w:rPr>
-      </w:pPr>
-      <w:r>
-        <w:t xml:space="preserve">Supplying an empty string (which is the default value for this setting) will default to the local time zone of the system on which </w:t>
-      </w:r>
-      <w:proofErr w:type="spellStart"/>
-      <w:r>
-        <w:t>openXDA</w:t>
-      </w:r>
-      <w:proofErr w:type="spellEnd"/>
-      <w:r>
         <w:t xml:space="preserve"> is running.</w:t>
-      </w:r>
-      <w:r>
-        <w:br/>
       </w:r>
       <w:bookmarkStart w:id="0" w:name="_GoBack"/>
       <w:bookmarkEnd w:id="0"/>
@@ -5152,7 +5142,7 @@
 </file>
 
 <file path=customXml/itemProps1.xml><?xml version="1.0" encoding="utf-8"?>
-<ds:datastoreItem xmlns:ds="http://schemas.openxmlformats.org/officeDocument/2006/customXml" ds:itemID="{DB24ED93-9D77-456D-8319-D1267B3AB60A}">
+<ds:datastoreItem xmlns:ds="http://schemas.openxmlformats.org/officeDocument/2006/customXml" ds:itemID="{01AAA144-D8A8-4786-ABFF-188A93900449}">
   <ds:schemaRefs>
     <ds:schemaRef ds:uri="http://schemas.openxmlformats.org/officeDocument/2006/bibliography"/>
   </ds:schemaRefs>

</xml_diff>

<commit_message>
Added status point chatter detection to the BreakerTimingOperation and updated the BreakerOperation table and the openXDA Settings documentation.
</commit_message>
<xml_diff>
--- a/Source/openXDA Configuration Guide.docx
+++ b/Source/openXDA Configuration Guide.docx
@@ -1,11 +1,13 @@
 
 <file path=word/document.xml><?xml version="1.0" encoding="utf-8"?>
-<w:document xmlns:wpc="http://schemas.microsoft.com/office/word/2010/wordprocessingCanvas" xmlns:cx="http://schemas.microsoft.com/office/drawing/2014/chartex" xmlns:cx1="http://schemas.microsoft.com/office/drawing/2015/9/8/chartex" xmlns:cx2="http://schemas.microsoft.com/office/drawing/2015/10/21/chartex" xmlns:cx3="http://schemas.microsoft.com/office/drawing/2016/5/9/chartex" xmlns:cx4="http://schemas.microsoft.com/office/drawing/2016/5/10/chartex" xmlns:cx5="http://schemas.microsoft.com/office/drawing/2016/5/11/chartex" xmlns:mc="http://schemas.openxmlformats.org/markup-compatibility/2006" xmlns:o="urn:schemas-microsoft-com:office:office" xmlns:r="http://schemas.openxmlformats.org/officeDocument/2006/relationships" xmlns:m="http://schemas.openxmlformats.org/officeDocument/2006/math" xmlns:v="urn:schemas-microsoft-com:vml" xmlns:wp14="http://schemas.microsoft.com/office/word/2010/wordprocessingDrawing" xmlns:wp="http://schemas.openxmlformats.org/drawingml/2006/wordprocessingDrawing" xmlns:w10="urn:schemas-microsoft-com:office:word" xmlns:w="http://schemas.openxmlformats.org/wordprocessingml/2006/main" xmlns:w14="http://schemas.microsoft.com/office/word/2010/wordml" xmlns:w15="http://schemas.microsoft.com/office/word/2012/wordml" xmlns:w16se="http://schemas.microsoft.com/office/word/2015/wordml/symex" xmlns:wpg="http://schemas.microsoft.com/office/word/2010/wordprocessingGroup" xmlns:wpi="http://schemas.microsoft.com/office/word/2010/wordprocessingInk" xmlns:wne="http://schemas.microsoft.com/office/word/2006/wordml" xmlns:wps="http://schemas.microsoft.com/office/word/2010/wordprocessingShape" mc:Ignorable="w14 w15 w16se wp14">
+<w:document xmlns:wpc="http://schemas.microsoft.com/office/word/2010/wordprocessingCanvas" xmlns:cx="http://schemas.microsoft.com/office/drawing/2014/chartex" xmlns:cx1="http://schemas.microsoft.com/office/drawing/2015/9/8/chartex" xmlns:cx2="http://schemas.microsoft.com/office/drawing/2015/10/21/chartex" xmlns:cx3="http://schemas.microsoft.com/office/drawing/2016/5/9/chartex" xmlns:cx4="http://schemas.microsoft.com/office/drawing/2016/5/10/chartex" xmlns:cx5="http://schemas.microsoft.com/office/drawing/2016/5/11/chartex" xmlns:cx6="http://schemas.microsoft.com/office/drawing/2016/5/12/chartex" xmlns:cx7="http://schemas.microsoft.com/office/drawing/2016/5/13/chartex" xmlns:cx8="http://schemas.microsoft.com/office/drawing/2016/5/14/chartex" xmlns:mc="http://schemas.openxmlformats.org/markup-compatibility/2006" xmlns:o="urn:schemas-microsoft-com:office:office" xmlns:r="http://schemas.openxmlformats.org/officeDocument/2006/relationships" xmlns:m="http://schemas.openxmlformats.org/officeDocument/2006/math" xmlns:v="urn:schemas-microsoft-com:vml" xmlns:wp14="http://schemas.microsoft.com/office/word/2010/wordprocessingDrawing" xmlns:wp="http://schemas.openxmlformats.org/drawingml/2006/wordprocessingDrawing" xmlns:w10="urn:schemas-microsoft-com:office:word" xmlns:w="http://schemas.openxmlformats.org/wordprocessingml/2006/main" xmlns:w14="http://schemas.microsoft.com/office/word/2010/wordml" xmlns:w15="http://schemas.microsoft.com/office/word/2012/wordml" xmlns:w16se="http://schemas.microsoft.com/office/word/2015/wordml/symex" xmlns:wpg="http://schemas.microsoft.com/office/word/2010/wordprocessingGroup" xmlns:wpi="http://schemas.microsoft.com/office/word/2010/wordprocessingInk" xmlns:wne="http://schemas.microsoft.com/office/word/2006/wordml" xmlns:wps="http://schemas.microsoft.com/office/word/2010/wordprocessingShape" mc:Ignorable="w14 w15 w16se wp14">
   <w:body>
     <w:p>
       <w:pPr>
         <w:pStyle w:val="Title"/>
       </w:pPr>
+      <w:bookmarkStart w:id="0" w:name="_GoBack"/>
+      <w:bookmarkEnd w:id="0"/>
       <w:proofErr w:type="spellStart"/>
       <w:r>
         <w:t>openXDA</w:t>
@@ -210,6 +212,77 @@
         <w:rPr>
           <w:b/>
         </w:rPr>
+        <w:t>Breakers.</w:t>
+      </w:r>
+      <w:r>
+        <w:rPr>
+          <w:b/>
+        </w:rPr>
+        <w:t>MinWaitBeforeReclose</w:t>
+      </w:r>
+      <w:proofErr w:type="spellEnd"/>
+    </w:p>
+    <w:p>
+      <w:pPr>
+        <w:pStyle w:val="ListParagraph"/>
+        <w:numPr>
+          <w:ilvl w:val="1"/>
+          <w:numId w:val="7"/>
+        </w:numPr>
+      </w:pPr>
+      <w:r>
+        <w:t xml:space="preserve">Default: </w:t>
+      </w:r>
+      <w:r>
+        <w:t>15</w:t>
+      </w:r>
+      <w:r>
+        <w:t>.0</w:t>
+      </w:r>
+    </w:p>
+    <w:p>
+      <w:pPr>
+        <w:pStyle w:val="ListParagraph"/>
+        <w:numPr>
+          <w:ilvl w:val="1"/>
+          <w:numId w:val="7"/>
+        </w:numPr>
+      </w:pPr>
+      <w:r>
+        <w:t xml:space="preserve">The </w:t>
+      </w:r>
+      <w:r>
+        <w:t>minimum amount of time, in cycles, the system must wait before automatically reclosing after a breaker operation has occurred.</w:t>
+      </w:r>
+    </w:p>
+    <w:p>
+      <w:pPr>
+        <w:pStyle w:val="ListParagraph"/>
+        <w:numPr>
+          <w:ilvl w:val="1"/>
+          <w:numId w:val="7"/>
+        </w:numPr>
+      </w:pPr>
+      <w:r>
+        <w:t>This setting is used for breaker operation analysis to detect status point chatter.</w:t>
+      </w:r>
+      <w:r>
+        <w:br/>
+      </w:r>
+    </w:p>
+    <w:p>
+      <w:pPr>
+        <w:pStyle w:val="ListParagraph"/>
+        <w:numPr>
+          <w:ilvl w:val="0"/>
+          <w:numId w:val="7"/>
+        </w:numPr>
+      </w:pPr>
+      <w:proofErr w:type="spellStart"/>
+      <w:r>
+        <w:rPr>
+          <w:b/>
+        </w:rPr>
         <w:t>Breakers.OpenBreakerThreshold</w:t>
       </w:r>
       <w:proofErr w:type="spellEnd"/>
@@ -327,6 +400,9 @@
       <w:r>
         <w:br/>
       </w:r>
+      <w:r>
+        <w:br w:type="page"/>
+      </w:r>
     </w:p>
     <w:p>
       <w:pPr>
@@ -341,6 +417,7 @@
         <w:rPr>
           <w:b/>
         </w:rPr>
+        <w:lastRenderedPageBreak/>
         <w:t>DbTimeout</w:t>
       </w:r>
       <w:proofErr w:type="spellEnd"/>
@@ -373,11 +450,6 @@
       </w:r>
     </w:p>
     <w:p>
-      <w:r>
-        <w:br w:type="page"/>
-      </w:r>
-    </w:p>
-    <w:p>
       <w:pPr>
         <w:pStyle w:val="ListParagraph"/>
         <w:numPr>
@@ -393,7 +465,6 @@
         <w:rPr>
           <w:b/>
         </w:rPr>
-        <w:lastRenderedPageBreak/>
         <w:t>Default</w:t>
       </w:r>
       <w:r>
@@ -762,8 +833,6 @@
       <w:r>
         <w:br/>
       </w:r>
-    </w:p>
-    <w:p>
       <w:r>
         <w:br w:type="page"/>
       </w:r>
@@ -1091,8 +1160,6 @@
       <w:r>
         <w:br/>
       </w:r>
-    </w:p>
-    <w:p>
       <w:r>
         <w:br w:type="page"/>
       </w:r>
@@ -1541,9 +1608,6 @@
           <w:ilvl w:val="2"/>
           <w:numId w:val="7"/>
         </w:numPr>
-        <w:rPr>
-          <w:b/>
-        </w:rPr>
       </w:pPr>
       <w:r>
         <w:t>Etc.</w:t>
@@ -1551,8 +1615,6 @@
       <w:r>
         <w:br/>
       </w:r>
-    </w:p>
-    <w:p>
       <w:r>
         <w:br w:type="page"/>
       </w:r>
@@ -1908,9 +1970,6 @@
           <w:ilvl w:val="1"/>
           <w:numId w:val="7"/>
         </w:numPr>
-        <w:rPr>
-          <w:b/>
-        </w:rPr>
       </w:pPr>
       <w:r>
         <w:t>The instance name of the historian instance to be used for archiving trending data.</w:t>
@@ -1918,8 +1977,6 @@
       <w:r>
         <w:br/>
       </w:r>
-    </w:p>
-    <w:p>
       <w:r>
         <w:br w:type="page"/>
       </w:r>
@@ -2297,8 +2354,6 @@
       <w:r>
         <w:br/>
       </w:r>
-    </w:p>
-    <w:p>
       <w:r>
         <w:br w:type="page"/>
       </w:r>
@@ -2671,8 +2726,6 @@
       <w:r>
         <w:br/>
       </w:r>
-    </w:p>
-    <w:p>
       <w:r>
         <w:br w:type="page"/>
       </w:r>
@@ -3040,8 +3093,6 @@
       <w:r>
         <w:br/>
       </w:r>
-    </w:p>
-    <w:p>
       <w:r>
         <w:br w:type="page"/>
       </w:r>
@@ -3193,8 +3244,6 @@
       <w:r>
         <w:t xml:space="preserve"> is running.</w:t>
       </w:r>
-      <w:bookmarkStart w:id="0" w:name="_GoBack"/>
-      <w:bookmarkEnd w:id="0"/>
     </w:p>
     <w:sectPr>
       <w:pgSz w:w="12240" w:h="15840"/>
@@ -3207,7 +3256,7 @@
 </file>
 
 <file path=word/numbering.xml><?xml version="1.0" encoding="utf-8"?>
-<w:numbering xmlns:wpc="http://schemas.microsoft.com/office/word/2010/wordprocessingCanvas" xmlns:cx="http://schemas.microsoft.com/office/drawing/2014/chartex" xmlns:cx1="http://schemas.microsoft.com/office/drawing/2015/9/8/chartex" xmlns:cx2="http://schemas.microsoft.com/office/drawing/2015/10/21/chartex" xmlns:cx3="http://schemas.microsoft.com/office/drawing/2016/5/9/chartex" xmlns:cx4="http://schemas.microsoft.com/office/drawing/2016/5/10/chartex" xmlns:cx5="http://schemas.microsoft.com/office/drawing/2016/5/11/chartex" xmlns:mc="http://schemas.openxmlformats.org/markup-compatibility/2006" xmlns:o="urn:schemas-microsoft-com:office:office" xmlns:r="http://schemas.openxmlformats.org/officeDocument/2006/relationships" xmlns:m="http://schemas.openxmlformats.org/officeDocument/2006/math" xmlns:v="urn:schemas-microsoft-com:vml" xmlns:wp14="http://schemas.microsoft.com/office/word/2010/wordprocessingDrawing" xmlns:wp="http://schemas.openxmlformats.org/drawingml/2006/wordprocessingDrawing" xmlns:w10="urn:schemas-microsoft-com:office:word" xmlns:w="http://schemas.openxmlformats.org/wordprocessingml/2006/main" xmlns:w14="http://schemas.microsoft.com/office/word/2010/wordml" xmlns:w15="http://schemas.microsoft.com/office/word/2012/wordml" xmlns:w16se="http://schemas.microsoft.com/office/word/2015/wordml/symex" xmlns:wpg="http://schemas.microsoft.com/office/word/2010/wordprocessingGroup" xmlns:wpi="http://schemas.microsoft.com/office/word/2010/wordprocessingInk" xmlns:wne="http://schemas.microsoft.com/office/word/2006/wordml" xmlns:wps="http://schemas.microsoft.com/office/word/2010/wordprocessingShape" mc:Ignorable="w14 w15 w16se wp14">
+<w:numbering xmlns:wpc="http://schemas.microsoft.com/office/word/2010/wordprocessingCanvas" xmlns:cx="http://schemas.microsoft.com/office/drawing/2014/chartex" xmlns:cx1="http://schemas.microsoft.com/office/drawing/2015/9/8/chartex" xmlns:cx2="http://schemas.microsoft.com/office/drawing/2015/10/21/chartex" xmlns:cx3="http://schemas.microsoft.com/office/drawing/2016/5/9/chartex" xmlns:cx4="http://schemas.microsoft.com/office/drawing/2016/5/10/chartex" xmlns:cx5="http://schemas.microsoft.com/office/drawing/2016/5/11/chartex" xmlns:cx6="http://schemas.microsoft.com/office/drawing/2016/5/12/chartex" xmlns:cx7="http://schemas.microsoft.com/office/drawing/2016/5/13/chartex" xmlns:cx8="http://schemas.microsoft.com/office/drawing/2016/5/14/chartex" xmlns:mc="http://schemas.openxmlformats.org/markup-compatibility/2006" xmlns:o="urn:schemas-microsoft-com:office:office" xmlns:r="http://schemas.openxmlformats.org/officeDocument/2006/relationships" xmlns:m="http://schemas.openxmlformats.org/officeDocument/2006/math" xmlns:v="urn:schemas-microsoft-com:vml" xmlns:wp14="http://schemas.microsoft.com/office/word/2010/wordprocessingDrawing" xmlns:wp="http://schemas.openxmlformats.org/drawingml/2006/wordprocessingDrawing" xmlns:w10="urn:schemas-microsoft-com:office:word" xmlns:w="http://schemas.openxmlformats.org/wordprocessingml/2006/main" xmlns:w14="http://schemas.microsoft.com/office/word/2010/wordml" xmlns:w15="http://schemas.microsoft.com/office/word/2012/wordml" xmlns:w16se="http://schemas.microsoft.com/office/word/2015/wordml/symex" xmlns:wpg="http://schemas.microsoft.com/office/word/2010/wordprocessingGroup" xmlns:wpi="http://schemas.microsoft.com/office/word/2010/wordprocessingInk" xmlns:wne="http://schemas.microsoft.com/office/word/2006/wordml" xmlns:wps="http://schemas.microsoft.com/office/word/2010/wordprocessingShape" mc:Ignorable="w14 w15 w16se wp14">
   <w:abstractNum w:abstractNumId="0" w15:restartNumberingAfterBreak="0">
     <w:nsid w:val="0F0443FF"/>
     <w:multiLevelType w:val="hybridMultilevel"/>
@@ -5142,7 +5191,7 @@
 </file>
 
 <file path=customXml/itemProps1.xml><?xml version="1.0" encoding="utf-8"?>
-<ds:datastoreItem xmlns:ds="http://schemas.openxmlformats.org/officeDocument/2006/customXml" ds:itemID="{01AAA144-D8A8-4786-ABFF-188A93900449}">
+<ds:datastoreItem xmlns:ds="http://schemas.openxmlformats.org/officeDocument/2006/customXml" ds:itemID="{A53A4C90-A8F6-4EBA-B161-125FE807628D}">
   <ds:schemaRefs>
     <ds:schemaRef ds:uri="http://schemas.openxmlformats.org/officeDocument/2006/bibliography"/>
   </ds:schemaRefs>

</xml_diff>

<commit_message>
Fixed error in breaker timing that used the wrong cycles to calculate the threshold for the point-on-wave part of the algorithm to find the clearing time. Also added settings to openXDA for tuning file watcher behavior and breaker timing logic.
</commit_message>
<xml_diff>
--- a/Source/openXDA Configuration Guide.docx
+++ b/Source/openXDA Configuration Guide.docx
@@ -1,6 +1,6 @@
 
 <file path=word/document.xml><?xml version="1.0" encoding="utf-8"?>
-<w:document xmlns:wpc="http://schemas.microsoft.com/office/word/2010/wordprocessingCanvas" xmlns:cx="http://schemas.microsoft.com/office/drawing/2014/chartex" xmlns:cx1="http://schemas.microsoft.com/office/drawing/2015/9/8/chartex" xmlns:cx2="http://schemas.microsoft.com/office/drawing/2015/10/21/chartex" xmlns:cx3="http://schemas.microsoft.com/office/drawing/2016/5/9/chartex" xmlns:cx4="http://schemas.microsoft.com/office/drawing/2016/5/10/chartex" xmlns:cx5="http://schemas.microsoft.com/office/drawing/2016/5/11/chartex" xmlns:cx6="http://schemas.microsoft.com/office/drawing/2016/5/12/chartex" xmlns:cx7="http://schemas.microsoft.com/office/drawing/2016/5/13/chartex" xmlns:cx8="http://schemas.microsoft.com/office/drawing/2016/5/14/chartex" xmlns:mc="http://schemas.openxmlformats.org/markup-compatibility/2006" xmlns:o="urn:schemas-microsoft-com:office:office" xmlns:r="http://schemas.openxmlformats.org/officeDocument/2006/relationships" xmlns:m="http://schemas.openxmlformats.org/officeDocument/2006/math" xmlns:v="urn:schemas-microsoft-com:vml" xmlns:wp14="http://schemas.microsoft.com/office/word/2010/wordprocessingDrawing" xmlns:wp="http://schemas.openxmlformats.org/drawingml/2006/wordprocessingDrawing" xmlns:w10="urn:schemas-microsoft-com:office:word" xmlns:w="http://schemas.openxmlformats.org/wordprocessingml/2006/main" xmlns:w14="http://schemas.microsoft.com/office/word/2010/wordml" xmlns:w15="http://schemas.microsoft.com/office/word/2012/wordml" xmlns:w16se="http://schemas.microsoft.com/office/word/2015/wordml/symex" xmlns:wpg="http://schemas.microsoft.com/office/word/2010/wordprocessingGroup" xmlns:wpi="http://schemas.microsoft.com/office/word/2010/wordprocessingInk" xmlns:wne="http://schemas.microsoft.com/office/word/2006/wordml" xmlns:wps="http://schemas.microsoft.com/office/word/2010/wordprocessingShape" mc:Ignorable="w14 w15 w16se wp14">
+<w:document xmlns:wpc="http://schemas.microsoft.com/office/word/2010/wordprocessingCanvas" xmlns:cx="http://schemas.microsoft.com/office/drawing/2014/chartex" xmlns:cx1="http://schemas.microsoft.com/office/drawing/2015/9/8/chartex" xmlns:cx2="http://schemas.microsoft.com/office/drawing/2015/10/21/chartex" xmlns:cx3="http://schemas.microsoft.com/office/drawing/2016/5/9/chartex" xmlns:cx4="http://schemas.microsoft.com/office/drawing/2016/5/10/chartex" xmlns:cx5="http://schemas.microsoft.com/office/drawing/2016/5/11/chartex" xmlns:cx6="http://schemas.microsoft.com/office/drawing/2016/5/12/chartex" xmlns:cx7="http://schemas.microsoft.com/office/drawing/2016/5/13/chartex" xmlns:cx8="http://schemas.microsoft.com/office/drawing/2016/5/14/chartex" xmlns:mc="http://schemas.openxmlformats.org/markup-compatibility/2006" xmlns:aink="http://schemas.microsoft.com/office/drawing/2016/ink" xmlns:am3d="http://schemas.microsoft.com/office/drawing/2017/model3d" xmlns:o="urn:schemas-microsoft-com:office:office" xmlns:r="http://schemas.openxmlformats.org/officeDocument/2006/relationships" xmlns:m="http://schemas.openxmlformats.org/officeDocument/2006/math" xmlns:v="urn:schemas-microsoft-com:vml" xmlns:wp14="http://schemas.microsoft.com/office/word/2010/wordprocessingDrawing" xmlns:wp="http://schemas.openxmlformats.org/drawingml/2006/wordprocessingDrawing" xmlns:w10="urn:schemas-microsoft-com:office:word" xmlns:w="http://schemas.openxmlformats.org/wordprocessingml/2006/main" xmlns:w14="http://schemas.microsoft.com/office/word/2010/wordml" xmlns:w15="http://schemas.microsoft.com/office/word/2012/wordml" xmlns:w16cid="http://schemas.microsoft.com/office/word/2016/wordml/cid" xmlns:w16se="http://schemas.microsoft.com/office/word/2015/wordml/symex" xmlns:wpg="http://schemas.microsoft.com/office/word/2010/wordprocessingGroup" xmlns:wpi="http://schemas.microsoft.com/office/word/2010/wordprocessingInk" xmlns:wne="http://schemas.microsoft.com/office/word/2006/wordml" xmlns:wps="http://schemas.microsoft.com/office/word/2010/wordprocessingShape" mc:Ignorable="w14 w15 w16se w16cid wp14">
   <w:body>
     <w:p>
       <w:pPr>
@@ -162,6 +162,141 @@
           <w:ilvl w:val="0"/>
           <w:numId w:val="7"/>
         </w:numPr>
+        <w:rPr>
+          <w:b/>
+        </w:rPr>
+      </w:pPr>
+      <w:proofErr w:type="spellStart"/>
+      <w:r>
+        <w:rPr>
+          <w:b/>
+        </w:rPr>
+        <w:t>Breakers.ApplyDCOffsetLogic</w:t>
+      </w:r>
+      <w:proofErr w:type="spellEnd"/>
+    </w:p>
+    <w:p>
+      <w:pPr>
+        <w:pStyle w:val="ListParagraph"/>
+        <w:numPr>
+          <w:ilvl w:val="1"/>
+          <w:numId w:val="7"/>
+        </w:numPr>
+        <w:rPr>
+          <w:b/>
+        </w:rPr>
+      </w:pPr>
+      <w:r>
+        <w:t>Default: False</w:t>
+      </w:r>
+    </w:p>
+    <w:p>
+      <w:pPr>
+        <w:pStyle w:val="ListParagraph"/>
+        <w:numPr>
+          <w:ilvl w:val="1"/>
+          <w:numId w:val="7"/>
+        </w:numPr>
+        <w:rPr>
+          <w:b/>
+        </w:rPr>
+      </w:pPr>
+      <w:r>
+        <w:t xml:space="preserve">Indicates whether to apply additional logic to help obtain more accurate breaker </w:t>
+      </w:r>
+      <w:proofErr w:type="spellStart"/>
+      <w:r>
+        <w:t>timinig</w:t>
+      </w:r>
+      <w:proofErr w:type="spellEnd"/>
+      <w:r>
+        <w:t xml:space="preserve"> results in cases where DC current gradually drains from the line after the breaker is open.</w:t>
+      </w:r>
+      <w:r>
+        <w:br/>
+      </w:r>
+    </w:p>
+    <w:p>
+      <w:pPr>
+        <w:pStyle w:val="ListParagraph"/>
+        <w:numPr>
+          <w:ilvl w:val="0"/>
+          <w:numId w:val="7"/>
+        </w:numPr>
+        <w:rPr>
+          <w:b/>
+        </w:rPr>
+      </w:pPr>
+      <w:proofErr w:type="spellStart"/>
+      <w:r>
+        <w:rPr>
+          <w:b/>
+        </w:rPr>
+        <w:t>Breakers</w:t>
+      </w:r>
+      <w:r>
+        <w:rPr>
+          <w:b/>
+        </w:rPr>
+        <w:t>.DCOffsetWindowSize</w:t>
+      </w:r>
+      <w:proofErr w:type="spellEnd"/>
+    </w:p>
+    <w:p>
+      <w:pPr>
+        <w:pStyle w:val="ListParagraph"/>
+        <w:numPr>
+          <w:ilvl w:val="1"/>
+          <w:numId w:val="7"/>
+        </w:numPr>
+        <w:rPr>
+          <w:b/>
+        </w:rPr>
+      </w:pPr>
+      <w:r>
+        <w:t>Default: 1.125</w:t>
+      </w:r>
+    </w:p>
+    <w:p>
+      <w:pPr>
+        <w:pStyle w:val="ListParagraph"/>
+        <w:numPr>
+          <w:ilvl w:val="1"/>
+          <w:numId w:val="7"/>
+        </w:numPr>
+        <w:rPr>
+          <w:b/>
+        </w:rPr>
+      </w:pPr>
+      <w:r>
+        <w:t>The size of the window, in cycles, to use when applying the DC offset logic.</w:t>
+      </w:r>
+    </w:p>
+    <w:p>
+      <w:pPr>
+        <w:pStyle w:val="ListParagraph"/>
+        <w:numPr>
+          <w:ilvl w:val="1"/>
+          <w:numId w:val="7"/>
+        </w:numPr>
+        <w:rPr>
+          <w:b/>
+        </w:rPr>
+      </w:pPr>
+      <w:r>
+        <w:t>The logic detects cases where the window contains no zero crossings. In other words, if all the values in the window are positive or negative, then it is identified as DC offset and breaker timing uses the last zero crossing before the DC offset.</w:t>
+      </w:r>
+      <w:r>
+        <w:br/>
+      </w:r>
+    </w:p>
+    <w:p>
+      <w:pPr>
+        <w:pStyle w:val="ListParagraph"/>
+        <w:numPr>
+          <w:ilvl w:val="0"/>
+          <w:numId w:val="7"/>
+        </w:numPr>
       </w:pPr>
       <w:proofErr w:type="spellStart"/>
       <w:r>
@@ -198,6 +333,9 @@
       <w:r>
         <w:br/>
       </w:r>
+      <w:r>
+        <w:br w:type="page"/>
+      </w:r>
     </w:p>
     <w:p>
       <w:pPr>
@@ -212,13 +350,316 @@
         <w:rPr>
           <w:b/>
         </w:rPr>
-        <w:t>Breakers.</w:t>
-      </w:r>
-      <w:r>
-        <w:rPr>
-          <w:b/>
-        </w:rPr>
-        <w:t>MinWaitBeforeReclose</w:t>
+        <w:lastRenderedPageBreak/>
+        <w:t>Breakers.MinCyclesBeforeOpen</w:t>
+      </w:r>
+      <w:proofErr w:type="spellEnd"/>
+    </w:p>
+    <w:p>
+      <w:pPr>
+        <w:pStyle w:val="ListParagraph"/>
+        <w:numPr>
+          <w:ilvl w:val="1"/>
+          <w:numId w:val="7"/>
+        </w:numPr>
+      </w:pPr>
+      <w:r>
+        <w:t>Default: 0.0</w:t>
+      </w:r>
+    </w:p>
+    <w:p>
+      <w:pPr>
+        <w:pStyle w:val="ListParagraph"/>
+        <w:numPr>
+          <w:ilvl w:val="1"/>
+          <w:numId w:val="7"/>
+        </w:numPr>
+      </w:pPr>
+      <w:r>
+        <w:t>The minimum number of cycles that the breaker is expected to remain closed after receiving the trip coil energized signal.</w:t>
+      </w:r>
+    </w:p>
+    <w:p>
+      <w:pPr>
+        <w:pStyle w:val="ListParagraph"/>
+        <w:numPr>
+          <w:ilvl w:val="1"/>
+          <w:numId w:val="7"/>
+        </w:numPr>
+      </w:pPr>
+      <w:r>
+        <w:t>This value helps prevent phase timing calculations when the current signal is not large enough to detect the point at which the breaker opened.</w:t>
+      </w:r>
+    </w:p>
+    <w:p>
+      <w:pPr>
+        <w:pStyle w:val="ListParagraph"/>
+        <w:numPr>
+          <w:ilvl w:val="1"/>
+          <w:numId w:val="7"/>
+        </w:numPr>
+      </w:pPr>
+      <w:r>
+        <w:t>Increasing this value can help to detect situations where the value of the current is straddling the breaker open threshold, but increasing it too much can cause false negatives.</w:t>
+      </w:r>
+      <w:r>
+        <w:br/>
+      </w:r>
+    </w:p>
+    <w:p>
+      <w:pPr>
+        <w:pStyle w:val="ListParagraph"/>
+        <w:numPr>
+          <w:ilvl w:val="0"/>
+          <w:numId w:val="7"/>
+        </w:numPr>
+      </w:pPr>
+      <w:proofErr w:type="spellStart"/>
+      <w:r>
+        <w:rPr>
+          <w:b/>
+        </w:rPr>
+        <w:t>Breakers.MinWaitBeforeReclose</w:t>
+      </w:r>
+      <w:proofErr w:type="spellEnd"/>
+    </w:p>
+    <w:p>
+      <w:pPr>
+        <w:pStyle w:val="ListParagraph"/>
+        <w:numPr>
+          <w:ilvl w:val="1"/>
+          <w:numId w:val="7"/>
+        </w:numPr>
+      </w:pPr>
+      <w:r>
+        <w:t>Default: 15.0</w:t>
+      </w:r>
+    </w:p>
+    <w:p>
+      <w:pPr>
+        <w:pStyle w:val="ListParagraph"/>
+        <w:numPr>
+          <w:ilvl w:val="1"/>
+          <w:numId w:val="7"/>
+        </w:numPr>
+      </w:pPr>
+      <w:r>
+        <w:t>The minimum amount of time, in cycles, the system must wait before automatically reclosing after a breaker operation has occurred.</w:t>
+      </w:r>
+    </w:p>
+    <w:p>
+      <w:pPr>
+        <w:pStyle w:val="ListParagraph"/>
+        <w:numPr>
+          <w:ilvl w:val="1"/>
+          <w:numId w:val="7"/>
+        </w:numPr>
+      </w:pPr>
+      <w:r>
+        <w:t>This setting is used for breaker operation analysis to detect status point chatter.</w:t>
+      </w:r>
+      <w:r>
+        <w:br/>
+      </w:r>
+    </w:p>
+    <w:p>
+      <w:pPr>
+        <w:pStyle w:val="ListParagraph"/>
+        <w:numPr>
+          <w:ilvl w:val="0"/>
+          <w:numId w:val="7"/>
+        </w:numPr>
+      </w:pPr>
+      <w:proofErr w:type="spellStart"/>
+      <w:r>
+        <w:rPr>
+          <w:b/>
+        </w:rPr>
+        <w:t>Breakers.OpenBreakerThreshold</w:t>
+      </w:r>
+      <w:proofErr w:type="spellEnd"/>
+    </w:p>
+    <w:p>
+      <w:pPr>
+        <w:pStyle w:val="ListParagraph"/>
+        <w:numPr>
+          <w:ilvl w:val="1"/>
+          <w:numId w:val="7"/>
+        </w:numPr>
+      </w:pPr>
+      <w:r>
+        <w:t>Default: 20.0</w:t>
+      </w:r>
+    </w:p>
+    <w:p>
+      <w:pPr>
+        <w:pStyle w:val="ListParagraph"/>
+        <w:numPr>
+          <w:ilvl w:val="1"/>
+          <w:numId w:val="7"/>
+        </w:numPr>
+      </w:pPr>
+      <w:r>
+        <w:t>The maximum current, in amps, at which the breaker can be considered open.</w:t>
+      </w:r>
+    </w:p>
+    <w:p>
+      <w:pPr>
+        <w:pStyle w:val="ListParagraph"/>
+        <w:numPr>
+          <w:ilvl w:val="1"/>
+          <w:numId w:val="7"/>
+        </w:numPr>
+      </w:pPr>
+      <w:r>
+        <w:t>This threshold is compared against the amplitude (peak) of the sine wave fitted to each cycle of the current waveform using linear regression. A flat, noisy signal should produce a very low amplitude sine wave.</w:t>
+      </w:r>
+      <w:r>
+        <w:br/>
+      </w:r>
+    </w:p>
+    <w:p>
+      <w:pPr>
+        <w:pStyle w:val="ListParagraph"/>
+        <w:numPr>
+          <w:ilvl w:val="0"/>
+          <w:numId w:val="7"/>
+        </w:numPr>
+        <w:rPr>
+          <w:b/>
+        </w:rPr>
+      </w:pPr>
+      <w:proofErr w:type="spellStart"/>
+      <w:r>
+        <w:rPr>
+          <w:b/>
+        </w:rPr>
+        <w:t>COMTRADEMinWaitTime</w:t>
+      </w:r>
+      <w:proofErr w:type="spellEnd"/>
+    </w:p>
+    <w:p>
+      <w:pPr>
+        <w:pStyle w:val="ListParagraph"/>
+        <w:numPr>
+          <w:ilvl w:val="1"/>
+          <w:numId w:val="7"/>
+        </w:numPr>
+      </w:pPr>
+      <w:r>
+        <w:t>Default: 15.0</w:t>
+      </w:r>
+    </w:p>
+    <w:p>
+      <w:pPr>
+        <w:pStyle w:val="ListParagraph"/>
+        <w:numPr>
+          <w:ilvl w:val="1"/>
+          <w:numId w:val="7"/>
+        </w:numPr>
+      </w:pPr>
+      <w:r>
+        <w:t>The minimum amount of time, in seconds, to wait for additional data files after the system detects the existence of a .d00 COMTRADE file.</w:t>
+      </w:r>
+    </w:p>
+    <w:p>
+      <w:pPr>
+        <w:pStyle w:val="ListParagraph"/>
+        <w:numPr>
+          <w:ilvl w:val="1"/>
+          <w:numId w:val="7"/>
+        </w:numPr>
+      </w:pPr>
+      <w:r>
+        <w:t xml:space="preserve">The best way to ensure that all data files are present before </w:t>
+      </w:r>
+      <w:proofErr w:type="spellStart"/>
+      <w:r>
+        <w:t>openXDA</w:t>
+      </w:r>
+      <w:proofErr w:type="spellEnd"/>
+      <w:r>
+        <w:t xml:space="preserve"> attempts to process them is to copy the data files first, then copy the .</w:t>
+      </w:r>
+      <w:proofErr w:type="spellStart"/>
+      <w:r>
+        <w:t>cfg</w:t>
+      </w:r>
+      <w:proofErr w:type="spellEnd"/>
+      <w:r>
+        <w:t xml:space="preserve"> file last.</w:t>
+      </w:r>
+      <w:r>
+        <w:br/>
+      </w:r>
+    </w:p>
+    <w:p>
+      <w:pPr>
+        <w:pStyle w:val="ListParagraph"/>
+        <w:numPr>
+          <w:ilvl w:val="0"/>
+          <w:numId w:val="7"/>
+        </w:numPr>
+      </w:pPr>
+      <w:proofErr w:type="spellStart"/>
+      <w:r>
+        <w:rPr>
+          <w:b/>
+        </w:rPr>
+        <w:t>DbTimeout</w:t>
+      </w:r>
+      <w:proofErr w:type="spellEnd"/>
+    </w:p>
+    <w:p>
+      <w:pPr>
+        <w:pStyle w:val="ListParagraph"/>
+        <w:numPr>
+          <w:ilvl w:val="1"/>
+          <w:numId w:val="7"/>
+        </w:numPr>
+      </w:pPr>
+      <w:r>
+        <w:t>Default: 120</w:t>
+      </w:r>
+    </w:p>
+    <w:p>
+      <w:pPr>
+        <w:pStyle w:val="ListParagraph"/>
+        <w:numPr>
+          <w:ilvl w:val="1"/>
+          <w:numId w:val="7"/>
+        </w:numPr>
+      </w:pPr>
+      <w:r>
+        <w:t>Amount of time each database query is given to complete, in seconds.</w:t>
+      </w:r>
+      <w:r>
+        <w:br/>
+      </w:r>
+    </w:p>
+    <w:p>
+      <w:pPr>
+        <w:pStyle w:val="ListParagraph"/>
+        <w:numPr>
+          <w:ilvl w:val="0"/>
+          <w:numId w:val="7"/>
+        </w:numPr>
+        <w:rPr>
+          <w:b/>
+        </w:rPr>
+      </w:pPr>
+      <w:proofErr w:type="spellStart"/>
+      <w:r>
+        <w:rPr>
+          <w:b/>
+        </w:rPr>
+        <w:t>Default</w:t>
+      </w:r>
+      <w:r>
+        <w:rPr>
+          <w:b/>
+        </w:rPr>
+        <w:t>DisturbanceEnvelope</w:t>
       </w:r>
       <w:proofErr w:type="spellEnd"/>
     </w:p>
@@ -234,41 +675,26 @@
         <w:t xml:space="preserve">Default: </w:t>
       </w:r>
       <w:r>
-        <w:t>15</w:t>
-      </w:r>
-      <w:r>
-        <w:t>.0</w:t>
-      </w:r>
-    </w:p>
-    <w:p>
-      <w:pPr>
-        <w:pStyle w:val="ListParagraph"/>
-        <w:numPr>
-          <w:ilvl w:val="1"/>
-          <w:numId w:val="7"/>
-        </w:numPr>
-      </w:pPr>
-      <w:r>
-        <w:t xml:space="preserve">The </w:t>
-      </w:r>
-      <w:r>
-        <w:t>minimum amount of time, in cycles, the system must wait before automatically reclosing after a breaker operation has occurred.</w:t>
-      </w:r>
-    </w:p>
-    <w:p>
-      <w:pPr>
-        <w:pStyle w:val="ListParagraph"/>
-        <w:numPr>
-          <w:ilvl w:val="1"/>
-          <w:numId w:val="7"/>
-        </w:numPr>
-      </w:pPr>
-      <w:r>
-        <w:t>This setting is used for breaker operation analysis to detect status point chatter.</w:t>
+        <w:t>1</w:t>
+      </w:r>
+    </w:p>
+    <w:p>
+      <w:pPr>
+        <w:pStyle w:val="ListParagraph"/>
+        <w:numPr>
+          <w:ilvl w:val="1"/>
+          <w:numId w:val="7"/>
+        </w:numPr>
+      </w:pPr>
+      <w:r>
+        <w:t>The ID of the voltage envelope to use by displays when querying disturbance severity data for visualization.</w:t>
       </w:r>
       <w:r>
         <w:br/>
       </w:r>
+      <w:r>
+        <w:br w:type="page"/>
+      </w:r>
     </w:p>
     <w:p>
       <w:pPr>
@@ -277,140 +703,9 @@
           <w:ilvl w:val="0"/>
           <w:numId w:val="7"/>
         </w:numPr>
-      </w:pPr>
-      <w:proofErr w:type="spellStart"/>
-      <w:r>
-        <w:rPr>
-          <w:b/>
-        </w:rPr>
-        <w:t>Breakers.OpenBreakerThreshold</w:t>
-      </w:r>
-      <w:proofErr w:type="spellEnd"/>
-    </w:p>
-    <w:p>
-      <w:pPr>
-        <w:pStyle w:val="ListParagraph"/>
-        <w:numPr>
-          <w:ilvl w:val="1"/>
-          <w:numId w:val="7"/>
-        </w:numPr>
-      </w:pPr>
-      <w:r>
-        <w:t>Default: 20.0</w:t>
-      </w:r>
-    </w:p>
-    <w:p>
-      <w:pPr>
-        <w:pStyle w:val="ListParagraph"/>
-        <w:numPr>
-          <w:ilvl w:val="1"/>
-          <w:numId w:val="7"/>
-        </w:numPr>
-      </w:pPr>
-      <w:r>
-        <w:t>The maximum current, in amps, at which the breaker can be considered open.</w:t>
-      </w:r>
-    </w:p>
-    <w:p>
-      <w:pPr>
-        <w:pStyle w:val="ListParagraph"/>
-        <w:numPr>
-          <w:ilvl w:val="1"/>
-          <w:numId w:val="7"/>
-        </w:numPr>
-      </w:pPr>
-      <w:r>
-        <w:t>This threshold is compared against the amplitude (peak) of the sine wave fitted to each cycle of the current waveform using linear regression. A flat, noisy signal should produce a very low amplitude sine wave.</w:t>
-      </w:r>
-      <w:r>
-        <w:br/>
-      </w:r>
-    </w:p>
-    <w:p>
-      <w:pPr>
-        <w:pStyle w:val="ListParagraph"/>
-        <w:numPr>
-          <w:ilvl w:val="0"/>
-          <w:numId w:val="7"/>
-        </w:numPr>
-        <w:rPr>
-          <w:b/>
-        </w:rPr>
-      </w:pPr>
-      <w:proofErr w:type="spellStart"/>
-      <w:r>
-        <w:rPr>
-          <w:b/>
-        </w:rPr>
-        <w:t>COMTRADEMinWaitTime</w:t>
-      </w:r>
-      <w:proofErr w:type="spellEnd"/>
-    </w:p>
-    <w:p>
-      <w:pPr>
-        <w:pStyle w:val="ListParagraph"/>
-        <w:numPr>
-          <w:ilvl w:val="1"/>
-          <w:numId w:val="7"/>
-        </w:numPr>
-      </w:pPr>
-      <w:r>
-        <w:t>Default: 15.0</w:t>
-      </w:r>
-    </w:p>
-    <w:p>
-      <w:pPr>
-        <w:pStyle w:val="ListParagraph"/>
-        <w:numPr>
-          <w:ilvl w:val="1"/>
-          <w:numId w:val="7"/>
-        </w:numPr>
-      </w:pPr>
-      <w:r>
-        <w:t>The minimum amount of time, in seconds, to wait for additional data files after the system detects the existence of a .d00 COMTRADE file.</w:t>
-      </w:r>
-    </w:p>
-    <w:p>
-      <w:pPr>
-        <w:pStyle w:val="ListParagraph"/>
-        <w:numPr>
-          <w:ilvl w:val="1"/>
-          <w:numId w:val="7"/>
-        </w:numPr>
-      </w:pPr>
-      <w:r>
-        <w:t xml:space="preserve">The best way to ensure that all data files are present before </w:t>
-      </w:r>
-      <w:proofErr w:type="spellStart"/>
-      <w:r>
-        <w:t>openXDA</w:t>
-      </w:r>
-      <w:proofErr w:type="spellEnd"/>
-      <w:r>
-        <w:t xml:space="preserve"> attempts to process them is to copy the data files first, then copy the .</w:t>
-      </w:r>
-      <w:proofErr w:type="spellStart"/>
-      <w:r>
-        <w:t>cfg</w:t>
-      </w:r>
-      <w:proofErr w:type="spellEnd"/>
-      <w:r>
-        <w:t xml:space="preserve"> file last.</w:t>
-      </w:r>
-      <w:r>
-        <w:br/>
-      </w:r>
-      <w:r>
-        <w:br w:type="page"/>
-      </w:r>
-    </w:p>
-    <w:p>
-      <w:pPr>
-        <w:pStyle w:val="ListParagraph"/>
-        <w:numPr>
-          <w:ilvl w:val="0"/>
-          <w:numId w:val="7"/>
-        </w:numPr>
+        <w:rPr>
+          <w:b/>
+        </w:rPr>
       </w:pPr>
       <w:proofErr w:type="spellStart"/>
       <w:r>
@@ -418,112 +713,6 @@
           <w:b/>
         </w:rPr>
         <w:lastRenderedPageBreak/>
-        <w:t>DbTimeout</w:t>
-      </w:r>
-      <w:proofErr w:type="spellEnd"/>
-    </w:p>
-    <w:p>
-      <w:pPr>
-        <w:pStyle w:val="ListParagraph"/>
-        <w:numPr>
-          <w:ilvl w:val="1"/>
-          <w:numId w:val="7"/>
-        </w:numPr>
-      </w:pPr>
-      <w:r>
-        <w:t>Default: 120</w:t>
-      </w:r>
-    </w:p>
-    <w:p>
-      <w:pPr>
-        <w:pStyle w:val="ListParagraph"/>
-        <w:numPr>
-          <w:ilvl w:val="1"/>
-          <w:numId w:val="7"/>
-        </w:numPr>
-      </w:pPr>
-      <w:r>
-        <w:t>Amount of time each database query is given to complete, in seconds.</w:t>
-      </w:r>
-      <w:r>
-        <w:br/>
-      </w:r>
-    </w:p>
-    <w:p>
-      <w:pPr>
-        <w:pStyle w:val="ListParagraph"/>
-        <w:numPr>
-          <w:ilvl w:val="0"/>
-          <w:numId w:val="7"/>
-        </w:numPr>
-        <w:rPr>
-          <w:b/>
-        </w:rPr>
-      </w:pPr>
-      <w:proofErr w:type="spellStart"/>
-      <w:r>
-        <w:rPr>
-          <w:b/>
-        </w:rPr>
-        <w:t>Default</w:t>
-      </w:r>
-      <w:r>
-        <w:rPr>
-          <w:b/>
-        </w:rPr>
-        <w:t>DisturbanceEnvelope</w:t>
-      </w:r>
-      <w:proofErr w:type="spellEnd"/>
-    </w:p>
-    <w:p>
-      <w:pPr>
-        <w:pStyle w:val="ListParagraph"/>
-        <w:numPr>
-          <w:ilvl w:val="1"/>
-          <w:numId w:val="7"/>
-        </w:numPr>
-      </w:pPr>
-      <w:r>
-        <w:t xml:space="preserve">Default: </w:t>
-      </w:r>
-      <w:r>
-        <w:t>1</w:t>
-      </w:r>
-    </w:p>
-    <w:p>
-      <w:pPr>
-        <w:pStyle w:val="ListParagraph"/>
-        <w:numPr>
-          <w:ilvl w:val="1"/>
-          <w:numId w:val="7"/>
-        </w:numPr>
-        <w:rPr>
-          <w:b/>
-        </w:rPr>
-      </w:pPr>
-      <w:r>
-        <w:t>The ID of the voltage envelope to use by displays when querying disturbance severity data for visualization.</w:t>
-      </w:r>
-      <w:r>
-        <w:br/>
-      </w:r>
-    </w:p>
-    <w:p>
-      <w:pPr>
-        <w:pStyle w:val="ListParagraph"/>
-        <w:numPr>
-          <w:ilvl w:val="0"/>
-          <w:numId w:val="7"/>
-        </w:numPr>
-        <w:rPr>
-          <w:b/>
-        </w:rPr>
-      </w:pPr>
-      <w:proofErr w:type="spellStart"/>
-      <w:r>
-        <w:rPr>
-          <w:b/>
-        </w:rPr>
         <w:t>DefaultMeterTimeZone</w:t>
       </w:r>
       <w:proofErr w:type="spellEnd"/>
@@ -833,6 +1022,91 @@
       <w:r>
         <w:br/>
       </w:r>
+    </w:p>
+    <w:p>
+      <w:pPr>
+        <w:pStyle w:val="ListParagraph"/>
+        <w:numPr>
+          <w:ilvl w:val="0"/>
+          <w:numId w:val="7"/>
+        </w:numPr>
+        <w:rPr>
+          <w:b/>
+        </w:rPr>
+      </w:pPr>
+      <w:proofErr w:type="spellStart"/>
+      <w:r>
+        <w:rPr>
+          <w:b/>
+        </w:rPr>
+        <w:t>EventEmail.</w:t>
+      </w:r>
+      <w:r>
+        <w:rPr>
+          <w:b/>
+        </w:rPr>
+        <w:t>WaitPeriod</w:t>
+      </w:r>
+      <w:proofErr w:type="spellEnd"/>
+    </w:p>
+    <w:p>
+      <w:pPr>
+        <w:pStyle w:val="ListParagraph"/>
+        <w:numPr>
+          <w:ilvl w:val="1"/>
+          <w:numId w:val="7"/>
+        </w:numPr>
+      </w:pPr>
+      <w:r>
+        <w:t>Default: 10.0</w:t>
+      </w:r>
+    </w:p>
+    <w:p>
+      <w:pPr>
+        <w:pStyle w:val="ListParagraph"/>
+        <w:numPr>
+          <w:ilvl w:val="1"/>
+          <w:numId w:val="7"/>
+        </w:numPr>
+      </w:pPr>
+      <w:r>
+        <w:t>The amount of time, in seconds, between the time a file is processed by the system and the time an email should be produced by the system.</w:t>
+      </w:r>
+    </w:p>
+    <w:p>
+      <w:pPr>
+        <w:pStyle w:val="ListParagraph"/>
+        <w:numPr>
+          <w:ilvl w:val="1"/>
+          <w:numId w:val="7"/>
+        </w:numPr>
+      </w:pPr>
+      <w:r>
+        <w:t xml:space="preserve">Increasing the wait period will allow </w:t>
+      </w:r>
+      <w:proofErr w:type="spellStart"/>
+      <w:r>
+        <w:t>openXDA</w:t>
+      </w:r>
+      <w:proofErr w:type="spellEnd"/>
+      <w:r>
+        <w:t xml:space="preserve"> more time to gather details about an event from multiple meters and provide a single email result.</w:t>
+      </w:r>
+    </w:p>
+    <w:p>
+      <w:pPr>
+        <w:pStyle w:val="ListParagraph"/>
+        <w:numPr>
+          <w:ilvl w:val="1"/>
+          <w:numId w:val="7"/>
+        </w:numPr>
+      </w:pPr>
+      <w:r>
+        <w:t>Shortening the wait period will decrease the amount of time between the even and the email notification, but may result in redundancy between emails when new information arrives from another meter.</w:t>
+      </w:r>
+      <w:r>
+        <w:br/>
+      </w:r>
       <w:r>
         <w:br w:type="page"/>
       </w:r>
@@ -844,9 +1118,6 @@
           <w:ilvl w:val="0"/>
           <w:numId w:val="7"/>
         </w:numPr>
-        <w:rPr>
-          <w:b/>
-        </w:rPr>
       </w:pPr>
       <w:proofErr w:type="spellStart"/>
       <w:r>
@@ -854,70 +1125,32 @@
           <w:b/>
         </w:rPr>
         <w:lastRenderedPageBreak/>
-        <w:t>EventEmail.</w:t>
-      </w:r>
-      <w:r>
-        <w:rPr>
-          <w:b/>
-        </w:rPr>
-        <w:t>WaitPeriod</w:t>
-      </w:r>
-      <w:proofErr w:type="spellEnd"/>
-    </w:p>
-    <w:p>
-      <w:pPr>
-        <w:pStyle w:val="ListParagraph"/>
-        <w:numPr>
-          <w:ilvl w:val="1"/>
-          <w:numId w:val="7"/>
-        </w:numPr>
-      </w:pPr>
-      <w:r>
-        <w:t>Default: 10.0</w:t>
-      </w:r>
-    </w:p>
-    <w:p>
-      <w:pPr>
-        <w:pStyle w:val="ListParagraph"/>
-        <w:numPr>
-          <w:ilvl w:val="1"/>
-          <w:numId w:val="7"/>
-        </w:numPr>
-      </w:pPr>
-      <w:r>
-        <w:t>The amount of time, in seconds, between the time a file is processed by the system and the time an email should be produced by the system.</w:t>
-      </w:r>
-    </w:p>
-    <w:p>
-      <w:pPr>
-        <w:pStyle w:val="ListParagraph"/>
-        <w:numPr>
-          <w:ilvl w:val="1"/>
-          <w:numId w:val="7"/>
-        </w:numPr>
-      </w:pPr>
-      <w:r>
-        <w:t xml:space="preserve">Increasing the wait period will allow </w:t>
-      </w:r>
-      <w:proofErr w:type="spellStart"/>
-      <w:r>
-        <w:t>openXDA</w:t>
-      </w:r>
-      <w:proofErr w:type="spellEnd"/>
-      <w:r>
-        <w:t xml:space="preserve"> more time to gather details about an event from multiple meters and provide a single email result.</w:t>
-      </w:r>
-    </w:p>
-    <w:p>
-      <w:pPr>
-        <w:pStyle w:val="ListParagraph"/>
-        <w:numPr>
-          <w:ilvl w:val="1"/>
-          <w:numId w:val="7"/>
-        </w:numPr>
-      </w:pPr>
-      <w:r>
-        <w:t>Shortening the wait period will decrease the amount of time between the even and the email notification, but may result in redundancy between emails when new information arrives from another meter.</w:t>
+        <w:t>FaultLocation.MaxFaultDistanceMultiplier</w:t>
+      </w:r>
+      <w:proofErr w:type="spellEnd"/>
+    </w:p>
+    <w:p>
+      <w:pPr>
+        <w:pStyle w:val="ListParagraph"/>
+        <w:numPr>
+          <w:ilvl w:val="1"/>
+          <w:numId w:val="7"/>
+        </w:numPr>
+      </w:pPr>
+      <w:r>
+        <w:t>Default: 1.05</w:t>
+      </w:r>
+    </w:p>
+    <w:p>
+      <w:pPr>
+        <w:pStyle w:val="ListParagraph"/>
+        <w:numPr>
+          <w:ilvl w:val="1"/>
+          <w:numId w:val="7"/>
+        </w:numPr>
+      </w:pPr>
+      <w:r>
+        <w:t>The multiplier applied to the line length to determine the maximum value allowed for fault distance before the results are considered invalid.</w:t>
       </w:r>
       <w:r>
         <w:br/>
@@ -930,38 +1163,47 @@
           <w:ilvl w:val="0"/>
           <w:numId w:val="7"/>
         </w:numPr>
-      </w:pPr>
-      <w:proofErr w:type="spellStart"/>
-      <w:r>
-        <w:rPr>
-          <w:b/>
-        </w:rPr>
-        <w:t>FaultLocation.MaxFaultDistanceMultiplier</w:t>
-      </w:r>
-      <w:proofErr w:type="spellEnd"/>
-    </w:p>
-    <w:p>
-      <w:pPr>
-        <w:pStyle w:val="ListParagraph"/>
-        <w:numPr>
-          <w:ilvl w:val="1"/>
-          <w:numId w:val="7"/>
-        </w:numPr>
-      </w:pPr>
-      <w:r>
-        <w:t>Default: 1.05</w:t>
-      </w:r>
-    </w:p>
-    <w:p>
-      <w:pPr>
-        <w:pStyle w:val="ListParagraph"/>
-        <w:numPr>
-          <w:ilvl w:val="1"/>
-          <w:numId w:val="7"/>
-        </w:numPr>
-      </w:pPr>
-      <w:r>
-        <w:t>The multiplier applied to the line length to determine the maximum value allowed for fault distance before the results are considered invalid.</w:t>
+        <w:rPr>
+          <w:b/>
+        </w:rPr>
+      </w:pPr>
+      <w:proofErr w:type="spellStart"/>
+      <w:r>
+        <w:rPr>
+          <w:b/>
+        </w:rPr>
+        <w:t>FaultLocation.</w:t>
+      </w:r>
+      <w:r>
+        <w:rPr>
+          <w:b/>
+        </w:rPr>
+        <w:t>MinFaultDistanceMultiplier</w:t>
+      </w:r>
+      <w:proofErr w:type="spellEnd"/>
+    </w:p>
+    <w:p>
+      <w:pPr>
+        <w:pStyle w:val="ListParagraph"/>
+        <w:numPr>
+          <w:ilvl w:val="1"/>
+          <w:numId w:val="7"/>
+        </w:numPr>
+      </w:pPr>
+      <w:r>
+        <w:t>Default: -0.05</w:t>
+      </w:r>
+    </w:p>
+    <w:p>
+      <w:pPr>
+        <w:pStyle w:val="ListParagraph"/>
+        <w:numPr>
+          <w:ilvl w:val="1"/>
+          <w:numId w:val="7"/>
+        </w:numPr>
+      </w:pPr>
+      <w:r>
+        <w:t>The multiplier applied to the line length to determine the minimum value allowed for fault distance before the results are considered invalid.</w:t>
       </w:r>
       <w:r>
         <w:br/>
@@ -989,32 +1231,58 @@
         <w:rPr>
           <w:b/>
         </w:rPr>
-        <w:t>MinFaultDistanceMultiplier</w:t>
-      </w:r>
-      <w:proofErr w:type="spellEnd"/>
-    </w:p>
-    <w:p>
-      <w:pPr>
-        <w:pStyle w:val="ListParagraph"/>
-        <w:numPr>
-          <w:ilvl w:val="1"/>
-          <w:numId w:val="7"/>
-        </w:numPr>
-      </w:pPr>
-      <w:r>
-        <w:t>Default: -0.05</w:t>
-      </w:r>
-    </w:p>
-    <w:p>
-      <w:pPr>
-        <w:pStyle w:val="ListParagraph"/>
-        <w:numPr>
-          <w:ilvl w:val="1"/>
-          <w:numId w:val="7"/>
-        </w:numPr>
-      </w:pPr>
-      <w:r>
-        <w:t>The multiplier applied to the line length to determine the minimum value allowed for fault distance before the results are considered invalid.</w:t>
+        <w:t>PrefaultTrigger</w:t>
+      </w:r>
+      <w:proofErr w:type="spellEnd"/>
+    </w:p>
+    <w:p>
+      <w:pPr>
+        <w:pStyle w:val="ListParagraph"/>
+        <w:numPr>
+          <w:ilvl w:val="1"/>
+          <w:numId w:val="7"/>
+        </w:numPr>
+        <w:rPr>
+          <w:b/>
+        </w:rPr>
+      </w:pPr>
+      <w:r>
+        <w:t>Default: 5.0</w:t>
+      </w:r>
+    </w:p>
+    <w:p>
+      <w:pPr>
+        <w:pStyle w:val="ListParagraph"/>
+        <w:numPr>
+          <w:ilvl w:val="1"/>
+          <w:numId w:val="7"/>
+        </w:numPr>
+        <w:rPr>
+          <w:b/>
+        </w:rPr>
+      </w:pPr>
+      <w:r>
+        <w:t xml:space="preserve">The threshold at which the ratio between RMS current and </w:t>
+      </w:r>
+      <w:proofErr w:type="spellStart"/>
+      <w:r>
+        <w:t>prefault</w:t>
+      </w:r>
+      <w:proofErr w:type="spellEnd"/>
+      <w:r>
+        <w:t xml:space="preserve"> RMS current indicates faulted conditions.</w:t>
+      </w:r>
+    </w:p>
+    <w:p>
+      <w:pPr>
+        <w:pStyle w:val="ListParagraph"/>
+        <w:numPr>
+          <w:ilvl w:val="1"/>
+          <w:numId w:val="7"/>
+        </w:numPr>
+      </w:pPr>
+      <w:r>
+        <w:t>If the ratio exceeds this threshold, the cycle is considered to have been recorded during a fault, but only if the fault suppression algorithm indicates that there is no reason to believe otherwise.</w:t>
       </w:r>
       <w:r>
         <w:br/>
@@ -1036,64 +1304,47 @@
         <w:rPr>
           <w:b/>
         </w:rPr>
-        <w:t>FaultLocation.</w:t>
-      </w:r>
-      <w:r>
-        <w:rPr>
-          <w:b/>
-        </w:rPr>
-        <w:t>PrefaultTrigger</w:t>
-      </w:r>
-      <w:proofErr w:type="spellEnd"/>
-    </w:p>
-    <w:p>
-      <w:pPr>
-        <w:pStyle w:val="ListParagraph"/>
-        <w:numPr>
-          <w:ilvl w:val="1"/>
-          <w:numId w:val="7"/>
-        </w:numPr>
-        <w:rPr>
-          <w:b/>
-        </w:rPr>
-      </w:pPr>
-      <w:r>
-        <w:t>Default: 5.0</w:t>
-      </w:r>
-    </w:p>
-    <w:p>
-      <w:pPr>
-        <w:pStyle w:val="ListParagraph"/>
-        <w:numPr>
-          <w:ilvl w:val="1"/>
-          <w:numId w:val="7"/>
-        </w:numPr>
-        <w:rPr>
-          <w:b/>
-        </w:rPr>
-      </w:pPr>
-      <w:r>
-        <w:t xml:space="preserve">The threshold at which the ratio between RMS current and </w:t>
-      </w:r>
-      <w:proofErr w:type="spellStart"/>
-      <w:r>
-        <w:t>prefault</w:t>
-      </w:r>
-      <w:proofErr w:type="spellEnd"/>
-      <w:r>
-        <w:t xml:space="preserve"> RMS current indicates faulted conditions.</w:t>
-      </w:r>
-    </w:p>
-    <w:p>
-      <w:pPr>
-        <w:pStyle w:val="ListParagraph"/>
-        <w:numPr>
-          <w:ilvl w:val="1"/>
-          <w:numId w:val="7"/>
-        </w:numPr>
-      </w:pPr>
-      <w:r>
-        <w:t>If the ratio exceeds this threshold, the cycle is considered to have been recorded during a fault, but only if the fault suppression algorithm indicates that there is no reason to believe otherwise.</w:t>
+        <w:t>FaultLocation.UseDefaultFaultDetectionLogic</w:t>
+      </w:r>
+      <w:proofErr w:type="spellEnd"/>
+    </w:p>
+    <w:p>
+      <w:pPr>
+        <w:pStyle w:val="ListParagraph"/>
+        <w:numPr>
+          <w:ilvl w:val="1"/>
+          <w:numId w:val="7"/>
+        </w:numPr>
+        <w:rPr>
+          <w:b/>
+        </w:rPr>
+      </w:pPr>
+      <w:r>
+        <w:t>Default: True</w:t>
+      </w:r>
+    </w:p>
+    <w:p>
+      <w:pPr>
+        <w:pStyle w:val="ListParagraph"/>
+        <w:numPr>
+          <w:ilvl w:val="1"/>
+          <w:numId w:val="7"/>
+        </w:numPr>
+      </w:pPr>
+      <w:r>
+        <w:t>Indicates whether to use the default fault detection logic when the line-specific fault detection logic fails or is not defined.</w:t>
+      </w:r>
+    </w:p>
+    <w:p>
+      <w:pPr>
+        <w:pStyle w:val="ListParagraph"/>
+        <w:numPr>
+          <w:ilvl w:val="1"/>
+          <w:numId w:val="7"/>
+        </w:numPr>
+      </w:pPr>
+      <w:r>
+        <w:t>The default fault detection logic will only be applied if the system encounters errors during line-specific fault detection, but not if the line-specific fault detection does not detect a fault.</w:t>
       </w:r>
       <w:r>
         <w:br/>
@@ -1106,78 +1357,12 @@
           <w:ilvl w:val="0"/>
           <w:numId w:val="7"/>
         </w:numPr>
-        <w:rPr>
-          <w:b/>
-        </w:rPr>
-      </w:pPr>
-      <w:proofErr w:type="spellStart"/>
-      <w:r>
-        <w:rPr>
-          <w:b/>
-        </w:rPr>
-        <w:t>FaultLocation.UseDefaultFaultDetectionLogic</w:t>
-      </w:r>
-      <w:proofErr w:type="spellEnd"/>
-    </w:p>
-    <w:p>
-      <w:pPr>
-        <w:pStyle w:val="ListParagraph"/>
-        <w:numPr>
-          <w:ilvl w:val="1"/>
-          <w:numId w:val="7"/>
-        </w:numPr>
-        <w:rPr>
-          <w:b/>
-        </w:rPr>
-      </w:pPr>
-      <w:r>
-        <w:t>Default: True</w:t>
-      </w:r>
-    </w:p>
-    <w:p>
-      <w:pPr>
-        <w:pStyle w:val="ListParagraph"/>
-        <w:numPr>
-          <w:ilvl w:val="1"/>
-          <w:numId w:val="7"/>
-        </w:numPr>
-      </w:pPr>
-      <w:r>
-        <w:t>Indicates whether to use the default fault detection logic when the line-specific fault detection logic fails or is not defined.</w:t>
-      </w:r>
-    </w:p>
-    <w:p>
-      <w:pPr>
-        <w:pStyle w:val="ListParagraph"/>
-        <w:numPr>
-          <w:ilvl w:val="1"/>
-          <w:numId w:val="7"/>
-        </w:numPr>
-      </w:pPr>
-      <w:r>
-        <w:t>The default fault detection logic will only be applied if the system encounters errors during line-specific fault detection, but not if the line-specific fault detection does not detect a fault.</w:t>
-      </w:r>
-      <w:r>
-        <w:br/>
-      </w:r>
-      <w:r>
-        <w:br w:type="page"/>
-      </w:r>
-    </w:p>
-    <w:p>
-      <w:pPr>
-        <w:pStyle w:val="ListParagraph"/>
-        <w:numPr>
-          <w:ilvl w:val="0"/>
-          <w:numId w:val="7"/>
-        </w:numPr>
-      </w:pPr>
-      <w:proofErr w:type="spellStart"/>
-      <w:r>
-        <w:rPr>
-          <w:b/>
-        </w:rPr>
-        <w:lastRenderedPageBreak/>
+      </w:pPr>
+      <w:proofErr w:type="spellStart"/>
+      <w:r>
+        <w:rPr>
+          <w:b/>
+        </w:rPr>
         <w:t>FaultLocation.WarnMissingDetectionLogic</w:t>
       </w:r>
       <w:proofErr w:type="spellEnd"/>
@@ -1332,6 +1517,9 @@
       <w:r>
         <w:br/>
       </w:r>
+      <w:r>
+        <w:br w:type="page"/>
+      </w:r>
     </w:p>
     <w:p>
       <w:pPr>
@@ -1345,6 +1533,7 @@
         </w:rPr>
       </w:pPr>
       <w:r>
+        <w:lastRenderedPageBreak/>
         <w:t xml:space="preserve"> </w:t>
       </w:r>
       <w:proofErr w:type="spellStart"/>
@@ -1615,6 +1804,202 @@
       <w:r>
         <w:br/>
       </w:r>
+    </w:p>
+    <w:p>
+      <w:pPr>
+        <w:pStyle w:val="ListParagraph"/>
+        <w:numPr>
+          <w:ilvl w:val="0"/>
+          <w:numId w:val="7"/>
+        </w:numPr>
+      </w:pPr>
+      <w:proofErr w:type="spellStart"/>
+      <w:r>
+        <w:rPr>
+          <w:b/>
+        </w:rPr>
+        <w:t>FileWatcherBufferSize</w:t>
+      </w:r>
+      <w:proofErr w:type="spellEnd"/>
+    </w:p>
+    <w:p>
+      <w:pPr>
+        <w:pStyle w:val="ListParagraph"/>
+        <w:numPr>
+          <w:ilvl w:val="1"/>
+          <w:numId w:val="7"/>
+        </w:numPr>
+      </w:pPr>
+      <w:r>
+        <w:t>Default: 8192</w:t>
+      </w:r>
+    </w:p>
+    <w:p>
+      <w:pPr>
+        <w:pStyle w:val="ListParagraph"/>
+        <w:numPr>
+          <w:ilvl w:val="1"/>
+          <w:numId w:val="7"/>
+        </w:numPr>
+      </w:pPr>
+      <w:r>
+        <w:t>The size, in bytes, of the internal buffer used by the watchers of each of the configured watch directories.</w:t>
+      </w:r>
+    </w:p>
+    <w:p>
+      <w:pPr>
+        <w:pStyle w:val="ListParagraph"/>
+        <w:numPr>
+          <w:ilvl w:val="1"/>
+          <w:numId w:val="7"/>
+        </w:numPr>
+      </w:pPr>
+      <w:r>
+        <w:t>This buffer is used to store information about the files involved in file system events. Small buffers may overflow causing file events to be missed by the system. Large buffers will use up large amounts of non-paged memory space which could cause system performance degradation or system errors.</w:t>
+      </w:r>
+    </w:p>
+    <w:p>
+      <w:pPr>
+        <w:pStyle w:val="ListParagraph"/>
+        <w:numPr>
+          <w:ilvl w:val="1"/>
+          <w:numId w:val="7"/>
+        </w:numPr>
+      </w:pPr>
+      <w:r>
+        <w:t>This value can be between 4 KB and 64 KB. On Windows systems, use a multiple of 4 KB for better performance.</w:t>
+      </w:r>
+      <w:r>
+        <w:br/>
+      </w:r>
+    </w:p>
+    <w:p>
+      <w:pPr>
+        <w:pStyle w:val="ListParagraph"/>
+        <w:numPr>
+          <w:ilvl w:val="0"/>
+          <w:numId w:val="7"/>
+        </w:numPr>
+        <w:rPr>
+          <w:b/>
+        </w:rPr>
+      </w:pPr>
+      <w:proofErr w:type="spellStart"/>
+      <w:r>
+        <w:rPr>
+          <w:b/>
+        </w:rPr>
+        <w:t>FileWatcherEnumerationStrategy</w:t>
+      </w:r>
+      <w:proofErr w:type="spellEnd"/>
+    </w:p>
+    <w:p>
+      <w:pPr>
+        <w:pStyle w:val="ListParagraph"/>
+        <w:numPr>
+          <w:ilvl w:val="1"/>
+          <w:numId w:val="7"/>
+        </w:numPr>
+      </w:pPr>
+      <w:r>
+        <w:t xml:space="preserve">Default: </w:t>
+      </w:r>
+      <w:proofErr w:type="spellStart"/>
+      <w:r>
+        <w:t>ParallelSubdirectories</w:t>
+      </w:r>
+      <w:proofErr w:type="spellEnd"/>
+    </w:p>
+    <w:p>
+      <w:pPr>
+        <w:pStyle w:val="ListParagraph"/>
+        <w:numPr>
+          <w:ilvl w:val="1"/>
+          <w:numId w:val="7"/>
+        </w:numPr>
+      </w:pPr>
+      <w:r>
+        <w:t>Strategy used for enumeration of files in the file watcher.</w:t>
+      </w:r>
+    </w:p>
+    <w:p>
+      <w:pPr>
+        <w:pStyle w:val="ListParagraph"/>
+        <w:numPr>
+          <w:ilvl w:val="2"/>
+          <w:numId w:val="7"/>
+        </w:numPr>
+      </w:pPr>
+      <w:r>
+        <w:rPr>
+          <w:b/>
+        </w:rPr>
+        <w:t>Sequential</w:t>
+      </w:r>
+      <w:r>
+        <w:t xml:space="preserve"> processes all watch directories sequentially on a single thread using a depth-first recursive search.</w:t>
+      </w:r>
+    </w:p>
+    <w:p>
+      <w:pPr>
+        <w:pStyle w:val="ListParagraph"/>
+        <w:numPr>
+          <w:ilvl w:val="2"/>
+          <w:numId w:val="7"/>
+        </w:numPr>
+      </w:pPr>
+      <w:proofErr w:type="spellStart"/>
+      <w:r>
+        <w:rPr>
+          <w:b/>
+        </w:rPr>
+        <w:t>ParallelWatchDirectories</w:t>
+      </w:r>
+      <w:proofErr w:type="spellEnd"/>
+      <w:r>
+        <w:t xml:space="preserve"> processes all watch directories in parallel on their own thread using a depth-first recursive search.</w:t>
+      </w:r>
+    </w:p>
+    <w:p>
+      <w:pPr>
+        <w:pStyle w:val="ListParagraph"/>
+        <w:numPr>
+          <w:ilvl w:val="2"/>
+          <w:numId w:val="7"/>
+        </w:numPr>
+      </w:pPr>
+      <w:proofErr w:type="spellStart"/>
+      <w:r>
+        <w:rPr>
+          <w:b/>
+        </w:rPr>
+        <w:t>ParallelSubdirectories</w:t>
+      </w:r>
+      <w:proofErr w:type="spellEnd"/>
+      <w:r>
+        <w:t xml:space="preserve"> processes each directory on its own thread, including subdirectories.</w:t>
+      </w:r>
+    </w:p>
+    <w:p>
+      <w:pPr>
+        <w:pStyle w:val="ListParagraph"/>
+        <w:numPr>
+          <w:ilvl w:val="2"/>
+          <w:numId w:val="7"/>
+        </w:numPr>
+      </w:pPr>
+      <w:r>
+        <w:rPr>
+          <w:b/>
+        </w:rPr>
+        <w:t>None</w:t>
+      </w:r>
+      <w:r>
+        <w:t xml:space="preserve"> disables file enumeration.</w:t>
+      </w:r>
+      <w:r>
+        <w:br/>
+      </w:r>
       <w:r>
         <w:br w:type="page"/>
       </w:r>
@@ -1633,56 +2018,44 @@
           <w:b/>
         </w:rPr>
         <w:lastRenderedPageBreak/>
-        <w:t>FileWatcherBufferSize</w:t>
-      </w:r>
-      <w:proofErr w:type="spellEnd"/>
-    </w:p>
-    <w:p>
-      <w:pPr>
-        <w:pStyle w:val="ListParagraph"/>
-        <w:numPr>
-          <w:ilvl w:val="1"/>
-          <w:numId w:val="7"/>
-        </w:numPr>
-      </w:pPr>
-      <w:r>
-        <w:t>Default: 8192</w:t>
-      </w:r>
-    </w:p>
-    <w:p>
-      <w:pPr>
-        <w:pStyle w:val="ListParagraph"/>
-        <w:numPr>
-          <w:ilvl w:val="1"/>
-          <w:numId w:val="7"/>
-        </w:numPr>
-      </w:pPr>
-      <w:r>
-        <w:t>The size, in bytes, of the internal buffer used by the watchers of each of the configured watch directories.</w:t>
-      </w:r>
-    </w:p>
-    <w:p>
-      <w:pPr>
-        <w:pStyle w:val="ListParagraph"/>
-        <w:numPr>
-          <w:ilvl w:val="1"/>
-          <w:numId w:val="7"/>
-        </w:numPr>
-      </w:pPr>
-      <w:r>
-        <w:t>This buffer is used to store information about the files involved in file system events. Small buffers may overflow causing file events to be missed by the system. Large buffers will use up large amounts of non-paged memory space which could cause system performance degradation or system errors.</w:t>
-      </w:r>
-    </w:p>
-    <w:p>
-      <w:pPr>
-        <w:pStyle w:val="ListParagraph"/>
-        <w:numPr>
-          <w:ilvl w:val="1"/>
-          <w:numId w:val="7"/>
-        </w:numPr>
-      </w:pPr>
-      <w:r>
-        <w:t>This value can be between 4 KB and 64 KB. On Windows systems, use a multiple of 4 KB for better performance.</w:t>
+        <w:t>FileWatcherInternalThreadCount</w:t>
+      </w:r>
+      <w:proofErr w:type="spellEnd"/>
+    </w:p>
+    <w:p>
+      <w:pPr>
+        <w:pStyle w:val="ListParagraph"/>
+        <w:numPr>
+          <w:ilvl w:val="1"/>
+          <w:numId w:val="7"/>
+        </w:numPr>
+      </w:pPr>
+      <w:r>
+        <w:t>Default: 0</w:t>
+      </w:r>
+    </w:p>
+    <w:p>
+      <w:pPr>
+        <w:pStyle w:val="ListParagraph"/>
+        <w:numPr>
+          <w:ilvl w:val="1"/>
+          <w:numId w:val="7"/>
+        </w:numPr>
+      </w:pPr>
+      <w:r>
+        <w:t>The number of threads used internally to the file processor.</w:t>
+      </w:r>
+    </w:p>
+    <w:p>
+      <w:pPr>
+        <w:pStyle w:val="ListParagraph"/>
+        <w:numPr>
+          <w:ilvl w:val="1"/>
+          <w:numId w:val="7"/>
+        </w:numPr>
+      </w:pPr>
+      <w:r>
+        <w:t>Values less than zero indicate that the file processor should use as many threads as there are logical processors in the system.</w:t>
       </w:r>
       <w:r>
         <w:br/>
@@ -1695,122 +2068,50 @@
           <w:ilvl w:val="0"/>
           <w:numId w:val="7"/>
         </w:numPr>
-        <w:rPr>
-          <w:b/>
-        </w:rPr>
-      </w:pPr>
-      <w:proofErr w:type="spellStart"/>
-      <w:r>
-        <w:rPr>
-          <w:b/>
-        </w:rPr>
-        <w:t>FileWatcherEnumerationStrategy</w:t>
-      </w:r>
-      <w:proofErr w:type="spellEnd"/>
-    </w:p>
-    <w:p>
-      <w:pPr>
-        <w:pStyle w:val="ListParagraph"/>
-        <w:numPr>
-          <w:ilvl w:val="1"/>
-          <w:numId w:val="7"/>
-        </w:numPr>
-      </w:pPr>
-      <w:r>
-        <w:t xml:space="preserve">Default: </w:t>
-      </w:r>
-      <w:proofErr w:type="spellStart"/>
-      <w:r>
-        <w:t>ParallelSubdirectories</w:t>
-      </w:r>
-      <w:proofErr w:type="spellEnd"/>
-    </w:p>
-    <w:p>
-      <w:pPr>
-        <w:pStyle w:val="ListParagraph"/>
-        <w:numPr>
-          <w:ilvl w:val="1"/>
-          <w:numId w:val="7"/>
-        </w:numPr>
-      </w:pPr>
-      <w:r>
-        <w:t>Strategy used for enumeration of files in the file watcher.</w:t>
-      </w:r>
-    </w:p>
-    <w:p>
-      <w:pPr>
-        <w:pStyle w:val="ListParagraph"/>
-        <w:numPr>
-          <w:ilvl w:val="2"/>
-          <w:numId w:val="7"/>
-        </w:numPr>
-      </w:pPr>
-      <w:r>
-        <w:rPr>
-          <w:b/>
-        </w:rPr>
-        <w:t>Sequential</w:t>
-      </w:r>
-      <w:r>
-        <w:t xml:space="preserve"> processes all watch directories sequentially on a single thread using a depth-first recursive search.</w:t>
-      </w:r>
-    </w:p>
-    <w:p>
-      <w:pPr>
-        <w:pStyle w:val="ListParagraph"/>
-        <w:numPr>
-          <w:ilvl w:val="2"/>
-          <w:numId w:val="7"/>
-        </w:numPr>
-      </w:pPr>
-      <w:proofErr w:type="spellStart"/>
-      <w:r>
-        <w:rPr>
-          <w:b/>
-        </w:rPr>
-        <w:t>ParallelWatchDirectories</w:t>
-      </w:r>
-      <w:proofErr w:type="spellEnd"/>
-      <w:r>
-        <w:t xml:space="preserve"> processes all watch directories in parallel on their own thread using a depth-first recursive search.</w:t>
-      </w:r>
-    </w:p>
-    <w:p>
-      <w:pPr>
-        <w:pStyle w:val="ListParagraph"/>
-        <w:numPr>
-          <w:ilvl w:val="2"/>
-          <w:numId w:val="7"/>
-        </w:numPr>
-      </w:pPr>
-      <w:proofErr w:type="spellStart"/>
-      <w:r>
-        <w:rPr>
-          <w:b/>
-        </w:rPr>
-        <w:t>ParallelSubdirectories</w:t>
-      </w:r>
-      <w:proofErr w:type="spellEnd"/>
-      <w:r>
-        <w:t xml:space="preserve"> processes each directory on its own thread, including subdirectories.</w:t>
-      </w:r>
-    </w:p>
-    <w:p>
-      <w:pPr>
-        <w:pStyle w:val="ListParagraph"/>
-        <w:numPr>
-          <w:ilvl w:val="2"/>
-          <w:numId w:val="7"/>
-        </w:numPr>
-      </w:pPr>
-      <w:r>
-        <w:rPr>
-          <w:b/>
-        </w:rPr>
-        <w:t>None</w:t>
-      </w:r>
-      <w:r>
-        <w:t xml:space="preserve"> disables file enumeration.</w:t>
+      </w:pPr>
+      <w:proofErr w:type="spellStart"/>
+      <w:r>
+        <w:rPr>
+          <w:b/>
+        </w:rPr>
+        <w:t>FileWatcherMaxFragmentation</w:t>
+      </w:r>
+      <w:proofErr w:type="spellEnd"/>
+    </w:p>
+    <w:p>
+      <w:pPr>
+        <w:pStyle w:val="ListParagraph"/>
+        <w:numPr>
+          <w:ilvl w:val="1"/>
+          <w:numId w:val="7"/>
+        </w:numPr>
+      </w:pPr>
+      <w:r>
+        <w:t>Default: 10</w:t>
+      </w:r>
+    </w:p>
+    <w:p>
+      <w:pPr>
+        <w:pStyle w:val="ListParagraph"/>
+        <w:numPr>
+          <w:ilvl w:val="1"/>
+          <w:numId w:val="7"/>
+        </w:numPr>
+      </w:pPr>
+      <w:r>
+        <w:t>The maximum amount of fragmentation allowed before compacting the list of processed files in the file watcher.</w:t>
+      </w:r>
+    </w:p>
+    <w:p>
+      <w:pPr>
+        <w:pStyle w:val="ListParagraph"/>
+        <w:numPr>
+          <w:ilvl w:val="1"/>
+          <w:numId w:val="7"/>
+        </w:numPr>
+      </w:pPr>
+      <w:r>
+        <w:t>The amount of fragmentation is measured as the number of files that have been removed from the watch directory since the start of the program or the last compact operation.</w:t>
       </w:r>
       <w:r>
         <w:br/>
@@ -1829,7 +2130,850 @@
         <w:rPr>
           <w:b/>
         </w:rPr>
-        <w:t>FileWatcherInternalThreadCount</w:t>
+        <w:t>FileWatcherOrderedEnumeration</w:t>
+      </w:r>
+      <w:proofErr w:type="spellEnd"/>
+    </w:p>
+    <w:p>
+      <w:pPr>
+        <w:pStyle w:val="ListParagraph"/>
+        <w:numPr>
+          <w:ilvl w:val="1"/>
+          <w:numId w:val="7"/>
+        </w:numPr>
+      </w:pPr>
+      <w:r>
+        <w:t>Default: False</w:t>
+      </w:r>
+    </w:p>
+    <w:p>
+      <w:pPr>
+        <w:pStyle w:val="ListParagraph"/>
+        <w:numPr>
+          <w:ilvl w:val="1"/>
+          <w:numId w:val="7"/>
+        </w:numPr>
+      </w:pPr>
+      <w:r>
+        <w:t>Indicates whether the file watcher should raise events for enumerated files in alphabetical order.</w:t>
+      </w:r>
+      <w:r>
+        <w:br/>
+      </w:r>
+    </w:p>
+    <w:p>
+      <w:pPr>
+        <w:pStyle w:val="ListParagraph"/>
+        <w:numPr>
+          <w:ilvl w:val="0"/>
+          <w:numId w:val="7"/>
+        </w:numPr>
+        <w:rPr>
+          <w:b/>
+        </w:rPr>
+      </w:pPr>
+      <w:proofErr w:type="spellStart"/>
+      <w:r>
+        <w:rPr>
+          <w:b/>
+        </w:rPr>
+        <w:t>Historian.InstanceName</w:t>
+      </w:r>
+      <w:proofErr w:type="spellEnd"/>
+    </w:p>
+    <w:p>
+      <w:pPr>
+        <w:pStyle w:val="ListParagraph"/>
+        <w:numPr>
+          <w:ilvl w:val="1"/>
+          <w:numId w:val="7"/>
+        </w:numPr>
+        <w:rPr>
+          <w:b/>
+        </w:rPr>
+      </w:pPr>
+      <w:r>
+        <w:t>Default: XDA</w:t>
+      </w:r>
+    </w:p>
+    <w:p>
+      <w:pPr>
+        <w:pStyle w:val="ListParagraph"/>
+        <w:numPr>
+          <w:ilvl w:val="1"/>
+          <w:numId w:val="7"/>
+        </w:numPr>
+      </w:pPr>
+      <w:r>
+        <w:t>The instance name of the historian instance to be used for archiving trending data.</w:t>
+      </w:r>
+      <w:r>
+        <w:br/>
+      </w:r>
+    </w:p>
+    <w:p>
+      <w:pPr>
+        <w:pStyle w:val="ListParagraph"/>
+        <w:numPr>
+          <w:ilvl w:val="0"/>
+          <w:numId w:val="7"/>
+        </w:numPr>
+        <w:rPr>
+          <w:b/>
+        </w:rPr>
+      </w:pPr>
+      <w:proofErr w:type="spellStart"/>
+      <w:r>
+        <w:rPr>
+          <w:b/>
+        </w:rPr>
+        <w:t>Historian.Server</w:t>
+      </w:r>
+      <w:proofErr w:type="spellEnd"/>
+    </w:p>
+    <w:p>
+      <w:pPr>
+        <w:pStyle w:val="ListParagraph"/>
+        <w:numPr>
+          <w:ilvl w:val="1"/>
+          <w:numId w:val="7"/>
+        </w:numPr>
+        <w:rPr>
+          <w:b/>
+        </w:rPr>
+      </w:pPr>
+      <w:r>
+        <w:t>Default: 127.0.0.1</w:t>
+      </w:r>
+    </w:p>
+    <w:p>
+      <w:pPr>
+        <w:pStyle w:val="ListParagraph"/>
+        <w:numPr>
+          <w:ilvl w:val="1"/>
+          <w:numId w:val="7"/>
+        </w:numPr>
+        <w:rPr>
+          <w:b/>
+        </w:rPr>
+      </w:pPr>
+      <w:r>
+        <w:t xml:space="preserve">The hostname and port of the </w:t>
+      </w:r>
+      <w:proofErr w:type="spellStart"/>
+      <w:r>
+        <w:t>openHistorian</w:t>
+      </w:r>
+      <w:proofErr w:type="spellEnd"/>
+      <w:r>
+        <w:t xml:space="preserve"> 2.0 server to be used for archiving trending data. (e.g. 127.0.0.1:38402).</w:t>
+      </w:r>
+      <w:r>
+        <w:br/>
+      </w:r>
+    </w:p>
+    <w:p>
+      <w:pPr>
+        <w:pStyle w:val="ListParagraph"/>
+        <w:numPr>
+          <w:ilvl w:val="0"/>
+          <w:numId w:val="7"/>
+        </w:numPr>
+        <w:rPr>
+          <w:b/>
+        </w:rPr>
+      </w:pPr>
+      <w:r>
+        <w:rPr>
+          <w:b/>
+        </w:rPr>
+        <w:t>Historian.URL</w:t>
+      </w:r>
+    </w:p>
+    <w:p>
+      <w:pPr>
+        <w:pStyle w:val="ListParagraph"/>
+        <w:numPr>
+          <w:ilvl w:val="1"/>
+          <w:numId w:val="7"/>
+        </w:numPr>
+        <w:rPr>
+          <w:b/>
+        </w:rPr>
+      </w:pPr>
+      <w:r>
+        <w:t>Default: http://127.0.0.1:8180</w:t>
+      </w:r>
+    </w:p>
+    <w:p>
+      <w:pPr>
+        <w:pStyle w:val="ListParagraph"/>
+        <w:numPr>
+          <w:ilvl w:val="1"/>
+          <w:numId w:val="7"/>
+        </w:numPr>
+        <w:rPr>
+          <w:b/>
+        </w:rPr>
+      </w:pPr>
+      <w:r>
+        <w:t xml:space="preserve">The URL of the </w:t>
+      </w:r>
+      <w:proofErr w:type="spellStart"/>
+      <w:r>
+        <w:t>openHistorian</w:t>
+      </w:r>
+      <w:proofErr w:type="spellEnd"/>
+      <w:r>
+        <w:t xml:space="preserve"> 2.0</w:t>
+      </w:r>
+      <w:r>
+        <w:t xml:space="preserve"> web management tool.</w:t>
+      </w:r>
+      <w:r>
+        <w:br/>
+      </w:r>
+    </w:p>
+    <w:p>
+      <w:pPr>
+        <w:pStyle w:val="ListParagraph"/>
+        <w:numPr>
+          <w:ilvl w:val="0"/>
+          <w:numId w:val="7"/>
+        </w:numPr>
+        <w:rPr>
+          <w:b/>
+        </w:rPr>
+      </w:pPr>
+      <w:proofErr w:type="spellStart"/>
+      <w:r>
+        <w:rPr>
+          <w:b/>
+        </w:rPr>
+        <w:t>InterruptionThreshold</w:t>
+      </w:r>
+      <w:proofErr w:type="spellEnd"/>
+    </w:p>
+    <w:p>
+      <w:pPr>
+        <w:pStyle w:val="ListParagraph"/>
+        <w:numPr>
+          <w:ilvl w:val="1"/>
+          <w:numId w:val="7"/>
+        </w:numPr>
+        <w:rPr>
+          <w:b/>
+        </w:rPr>
+      </w:pPr>
+      <w:r>
+        <w:t>Default: 0.1</w:t>
+      </w:r>
+    </w:p>
+    <w:p>
+      <w:pPr>
+        <w:pStyle w:val="ListParagraph"/>
+        <w:numPr>
+          <w:ilvl w:val="1"/>
+          <w:numId w:val="7"/>
+        </w:numPr>
+      </w:pPr>
+      <w:r>
+        <w:t>The per-unit voltage that represents the threshold between a sag and an interruption.</w:t>
+      </w:r>
+      <w:r>
+        <w:br/>
+      </w:r>
+      <w:r>
+        <w:br w:type="page"/>
+      </w:r>
+    </w:p>
+    <w:p>
+      <w:pPr>
+        <w:pStyle w:val="ListParagraph"/>
+        <w:numPr>
+          <w:ilvl w:val="0"/>
+          <w:numId w:val="7"/>
+        </w:numPr>
+      </w:pPr>
+      <w:proofErr w:type="spellStart"/>
+      <w:r>
+        <w:rPr>
+          <w:b/>
+        </w:rPr>
+        <w:lastRenderedPageBreak/>
+        <w:t>LengthUnits</w:t>
+      </w:r>
+      <w:proofErr w:type="spellEnd"/>
+    </w:p>
+    <w:p>
+      <w:pPr>
+        <w:pStyle w:val="ListParagraph"/>
+        <w:numPr>
+          <w:ilvl w:val="1"/>
+          <w:numId w:val="7"/>
+        </w:numPr>
+      </w:pPr>
+      <w:r>
+        <w:t>Default: miles</w:t>
+      </w:r>
+    </w:p>
+    <w:p>
+      <w:pPr>
+        <w:pStyle w:val="ListParagraph"/>
+        <w:numPr>
+          <w:ilvl w:val="1"/>
+          <w:numId w:val="7"/>
+        </w:numPr>
+      </w:pPr>
+      <w:r>
+        <w:t>The units of measure to use for lengths.</w:t>
+      </w:r>
+    </w:p>
+    <w:p>
+      <w:pPr>
+        <w:pStyle w:val="ListParagraph"/>
+        <w:numPr>
+          <w:ilvl w:val="1"/>
+          <w:numId w:val="7"/>
+        </w:numPr>
+      </w:pPr>
+      <w:r>
+        <w:t>This value is only applied to human-readable exports and does not affect the fault calculations.</w:t>
+      </w:r>
+      <w:r>
+        <w:br/>
+      </w:r>
+    </w:p>
+    <w:p>
+      <w:pPr>
+        <w:pStyle w:val="ListParagraph"/>
+        <w:numPr>
+          <w:ilvl w:val="0"/>
+          <w:numId w:val="7"/>
+        </w:numPr>
+      </w:pPr>
+      <w:proofErr w:type="spellStart"/>
+      <w:r>
+        <w:rPr>
+          <w:b/>
+        </w:rPr>
+        <w:t>MaxCurrent</w:t>
+      </w:r>
+      <w:proofErr w:type="spellEnd"/>
+    </w:p>
+    <w:p>
+      <w:pPr>
+        <w:pStyle w:val="ListParagraph"/>
+        <w:numPr>
+          <w:ilvl w:val="1"/>
+          <w:numId w:val="7"/>
+        </w:numPr>
+      </w:pPr>
+      <w:r>
+        <w:t>Default: 1000000.0</w:t>
+      </w:r>
+    </w:p>
+    <w:p>
+      <w:pPr>
+        <w:pStyle w:val="ListParagraph"/>
+        <w:numPr>
+          <w:ilvl w:val="1"/>
+          <w:numId w:val="7"/>
+        </w:numPr>
+      </w:pPr>
+      <w:r>
+        <w:t>The threshold, in amps, at which the current exceeds engineering reasonableness.</w:t>
+      </w:r>
+    </w:p>
+    <w:p>
+      <w:pPr>
+        <w:pStyle w:val="ListParagraph"/>
+        <w:numPr>
+          <w:ilvl w:val="1"/>
+          <w:numId w:val="7"/>
+        </w:numPr>
+      </w:pPr>
+      <w:r>
+        <w:t>Events with data that exceeds engineering reasonableness will be excluded from fault analysis.</w:t>
+      </w:r>
+      <w:r>
+        <w:br/>
+      </w:r>
+    </w:p>
+    <w:p>
+      <w:pPr>
+        <w:pStyle w:val="ListParagraph"/>
+        <w:numPr>
+          <w:ilvl w:val="0"/>
+          <w:numId w:val="7"/>
+        </w:numPr>
+        <w:rPr>
+          <w:b/>
+        </w:rPr>
+      </w:pPr>
+      <w:proofErr w:type="spellStart"/>
+      <w:r>
+        <w:rPr>
+          <w:b/>
+        </w:rPr>
+        <w:t>MaxFileCreationTimeOffset</w:t>
+      </w:r>
+      <w:proofErr w:type="spellEnd"/>
+    </w:p>
+    <w:p>
+      <w:pPr>
+        <w:pStyle w:val="ListParagraph"/>
+        <w:numPr>
+          <w:ilvl w:val="1"/>
+          <w:numId w:val="7"/>
+        </w:numPr>
+        <w:rPr>
+          <w:b/>
+        </w:rPr>
+      </w:pPr>
+      <w:r>
+        <w:t>Default: 0.0</w:t>
+      </w:r>
+    </w:p>
+    <w:p>
+      <w:pPr>
+        <w:pStyle w:val="ListParagraph"/>
+        <w:numPr>
+          <w:ilvl w:val="1"/>
+          <w:numId w:val="7"/>
+        </w:numPr>
+        <w:rPr>
+          <w:b/>
+        </w:rPr>
+      </w:pPr>
+      <w:r>
+        <w:t>The maximum number of hours prior to the current system time before the file creation time indicates that the data should not be processed.</w:t>
+      </w:r>
+    </w:p>
+    <w:p>
+      <w:pPr>
+        <w:pStyle w:val="ListParagraph"/>
+        <w:numPr>
+          <w:ilvl w:val="1"/>
+          <w:numId w:val="7"/>
+        </w:numPr>
+        <w:rPr>
+          <w:b/>
+        </w:rPr>
+      </w:pPr>
+      <w:r>
+        <w:t>Use this setting when the file creation time closely coincides with the time of the data in the file to automatically skip old files and not process them.</w:t>
+      </w:r>
+    </w:p>
+    <w:p>
+      <w:pPr>
+        <w:pStyle w:val="ListParagraph"/>
+        <w:numPr>
+          <w:ilvl w:val="1"/>
+          <w:numId w:val="7"/>
+        </w:numPr>
+      </w:pPr>
+      <w:r>
+        <w:t xml:space="preserve">The default value, 0.0, disables this setting so that </w:t>
+      </w:r>
+      <w:proofErr w:type="spellStart"/>
+      <w:r>
+        <w:t>openXDA</w:t>
+      </w:r>
+      <w:proofErr w:type="spellEnd"/>
+      <w:r>
+        <w:t xml:space="preserve"> processes all files regardless of the creation time.</w:t>
+      </w:r>
+      <w:r>
+        <w:br/>
+      </w:r>
+    </w:p>
+    <w:p>
+      <w:pPr>
+        <w:pStyle w:val="ListParagraph"/>
+        <w:numPr>
+          <w:ilvl w:val="0"/>
+          <w:numId w:val="7"/>
+        </w:numPr>
+        <w:rPr>
+          <w:b/>
+        </w:rPr>
+      </w:pPr>
+      <w:proofErr w:type="spellStart"/>
+      <w:r>
+        <w:rPr>
+          <w:b/>
+        </w:rPr>
+        <w:t>MaxFileDuration</w:t>
+      </w:r>
+      <w:proofErr w:type="spellEnd"/>
+    </w:p>
+    <w:p>
+      <w:pPr>
+        <w:pStyle w:val="ListParagraph"/>
+        <w:numPr>
+          <w:ilvl w:val="1"/>
+          <w:numId w:val="7"/>
+        </w:numPr>
+        <w:rPr>
+          <w:b/>
+        </w:rPr>
+      </w:pPr>
+      <w:r>
+        <w:t>Default: 0.0</w:t>
+      </w:r>
+    </w:p>
+    <w:p>
+      <w:pPr>
+        <w:pStyle w:val="ListParagraph"/>
+        <w:numPr>
+          <w:ilvl w:val="1"/>
+          <w:numId w:val="7"/>
+        </w:numPr>
+        <w:rPr>
+          <w:b/>
+        </w:rPr>
+      </w:pPr>
+      <w:r>
+        <w:t xml:space="preserve">The maximum duration, in seconds, of the files processed by </w:t>
+      </w:r>
+      <w:proofErr w:type="spellStart"/>
+      <w:r>
+        <w:t>openXDA</w:t>
+      </w:r>
+      <w:proofErr w:type="spellEnd"/>
+      <w:r>
+        <w:t xml:space="preserve">. Files with a larger duration will be skipped by </w:t>
+      </w:r>
+      <w:proofErr w:type="spellStart"/>
+      <w:r>
+        <w:t>openXDA’s</w:t>
+      </w:r>
+      <w:proofErr w:type="spellEnd"/>
+      <w:r>
+        <w:t xml:space="preserve"> file processing engine.</w:t>
+      </w:r>
+    </w:p>
+    <w:p>
+      <w:pPr>
+        <w:pStyle w:val="ListParagraph"/>
+        <w:numPr>
+          <w:ilvl w:val="1"/>
+          <w:numId w:val="7"/>
+        </w:numPr>
+      </w:pPr>
+      <w:r>
+        <w:t xml:space="preserve">The default value, 0.0, disables this setting so that </w:t>
+      </w:r>
+      <w:proofErr w:type="spellStart"/>
+      <w:r>
+        <w:t>openXDA</w:t>
+      </w:r>
+      <w:proofErr w:type="spellEnd"/>
+      <w:r>
+        <w:t xml:space="preserve"> processes all files regardless of the duration.</w:t>
+      </w:r>
+      <w:r>
+        <w:br/>
+      </w:r>
+    </w:p>
+    <w:p>
+      <w:pPr>
+        <w:pStyle w:val="ListParagraph"/>
+        <w:numPr>
+          <w:ilvl w:val="0"/>
+          <w:numId w:val="7"/>
+        </w:numPr>
+      </w:pPr>
+      <w:proofErr w:type="spellStart"/>
+      <w:r>
+        <w:rPr>
+          <w:b/>
+        </w:rPr>
+        <w:t>MaxQueuedFileCount</w:t>
+      </w:r>
+      <w:proofErr w:type="spellEnd"/>
+    </w:p>
+    <w:p>
+      <w:pPr>
+        <w:pStyle w:val="ListParagraph"/>
+        <w:numPr>
+          <w:ilvl w:val="1"/>
+          <w:numId w:val="7"/>
+        </w:numPr>
+      </w:pPr>
+      <w:r>
+        <w:t>Default: 10</w:t>
+      </w:r>
+    </w:p>
+    <w:p>
+      <w:pPr>
+        <w:pStyle w:val="ListParagraph"/>
+        <w:numPr>
+          <w:ilvl w:val="1"/>
+          <w:numId w:val="7"/>
+        </w:numPr>
+      </w:pPr>
+      <w:r>
+        <w:t>The number of files that can be queued on meter data processing threads before the system starts blocking the file processing thread.</w:t>
+      </w:r>
+    </w:p>
+    <w:p>
+      <w:pPr>
+        <w:pStyle w:val="ListParagraph"/>
+        <w:numPr>
+          <w:ilvl w:val="1"/>
+          <w:numId w:val="7"/>
+        </w:numPr>
+      </w:pPr>
+      <w:r>
+        <w:t>Values less than or equal to zero will be set to one.</w:t>
+      </w:r>
+      <w:r>
+        <w:br/>
+      </w:r>
+      <w:r>
+        <w:br w:type="page"/>
+      </w:r>
+    </w:p>
+    <w:p>
+      <w:pPr>
+        <w:pStyle w:val="ListParagraph"/>
+        <w:numPr>
+          <w:ilvl w:val="0"/>
+          <w:numId w:val="7"/>
+        </w:numPr>
+      </w:pPr>
+      <w:proofErr w:type="spellStart"/>
+      <w:r>
+        <w:rPr>
+          <w:b/>
+        </w:rPr>
+        <w:lastRenderedPageBreak/>
+        <w:t>MaxTimeOffset</w:t>
+      </w:r>
+      <w:proofErr w:type="spellEnd"/>
+    </w:p>
+    <w:p>
+      <w:pPr>
+        <w:pStyle w:val="ListParagraph"/>
+        <w:numPr>
+          <w:ilvl w:val="1"/>
+          <w:numId w:val="7"/>
+        </w:numPr>
+      </w:pPr>
+      <w:r>
+        <w:t>Default: 0.0</w:t>
+      </w:r>
+    </w:p>
+    <w:p>
+      <w:pPr>
+        <w:pStyle w:val="ListParagraph"/>
+        <w:numPr>
+          <w:ilvl w:val="1"/>
+          <w:numId w:val="7"/>
+        </w:numPr>
+      </w:pPr>
+      <w:r>
+        <w:t>The maximum number of hours beyond the current system time before the time of the event record indicates that the data is unreasonable.</w:t>
+      </w:r>
+    </w:p>
+    <w:p>
+      <w:pPr>
+        <w:pStyle w:val="ListParagraph"/>
+        <w:numPr>
+          <w:ilvl w:val="1"/>
+          <w:numId w:val="7"/>
+        </w:numPr>
+      </w:pPr>
+      <w:r>
+        <w:t>Events with data that is considered unreasonable will be excluded from fault analysis.</w:t>
+      </w:r>
+    </w:p>
+    <w:p>
+      <w:pPr>
+        <w:pStyle w:val="ListParagraph"/>
+        <w:numPr>
+          <w:ilvl w:val="1"/>
+          <w:numId w:val="7"/>
+        </w:numPr>
+      </w:pPr>
+      <w:r>
+        <w:t xml:space="preserve">The default value of 0.0 disables this setting so that </w:t>
+      </w:r>
+      <w:proofErr w:type="spellStart"/>
+      <w:r>
+        <w:t>openXDA</w:t>
+      </w:r>
+      <w:proofErr w:type="spellEnd"/>
+      <w:r>
+        <w:t xml:space="preserve"> processes files regardless of how far in the future the timestamps are.</w:t>
+      </w:r>
+      <w:r>
+        <w:br/>
+      </w:r>
+    </w:p>
+    <w:p>
+      <w:pPr>
+        <w:pStyle w:val="ListParagraph"/>
+        <w:numPr>
+          <w:ilvl w:val="0"/>
+          <w:numId w:val="7"/>
+        </w:numPr>
+        <w:rPr>
+          <w:b/>
+        </w:rPr>
+      </w:pPr>
+      <w:proofErr w:type="spellStart"/>
+      <w:r>
+        <w:rPr>
+          <w:b/>
+        </w:rPr>
+        <w:t>MaxVoltage</w:t>
+      </w:r>
+      <w:proofErr w:type="spellEnd"/>
+    </w:p>
+    <w:p>
+      <w:pPr>
+        <w:pStyle w:val="ListParagraph"/>
+        <w:numPr>
+          <w:ilvl w:val="1"/>
+          <w:numId w:val="7"/>
+        </w:numPr>
+      </w:pPr>
+      <w:r>
+        <w:t>Default: 2.0</w:t>
+      </w:r>
+    </w:p>
+    <w:p>
+      <w:pPr>
+        <w:pStyle w:val="ListParagraph"/>
+        <w:numPr>
+          <w:ilvl w:val="1"/>
+          <w:numId w:val="7"/>
+        </w:numPr>
+      </w:pPr>
+      <w:r>
+        <w:t>The per-unit threshold at which the voltage exceeds engineering reasonableness.</w:t>
+      </w:r>
+    </w:p>
+    <w:p>
+      <w:pPr>
+        <w:pStyle w:val="ListParagraph"/>
+        <w:numPr>
+          <w:ilvl w:val="1"/>
+          <w:numId w:val="7"/>
+        </w:numPr>
+      </w:pPr>
+      <w:r>
+        <w:t>Events with data that exceeds engineering reasonableness will be excluded from fault analysis.</w:t>
+      </w:r>
+      <w:r>
+        <w:br/>
+      </w:r>
+    </w:p>
+    <w:p>
+      <w:pPr>
+        <w:pStyle w:val="ListParagraph"/>
+        <w:numPr>
+          <w:ilvl w:val="0"/>
+          <w:numId w:val="7"/>
+        </w:numPr>
+        <w:rPr>
+          <w:b/>
+        </w:rPr>
+      </w:pPr>
+      <w:proofErr w:type="spellStart"/>
+      <w:r>
+        <w:rPr>
+          <w:b/>
+        </w:rPr>
+        <w:t>MinTimeOffset</w:t>
+      </w:r>
+      <w:proofErr w:type="spellEnd"/>
+    </w:p>
+    <w:p>
+      <w:pPr>
+        <w:pStyle w:val="ListParagraph"/>
+        <w:numPr>
+          <w:ilvl w:val="1"/>
+          <w:numId w:val="7"/>
+        </w:numPr>
+        <w:rPr>
+          <w:b/>
+        </w:rPr>
+      </w:pPr>
+      <w:r>
+        <w:t>Default: 0.0</w:t>
+      </w:r>
+    </w:p>
+    <w:p>
+      <w:pPr>
+        <w:pStyle w:val="ListParagraph"/>
+        <w:numPr>
+          <w:ilvl w:val="1"/>
+          <w:numId w:val="7"/>
+        </w:numPr>
+        <w:rPr>
+          <w:b/>
+        </w:rPr>
+      </w:pPr>
+      <w:r>
+        <w:t>The maximum number of hours prior to the current system time before the time of the record indicates that the data is unreasonable.</w:t>
+      </w:r>
+    </w:p>
+    <w:p>
+      <w:pPr>
+        <w:pStyle w:val="ListParagraph"/>
+        <w:numPr>
+          <w:ilvl w:val="1"/>
+          <w:numId w:val="7"/>
+        </w:numPr>
+        <w:rPr>
+          <w:b/>
+        </w:rPr>
+      </w:pPr>
+      <w:r>
+        <w:t>Events with data that is considered unreasonable will be excluded from fault analysis.</w:t>
+      </w:r>
+    </w:p>
+    <w:p>
+      <w:pPr>
+        <w:pStyle w:val="ListParagraph"/>
+        <w:numPr>
+          <w:ilvl w:val="1"/>
+          <w:numId w:val="7"/>
+        </w:numPr>
+      </w:pPr>
+      <w:r>
+        <w:t xml:space="preserve">The default value of 0.0 disables this setting so that </w:t>
+      </w:r>
+      <w:proofErr w:type="spellStart"/>
+      <w:r>
+        <w:t>openXDA</w:t>
+      </w:r>
+      <w:proofErr w:type="spellEnd"/>
+      <w:r>
+        <w:t xml:space="preserve"> processes files regardless of how old the timestamps are.</w:t>
+      </w:r>
+      <w:r>
+        <w:br/>
+      </w:r>
+    </w:p>
+    <w:p>
+      <w:pPr>
+        <w:pStyle w:val="ListParagraph"/>
+        <w:numPr>
+          <w:ilvl w:val="0"/>
+          <w:numId w:val="7"/>
+        </w:numPr>
+      </w:pPr>
+      <w:proofErr w:type="spellStart"/>
+      <w:r>
+        <w:rPr>
+          <w:b/>
+        </w:rPr>
+        <w:t>ProcessingThreadCount</w:t>
       </w:r>
       <w:proofErr w:type="spellEnd"/>
     </w:p>
@@ -1854,19 +2998,19 @@
         </w:numPr>
       </w:pPr>
       <w:r>
-        <w:t>The number of threads used internally to the file processor.</w:t>
-      </w:r>
-    </w:p>
-    <w:p>
-      <w:pPr>
-        <w:pStyle w:val="ListParagraph"/>
-        <w:numPr>
-          <w:ilvl w:val="1"/>
-          <w:numId w:val="7"/>
-        </w:numPr>
-      </w:pPr>
-      <w:r>
-        <w:t>Values less than zero indicate that the file processor should use as many threads as there are logical processors in the system.</w:t>
+        <w:t>The number of threads used for processing meter data concurrently.</w:t>
+      </w:r>
+    </w:p>
+    <w:p>
+      <w:pPr>
+        <w:pStyle w:val="ListParagraph"/>
+        <w:numPr>
+          <w:ilvl w:val="1"/>
+          <w:numId w:val="7"/>
+        </w:numPr>
+      </w:pPr>
+      <w:r>
+        <w:t>Values less than zero indicate that the system should use as many threads as there are logical processors in the system.</w:t>
       </w:r>
       <w:r>
         <w:br/>
@@ -1885,44 +3029,32 @@
         <w:rPr>
           <w:b/>
         </w:rPr>
-        <w:t>FileWatcherMaxFragmentation</w:t>
-      </w:r>
-      <w:proofErr w:type="spellEnd"/>
-    </w:p>
-    <w:p>
-      <w:pPr>
-        <w:pStyle w:val="ListParagraph"/>
-        <w:numPr>
-          <w:ilvl w:val="1"/>
-          <w:numId w:val="7"/>
-        </w:numPr>
-      </w:pPr>
-      <w:r>
-        <w:t>Default: 10</w:t>
-      </w:r>
-    </w:p>
-    <w:p>
-      <w:pPr>
-        <w:pStyle w:val="ListParagraph"/>
-        <w:numPr>
-          <w:ilvl w:val="1"/>
-          <w:numId w:val="7"/>
-        </w:numPr>
-      </w:pPr>
-      <w:r>
-        <w:t>The maximum amount of fragmentation allowed before compacting the list of processed files in the file watcher.</w:t>
-      </w:r>
-    </w:p>
-    <w:p>
-      <w:pPr>
-        <w:pStyle w:val="ListParagraph"/>
-        <w:numPr>
-          <w:ilvl w:val="1"/>
-          <w:numId w:val="7"/>
-        </w:numPr>
-      </w:pPr>
-      <w:r>
-        <w:t>The amount of fragmentation is measured as the number of files that have been removed from the watch directory since the start of the program or the last compact operation.</w:t>
+        <w:t>ResultsPath</w:t>
+      </w:r>
+      <w:proofErr w:type="spellEnd"/>
+    </w:p>
+    <w:p>
+      <w:pPr>
+        <w:pStyle w:val="ListParagraph"/>
+        <w:numPr>
+          <w:ilvl w:val="1"/>
+          <w:numId w:val="7"/>
+        </w:numPr>
+      </w:pPr>
+      <w:r>
+        <w:t>Default: Results</w:t>
+      </w:r>
+    </w:p>
+    <w:p>
+      <w:pPr>
+        <w:pStyle w:val="ListParagraph"/>
+        <w:numPr>
+          <w:ilvl w:val="1"/>
+          <w:numId w:val="7"/>
+        </w:numPr>
+      </w:pPr>
+      <w:r>
+        <w:t>Directory to which the results of fault analysis will be written.</w:t>
       </w:r>
       <w:r>
         <w:br/>
@@ -1935,44 +3067,38 @@
           <w:ilvl w:val="0"/>
           <w:numId w:val="7"/>
         </w:numPr>
-        <w:rPr>
-          <w:b/>
-        </w:rPr>
-      </w:pPr>
-      <w:proofErr w:type="spellStart"/>
-      <w:r>
-        <w:rPr>
-          <w:b/>
-        </w:rPr>
-        <w:t>Historian.InstanceName</w:t>
-      </w:r>
-      <w:proofErr w:type="spellEnd"/>
-    </w:p>
-    <w:p>
-      <w:pPr>
-        <w:pStyle w:val="ListParagraph"/>
-        <w:numPr>
-          <w:ilvl w:val="1"/>
-          <w:numId w:val="7"/>
-        </w:numPr>
-        <w:rPr>
-          <w:b/>
-        </w:rPr>
-      </w:pPr>
-      <w:r>
-        <w:t>Default: XDA</w:t>
-      </w:r>
-    </w:p>
-    <w:p>
-      <w:pPr>
-        <w:pStyle w:val="ListParagraph"/>
-        <w:numPr>
-          <w:ilvl w:val="1"/>
-          <w:numId w:val="7"/>
-        </w:numPr>
-      </w:pPr>
-      <w:r>
-        <w:t>The instance name of the historian instance to be used for archiving trending data.</w:t>
+      </w:pPr>
+      <w:proofErr w:type="spellStart"/>
+      <w:r>
+        <w:rPr>
+          <w:b/>
+        </w:rPr>
+        <w:t>SagThreshold</w:t>
+      </w:r>
+      <w:proofErr w:type="spellEnd"/>
+    </w:p>
+    <w:p>
+      <w:pPr>
+        <w:pStyle w:val="ListParagraph"/>
+        <w:numPr>
+          <w:ilvl w:val="1"/>
+          <w:numId w:val="7"/>
+        </w:numPr>
+      </w:pPr>
+      <w:r>
+        <w:t>Default: 0.9</w:t>
+      </w:r>
+    </w:p>
+    <w:p>
+      <w:pPr>
+        <w:pStyle w:val="ListParagraph"/>
+        <w:numPr>
+          <w:ilvl w:val="1"/>
+          <w:numId w:val="7"/>
+        </w:numPr>
+      </w:pPr>
+      <w:r>
+        <w:t>The per-unit voltage that represents the threshold between a sag and normal conditions.</w:t>
       </w:r>
       <w:r>
         <w:br/>
@@ -1988,9 +3114,6 @@
           <w:ilvl w:val="0"/>
           <w:numId w:val="7"/>
         </w:numPr>
-        <w:rPr>
-          <w:b/>
-        </w:rPr>
       </w:pPr>
       <w:proofErr w:type="spellStart"/>
       <w:r>
@@ -1998,46 +3121,41 @@
           <w:b/>
         </w:rPr>
         <w:lastRenderedPageBreak/>
-        <w:t>Historian.Server</w:t>
-      </w:r>
-      <w:proofErr w:type="spellEnd"/>
-    </w:p>
-    <w:p>
-      <w:pPr>
-        <w:pStyle w:val="ListParagraph"/>
-        <w:numPr>
-          <w:ilvl w:val="1"/>
-          <w:numId w:val="7"/>
-        </w:numPr>
-        <w:rPr>
-          <w:b/>
-        </w:rPr>
-      </w:pPr>
-      <w:r>
-        <w:t>Default: 127.0.0.1</w:t>
-      </w:r>
-    </w:p>
-    <w:p>
-      <w:pPr>
-        <w:pStyle w:val="ListParagraph"/>
-        <w:numPr>
-          <w:ilvl w:val="1"/>
-          <w:numId w:val="7"/>
-        </w:numPr>
-        <w:rPr>
-          <w:b/>
-        </w:rPr>
-      </w:pPr>
-      <w:r>
-        <w:t xml:space="preserve">The hostname and port of the </w:t>
-      </w:r>
-      <w:proofErr w:type="spellStart"/>
-      <w:r>
-        <w:t>openHistorian</w:t>
-      </w:r>
-      <w:proofErr w:type="spellEnd"/>
-      <w:r>
-        <w:t xml:space="preserve"> 2.0 server to be used for archiving trending data. (e.g. 127.0.0.1:38402).</w:t>
+        <w:t>SwellThreshold</w:t>
+      </w:r>
+      <w:proofErr w:type="spellEnd"/>
+    </w:p>
+    <w:p>
+      <w:pPr>
+        <w:pStyle w:val="ListParagraph"/>
+        <w:numPr>
+          <w:ilvl w:val="1"/>
+          <w:numId w:val="7"/>
+        </w:numPr>
+      </w:pPr>
+      <w:r>
+        <w:t>Default: 1.1</w:t>
+      </w:r>
+    </w:p>
+    <w:p>
+      <w:pPr>
+        <w:pStyle w:val="ListParagraph"/>
+        <w:numPr>
+          <w:ilvl w:val="1"/>
+          <w:numId w:val="7"/>
+        </w:numPr>
+        <w:rPr>
+          <w:b/>
+        </w:rPr>
+      </w:pPr>
+      <w:r>
+        <w:t>Dire</w:t>
+      </w:r>
+      <w:r>
+        <w:t xml:space="preserve"> </w:t>
+      </w:r>
+      <w:r>
+        <w:t>The per-unit voltage that represents the threshold between a swell and normal conditions.</w:t>
       </w:r>
       <w:r>
         <w:br/>
@@ -2054,52 +3172,48 @@
           <w:b/>
         </w:rPr>
       </w:pPr>
-      <w:r>
-        <w:rPr>
-          <w:b/>
-        </w:rPr>
-        <w:t>Historian.URL</w:t>
-      </w:r>
-    </w:p>
-    <w:p>
-      <w:pPr>
-        <w:pStyle w:val="ListParagraph"/>
-        <w:numPr>
-          <w:ilvl w:val="1"/>
-          <w:numId w:val="7"/>
-        </w:numPr>
-        <w:rPr>
-          <w:b/>
-        </w:rPr>
-      </w:pPr>
-      <w:r>
-        <w:t>Default: http://127.0.0.1:8180</w:t>
-      </w:r>
-    </w:p>
-    <w:p>
-      <w:pPr>
-        <w:pStyle w:val="ListParagraph"/>
-        <w:numPr>
-          <w:ilvl w:val="1"/>
-          <w:numId w:val="7"/>
-        </w:numPr>
-        <w:rPr>
-          <w:b/>
-        </w:rPr>
-      </w:pPr>
-      <w:r>
-        <w:t xml:space="preserve">The URL of the </w:t>
-      </w:r>
-      <w:proofErr w:type="spellStart"/>
-      <w:r>
-        <w:t>openHistorian</w:t>
-      </w:r>
-      <w:proofErr w:type="spellEnd"/>
-      <w:r>
-        <w:t xml:space="preserve"> 2.0</w:t>
-      </w:r>
-      <w:r>
-        <w:t xml:space="preserve"> web management tool.</w:t>
+      <w:proofErr w:type="spellStart"/>
+      <w:r>
+        <w:rPr>
+          <w:b/>
+        </w:rPr>
+        <w:t>SystemFrequency</w:t>
+      </w:r>
+      <w:proofErr w:type="spellEnd"/>
+    </w:p>
+    <w:p>
+      <w:pPr>
+        <w:pStyle w:val="ListParagraph"/>
+        <w:numPr>
+          <w:ilvl w:val="1"/>
+          <w:numId w:val="7"/>
+        </w:numPr>
+        <w:rPr>
+          <w:b/>
+        </w:rPr>
+      </w:pPr>
+      <w:r>
+        <w:t>Default: 60.0</w:t>
+      </w:r>
+    </w:p>
+    <w:p>
+      <w:pPr>
+        <w:pStyle w:val="ListParagraph"/>
+        <w:numPr>
+          <w:ilvl w:val="1"/>
+          <w:numId w:val="7"/>
+        </w:numPr>
+      </w:pPr>
+      <w:r>
+        <w:t xml:space="preserve">The frequency, in Hz, of the electrical system being analyzed by </w:t>
+      </w:r>
+      <w:proofErr w:type="spellStart"/>
+      <w:r>
+        <w:t>openXDA</w:t>
+      </w:r>
+      <w:proofErr w:type="spellEnd"/>
+      <w:r>
+        <w:t>.</w:t>
       </w:r>
       <w:r>
         <w:br/>
@@ -2112,44 +3226,58 @@
           <w:ilvl w:val="0"/>
           <w:numId w:val="7"/>
         </w:numPr>
-        <w:rPr>
-          <w:b/>
-        </w:rPr>
-      </w:pPr>
-      <w:proofErr w:type="spellStart"/>
-      <w:r>
-        <w:rPr>
-          <w:b/>
-        </w:rPr>
-        <w:t>InterruptionThreshold</w:t>
-      </w:r>
-      <w:proofErr w:type="spellEnd"/>
-    </w:p>
-    <w:p>
-      <w:pPr>
-        <w:pStyle w:val="ListParagraph"/>
-        <w:numPr>
-          <w:ilvl w:val="1"/>
-          <w:numId w:val="7"/>
-        </w:numPr>
-        <w:rPr>
-          <w:b/>
-        </w:rPr>
-      </w:pPr>
-      <w:r>
-        <w:t>Default: 0.1</w:t>
-      </w:r>
-    </w:p>
-    <w:p>
-      <w:pPr>
-        <w:pStyle w:val="ListParagraph"/>
-        <w:numPr>
-          <w:ilvl w:val="1"/>
-          <w:numId w:val="7"/>
-        </w:numPr>
-      </w:pPr>
-      <w:r>
-        <w:t>The per-unit voltage that represents the threshold between a sag and an interruption.</w:t>
+      </w:pPr>
+      <w:proofErr w:type="spellStart"/>
+      <w:r>
+        <w:rPr>
+          <w:b/>
+        </w:rPr>
+        <w:t>TimeTolerance</w:t>
+      </w:r>
+      <w:proofErr w:type="spellEnd"/>
+    </w:p>
+    <w:p>
+      <w:pPr>
+        <w:pStyle w:val="ListParagraph"/>
+        <w:numPr>
+          <w:ilvl w:val="1"/>
+          <w:numId w:val="7"/>
+        </w:numPr>
+      </w:pPr>
+      <w:r>
+        <w:t>Default: 0.5</w:t>
+      </w:r>
+    </w:p>
+    <w:p>
+      <w:pPr>
+        <w:pStyle w:val="ListParagraph"/>
+        <w:numPr>
+          <w:ilvl w:val="1"/>
+          <w:numId w:val="7"/>
+        </w:numPr>
+      </w:pPr>
+      <w:r>
+        <w:t>The maximum distance, in seconds, between a meter’s clock and real time.</w:t>
+      </w:r>
+    </w:p>
+    <w:p>
+      <w:pPr>
+        <w:pStyle w:val="ListParagraph"/>
+        <w:numPr>
+          <w:ilvl w:val="1"/>
+          <w:numId w:val="7"/>
+        </w:numPr>
+      </w:pPr>
+      <w:r>
+        <w:t xml:space="preserve">Adjust this parameter to increase or decrease the tolerance used by </w:t>
+      </w:r>
+      <w:proofErr w:type="spellStart"/>
+      <w:r>
+        <w:t>openXDA</w:t>
+      </w:r>
+      <w:proofErr w:type="spellEnd"/>
+      <w:r>
+        <w:t xml:space="preserve"> when aligning events that occurred at approximately the same time. The system will attempt to determine whether two events could have occurred at the same time based on their relative positions in time, taking into account this time tolerance.</w:t>
       </w:r>
       <w:r>
         <w:br/>
@@ -2168,44 +3296,32 @@
         <w:rPr>
           <w:b/>
         </w:rPr>
-        <w:t>LengthUnits</w:t>
-      </w:r>
-      <w:proofErr w:type="spellEnd"/>
-    </w:p>
-    <w:p>
-      <w:pPr>
-        <w:pStyle w:val="ListParagraph"/>
-        <w:numPr>
-          <w:ilvl w:val="1"/>
-          <w:numId w:val="7"/>
-        </w:numPr>
-      </w:pPr>
-      <w:r>
-        <w:t>Default: miles</w:t>
-      </w:r>
-    </w:p>
-    <w:p>
-      <w:pPr>
-        <w:pStyle w:val="ListParagraph"/>
-        <w:numPr>
-          <w:ilvl w:val="1"/>
-          <w:numId w:val="7"/>
-        </w:numPr>
-      </w:pPr>
-      <w:r>
-        <w:t>The units of measure to use for lengths.</w:t>
-      </w:r>
-    </w:p>
-    <w:p>
-      <w:pPr>
-        <w:pStyle w:val="ListParagraph"/>
-        <w:numPr>
-          <w:ilvl w:val="1"/>
-          <w:numId w:val="7"/>
-        </w:numPr>
-      </w:pPr>
-      <w:r>
-        <w:t>This value is only applied to human-readable exports and does not affect the fault calculations.</w:t>
+        <w:t>WatchDirectories</w:t>
+      </w:r>
+      <w:proofErr w:type="spellEnd"/>
+    </w:p>
+    <w:p>
+      <w:pPr>
+        <w:pStyle w:val="ListParagraph"/>
+        <w:numPr>
+          <w:ilvl w:val="1"/>
+          <w:numId w:val="7"/>
+        </w:numPr>
+      </w:pPr>
+      <w:r>
+        <w:t>Default: Watch</w:t>
+      </w:r>
+    </w:p>
+    <w:p>
+      <w:pPr>
+        <w:pStyle w:val="ListParagraph"/>
+        <w:numPr>
+          <w:ilvl w:val="1"/>
+          <w:numId w:val="7"/>
+        </w:numPr>
+      </w:pPr>
+      <w:r>
+        <w:t>Semi-colon separated list of directories where fault records can be discovered by the service.</w:t>
       </w:r>
       <w:r>
         <w:br/>
@@ -2224,893 +3340,6 @@
         <w:rPr>
           <w:b/>
         </w:rPr>
-        <w:t>MaxCurrent</w:t>
-      </w:r>
-      <w:proofErr w:type="spellEnd"/>
-    </w:p>
-    <w:p>
-      <w:pPr>
-        <w:pStyle w:val="ListParagraph"/>
-        <w:numPr>
-          <w:ilvl w:val="1"/>
-          <w:numId w:val="7"/>
-        </w:numPr>
-      </w:pPr>
-      <w:r>
-        <w:t>Default: 1000000.0</w:t>
-      </w:r>
-    </w:p>
-    <w:p>
-      <w:pPr>
-        <w:pStyle w:val="ListParagraph"/>
-        <w:numPr>
-          <w:ilvl w:val="1"/>
-          <w:numId w:val="7"/>
-        </w:numPr>
-      </w:pPr>
-      <w:r>
-        <w:t>The threshold, in amps, at which the current exceeds engineering reasonableness.</w:t>
-      </w:r>
-    </w:p>
-    <w:p>
-      <w:pPr>
-        <w:pStyle w:val="ListParagraph"/>
-        <w:numPr>
-          <w:ilvl w:val="1"/>
-          <w:numId w:val="7"/>
-        </w:numPr>
-      </w:pPr>
-      <w:r>
-        <w:t>Events with data that exceeds engineering reasonableness will be excluded from fault analysis.</w:t>
-      </w:r>
-      <w:r>
-        <w:br/>
-      </w:r>
-    </w:p>
-    <w:p>
-      <w:pPr>
-        <w:pStyle w:val="ListParagraph"/>
-        <w:numPr>
-          <w:ilvl w:val="0"/>
-          <w:numId w:val="7"/>
-        </w:numPr>
-        <w:rPr>
-          <w:b/>
-        </w:rPr>
-      </w:pPr>
-      <w:proofErr w:type="spellStart"/>
-      <w:r>
-        <w:rPr>
-          <w:b/>
-        </w:rPr>
-        <w:t>MaxFileCreationTimeOffset</w:t>
-      </w:r>
-      <w:proofErr w:type="spellEnd"/>
-    </w:p>
-    <w:p>
-      <w:pPr>
-        <w:pStyle w:val="ListParagraph"/>
-        <w:numPr>
-          <w:ilvl w:val="1"/>
-          <w:numId w:val="7"/>
-        </w:numPr>
-        <w:rPr>
-          <w:b/>
-        </w:rPr>
-      </w:pPr>
-      <w:r>
-        <w:t>Default: 0.0</w:t>
-      </w:r>
-    </w:p>
-    <w:p>
-      <w:pPr>
-        <w:pStyle w:val="ListParagraph"/>
-        <w:numPr>
-          <w:ilvl w:val="1"/>
-          <w:numId w:val="7"/>
-        </w:numPr>
-        <w:rPr>
-          <w:b/>
-        </w:rPr>
-      </w:pPr>
-      <w:r>
-        <w:t>The maximum number of hours prior to the current system time before the file creation time indicates that the data should not be processed.</w:t>
-      </w:r>
-    </w:p>
-    <w:p>
-      <w:pPr>
-        <w:pStyle w:val="ListParagraph"/>
-        <w:numPr>
-          <w:ilvl w:val="1"/>
-          <w:numId w:val="7"/>
-        </w:numPr>
-        <w:rPr>
-          <w:b/>
-        </w:rPr>
-      </w:pPr>
-      <w:r>
-        <w:t>Use this setting when the file creation time closely coincides with the time of the data in the file to automatically skip old files and not process them.</w:t>
-      </w:r>
-    </w:p>
-    <w:p>
-      <w:pPr>
-        <w:pStyle w:val="ListParagraph"/>
-        <w:numPr>
-          <w:ilvl w:val="1"/>
-          <w:numId w:val="7"/>
-        </w:numPr>
-      </w:pPr>
-      <w:r>
-        <w:t xml:space="preserve">The default value, 0.0, disables this setting so that </w:t>
-      </w:r>
-      <w:proofErr w:type="spellStart"/>
-      <w:r>
-        <w:t>openXDA</w:t>
-      </w:r>
-      <w:proofErr w:type="spellEnd"/>
-      <w:r>
-        <w:t xml:space="preserve"> processes all files regardless of the creation time.</w:t>
-      </w:r>
-      <w:r>
-        <w:br/>
-      </w:r>
-      <w:r>
-        <w:br w:type="page"/>
-      </w:r>
-    </w:p>
-    <w:p>
-      <w:pPr>
-        <w:pStyle w:val="ListParagraph"/>
-        <w:numPr>
-          <w:ilvl w:val="0"/>
-          <w:numId w:val="7"/>
-        </w:numPr>
-        <w:rPr>
-          <w:b/>
-        </w:rPr>
-      </w:pPr>
-      <w:proofErr w:type="spellStart"/>
-      <w:r>
-        <w:rPr>
-          <w:b/>
-        </w:rPr>
-        <w:lastRenderedPageBreak/>
-        <w:t>MaxFileDuration</w:t>
-      </w:r>
-      <w:proofErr w:type="spellEnd"/>
-    </w:p>
-    <w:p>
-      <w:pPr>
-        <w:pStyle w:val="ListParagraph"/>
-        <w:numPr>
-          <w:ilvl w:val="1"/>
-          <w:numId w:val="7"/>
-        </w:numPr>
-        <w:rPr>
-          <w:b/>
-        </w:rPr>
-      </w:pPr>
-      <w:r>
-        <w:t>Default: 0.0</w:t>
-      </w:r>
-    </w:p>
-    <w:p>
-      <w:pPr>
-        <w:pStyle w:val="ListParagraph"/>
-        <w:numPr>
-          <w:ilvl w:val="1"/>
-          <w:numId w:val="7"/>
-        </w:numPr>
-        <w:rPr>
-          <w:b/>
-        </w:rPr>
-      </w:pPr>
-      <w:r>
-        <w:t xml:space="preserve">The maximum duration, in seconds, of the files processed by </w:t>
-      </w:r>
-      <w:proofErr w:type="spellStart"/>
-      <w:r>
-        <w:t>openXDA</w:t>
-      </w:r>
-      <w:proofErr w:type="spellEnd"/>
-      <w:r>
-        <w:t xml:space="preserve">. Files with a larger duration will be skipped by </w:t>
-      </w:r>
-      <w:proofErr w:type="spellStart"/>
-      <w:r>
-        <w:t>openXDA’s</w:t>
-      </w:r>
-      <w:proofErr w:type="spellEnd"/>
-      <w:r>
-        <w:t xml:space="preserve"> file processing engine.</w:t>
-      </w:r>
-    </w:p>
-    <w:p>
-      <w:pPr>
-        <w:pStyle w:val="ListParagraph"/>
-        <w:numPr>
-          <w:ilvl w:val="1"/>
-          <w:numId w:val="7"/>
-        </w:numPr>
-      </w:pPr>
-      <w:r>
-        <w:t xml:space="preserve">The default value, 0.0, disables this setting so that </w:t>
-      </w:r>
-      <w:proofErr w:type="spellStart"/>
-      <w:r>
-        <w:t>openXDA</w:t>
-      </w:r>
-      <w:proofErr w:type="spellEnd"/>
-      <w:r>
-        <w:t xml:space="preserve"> processes all files regardless of the duration.</w:t>
-      </w:r>
-      <w:r>
-        <w:br/>
-      </w:r>
-    </w:p>
-    <w:p>
-      <w:pPr>
-        <w:pStyle w:val="ListParagraph"/>
-        <w:numPr>
-          <w:ilvl w:val="0"/>
-          <w:numId w:val="7"/>
-        </w:numPr>
-      </w:pPr>
-      <w:proofErr w:type="spellStart"/>
-      <w:r>
-        <w:rPr>
-          <w:b/>
-        </w:rPr>
-        <w:t>MaxQueuedFileCount</w:t>
-      </w:r>
-      <w:proofErr w:type="spellEnd"/>
-    </w:p>
-    <w:p>
-      <w:pPr>
-        <w:pStyle w:val="ListParagraph"/>
-        <w:numPr>
-          <w:ilvl w:val="1"/>
-          <w:numId w:val="7"/>
-        </w:numPr>
-      </w:pPr>
-      <w:r>
-        <w:t>Default: 10</w:t>
-      </w:r>
-    </w:p>
-    <w:p>
-      <w:pPr>
-        <w:pStyle w:val="ListParagraph"/>
-        <w:numPr>
-          <w:ilvl w:val="1"/>
-          <w:numId w:val="7"/>
-        </w:numPr>
-      </w:pPr>
-      <w:r>
-        <w:t>The number of files that can be queued on meter data processing threads before the system starts blocking the file processing thread.</w:t>
-      </w:r>
-    </w:p>
-    <w:p>
-      <w:pPr>
-        <w:pStyle w:val="ListParagraph"/>
-        <w:numPr>
-          <w:ilvl w:val="1"/>
-          <w:numId w:val="7"/>
-        </w:numPr>
-      </w:pPr>
-      <w:r>
-        <w:t>Values less than or equal to zero will be set to one.</w:t>
-      </w:r>
-      <w:r>
-        <w:br/>
-      </w:r>
-    </w:p>
-    <w:p>
-      <w:pPr>
-        <w:pStyle w:val="ListParagraph"/>
-        <w:numPr>
-          <w:ilvl w:val="0"/>
-          <w:numId w:val="7"/>
-        </w:numPr>
-      </w:pPr>
-      <w:proofErr w:type="spellStart"/>
-      <w:r>
-        <w:rPr>
-          <w:b/>
-        </w:rPr>
-        <w:t>MaxTimeOffset</w:t>
-      </w:r>
-      <w:proofErr w:type="spellEnd"/>
-    </w:p>
-    <w:p>
-      <w:pPr>
-        <w:pStyle w:val="ListParagraph"/>
-        <w:numPr>
-          <w:ilvl w:val="1"/>
-          <w:numId w:val="7"/>
-        </w:numPr>
-      </w:pPr>
-      <w:r>
-        <w:t>Default: 0.0</w:t>
-      </w:r>
-    </w:p>
-    <w:p>
-      <w:pPr>
-        <w:pStyle w:val="ListParagraph"/>
-        <w:numPr>
-          <w:ilvl w:val="1"/>
-          <w:numId w:val="7"/>
-        </w:numPr>
-      </w:pPr>
-      <w:r>
-        <w:t>The maximum number of hours beyond the current system time before the time of the event record indicates that the data is unreasonable.</w:t>
-      </w:r>
-    </w:p>
-    <w:p>
-      <w:pPr>
-        <w:pStyle w:val="ListParagraph"/>
-        <w:numPr>
-          <w:ilvl w:val="1"/>
-          <w:numId w:val="7"/>
-        </w:numPr>
-      </w:pPr>
-      <w:r>
-        <w:t>Events with data that is considered unreasonable will be excluded from fault analysis.</w:t>
-      </w:r>
-    </w:p>
-    <w:p>
-      <w:pPr>
-        <w:pStyle w:val="ListParagraph"/>
-        <w:numPr>
-          <w:ilvl w:val="1"/>
-          <w:numId w:val="7"/>
-        </w:numPr>
-      </w:pPr>
-      <w:r>
-        <w:t xml:space="preserve">The default value of 0.0 disables this setting so that </w:t>
-      </w:r>
-      <w:proofErr w:type="spellStart"/>
-      <w:r>
-        <w:t>openXDA</w:t>
-      </w:r>
-      <w:proofErr w:type="spellEnd"/>
-      <w:r>
-        <w:t xml:space="preserve"> processes files regardless of how far in the future the timestamps are.</w:t>
-      </w:r>
-      <w:r>
-        <w:br/>
-      </w:r>
-    </w:p>
-    <w:p>
-      <w:pPr>
-        <w:pStyle w:val="ListParagraph"/>
-        <w:numPr>
-          <w:ilvl w:val="0"/>
-          <w:numId w:val="7"/>
-        </w:numPr>
-        <w:rPr>
-          <w:b/>
-        </w:rPr>
-      </w:pPr>
-      <w:proofErr w:type="spellStart"/>
-      <w:r>
-        <w:rPr>
-          <w:b/>
-        </w:rPr>
-        <w:t>MaxVoltage</w:t>
-      </w:r>
-      <w:proofErr w:type="spellEnd"/>
-    </w:p>
-    <w:p>
-      <w:pPr>
-        <w:pStyle w:val="ListParagraph"/>
-        <w:numPr>
-          <w:ilvl w:val="1"/>
-          <w:numId w:val="7"/>
-        </w:numPr>
-      </w:pPr>
-      <w:r>
-        <w:t>Default: 2.0</w:t>
-      </w:r>
-    </w:p>
-    <w:p>
-      <w:pPr>
-        <w:pStyle w:val="ListParagraph"/>
-        <w:numPr>
-          <w:ilvl w:val="1"/>
-          <w:numId w:val="7"/>
-        </w:numPr>
-      </w:pPr>
-      <w:r>
-        <w:t>The per-unit threshold at which the voltage exceeds engineering reasonableness.</w:t>
-      </w:r>
-    </w:p>
-    <w:p>
-      <w:pPr>
-        <w:pStyle w:val="ListParagraph"/>
-        <w:numPr>
-          <w:ilvl w:val="1"/>
-          <w:numId w:val="7"/>
-        </w:numPr>
-      </w:pPr>
-      <w:r>
-        <w:t>Events with data that exceeds engineering reasonableness will be excluded from fault analysis.</w:t>
-      </w:r>
-      <w:r>
-        <w:br/>
-      </w:r>
-    </w:p>
-    <w:p>
-      <w:pPr>
-        <w:pStyle w:val="ListParagraph"/>
-        <w:numPr>
-          <w:ilvl w:val="0"/>
-          <w:numId w:val="7"/>
-        </w:numPr>
-        <w:rPr>
-          <w:b/>
-        </w:rPr>
-      </w:pPr>
-      <w:proofErr w:type="spellStart"/>
-      <w:r>
-        <w:rPr>
-          <w:b/>
-        </w:rPr>
-        <w:t>MinTimeOffset</w:t>
-      </w:r>
-      <w:proofErr w:type="spellEnd"/>
-    </w:p>
-    <w:p>
-      <w:pPr>
-        <w:pStyle w:val="ListParagraph"/>
-        <w:numPr>
-          <w:ilvl w:val="1"/>
-          <w:numId w:val="7"/>
-        </w:numPr>
-        <w:rPr>
-          <w:b/>
-        </w:rPr>
-      </w:pPr>
-      <w:r>
-        <w:t>Default: 0.0</w:t>
-      </w:r>
-    </w:p>
-    <w:p>
-      <w:pPr>
-        <w:pStyle w:val="ListParagraph"/>
-        <w:numPr>
-          <w:ilvl w:val="1"/>
-          <w:numId w:val="7"/>
-        </w:numPr>
-        <w:rPr>
-          <w:b/>
-        </w:rPr>
-      </w:pPr>
-      <w:r>
-        <w:t>The maximum number of hours prior to the current system time before the time of the record indicates that the data is unreasonable.</w:t>
-      </w:r>
-    </w:p>
-    <w:p>
-      <w:pPr>
-        <w:pStyle w:val="ListParagraph"/>
-        <w:numPr>
-          <w:ilvl w:val="1"/>
-          <w:numId w:val="7"/>
-        </w:numPr>
-        <w:rPr>
-          <w:b/>
-        </w:rPr>
-      </w:pPr>
-      <w:r>
-        <w:t>Events with data that is considered unreasonable will be excluded from fault analysis.</w:t>
-      </w:r>
-    </w:p>
-    <w:p>
-      <w:pPr>
-        <w:pStyle w:val="ListParagraph"/>
-        <w:numPr>
-          <w:ilvl w:val="1"/>
-          <w:numId w:val="7"/>
-        </w:numPr>
-      </w:pPr>
-      <w:r>
-        <w:t xml:space="preserve">The default value of 0.0 disables this setting so that </w:t>
-      </w:r>
-      <w:proofErr w:type="spellStart"/>
-      <w:r>
-        <w:t>openXDA</w:t>
-      </w:r>
-      <w:proofErr w:type="spellEnd"/>
-      <w:r>
-        <w:t xml:space="preserve"> processes files regardless of how old the timestamps are.</w:t>
-      </w:r>
-      <w:r>
-        <w:br/>
-      </w:r>
-      <w:r>
-        <w:br w:type="page"/>
-      </w:r>
-    </w:p>
-    <w:p>
-      <w:pPr>
-        <w:pStyle w:val="ListParagraph"/>
-        <w:numPr>
-          <w:ilvl w:val="0"/>
-          <w:numId w:val="7"/>
-        </w:numPr>
-      </w:pPr>
-      <w:proofErr w:type="spellStart"/>
-      <w:r>
-        <w:rPr>
-          <w:b/>
-        </w:rPr>
-        <w:lastRenderedPageBreak/>
-        <w:t>ProcessingThreadCount</w:t>
-      </w:r>
-      <w:proofErr w:type="spellEnd"/>
-    </w:p>
-    <w:p>
-      <w:pPr>
-        <w:pStyle w:val="ListParagraph"/>
-        <w:numPr>
-          <w:ilvl w:val="1"/>
-          <w:numId w:val="7"/>
-        </w:numPr>
-      </w:pPr>
-      <w:r>
-        <w:t>Default: 0</w:t>
-      </w:r>
-    </w:p>
-    <w:p>
-      <w:pPr>
-        <w:pStyle w:val="ListParagraph"/>
-        <w:numPr>
-          <w:ilvl w:val="1"/>
-          <w:numId w:val="7"/>
-        </w:numPr>
-      </w:pPr>
-      <w:r>
-        <w:t>The number of threads used for processing meter data concurrently.</w:t>
-      </w:r>
-    </w:p>
-    <w:p>
-      <w:pPr>
-        <w:pStyle w:val="ListParagraph"/>
-        <w:numPr>
-          <w:ilvl w:val="1"/>
-          <w:numId w:val="7"/>
-        </w:numPr>
-      </w:pPr>
-      <w:r>
-        <w:t>Values less than zero indicate that the system should use as many threads as there are logical processors in the system.</w:t>
-      </w:r>
-      <w:r>
-        <w:br/>
-      </w:r>
-    </w:p>
-    <w:p>
-      <w:pPr>
-        <w:pStyle w:val="ListParagraph"/>
-        <w:numPr>
-          <w:ilvl w:val="0"/>
-          <w:numId w:val="7"/>
-        </w:numPr>
-      </w:pPr>
-      <w:proofErr w:type="spellStart"/>
-      <w:r>
-        <w:rPr>
-          <w:b/>
-        </w:rPr>
-        <w:t>ResultsPath</w:t>
-      </w:r>
-      <w:proofErr w:type="spellEnd"/>
-    </w:p>
-    <w:p>
-      <w:pPr>
-        <w:pStyle w:val="ListParagraph"/>
-        <w:numPr>
-          <w:ilvl w:val="1"/>
-          <w:numId w:val="7"/>
-        </w:numPr>
-      </w:pPr>
-      <w:r>
-        <w:t>Default: Results</w:t>
-      </w:r>
-    </w:p>
-    <w:p>
-      <w:pPr>
-        <w:pStyle w:val="ListParagraph"/>
-        <w:numPr>
-          <w:ilvl w:val="1"/>
-          <w:numId w:val="7"/>
-        </w:numPr>
-      </w:pPr>
-      <w:r>
-        <w:t>Directory to which the results of fault analysis will be written.</w:t>
-      </w:r>
-      <w:r>
-        <w:br/>
-      </w:r>
-    </w:p>
-    <w:p>
-      <w:pPr>
-        <w:pStyle w:val="ListParagraph"/>
-        <w:numPr>
-          <w:ilvl w:val="0"/>
-          <w:numId w:val="7"/>
-        </w:numPr>
-      </w:pPr>
-      <w:proofErr w:type="spellStart"/>
-      <w:r>
-        <w:rPr>
-          <w:b/>
-        </w:rPr>
-        <w:t>SagThreshold</w:t>
-      </w:r>
-      <w:proofErr w:type="spellEnd"/>
-    </w:p>
-    <w:p>
-      <w:pPr>
-        <w:pStyle w:val="ListParagraph"/>
-        <w:numPr>
-          <w:ilvl w:val="1"/>
-          <w:numId w:val="7"/>
-        </w:numPr>
-      </w:pPr>
-      <w:r>
-        <w:t>Default: 0.9</w:t>
-      </w:r>
-    </w:p>
-    <w:p>
-      <w:pPr>
-        <w:pStyle w:val="ListParagraph"/>
-        <w:numPr>
-          <w:ilvl w:val="1"/>
-          <w:numId w:val="7"/>
-        </w:numPr>
-      </w:pPr>
-      <w:r>
-        <w:t>The per-unit voltage that represents the threshold between a sag and normal conditions.</w:t>
-      </w:r>
-      <w:r>
-        <w:br/>
-      </w:r>
-    </w:p>
-    <w:p>
-      <w:pPr>
-        <w:pStyle w:val="ListParagraph"/>
-        <w:numPr>
-          <w:ilvl w:val="0"/>
-          <w:numId w:val="7"/>
-        </w:numPr>
-      </w:pPr>
-      <w:proofErr w:type="spellStart"/>
-      <w:r>
-        <w:rPr>
-          <w:b/>
-        </w:rPr>
-        <w:t>SwellThreshold</w:t>
-      </w:r>
-      <w:proofErr w:type="spellEnd"/>
-    </w:p>
-    <w:p>
-      <w:pPr>
-        <w:pStyle w:val="ListParagraph"/>
-        <w:numPr>
-          <w:ilvl w:val="1"/>
-          <w:numId w:val="7"/>
-        </w:numPr>
-      </w:pPr>
-      <w:r>
-        <w:t>Default: 1.1</w:t>
-      </w:r>
-    </w:p>
-    <w:p>
-      <w:pPr>
-        <w:pStyle w:val="ListParagraph"/>
-        <w:numPr>
-          <w:ilvl w:val="1"/>
-          <w:numId w:val="7"/>
-        </w:numPr>
-        <w:rPr>
-          <w:b/>
-        </w:rPr>
-      </w:pPr>
-      <w:r>
-        <w:t>Dire</w:t>
-      </w:r>
-      <w:r>
-        <w:t xml:space="preserve"> </w:t>
-      </w:r>
-      <w:r>
-        <w:t>The per-unit voltage that represents the threshold between a swell and normal conditions.</w:t>
-      </w:r>
-      <w:r>
-        <w:br/>
-      </w:r>
-    </w:p>
-    <w:p>
-      <w:pPr>
-        <w:pStyle w:val="ListParagraph"/>
-        <w:numPr>
-          <w:ilvl w:val="0"/>
-          <w:numId w:val="7"/>
-        </w:numPr>
-        <w:rPr>
-          <w:b/>
-        </w:rPr>
-      </w:pPr>
-      <w:proofErr w:type="spellStart"/>
-      <w:r>
-        <w:rPr>
-          <w:b/>
-        </w:rPr>
-        <w:t>SystemFrequency</w:t>
-      </w:r>
-      <w:proofErr w:type="spellEnd"/>
-    </w:p>
-    <w:p>
-      <w:pPr>
-        <w:pStyle w:val="ListParagraph"/>
-        <w:numPr>
-          <w:ilvl w:val="1"/>
-          <w:numId w:val="7"/>
-        </w:numPr>
-        <w:rPr>
-          <w:b/>
-        </w:rPr>
-      </w:pPr>
-      <w:r>
-        <w:t>Default: 60.0</w:t>
-      </w:r>
-    </w:p>
-    <w:p>
-      <w:pPr>
-        <w:pStyle w:val="ListParagraph"/>
-        <w:numPr>
-          <w:ilvl w:val="1"/>
-          <w:numId w:val="7"/>
-        </w:numPr>
-      </w:pPr>
-      <w:r>
-        <w:t xml:space="preserve">The frequency, in Hz, of the electrical system being analyzed by </w:t>
-      </w:r>
-      <w:proofErr w:type="spellStart"/>
-      <w:r>
-        <w:t>openXDA</w:t>
-      </w:r>
-      <w:proofErr w:type="spellEnd"/>
-      <w:r>
-        <w:t>.</w:t>
-      </w:r>
-      <w:r>
-        <w:br/>
-      </w:r>
-    </w:p>
-    <w:p>
-      <w:pPr>
-        <w:pStyle w:val="ListParagraph"/>
-        <w:numPr>
-          <w:ilvl w:val="0"/>
-          <w:numId w:val="7"/>
-        </w:numPr>
-      </w:pPr>
-      <w:proofErr w:type="spellStart"/>
-      <w:r>
-        <w:rPr>
-          <w:b/>
-        </w:rPr>
-        <w:t>TimeTolerance</w:t>
-      </w:r>
-      <w:proofErr w:type="spellEnd"/>
-    </w:p>
-    <w:p>
-      <w:pPr>
-        <w:pStyle w:val="ListParagraph"/>
-        <w:numPr>
-          <w:ilvl w:val="1"/>
-          <w:numId w:val="7"/>
-        </w:numPr>
-      </w:pPr>
-      <w:r>
-        <w:t>Default: 0.5</w:t>
-      </w:r>
-    </w:p>
-    <w:p>
-      <w:pPr>
-        <w:pStyle w:val="ListParagraph"/>
-        <w:numPr>
-          <w:ilvl w:val="1"/>
-          <w:numId w:val="7"/>
-        </w:numPr>
-      </w:pPr>
-      <w:r>
-        <w:t>The maximum distance, in seconds, between a meter’s clock and real time.</w:t>
-      </w:r>
-    </w:p>
-    <w:p>
-      <w:pPr>
-        <w:pStyle w:val="ListParagraph"/>
-        <w:numPr>
-          <w:ilvl w:val="1"/>
-          <w:numId w:val="7"/>
-        </w:numPr>
-      </w:pPr>
-      <w:r>
-        <w:t xml:space="preserve">Adjust this parameter to increase or decrease the tolerance used by </w:t>
-      </w:r>
-      <w:proofErr w:type="spellStart"/>
-      <w:r>
-        <w:t>openXDA</w:t>
-      </w:r>
-      <w:proofErr w:type="spellEnd"/>
-      <w:r>
-        <w:t xml:space="preserve"> when aligning events that occurred at approximately the same time. The system will attempt to determine whether two events could have occurred at the same time based on their relative positions in time, taking into account this time tolerance.</w:t>
-      </w:r>
-      <w:r>
-        <w:br/>
-      </w:r>
-    </w:p>
-    <w:p>
-      <w:pPr>
-        <w:pStyle w:val="ListParagraph"/>
-        <w:numPr>
-          <w:ilvl w:val="0"/>
-          <w:numId w:val="7"/>
-        </w:numPr>
-      </w:pPr>
-      <w:proofErr w:type="spellStart"/>
-      <w:r>
-        <w:rPr>
-          <w:b/>
-        </w:rPr>
-        <w:t>WatchDirectories</w:t>
-      </w:r>
-      <w:proofErr w:type="spellEnd"/>
-    </w:p>
-    <w:p>
-      <w:pPr>
-        <w:pStyle w:val="ListParagraph"/>
-        <w:numPr>
-          <w:ilvl w:val="1"/>
-          <w:numId w:val="7"/>
-        </w:numPr>
-      </w:pPr>
-      <w:r>
-        <w:t>Default: Watch</w:t>
-      </w:r>
-    </w:p>
-    <w:p>
-      <w:pPr>
-        <w:pStyle w:val="ListParagraph"/>
-        <w:numPr>
-          <w:ilvl w:val="1"/>
-          <w:numId w:val="7"/>
-        </w:numPr>
-      </w:pPr>
-      <w:r>
-        <w:t>Semi-colon separated list of directories where fault records can be discovered by the service.</w:t>
-      </w:r>
-      <w:r>
-        <w:br/>
-      </w:r>
-      <w:r>
-        <w:br w:type="page"/>
-      </w:r>
-    </w:p>
-    <w:p>
-      <w:pPr>
-        <w:pStyle w:val="ListParagraph"/>
-        <w:numPr>
-          <w:ilvl w:val="0"/>
-          <w:numId w:val="7"/>
-        </w:numPr>
-      </w:pPr>
-      <w:proofErr w:type="spellStart"/>
-      <w:r>
-        <w:rPr>
-          <w:b/>
-        </w:rPr>
-        <w:lastRenderedPageBreak/>
         <w:t>WorkbenchTimeRangeInSeconds</w:t>
       </w:r>
       <w:proofErr w:type="spellEnd"/>
@@ -3256,7 +3485,7 @@
 </file>
 
 <file path=word/numbering.xml><?xml version="1.0" encoding="utf-8"?>
-<w:numbering xmlns:wpc="http://schemas.microsoft.com/office/word/2010/wordprocessingCanvas" xmlns:cx="http://schemas.microsoft.com/office/drawing/2014/chartex" xmlns:cx1="http://schemas.microsoft.com/office/drawing/2015/9/8/chartex" xmlns:cx2="http://schemas.microsoft.com/office/drawing/2015/10/21/chartex" xmlns:cx3="http://schemas.microsoft.com/office/drawing/2016/5/9/chartex" xmlns:cx4="http://schemas.microsoft.com/office/drawing/2016/5/10/chartex" xmlns:cx5="http://schemas.microsoft.com/office/drawing/2016/5/11/chartex" xmlns:cx6="http://schemas.microsoft.com/office/drawing/2016/5/12/chartex" xmlns:cx7="http://schemas.microsoft.com/office/drawing/2016/5/13/chartex" xmlns:cx8="http://schemas.microsoft.com/office/drawing/2016/5/14/chartex" xmlns:mc="http://schemas.openxmlformats.org/markup-compatibility/2006" xmlns:o="urn:schemas-microsoft-com:office:office" xmlns:r="http://schemas.openxmlformats.org/officeDocument/2006/relationships" xmlns:m="http://schemas.openxmlformats.org/officeDocument/2006/math" xmlns:v="urn:schemas-microsoft-com:vml" xmlns:wp14="http://schemas.microsoft.com/office/word/2010/wordprocessingDrawing" xmlns:wp="http://schemas.openxmlformats.org/drawingml/2006/wordprocessingDrawing" xmlns:w10="urn:schemas-microsoft-com:office:word" xmlns:w="http://schemas.openxmlformats.org/wordprocessingml/2006/main" xmlns:w14="http://schemas.microsoft.com/office/word/2010/wordml" xmlns:w15="http://schemas.microsoft.com/office/word/2012/wordml" xmlns:w16se="http://schemas.microsoft.com/office/word/2015/wordml/symex" xmlns:wpg="http://schemas.microsoft.com/office/word/2010/wordprocessingGroup" xmlns:wpi="http://schemas.microsoft.com/office/word/2010/wordprocessingInk" xmlns:wne="http://schemas.microsoft.com/office/word/2006/wordml" xmlns:wps="http://schemas.microsoft.com/office/word/2010/wordprocessingShape" mc:Ignorable="w14 w15 w16se wp14">
+<w:numbering xmlns:wpc="http://schemas.microsoft.com/office/word/2010/wordprocessingCanvas" xmlns:cx="http://schemas.microsoft.com/office/drawing/2014/chartex" xmlns:cx1="http://schemas.microsoft.com/office/drawing/2015/9/8/chartex" xmlns:cx2="http://schemas.microsoft.com/office/drawing/2015/10/21/chartex" xmlns:cx3="http://schemas.microsoft.com/office/drawing/2016/5/9/chartex" xmlns:cx4="http://schemas.microsoft.com/office/drawing/2016/5/10/chartex" xmlns:cx5="http://schemas.microsoft.com/office/drawing/2016/5/11/chartex" xmlns:cx6="http://schemas.microsoft.com/office/drawing/2016/5/12/chartex" xmlns:cx7="http://schemas.microsoft.com/office/drawing/2016/5/13/chartex" xmlns:cx8="http://schemas.microsoft.com/office/drawing/2016/5/14/chartex" xmlns:mc="http://schemas.openxmlformats.org/markup-compatibility/2006" xmlns:aink="http://schemas.microsoft.com/office/drawing/2016/ink" xmlns:am3d="http://schemas.microsoft.com/office/drawing/2017/model3d" xmlns:o="urn:schemas-microsoft-com:office:office" xmlns:r="http://schemas.openxmlformats.org/officeDocument/2006/relationships" xmlns:m="http://schemas.openxmlformats.org/officeDocument/2006/math" xmlns:v="urn:schemas-microsoft-com:vml" xmlns:wp14="http://schemas.microsoft.com/office/word/2010/wordprocessingDrawing" xmlns:wp="http://schemas.openxmlformats.org/drawingml/2006/wordprocessingDrawing" xmlns:w10="urn:schemas-microsoft-com:office:word" xmlns:w="http://schemas.openxmlformats.org/wordprocessingml/2006/main" xmlns:w14="http://schemas.microsoft.com/office/word/2010/wordml" xmlns:w15="http://schemas.microsoft.com/office/word/2012/wordml" xmlns:w16cid="http://schemas.microsoft.com/office/word/2016/wordml/cid" xmlns:w16se="http://schemas.microsoft.com/office/word/2015/wordml/symex" xmlns:wpg="http://schemas.microsoft.com/office/word/2010/wordprocessingGroup" xmlns:wpi="http://schemas.microsoft.com/office/word/2010/wordprocessingInk" xmlns:wne="http://schemas.microsoft.com/office/word/2006/wordml" xmlns:wps="http://schemas.microsoft.com/office/word/2010/wordprocessingShape" mc:Ignorable="w14 w15 w16se w16cid wp14">
   <w:abstractNum w:abstractNumId="0" w15:restartNumberingAfterBreak="0">
     <w:nsid w:val="0F0443FF"/>
     <w:multiLevelType w:val="hybridMultilevel"/>
@@ -4286,7 +4515,7 @@
 </file>
 
 <file path=word/styles.xml><?xml version="1.0" encoding="utf-8"?>
-<w:styles xmlns:mc="http://schemas.openxmlformats.org/markup-compatibility/2006" xmlns:r="http://schemas.openxmlformats.org/officeDocument/2006/relationships" xmlns:w="http://schemas.openxmlformats.org/wordprocessingml/2006/main" xmlns:w14="http://schemas.microsoft.com/office/word/2010/wordml" xmlns:w15="http://schemas.microsoft.com/office/word/2012/wordml" xmlns:w16se="http://schemas.microsoft.com/office/word/2015/wordml/symex" mc:Ignorable="w14 w15 w16se">
+<w:styles xmlns:mc="http://schemas.openxmlformats.org/markup-compatibility/2006" xmlns:r="http://schemas.openxmlformats.org/officeDocument/2006/relationships" xmlns:w="http://schemas.openxmlformats.org/wordprocessingml/2006/main" xmlns:w14="http://schemas.microsoft.com/office/word/2010/wordml" xmlns:w15="http://schemas.microsoft.com/office/word/2012/wordml" xmlns:w16cid="http://schemas.microsoft.com/office/word/2016/wordml/cid" xmlns:w16se="http://schemas.microsoft.com/office/word/2015/wordml/symex" mc:Ignorable="w14 w15 w16se w16cid">
   <w:docDefaults>
     <w:rPrDefault>
       <w:rPr>
@@ -4302,7 +4531,7 @@
       </w:pPr>
     </w:pPrDefault>
   </w:docDefaults>
-  <w:latentStyles w:defLockedState="0" w:defUIPriority="99" w:defSemiHidden="0" w:defUnhideWhenUsed="0" w:defQFormat="0" w:count="374">
+  <w:latentStyles w:defLockedState="0" w:defUIPriority="99" w:defSemiHidden="0" w:defUnhideWhenUsed="0" w:defQFormat="0" w:count="375">
     <w:lsdException w:name="Normal" w:uiPriority="0" w:qFormat="1"/>
     <w:lsdException w:name="heading 1" w:uiPriority="9" w:qFormat="1"/>
     <w:lsdException w:name="heading 2" w:semiHidden="1" w:uiPriority="9" w:unhideWhenUsed="1" w:qFormat="1"/>
@@ -4408,7 +4637,6 @@
     <w:lsdException w:name="HTML Sample" w:semiHidden="1" w:unhideWhenUsed="1"/>
     <w:lsdException w:name="HTML Typewriter" w:semiHidden="1" w:unhideWhenUsed="1"/>
     <w:lsdException w:name="HTML Variable" w:semiHidden="1" w:unhideWhenUsed="1"/>
-    <w:lsdException w:name="Normal Table" w:semiHidden="1" w:unhideWhenUsed="1"/>
     <w:lsdException w:name="annotation subject" w:semiHidden="1" w:unhideWhenUsed="1"/>
     <w:lsdException w:name="No List" w:semiHidden="1" w:unhideWhenUsed="1"/>
     <w:lsdException w:name="Outline List 1" w:semiHidden="1" w:unhideWhenUsed="1"/>
@@ -4455,10 +4683,8 @@
     <w:lsdException w:name="Table Subtle 2" w:semiHidden="1" w:unhideWhenUsed="1"/>
     <w:lsdException w:name="Table Web 1" w:semiHidden="1" w:unhideWhenUsed="1"/>
     <w:lsdException w:name="Table Web 2" w:semiHidden="1" w:unhideWhenUsed="1"/>
-    <w:lsdException w:name="Table Web 3" w:semiHidden="1" w:unhideWhenUsed="1"/>
     <w:lsdException w:name="Balloon Text" w:semiHidden="1" w:unhideWhenUsed="1"/>
     <w:lsdException w:name="Table Grid" w:uiPriority="59"/>
-    <w:lsdException w:name="Table Theme" w:semiHidden="1" w:unhideWhenUsed="1"/>
     <w:lsdException w:name="Placeholder Text" w:semiHidden="1"/>
     <w:lsdException w:name="No Spacing" w:uiPriority="1" w:qFormat="1"/>
     <w:lsdException w:name="Light Shading" w:uiPriority="60"/>
@@ -4677,6 +4903,7 @@
     <w:lsdException w:name="Mention" w:semiHidden="1" w:unhideWhenUsed="1"/>
     <w:lsdException w:name="Smart Hyperlink" w:semiHidden="1" w:unhideWhenUsed="1"/>
     <w:lsdException w:name="Hashtag" w:semiHidden="1" w:unhideWhenUsed="1"/>
+    <w:lsdException w:name="Unresolved Mention" w:semiHidden="1" w:unhideWhenUsed="1"/>
   </w:latentStyles>
   <w:style w:type="paragraph" w:default="1" w:styleId="Normal">
     <w:name w:val="Normal"/>
@@ -5191,7 +5418,7 @@
 </file>
 
 <file path=customXml/itemProps1.xml><?xml version="1.0" encoding="utf-8"?>
-<ds:datastoreItem xmlns:ds="http://schemas.openxmlformats.org/officeDocument/2006/customXml" ds:itemID="{A53A4C90-A8F6-4EBA-B161-125FE807628D}">
+<ds:datastoreItem xmlns:ds="http://schemas.openxmlformats.org/officeDocument/2006/customXml" ds:itemID="{7BC87217-92D3-4846-B62E-4FBAED840FE1}">
   <ds:schemaRefs>
     <ds:schemaRef ds:uri="http://schemas.openxmlformats.org/officeDocument/2006/bibliography"/>
   </ds:schemaRefs>

</xml_diff>

<commit_message>
Modified EventEmailWriter to force emails to be sent within a user-configurable period of time after an event is recorded by the system.
</commit_message>
<xml_diff>
--- a/Source/openXDA Configuration Guide.docx
+++ b/Source/openXDA Configuration Guide.docx
@@ -6,8 +6,6 @@
       <w:pPr>
         <w:pStyle w:val="Title"/>
       </w:pPr>
-      <w:bookmarkStart w:id="0" w:name="_GoBack"/>
-      <w:bookmarkEnd w:id="0"/>
       <w:proofErr w:type="spellStart"/>
       <w:r>
         <w:t>openXDA</w:t>
@@ -1045,6 +1043,12 @@
         <w:rPr>
           <w:b/>
         </w:rPr>
+        <w:t>Min</w:t>
+      </w:r>
+      <w:r>
+        <w:rPr>
+          <w:b/>
+        </w:rPr>
         <w:t>WaitPeriod</w:t>
       </w:r>
       <w:proofErr w:type="spellEnd"/>
@@ -1070,19 +1074,31 @@
         </w:numPr>
       </w:pPr>
       <w:r>
-        <w:t>The amount of time, in seconds, between the time a file is processed by the system and the time an email should be produced by the system.</w:t>
-      </w:r>
-    </w:p>
-    <w:p>
-      <w:pPr>
-        <w:pStyle w:val="ListParagraph"/>
-        <w:numPr>
-          <w:ilvl w:val="1"/>
-          <w:numId w:val="7"/>
-        </w:numPr>
-      </w:pPr>
-      <w:r>
-        <w:t xml:space="preserve">Increasing the wait period will allow </w:t>
+        <w:t xml:space="preserve">The </w:t>
+      </w:r>
+      <w:r>
+        <w:t xml:space="preserve">minimum </w:t>
+      </w:r>
+      <w:r>
+        <w:t>amount of time, in seconds, between the time a file is processed by the system and the time an email should be produced by the system.</w:t>
+      </w:r>
+    </w:p>
+    <w:p>
+      <w:pPr>
+        <w:pStyle w:val="ListParagraph"/>
+        <w:numPr>
+          <w:ilvl w:val="1"/>
+          <w:numId w:val="7"/>
+        </w:numPr>
+      </w:pPr>
+      <w:r>
+        <w:t xml:space="preserve">Increasing the </w:t>
+      </w:r>
+      <w:r>
+        <w:t xml:space="preserve">minimum </w:t>
+      </w:r>
+      <w:r>
+        <w:t xml:space="preserve">wait period will allow </w:t>
       </w:r>
       <w:proofErr w:type="spellStart"/>
       <w:r>
@@ -1102,7 +1118,22 @@
         </w:numPr>
       </w:pPr>
       <w:r>
-        <w:t>Shortening the wait period will decrease the amount of time between the even and the email notification, but may result in redundancy between emails when new information arrives from another meter.</w:t>
+        <w:t xml:space="preserve">Shortening the </w:t>
+      </w:r>
+      <w:r>
+        <w:t xml:space="preserve">minimum </w:t>
+      </w:r>
+      <w:r>
+        <w:t>wait period will decrease the amount of time between the even</w:t>
+      </w:r>
+      <w:r>
+        <w:t>t</w:t>
+      </w:r>
+      <w:r>
+        <w:t xml:space="preserve"> and the email notification, but may result in redundancy between emails when new information arrives from another meter.</w:t>
+      </w:r>
+      <w:r>
+        <w:t xml:space="preserve"> </w:t>
       </w:r>
       <w:r>
         <w:br/>
@@ -1118,6 +1149,9 @@
           <w:ilvl w:val="0"/>
           <w:numId w:val="7"/>
         </w:numPr>
+        <w:rPr>
+          <w:b/>
+        </w:rPr>
       </w:pPr>
       <w:proofErr w:type="spellStart"/>
       <w:r>
@@ -1125,6 +1159,151 @@
           <w:b/>
         </w:rPr>
         <w:lastRenderedPageBreak/>
+        <w:t>EventEmail.</w:t>
+      </w:r>
+      <w:r>
+        <w:rPr>
+          <w:b/>
+        </w:rPr>
+        <w:t>Max</w:t>
+      </w:r>
+      <w:r>
+        <w:rPr>
+          <w:b/>
+        </w:rPr>
+        <w:t>WaitPeriod</w:t>
+      </w:r>
+      <w:proofErr w:type="spellEnd"/>
+    </w:p>
+    <w:p>
+      <w:pPr>
+        <w:pStyle w:val="ListParagraph"/>
+        <w:numPr>
+          <w:ilvl w:val="1"/>
+          <w:numId w:val="7"/>
+        </w:numPr>
+      </w:pPr>
+      <w:r>
+        <w:t xml:space="preserve">Default: </w:t>
+      </w:r>
+      <w:r>
+        <w:t>60</w:t>
+      </w:r>
+      <w:r>
+        <w:t>.0</w:t>
+      </w:r>
+    </w:p>
+    <w:p>
+      <w:pPr>
+        <w:pStyle w:val="ListParagraph"/>
+        <w:numPr>
+          <w:ilvl w:val="1"/>
+          <w:numId w:val="7"/>
+        </w:numPr>
+      </w:pPr>
+      <w:r>
+        <w:t xml:space="preserve">The </w:t>
+      </w:r>
+      <w:r>
+        <w:t xml:space="preserve">maximum </w:t>
+      </w:r>
+      <w:r>
+        <w:t>amount of time, in seconds, between the time a file is processed by the system and the time an email should be produced by the system.</w:t>
+      </w:r>
+    </w:p>
+    <w:p>
+      <w:pPr>
+        <w:pStyle w:val="ListParagraph"/>
+        <w:numPr>
+          <w:ilvl w:val="1"/>
+          <w:numId w:val="7"/>
+        </w:numPr>
+      </w:pPr>
+      <w:r>
+        <w:t xml:space="preserve">Decreasing </w:t>
+      </w:r>
+      <w:r>
+        <w:t xml:space="preserve">the </w:t>
+      </w:r>
+      <w:r>
+        <w:t xml:space="preserve">maximum </w:t>
+      </w:r>
+      <w:r>
+        <w:t xml:space="preserve">wait period will </w:t>
+      </w:r>
+      <w:r>
+        <w:t xml:space="preserve">force </w:t>
+      </w:r>
+      <w:proofErr w:type="spellStart"/>
+      <w:r>
+        <w:t>openXDA</w:t>
+      </w:r>
+      <w:proofErr w:type="spellEnd"/>
+      <w:r>
+        <w:t xml:space="preserve"> </w:t>
+      </w:r>
+      <w:r>
+        <w:t xml:space="preserve">to send an email </w:t>
+      </w:r>
+      <w:r>
+        <w:t>even if the system is still gathering new information about the event</w:t>
+      </w:r>
+      <w:r>
+        <w:t xml:space="preserve"> and may result in redundancy between emails when new information arrives from another meter</w:t>
+      </w:r>
+      <w:r>
+        <w:t>.</w:t>
+      </w:r>
+    </w:p>
+    <w:p>
+      <w:pPr>
+        <w:pStyle w:val="ListParagraph"/>
+        <w:numPr>
+          <w:ilvl w:val="1"/>
+          <w:numId w:val="7"/>
+        </w:numPr>
+      </w:pPr>
+      <w:r>
+        <w:t xml:space="preserve">Lengthening </w:t>
+      </w:r>
+      <w:r>
+        <w:t xml:space="preserve">the </w:t>
+      </w:r>
+      <w:r>
+        <w:t xml:space="preserve">maximum </w:t>
+      </w:r>
+      <w:r>
+        <w:t xml:space="preserve">wait period will </w:t>
+      </w:r>
+      <w:r>
+        <w:t xml:space="preserve">allow the system to continue gathering new information about the event before being forced to send </w:t>
+      </w:r>
+      <w:r>
+        <w:t>the</w:t>
+      </w:r>
+      <w:r>
+        <w:t xml:space="preserve"> email</w:t>
+      </w:r>
+      <w:r>
+        <w:t>.</w:t>
+      </w:r>
+      <w:r>
+        <w:br/>
+      </w:r>
+    </w:p>
+    <w:p>
+      <w:pPr>
+        <w:pStyle w:val="ListParagraph"/>
+        <w:numPr>
+          <w:ilvl w:val="0"/>
+          <w:numId w:val="7"/>
+        </w:numPr>
+      </w:pPr>
+      <w:proofErr w:type="spellStart"/>
+      <w:r>
+        <w:rPr>
+          <w:b/>
+        </w:rPr>
         <w:t>FaultLocation.MaxFaultDistanceMultiplier</w:t>
       </w:r>
       <w:proofErr w:type="spellEnd"/>
@@ -1401,6 +1580,9 @@
       <w:r>
         <w:br/>
       </w:r>
+      <w:r>
+        <w:br w:type="page"/>
+      </w:r>
     </w:p>
     <w:p>
       <w:pPr>
@@ -1415,6 +1597,7 @@
         <w:rPr>
           <w:b/>
         </w:rPr>
+        <w:lastRenderedPageBreak/>
         <w:t>FilePattern</w:t>
       </w:r>
       <w:proofErr w:type="spellEnd"/>
@@ -1517,9 +1700,6 @@
       <w:r>
         <w:br/>
       </w:r>
-      <w:r>
-        <w:br w:type="page"/>
-      </w:r>
     </w:p>
     <w:p>
       <w:pPr>
@@ -1533,7 +1713,6 @@
         </w:rPr>
       </w:pPr>
       <w:r>
-        <w:lastRenderedPageBreak/>
         <w:t xml:space="preserve"> </w:t>
       </w:r>
       <w:proofErr w:type="spellStart"/>
@@ -1872,6 +2051,9 @@
       <w:r>
         <w:br/>
       </w:r>
+      <w:r>
+        <w:br w:type="page"/>
+      </w:r>
     </w:p>
     <w:p>
       <w:pPr>
@@ -1889,6 +2071,7 @@
         <w:rPr>
           <w:b/>
         </w:rPr>
+        <w:lastRenderedPageBreak/>
         <w:t>FileWatcherEnumerationStrategy</w:t>
       </w:r>
       <w:proofErr w:type="spellEnd"/>
@@ -2000,6 +2183,270 @@
       <w:r>
         <w:br/>
       </w:r>
+    </w:p>
+    <w:p>
+      <w:pPr>
+        <w:pStyle w:val="ListParagraph"/>
+        <w:numPr>
+          <w:ilvl w:val="0"/>
+          <w:numId w:val="7"/>
+        </w:numPr>
+      </w:pPr>
+      <w:proofErr w:type="spellStart"/>
+      <w:r>
+        <w:rPr>
+          <w:b/>
+        </w:rPr>
+        <w:t>FileWatcherInternalThreadCount</w:t>
+      </w:r>
+      <w:proofErr w:type="spellEnd"/>
+    </w:p>
+    <w:p>
+      <w:pPr>
+        <w:pStyle w:val="ListParagraph"/>
+        <w:numPr>
+          <w:ilvl w:val="1"/>
+          <w:numId w:val="7"/>
+        </w:numPr>
+      </w:pPr>
+      <w:r>
+        <w:t>Default: 0</w:t>
+      </w:r>
+    </w:p>
+    <w:p>
+      <w:pPr>
+        <w:pStyle w:val="ListParagraph"/>
+        <w:numPr>
+          <w:ilvl w:val="1"/>
+          <w:numId w:val="7"/>
+        </w:numPr>
+      </w:pPr>
+      <w:r>
+        <w:t>The number of threads used internally to the file processor.</w:t>
+      </w:r>
+    </w:p>
+    <w:p>
+      <w:pPr>
+        <w:pStyle w:val="ListParagraph"/>
+        <w:numPr>
+          <w:ilvl w:val="1"/>
+          <w:numId w:val="7"/>
+        </w:numPr>
+      </w:pPr>
+      <w:r>
+        <w:t>Values less than zero indicate that the file processor should use as many threads as there are logical processors in the system.</w:t>
+      </w:r>
+      <w:r>
+        <w:br/>
+      </w:r>
+    </w:p>
+    <w:p>
+      <w:pPr>
+        <w:pStyle w:val="ListParagraph"/>
+        <w:numPr>
+          <w:ilvl w:val="0"/>
+          <w:numId w:val="7"/>
+        </w:numPr>
+      </w:pPr>
+      <w:proofErr w:type="spellStart"/>
+      <w:r>
+        <w:rPr>
+          <w:b/>
+        </w:rPr>
+        <w:t>FileWatcherMaxFragmentation</w:t>
+      </w:r>
+      <w:proofErr w:type="spellEnd"/>
+    </w:p>
+    <w:p>
+      <w:pPr>
+        <w:pStyle w:val="ListParagraph"/>
+        <w:numPr>
+          <w:ilvl w:val="1"/>
+          <w:numId w:val="7"/>
+        </w:numPr>
+      </w:pPr>
+      <w:r>
+        <w:t>Default: 10</w:t>
+      </w:r>
+    </w:p>
+    <w:p>
+      <w:pPr>
+        <w:pStyle w:val="ListParagraph"/>
+        <w:numPr>
+          <w:ilvl w:val="1"/>
+          <w:numId w:val="7"/>
+        </w:numPr>
+      </w:pPr>
+      <w:r>
+        <w:t>The maximum amount of fragmentation allowed before compacting the list of processed files in the file watcher.</w:t>
+      </w:r>
+    </w:p>
+    <w:p>
+      <w:pPr>
+        <w:pStyle w:val="ListParagraph"/>
+        <w:numPr>
+          <w:ilvl w:val="1"/>
+          <w:numId w:val="7"/>
+        </w:numPr>
+      </w:pPr>
+      <w:r>
+        <w:t>The amount of fragmentation is measured as the number of files that have been removed from the watch directory since the start of the program or the last compact operation.</w:t>
+      </w:r>
+      <w:r>
+        <w:br/>
+      </w:r>
+    </w:p>
+    <w:p>
+      <w:pPr>
+        <w:pStyle w:val="ListParagraph"/>
+        <w:numPr>
+          <w:ilvl w:val="0"/>
+          <w:numId w:val="7"/>
+        </w:numPr>
+      </w:pPr>
+      <w:proofErr w:type="spellStart"/>
+      <w:r>
+        <w:rPr>
+          <w:b/>
+        </w:rPr>
+        <w:t>FileWatcherOrderedEnumeration</w:t>
+      </w:r>
+      <w:proofErr w:type="spellEnd"/>
+    </w:p>
+    <w:p>
+      <w:pPr>
+        <w:pStyle w:val="ListParagraph"/>
+        <w:numPr>
+          <w:ilvl w:val="1"/>
+          <w:numId w:val="7"/>
+        </w:numPr>
+      </w:pPr>
+      <w:r>
+        <w:t>Default: False</w:t>
+      </w:r>
+    </w:p>
+    <w:p>
+      <w:pPr>
+        <w:pStyle w:val="ListParagraph"/>
+        <w:numPr>
+          <w:ilvl w:val="1"/>
+          <w:numId w:val="7"/>
+        </w:numPr>
+      </w:pPr>
+      <w:r>
+        <w:t>Indicates whether the file watcher should raise events for enumerated files in alphabetical order.</w:t>
+      </w:r>
+      <w:r>
+        <w:br/>
+      </w:r>
+    </w:p>
+    <w:p>
+      <w:pPr>
+        <w:pStyle w:val="ListParagraph"/>
+        <w:numPr>
+          <w:ilvl w:val="0"/>
+          <w:numId w:val="7"/>
+        </w:numPr>
+        <w:rPr>
+          <w:b/>
+        </w:rPr>
+      </w:pPr>
+      <w:proofErr w:type="spellStart"/>
+      <w:r>
+        <w:rPr>
+          <w:b/>
+        </w:rPr>
+        <w:t>Historian.InstanceName</w:t>
+      </w:r>
+      <w:proofErr w:type="spellEnd"/>
+    </w:p>
+    <w:p>
+      <w:pPr>
+        <w:pStyle w:val="ListParagraph"/>
+        <w:numPr>
+          <w:ilvl w:val="1"/>
+          <w:numId w:val="7"/>
+        </w:numPr>
+        <w:rPr>
+          <w:b/>
+        </w:rPr>
+      </w:pPr>
+      <w:r>
+        <w:t>Default: XDA</w:t>
+      </w:r>
+    </w:p>
+    <w:p>
+      <w:pPr>
+        <w:pStyle w:val="ListParagraph"/>
+        <w:numPr>
+          <w:ilvl w:val="1"/>
+          <w:numId w:val="7"/>
+        </w:numPr>
+      </w:pPr>
+      <w:r>
+        <w:t>The instance name of the historian instance to be used for archiving trending data.</w:t>
+      </w:r>
+      <w:r>
+        <w:br/>
+      </w:r>
+    </w:p>
+    <w:p>
+      <w:pPr>
+        <w:pStyle w:val="ListParagraph"/>
+        <w:numPr>
+          <w:ilvl w:val="0"/>
+          <w:numId w:val="7"/>
+        </w:numPr>
+        <w:rPr>
+          <w:b/>
+        </w:rPr>
+      </w:pPr>
+      <w:proofErr w:type="spellStart"/>
+      <w:r>
+        <w:rPr>
+          <w:b/>
+        </w:rPr>
+        <w:t>Historian.Server</w:t>
+      </w:r>
+      <w:proofErr w:type="spellEnd"/>
+    </w:p>
+    <w:p>
+      <w:pPr>
+        <w:pStyle w:val="ListParagraph"/>
+        <w:numPr>
+          <w:ilvl w:val="1"/>
+          <w:numId w:val="7"/>
+        </w:numPr>
+        <w:rPr>
+          <w:b/>
+        </w:rPr>
+      </w:pPr>
+      <w:r>
+        <w:t>Default: 127.0.0.1</w:t>
+      </w:r>
+    </w:p>
+    <w:p>
+      <w:pPr>
+        <w:pStyle w:val="ListParagraph"/>
+        <w:numPr>
+          <w:ilvl w:val="1"/>
+          <w:numId w:val="7"/>
+        </w:numPr>
+      </w:pPr>
+      <w:r>
+        <w:t xml:space="preserve">The hostname and port of the </w:t>
+      </w:r>
+      <w:proofErr w:type="spellStart"/>
+      <w:r>
+        <w:t>openHistorian</w:t>
+      </w:r>
+      <w:proofErr w:type="spellEnd"/>
+      <w:r>
+        <w:t xml:space="preserve"> 2.0 server to be used for archiving trending data. (e.g. 127.0.0.1:38402).</w:t>
+      </w:r>
+      <w:r>
+        <w:br/>
+      </w:r>
       <w:r>
         <w:br w:type="page"/>
       </w:r>
@@ -2011,14 +2458,698 @@
           <w:ilvl w:val="0"/>
           <w:numId w:val="7"/>
         </w:numPr>
-      </w:pPr>
-      <w:proofErr w:type="spellStart"/>
+        <w:rPr>
+          <w:b/>
+        </w:rPr>
+      </w:pPr>
       <w:r>
         <w:rPr>
           <w:b/>
         </w:rPr>
         <w:lastRenderedPageBreak/>
-        <w:t>FileWatcherInternalThreadCount</w:t>
+        <w:t>Historian.URL</w:t>
+      </w:r>
+    </w:p>
+    <w:p>
+      <w:pPr>
+        <w:pStyle w:val="ListParagraph"/>
+        <w:numPr>
+          <w:ilvl w:val="1"/>
+          <w:numId w:val="7"/>
+        </w:numPr>
+        <w:rPr>
+          <w:b/>
+        </w:rPr>
+      </w:pPr>
+      <w:r>
+        <w:t>Default: http://127.0.0.1:8180</w:t>
+      </w:r>
+    </w:p>
+    <w:p>
+      <w:pPr>
+        <w:pStyle w:val="ListParagraph"/>
+        <w:numPr>
+          <w:ilvl w:val="1"/>
+          <w:numId w:val="7"/>
+        </w:numPr>
+        <w:rPr>
+          <w:b/>
+        </w:rPr>
+      </w:pPr>
+      <w:r>
+        <w:t xml:space="preserve">The URL of the </w:t>
+      </w:r>
+      <w:proofErr w:type="spellStart"/>
+      <w:r>
+        <w:t>openHistorian</w:t>
+      </w:r>
+      <w:proofErr w:type="spellEnd"/>
+      <w:r>
+        <w:t xml:space="preserve"> 2.0</w:t>
+      </w:r>
+      <w:r>
+        <w:t xml:space="preserve"> web management tool.</w:t>
+      </w:r>
+      <w:r>
+        <w:br/>
+      </w:r>
+    </w:p>
+    <w:p>
+      <w:pPr>
+        <w:pStyle w:val="ListParagraph"/>
+        <w:numPr>
+          <w:ilvl w:val="0"/>
+          <w:numId w:val="7"/>
+        </w:numPr>
+        <w:rPr>
+          <w:b/>
+        </w:rPr>
+      </w:pPr>
+      <w:proofErr w:type="spellStart"/>
+      <w:r>
+        <w:rPr>
+          <w:b/>
+        </w:rPr>
+        <w:t>InterruptionThreshold</w:t>
+      </w:r>
+      <w:proofErr w:type="spellEnd"/>
+    </w:p>
+    <w:p>
+      <w:pPr>
+        <w:pStyle w:val="ListParagraph"/>
+        <w:numPr>
+          <w:ilvl w:val="1"/>
+          <w:numId w:val="7"/>
+        </w:numPr>
+        <w:rPr>
+          <w:b/>
+        </w:rPr>
+      </w:pPr>
+      <w:r>
+        <w:t>Default: 0.1</w:t>
+      </w:r>
+    </w:p>
+    <w:p>
+      <w:pPr>
+        <w:pStyle w:val="ListParagraph"/>
+        <w:numPr>
+          <w:ilvl w:val="1"/>
+          <w:numId w:val="7"/>
+        </w:numPr>
+      </w:pPr>
+      <w:r>
+        <w:t>The per-unit voltage that represents the threshold between a sag and an interruption.</w:t>
+      </w:r>
+      <w:r>
+        <w:br/>
+      </w:r>
+    </w:p>
+    <w:p>
+      <w:pPr>
+        <w:pStyle w:val="ListParagraph"/>
+        <w:numPr>
+          <w:ilvl w:val="0"/>
+          <w:numId w:val="7"/>
+        </w:numPr>
+      </w:pPr>
+      <w:proofErr w:type="spellStart"/>
+      <w:r>
+        <w:rPr>
+          <w:b/>
+        </w:rPr>
+        <w:t>LengthUnits</w:t>
+      </w:r>
+      <w:proofErr w:type="spellEnd"/>
+    </w:p>
+    <w:p>
+      <w:pPr>
+        <w:pStyle w:val="ListParagraph"/>
+        <w:numPr>
+          <w:ilvl w:val="1"/>
+          <w:numId w:val="7"/>
+        </w:numPr>
+      </w:pPr>
+      <w:r>
+        <w:t>Default: miles</w:t>
+      </w:r>
+    </w:p>
+    <w:p>
+      <w:pPr>
+        <w:pStyle w:val="ListParagraph"/>
+        <w:numPr>
+          <w:ilvl w:val="1"/>
+          <w:numId w:val="7"/>
+        </w:numPr>
+      </w:pPr>
+      <w:r>
+        <w:t>The units of measure to use for lengths.</w:t>
+      </w:r>
+    </w:p>
+    <w:p>
+      <w:pPr>
+        <w:pStyle w:val="ListParagraph"/>
+        <w:numPr>
+          <w:ilvl w:val="1"/>
+          <w:numId w:val="7"/>
+        </w:numPr>
+      </w:pPr>
+      <w:r>
+        <w:t>This value is only applied to human-readable exports and does not affect the fault calculations.</w:t>
+      </w:r>
+      <w:r>
+        <w:br/>
+      </w:r>
+    </w:p>
+    <w:p>
+      <w:pPr>
+        <w:pStyle w:val="ListParagraph"/>
+        <w:numPr>
+          <w:ilvl w:val="0"/>
+          <w:numId w:val="7"/>
+        </w:numPr>
+      </w:pPr>
+      <w:proofErr w:type="spellStart"/>
+      <w:r>
+        <w:rPr>
+          <w:b/>
+        </w:rPr>
+        <w:t>MaxCurrent</w:t>
+      </w:r>
+      <w:proofErr w:type="spellEnd"/>
+    </w:p>
+    <w:p>
+      <w:pPr>
+        <w:pStyle w:val="ListParagraph"/>
+        <w:numPr>
+          <w:ilvl w:val="1"/>
+          <w:numId w:val="7"/>
+        </w:numPr>
+      </w:pPr>
+      <w:r>
+        <w:t>Default: 1000000.0</w:t>
+      </w:r>
+    </w:p>
+    <w:p>
+      <w:pPr>
+        <w:pStyle w:val="ListParagraph"/>
+        <w:numPr>
+          <w:ilvl w:val="1"/>
+          <w:numId w:val="7"/>
+        </w:numPr>
+      </w:pPr>
+      <w:r>
+        <w:t>The threshold, in amps, at which the current exceeds engineering reasonableness.</w:t>
+      </w:r>
+    </w:p>
+    <w:p>
+      <w:pPr>
+        <w:pStyle w:val="ListParagraph"/>
+        <w:numPr>
+          <w:ilvl w:val="1"/>
+          <w:numId w:val="7"/>
+        </w:numPr>
+      </w:pPr>
+      <w:r>
+        <w:t>Events with data that exceeds engineering reasonableness will be excluded from fault analysis.</w:t>
+      </w:r>
+      <w:r>
+        <w:br/>
+      </w:r>
+    </w:p>
+    <w:p>
+      <w:pPr>
+        <w:pStyle w:val="ListParagraph"/>
+        <w:numPr>
+          <w:ilvl w:val="0"/>
+          <w:numId w:val="7"/>
+        </w:numPr>
+        <w:rPr>
+          <w:b/>
+        </w:rPr>
+      </w:pPr>
+      <w:proofErr w:type="spellStart"/>
+      <w:r>
+        <w:rPr>
+          <w:b/>
+        </w:rPr>
+        <w:t>MaxFileCreationTimeOffset</w:t>
+      </w:r>
+      <w:proofErr w:type="spellEnd"/>
+    </w:p>
+    <w:p>
+      <w:pPr>
+        <w:pStyle w:val="ListParagraph"/>
+        <w:numPr>
+          <w:ilvl w:val="1"/>
+          <w:numId w:val="7"/>
+        </w:numPr>
+        <w:rPr>
+          <w:b/>
+        </w:rPr>
+      </w:pPr>
+      <w:r>
+        <w:t>Default: 0.0</w:t>
+      </w:r>
+    </w:p>
+    <w:p>
+      <w:pPr>
+        <w:pStyle w:val="ListParagraph"/>
+        <w:numPr>
+          <w:ilvl w:val="1"/>
+          <w:numId w:val="7"/>
+        </w:numPr>
+        <w:rPr>
+          <w:b/>
+        </w:rPr>
+      </w:pPr>
+      <w:r>
+        <w:t>The maximum number of hours prior to the current system time before the file creation time indicates that the data should not be processed.</w:t>
+      </w:r>
+    </w:p>
+    <w:p>
+      <w:pPr>
+        <w:pStyle w:val="ListParagraph"/>
+        <w:numPr>
+          <w:ilvl w:val="1"/>
+          <w:numId w:val="7"/>
+        </w:numPr>
+        <w:rPr>
+          <w:b/>
+        </w:rPr>
+      </w:pPr>
+      <w:r>
+        <w:t>Use this setting when the file creation time closely coincides with the time of the data in the file to automatically skip old files and not process them.</w:t>
+      </w:r>
+    </w:p>
+    <w:p>
+      <w:pPr>
+        <w:pStyle w:val="ListParagraph"/>
+        <w:numPr>
+          <w:ilvl w:val="1"/>
+          <w:numId w:val="7"/>
+        </w:numPr>
+      </w:pPr>
+      <w:r>
+        <w:t xml:space="preserve">The default value, 0.0, disables this setting so that </w:t>
+      </w:r>
+      <w:proofErr w:type="spellStart"/>
+      <w:r>
+        <w:t>openXDA</w:t>
+      </w:r>
+      <w:proofErr w:type="spellEnd"/>
+      <w:r>
+        <w:t xml:space="preserve"> processes all files regardless of the creation time.</w:t>
+      </w:r>
+      <w:r>
+        <w:br/>
+      </w:r>
+    </w:p>
+    <w:p>
+      <w:pPr>
+        <w:pStyle w:val="ListParagraph"/>
+        <w:numPr>
+          <w:ilvl w:val="0"/>
+          <w:numId w:val="7"/>
+        </w:numPr>
+        <w:rPr>
+          <w:b/>
+        </w:rPr>
+      </w:pPr>
+      <w:proofErr w:type="spellStart"/>
+      <w:r>
+        <w:rPr>
+          <w:b/>
+        </w:rPr>
+        <w:t>MaxFileDuration</w:t>
+      </w:r>
+      <w:proofErr w:type="spellEnd"/>
+    </w:p>
+    <w:p>
+      <w:pPr>
+        <w:pStyle w:val="ListParagraph"/>
+        <w:numPr>
+          <w:ilvl w:val="1"/>
+          <w:numId w:val="7"/>
+        </w:numPr>
+        <w:rPr>
+          <w:b/>
+        </w:rPr>
+      </w:pPr>
+      <w:r>
+        <w:t>Default: 0.0</w:t>
+      </w:r>
+    </w:p>
+    <w:p>
+      <w:pPr>
+        <w:pStyle w:val="ListParagraph"/>
+        <w:numPr>
+          <w:ilvl w:val="1"/>
+          <w:numId w:val="7"/>
+        </w:numPr>
+        <w:rPr>
+          <w:b/>
+        </w:rPr>
+      </w:pPr>
+      <w:r>
+        <w:t xml:space="preserve">The maximum duration, in seconds, of the files processed by </w:t>
+      </w:r>
+      <w:proofErr w:type="spellStart"/>
+      <w:r>
+        <w:t>openXDA</w:t>
+      </w:r>
+      <w:proofErr w:type="spellEnd"/>
+      <w:r>
+        <w:t xml:space="preserve">. Files with a larger duration will be skipped by </w:t>
+      </w:r>
+      <w:proofErr w:type="spellStart"/>
+      <w:r>
+        <w:t>openXDA’s</w:t>
+      </w:r>
+      <w:proofErr w:type="spellEnd"/>
+      <w:r>
+        <w:t xml:space="preserve"> file processing engine.</w:t>
+      </w:r>
+    </w:p>
+    <w:p>
+      <w:pPr>
+        <w:pStyle w:val="ListParagraph"/>
+        <w:numPr>
+          <w:ilvl w:val="1"/>
+          <w:numId w:val="7"/>
+        </w:numPr>
+      </w:pPr>
+      <w:r>
+        <w:t xml:space="preserve">The default value, 0.0, disables this setting so that </w:t>
+      </w:r>
+      <w:proofErr w:type="spellStart"/>
+      <w:r>
+        <w:t>openXDA</w:t>
+      </w:r>
+      <w:proofErr w:type="spellEnd"/>
+      <w:r>
+        <w:t xml:space="preserve"> processes all files regardless of the duration.</w:t>
+      </w:r>
+      <w:r>
+        <w:br/>
+      </w:r>
+      <w:r>
+        <w:br w:type="page"/>
+      </w:r>
+    </w:p>
+    <w:p>
+      <w:pPr>
+        <w:pStyle w:val="ListParagraph"/>
+        <w:numPr>
+          <w:ilvl w:val="0"/>
+          <w:numId w:val="7"/>
+        </w:numPr>
+      </w:pPr>
+      <w:proofErr w:type="spellStart"/>
+      <w:r>
+        <w:rPr>
+          <w:b/>
+        </w:rPr>
+        <w:lastRenderedPageBreak/>
+        <w:t>MaxQueuedFileCount</w:t>
+      </w:r>
+      <w:proofErr w:type="spellEnd"/>
+    </w:p>
+    <w:p>
+      <w:pPr>
+        <w:pStyle w:val="ListParagraph"/>
+        <w:numPr>
+          <w:ilvl w:val="1"/>
+          <w:numId w:val="7"/>
+        </w:numPr>
+      </w:pPr>
+      <w:r>
+        <w:t>Default: 10</w:t>
+      </w:r>
+    </w:p>
+    <w:p>
+      <w:pPr>
+        <w:pStyle w:val="ListParagraph"/>
+        <w:numPr>
+          <w:ilvl w:val="1"/>
+          <w:numId w:val="7"/>
+        </w:numPr>
+      </w:pPr>
+      <w:r>
+        <w:t>The number of files that can be queued on meter data processing threads before the system starts blocking the file processing thread.</w:t>
+      </w:r>
+    </w:p>
+    <w:p>
+      <w:pPr>
+        <w:pStyle w:val="ListParagraph"/>
+        <w:numPr>
+          <w:ilvl w:val="1"/>
+          <w:numId w:val="7"/>
+        </w:numPr>
+      </w:pPr>
+      <w:r>
+        <w:t>Values less than or equal to zero will be set to one.</w:t>
+      </w:r>
+      <w:r>
+        <w:br/>
+      </w:r>
+    </w:p>
+    <w:p>
+      <w:pPr>
+        <w:pStyle w:val="ListParagraph"/>
+        <w:numPr>
+          <w:ilvl w:val="0"/>
+          <w:numId w:val="7"/>
+        </w:numPr>
+      </w:pPr>
+      <w:proofErr w:type="spellStart"/>
+      <w:r>
+        <w:rPr>
+          <w:b/>
+        </w:rPr>
+        <w:t>MaxTimeOffset</w:t>
+      </w:r>
+      <w:proofErr w:type="spellEnd"/>
+    </w:p>
+    <w:p>
+      <w:pPr>
+        <w:pStyle w:val="ListParagraph"/>
+        <w:numPr>
+          <w:ilvl w:val="1"/>
+          <w:numId w:val="7"/>
+        </w:numPr>
+      </w:pPr>
+      <w:r>
+        <w:t>Default: 0.0</w:t>
+      </w:r>
+    </w:p>
+    <w:p>
+      <w:pPr>
+        <w:pStyle w:val="ListParagraph"/>
+        <w:numPr>
+          <w:ilvl w:val="1"/>
+          <w:numId w:val="7"/>
+        </w:numPr>
+      </w:pPr>
+      <w:r>
+        <w:t>The maximum number of hours beyond the current system time before the time of the event record indicates that the data is unreasonable.</w:t>
+      </w:r>
+    </w:p>
+    <w:p>
+      <w:pPr>
+        <w:pStyle w:val="ListParagraph"/>
+        <w:numPr>
+          <w:ilvl w:val="1"/>
+          <w:numId w:val="7"/>
+        </w:numPr>
+      </w:pPr>
+      <w:r>
+        <w:t>Events with data that is considered unreasonable will be excluded from fault analysis.</w:t>
+      </w:r>
+    </w:p>
+    <w:p>
+      <w:pPr>
+        <w:pStyle w:val="ListParagraph"/>
+        <w:numPr>
+          <w:ilvl w:val="1"/>
+          <w:numId w:val="7"/>
+        </w:numPr>
+      </w:pPr>
+      <w:r>
+        <w:t xml:space="preserve">The default value of 0.0 disables this setting so that </w:t>
+      </w:r>
+      <w:proofErr w:type="spellStart"/>
+      <w:r>
+        <w:t>openXDA</w:t>
+      </w:r>
+      <w:proofErr w:type="spellEnd"/>
+      <w:r>
+        <w:t xml:space="preserve"> processes files regardless of how far in the future the timestamps are.</w:t>
+      </w:r>
+      <w:r>
+        <w:br/>
+      </w:r>
+    </w:p>
+    <w:p>
+      <w:pPr>
+        <w:pStyle w:val="ListParagraph"/>
+        <w:numPr>
+          <w:ilvl w:val="0"/>
+          <w:numId w:val="7"/>
+        </w:numPr>
+        <w:rPr>
+          <w:b/>
+        </w:rPr>
+      </w:pPr>
+      <w:proofErr w:type="spellStart"/>
+      <w:r>
+        <w:rPr>
+          <w:b/>
+        </w:rPr>
+        <w:t>MaxVoltage</w:t>
+      </w:r>
+      <w:proofErr w:type="spellEnd"/>
+    </w:p>
+    <w:p>
+      <w:pPr>
+        <w:pStyle w:val="ListParagraph"/>
+        <w:numPr>
+          <w:ilvl w:val="1"/>
+          <w:numId w:val="7"/>
+        </w:numPr>
+      </w:pPr>
+      <w:r>
+        <w:t>Default: 2.0</w:t>
+      </w:r>
+    </w:p>
+    <w:p>
+      <w:pPr>
+        <w:pStyle w:val="ListParagraph"/>
+        <w:numPr>
+          <w:ilvl w:val="1"/>
+          <w:numId w:val="7"/>
+        </w:numPr>
+      </w:pPr>
+      <w:r>
+        <w:t>The per-unit threshold at which the voltage exceeds engineering reasonableness.</w:t>
+      </w:r>
+    </w:p>
+    <w:p>
+      <w:pPr>
+        <w:pStyle w:val="ListParagraph"/>
+        <w:numPr>
+          <w:ilvl w:val="1"/>
+          <w:numId w:val="7"/>
+        </w:numPr>
+      </w:pPr>
+      <w:r>
+        <w:t>Events with data that exceeds engineering reasonableness will be excluded from fault analysis.</w:t>
+      </w:r>
+      <w:r>
+        <w:br/>
+      </w:r>
+    </w:p>
+    <w:p>
+      <w:pPr>
+        <w:pStyle w:val="ListParagraph"/>
+        <w:numPr>
+          <w:ilvl w:val="0"/>
+          <w:numId w:val="7"/>
+        </w:numPr>
+        <w:rPr>
+          <w:b/>
+        </w:rPr>
+      </w:pPr>
+      <w:proofErr w:type="spellStart"/>
+      <w:r>
+        <w:rPr>
+          <w:b/>
+        </w:rPr>
+        <w:t>MinTimeOffset</w:t>
+      </w:r>
+      <w:proofErr w:type="spellEnd"/>
+    </w:p>
+    <w:p>
+      <w:pPr>
+        <w:pStyle w:val="ListParagraph"/>
+        <w:numPr>
+          <w:ilvl w:val="1"/>
+          <w:numId w:val="7"/>
+        </w:numPr>
+        <w:rPr>
+          <w:b/>
+        </w:rPr>
+      </w:pPr>
+      <w:r>
+        <w:t>Default: 0.0</w:t>
+      </w:r>
+    </w:p>
+    <w:p>
+      <w:pPr>
+        <w:pStyle w:val="ListParagraph"/>
+        <w:numPr>
+          <w:ilvl w:val="1"/>
+          <w:numId w:val="7"/>
+        </w:numPr>
+        <w:rPr>
+          <w:b/>
+        </w:rPr>
+      </w:pPr>
+      <w:r>
+        <w:t>The maximum number of hours prior to the current system time before the time of the record indicates that the data is unreasonable.</w:t>
+      </w:r>
+    </w:p>
+    <w:p>
+      <w:pPr>
+        <w:pStyle w:val="ListParagraph"/>
+        <w:numPr>
+          <w:ilvl w:val="1"/>
+          <w:numId w:val="7"/>
+        </w:numPr>
+        <w:rPr>
+          <w:b/>
+        </w:rPr>
+      </w:pPr>
+      <w:r>
+        <w:t>Events with data that is considered unreasonable will be excluded from fault analysis.</w:t>
+      </w:r>
+    </w:p>
+    <w:p>
+      <w:pPr>
+        <w:pStyle w:val="ListParagraph"/>
+        <w:numPr>
+          <w:ilvl w:val="1"/>
+          <w:numId w:val="7"/>
+        </w:numPr>
+      </w:pPr>
+      <w:r>
+        <w:t xml:space="preserve">The default value of 0.0 disables this setting so that </w:t>
+      </w:r>
+      <w:proofErr w:type="spellStart"/>
+      <w:r>
+        <w:t>openXDA</w:t>
+      </w:r>
+      <w:proofErr w:type="spellEnd"/>
+      <w:r>
+        <w:t xml:space="preserve"> processes files regardless of how old the timestamps are.</w:t>
+      </w:r>
+      <w:r>
+        <w:br/>
+      </w:r>
+    </w:p>
+    <w:p>
+      <w:pPr>
+        <w:pStyle w:val="ListParagraph"/>
+        <w:numPr>
+          <w:ilvl w:val="0"/>
+          <w:numId w:val="7"/>
+        </w:numPr>
+      </w:pPr>
+      <w:proofErr w:type="spellStart"/>
+      <w:r>
+        <w:rPr>
+          <w:b/>
+        </w:rPr>
+        <w:t>ProcessingThreadCount</w:t>
       </w:r>
       <w:proofErr w:type="spellEnd"/>
     </w:p>
@@ -2043,19 +3174,19 @@
         </w:numPr>
       </w:pPr>
       <w:r>
-        <w:t>The number of threads used internally to the file processor.</w:t>
-      </w:r>
-    </w:p>
-    <w:p>
-      <w:pPr>
-        <w:pStyle w:val="ListParagraph"/>
-        <w:numPr>
-          <w:ilvl w:val="1"/>
-          <w:numId w:val="7"/>
-        </w:numPr>
-      </w:pPr>
-      <w:r>
-        <w:t>Values less than zero indicate that the file processor should use as many threads as there are logical processors in the system.</w:t>
+        <w:t>The number of threads used for processing meter data concurrently.</w:t>
+      </w:r>
+    </w:p>
+    <w:p>
+      <w:pPr>
+        <w:pStyle w:val="ListParagraph"/>
+        <w:numPr>
+          <w:ilvl w:val="1"/>
+          <w:numId w:val="7"/>
+        </w:numPr>
+      </w:pPr>
+      <w:r>
+        <w:t>Values less than zero indicate that the system should use as many threads as there are logical processors in the system.</w:t>
       </w:r>
       <w:r>
         <w:br/>
@@ -2074,48 +3205,39 @@
         <w:rPr>
           <w:b/>
         </w:rPr>
-        <w:t>FileWatcherMaxFragmentation</w:t>
-      </w:r>
-      <w:proofErr w:type="spellEnd"/>
-    </w:p>
-    <w:p>
-      <w:pPr>
-        <w:pStyle w:val="ListParagraph"/>
-        <w:numPr>
-          <w:ilvl w:val="1"/>
-          <w:numId w:val="7"/>
-        </w:numPr>
-      </w:pPr>
-      <w:r>
-        <w:t>Default: 10</w:t>
-      </w:r>
-    </w:p>
-    <w:p>
-      <w:pPr>
-        <w:pStyle w:val="ListParagraph"/>
-        <w:numPr>
-          <w:ilvl w:val="1"/>
-          <w:numId w:val="7"/>
-        </w:numPr>
-      </w:pPr>
-      <w:r>
-        <w:t>The maximum amount of fragmentation allowed before compacting the list of processed files in the file watcher.</w:t>
-      </w:r>
-    </w:p>
-    <w:p>
-      <w:pPr>
-        <w:pStyle w:val="ListParagraph"/>
-        <w:numPr>
-          <w:ilvl w:val="1"/>
-          <w:numId w:val="7"/>
-        </w:numPr>
-      </w:pPr>
-      <w:r>
-        <w:t>The amount of fragmentation is measured as the number of files that have been removed from the watch directory since the start of the program or the last compact operation.</w:t>
+        <w:t>ResultsPath</w:t>
+      </w:r>
+      <w:proofErr w:type="spellEnd"/>
+    </w:p>
+    <w:p>
+      <w:pPr>
+        <w:pStyle w:val="ListParagraph"/>
+        <w:numPr>
+          <w:ilvl w:val="1"/>
+          <w:numId w:val="7"/>
+        </w:numPr>
+      </w:pPr>
+      <w:r>
+        <w:t>Default: Results</w:t>
+      </w:r>
+    </w:p>
+    <w:p>
+      <w:pPr>
+        <w:pStyle w:val="ListParagraph"/>
+        <w:numPr>
+          <w:ilvl w:val="1"/>
+          <w:numId w:val="7"/>
+        </w:numPr>
+      </w:pPr>
+      <w:r>
+        <w:t>Directory to which the results of fault analysis will be written.</w:t>
       </w:r>
       <w:r>
         <w:br/>
       </w:r>
+      <w:r>
+        <w:br w:type="page"/>
+      </w:r>
     </w:p>
     <w:p>
       <w:pPr>
@@ -2130,36 +3252,39 @@
         <w:rPr>
           <w:b/>
         </w:rPr>
-        <w:t>FileWatcherOrderedEnumeration</w:t>
-      </w:r>
-      <w:proofErr w:type="spellEnd"/>
-    </w:p>
-    <w:p>
-      <w:pPr>
-        <w:pStyle w:val="ListParagraph"/>
-        <w:numPr>
-          <w:ilvl w:val="1"/>
-          <w:numId w:val="7"/>
-        </w:numPr>
-      </w:pPr>
-      <w:r>
-        <w:t>Default: False</w:t>
-      </w:r>
-    </w:p>
-    <w:p>
-      <w:pPr>
-        <w:pStyle w:val="ListParagraph"/>
-        <w:numPr>
-          <w:ilvl w:val="1"/>
-          <w:numId w:val="7"/>
-        </w:numPr>
-      </w:pPr>
-      <w:r>
-        <w:t>Indicates whether the file watcher should raise events for enumerated files in alphabetical order.</w:t>
+        <w:lastRenderedPageBreak/>
+        <w:t>SagThreshold</w:t>
+      </w:r>
+      <w:proofErr w:type="spellEnd"/>
+    </w:p>
+    <w:p>
+      <w:pPr>
+        <w:pStyle w:val="ListParagraph"/>
+        <w:numPr>
+          <w:ilvl w:val="1"/>
+          <w:numId w:val="7"/>
+        </w:numPr>
+      </w:pPr>
+      <w:r>
+        <w:t>Default: 0.9</w:t>
+      </w:r>
+    </w:p>
+    <w:p>
+      <w:pPr>
+        <w:pStyle w:val="ListParagraph"/>
+        <w:numPr>
+          <w:ilvl w:val="1"/>
+          <w:numId w:val="7"/>
+        </w:numPr>
+      </w:pPr>
+      <w:r>
+        <w:t>The per-unit voltage that represents the threshold between a sag and normal conditions.</w:t>
       </w:r>
       <w:r>
         <w:br/>
       </w:r>
+      <w:bookmarkStart w:id="0" w:name="_GoBack"/>
+      <w:bookmarkEnd w:id="0"/>
     </w:p>
     <w:p>
       <w:pPr>
@@ -2168,959 +3293,12 @@
           <w:ilvl w:val="0"/>
           <w:numId w:val="7"/>
         </w:numPr>
-        <w:rPr>
-          <w:b/>
-        </w:rPr>
-      </w:pPr>
-      <w:proofErr w:type="spellStart"/>
-      <w:r>
-        <w:rPr>
-          <w:b/>
-        </w:rPr>
-        <w:t>Historian.InstanceName</w:t>
-      </w:r>
-      <w:proofErr w:type="spellEnd"/>
-    </w:p>
-    <w:p>
-      <w:pPr>
-        <w:pStyle w:val="ListParagraph"/>
-        <w:numPr>
-          <w:ilvl w:val="1"/>
-          <w:numId w:val="7"/>
-        </w:numPr>
-        <w:rPr>
-          <w:b/>
-        </w:rPr>
-      </w:pPr>
-      <w:r>
-        <w:t>Default: XDA</w:t>
-      </w:r>
-    </w:p>
-    <w:p>
-      <w:pPr>
-        <w:pStyle w:val="ListParagraph"/>
-        <w:numPr>
-          <w:ilvl w:val="1"/>
-          <w:numId w:val="7"/>
-        </w:numPr>
-      </w:pPr>
-      <w:r>
-        <w:t>The instance name of the historian instance to be used for archiving trending data.</w:t>
-      </w:r>
-      <w:r>
-        <w:br/>
-      </w:r>
-    </w:p>
-    <w:p>
-      <w:pPr>
-        <w:pStyle w:val="ListParagraph"/>
-        <w:numPr>
-          <w:ilvl w:val="0"/>
-          <w:numId w:val="7"/>
-        </w:numPr>
-        <w:rPr>
-          <w:b/>
-        </w:rPr>
-      </w:pPr>
-      <w:proofErr w:type="spellStart"/>
-      <w:r>
-        <w:rPr>
-          <w:b/>
-        </w:rPr>
-        <w:t>Historian.Server</w:t>
-      </w:r>
-      <w:proofErr w:type="spellEnd"/>
-    </w:p>
-    <w:p>
-      <w:pPr>
-        <w:pStyle w:val="ListParagraph"/>
-        <w:numPr>
-          <w:ilvl w:val="1"/>
-          <w:numId w:val="7"/>
-        </w:numPr>
-        <w:rPr>
-          <w:b/>
-        </w:rPr>
-      </w:pPr>
-      <w:r>
-        <w:t>Default: 127.0.0.1</w:t>
-      </w:r>
-    </w:p>
-    <w:p>
-      <w:pPr>
-        <w:pStyle w:val="ListParagraph"/>
-        <w:numPr>
-          <w:ilvl w:val="1"/>
-          <w:numId w:val="7"/>
-        </w:numPr>
-        <w:rPr>
-          <w:b/>
-        </w:rPr>
-      </w:pPr>
-      <w:r>
-        <w:t xml:space="preserve">The hostname and port of the </w:t>
-      </w:r>
-      <w:proofErr w:type="spellStart"/>
-      <w:r>
-        <w:t>openHistorian</w:t>
-      </w:r>
-      <w:proofErr w:type="spellEnd"/>
-      <w:r>
-        <w:t xml:space="preserve"> 2.0 server to be used for archiving trending data. (e.g. 127.0.0.1:38402).</w:t>
-      </w:r>
-      <w:r>
-        <w:br/>
-      </w:r>
-    </w:p>
-    <w:p>
-      <w:pPr>
-        <w:pStyle w:val="ListParagraph"/>
-        <w:numPr>
-          <w:ilvl w:val="0"/>
-          <w:numId w:val="7"/>
-        </w:numPr>
-        <w:rPr>
-          <w:b/>
-        </w:rPr>
-      </w:pPr>
-      <w:r>
-        <w:rPr>
-          <w:b/>
-        </w:rPr>
-        <w:t>Historian.URL</w:t>
-      </w:r>
-    </w:p>
-    <w:p>
-      <w:pPr>
-        <w:pStyle w:val="ListParagraph"/>
-        <w:numPr>
-          <w:ilvl w:val="1"/>
-          <w:numId w:val="7"/>
-        </w:numPr>
-        <w:rPr>
-          <w:b/>
-        </w:rPr>
-      </w:pPr>
-      <w:r>
-        <w:t>Default: http://127.0.0.1:8180</w:t>
-      </w:r>
-    </w:p>
-    <w:p>
-      <w:pPr>
-        <w:pStyle w:val="ListParagraph"/>
-        <w:numPr>
-          <w:ilvl w:val="1"/>
-          <w:numId w:val="7"/>
-        </w:numPr>
-        <w:rPr>
-          <w:b/>
-        </w:rPr>
-      </w:pPr>
-      <w:r>
-        <w:t xml:space="preserve">The URL of the </w:t>
-      </w:r>
-      <w:proofErr w:type="spellStart"/>
-      <w:r>
-        <w:t>openHistorian</w:t>
-      </w:r>
-      <w:proofErr w:type="spellEnd"/>
-      <w:r>
-        <w:t xml:space="preserve"> 2.0</w:t>
-      </w:r>
-      <w:r>
-        <w:t xml:space="preserve"> web management tool.</w:t>
-      </w:r>
-      <w:r>
-        <w:br/>
-      </w:r>
-    </w:p>
-    <w:p>
-      <w:pPr>
-        <w:pStyle w:val="ListParagraph"/>
-        <w:numPr>
-          <w:ilvl w:val="0"/>
-          <w:numId w:val="7"/>
-        </w:numPr>
-        <w:rPr>
-          <w:b/>
-        </w:rPr>
-      </w:pPr>
-      <w:proofErr w:type="spellStart"/>
-      <w:r>
-        <w:rPr>
-          <w:b/>
-        </w:rPr>
-        <w:t>InterruptionThreshold</w:t>
-      </w:r>
-      <w:proofErr w:type="spellEnd"/>
-    </w:p>
-    <w:p>
-      <w:pPr>
-        <w:pStyle w:val="ListParagraph"/>
-        <w:numPr>
-          <w:ilvl w:val="1"/>
-          <w:numId w:val="7"/>
-        </w:numPr>
-        <w:rPr>
-          <w:b/>
-        </w:rPr>
-      </w:pPr>
-      <w:r>
-        <w:t>Default: 0.1</w:t>
-      </w:r>
-    </w:p>
-    <w:p>
-      <w:pPr>
-        <w:pStyle w:val="ListParagraph"/>
-        <w:numPr>
-          <w:ilvl w:val="1"/>
-          <w:numId w:val="7"/>
-        </w:numPr>
-      </w:pPr>
-      <w:r>
-        <w:t>The per-unit voltage that represents the threshold between a sag and an interruption.</w:t>
-      </w:r>
-      <w:r>
-        <w:br/>
-      </w:r>
-      <w:r>
-        <w:br w:type="page"/>
-      </w:r>
-    </w:p>
-    <w:p>
-      <w:pPr>
-        <w:pStyle w:val="ListParagraph"/>
-        <w:numPr>
-          <w:ilvl w:val="0"/>
-          <w:numId w:val="7"/>
-        </w:numPr>
-      </w:pPr>
-      <w:proofErr w:type="spellStart"/>
-      <w:r>
-        <w:rPr>
-          <w:b/>
-        </w:rPr>
-        <w:lastRenderedPageBreak/>
-        <w:t>LengthUnits</w:t>
-      </w:r>
-      <w:proofErr w:type="spellEnd"/>
-    </w:p>
-    <w:p>
-      <w:pPr>
-        <w:pStyle w:val="ListParagraph"/>
-        <w:numPr>
-          <w:ilvl w:val="1"/>
-          <w:numId w:val="7"/>
-        </w:numPr>
-      </w:pPr>
-      <w:r>
-        <w:t>Default: miles</w:t>
-      </w:r>
-    </w:p>
-    <w:p>
-      <w:pPr>
-        <w:pStyle w:val="ListParagraph"/>
-        <w:numPr>
-          <w:ilvl w:val="1"/>
-          <w:numId w:val="7"/>
-        </w:numPr>
-      </w:pPr>
-      <w:r>
-        <w:t>The units of measure to use for lengths.</w:t>
-      </w:r>
-    </w:p>
-    <w:p>
-      <w:pPr>
-        <w:pStyle w:val="ListParagraph"/>
-        <w:numPr>
-          <w:ilvl w:val="1"/>
-          <w:numId w:val="7"/>
-        </w:numPr>
-      </w:pPr>
-      <w:r>
-        <w:t>This value is only applied to human-readable exports and does not affect the fault calculations.</w:t>
-      </w:r>
-      <w:r>
-        <w:br/>
-      </w:r>
-    </w:p>
-    <w:p>
-      <w:pPr>
-        <w:pStyle w:val="ListParagraph"/>
-        <w:numPr>
-          <w:ilvl w:val="0"/>
-          <w:numId w:val="7"/>
-        </w:numPr>
-      </w:pPr>
-      <w:proofErr w:type="spellStart"/>
-      <w:r>
-        <w:rPr>
-          <w:b/>
-        </w:rPr>
-        <w:t>MaxCurrent</w:t>
-      </w:r>
-      <w:proofErr w:type="spellEnd"/>
-    </w:p>
-    <w:p>
-      <w:pPr>
-        <w:pStyle w:val="ListParagraph"/>
-        <w:numPr>
-          <w:ilvl w:val="1"/>
-          <w:numId w:val="7"/>
-        </w:numPr>
-      </w:pPr>
-      <w:r>
-        <w:t>Default: 1000000.0</w:t>
-      </w:r>
-    </w:p>
-    <w:p>
-      <w:pPr>
-        <w:pStyle w:val="ListParagraph"/>
-        <w:numPr>
-          <w:ilvl w:val="1"/>
-          <w:numId w:val="7"/>
-        </w:numPr>
-      </w:pPr>
-      <w:r>
-        <w:t>The threshold, in amps, at which the current exceeds engineering reasonableness.</w:t>
-      </w:r>
-    </w:p>
-    <w:p>
-      <w:pPr>
-        <w:pStyle w:val="ListParagraph"/>
-        <w:numPr>
-          <w:ilvl w:val="1"/>
-          <w:numId w:val="7"/>
-        </w:numPr>
-      </w:pPr>
-      <w:r>
-        <w:t>Events with data that exceeds engineering reasonableness will be excluded from fault analysis.</w:t>
-      </w:r>
-      <w:r>
-        <w:br/>
-      </w:r>
-    </w:p>
-    <w:p>
-      <w:pPr>
-        <w:pStyle w:val="ListParagraph"/>
-        <w:numPr>
-          <w:ilvl w:val="0"/>
-          <w:numId w:val="7"/>
-        </w:numPr>
-        <w:rPr>
-          <w:b/>
-        </w:rPr>
-      </w:pPr>
-      <w:proofErr w:type="spellStart"/>
-      <w:r>
-        <w:rPr>
-          <w:b/>
-        </w:rPr>
-        <w:t>MaxFileCreationTimeOffset</w:t>
-      </w:r>
-      <w:proofErr w:type="spellEnd"/>
-    </w:p>
-    <w:p>
-      <w:pPr>
-        <w:pStyle w:val="ListParagraph"/>
-        <w:numPr>
-          <w:ilvl w:val="1"/>
-          <w:numId w:val="7"/>
-        </w:numPr>
-        <w:rPr>
-          <w:b/>
-        </w:rPr>
-      </w:pPr>
-      <w:r>
-        <w:t>Default: 0.0</w:t>
-      </w:r>
-    </w:p>
-    <w:p>
-      <w:pPr>
-        <w:pStyle w:val="ListParagraph"/>
-        <w:numPr>
-          <w:ilvl w:val="1"/>
-          <w:numId w:val="7"/>
-        </w:numPr>
-        <w:rPr>
-          <w:b/>
-        </w:rPr>
-      </w:pPr>
-      <w:r>
-        <w:t>The maximum number of hours prior to the current system time before the file creation time indicates that the data should not be processed.</w:t>
-      </w:r>
-    </w:p>
-    <w:p>
-      <w:pPr>
-        <w:pStyle w:val="ListParagraph"/>
-        <w:numPr>
-          <w:ilvl w:val="1"/>
-          <w:numId w:val="7"/>
-        </w:numPr>
-        <w:rPr>
-          <w:b/>
-        </w:rPr>
-      </w:pPr>
-      <w:r>
-        <w:t>Use this setting when the file creation time closely coincides with the time of the data in the file to automatically skip old files and not process them.</w:t>
-      </w:r>
-    </w:p>
-    <w:p>
-      <w:pPr>
-        <w:pStyle w:val="ListParagraph"/>
-        <w:numPr>
-          <w:ilvl w:val="1"/>
-          <w:numId w:val="7"/>
-        </w:numPr>
-      </w:pPr>
-      <w:r>
-        <w:t xml:space="preserve">The default value, 0.0, disables this setting so that </w:t>
-      </w:r>
-      <w:proofErr w:type="spellStart"/>
-      <w:r>
-        <w:t>openXDA</w:t>
-      </w:r>
-      <w:proofErr w:type="spellEnd"/>
-      <w:r>
-        <w:t xml:space="preserve"> processes all files regardless of the creation time.</w:t>
-      </w:r>
-      <w:r>
-        <w:br/>
-      </w:r>
-    </w:p>
-    <w:p>
-      <w:pPr>
-        <w:pStyle w:val="ListParagraph"/>
-        <w:numPr>
-          <w:ilvl w:val="0"/>
-          <w:numId w:val="7"/>
-        </w:numPr>
-        <w:rPr>
-          <w:b/>
-        </w:rPr>
-      </w:pPr>
-      <w:proofErr w:type="spellStart"/>
-      <w:r>
-        <w:rPr>
-          <w:b/>
-        </w:rPr>
-        <w:t>MaxFileDuration</w:t>
-      </w:r>
-      <w:proofErr w:type="spellEnd"/>
-    </w:p>
-    <w:p>
-      <w:pPr>
-        <w:pStyle w:val="ListParagraph"/>
-        <w:numPr>
-          <w:ilvl w:val="1"/>
-          <w:numId w:val="7"/>
-        </w:numPr>
-        <w:rPr>
-          <w:b/>
-        </w:rPr>
-      </w:pPr>
-      <w:r>
-        <w:t>Default: 0.0</w:t>
-      </w:r>
-    </w:p>
-    <w:p>
-      <w:pPr>
-        <w:pStyle w:val="ListParagraph"/>
-        <w:numPr>
-          <w:ilvl w:val="1"/>
-          <w:numId w:val="7"/>
-        </w:numPr>
-        <w:rPr>
-          <w:b/>
-        </w:rPr>
-      </w:pPr>
-      <w:r>
-        <w:t xml:space="preserve">The maximum duration, in seconds, of the files processed by </w:t>
-      </w:r>
-      <w:proofErr w:type="spellStart"/>
-      <w:r>
-        <w:t>openXDA</w:t>
-      </w:r>
-      <w:proofErr w:type="spellEnd"/>
-      <w:r>
-        <w:t xml:space="preserve">. Files with a larger duration will be skipped by </w:t>
-      </w:r>
-      <w:proofErr w:type="spellStart"/>
-      <w:r>
-        <w:t>openXDA’s</w:t>
-      </w:r>
-      <w:proofErr w:type="spellEnd"/>
-      <w:r>
-        <w:t xml:space="preserve"> file processing engine.</w:t>
-      </w:r>
-    </w:p>
-    <w:p>
-      <w:pPr>
-        <w:pStyle w:val="ListParagraph"/>
-        <w:numPr>
-          <w:ilvl w:val="1"/>
-          <w:numId w:val="7"/>
-        </w:numPr>
-      </w:pPr>
-      <w:r>
-        <w:t xml:space="preserve">The default value, 0.0, disables this setting so that </w:t>
-      </w:r>
-      <w:proofErr w:type="spellStart"/>
-      <w:r>
-        <w:t>openXDA</w:t>
-      </w:r>
-      <w:proofErr w:type="spellEnd"/>
-      <w:r>
-        <w:t xml:space="preserve"> processes all files regardless of the duration.</w:t>
-      </w:r>
-      <w:r>
-        <w:br/>
-      </w:r>
-    </w:p>
-    <w:p>
-      <w:pPr>
-        <w:pStyle w:val="ListParagraph"/>
-        <w:numPr>
-          <w:ilvl w:val="0"/>
-          <w:numId w:val="7"/>
-        </w:numPr>
-      </w:pPr>
-      <w:proofErr w:type="spellStart"/>
-      <w:r>
-        <w:rPr>
-          <w:b/>
-        </w:rPr>
-        <w:t>MaxQueuedFileCount</w:t>
-      </w:r>
-      <w:proofErr w:type="spellEnd"/>
-    </w:p>
-    <w:p>
-      <w:pPr>
-        <w:pStyle w:val="ListParagraph"/>
-        <w:numPr>
-          <w:ilvl w:val="1"/>
-          <w:numId w:val="7"/>
-        </w:numPr>
-      </w:pPr>
-      <w:r>
-        <w:t>Default: 10</w:t>
-      </w:r>
-    </w:p>
-    <w:p>
-      <w:pPr>
-        <w:pStyle w:val="ListParagraph"/>
-        <w:numPr>
-          <w:ilvl w:val="1"/>
-          <w:numId w:val="7"/>
-        </w:numPr>
-      </w:pPr>
-      <w:r>
-        <w:t>The number of files that can be queued on meter data processing threads before the system starts blocking the file processing thread.</w:t>
-      </w:r>
-    </w:p>
-    <w:p>
-      <w:pPr>
-        <w:pStyle w:val="ListParagraph"/>
-        <w:numPr>
-          <w:ilvl w:val="1"/>
-          <w:numId w:val="7"/>
-        </w:numPr>
-      </w:pPr>
-      <w:r>
-        <w:t>Values less than or equal to zero will be set to one.</w:t>
-      </w:r>
-      <w:r>
-        <w:br/>
-      </w:r>
-      <w:r>
-        <w:br w:type="page"/>
-      </w:r>
-    </w:p>
-    <w:p>
-      <w:pPr>
-        <w:pStyle w:val="ListParagraph"/>
-        <w:numPr>
-          <w:ilvl w:val="0"/>
-          <w:numId w:val="7"/>
-        </w:numPr>
-      </w:pPr>
-      <w:proofErr w:type="spellStart"/>
-      <w:r>
-        <w:rPr>
-          <w:b/>
-        </w:rPr>
-        <w:lastRenderedPageBreak/>
-        <w:t>MaxTimeOffset</w:t>
-      </w:r>
-      <w:proofErr w:type="spellEnd"/>
-    </w:p>
-    <w:p>
-      <w:pPr>
-        <w:pStyle w:val="ListParagraph"/>
-        <w:numPr>
-          <w:ilvl w:val="1"/>
-          <w:numId w:val="7"/>
-        </w:numPr>
-      </w:pPr>
-      <w:r>
-        <w:t>Default: 0.0</w:t>
-      </w:r>
-    </w:p>
-    <w:p>
-      <w:pPr>
-        <w:pStyle w:val="ListParagraph"/>
-        <w:numPr>
-          <w:ilvl w:val="1"/>
-          <w:numId w:val="7"/>
-        </w:numPr>
-      </w:pPr>
-      <w:r>
-        <w:t>The maximum number of hours beyond the current system time before the time of the event record indicates that the data is unreasonable.</w:t>
-      </w:r>
-    </w:p>
-    <w:p>
-      <w:pPr>
-        <w:pStyle w:val="ListParagraph"/>
-        <w:numPr>
-          <w:ilvl w:val="1"/>
-          <w:numId w:val="7"/>
-        </w:numPr>
-      </w:pPr>
-      <w:r>
-        <w:t>Events with data that is considered unreasonable will be excluded from fault analysis.</w:t>
-      </w:r>
-    </w:p>
-    <w:p>
-      <w:pPr>
-        <w:pStyle w:val="ListParagraph"/>
-        <w:numPr>
-          <w:ilvl w:val="1"/>
-          <w:numId w:val="7"/>
-        </w:numPr>
-      </w:pPr>
-      <w:r>
-        <w:t xml:space="preserve">The default value of 0.0 disables this setting so that </w:t>
-      </w:r>
-      <w:proofErr w:type="spellStart"/>
-      <w:r>
-        <w:t>openXDA</w:t>
-      </w:r>
-      <w:proofErr w:type="spellEnd"/>
-      <w:r>
-        <w:t xml:space="preserve"> processes files regardless of how far in the future the timestamps are.</w:t>
-      </w:r>
-      <w:r>
-        <w:br/>
-      </w:r>
-    </w:p>
-    <w:p>
-      <w:pPr>
-        <w:pStyle w:val="ListParagraph"/>
-        <w:numPr>
-          <w:ilvl w:val="0"/>
-          <w:numId w:val="7"/>
-        </w:numPr>
-        <w:rPr>
-          <w:b/>
-        </w:rPr>
-      </w:pPr>
-      <w:proofErr w:type="spellStart"/>
-      <w:r>
-        <w:rPr>
-          <w:b/>
-        </w:rPr>
-        <w:t>MaxVoltage</w:t>
-      </w:r>
-      <w:proofErr w:type="spellEnd"/>
-    </w:p>
-    <w:p>
-      <w:pPr>
-        <w:pStyle w:val="ListParagraph"/>
-        <w:numPr>
-          <w:ilvl w:val="1"/>
-          <w:numId w:val="7"/>
-        </w:numPr>
-      </w:pPr>
-      <w:r>
-        <w:t>Default: 2.0</w:t>
-      </w:r>
-    </w:p>
-    <w:p>
-      <w:pPr>
-        <w:pStyle w:val="ListParagraph"/>
-        <w:numPr>
-          <w:ilvl w:val="1"/>
-          <w:numId w:val="7"/>
-        </w:numPr>
-      </w:pPr>
-      <w:r>
-        <w:t>The per-unit threshold at which the voltage exceeds engineering reasonableness.</w:t>
-      </w:r>
-    </w:p>
-    <w:p>
-      <w:pPr>
-        <w:pStyle w:val="ListParagraph"/>
-        <w:numPr>
-          <w:ilvl w:val="1"/>
-          <w:numId w:val="7"/>
-        </w:numPr>
-      </w:pPr>
-      <w:r>
-        <w:t>Events with data that exceeds engineering reasonableness will be excluded from fault analysis.</w:t>
-      </w:r>
-      <w:r>
-        <w:br/>
-      </w:r>
-    </w:p>
-    <w:p>
-      <w:pPr>
-        <w:pStyle w:val="ListParagraph"/>
-        <w:numPr>
-          <w:ilvl w:val="0"/>
-          <w:numId w:val="7"/>
-        </w:numPr>
-        <w:rPr>
-          <w:b/>
-        </w:rPr>
-      </w:pPr>
-      <w:proofErr w:type="spellStart"/>
-      <w:r>
-        <w:rPr>
-          <w:b/>
-        </w:rPr>
-        <w:t>MinTimeOffset</w:t>
-      </w:r>
-      <w:proofErr w:type="spellEnd"/>
-    </w:p>
-    <w:p>
-      <w:pPr>
-        <w:pStyle w:val="ListParagraph"/>
-        <w:numPr>
-          <w:ilvl w:val="1"/>
-          <w:numId w:val="7"/>
-        </w:numPr>
-        <w:rPr>
-          <w:b/>
-        </w:rPr>
-      </w:pPr>
-      <w:r>
-        <w:t>Default: 0.0</w:t>
-      </w:r>
-    </w:p>
-    <w:p>
-      <w:pPr>
-        <w:pStyle w:val="ListParagraph"/>
-        <w:numPr>
-          <w:ilvl w:val="1"/>
-          <w:numId w:val="7"/>
-        </w:numPr>
-        <w:rPr>
-          <w:b/>
-        </w:rPr>
-      </w:pPr>
-      <w:r>
-        <w:t>The maximum number of hours prior to the current system time before the time of the record indicates that the data is unreasonable.</w:t>
-      </w:r>
-    </w:p>
-    <w:p>
-      <w:pPr>
-        <w:pStyle w:val="ListParagraph"/>
-        <w:numPr>
-          <w:ilvl w:val="1"/>
-          <w:numId w:val="7"/>
-        </w:numPr>
-        <w:rPr>
-          <w:b/>
-        </w:rPr>
-      </w:pPr>
-      <w:r>
-        <w:t>Events with data that is considered unreasonable will be excluded from fault analysis.</w:t>
-      </w:r>
-    </w:p>
-    <w:p>
-      <w:pPr>
-        <w:pStyle w:val="ListParagraph"/>
-        <w:numPr>
-          <w:ilvl w:val="1"/>
-          <w:numId w:val="7"/>
-        </w:numPr>
-      </w:pPr>
-      <w:r>
-        <w:t xml:space="preserve">The default value of 0.0 disables this setting so that </w:t>
-      </w:r>
-      <w:proofErr w:type="spellStart"/>
-      <w:r>
-        <w:t>openXDA</w:t>
-      </w:r>
-      <w:proofErr w:type="spellEnd"/>
-      <w:r>
-        <w:t xml:space="preserve"> processes files regardless of how old the timestamps are.</w:t>
-      </w:r>
-      <w:r>
-        <w:br/>
-      </w:r>
-    </w:p>
-    <w:p>
-      <w:pPr>
-        <w:pStyle w:val="ListParagraph"/>
-        <w:numPr>
-          <w:ilvl w:val="0"/>
-          <w:numId w:val="7"/>
-        </w:numPr>
-      </w:pPr>
-      <w:proofErr w:type="spellStart"/>
-      <w:r>
-        <w:rPr>
-          <w:b/>
-        </w:rPr>
-        <w:t>ProcessingThreadCount</w:t>
-      </w:r>
-      <w:proofErr w:type="spellEnd"/>
-    </w:p>
-    <w:p>
-      <w:pPr>
-        <w:pStyle w:val="ListParagraph"/>
-        <w:numPr>
-          <w:ilvl w:val="1"/>
-          <w:numId w:val="7"/>
-        </w:numPr>
-      </w:pPr>
-      <w:r>
-        <w:t>Default: 0</w:t>
-      </w:r>
-    </w:p>
-    <w:p>
-      <w:pPr>
-        <w:pStyle w:val="ListParagraph"/>
-        <w:numPr>
-          <w:ilvl w:val="1"/>
-          <w:numId w:val="7"/>
-        </w:numPr>
-      </w:pPr>
-      <w:r>
-        <w:t>The number of threads used for processing meter data concurrently.</w:t>
-      </w:r>
-    </w:p>
-    <w:p>
-      <w:pPr>
-        <w:pStyle w:val="ListParagraph"/>
-        <w:numPr>
-          <w:ilvl w:val="1"/>
-          <w:numId w:val="7"/>
-        </w:numPr>
-      </w:pPr>
-      <w:r>
-        <w:t>Values less than zero indicate that the system should use as many threads as there are logical processors in the system.</w:t>
-      </w:r>
-      <w:r>
-        <w:br/>
-      </w:r>
-    </w:p>
-    <w:p>
-      <w:pPr>
-        <w:pStyle w:val="ListParagraph"/>
-        <w:numPr>
-          <w:ilvl w:val="0"/>
-          <w:numId w:val="7"/>
-        </w:numPr>
-      </w:pPr>
-      <w:proofErr w:type="spellStart"/>
-      <w:r>
-        <w:rPr>
-          <w:b/>
-        </w:rPr>
-        <w:t>ResultsPath</w:t>
-      </w:r>
-      <w:proofErr w:type="spellEnd"/>
-    </w:p>
-    <w:p>
-      <w:pPr>
-        <w:pStyle w:val="ListParagraph"/>
-        <w:numPr>
-          <w:ilvl w:val="1"/>
-          <w:numId w:val="7"/>
-        </w:numPr>
-      </w:pPr>
-      <w:r>
-        <w:t>Default: Results</w:t>
-      </w:r>
-    </w:p>
-    <w:p>
-      <w:pPr>
-        <w:pStyle w:val="ListParagraph"/>
-        <w:numPr>
-          <w:ilvl w:val="1"/>
-          <w:numId w:val="7"/>
-        </w:numPr>
-      </w:pPr>
-      <w:r>
-        <w:t>Directory to which the results of fault analysis will be written.</w:t>
-      </w:r>
-      <w:r>
-        <w:br/>
-      </w:r>
-    </w:p>
-    <w:p>
-      <w:pPr>
-        <w:pStyle w:val="ListParagraph"/>
-        <w:numPr>
-          <w:ilvl w:val="0"/>
-          <w:numId w:val="7"/>
-        </w:numPr>
-      </w:pPr>
-      <w:proofErr w:type="spellStart"/>
-      <w:r>
-        <w:rPr>
-          <w:b/>
-        </w:rPr>
-        <w:t>SagThreshold</w:t>
-      </w:r>
-      <w:proofErr w:type="spellEnd"/>
-    </w:p>
-    <w:p>
-      <w:pPr>
-        <w:pStyle w:val="ListParagraph"/>
-        <w:numPr>
-          <w:ilvl w:val="1"/>
-          <w:numId w:val="7"/>
-        </w:numPr>
-      </w:pPr>
-      <w:r>
-        <w:t>Default: 0.9</w:t>
-      </w:r>
-    </w:p>
-    <w:p>
-      <w:pPr>
-        <w:pStyle w:val="ListParagraph"/>
-        <w:numPr>
-          <w:ilvl w:val="1"/>
-          <w:numId w:val="7"/>
-        </w:numPr>
-      </w:pPr>
-      <w:r>
-        <w:t>The per-unit voltage that represents the threshold between a sag and normal conditions.</w:t>
-      </w:r>
-      <w:r>
-        <w:br/>
-      </w:r>
-      <w:r>
-        <w:br w:type="page"/>
-      </w:r>
-    </w:p>
-    <w:p>
-      <w:pPr>
-        <w:pStyle w:val="ListParagraph"/>
-        <w:numPr>
-          <w:ilvl w:val="0"/>
-          <w:numId w:val="7"/>
-        </w:numPr>
-      </w:pPr>
-      <w:proofErr w:type="spellStart"/>
-      <w:r>
-        <w:rPr>
-          <w:b/>
-        </w:rPr>
-        <w:lastRenderedPageBreak/>
+      </w:pPr>
+      <w:proofErr w:type="spellStart"/>
+      <w:r>
+        <w:rPr>
+          <w:b/>
+        </w:rPr>
         <w:t>SwellThreshold</w:t>
       </w:r>
       <w:proofErr w:type="spellEnd"/>
@@ -4637,6 +4815,7 @@
     <w:lsdException w:name="HTML Sample" w:semiHidden="1" w:unhideWhenUsed="1"/>
     <w:lsdException w:name="HTML Typewriter" w:semiHidden="1" w:unhideWhenUsed="1"/>
     <w:lsdException w:name="HTML Variable" w:semiHidden="1" w:unhideWhenUsed="1"/>
+    <w:lsdException w:name="Normal Table" w:semiHidden="1" w:unhideWhenUsed="1"/>
     <w:lsdException w:name="annotation subject" w:semiHidden="1" w:unhideWhenUsed="1"/>
     <w:lsdException w:name="No List" w:semiHidden="1" w:unhideWhenUsed="1"/>
     <w:lsdException w:name="Outline List 1" w:semiHidden="1" w:unhideWhenUsed="1"/>
@@ -4683,8 +4862,10 @@
     <w:lsdException w:name="Table Subtle 2" w:semiHidden="1" w:unhideWhenUsed="1"/>
     <w:lsdException w:name="Table Web 1" w:semiHidden="1" w:unhideWhenUsed="1"/>
     <w:lsdException w:name="Table Web 2" w:semiHidden="1" w:unhideWhenUsed="1"/>
+    <w:lsdException w:name="Table Web 3" w:semiHidden="1" w:unhideWhenUsed="1"/>
     <w:lsdException w:name="Balloon Text" w:semiHidden="1" w:unhideWhenUsed="1"/>
     <w:lsdException w:name="Table Grid" w:uiPriority="59"/>
+    <w:lsdException w:name="Table Theme" w:semiHidden="1" w:unhideWhenUsed="1"/>
     <w:lsdException w:name="Placeholder Text" w:semiHidden="1"/>
     <w:lsdException w:name="No Spacing" w:uiPriority="1" w:qFormat="1"/>
     <w:lsdException w:name="Light Shading" w:uiPriority="60"/>
@@ -5418,7 +5599,7 @@
 </file>
 
 <file path=customXml/itemProps1.xml><?xml version="1.0" encoding="utf-8"?>
-<ds:datastoreItem xmlns:ds="http://schemas.openxmlformats.org/officeDocument/2006/customXml" ds:itemID="{7BC87217-92D3-4846-B62E-4FBAED840FE1}">
+<ds:datastoreItem xmlns:ds="http://schemas.openxmlformats.org/officeDocument/2006/customXml" ds:itemID="{401B5E36-BA98-4B6E-A77E-EEAC690A8701}">
   <ds:schemaRefs>
     <ds:schemaRef ds:uri="http://schemas.openxmlformats.org/officeDocument/2006/bibliography"/>
   </ds:schemaRefs>

</xml_diff>

<commit_message>
Added setting for prefault trigger adjustment to suppress fault detection when prefault data does not contain load current.
</commit_message>
<xml_diff>
--- a/Source/openXDA Configuration Guide.docx
+++ b/Source/openXDA Configuration Guide.docx
@@ -1159,13 +1159,7 @@
           <w:b/>
         </w:rPr>
         <w:lastRenderedPageBreak/>
-        <w:t>EventEmail.</w:t>
-      </w:r>
-      <w:r>
-        <w:rPr>
-          <w:b/>
-        </w:rPr>
-        <w:t>Max</w:t>
+        <w:t>EventEmail.Max</w:t>
       </w:r>
       <w:r>
         <w:rPr>
@@ -1202,37 +1196,437 @@
         </w:numPr>
       </w:pPr>
       <w:r>
+        <w:t>The maximum amount of time, in seconds, between the time a file is processed by the system and the time an email should be produced by the system.</w:t>
+      </w:r>
+    </w:p>
+    <w:p>
+      <w:pPr>
+        <w:pStyle w:val="ListParagraph"/>
+        <w:numPr>
+          <w:ilvl w:val="1"/>
+          <w:numId w:val="7"/>
+        </w:numPr>
+      </w:pPr>
+      <w:r>
+        <w:t xml:space="preserve">Decreasing the maximum wait period will force </w:t>
+      </w:r>
+      <w:proofErr w:type="spellStart"/>
+      <w:r>
+        <w:t>openXDA</w:t>
+      </w:r>
+      <w:proofErr w:type="spellEnd"/>
+      <w:r>
+        <w:t xml:space="preserve"> to send an email </w:t>
+      </w:r>
+      <w:r>
+        <w:t>even if the system is still gathering new information about the event</w:t>
+      </w:r>
+      <w:r>
+        <w:t xml:space="preserve"> and may result in redundancy between emails when new information arrives from another meter</w:t>
+      </w:r>
+      <w:r>
+        <w:t>.</w:t>
+      </w:r>
+    </w:p>
+    <w:p>
+      <w:pPr>
+        <w:pStyle w:val="ListParagraph"/>
+        <w:numPr>
+          <w:ilvl w:val="1"/>
+          <w:numId w:val="7"/>
+        </w:numPr>
+      </w:pPr>
+      <w:r>
+        <w:t xml:space="preserve">Lengthening </w:t>
+      </w:r>
+      <w:r>
+        <w:t xml:space="preserve">the </w:t>
+      </w:r>
+      <w:r>
+        <w:t xml:space="preserve">maximum </w:t>
+      </w:r>
+      <w:r>
+        <w:t xml:space="preserve">wait period will </w:t>
+      </w:r>
+      <w:r>
+        <w:t xml:space="preserve">allow the system to continue gathering new information about the event before being forced to send </w:t>
+      </w:r>
+      <w:r>
+        <w:t>the</w:t>
+      </w:r>
+      <w:r>
+        <w:t xml:space="preserve"> email</w:t>
+      </w:r>
+      <w:r>
+        <w:t>.</w:t>
+      </w:r>
+      <w:r>
+        <w:br/>
+      </w:r>
+    </w:p>
+    <w:p>
+      <w:pPr>
+        <w:pStyle w:val="ListParagraph"/>
+        <w:numPr>
+          <w:ilvl w:val="0"/>
+          <w:numId w:val="7"/>
+        </w:numPr>
+      </w:pPr>
+      <w:proofErr w:type="spellStart"/>
+      <w:r>
+        <w:rPr>
+          <w:b/>
+        </w:rPr>
+        <w:t>FaultLocation.MaxFaultDistanceMultiplier</w:t>
+      </w:r>
+      <w:proofErr w:type="spellEnd"/>
+    </w:p>
+    <w:p>
+      <w:pPr>
+        <w:pStyle w:val="ListParagraph"/>
+        <w:numPr>
+          <w:ilvl w:val="1"/>
+          <w:numId w:val="7"/>
+        </w:numPr>
+      </w:pPr>
+      <w:r>
+        <w:t>Default: 1.05</w:t>
+      </w:r>
+    </w:p>
+    <w:p>
+      <w:pPr>
+        <w:pStyle w:val="ListParagraph"/>
+        <w:numPr>
+          <w:ilvl w:val="1"/>
+          <w:numId w:val="7"/>
+        </w:numPr>
+      </w:pPr>
+      <w:r>
+        <w:t>The multiplier applied to the line length to determine the maximum value allowed for fault distance before the results are considered invalid.</w:t>
+      </w:r>
+      <w:r>
+        <w:br/>
+      </w:r>
+    </w:p>
+    <w:p>
+      <w:pPr>
+        <w:pStyle w:val="ListParagraph"/>
+        <w:numPr>
+          <w:ilvl w:val="0"/>
+          <w:numId w:val="7"/>
+        </w:numPr>
+        <w:rPr>
+          <w:b/>
+        </w:rPr>
+      </w:pPr>
+      <w:proofErr w:type="spellStart"/>
+      <w:r>
+        <w:rPr>
+          <w:b/>
+        </w:rPr>
+        <w:t>FaultLocation.</w:t>
+      </w:r>
+      <w:r>
+        <w:rPr>
+          <w:b/>
+        </w:rPr>
+        <w:t>MinFaultDistanceMultiplier</w:t>
+      </w:r>
+      <w:proofErr w:type="spellEnd"/>
+    </w:p>
+    <w:p>
+      <w:pPr>
+        <w:pStyle w:val="ListParagraph"/>
+        <w:numPr>
+          <w:ilvl w:val="1"/>
+          <w:numId w:val="7"/>
+        </w:numPr>
+      </w:pPr>
+      <w:r>
+        <w:t>Default: -0.05</w:t>
+      </w:r>
+    </w:p>
+    <w:p>
+      <w:pPr>
+        <w:pStyle w:val="ListParagraph"/>
+        <w:numPr>
+          <w:ilvl w:val="1"/>
+          <w:numId w:val="7"/>
+        </w:numPr>
+      </w:pPr>
+      <w:r>
+        <w:t>The multiplier applied to the line length to determine the minimum value allowed for fault distance before the results are considered invalid.</w:t>
+      </w:r>
+      <w:r>
+        <w:br/>
+      </w:r>
+    </w:p>
+    <w:p>
+      <w:pPr>
+        <w:pStyle w:val="ListParagraph"/>
+        <w:numPr>
+          <w:ilvl w:val="0"/>
+          <w:numId w:val="7"/>
+        </w:numPr>
+        <w:rPr>
+          <w:b/>
+        </w:rPr>
+      </w:pPr>
+      <w:proofErr w:type="spellStart"/>
+      <w:r>
+        <w:rPr>
+          <w:b/>
+        </w:rPr>
+        <w:t>FaultLocation.</w:t>
+      </w:r>
+      <w:r>
+        <w:rPr>
+          <w:b/>
+        </w:rPr>
+        <w:t>PrefaultTrigger</w:t>
+      </w:r>
+      <w:proofErr w:type="spellEnd"/>
+    </w:p>
+    <w:p>
+      <w:pPr>
+        <w:pStyle w:val="ListParagraph"/>
+        <w:numPr>
+          <w:ilvl w:val="1"/>
+          <w:numId w:val="7"/>
+        </w:numPr>
+        <w:rPr>
+          <w:b/>
+        </w:rPr>
+      </w:pPr>
+      <w:r>
+        <w:t>Default: 5.0</w:t>
+      </w:r>
+    </w:p>
+    <w:p>
+      <w:pPr>
+        <w:pStyle w:val="ListParagraph"/>
+        <w:numPr>
+          <w:ilvl w:val="1"/>
+          <w:numId w:val="7"/>
+        </w:numPr>
+        <w:rPr>
+          <w:b/>
+        </w:rPr>
+      </w:pPr>
+      <w:r>
+        <w:t xml:space="preserve">The threshold at which the ratio between RMS current and </w:t>
+      </w:r>
+      <w:proofErr w:type="spellStart"/>
+      <w:r>
+        <w:t>prefault</w:t>
+      </w:r>
+      <w:proofErr w:type="spellEnd"/>
+      <w:r>
+        <w:t xml:space="preserve"> RMS current indicates faulted conditions.</w:t>
+      </w:r>
+    </w:p>
+    <w:p>
+      <w:pPr>
+        <w:pStyle w:val="ListParagraph"/>
+        <w:numPr>
+          <w:ilvl w:val="1"/>
+          <w:numId w:val="7"/>
+        </w:numPr>
+      </w:pPr>
+      <w:r>
+        <w:t>If the ratio exceeds this threshold, the cycle is considered to have been recorded during a fault, but only if the fault suppression algorithm indicates that there is no reason to believe otherwise.</w:t>
+      </w:r>
+      <w:r>
+        <w:br/>
+      </w:r>
+    </w:p>
+    <w:p>
+      <w:pPr>
+        <w:pStyle w:val="ListParagraph"/>
+        <w:numPr>
+          <w:ilvl w:val="0"/>
+          <w:numId w:val="7"/>
+        </w:numPr>
+        <w:rPr>
+          <w:b/>
+        </w:rPr>
+      </w:pPr>
+      <w:proofErr w:type="spellStart"/>
+      <w:r>
+        <w:rPr>
+          <w:b/>
+        </w:rPr>
+        <w:t>FaultLocation.</w:t>
+      </w:r>
+      <w:r>
+        <w:rPr>
+          <w:b/>
+        </w:rPr>
+        <w:t>PrefaultTrigger</w:t>
+      </w:r>
+      <w:r>
+        <w:rPr>
+          <w:b/>
+        </w:rPr>
+        <w:t>Adjustment</w:t>
+      </w:r>
+      <w:proofErr w:type="spellEnd"/>
+    </w:p>
+    <w:p>
+      <w:pPr>
+        <w:pStyle w:val="ListParagraph"/>
+        <w:numPr>
+          <w:ilvl w:val="1"/>
+          <w:numId w:val="7"/>
+        </w:numPr>
+        <w:rPr>
+          <w:b/>
+        </w:rPr>
+      </w:pPr>
+      <w:r>
+        <w:t>Default: 5</w:t>
+      </w:r>
+      <w:r>
+        <w:t>0</w:t>
+      </w:r>
+      <w:r>
+        <w:t>.0</w:t>
+      </w:r>
+    </w:p>
+    <w:p>
+      <w:pPr>
+        <w:pStyle w:val="ListParagraph"/>
+        <w:numPr>
+          <w:ilvl w:val="1"/>
+          <w:numId w:val="7"/>
+        </w:numPr>
+      </w:pPr>
+      <w:r>
         <w:t xml:space="preserve">The </w:t>
       </w:r>
       <w:r>
-        <w:t xml:space="preserve">maximum </w:t>
-      </w:r>
-      <w:r>
-        <w:t>amount of time, in seconds, between the time a file is processed by the system and the time an email should be produced by the system.</w:t>
-      </w:r>
-    </w:p>
-    <w:p>
-      <w:pPr>
-        <w:pStyle w:val="ListParagraph"/>
-        <w:numPr>
-          <w:ilvl w:val="1"/>
-          <w:numId w:val="7"/>
-        </w:numPr>
-      </w:pPr>
-      <w:r>
-        <w:t xml:space="preserve">Decreasing </w:t>
-      </w:r>
-      <w:r>
-        <w:t xml:space="preserve">the </w:t>
-      </w:r>
-      <w:r>
-        <w:t xml:space="preserve">maximum </w:t>
-      </w:r>
-      <w:r>
-        <w:t xml:space="preserve">wait period will </w:t>
-      </w:r>
-      <w:r>
-        <w:t xml:space="preserve">force </w:t>
+        <w:t xml:space="preserve">offset, in amps, to suppress fault detection in records with </w:t>
+      </w:r>
+      <w:proofErr w:type="spellStart"/>
+      <w:r>
+        <w:t>prefault</w:t>
+      </w:r>
+      <w:proofErr w:type="spellEnd"/>
+      <w:r>
+        <w:t xml:space="preserve"> data that does not contain load current</w:t>
+      </w:r>
+      <w:r>
+        <w:t>.</w:t>
+      </w:r>
+      <w:r>
+        <w:br/>
+      </w:r>
+    </w:p>
+    <w:p>
+      <w:pPr>
+        <w:pStyle w:val="ListParagraph"/>
+        <w:numPr>
+          <w:ilvl w:val="0"/>
+          <w:numId w:val="7"/>
+        </w:numPr>
+        <w:rPr>
+          <w:b/>
+        </w:rPr>
+      </w:pPr>
+      <w:proofErr w:type="spellStart"/>
+      <w:r>
+        <w:rPr>
+          <w:b/>
+        </w:rPr>
+        <w:t>FaultLocation.UseDefaultFaultDetectionLogic</w:t>
+      </w:r>
+      <w:proofErr w:type="spellEnd"/>
+    </w:p>
+    <w:p>
+      <w:pPr>
+        <w:pStyle w:val="ListParagraph"/>
+        <w:numPr>
+          <w:ilvl w:val="1"/>
+          <w:numId w:val="7"/>
+        </w:numPr>
+        <w:rPr>
+          <w:b/>
+        </w:rPr>
+      </w:pPr>
+      <w:r>
+        <w:t>Default: True</w:t>
+      </w:r>
+    </w:p>
+    <w:p>
+      <w:pPr>
+        <w:pStyle w:val="ListParagraph"/>
+        <w:numPr>
+          <w:ilvl w:val="1"/>
+          <w:numId w:val="7"/>
+        </w:numPr>
+      </w:pPr>
+      <w:r>
+        <w:t>Indicates whether to use the default fault detection logic when the line-specific fault detection logic fails or is not defined.</w:t>
+      </w:r>
+    </w:p>
+    <w:p>
+      <w:pPr>
+        <w:pStyle w:val="ListParagraph"/>
+        <w:numPr>
+          <w:ilvl w:val="1"/>
+          <w:numId w:val="7"/>
+        </w:numPr>
+      </w:pPr>
+      <w:r>
+        <w:t>The default fault detection logic will only be applied if the system encounters errors during line-specific fault detection, but not if the line-specific fault detection does not detect a fault.</w:t>
+      </w:r>
+      <w:r>
+        <w:br/>
+      </w:r>
+      <w:r>
+        <w:br w:type="page"/>
+      </w:r>
+    </w:p>
+    <w:p>
+      <w:pPr>
+        <w:pStyle w:val="ListParagraph"/>
+        <w:numPr>
+          <w:ilvl w:val="0"/>
+          <w:numId w:val="7"/>
+        </w:numPr>
+      </w:pPr>
+      <w:proofErr w:type="spellStart"/>
+      <w:r>
+        <w:rPr>
+          <w:b/>
+        </w:rPr>
+        <w:lastRenderedPageBreak/>
+        <w:t>FaultLocation.WarnMissingDetectionLogic</w:t>
+      </w:r>
+      <w:proofErr w:type="spellEnd"/>
+    </w:p>
+    <w:p>
+      <w:pPr>
+        <w:pStyle w:val="ListParagraph"/>
+        <w:numPr>
+          <w:ilvl w:val="1"/>
+          <w:numId w:val="7"/>
+        </w:numPr>
+      </w:pPr>
+      <w:r>
+        <w:t>Default: False</w:t>
+      </w:r>
+    </w:p>
+    <w:p>
+      <w:pPr>
+        <w:pStyle w:val="ListParagraph"/>
+        <w:numPr>
+          <w:ilvl w:val="1"/>
+          <w:numId w:val="7"/>
+        </w:numPr>
+      </w:pPr>
+      <w:r>
+        <w:t xml:space="preserve">Indicates whether to generate warning messages in the </w:t>
       </w:r>
       <w:proofErr w:type="spellStart"/>
       <w:r>
@@ -1240,56 +1634,13 @@
       </w:r>
       <w:proofErr w:type="spellEnd"/>
       <w:r>
-        <w:t xml:space="preserve"> </w:t>
-      </w:r>
-      <w:r>
-        <w:t xml:space="preserve">to send an email </w:t>
-      </w:r>
-      <w:r>
-        <w:t>even if the system is still gathering new information about the event</w:t>
-      </w:r>
-      <w:r>
-        <w:t xml:space="preserve"> and may result in redundancy between emails when new information arrives from another meter</w:t>
-      </w:r>
-      <w:r>
-        <w:t>.</w:t>
-      </w:r>
-    </w:p>
-    <w:p>
-      <w:pPr>
-        <w:pStyle w:val="ListParagraph"/>
-        <w:numPr>
-          <w:ilvl w:val="1"/>
-          <w:numId w:val="7"/>
-        </w:numPr>
-      </w:pPr>
-      <w:r>
-        <w:t xml:space="preserve">Lengthening </w:t>
-      </w:r>
-      <w:r>
-        <w:t xml:space="preserve">the </w:t>
-      </w:r>
-      <w:r>
-        <w:t xml:space="preserve">maximum </w:t>
-      </w:r>
-      <w:r>
-        <w:t xml:space="preserve">wait period will </w:t>
-      </w:r>
-      <w:r>
-        <w:t xml:space="preserve">allow the system to continue gathering new information about the event before being forced to send </w:t>
-      </w:r>
-      <w:r>
-        <w:t>the</w:t>
-      </w:r>
-      <w:r>
-        <w:t xml:space="preserve"> email</w:t>
-      </w:r>
-      <w:r>
-        <w:t>.</w:t>
+        <w:t xml:space="preserve"> Console and log files if the fault detection logic is not explicitly defined for a given line.</w:t>
       </w:r>
       <w:r>
         <w:br/>
       </w:r>
+      <w:bookmarkStart w:id="0" w:name="_GoBack"/>
+      <w:bookmarkEnd w:id="0"/>
     </w:p>
     <w:p>
       <w:pPr>
@@ -1304,300 +1655,6 @@
         <w:rPr>
           <w:b/>
         </w:rPr>
-        <w:t>FaultLocation.MaxFaultDistanceMultiplier</w:t>
-      </w:r>
-      <w:proofErr w:type="spellEnd"/>
-    </w:p>
-    <w:p>
-      <w:pPr>
-        <w:pStyle w:val="ListParagraph"/>
-        <w:numPr>
-          <w:ilvl w:val="1"/>
-          <w:numId w:val="7"/>
-        </w:numPr>
-      </w:pPr>
-      <w:r>
-        <w:t>Default: 1.05</w:t>
-      </w:r>
-    </w:p>
-    <w:p>
-      <w:pPr>
-        <w:pStyle w:val="ListParagraph"/>
-        <w:numPr>
-          <w:ilvl w:val="1"/>
-          <w:numId w:val="7"/>
-        </w:numPr>
-      </w:pPr>
-      <w:r>
-        <w:t>The multiplier applied to the line length to determine the maximum value allowed for fault distance before the results are considered invalid.</w:t>
-      </w:r>
-      <w:r>
-        <w:br/>
-      </w:r>
-    </w:p>
-    <w:p>
-      <w:pPr>
-        <w:pStyle w:val="ListParagraph"/>
-        <w:numPr>
-          <w:ilvl w:val="0"/>
-          <w:numId w:val="7"/>
-        </w:numPr>
-        <w:rPr>
-          <w:b/>
-        </w:rPr>
-      </w:pPr>
-      <w:proofErr w:type="spellStart"/>
-      <w:r>
-        <w:rPr>
-          <w:b/>
-        </w:rPr>
-        <w:t>FaultLocation.</w:t>
-      </w:r>
-      <w:r>
-        <w:rPr>
-          <w:b/>
-        </w:rPr>
-        <w:t>MinFaultDistanceMultiplier</w:t>
-      </w:r>
-      <w:proofErr w:type="spellEnd"/>
-    </w:p>
-    <w:p>
-      <w:pPr>
-        <w:pStyle w:val="ListParagraph"/>
-        <w:numPr>
-          <w:ilvl w:val="1"/>
-          <w:numId w:val="7"/>
-        </w:numPr>
-      </w:pPr>
-      <w:r>
-        <w:t>Default: -0.05</w:t>
-      </w:r>
-    </w:p>
-    <w:p>
-      <w:pPr>
-        <w:pStyle w:val="ListParagraph"/>
-        <w:numPr>
-          <w:ilvl w:val="1"/>
-          <w:numId w:val="7"/>
-        </w:numPr>
-      </w:pPr>
-      <w:r>
-        <w:t>The multiplier applied to the line length to determine the minimum value allowed for fault distance before the results are considered invalid.</w:t>
-      </w:r>
-      <w:r>
-        <w:br/>
-      </w:r>
-    </w:p>
-    <w:p>
-      <w:pPr>
-        <w:pStyle w:val="ListParagraph"/>
-        <w:numPr>
-          <w:ilvl w:val="0"/>
-          <w:numId w:val="7"/>
-        </w:numPr>
-        <w:rPr>
-          <w:b/>
-        </w:rPr>
-      </w:pPr>
-      <w:proofErr w:type="spellStart"/>
-      <w:r>
-        <w:rPr>
-          <w:b/>
-        </w:rPr>
-        <w:t>FaultLocation.</w:t>
-      </w:r>
-      <w:r>
-        <w:rPr>
-          <w:b/>
-        </w:rPr>
-        <w:t>PrefaultTrigger</w:t>
-      </w:r>
-      <w:proofErr w:type="spellEnd"/>
-    </w:p>
-    <w:p>
-      <w:pPr>
-        <w:pStyle w:val="ListParagraph"/>
-        <w:numPr>
-          <w:ilvl w:val="1"/>
-          <w:numId w:val="7"/>
-        </w:numPr>
-        <w:rPr>
-          <w:b/>
-        </w:rPr>
-      </w:pPr>
-      <w:r>
-        <w:t>Default: 5.0</w:t>
-      </w:r>
-    </w:p>
-    <w:p>
-      <w:pPr>
-        <w:pStyle w:val="ListParagraph"/>
-        <w:numPr>
-          <w:ilvl w:val="1"/>
-          <w:numId w:val="7"/>
-        </w:numPr>
-        <w:rPr>
-          <w:b/>
-        </w:rPr>
-      </w:pPr>
-      <w:r>
-        <w:t xml:space="preserve">The threshold at which the ratio between RMS current and </w:t>
-      </w:r>
-      <w:proofErr w:type="spellStart"/>
-      <w:r>
-        <w:t>prefault</w:t>
-      </w:r>
-      <w:proofErr w:type="spellEnd"/>
-      <w:r>
-        <w:t xml:space="preserve"> RMS current indicates faulted conditions.</w:t>
-      </w:r>
-    </w:p>
-    <w:p>
-      <w:pPr>
-        <w:pStyle w:val="ListParagraph"/>
-        <w:numPr>
-          <w:ilvl w:val="1"/>
-          <w:numId w:val="7"/>
-        </w:numPr>
-      </w:pPr>
-      <w:r>
-        <w:t>If the ratio exceeds this threshold, the cycle is considered to have been recorded during a fault, but only if the fault suppression algorithm indicates that there is no reason to believe otherwise.</w:t>
-      </w:r>
-      <w:r>
-        <w:br/>
-      </w:r>
-    </w:p>
-    <w:p>
-      <w:pPr>
-        <w:pStyle w:val="ListParagraph"/>
-        <w:numPr>
-          <w:ilvl w:val="0"/>
-          <w:numId w:val="7"/>
-        </w:numPr>
-        <w:rPr>
-          <w:b/>
-        </w:rPr>
-      </w:pPr>
-      <w:proofErr w:type="spellStart"/>
-      <w:r>
-        <w:rPr>
-          <w:b/>
-        </w:rPr>
-        <w:t>FaultLocation.UseDefaultFaultDetectionLogic</w:t>
-      </w:r>
-      <w:proofErr w:type="spellEnd"/>
-    </w:p>
-    <w:p>
-      <w:pPr>
-        <w:pStyle w:val="ListParagraph"/>
-        <w:numPr>
-          <w:ilvl w:val="1"/>
-          <w:numId w:val="7"/>
-        </w:numPr>
-        <w:rPr>
-          <w:b/>
-        </w:rPr>
-      </w:pPr>
-      <w:r>
-        <w:t>Default: True</w:t>
-      </w:r>
-    </w:p>
-    <w:p>
-      <w:pPr>
-        <w:pStyle w:val="ListParagraph"/>
-        <w:numPr>
-          <w:ilvl w:val="1"/>
-          <w:numId w:val="7"/>
-        </w:numPr>
-      </w:pPr>
-      <w:r>
-        <w:t>Indicates whether to use the default fault detection logic when the line-specific fault detection logic fails or is not defined.</w:t>
-      </w:r>
-    </w:p>
-    <w:p>
-      <w:pPr>
-        <w:pStyle w:val="ListParagraph"/>
-        <w:numPr>
-          <w:ilvl w:val="1"/>
-          <w:numId w:val="7"/>
-        </w:numPr>
-      </w:pPr>
-      <w:r>
-        <w:t>The default fault detection logic will only be applied if the system encounters errors during line-specific fault detection, but not if the line-specific fault detection does not detect a fault.</w:t>
-      </w:r>
-      <w:r>
-        <w:br/>
-      </w:r>
-    </w:p>
-    <w:p>
-      <w:pPr>
-        <w:pStyle w:val="ListParagraph"/>
-        <w:numPr>
-          <w:ilvl w:val="0"/>
-          <w:numId w:val="7"/>
-        </w:numPr>
-      </w:pPr>
-      <w:proofErr w:type="spellStart"/>
-      <w:r>
-        <w:rPr>
-          <w:b/>
-        </w:rPr>
-        <w:t>FaultLocation.WarnMissingDetectionLogic</w:t>
-      </w:r>
-      <w:proofErr w:type="spellEnd"/>
-    </w:p>
-    <w:p>
-      <w:pPr>
-        <w:pStyle w:val="ListParagraph"/>
-        <w:numPr>
-          <w:ilvl w:val="1"/>
-          <w:numId w:val="7"/>
-        </w:numPr>
-      </w:pPr>
-      <w:r>
-        <w:t>Default: False</w:t>
-      </w:r>
-    </w:p>
-    <w:p>
-      <w:pPr>
-        <w:pStyle w:val="ListParagraph"/>
-        <w:numPr>
-          <w:ilvl w:val="1"/>
-          <w:numId w:val="7"/>
-        </w:numPr>
-      </w:pPr>
-      <w:r>
-        <w:t xml:space="preserve">Indicates whether to generate warning messages in the </w:t>
-      </w:r>
-      <w:proofErr w:type="spellStart"/>
-      <w:r>
-        <w:t>openXDA</w:t>
-      </w:r>
-      <w:proofErr w:type="spellEnd"/>
-      <w:r>
-        <w:t xml:space="preserve"> Console and log files if the fault detection logic is not explicitly defined for a given line.</w:t>
-      </w:r>
-      <w:r>
-        <w:br/>
-      </w:r>
-      <w:r>
-        <w:br w:type="page"/>
-      </w:r>
-    </w:p>
-    <w:p>
-      <w:pPr>
-        <w:pStyle w:val="ListParagraph"/>
-        <w:numPr>
-          <w:ilvl w:val="0"/>
-          <w:numId w:val="7"/>
-        </w:numPr>
-      </w:pPr>
-      <w:proofErr w:type="spellStart"/>
-      <w:r>
-        <w:rPr>
-          <w:b/>
-        </w:rPr>
-        <w:lastRenderedPageBreak/>
         <w:t>FilePattern</w:t>
       </w:r>
       <w:proofErr w:type="spellEnd"/>
@@ -3283,8 +3340,6 @@
       <w:r>
         <w:br/>
       </w:r>
-      <w:bookmarkStart w:id="0" w:name="_GoBack"/>
-      <w:bookmarkEnd w:id="0"/>
     </w:p>
     <w:p>
       <w:pPr>
@@ -5599,7 +5654,7 @@
 </file>
 
 <file path=customXml/itemProps1.xml><?xml version="1.0" encoding="utf-8"?>
-<ds:datastoreItem xmlns:ds="http://schemas.openxmlformats.org/officeDocument/2006/customXml" ds:itemID="{401B5E36-BA98-4B6E-A77E-EEAC690A8701}">
+<ds:datastoreItem xmlns:ds="http://schemas.openxmlformats.org/officeDocument/2006/customXml" ds:itemID="{B0D41071-2D95-4FC7-9717-1E89119A5C76}">
   <ds:schemaRefs>
     <ds:schemaRef ds:uri="http://schemas.openxmlformats.org/officeDocument/2006/bibliography"/>
   </ds:schemaRefs>

</xml_diff>

<commit_message>
Added settings for the EMAX native reader to disable the corrective parser.
</commit_message>
<xml_diff>
--- a/Source/openXDA Configuration Guide.docx
+++ b/Source/openXDA Configuration Guide.docx
@@ -1028,15 +1028,107 @@
           <w:ilvl w:val="0"/>
           <w:numId w:val="7"/>
         </w:numPr>
-        <w:rPr>
-          <w:b/>
-        </w:rPr>
-      </w:pPr>
-      <w:proofErr w:type="spellStart"/>
-      <w:r>
-        <w:rPr>
-          <w:b/>
-        </w:rPr>
+      </w:pPr>
+      <w:proofErr w:type="spellStart"/>
+      <w:r>
+        <w:rPr>
+          <w:b/>
+        </w:rPr>
+        <w:t>EMAX.ApplyTimestampCorrection</w:t>
+      </w:r>
+      <w:proofErr w:type="spellEnd"/>
+    </w:p>
+    <w:p>
+      <w:pPr>
+        <w:pStyle w:val="ListParagraph"/>
+        <w:numPr>
+          <w:ilvl w:val="1"/>
+          <w:numId w:val="7"/>
+        </w:numPr>
+      </w:pPr>
+      <w:r>
+        <w:t>Default: True</w:t>
+      </w:r>
+    </w:p>
+    <w:p>
+      <w:pPr>
+        <w:pStyle w:val="ListParagraph"/>
+        <w:numPr>
+          <w:ilvl w:val="1"/>
+          <w:numId w:val="7"/>
+        </w:numPr>
+      </w:pPr>
+      <w:r>
+        <w:t>Flag that determines whether timestamp correction should be applied when reading native EMAX files.</w:t>
+      </w:r>
+      <w:r>
+        <w:br/>
+      </w:r>
+    </w:p>
+    <w:p>
+      <w:pPr>
+        <w:pStyle w:val="ListParagraph"/>
+        <w:numPr>
+          <w:ilvl w:val="0"/>
+          <w:numId w:val="7"/>
+        </w:numPr>
+      </w:pPr>
+      <w:proofErr w:type="spellStart"/>
+      <w:r>
+        <w:rPr>
+          <w:b/>
+        </w:rPr>
+        <w:t>EMAX.ApplyValueCorrection</w:t>
+      </w:r>
+      <w:proofErr w:type="spellEnd"/>
+    </w:p>
+    <w:p>
+      <w:pPr>
+        <w:pStyle w:val="ListParagraph"/>
+        <w:numPr>
+          <w:ilvl w:val="1"/>
+          <w:numId w:val="7"/>
+        </w:numPr>
+      </w:pPr>
+      <w:r>
+        <w:t>Default: True</w:t>
+      </w:r>
+    </w:p>
+    <w:p>
+      <w:pPr>
+        <w:pStyle w:val="ListParagraph"/>
+        <w:numPr>
+          <w:ilvl w:val="1"/>
+          <w:numId w:val="7"/>
+        </w:numPr>
+      </w:pPr>
+      <w:r>
+        <w:t>Flag that determines whether value correction should be applied when reading native EMAX files.</w:t>
+      </w:r>
+      <w:r>
+        <w:br/>
+      </w:r>
+      <w:r>
+        <w:br w:type="page"/>
+      </w:r>
+    </w:p>
+    <w:p>
+      <w:pPr>
+        <w:pStyle w:val="ListParagraph"/>
+        <w:numPr>
+          <w:ilvl w:val="0"/>
+          <w:numId w:val="7"/>
+        </w:numPr>
+        <w:rPr>
+          <w:b/>
+        </w:rPr>
+      </w:pPr>
+      <w:proofErr w:type="spellStart"/>
+      <w:r>
+        <w:rPr>
+          <w:b/>
+        </w:rPr>
+        <w:lastRenderedPageBreak/>
         <w:t>EventEmail.</w:t>
       </w:r>
       <w:r>
@@ -1138,6 +1230,303 @@
       <w:r>
         <w:br/>
       </w:r>
+    </w:p>
+    <w:p>
+      <w:pPr>
+        <w:pStyle w:val="ListParagraph"/>
+        <w:numPr>
+          <w:ilvl w:val="0"/>
+          <w:numId w:val="7"/>
+        </w:numPr>
+        <w:rPr>
+          <w:b/>
+        </w:rPr>
+      </w:pPr>
+      <w:proofErr w:type="spellStart"/>
+      <w:r>
+        <w:rPr>
+          <w:b/>
+        </w:rPr>
+        <w:t>EventEmail.Max</w:t>
+      </w:r>
+      <w:r>
+        <w:rPr>
+          <w:b/>
+        </w:rPr>
+        <w:t>WaitPeriod</w:t>
+      </w:r>
+      <w:proofErr w:type="spellEnd"/>
+    </w:p>
+    <w:p>
+      <w:pPr>
+        <w:pStyle w:val="ListParagraph"/>
+        <w:numPr>
+          <w:ilvl w:val="1"/>
+          <w:numId w:val="7"/>
+        </w:numPr>
+      </w:pPr>
+      <w:r>
+        <w:t xml:space="preserve">Default: </w:t>
+      </w:r>
+      <w:r>
+        <w:t>60</w:t>
+      </w:r>
+      <w:r>
+        <w:t>.0</w:t>
+      </w:r>
+    </w:p>
+    <w:p>
+      <w:pPr>
+        <w:pStyle w:val="ListParagraph"/>
+        <w:numPr>
+          <w:ilvl w:val="1"/>
+          <w:numId w:val="7"/>
+        </w:numPr>
+      </w:pPr>
+      <w:r>
+        <w:t>The maximum amount of time, in seconds, between the time a file is processed by the system and the time an email should be produced by the system.</w:t>
+      </w:r>
+    </w:p>
+    <w:p>
+      <w:pPr>
+        <w:pStyle w:val="ListParagraph"/>
+        <w:numPr>
+          <w:ilvl w:val="1"/>
+          <w:numId w:val="7"/>
+        </w:numPr>
+      </w:pPr>
+      <w:r>
+        <w:t xml:space="preserve">Decreasing the maximum wait period will force </w:t>
+      </w:r>
+      <w:proofErr w:type="spellStart"/>
+      <w:r>
+        <w:t>openXDA</w:t>
+      </w:r>
+      <w:proofErr w:type="spellEnd"/>
+      <w:r>
+        <w:t xml:space="preserve"> to send an email </w:t>
+      </w:r>
+      <w:r>
+        <w:t>even if the system is still gathering new information about the event</w:t>
+      </w:r>
+      <w:r>
+        <w:t xml:space="preserve"> and may result in redundancy between emails when new information arrives from another meter</w:t>
+      </w:r>
+      <w:r>
+        <w:t>.</w:t>
+      </w:r>
+    </w:p>
+    <w:p>
+      <w:pPr>
+        <w:pStyle w:val="ListParagraph"/>
+        <w:numPr>
+          <w:ilvl w:val="1"/>
+          <w:numId w:val="7"/>
+        </w:numPr>
+      </w:pPr>
+      <w:r>
+        <w:t xml:space="preserve">Lengthening </w:t>
+      </w:r>
+      <w:r>
+        <w:t xml:space="preserve">the </w:t>
+      </w:r>
+      <w:r>
+        <w:t xml:space="preserve">maximum </w:t>
+      </w:r>
+      <w:r>
+        <w:t xml:space="preserve">wait period will </w:t>
+      </w:r>
+      <w:r>
+        <w:t xml:space="preserve">allow the system to continue gathering new information about the event before being forced to send </w:t>
+      </w:r>
+      <w:r>
+        <w:t>the</w:t>
+      </w:r>
+      <w:r>
+        <w:t xml:space="preserve"> email</w:t>
+      </w:r>
+      <w:r>
+        <w:t>.</w:t>
+      </w:r>
+      <w:r>
+        <w:br/>
+      </w:r>
+    </w:p>
+    <w:p>
+      <w:pPr>
+        <w:pStyle w:val="ListParagraph"/>
+        <w:numPr>
+          <w:ilvl w:val="0"/>
+          <w:numId w:val="7"/>
+        </w:numPr>
+      </w:pPr>
+      <w:proofErr w:type="spellStart"/>
+      <w:r>
+        <w:rPr>
+          <w:b/>
+        </w:rPr>
+        <w:t>FaultLocation.MaxFaultDistanceMultiplier</w:t>
+      </w:r>
+      <w:proofErr w:type="spellEnd"/>
+    </w:p>
+    <w:p>
+      <w:pPr>
+        <w:pStyle w:val="ListParagraph"/>
+        <w:numPr>
+          <w:ilvl w:val="1"/>
+          <w:numId w:val="7"/>
+        </w:numPr>
+      </w:pPr>
+      <w:r>
+        <w:t>Default: 1.05</w:t>
+      </w:r>
+    </w:p>
+    <w:p>
+      <w:pPr>
+        <w:pStyle w:val="ListParagraph"/>
+        <w:numPr>
+          <w:ilvl w:val="1"/>
+          <w:numId w:val="7"/>
+        </w:numPr>
+      </w:pPr>
+      <w:r>
+        <w:t>The multiplier applied to the line length to determine the maximum value allowed for fault distance before the results are considered invalid.</w:t>
+      </w:r>
+      <w:r>
+        <w:br/>
+      </w:r>
+    </w:p>
+    <w:p>
+      <w:pPr>
+        <w:pStyle w:val="ListParagraph"/>
+        <w:numPr>
+          <w:ilvl w:val="0"/>
+          <w:numId w:val="7"/>
+        </w:numPr>
+        <w:rPr>
+          <w:b/>
+        </w:rPr>
+      </w:pPr>
+      <w:proofErr w:type="spellStart"/>
+      <w:r>
+        <w:rPr>
+          <w:b/>
+        </w:rPr>
+        <w:t>FaultLocation.</w:t>
+      </w:r>
+      <w:r>
+        <w:rPr>
+          <w:b/>
+        </w:rPr>
+        <w:t>MinFaultDistanceMultiplier</w:t>
+      </w:r>
+      <w:proofErr w:type="spellEnd"/>
+    </w:p>
+    <w:p>
+      <w:pPr>
+        <w:pStyle w:val="ListParagraph"/>
+        <w:numPr>
+          <w:ilvl w:val="1"/>
+          <w:numId w:val="7"/>
+        </w:numPr>
+      </w:pPr>
+      <w:r>
+        <w:t>Default: -0.05</w:t>
+      </w:r>
+    </w:p>
+    <w:p>
+      <w:pPr>
+        <w:pStyle w:val="ListParagraph"/>
+        <w:numPr>
+          <w:ilvl w:val="1"/>
+          <w:numId w:val="7"/>
+        </w:numPr>
+      </w:pPr>
+      <w:r>
+        <w:t>The multiplier applied to the line length to determine the minimum value allowed for fault distance before the results are considered invalid.</w:t>
+      </w:r>
+      <w:r>
+        <w:br/>
+      </w:r>
+    </w:p>
+    <w:p>
+      <w:pPr>
+        <w:pStyle w:val="ListParagraph"/>
+        <w:numPr>
+          <w:ilvl w:val="0"/>
+          <w:numId w:val="7"/>
+        </w:numPr>
+        <w:rPr>
+          <w:b/>
+        </w:rPr>
+      </w:pPr>
+      <w:proofErr w:type="spellStart"/>
+      <w:r>
+        <w:rPr>
+          <w:b/>
+        </w:rPr>
+        <w:t>FaultLocation.</w:t>
+      </w:r>
+      <w:r>
+        <w:rPr>
+          <w:b/>
+        </w:rPr>
+        <w:t>PrefaultTrigger</w:t>
+      </w:r>
+      <w:proofErr w:type="spellEnd"/>
+    </w:p>
+    <w:p>
+      <w:pPr>
+        <w:pStyle w:val="ListParagraph"/>
+        <w:numPr>
+          <w:ilvl w:val="1"/>
+          <w:numId w:val="7"/>
+        </w:numPr>
+        <w:rPr>
+          <w:b/>
+        </w:rPr>
+      </w:pPr>
+      <w:r>
+        <w:t>Default: 5.0</w:t>
+      </w:r>
+    </w:p>
+    <w:p>
+      <w:pPr>
+        <w:pStyle w:val="ListParagraph"/>
+        <w:numPr>
+          <w:ilvl w:val="1"/>
+          <w:numId w:val="7"/>
+        </w:numPr>
+        <w:rPr>
+          <w:b/>
+        </w:rPr>
+      </w:pPr>
+      <w:r>
+        <w:t xml:space="preserve">The threshold at which the ratio between RMS current and </w:t>
+      </w:r>
+      <w:proofErr w:type="spellStart"/>
+      <w:r>
+        <w:t>prefault</w:t>
+      </w:r>
+      <w:proofErr w:type="spellEnd"/>
+      <w:r>
+        <w:t xml:space="preserve"> RMS current indicates faulted conditions.</w:t>
+      </w:r>
+    </w:p>
+    <w:p>
+      <w:pPr>
+        <w:pStyle w:val="ListParagraph"/>
+        <w:numPr>
+          <w:ilvl w:val="1"/>
+          <w:numId w:val="7"/>
+        </w:numPr>
+      </w:pPr>
+      <w:r>
+        <w:t>If the ratio exceeds this threshold, the cycle is considered to have been recorded during a fault, but only if the fault suppression algorithm indicates that there is no reason to believe otherwise.</w:t>
+      </w:r>
+      <w:r>
+        <w:br/>
+      </w:r>
       <w:r>
         <w:br w:type="page"/>
       </w:r>
@@ -1159,56 +1548,161 @@
           <w:b/>
         </w:rPr>
         <w:lastRenderedPageBreak/>
-        <w:t>EventEmail.Max</w:t>
-      </w:r>
-      <w:r>
-        <w:rPr>
-          <w:b/>
-        </w:rPr>
-        <w:t>WaitPeriod</w:t>
-      </w:r>
-      <w:proofErr w:type="spellEnd"/>
-    </w:p>
-    <w:p>
-      <w:pPr>
-        <w:pStyle w:val="ListParagraph"/>
-        <w:numPr>
-          <w:ilvl w:val="1"/>
-          <w:numId w:val="7"/>
-        </w:numPr>
-      </w:pPr>
-      <w:r>
-        <w:t xml:space="preserve">Default: </w:t>
-      </w:r>
-      <w:r>
-        <w:t>60</w:t>
-      </w:r>
-      <w:r>
-        <w:t>.0</w:t>
-      </w:r>
-    </w:p>
-    <w:p>
-      <w:pPr>
-        <w:pStyle w:val="ListParagraph"/>
-        <w:numPr>
-          <w:ilvl w:val="1"/>
-          <w:numId w:val="7"/>
-        </w:numPr>
-      </w:pPr>
-      <w:r>
-        <w:t>The maximum amount of time, in seconds, between the time a file is processed by the system and the time an email should be produced by the system.</w:t>
-      </w:r>
-    </w:p>
-    <w:p>
-      <w:pPr>
-        <w:pStyle w:val="ListParagraph"/>
-        <w:numPr>
-          <w:ilvl w:val="1"/>
-          <w:numId w:val="7"/>
-        </w:numPr>
-      </w:pPr>
-      <w:r>
-        <w:t xml:space="preserve">Decreasing the maximum wait period will force </w:t>
+        <w:t>FaultLocation.</w:t>
+      </w:r>
+      <w:r>
+        <w:rPr>
+          <w:b/>
+        </w:rPr>
+        <w:t>PrefaultTrigger</w:t>
+      </w:r>
+      <w:r>
+        <w:rPr>
+          <w:b/>
+        </w:rPr>
+        <w:t>Adjustment</w:t>
+      </w:r>
+      <w:proofErr w:type="spellEnd"/>
+    </w:p>
+    <w:p>
+      <w:pPr>
+        <w:pStyle w:val="ListParagraph"/>
+        <w:numPr>
+          <w:ilvl w:val="1"/>
+          <w:numId w:val="7"/>
+        </w:numPr>
+        <w:rPr>
+          <w:b/>
+        </w:rPr>
+      </w:pPr>
+      <w:r>
+        <w:t>Default: 50.0</w:t>
+      </w:r>
+    </w:p>
+    <w:p>
+      <w:pPr>
+        <w:pStyle w:val="ListParagraph"/>
+        <w:numPr>
+          <w:ilvl w:val="1"/>
+          <w:numId w:val="7"/>
+        </w:numPr>
+      </w:pPr>
+      <w:r>
+        <w:t xml:space="preserve">The offset, in amps, to suppress fault detection in records with </w:t>
+      </w:r>
+      <w:proofErr w:type="spellStart"/>
+      <w:r>
+        <w:t>prefault</w:t>
+      </w:r>
+      <w:proofErr w:type="spellEnd"/>
+      <w:r>
+        <w:t xml:space="preserve"> data that does not contain load current.</w:t>
+      </w:r>
+      <w:r>
+        <w:br/>
+      </w:r>
+    </w:p>
+    <w:p>
+      <w:pPr>
+        <w:pStyle w:val="ListParagraph"/>
+        <w:numPr>
+          <w:ilvl w:val="0"/>
+          <w:numId w:val="7"/>
+        </w:numPr>
+        <w:rPr>
+          <w:b/>
+        </w:rPr>
+      </w:pPr>
+      <w:proofErr w:type="spellStart"/>
+      <w:r>
+        <w:rPr>
+          <w:b/>
+        </w:rPr>
+        <w:t>FaultLocation.UseDefaultFaultDetectionLogic</w:t>
+      </w:r>
+      <w:proofErr w:type="spellEnd"/>
+    </w:p>
+    <w:p>
+      <w:pPr>
+        <w:pStyle w:val="ListParagraph"/>
+        <w:numPr>
+          <w:ilvl w:val="1"/>
+          <w:numId w:val="7"/>
+        </w:numPr>
+        <w:rPr>
+          <w:b/>
+        </w:rPr>
+      </w:pPr>
+      <w:r>
+        <w:t>Default: True</w:t>
+      </w:r>
+    </w:p>
+    <w:p>
+      <w:pPr>
+        <w:pStyle w:val="ListParagraph"/>
+        <w:numPr>
+          <w:ilvl w:val="1"/>
+          <w:numId w:val="7"/>
+        </w:numPr>
+      </w:pPr>
+      <w:r>
+        <w:t>Indicates whether to use the default fault detection logic when the line-specific fault detection logic fails or is not defined.</w:t>
+      </w:r>
+    </w:p>
+    <w:p>
+      <w:pPr>
+        <w:pStyle w:val="ListParagraph"/>
+        <w:numPr>
+          <w:ilvl w:val="1"/>
+          <w:numId w:val="7"/>
+        </w:numPr>
+      </w:pPr>
+      <w:r>
+        <w:t>The default fault detection logic will only be applied if the system encounters errors during line-specific fault detection, but not if the line-specific fault detection does not detect a fault.</w:t>
+      </w:r>
+      <w:r>
+        <w:br/>
+      </w:r>
+    </w:p>
+    <w:p>
+      <w:pPr>
+        <w:pStyle w:val="ListParagraph"/>
+        <w:numPr>
+          <w:ilvl w:val="0"/>
+          <w:numId w:val="7"/>
+        </w:numPr>
+      </w:pPr>
+      <w:proofErr w:type="spellStart"/>
+      <w:r>
+        <w:rPr>
+          <w:b/>
+        </w:rPr>
+        <w:t>FaultLocation.WarnMissingDetectionLogic</w:t>
+      </w:r>
+      <w:proofErr w:type="spellEnd"/>
+    </w:p>
+    <w:p>
+      <w:pPr>
+        <w:pStyle w:val="ListParagraph"/>
+        <w:numPr>
+          <w:ilvl w:val="1"/>
+          <w:numId w:val="7"/>
+        </w:numPr>
+      </w:pPr>
+      <w:r>
+        <w:t>Default: False</w:t>
+      </w:r>
+    </w:p>
+    <w:p>
+      <w:pPr>
+        <w:pStyle w:val="ListParagraph"/>
+        <w:numPr>
+          <w:ilvl w:val="1"/>
+          <w:numId w:val="7"/>
+        </w:numPr>
+      </w:pPr>
+      <w:r>
+        <w:t xml:space="preserve">Indicates whether to generate warning messages in the </w:t>
       </w:r>
       <w:proofErr w:type="spellStart"/>
       <w:r>
@@ -1216,431 +1710,11 @@
       </w:r>
       <w:proofErr w:type="spellEnd"/>
       <w:r>
-        <w:t xml:space="preserve"> to send an email </w:t>
-      </w:r>
-      <w:r>
-        <w:t>even if the system is still gathering new information about the event</w:t>
-      </w:r>
-      <w:r>
-        <w:t xml:space="preserve"> and may result in redundancy between emails when new information arrives from another meter</w:t>
-      </w:r>
-      <w:r>
-        <w:t>.</w:t>
-      </w:r>
-    </w:p>
-    <w:p>
-      <w:pPr>
-        <w:pStyle w:val="ListParagraph"/>
-        <w:numPr>
-          <w:ilvl w:val="1"/>
-          <w:numId w:val="7"/>
-        </w:numPr>
-      </w:pPr>
-      <w:r>
-        <w:t xml:space="preserve">Lengthening </w:t>
-      </w:r>
-      <w:r>
-        <w:t xml:space="preserve">the </w:t>
-      </w:r>
-      <w:r>
-        <w:t xml:space="preserve">maximum </w:t>
-      </w:r>
-      <w:r>
-        <w:t xml:space="preserve">wait period will </w:t>
-      </w:r>
-      <w:r>
-        <w:t xml:space="preserve">allow the system to continue gathering new information about the event before being forced to send </w:t>
-      </w:r>
-      <w:r>
-        <w:t>the</w:t>
-      </w:r>
-      <w:r>
-        <w:t xml:space="preserve"> email</w:t>
-      </w:r>
-      <w:r>
-        <w:t>.</w:t>
+        <w:t xml:space="preserve"> Console and log files if the fault detection logic is not explicitly defined for a given line.</w:t>
       </w:r>
       <w:r>
         <w:br/>
       </w:r>
-    </w:p>
-    <w:p>
-      <w:pPr>
-        <w:pStyle w:val="ListParagraph"/>
-        <w:numPr>
-          <w:ilvl w:val="0"/>
-          <w:numId w:val="7"/>
-        </w:numPr>
-      </w:pPr>
-      <w:proofErr w:type="spellStart"/>
-      <w:r>
-        <w:rPr>
-          <w:b/>
-        </w:rPr>
-        <w:t>FaultLocation.MaxFaultDistanceMultiplier</w:t>
-      </w:r>
-      <w:proofErr w:type="spellEnd"/>
-    </w:p>
-    <w:p>
-      <w:pPr>
-        <w:pStyle w:val="ListParagraph"/>
-        <w:numPr>
-          <w:ilvl w:val="1"/>
-          <w:numId w:val="7"/>
-        </w:numPr>
-      </w:pPr>
-      <w:r>
-        <w:t>Default: 1.05</w:t>
-      </w:r>
-    </w:p>
-    <w:p>
-      <w:pPr>
-        <w:pStyle w:val="ListParagraph"/>
-        <w:numPr>
-          <w:ilvl w:val="1"/>
-          <w:numId w:val="7"/>
-        </w:numPr>
-      </w:pPr>
-      <w:r>
-        <w:t>The multiplier applied to the line length to determine the maximum value allowed for fault distance before the results are considered invalid.</w:t>
-      </w:r>
-      <w:r>
-        <w:br/>
-      </w:r>
-    </w:p>
-    <w:p>
-      <w:pPr>
-        <w:pStyle w:val="ListParagraph"/>
-        <w:numPr>
-          <w:ilvl w:val="0"/>
-          <w:numId w:val="7"/>
-        </w:numPr>
-        <w:rPr>
-          <w:b/>
-        </w:rPr>
-      </w:pPr>
-      <w:proofErr w:type="spellStart"/>
-      <w:r>
-        <w:rPr>
-          <w:b/>
-        </w:rPr>
-        <w:t>FaultLocation.</w:t>
-      </w:r>
-      <w:r>
-        <w:rPr>
-          <w:b/>
-        </w:rPr>
-        <w:t>MinFaultDistanceMultiplier</w:t>
-      </w:r>
-      <w:proofErr w:type="spellEnd"/>
-    </w:p>
-    <w:p>
-      <w:pPr>
-        <w:pStyle w:val="ListParagraph"/>
-        <w:numPr>
-          <w:ilvl w:val="1"/>
-          <w:numId w:val="7"/>
-        </w:numPr>
-      </w:pPr>
-      <w:r>
-        <w:t>Default: -0.05</w:t>
-      </w:r>
-    </w:p>
-    <w:p>
-      <w:pPr>
-        <w:pStyle w:val="ListParagraph"/>
-        <w:numPr>
-          <w:ilvl w:val="1"/>
-          <w:numId w:val="7"/>
-        </w:numPr>
-      </w:pPr>
-      <w:r>
-        <w:t>The multiplier applied to the line length to determine the minimum value allowed for fault distance before the results are considered invalid.</w:t>
-      </w:r>
-      <w:r>
-        <w:br/>
-      </w:r>
-    </w:p>
-    <w:p>
-      <w:pPr>
-        <w:pStyle w:val="ListParagraph"/>
-        <w:numPr>
-          <w:ilvl w:val="0"/>
-          <w:numId w:val="7"/>
-        </w:numPr>
-        <w:rPr>
-          <w:b/>
-        </w:rPr>
-      </w:pPr>
-      <w:proofErr w:type="spellStart"/>
-      <w:r>
-        <w:rPr>
-          <w:b/>
-        </w:rPr>
-        <w:t>FaultLocation.</w:t>
-      </w:r>
-      <w:r>
-        <w:rPr>
-          <w:b/>
-        </w:rPr>
-        <w:t>PrefaultTrigger</w:t>
-      </w:r>
-      <w:proofErr w:type="spellEnd"/>
-    </w:p>
-    <w:p>
-      <w:pPr>
-        <w:pStyle w:val="ListParagraph"/>
-        <w:numPr>
-          <w:ilvl w:val="1"/>
-          <w:numId w:val="7"/>
-        </w:numPr>
-        <w:rPr>
-          <w:b/>
-        </w:rPr>
-      </w:pPr>
-      <w:r>
-        <w:t>Default: 5.0</w:t>
-      </w:r>
-    </w:p>
-    <w:p>
-      <w:pPr>
-        <w:pStyle w:val="ListParagraph"/>
-        <w:numPr>
-          <w:ilvl w:val="1"/>
-          <w:numId w:val="7"/>
-        </w:numPr>
-        <w:rPr>
-          <w:b/>
-        </w:rPr>
-      </w:pPr>
-      <w:r>
-        <w:t xml:space="preserve">The threshold at which the ratio between RMS current and </w:t>
-      </w:r>
-      <w:proofErr w:type="spellStart"/>
-      <w:r>
-        <w:t>prefault</w:t>
-      </w:r>
-      <w:proofErr w:type="spellEnd"/>
-      <w:r>
-        <w:t xml:space="preserve"> RMS current indicates faulted conditions.</w:t>
-      </w:r>
-    </w:p>
-    <w:p>
-      <w:pPr>
-        <w:pStyle w:val="ListParagraph"/>
-        <w:numPr>
-          <w:ilvl w:val="1"/>
-          <w:numId w:val="7"/>
-        </w:numPr>
-      </w:pPr>
-      <w:r>
-        <w:t>If the ratio exceeds this threshold, the cycle is considered to have been recorded during a fault, but only if the fault suppression algorithm indicates that there is no reason to believe otherwise.</w:t>
-      </w:r>
-      <w:r>
-        <w:br/>
-      </w:r>
-    </w:p>
-    <w:p>
-      <w:pPr>
-        <w:pStyle w:val="ListParagraph"/>
-        <w:numPr>
-          <w:ilvl w:val="0"/>
-          <w:numId w:val="7"/>
-        </w:numPr>
-        <w:rPr>
-          <w:b/>
-        </w:rPr>
-      </w:pPr>
-      <w:proofErr w:type="spellStart"/>
-      <w:r>
-        <w:rPr>
-          <w:b/>
-        </w:rPr>
-        <w:t>FaultLocation.</w:t>
-      </w:r>
-      <w:r>
-        <w:rPr>
-          <w:b/>
-        </w:rPr>
-        <w:t>PrefaultTrigger</w:t>
-      </w:r>
-      <w:r>
-        <w:rPr>
-          <w:b/>
-        </w:rPr>
-        <w:t>Adjustment</w:t>
-      </w:r>
-      <w:proofErr w:type="spellEnd"/>
-    </w:p>
-    <w:p>
-      <w:pPr>
-        <w:pStyle w:val="ListParagraph"/>
-        <w:numPr>
-          <w:ilvl w:val="1"/>
-          <w:numId w:val="7"/>
-        </w:numPr>
-        <w:rPr>
-          <w:b/>
-        </w:rPr>
-      </w:pPr>
-      <w:r>
-        <w:t>Default: 5</w:t>
-      </w:r>
-      <w:r>
-        <w:t>0</w:t>
-      </w:r>
-      <w:r>
-        <w:t>.0</w:t>
-      </w:r>
-    </w:p>
-    <w:p>
-      <w:pPr>
-        <w:pStyle w:val="ListParagraph"/>
-        <w:numPr>
-          <w:ilvl w:val="1"/>
-          <w:numId w:val="7"/>
-        </w:numPr>
-      </w:pPr>
-      <w:r>
-        <w:t xml:space="preserve">The </w:t>
-      </w:r>
-      <w:r>
-        <w:t xml:space="preserve">offset, in amps, to suppress fault detection in records with </w:t>
-      </w:r>
-      <w:proofErr w:type="spellStart"/>
-      <w:r>
-        <w:t>prefault</w:t>
-      </w:r>
-      <w:proofErr w:type="spellEnd"/>
-      <w:r>
-        <w:t xml:space="preserve"> data that does not contain load current</w:t>
-      </w:r>
-      <w:r>
-        <w:t>.</w:t>
-      </w:r>
-      <w:r>
-        <w:br/>
-      </w:r>
-    </w:p>
-    <w:p>
-      <w:pPr>
-        <w:pStyle w:val="ListParagraph"/>
-        <w:numPr>
-          <w:ilvl w:val="0"/>
-          <w:numId w:val="7"/>
-        </w:numPr>
-        <w:rPr>
-          <w:b/>
-        </w:rPr>
-      </w:pPr>
-      <w:proofErr w:type="spellStart"/>
-      <w:r>
-        <w:rPr>
-          <w:b/>
-        </w:rPr>
-        <w:t>FaultLocation.UseDefaultFaultDetectionLogic</w:t>
-      </w:r>
-      <w:proofErr w:type="spellEnd"/>
-    </w:p>
-    <w:p>
-      <w:pPr>
-        <w:pStyle w:val="ListParagraph"/>
-        <w:numPr>
-          <w:ilvl w:val="1"/>
-          <w:numId w:val="7"/>
-        </w:numPr>
-        <w:rPr>
-          <w:b/>
-        </w:rPr>
-      </w:pPr>
-      <w:r>
-        <w:t>Default: True</w:t>
-      </w:r>
-    </w:p>
-    <w:p>
-      <w:pPr>
-        <w:pStyle w:val="ListParagraph"/>
-        <w:numPr>
-          <w:ilvl w:val="1"/>
-          <w:numId w:val="7"/>
-        </w:numPr>
-      </w:pPr>
-      <w:r>
-        <w:t>Indicates whether to use the default fault detection logic when the line-specific fault detection logic fails or is not defined.</w:t>
-      </w:r>
-    </w:p>
-    <w:p>
-      <w:pPr>
-        <w:pStyle w:val="ListParagraph"/>
-        <w:numPr>
-          <w:ilvl w:val="1"/>
-          <w:numId w:val="7"/>
-        </w:numPr>
-      </w:pPr>
-      <w:r>
-        <w:t>The default fault detection logic will only be applied if the system encounters errors during line-specific fault detection, but not if the line-specific fault detection does not detect a fault.</w:t>
-      </w:r>
-      <w:r>
-        <w:br/>
-      </w:r>
-      <w:r>
-        <w:br w:type="page"/>
-      </w:r>
-    </w:p>
-    <w:p>
-      <w:pPr>
-        <w:pStyle w:val="ListParagraph"/>
-        <w:numPr>
-          <w:ilvl w:val="0"/>
-          <w:numId w:val="7"/>
-        </w:numPr>
-      </w:pPr>
-      <w:proofErr w:type="spellStart"/>
-      <w:r>
-        <w:rPr>
-          <w:b/>
-        </w:rPr>
-        <w:lastRenderedPageBreak/>
-        <w:t>FaultLocation.WarnMissingDetectionLogic</w:t>
-      </w:r>
-      <w:proofErr w:type="spellEnd"/>
-    </w:p>
-    <w:p>
-      <w:pPr>
-        <w:pStyle w:val="ListParagraph"/>
-        <w:numPr>
-          <w:ilvl w:val="1"/>
-          <w:numId w:val="7"/>
-        </w:numPr>
-      </w:pPr>
-      <w:r>
-        <w:t>Default: False</w:t>
-      </w:r>
-    </w:p>
-    <w:p>
-      <w:pPr>
-        <w:pStyle w:val="ListParagraph"/>
-        <w:numPr>
-          <w:ilvl w:val="1"/>
-          <w:numId w:val="7"/>
-        </w:numPr>
-      </w:pPr>
-      <w:r>
-        <w:t xml:space="preserve">Indicates whether to generate warning messages in the </w:t>
-      </w:r>
-      <w:proofErr w:type="spellStart"/>
-      <w:r>
-        <w:t>openXDA</w:t>
-      </w:r>
-      <w:proofErr w:type="spellEnd"/>
-      <w:r>
-        <w:t xml:space="preserve"> Console and log files if the fault detection logic is not explicitly defined for a given line.</w:t>
-      </w:r>
-      <w:r>
-        <w:br/>
-      </w:r>
-      <w:bookmarkStart w:id="0" w:name="_GoBack"/>
-      <w:bookmarkEnd w:id="0"/>
     </w:p>
     <w:p>
       <w:pPr>
@@ -1757,6 +1831,9 @@
       <w:r>
         <w:br/>
       </w:r>
+      <w:r>
+        <w:br w:type="page"/>
+      </w:r>
     </w:p>
     <w:p>
       <w:pPr>
@@ -1770,6 +1847,7 @@
         </w:rPr>
       </w:pPr>
       <w:r>
+        <w:lastRenderedPageBreak/>
         <w:t xml:space="preserve"> </w:t>
       </w:r>
       <w:proofErr w:type="spellStart"/>
@@ -2108,6 +2186,134 @@
       <w:r>
         <w:br/>
       </w:r>
+    </w:p>
+    <w:p>
+      <w:pPr>
+        <w:pStyle w:val="ListParagraph"/>
+        <w:numPr>
+          <w:ilvl w:val="0"/>
+          <w:numId w:val="7"/>
+        </w:numPr>
+        <w:rPr>
+          <w:b/>
+        </w:rPr>
+      </w:pPr>
+      <w:proofErr w:type="spellStart"/>
+      <w:r>
+        <w:rPr>
+          <w:b/>
+        </w:rPr>
+        <w:t>FileWatcherEnumerationStrategy</w:t>
+      </w:r>
+      <w:proofErr w:type="spellEnd"/>
+    </w:p>
+    <w:p>
+      <w:pPr>
+        <w:pStyle w:val="ListParagraph"/>
+        <w:numPr>
+          <w:ilvl w:val="1"/>
+          <w:numId w:val="7"/>
+        </w:numPr>
+      </w:pPr>
+      <w:r>
+        <w:t xml:space="preserve">Default: </w:t>
+      </w:r>
+      <w:proofErr w:type="spellStart"/>
+      <w:r>
+        <w:t>ParallelSubdirectories</w:t>
+      </w:r>
+      <w:proofErr w:type="spellEnd"/>
+    </w:p>
+    <w:p>
+      <w:pPr>
+        <w:pStyle w:val="ListParagraph"/>
+        <w:numPr>
+          <w:ilvl w:val="1"/>
+          <w:numId w:val="7"/>
+        </w:numPr>
+      </w:pPr>
+      <w:r>
+        <w:t>Strategy used for enumeration of files in the file watcher.</w:t>
+      </w:r>
+    </w:p>
+    <w:p>
+      <w:pPr>
+        <w:pStyle w:val="ListParagraph"/>
+        <w:numPr>
+          <w:ilvl w:val="2"/>
+          <w:numId w:val="7"/>
+        </w:numPr>
+      </w:pPr>
+      <w:r>
+        <w:rPr>
+          <w:b/>
+        </w:rPr>
+        <w:t>Sequential</w:t>
+      </w:r>
+      <w:r>
+        <w:t xml:space="preserve"> processes all watch directories sequentially on a single thread using a depth-first recursive search.</w:t>
+      </w:r>
+    </w:p>
+    <w:p>
+      <w:pPr>
+        <w:pStyle w:val="ListParagraph"/>
+        <w:numPr>
+          <w:ilvl w:val="2"/>
+          <w:numId w:val="7"/>
+        </w:numPr>
+      </w:pPr>
+      <w:proofErr w:type="spellStart"/>
+      <w:r>
+        <w:rPr>
+          <w:b/>
+        </w:rPr>
+        <w:t>ParallelWatchDirectories</w:t>
+      </w:r>
+      <w:proofErr w:type="spellEnd"/>
+      <w:r>
+        <w:t xml:space="preserve"> processes all watch directories in parallel on their own thread using a depth-first recursive search.</w:t>
+      </w:r>
+    </w:p>
+    <w:p>
+      <w:pPr>
+        <w:pStyle w:val="ListParagraph"/>
+        <w:numPr>
+          <w:ilvl w:val="2"/>
+          <w:numId w:val="7"/>
+        </w:numPr>
+      </w:pPr>
+      <w:proofErr w:type="spellStart"/>
+      <w:r>
+        <w:rPr>
+          <w:b/>
+        </w:rPr>
+        <w:t>ParallelSubdirectories</w:t>
+      </w:r>
+      <w:proofErr w:type="spellEnd"/>
+      <w:r>
+        <w:t xml:space="preserve"> processes each directory on its own thread, including subdirectories.</w:t>
+      </w:r>
+    </w:p>
+    <w:p>
+      <w:pPr>
+        <w:pStyle w:val="ListParagraph"/>
+        <w:numPr>
+          <w:ilvl w:val="2"/>
+          <w:numId w:val="7"/>
+        </w:numPr>
+      </w:pPr>
+      <w:r>
+        <w:rPr>
+          <w:b/>
+        </w:rPr>
+        <w:t>None</w:t>
+      </w:r>
+      <w:r>
+        <w:t xml:space="preserve"> disables file enumeration.</w:t>
+      </w:r>
+      <w:r>
+        <w:br/>
+      </w:r>
       <w:r>
         <w:br w:type="page"/>
       </w:r>
@@ -2119,9 +2325,6 @@
           <w:ilvl w:val="0"/>
           <w:numId w:val="7"/>
         </w:numPr>
-        <w:rPr>
-          <w:b/>
-        </w:rPr>
       </w:pPr>
       <w:proofErr w:type="spellStart"/>
       <w:r>
@@ -2129,113 +2332,44 @@
           <w:b/>
         </w:rPr>
         <w:lastRenderedPageBreak/>
-        <w:t>FileWatcherEnumerationStrategy</w:t>
-      </w:r>
-      <w:proofErr w:type="spellEnd"/>
-    </w:p>
-    <w:p>
-      <w:pPr>
-        <w:pStyle w:val="ListParagraph"/>
-        <w:numPr>
-          <w:ilvl w:val="1"/>
-          <w:numId w:val="7"/>
-        </w:numPr>
-      </w:pPr>
-      <w:r>
-        <w:t xml:space="preserve">Default: </w:t>
-      </w:r>
-      <w:proofErr w:type="spellStart"/>
-      <w:r>
-        <w:t>ParallelSubdirectories</w:t>
-      </w:r>
-      <w:proofErr w:type="spellEnd"/>
-    </w:p>
-    <w:p>
-      <w:pPr>
-        <w:pStyle w:val="ListParagraph"/>
-        <w:numPr>
-          <w:ilvl w:val="1"/>
-          <w:numId w:val="7"/>
-        </w:numPr>
-      </w:pPr>
-      <w:r>
-        <w:t>Strategy used for enumeration of files in the file watcher.</w:t>
-      </w:r>
-    </w:p>
-    <w:p>
-      <w:pPr>
-        <w:pStyle w:val="ListParagraph"/>
-        <w:numPr>
-          <w:ilvl w:val="2"/>
-          <w:numId w:val="7"/>
-        </w:numPr>
-      </w:pPr>
-      <w:r>
-        <w:rPr>
-          <w:b/>
-        </w:rPr>
-        <w:t>Sequential</w:t>
-      </w:r>
-      <w:r>
-        <w:t xml:space="preserve"> processes all watch directories sequentially on a single thread using a depth-first recursive search.</w:t>
-      </w:r>
-    </w:p>
-    <w:p>
-      <w:pPr>
-        <w:pStyle w:val="ListParagraph"/>
-        <w:numPr>
-          <w:ilvl w:val="2"/>
-          <w:numId w:val="7"/>
-        </w:numPr>
-      </w:pPr>
-      <w:proofErr w:type="spellStart"/>
-      <w:r>
-        <w:rPr>
-          <w:b/>
-        </w:rPr>
-        <w:t>ParallelWatchDirectories</w:t>
-      </w:r>
-      <w:proofErr w:type="spellEnd"/>
-      <w:r>
-        <w:t xml:space="preserve"> processes all watch directories in parallel on their own thread using a depth-first recursive search.</w:t>
-      </w:r>
-    </w:p>
-    <w:p>
-      <w:pPr>
-        <w:pStyle w:val="ListParagraph"/>
-        <w:numPr>
-          <w:ilvl w:val="2"/>
-          <w:numId w:val="7"/>
-        </w:numPr>
-      </w:pPr>
-      <w:proofErr w:type="spellStart"/>
-      <w:r>
-        <w:rPr>
-          <w:b/>
-        </w:rPr>
-        <w:t>ParallelSubdirectories</w:t>
-      </w:r>
-      <w:proofErr w:type="spellEnd"/>
-      <w:r>
-        <w:t xml:space="preserve"> processes each directory on its own thread, including subdirectories.</w:t>
-      </w:r>
-    </w:p>
-    <w:p>
-      <w:pPr>
-        <w:pStyle w:val="ListParagraph"/>
-        <w:numPr>
-          <w:ilvl w:val="2"/>
-          <w:numId w:val="7"/>
-        </w:numPr>
-      </w:pPr>
-      <w:r>
-        <w:rPr>
-          <w:b/>
-        </w:rPr>
-        <w:t>None</w:t>
-      </w:r>
-      <w:r>
-        <w:t xml:space="preserve"> disables file enumeration.</w:t>
+        <w:t>FileWatcherInternalThreadCount</w:t>
+      </w:r>
+      <w:proofErr w:type="spellEnd"/>
+    </w:p>
+    <w:p>
+      <w:pPr>
+        <w:pStyle w:val="ListParagraph"/>
+        <w:numPr>
+          <w:ilvl w:val="1"/>
+          <w:numId w:val="7"/>
+        </w:numPr>
+      </w:pPr>
+      <w:r>
+        <w:t>Default: 0</w:t>
+      </w:r>
+    </w:p>
+    <w:p>
+      <w:pPr>
+        <w:pStyle w:val="ListParagraph"/>
+        <w:numPr>
+          <w:ilvl w:val="1"/>
+          <w:numId w:val="7"/>
+        </w:numPr>
+      </w:pPr>
+      <w:r>
+        <w:t>The number of threads used internally to the file processor.</w:t>
+      </w:r>
+    </w:p>
+    <w:p>
+      <w:pPr>
+        <w:pStyle w:val="ListParagraph"/>
+        <w:numPr>
+          <w:ilvl w:val="1"/>
+          <w:numId w:val="7"/>
+        </w:numPr>
+      </w:pPr>
+      <w:r>
+        <w:t>Values less than zero indicate that the file processor should use as many threads as there are logical processors in the system.</w:t>
       </w:r>
       <w:r>
         <w:br/>
@@ -2254,7 +2388,903 @@
         <w:rPr>
           <w:b/>
         </w:rPr>
-        <w:t>FileWatcherInternalThreadCount</w:t>
+        <w:t>FileWatcherMaxFragmentation</w:t>
+      </w:r>
+      <w:proofErr w:type="spellEnd"/>
+    </w:p>
+    <w:p>
+      <w:pPr>
+        <w:pStyle w:val="ListParagraph"/>
+        <w:numPr>
+          <w:ilvl w:val="1"/>
+          <w:numId w:val="7"/>
+        </w:numPr>
+      </w:pPr>
+      <w:r>
+        <w:t>Default: 10</w:t>
+      </w:r>
+    </w:p>
+    <w:p>
+      <w:pPr>
+        <w:pStyle w:val="ListParagraph"/>
+        <w:numPr>
+          <w:ilvl w:val="1"/>
+          <w:numId w:val="7"/>
+        </w:numPr>
+      </w:pPr>
+      <w:r>
+        <w:t>The maximum amount of fragmentation allowed before compacting the list of processed files in the file watcher.</w:t>
+      </w:r>
+    </w:p>
+    <w:p>
+      <w:pPr>
+        <w:pStyle w:val="ListParagraph"/>
+        <w:numPr>
+          <w:ilvl w:val="1"/>
+          <w:numId w:val="7"/>
+        </w:numPr>
+      </w:pPr>
+      <w:r>
+        <w:t>The amount of fragmentation is measured as the number of files that have been removed from the watch directory since the start of the program or the last compact operation.</w:t>
+      </w:r>
+      <w:r>
+        <w:br/>
+      </w:r>
+    </w:p>
+    <w:p>
+      <w:pPr>
+        <w:pStyle w:val="ListParagraph"/>
+        <w:numPr>
+          <w:ilvl w:val="0"/>
+          <w:numId w:val="7"/>
+        </w:numPr>
+      </w:pPr>
+      <w:proofErr w:type="spellStart"/>
+      <w:r>
+        <w:rPr>
+          <w:b/>
+        </w:rPr>
+        <w:t>FileWatcherOrderedEnumeration</w:t>
+      </w:r>
+      <w:proofErr w:type="spellEnd"/>
+    </w:p>
+    <w:p>
+      <w:pPr>
+        <w:pStyle w:val="ListParagraph"/>
+        <w:numPr>
+          <w:ilvl w:val="1"/>
+          <w:numId w:val="7"/>
+        </w:numPr>
+      </w:pPr>
+      <w:r>
+        <w:t>Default: False</w:t>
+      </w:r>
+    </w:p>
+    <w:p>
+      <w:pPr>
+        <w:pStyle w:val="ListParagraph"/>
+        <w:numPr>
+          <w:ilvl w:val="1"/>
+          <w:numId w:val="7"/>
+        </w:numPr>
+      </w:pPr>
+      <w:r>
+        <w:t>Indicates whether the file watcher should raise events for enumerated files in alphabetical order.</w:t>
+      </w:r>
+      <w:r>
+        <w:br/>
+      </w:r>
+    </w:p>
+    <w:p>
+      <w:pPr>
+        <w:pStyle w:val="ListParagraph"/>
+        <w:numPr>
+          <w:ilvl w:val="0"/>
+          <w:numId w:val="7"/>
+        </w:numPr>
+        <w:rPr>
+          <w:b/>
+        </w:rPr>
+      </w:pPr>
+      <w:proofErr w:type="spellStart"/>
+      <w:r>
+        <w:rPr>
+          <w:b/>
+        </w:rPr>
+        <w:t>Historian.InstanceName</w:t>
+      </w:r>
+      <w:proofErr w:type="spellEnd"/>
+    </w:p>
+    <w:p>
+      <w:pPr>
+        <w:pStyle w:val="ListParagraph"/>
+        <w:numPr>
+          <w:ilvl w:val="1"/>
+          <w:numId w:val="7"/>
+        </w:numPr>
+        <w:rPr>
+          <w:b/>
+        </w:rPr>
+      </w:pPr>
+      <w:r>
+        <w:t>Default: XDA</w:t>
+      </w:r>
+    </w:p>
+    <w:p>
+      <w:pPr>
+        <w:pStyle w:val="ListParagraph"/>
+        <w:numPr>
+          <w:ilvl w:val="1"/>
+          <w:numId w:val="7"/>
+        </w:numPr>
+      </w:pPr>
+      <w:r>
+        <w:t>The instance name of the historian instance to be used for archiving trending data.</w:t>
+      </w:r>
+      <w:r>
+        <w:br/>
+      </w:r>
+    </w:p>
+    <w:p>
+      <w:pPr>
+        <w:pStyle w:val="ListParagraph"/>
+        <w:numPr>
+          <w:ilvl w:val="0"/>
+          <w:numId w:val="7"/>
+        </w:numPr>
+        <w:rPr>
+          <w:b/>
+        </w:rPr>
+      </w:pPr>
+      <w:proofErr w:type="spellStart"/>
+      <w:r>
+        <w:rPr>
+          <w:b/>
+        </w:rPr>
+        <w:t>Historian.Server</w:t>
+      </w:r>
+      <w:proofErr w:type="spellEnd"/>
+    </w:p>
+    <w:p>
+      <w:pPr>
+        <w:pStyle w:val="ListParagraph"/>
+        <w:numPr>
+          <w:ilvl w:val="1"/>
+          <w:numId w:val="7"/>
+        </w:numPr>
+        <w:rPr>
+          <w:b/>
+        </w:rPr>
+      </w:pPr>
+      <w:r>
+        <w:t>Default: 127.0.0.1</w:t>
+      </w:r>
+    </w:p>
+    <w:p>
+      <w:pPr>
+        <w:pStyle w:val="ListParagraph"/>
+        <w:numPr>
+          <w:ilvl w:val="1"/>
+          <w:numId w:val="7"/>
+        </w:numPr>
+      </w:pPr>
+      <w:r>
+        <w:t xml:space="preserve">The hostname and port of the </w:t>
+      </w:r>
+      <w:proofErr w:type="spellStart"/>
+      <w:r>
+        <w:t>openHistorian</w:t>
+      </w:r>
+      <w:proofErr w:type="spellEnd"/>
+      <w:r>
+        <w:t xml:space="preserve"> 2.0 server to be used for archiving trending data. (e.g. 127.0.0.1:38402).</w:t>
+      </w:r>
+      <w:r>
+        <w:br/>
+      </w:r>
+    </w:p>
+    <w:p>
+      <w:pPr>
+        <w:pStyle w:val="ListParagraph"/>
+        <w:numPr>
+          <w:ilvl w:val="0"/>
+          <w:numId w:val="7"/>
+        </w:numPr>
+        <w:rPr>
+          <w:b/>
+        </w:rPr>
+      </w:pPr>
+      <w:r>
+        <w:rPr>
+          <w:b/>
+        </w:rPr>
+        <w:t>Historian.URL</w:t>
+      </w:r>
+    </w:p>
+    <w:p>
+      <w:pPr>
+        <w:pStyle w:val="ListParagraph"/>
+        <w:numPr>
+          <w:ilvl w:val="1"/>
+          <w:numId w:val="7"/>
+        </w:numPr>
+        <w:rPr>
+          <w:b/>
+        </w:rPr>
+      </w:pPr>
+      <w:r>
+        <w:t>Default: http://127.0.0.1:8180</w:t>
+      </w:r>
+    </w:p>
+    <w:p>
+      <w:pPr>
+        <w:pStyle w:val="ListParagraph"/>
+        <w:numPr>
+          <w:ilvl w:val="1"/>
+          <w:numId w:val="7"/>
+        </w:numPr>
+        <w:rPr>
+          <w:b/>
+        </w:rPr>
+      </w:pPr>
+      <w:r>
+        <w:t xml:space="preserve">The URL of the </w:t>
+      </w:r>
+      <w:proofErr w:type="spellStart"/>
+      <w:r>
+        <w:t>openHistorian</w:t>
+      </w:r>
+      <w:proofErr w:type="spellEnd"/>
+      <w:r>
+        <w:t xml:space="preserve"> 2.0</w:t>
+      </w:r>
+      <w:r>
+        <w:t xml:space="preserve"> web management tool.</w:t>
+      </w:r>
+      <w:r>
+        <w:br/>
+      </w:r>
+    </w:p>
+    <w:p>
+      <w:pPr>
+        <w:pStyle w:val="ListParagraph"/>
+        <w:numPr>
+          <w:ilvl w:val="0"/>
+          <w:numId w:val="7"/>
+        </w:numPr>
+        <w:rPr>
+          <w:b/>
+        </w:rPr>
+      </w:pPr>
+      <w:proofErr w:type="spellStart"/>
+      <w:r>
+        <w:rPr>
+          <w:b/>
+        </w:rPr>
+        <w:t>InterruptionThreshold</w:t>
+      </w:r>
+      <w:proofErr w:type="spellEnd"/>
+    </w:p>
+    <w:p>
+      <w:pPr>
+        <w:pStyle w:val="ListParagraph"/>
+        <w:numPr>
+          <w:ilvl w:val="1"/>
+          <w:numId w:val="7"/>
+        </w:numPr>
+        <w:rPr>
+          <w:b/>
+        </w:rPr>
+      </w:pPr>
+      <w:r>
+        <w:t>Default: 0.1</w:t>
+      </w:r>
+    </w:p>
+    <w:p>
+      <w:pPr>
+        <w:pStyle w:val="ListParagraph"/>
+        <w:numPr>
+          <w:ilvl w:val="1"/>
+          <w:numId w:val="7"/>
+        </w:numPr>
+      </w:pPr>
+      <w:r>
+        <w:t>The per-unit voltage that represents the threshold between a sag and an interruption.</w:t>
+      </w:r>
+      <w:r>
+        <w:br/>
+      </w:r>
+      <w:r>
+        <w:br w:type="page"/>
+      </w:r>
+    </w:p>
+    <w:p>
+      <w:pPr>
+        <w:pStyle w:val="ListParagraph"/>
+        <w:numPr>
+          <w:ilvl w:val="0"/>
+          <w:numId w:val="7"/>
+        </w:numPr>
+      </w:pPr>
+      <w:proofErr w:type="spellStart"/>
+      <w:r>
+        <w:rPr>
+          <w:b/>
+        </w:rPr>
+        <w:lastRenderedPageBreak/>
+        <w:t>LengthUnits</w:t>
+      </w:r>
+      <w:proofErr w:type="spellEnd"/>
+    </w:p>
+    <w:p>
+      <w:pPr>
+        <w:pStyle w:val="ListParagraph"/>
+        <w:numPr>
+          <w:ilvl w:val="1"/>
+          <w:numId w:val="7"/>
+        </w:numPr>
+      </w:pPr>
+      <w:r>
+        <w:t>Default: miles</w:t>
+      </w:r>
+    </w:p>
+    <w:p>
+      <w:pPr>
+        <w:pStyle w:val="ListParagraph"/>
+        <w:numPr>
+          <w:ilvl w:val="1"/>
+          <w:numId w:val="7"/>
+        </w:numPr>
+      </w:pPr>
+      <w:r>
+        <w:t>The units of measure to use for lengths.</w:t>
+      </w:r>
+    </w:p>
+    <w:p>
+      <w:pPr>
+        <w:pStyle w:val="ListParagraph"/>
+        <w:numPr>
+          <w:ilvl w:val="1"/>
+          <w:numId w:val="7"/>
+        </w:numPr>
+      </w:pPr>
+      <w:r>
+        <w:t>This value is only applied to human-readable exports and does not affect the fault calculations.</w:t>
+      </w:r>
+      <w:r>
+        <w:br/>
+      </w:r>
+    </w:p>
+    <w:p>
+      <w:pPr>
+        <w:pStyle w:val="ListParagraph"/>
+        <w:numPr>
+          <w:ilvl w:val="0"/>
+          <w:numId w:val="7"/>
+        </w:numPr>
+      </w:pPr>
+      <w:proofErr w:type="spellStart"/>
+      <w:r>
+        <w:rPr>
+          <w:b/>
+        </w:rPr>
+        <w:t>MaxCurrent</w:t>
+      </w:r>
+      <w:proofErr w:type="spellEnd"/>
+    </w:p>
+    <w:p>
+      <w:pPr>
+        <w:pStyle w:val="ListParagraph"/>
+        <w:numPr>
+          <w:ilvl w:val="1"/>
+          <w:numId w:val="7"/>
+        </w:numPr>
+      </w:pPr>
+      <w:r>
+        <w:t>Default: 1000000.0</w:t>
+      </w:r>
+    </w:p>
+    <w:p>
+      <w:pPr>
+        <w:pStyle w:val="ListParagraph"/>
+        <w:numPr>
+          <w:ilvl w:val="1"/>
+          <w:numId w:val="7"/>
+        </w:numPr>
+      </w:pPr>
+      <w:r>
+        <w:t>The threshold, in amps, at which the current exceeds engineering reasonableness.</w:t>
+      </w:r>
+    </w:p>
+    <w:p>
+      <w:pPr>
+        <w:pStyle w:val="ListParagraph"/>
+        <w:numPr>
+          <w:ilvl w:val="1"/>
+          <w:numId w:val="7"/>
+        </w:numPr>
+      </w:pPr>
+      <w:r>
+        <w:t>Events with data that exceeds engineering reasonableness will be excluded from fault analysis.</w:t>
+      </w:r>
+      <w:r>
+        <w:br/>
+      </w:r>
+    </w:p>
+    <w:p>
+      <w:pPr>
+        <w:pStyle w:val="ListParagraph"/>
+        <w:numPr>
+          <w:ilvl w:val="0"/>
+          <w:numId w:val="7"/>
+        </w:numPr>
+        <w:rPr>
+          <w:b/>
+        </w:rPr>
+      </w:pPr>
+      <w:proofErr w:type="spellStart"/>
+      <w:r>
+        <w:rPr>
+          <w:b/>
+        </w:rPr>
+        <w:t>MaxFileCreationTimeOffset</w:t>
+      </w:r>
+      <w:proofErr w:type="spellEnd"/>
+    </w:p>
+    <w:p>
+      <w:pPr>
+        <w:pStyle w:val="ListParagraph"/>
+        <w:numPr>
+          <w:ilvl w:val="1"/>
+          <w:numId w:val="7"/>
+        </w:numPr>
+        <w:rPr>
+          <w:b/>
+        </w:rPr>
+      </w:pPr>
+      <w:r>
+        <w:t>Default: 0.0</w:t>
+      </w:r>
+    </w:p>
+    <w:p>
+      <w:pPr>
+        <w:pStyle w:val="ListParagraph"/>
+        <w:numPr>
+          <w:ilvl w:val="1"/>
+          <w:numId w:val="7"/>
+        </w:numPr>
+        <w:rPr>
+          <w:b/>
+        </w:rPr>
+      </w:pPr>
+      <w:r>
+        <w:t>The maximum number of hours prior to the current system time before the file creation time indicates that the data should not be processed.</w:t>
+      </w:r>
+    </w:p>
+    <w:p>
+      <w:pPr>
+        <w:pStyle w:val="ListParagraph"/>
+        <w:numPr>
+          <w:ilvl w:val="1"/>
+          <w:numId w:val="7"/>
+        </w:numPr>
+        <w:rPr>
+          <w:b/>
+        </w:rPr>
+      </w:pPr>
+      <w:r>
+        <w:t>Use this setting when the file creation time closely coincides with the time of the data in the file to automatically skip old files and not process them.</w:t>
+      </w:r>
+    </w:p>
+    <w:p>
+      <w:pPr>
+        <w:pStyle w:val="ListParagraph"/>
+        <w:numPr>
+          <w:ilvl w:val="1"/>
+          <w:numId w:val="7"/>
+        </w:numPr>
+      </w:pPr>
+      <w:r>
+        <w:t xml:space="preserve">The default value, 0.0, disables this setting so that </w:t>
+      </w:r>
+      <w:proofErr w:type="spellStart"/>
+      <w:r>
+        <w:t>openXDA</w:t>
+      </w:r>
+      <w:proofErr w:type="spellEnd"/>
+      <w:r>
+        <w:t xml:space="preserve"> processes all files regardless of the creation time.</w:t>
+      </w:r>
+      <w:r>
+        <w:br/>
+      </w:r>
+    </w:p>
+    <w:p>
+      <w:pPr>
+        <w:pStyle w:val="ListParagraph"/>
+        <w:numPr>
+          <w:ilvl w:val="0"/>
+          <w:numId w:val="7"/>
+        </w:numPr>
+        <w:rPr>
+          <w:b/>
+        </w:rPr>
+      </w:pPr>
+      <w:proofErr w:type="spellStart"/>
+      <w:r>
+        <w:rPr>
+          <w:b/>
+        </w:rPr>
+        <w:t>MaxFileDuration</w:t>
+      </w:r>
+      <w:proofErr w:type="spellEnd"/>
+    </w:p>
+    <w:p>
+      <w:pPr>
+        <w:pStyle w:val="ListParagraph"/>
+        <w:numPr>
+          <w:ilvl w:val="1"/>
+          <w:numId w:val="7"/>
+        </w:numPr>
+        <w:rPr>
+          <w:b/>
+        </w:rPr>
+      </w:pPr>
+      <w:r>
+        <w:t>Default: 0.0</w:t>
+      </w:r>
+    </w:p>
+    <w:p>
+      <w:pPr>
+        <w:pStyle w:val="ListParagraph"/>
+        <w:numPr>
+          <w:ilvl w:val="1"/>
+          <w:numId w:val="7"/>
+        </w:numPr>
+        <w:rPr>
+          <w:b/>
+        </w:rPr>
+      </w:pPr>
+      <w:r>
+        <w:t xml:space="preserve">The maximum duration, in seconds, of the files processed by </w:t>
+      </w:r>
+      <w:proofErr w:type="spellStart"/>
+      <w:r>
+        <w:t>openXDA</w:t>
+      </w:r>
+      <w:proofErr w:type="spellEnd"/>
+      <w:r>
+        <w:t xml:space="preserve">. Files with a larger duration will be skipped by </w:t>
+      </w:r>
+      <w:proofErr w:type="spellStart"/>
+      <w:r>
+        <w:t>openXDA’s</w:t>
+      </w:r>
+      <w:proofErr w:type="spellEnd"/>
+      <w:r>
+        <w:t xml:space="preserve"> file processing engine.</w:t>
+      </w:r>
+    </w:p>
+    <w:p>
+      <w:pPr>
+        <w:pStyle w:val="ListParagraph"/>
+        <w:numPr>
+          <w:ilvl w:val="1"/>
+          <w:numId w:val="7"/>
+        </w:numPr>
+      </w:pPr>
+      <w:r>
+        <w:t xml:space="preserve">The default value, 0.0, disables this setting so that </w:t>
+      </w:r>
+      <w:proofErr w:type="spellStart"/>
+      <w:r>
+        <w:t>openXDA</w:t>
+      </w:r>
+      <w:proofErr w:type="spellEnd"/>
+      <w:r>
+        <w:t xml:space="preserve"> processes all files regardless of the duration.</w:t>
+      </w:r>
+      <w:r>
+        <w:br/>
+      </w:r>
+    </w:p>
+    <w:p>
+      <w:pPr>
+        <w:pStyle w:val="ListParagraph"/>
+        <w:numPr>
+          <w:ilvl w:val="0"/>
+          <w:numId w:val="7"/>
+        </w:numPr>
+      </w:pPr>
+      <w:proofErr w:type="spellStart"/>
+      <w:r>
+        <w:rPr>
+          <w:b/>
+        </w:rPr>
+        <w:t>MaxQueuedFileCount</w:t>
+      </w:r>
+      <w:proofErr w:type="spellEnd"/>
+    </w:p>
+    <w:p>
+      <w:pPr>
+        <w:pStyle w:val="ListParagraph"/>
+        <w:numPr>
+          <w:ilvl w:val="1"/>
+          <w:numId w:val="7"/>
+        </w:numPr>
+      </w:pPr>
+      <w:r>
+        <w:t>Default: 10</w:t>
+      </w:r>
+    </w:p>
+    <w:p>
+      <w:pPr>
+        <w:pStyle w:val="ListParagraph"/>
+        <w:numPr>
+          <w:ilvl w:val="1"/>
+          <w:numId w:val="7"/>
+        </w:numPr>
+      </w:pPr>
+      <w:r>
+        <w:t>The number of files that can be queued on meter data processing threads before the system starts blocking the file processing thread.</w:t>
+      </w:r>
+    </w:p>
+    <w:p>
+      <w:pPr>
+        <w:pStyle w:val="ListParagraph"/>
+        <w:numPr>
+          <w:ilvl w:val="1"/>
+          <w:numId w:val="7"/>
+        </w:numPr>
+      </w:pPr>
+      <w:r>
+        <w:t>Values less than or equal to zero will be set to one.</w:t>
+      </w:r>
+      <w:r>
+        <w:br/>
+      </w:r>
+      <w:r>
+        <w:br w:type="page"/>
+      </w:r>
+    </w:p>
+    <w:p>
+      <w:pPr>
+        <w:pStyle w:val="ListParagraph"/>
+        <w:numPr>
+          <w:ilvl w:val="0"/>
+          <w:numId w:val="7"/>
+        </w:numPr>
+      </w:pPr>
+      <w:proofErr w:type="spellStart"/>
+      <w:r>
+        <w:rPr>
+          <w:b/>
+        </w:rPr>
+        <w:lastRenderedPageBreak/>
+        <w:t>MaxTimeOffset</w:t>
+      </w:r>
+      <w:proofErr w:type="spellEnd"/>
+    </w:p>
+    <w:p>
+      <w:pPr>
+        <w:pStyle w:val="ListParagraph"/>
+        <w:numPr>
+          <w:ilvl w:val="1"/>
+          <w:numId w:val="7"/>
+        </w:numPr>
+      </w:pPr>
+      <w:r>
+        <w:t>Default: 0.0</w:t>
+      </w:r>
+    </w:p>
+    <w:p>
+      <w:pPr>
+        <w:pStyle w:val="ListParagraph"/>
+        <w:numPr>
+          <w:ilvl w:val="1"/>
+          <w:numId w:val="7"/>
+        </w:numPr>
+      </w:pPr>
+      <w:r>
+        <w:t>The maximum number of hours beyond the current system time before the time of the event record indicates that the data is unreasonable.</w:t>
+      </w:r>
+    </w:p>
+    <w:p>
+      <w:pPr>
+        <w:pStyle w:val="ListParagraph"/>
+        <w:numPr>
+          <w:ilvl w:val="1"/>
+          <w:numId w:val="7"/>
+        </w:numPr>
+      </w:pPr>
+      <w:r>
+        <w:t>Events with data that is considered unreasonable will be excluded from fault analysis.</w:t>
+      </w:r>
+    </w:p>
+    <w:p>
+      <w:pPr>
+        <w:pStyle w:val="ListParagraph"/>
+        <w:numPr>
+          <w:ilvl w:val="1"/>
+          <w:numId w:val="7"/>
+        </w:numPr>
+      </w:pPr>
+      <w:r>
+        <w:t xml:space="preserve">The default value of 0.0 disables this setting so that </w:t>
+      </w:r>
+      <w:proofErr w:type="spellStart"/>
+      <w:r>
+        <w:t>openXDA</w:t>
+      </w:r>
+      <w:proofErr w:type="spellEnd"/>
+      <w:r>
+        <w:t xml:space="preserve"> processes files regardless of how far in the future the timestamps are.</w:t>
+      </w:r>
+      <w:r>
+        <w:br/>
+      </w:r>
+    </w:p>
+    <w:p>
+      <w:pPr>
+        <w:pStyle w:val="ListParagraph"/>
+        <w:numPr>
+          <w:ilvl w:val="0"/>
+          <w:numId w:val="7"/>
+        </w:numPr>
+        <w:rPr>
+          <w:b/>
+        </w:rPr>
+      </w:pPr>
+      <w:proofErr w:type="spellStart"/>
+      <w:r>
+        <w:rPr>
+          <w:b/>
+        </w:rPr>
+        <w:t>MaxVoltage</w:t>
+      </w:r>
+      <w:proofErr w:type="spellEnd"/>
+    </w:p>
+    <w:p>
+      <w:pPr>
+        <w:pStyle w:val="ListParagraph"/>
+        <w:numPr>
+          <w:ilvl w:val="1"/>
+          <w:numId w:val="7"/>
+        </w:numPr>
+      </w:pPr>
+      <w:r>
+        <w:t>Default: 2.0</w:t>
+      </w:r>
+    </w:p>
+    <w:p>
+      <w:pPr>
+        <w:pStyle w:val="ListParagraph"/>
+        <w:numPr>
+          <w:ilvl w:val="1"/>
+          <w:numId w:val="7"/>
+        </w:numPr>
+      </w:pPr>
+      <w:r>
+        <w:t>The per-unit threshold at which the voltage exceeds engineering reasonableness.</w:t>
+      </w:r>
+    </w:p>
+    <w:p>
+      <w:pPr>
+        <w:pStyle w:val="ListParagraph"/>
+        <w:numPr>
+          <w:ilvl w:val="1"/>
+          <w:numId w:val="7"/>
+        </w:numPr>
+      </w:pPr>
+      <w:r>
+        <w:t>Events with data that exceeds engineering reasonableness will be excluded from fault analysis.</w:t>
+      </w:r>
+      <w:r>
+        <w:br/>
+      </w:r>
+    </w:p>
+    <w:p>
+      <w:pPr>
+        <w:pStyle w:val="ListParagraph"/>
+        <w:numPr>
+          <w:ilvl w:val="0"/>
+          <w:numId w:val="7"/>
+        </w:numPr>
+        <w:rPr>
+          <w:b/>
+        </w:rPr>
+      </w:pPr>
+      <w:proofErr w:type="spellStart"/>
+      <w:r>
+        <w:rPr>
+          <w:b/>
+        </w:rPr>
+        <w:t>MinTimeOffset</w:t>
+      </w:r>
+      <w:proofErr w:type="spellEnd"/>
+    </w:p>
+    <w:p>
+      <w:pPr>
+        <w:pStyle w:val="ListParagraph"/>
+        <w:numPr>
+          <w:ilvl w:val="1"/>
+          <w:numId w:val="7"/>
+        </w:numPr>
+        <w:rPr>
+          <w:b/>
+        </w:rPr>
+      </w:pPr>
+      <w:r>
+        <w:t>Default: 0.0</w:t>
+      </w:r>
+    </w:p>
+    <w:p>
+      <w:pPr>
+        <w:pStyle w:val="ListParagraph"/>
+        <w:numPr>
+          <w:ilvl w:val="1"/>
+          <w:numId w:val="7"/>
+        </w:numPr>
+        <w:rPr>
+          <w:b/>
+        </w:rPr>
+      </w:pPr>
+      <w:r>
+        <w:t>The maximum number of hours prior to the current system time before the time of the record indicates that the data is unreasonable.</w:t>
+      </w:r>
+    </w:p>
+    <w:p>
+      <w:pPr>
+        <w:pStyle w:val="ListParagraph"/>
+        <w:numPr>
+          <w:ilvl w:val="1"/>
+          <w:numId w:val="7"/>
+        </w:numPr>
+        <w:rPr>
+          <w:b/>
+        </w:rPr>
+      </w:pPr>
+      <w:r>
+        <w:t>Events with data that is considered unreasonable will be excluded from fault analysis.</w:t>
+      </w:r>
+    </w:p>
+    <w:p>
+      <w:pPr>
+        <w:pStyle w:val="ListParagraph"/>
+        <w:numPr>
+          <w:ilvl w:val="1"/>
+          <w:numId w:val="7"/>
+        </w:numPr>
+      </w:pPr>
+      <w:r>
+        <w:t xml:space="preserve">The default value of 0.0 disables this setting so that </w:t>
+      </w:r>
+      <w:proofErr w:type="spellStart"/>
+      <w:r>
+        <w:t>openXDA</w:t>
+      </w:r>
+      <w:proofErr w:type="spellEnd"/>
+      <w:r>
+        <w:t xml:space="preserve"> processes files regardless of how old the timestamps are.</w:t>
+      </w:r>
+      <w:r>
+        <w:br/>
+      </w:r>
+    </w:p>
+    <w:p>
+      <w:pPr>
+        <w:pStyle w:val="ListParagraph"/>
+        <w:numPr>
+          <w:ilvl w:val="0"/>
+          <w:numId w:val="7"/>
+        </w:numPr>
+      </w:pPr>
+      <w:proofErr w:type="spellStart"/>
+      <w:r>
+        <w:rPr>
+          <w:b/>
+        </w:rPr>
+        <w:t>ProcessingThreadCount</w:t>
       </w:r>
       <w:proofErr w:type="spellEnd"/>
     </w:p>
@@ -2279,19 +3309,19 @@
         </w:numPr>
       </w:pPr>
       <w:r>
-        <w:t>The number of threads used internally to the file processor.</w:t>
-      </w:r>
-    </w:p>
-    <w:p>
-      <w:pPr>
-        <w:pStyle w:val="ListParagraph"/>
-        <w:numPr>
-          <w:ilvl w:val="1"/>
-          <w:numId w:val="7"/>
-        </w:numPr>
-      </w:pPr>
-      <w:r>
-        <w:t>Values less than zero indicate that the file processor should use as many threads as there are logical processors in the system.</w:t>
+        <w:t>The number of threads used for processing meter data concurrently.</w:t>
+      </w:r>
+    </w:p>
+    <w:p>
+      <w:pPr>
+        <w:pStyle w:val="ListParagraph"/>
+        <w:numPr>
+          <w:ilvl w:val="1"/>
+          <w:numId w:val="7"/>
+        </w:numPr>
+      </w:pPr>
+      <w:r>
+        <w:t>Values less than zero indicate that the system should use as many threads as there are logical processors in the system.</w:t>
       </w:r>
       <w:r>
         <w:br/>
@@ -2310,44 +3340,32 @@
         <w:rPr>
           <w:b/>
         </w:rPr>
-        <w:t>FileWatcherMaxFragmentation</w:t>
-      </w:r>
-      <w:proofErr w:type="spellEnd"/>
-    </w:p>
-    <w:p>
-      <w:pPr>
-        <w:pStyle w:val="ListParagraph"/>
-        <w:numPr>
-          <w:ilvl w:val="1"/>
-          <w:numId w:val="7"/>
-        </w:numPr>
-      </w:pPr>
-      <w:r>
-        <w:t>Default: 10</w:t>
-      </w:r>
-    </w:p>
-    <w:p>
-      <w:pPr>
-        <w:pStyle w:val="ListParagraph"/>
-        <w:numPr>
-          <w:ilvl w:val="1"/>
-          <w:numId w:val="7"/>
-        </w:numPr>
-      </w:pPr>
-      <w:r>
-        <w:t>The maximum amount of fragmentation allowed before compacting the list of processed files in the file watcher.</w:t>
-      </w:r>
-    </w:p>
-    <w:p>
-      <w:pPr>
-        <w:pStyle w:val="ListParagraph"/>
-        <w:numPr>
-          <w:ilvl w:val="1"/>
-          <w:numId w:val="7"/>
-        </w:numPr>
-      </w:pPr>
-      <w:r>
-        <w:t>The amount of fragmentation is measured as the number of files that have been removed from the watch directory since the start of the program or the last compact operation.</w:t>
+        <w:t>ResultsPath</w:t>
+      </w:r>
+      <w:proofErr w:type="spellEnd"/>
+    </w:p>
+    <w:p>
+      <w:pPr>
+        <w:pStyle w:val="ListParagraph"/>
+        <w:numPr>
+          <w:ilvl w:val="1"/>
+          <w:numId w:val="7"/>
+        </w:numPr>
+      </w:pPr>
+      <w:r>
+        <w:t>Default: Results</w:t>
+      </w:r>
+    </w:p>
+    <w:p>
+      <w:pPr>
+        <w:pStyle w:val="ListParagraph"/>
+        <w:numPr>
+          <w:ilvl w:val="1"/>
+          <w:numId w:val="7"/>
+        </w:numPr>
+      </w:pPr>
+      <w:r>
+        <w:t>Directory to which the results of fault analysis will be written.</w:t>
       </w:r>
       <w:r>
         <w:br/>
@@ -2366,36 +3384,41 @@
         <w:rPr>
           <w:b/>
         </w:rPr>
-        <w:t>FileWatcherOrderedEnumeration</w:t>
-      </w:r>
-      <w:proofErr w:type="spellEnd"/>
-    </w:p>
-    <w:p>
-      <w:pPr>
-        <w:pStyle w:val="ListParagraph"/>
-        <w:numPr>
-          <w:ilvl w:val="1"/>
-          <w:numId w:val="7"/>
-        </w:numPr>
-      </w:pPr>
-      <w:r>
-        <w:t>Default: False</w:t>
-      </w:r>
-    </w:p>
-    <w:p>
-      <w:pPr>
-        <w:pStyle w:val="ListParagraph"/>
-        <w:numPr>
-          <w:ilvl w:val="1"/>
-          <w:numId w:val="7"/>
-        </w:numPr>
-      </w:pPr>
-      <w:r>
-        <w:t>Indicates whether the file watcher should raise events for enumerated files in alphabetical order.</w:t>
+        <w:t>SagThreshold</w:t>
+      </w:r>
+      <w:proofErr w:type="spellEnd"/>
+    </w:p>
+    <w:p>
+      <w:pPr>
+        <w:pStyle w:val="ListParagraph"/>
+        <w:numPr>
+          <w:ilvl w:val="1"/>
+          <w:numId w:val="7"/>
+        </w:numPr>
+      </w:pPr>
+      <w:r>
+        <w:t>Default: 0.9</w:t>
+      </w:r>
+    </w:p>
+    <w:p>
+      <w:pPr>
+        <w:pStyle w:val="ListParagraph"/>
+        <w:numPr>
+          <w:ilvl w:val="1"/>
+          <w:numId w:val="7"/>
+        </w:numPr>
+      </w:pPr>
+      <w:r>
+        <w:t>The per-unit voltage that represents the threshold between a sag and normal conditions.</w:t>
       </w:r>
       <w:r>
         <w:br/>
       </w:r>
+      <w:bookmarkStart w:id="0" w:name="_GoBack"/>
+      <w:bookmarkEnd w:id="0"/>
+      <w:r>
+        <w:br w:type="page"/>
+      </w:r>
     </w:p>
     <w:p>
       <w:pPr>
@@ -2404,956 +3427,13 @@
           <w:ilvl w:val="0"/>
           <w:numId w:val="7"/>
         </w:numPr>
-        <w:rPr>
-          <w:b/>
-        </w:rPr>
-      </w:pPr>
-      <w:proofErr w:type="spellStart"/>
-      <w:r>
-        <w:rPr>
-          <w:b/>
-        </w:rPr>
-        <w:t>Historian.InstanceName</w:t>
-      </w:r>
-      <w:proofErr w:type="spellEnd"/>
-    </w:p>
-    <w:p>
-      <w:pPr>
-        <w:pStyle w:val="ListParagraph"/>
-        <w:numPr>
-          <w:ilvl w:val="1"/>
-          <w:numId w:val="7"/>
-        </w:numPr>
-        <w:rPr>
-          <w:b/>
-        </w:rPr>
-      </w:pPr>
-      <w:r>
-        <w:t>Default: XDA</w:t>
-      </w:r>
-    </w:p>
-    <w:p>
-      <w:pPr>
-        <w:pStyle w:val="ListParagraph"/>
-        <w:numPr>
-          <w:ilvl w:val="1"/>
-          <w:numId w:val="7"/>
-        </w:numPr>
-      </w:pPr>
-      <w:r>
-        <w:t>The instance name of the historian instance to be used for archiving trending data.</w:t>
-      </w:r>
-      <w:r>
-        <w:br/>
-      </w:r>
-    </w:p>
-    <w:p>
-      <w:pPr>
-        <w:pStyle w:val="ListParagraph"/>
-        <w:numPr>
-          <w:ilvl w:val="0"/>
-          <w:numId w:val="7"/>
-        </w:numPr>
-        <w:rPr>
-          <w:b/>
-        </w:rPr>
-      </w:pPr>
-      <w:proofErr w:type="spellStart"/>
-      <w:r>
-        <w:rPr>
-          <w:b/>
-        </w:rPr>
-        <w:t>Historian.Server</w:t>
-      </w:r>
-      <w:proofErr w:type="spellEnd"/>
-    </w:p>
-    <w:p>
-      <w:pPr>
-        <w:pStyle w:val="ListParagraph"/>
-        <w:numPr>
-          <w:ilvl w:val="1"/>
-          <w:numId w:val="7"/>
-        </w:numPr>
-        <w:rPr>
-          <w:b/>
-        </w:rPr>
-      </w:pPr>
-      <w:r>
-        <w:t>Default: 127.0.0.1</w:t>
-      </w:r>
-    </w:p>
-    <w:p>
-      <w:pPr>
-        <w:pStyle w:val="ListParagraph"/>
-        <w:numPr>
-          <w:ilvl w:val="1"/>
-          <w:numId w:val="7"/>
-        </w:numPr>
-      </w:pPr>
-      <w:r>
-        <w:t xml:space="preserve">The hostname and port of the </w:t>
-      </w:r>
-      <w:proofErr w:type="spellStart"/>
-      <w:r>
-        <w:t>openHistorian</w:t>
-      </w:r>
-      <w:proofErr w:type="spellEnd"/>
-      <w:r>
-        <w:t xml:space="preserve"> 2.0 server to be used for archiving trending data. (e.g. 127.0.0.1:38402).</w:t>
-      </w:r>
-      <w:r>
-        <w:br/>
-      </w:r>
-      <w:r>
-        <w:br w:type="page"/>
-      </w:r>
-    </w:p>
-    <w:p>
-      <w:pPr>
-        <w:pStyle w:val="ListParagraph"/>
-        <w:numPr>
-          <w:ilvl w:val="0"/>
-          <w:numId w:val="7"/>
-        </w:numPr>
-        <w:rPr>
-          <w:b/>
-        </w:rPr>
-      </w:pPr>
+      </w:pPr>
+      <w:proofErr w:type="spellStart"/>
       <w:r>
         <w:rPr>
           <w:b/>
         </w:rPr>
         <w:lastRenderedPageBreak/>
-        <w:t>Historian.URL</w:t>
-      </w:r>
-    </w:p>
-    <w:p>
-      <w:pPr>
-        <w:pStyle w:val="ListParagraph"/>
-        <w:numPr>
-          <w:ilvl w:val="1"/>
-          <w:numId w:val="7"/>
-        </w:numPr>
-        <w:rPr>
-          <w:b/>
-        </w:rPr>
-      </w:pPr>
-      <w:r>
-        <w:t>Default: http://127.0.0.1:8180</w:t>
-      </w:r>
-    </w:p>
-    <w:p>
-      <w:pPr>
-        <w:pStyle w:val="ListParagraph"/>
-        <w:numPr>
-          <w:ilvl w:val="1"/>
-          <w:numId w:val="7"/>
-        </w:numPr>
-        <w:rPr>
-          <w:b/>
-        </w:rPr>
-      </w:pPr>
-      <w:r>
-        <w:t xml:space="preserve">The URL of the </w:t>
-      </w:r>
-      <w:proofErr w:type="spellStart"/>
-      <w:r>
-        <w:t>openHistorian</w:t>
-      </w:r>
-      <w:proofErr w:type="spellEnd"/>
-      <w:r>
-        <w:t xml:space="preserve"> 2.0</w:t>
-      </w:r>
-      <w:r>
-        <w:t xml:space="preserve"> web management tool.</w:t>
-      </w:r>
-      <w:r>
-        <w:br/>
-      </w:r>
-    </w:p>
-    <w:p>
-      <w:pPr>
-        <w:pStyle w:val="ListParagraph"/>
-        <w:numPr>
-          <w:ilvl w:val="0"/>
-          <w:numId w:val="7"/>
-        </w:numPr>
-        <w:rPr>
-          <w:b/>
-        </w:rPr>
-      </w:pPr>
-      <w:proofErr w:type="spellStart"/>
-      <w:r>
-        <w:rPr>
-          <w:b/>
-        </w:rPr>
-        <w:t>InterruptionThreshold</w:t>
-      </w:r>
-      <w:proofErr w:type="spellEnd"/>
-    </w:p>
-    <w:p>
-      <w:pPr>
-        <w:pStyle w:val="ListParagraph"/>
-        <w:numPr>
-          <w:ilvl w:val="1"/>
-          <w:numId w:val="7"/>
-        </w:numPr>
-        <w:rPr>
-          <w:b/>
-        </w:rPr>
-      </w:pPr>
-      <w:r>
-        <w:t>Default: 0.1</w:t>
-      </w:r>
-    </w:p>
-    <w:p>
-      <w:pPr>
-        <w:pStyle w:val="ListParagraph"/>
-        <w:numPr>
-          <w:ilvl w:val="1"/>
-          <w:numId w:val="7"/>
-        </w:numPr>
-      </w:pPr>
-      <w:r>
-        <w:t>The per-unit voltage that represents the threshold between a sag and an interruption.</w:t>
-      </w:r>
-      <w:r>
-        <w:br/>
-      </w:r>
-    </w:p>
-    <w:p>
-      <w:pPr>
-        <w:pStyle w:val="ListParagraph"/>
-        <w:numPr>
-          <w:ilvl w:val="0"/>
-          <w:numId w:val="7"/>
-        </w:numPr>
-      </w:pPr>
-      <w:proofErr w:type="spellStart"/>
-      <w:r>
-        <w:rPr>
-          <w:b/>
-        </w:rPr>
-        <w:t>LengthUnits</w:t>
-      </w:r>
-      <w:proofErr w:type="spellEnd"/>
-    </w:p>
-    <w:p>
-      <w:pPr>
-        <w:pStyle w:val="ListParagraph"/>
-        <w:numPr>
-          <w:ilvl w:val="1"/>
-          <w:numId w:val="7"/>
-        </w:numPr>
-      </w:pPr>
-      <w:r>
-        <w:t>Default: miles</w:t>
-      </w:r>
-    </w:p>
-    <w:p>
-      <w:pPr>
-        <w:pStyle w:val="ListParagraph"/>
-        <w:numPr>
-          <w:ilvl w:val="1"/>
-          <w:numId w:val="7"/>
-        </w:numPr>
-      </w:pPr>
-      <w:r>
-        <w:t>The units of measure to use for lengths.</w:t>
-      </w:r>
-    </w:p>
-    <w:p>
-      <w:pPr>
-        <w:pStyle w:val="ListParagraph"/>
-        <w:numPr>
-          <w:ilvl w:val="1"/>
-          <w:numId w:val="7"/>
-        </w:numPr>
-      </w:pPr>
-      <w:r>
-        <w:t>This value is only applied to human-readable exports and does not affect the fault calculations.</w:t>
-      </w:r>
-      <w:r>
-        <w:br/>
-      </w:r>
-    </w:p>
-    <w:p>
-      <w:pPr>
-        <w:pStyle w:val="ListParagraph"/>
-        <w:numPr>
-          <w:ilvl w:val="0"/>
-          <w:numId w:val="7"/>
-        </w:numPr>
-      </w:pPr>
-      <w:proofErr w:type="spellStart"/>
-      <w:r>
-        <w:rPr>
-          <w:b/>
-        </w:rPr>
-        <w:t>MaxCurrent</w:t>
-      </w:r>
-      <w:proofErr w:type="spellEnd"/>
-    </w:p>
-    <w:p>
-      <w:pPr>
-        <w:pStyle w:val="ListParagraph"/>
-        <w:numPr>
-          <w:ilvl w:val="1"/>
-          <w:numId w:val="7"/>
-        </w:numPr>
-      </w:pPr>
-      <w:r>
-        <w:t>Default: 1000000.0</w:t>
-      </w:r>
-    </w:p>
-    <w:p>
-      <w:pPr>
-        <w:pStyle w:val="ListParagraph"/>
-        <w:numPr>
-          <w:ilvl w:val="1"/>
-          <w:numId w:val="7"/>
-        </w:numPr>
-      </w:pPr>
-      <w:r>
-        <w:t>The threshold, in amps, at which the current exceeds engineering reasonableness.</w:t>
-      </w:r>
-    </w:p>
-    <w:p>
-      <w:pPr>
-        <w:pStyle w:val="ListParagraph"/>
-        <w:numPr>
-          <w:ilvl w:val="1"/>
-          <w:numId w:val="7"/>
-        </w:numPr>
-      </w:pPr>
-      <w:r>
-        <w:t>Events with data that exceeds engineering reasonableness will be excluded from fault analysis.</w:t>
-      </w:r>
-      <w:r>
-        <w:br/>
-      </w:r>
-    </w:p>
-    <w:p>
-      <w:pPr>
-        <w:pStyle w:val="ListParagraph"/>
-        <w:numPr>
-          <w:ilvl w:val="0"/>
-          <w:numId w:val="7"/>
-        </w:numPr>
-        <w:rPr>
-          <w:b/>
-        </w:rPr>
-      </w:pPr>
-      <w:proofErr w:type="spellStart"/>
-      <w:r>
-        <w:rPr>
-          <w:b/>
-        </w:rPr>
-        <w:t>MaxFileCreationTimeOffset</w:t>
-      </w:r>
-      <w:proofErr w:type="spellEnd"/>
-    </w:p>
-    <w:p>
-      <w:pPr>
-        <w:pStyle w:val="ListParagraph"/>
-        <w:numPr>
-          <w:ilvl w:val="1"/>
-          <w:numId w:val="7"/>
-        </w:numPr>
-        <w:rPr>
-          <w:b/>
-        </w:rPr>
-      </w:pPr>
-      <w:r>
-        <w:t>Default: 0.0</w:t>
-      </w:r>
-    </w:p>
-    <w:p>
-      <w:pPr>
-        <w:pStyle w:val="ListParagraph"/>
-        <w:numPr>
-          <w:ilvl w:val="1"/>
-          <w:numId w:val="7"/>
-        </w:numPr>
-        <w:rPr>
-          <w:b/>
-        </w:rPr>
-      </w:pPr>
-      <w:r>
-        <w:t>The maximum number of hours prior to the current system time before the file creation time indicates that the data should not be processed.</w:t>
-      </w:r>
-    </w:p>
-    <w:p>
-      <w:pPr>
-        <w:pStyle w:val="ListParagraph"/>
-        <w:numPr>
-          <w:ilvl w:val="1"/>
-          <w:numId w:val="7"/>
-        </w:numPr>
-        <w:rPr>
-          <w:b/>
-        </w:rPr>
-      </w:pPr>
-      <w:r>
-        <w:t>Use this setting when the file creation time closely coincides with the time of the data in the file to automatically skip old files and not process them.</w:t>
-      </w:r>
-    </w:p>
-    <w:p>
-      <w:pPr>
-        <w:pStyle w:val="ListParagraph"/>
-        <w:numPr>
-          <w:ilvl w:val="1"/>
-          <w:numId w:val="7"/>
-        </w:numPr>
-      </w:pPr>
-      <w:r>
-        <w:t xml:space="preserve">The default value, 0.0, disables this setting so that </w:t>
-      </w:r>
-      <w:proofErr w:type="spellStart"/>
-      <w:r>
-        <w:t>openXDA</w:t>
-      </w:r>
-      <w:proofErr w:type="spellEnd"/>
-      <w:r>
-        <w:t xml:space="preserve"> processes all files regardless of the creation time.</w:t>
-      </w:r>
-      <w:r>
-        <w:br/>
-      </w:r>
-    </w:p>
-    <w:p>
-      <w:pPr>
-        <w:pStyle w:val="ListParagraph"/>
-        <w:numPr>
-          <w:ilvl w:val="0"/>
-          <w:numId w:val="7"/>
-        </w:numPr>
-        <w:rPr>
-          <w:b/>
-        </w:rPr>
-      </w:pPr>
-      <w:proofErr w:type="spellStart"/>
-      <w:r>
-        <w:rPr>
-          <w:b/>
-        </w:rPr>
-        <w:t>MaxFileDuration</w:t>
-      </w:r>
-      <w:proofErr w:type="spellEnd"/>
-    </w:p>
-    <w:p>
-      <w:pPr>
-        <w:pStyle w:val="ListParagraph"/>
-        <w:numPr>
-          <w:ilvl w:val="1"/>
-          <w:numId w:val="7"/>
-        </w:numPr>
-        <w:rPr>
-          <w:b/>
-        </w:rPr>
-      </w:pPr>
-      <w:r>
-        <w:t>Default: 0.0</w:t>
-      </w:r>
-    </w:p>
-    <w:p>
-      <w:pPr>
-        <w:pStyle w:val="ListParagraph"/>
-        <w:numPr>
-          <w:ilvl w:val="1"/>
-          <w:numId w:val="7"/>
-        </w:numPr>
-        <w:rPr>
-          <w:b/>
-        </w:rPr>
-      </w:pPr>
-      <w:r>
-        <w:t xml:space="preserve">The maximum duration, in seconds, of the files processed by </w:t>
-      </w:r>
-      <w:proofErr w:type="spellStart"/>
-      <w:r>
-        <w:t>openXDA</w:t>
-      </w:r>
-      <w:proofErr w:type="spellEnd"/>
-      <w:r>
-        <w:t xml:space="preserve">. Files with a larger duration will be skipped by </w:t>
-      </w:r>
-      <w:proofErr w:type="spellStart"/>
-      <w:r>
-        <w:t>openXDA’s</w:t>
-      </w:r>
-      <w:proofErr w:type="spellEnd"/>
-      <w:r>
-        <w:t xml:space="preserve"> file processing engine.</w:t>
-      </w:r>
-    </w:p>
-    <w:p>
-      <w:pPr>
-        <w:pStyle w:val="ListParagraph"/>
-        <w:numPr>
-          <w:ilvl w:val="1"/>
-          <w:numId w:val="7"/>
-        </w:numPr>
-      </w:pPr>
-      <w:r>
-        <w:t xml:space="preserve">The default value, 0.0, disables this setting so that </w:t>
-      </w:r>
-      <w:proofErr w:type="spellStart"/>
-      <w:r>
-        <w:t>openXDA</w:t>
-      </w:r>
-      <w:proofErr w:type="spellEnd"/>
-      <w:r>
-        <w:t xml:space="preserve"> processes all files regardless of the duration.</w:t>
-      </w:r>
-      <w:r>
-        <w:br/>
-      </w:r>
-      <w:r>
-        <w:br w:type="page"/>
-      </w:r>
-    </w:p>
-    <w:p>
-      <w:pPr>
-        <w:pStyle w:val="ListParagraph"/>
-        <w:numPr>
-          <w:ilvl w:val="0"/>
-          <w:numId w:val="7"/>
-        </w:numPr>
-      </w:pPr>
-      <w:proofErr w:type="spellStart"/>
-      <w:r>
-        <w:rPr>
-          <w:b/>
-        </w:rPr>
-        <w:lastRenderedPageBreak/>
-        <w:t>MaxQueuedFileCount</w:t>
-      </w:r>
-      <w:proofErr w:type="spellEnd"/>
-    </w:p>
-    <w:p>
-      <w:pPr>
-        <w:pStyle w:val="ListParagraph"/>
-        <w:numPr>
-          <w:ilvl w:val="1"/>
-          <w:numId w:val="7"/>
-        </w:numPr>
-      </w:pPr>
-      <w:r>
-        <w:t>Default: 10</w:t>
-      </w:r>
-    </w:p>
-    <w:p>
-      <w:pPr>
-        <w:pStyle w:val="ListParagraph"/>
-        <w:numPr>
-          <w:ilvl w:val="1"/>
-          <w:numId w:val="7"/>
-        </w:numPr>
-      </w:pPr>
-      <w:r>
-        <w:t>The number of files that can be queued on meter data processing threads before the system starts blocking the file processing thread.</w:t>
-      </w:r>
-    </w:p>
-    <w:p>
-      <w:pPr>
-        <w:pStyle w:val="ListParagraph"/>
-        <w:numPr>
-          <w:ilvl w:val="1"/>
-          <w:numId w:val="7"/>
-        </w:numPr>
-      </w:pPr>
-      <w:r>
-        <w:t>Values less than or equal to zero will be set to one.</w:t>
-      </w:r>
-      <w:r>
-        <w:br/>
-      </w:r>
-    </w:p>
-    <w:p>
-      <w:pPr>
-        <w:pStyle w:val="ListParagraph"/>
-        <w:numPr>
-          <w:ilvl w:val="0"/>
-          <w:numId w:val="7"/>
-        </w:numPr>
-      </w:pPr>
-      <w:proofErr w:type="spellStart"/>
-      <w:r>
-        <w:rPr>
-          <w:b/>
-        </w:rPr>
-        <w:t>MaxTimeOffset</w:t>
-      </w:r>
-      <w:proofErr w:type="spellEnd"/>
-    </w:p>
-    <w:p>
-      <w:pPr>
-        <w:pStyle w:val="ListParagraph"/>
-        <w:numPr>
-          <w:ilvl w:val="1"/>
-          <w:numId w:val="7"/>
-        </w:numPr>
-      </w:pPr>
-      <w:r>
-        <w:t>Default: 0.0</w:t>
-      </w:r>
-    </w:p>
-    <w:p>
-      <w:pPr>
-        <w:pStyle w:val="ListParagraph"/>
-        <w:numPr>
-          <w:ilvl w:val="1"/>
-          <w:numId w:val="7"/>
-        </w:numPr>
-      </w:pPr>
-      <w:r>
-        <w:t>The maximum number of hours beyond the current system time before the time of the event record indicates that the data is unreasonable.</w:t>
-      </w:r>
-    </w:p>
-    <w:p>
-      <w:pPr>
-        <w:pStyle w:val="ListParagraph"/>
-        <w:numPr>
-          <w:ilvl w:val="1"/>
-          <w:numId w:val="7"/>
-        </w:numPr>
-      </w:pPr>
-      <w:r>
-        <w:t>Events with data that is considered unreasonable will be excluded from fault analysis.</w:t>
-      </w:r>
-    </w:p>
-    <w:p>
-      <w:pPr>
-        <w:pStyle w:val="ListParagraph"/>
-        <w:numPr>
-          <w:ilvl w:val="1"/>
-          <w:numId w:val="7"/>
-        </w:numPr>
-      </w:pPr>
-      <w:r>
-        <w:t xml:space="preserve">The default value of 0.0 disables this setting so that </w:t>
-      </w:r>
-      <w:proofErr w:type="spellStart"/>
-      <w:r>
-        <w:t>openXDA</w:t>
-      </w:r>
-      <w:proofErr w:type="spellEnd"/>
-      <w:r>
-        <w:t xml:space="preserve"> processes files regardless of how far in the future the timestamps are.</w:t>
-      </w:r>
-      <w:r>
-        <w:br/>
-      </w:r>
-    </w:p>
-    <w:p>
-      <w:pPr>
-        <w:pStyle w:val="ListParagraph"/>
-        <w:numPr>
-          <w:ilvl w:val="0"/>
-          <w:numId w:val="7"/>
-        </w:numPr>
-        <w:rPr>
-          <w:b/>
-        </w:rPr>
-      </w:pPr>
-      <w:proofErr w:type="spellStart"/>
-      <w:r>
-        <w:rPr>
-          <w:b/>
-        </w:rPr>
-        <w:t>MaxVoltage</w:t>
-      </w:r>
-      <w:proofErr w:type="spellEnd"/>
-    </w:p>
-    <w:p>
-      <w:pPr>
-        <w:pStyle w:val="ListParagraph"/>
-        <w:numPr>
-          <w:ilvl w:val="1"/>
-          <w:numId w:val="7"/>
-        </w:numPr>
-      </w:pPr>
-      <w:r>
-        <w:t>Default: 2.0</w:t>
-      </w:r>
-    </w:p>
-    <w:p>
-      <w:pPr>
-        <w:pStyle w:val="ListParagraph"/>
-        <w:numPr>
-          <w:ilvl w:val="1"/>
-          <w:numId w:val="7"/>
-        </w:numPr>
-      </w:pPr>
-      <w:r>
-        <w:t>The per-unit threshold at which the voltage exceeds engineering reasonableness.</w:t>
-      </w:r>
-    </w:p>
-    <w:p>
-      <w:pPr>
-        <w:pStyle w:val="ListParagraph"/>
-        <w:numPr>
-          <w:ilvl w:val="1"/>
-          <w:numId w:val="7"/>
-        </w:numPr>
-      </w:pPr>
-      <w:r>
-        <w:t>Events with data that exceeds engineering reasonableness will be excluded from fault analysis.</w:t>
-      </w:r>
-      <w:r>
-        <w:br/>
-      </w:r>
-    </w:p>
-    <w:p>
-      <w:pPr>
-        <w:pStyle w:val="ListParagraph"/>
-        <w:numPr>
-          <w:ilvl w:val="0"/>
-          <w:numId w:val="7"/>
-        </w:numPr>
-        <w:rPr>
-          <w:b/>
-        </w:rPr>
-      </w:pPr>
-      <w:proofErr w:type="spellStart"/>
-      <w:r>
-        <w:rPr>
-          <w:b/>
-        </w:rPr>
-        <w:t>MinTimeOffset</w:t>
-      </w:r>
-      <w:proofErr w:type="spellEnd"/>
-    </w:p>
-    <w:p>
-      <w:pPr>
-        <w:pStyle w:val="ListParagraph"/>
-        <w:numPr>
-          <w:ilvl w:val="1"/>
-          <w:numId w:val="7"/>
-        </w:numPr>
-        <w:rPr>
-          <w:b/>
-        </w:rPr>
-      </w:pPr>
-      <w:r>
-        <w:t>Default: 0.0</w:t>
-      </w:r>
-    </w:p>
-    <w:p>
-      <w:pPr>
-        <w:pStyle w:val="ListParagraph"/>
-        <w:numPr>
-          <w:ilvl w:val="1"/>
-          <w:numId w:val="7"/>
-        </w:numPr>
-        <w:rPr>
-          <w:b/>
-        </w:rPr>
-      </w:pPr>
-      <w:r>
-        <w:t>The maximum number of hours prior to the current system time before the time of the record indicates that the data is unreasonable.</w:t>
-      </w:r>
-    </w:p>
-    <w:p>
-      <w:pPr>
-        <w:pStyle w:val="ListParagraph"/>
-        <w:numPr>
-          <w:ilvl w:val="1"/>
-          <w:numId w:val="7"/>
-        </w:numPr>
-        <w:rPr>
-          <w:b/>
-        </w:rPr>
-      </w:pPr>
-      <w:r>
-        <w:t>Events with data that is considered unreasonable will be excluded from fault analysis.</w:t>
-      </w:r>
-    </w:p>
-    <w:p>
-      <w:pPr>
-        <w:pStyle w:val="ListParagraph"/>
-        <w:numPr>
-          <w:ilvl w:val="1"/>
-          <w:numId w:val="7"/>
-        </w:numPr>
-      </w:pPr>
-      <w:r>
-        <w:t xml:space="preserve">The default value of 0.0 disables this setting so that </w:t>
-      </w:r>
-      <w:proofErr w:type="spellStart"/>
-      <w:r>
-        <w:t>openXDA</w:t>
-      </w:r>
-      <w:proofErr w:type="spellEnd"/>
-      <w:r>
-        <w:t xml:space="preserve"> processes files regardless of how old the timestamps are.</w:t>
-      </w:r>
-      <w:r>
-        <w:br/>
-      </w:r>
-    </w:p>
-    <w:p>
-      <w:pPr>
-        <w:pStyle w:val="ListParagraph"/>
-        <w:numPr>
-          <w:ilvl w:val="0"/>
-          <w:numId w:val="7"/>
-        </w:numPr>
-      </w:pPr>
-      <w:proofErr w:type="spellStart"/>
-      <w:r>
-        <w:rPr>
-          <w:b/>
-        </w:rPr>
-        <w:t>ProcessingThreadCount</w:t>
-      </w:r>
-      <w:proofErr w:type="spellEnd"/>
-    </w:p>
-    <w:p>
-      <w:pPr>
-        <w:pStyle w:val="ListParagraph"/>
-        <w:numPr>
-          <w:ilvl w:val="1"/>
-          <w:numId w:val="7"/>
-        </w:numPr>
-      </w:pPr>
-      <w:r>
-        <w:t>Default: 0</w:t>
-      </w:r>
-    </w:p>
-    <w:p>
-      <w:pPr>
-        <w:pStyle w:val="ListParagraph"/>
-        <w:numPr>
-          <w:ilvl w:val="1"/>
-          <w:numId w:val="7"/>
-        </w:numPr>
-      </w:pPr>
-      <w:r>
-        <w:t>The number of threads used for processing meter data concurrently.</w:t>
-      </w:r>
-    </w:p>
-    <w:p>
-      <w:pPr>
-        <w:pStyle w:val="ListParagraph"/>
-        <w:numPr>
-          <w:ilvl w:val="1"/>
-          <w:numId w:val="7"/>
-        </w:numPr>
-      </w:pPr>
-      <w:r>
-        <w:t>Values less than zero indicate that the system should use as many threads as there are logical processors in the system.</w:t>
-      </w:r>
-      <w:r>
-        <w:br/>
-      </w:r>
-    </w:p>
-    <w:p>
-      <w:pPr>
-        <w:pStyle w:val="ListParagraph"/>
-        <w:numPr>
-          <w:ilvl w:val="0"/>
-          <w:numId w:val="7"/>
-        </w:numPr>
-      </w:pPr>
-      <w:proofErr w:type="spellStart"/>
-      <w:r>
-        <w:rPr>
-          <w:b/>
-        </w:rPr>
-        <w:t>ResultsPath</w:t>
-      </w:r>
-      <w:proofErr w:type="spellEnd"/>
-    </w:p>
-    <w:p>
-      <w:pPr>
-        <w:pStyle w:val="ListParagraph"/>
-        <w:numPr>
-          <w:ilvl w:val="1"/>
-          <w:numId w:val="7"/>
-        </w:numPr>
-      </w:pPr>
-      <w:r>
-        <w:t>Default: Results</w:t>
-      </w:r>
-    </w:p>
-    <w:p>
-      <w:pPr>
-        <w:pStyle w:val="ListParagraph"/>
-        <w:numPr>
-          <w:ilvl w:val="1"/>
-          <w:numId w:val="7"/>
-        </w:numPr>
-      </w:pPr>
-      <w:r>
-        <w:t>Directory to which the results of fault analysis will be written.</w:t>
-      </w:r>
-      <w:r>
-        <w:br/>
-      </w:r>
-      <w:r>
-        <w:br w:type="page"/>
-      </w:r>
-    </w:p>
-    <w:p>
-      <w:pPr>
-        <w:pStyle w:val="ListParagraph"/>
-        <w:numPr>
-          <w:ilvl w:val="0"/>
-          <w:numId w:val="7"/>
-        </w:numPr>
-      </w:pPr>
-      <w:proofErr w:type="spellStart"/>
-      <w:r>
-        <w:rPr>
-          <w:b/>
-        </w:rPr>
-        <w:lastRenderedPageBreak/>
-        <w:t>SagThreshold</w:t>
-      </w:r>
-      <w:proofErr w:type="spellEnd"/>
-    </w:p>
-    <w:p>
-      <w:pPr>
-        <w:pStyle w:val="ListParagraph"/>
-        <w:numPr>
-          <w:ilvl w:val="1"/>
-          <w:numId w:val="7"/>
-        </w:numPr>
-      </w:pPr>
-      <w:r>
-        <w:t>Default: 0.9</w:t>
-      </w:r>
-    </w:p>
-    <w:p>
-      <w:pPr>
-        <w:pStyle w:val="ListParagraph"/>
-        <w:numPr>
-          <w:ilvl w:val="1"/>
-          <w:numId w:val="7"/>
-        </w:numPr>
-      </w:pPr>
-      <w:r>
-        <w:t>The per-unit voltage that represents the threshold between a sag and normal conditions.</w:t>
-      </w:r>
-      <w:r>
-        <w:br/>
-      </w:r>
-    </w:p>
-    <w:p>
-      <w:pPr>
-        <w:pStyle w:val="ListParagraph"/>
-        <w:numPr>
-          <w:ilvl w:val="0"/>
-          <w:numId w:val="7"/>
-        </w:numPr>
-      </w:pPr>
-      <w:proofErr w:type="spellStart"/>
-      <w:r>
-        <w:rPr>
-          <w:b/>
-        </w:rPr>
         <w:t>SwellThreshold</w:t>
       </w:r>
       <w:proofErr w:type="spellEnd"/>
@@ -5654,7 +5734,7 @@
 </file>
 
 <file path=customXml/itemProps1.xml><?xml version="1.0" encoding="utf-8"?>
-<ds:datastoreItem xmlns:ds="http://schemas.openxmlformats.org/officeDocument/2006/customXml" ds:itemID="{B0D41071-2D95-4FC7-9717-1E89119A5C76}">
+<ds:datastoreItem xmlns:ds="http://schemas.openxmlformats.org/officeDocument/2006/customXml" ds:itemID="{61539996-1790-4BC2-8818-9A75546E38CE}">
   <ds:schemaRefs>
     <ds:schemaRef ds:uri="http://schemas.openxmlformats.org/officeDocument/2006/bibliography"/>
   </ds:schemaRefs>

</xml_diff>

<commit_message>
Added COMTRADE export to EMAX reader.
</commit_message>
<xml_diff>
--- a/Source/openXDA Configuration Guide.docx
+++ b/Source/openXDA Configuration Guide.docx
@@ -1119,9 +1119,6 @@
           <w:ilvl w:val="0"/>
           <w:numId w:val="7"/>
         </w:numPr>
-        <w:rPr>
-          <w:b/>
-        </w:rPr>
       </w:pPr>
       <w:proofErr w:type="spellStart"/>
       <w:r>
@@ -1129,6 +1126,59 @@
           <w:b/>
         </w:rPr>
         <w:lastRenderedPageBreak/>
+        <w:t>EMAX.COMTRADEExportDirectory</w:t>
+      </w:r>
+      <w:proofErr w:type="spellEnd"/>
+    </w:p>
+    <w:p>
+      <w:pPr>
+        <w:pStyle w:val="ListParagraph"/>
+        <w:numPr>
+          <w:ilvl w:val="1"/>
+          <w:numId w:val="7"/>
+        </w:numPr>
+      </w:pPr>
+      <w:r>
+        <w:t>The path to the directory where COMTRADE exports should be located after reading an EMAX native file.</w:t>
+      </w:r>
+    </w:p>
+    <w:p>
+      <w:pPr>
+        <w:pStyle w:val="ListParagraph"/>
+        <w:numPr>
+          <w:ilvl w:val="1"/>
+          <w:numId w:val="7"/>
+        </w:numPr>
+      </w:pPr>
+      <w:r>
+        <w:t xml:space="preserve">Remove this field from system settings or leave blank to disable </w:t>
+      </w:r>
+      <w:r>
+        <w:t xml:space="preserve">the </w:t>
+      </w:r>
+      <w:r>
+        <w:t>COMTRADE export.</w:t>
+      </w:r>
+      <w:r>
+        <w:br/>
+      </w:r>
+    </w:p>
+    <w:p>
+      <w:pPr>
+        <w:pStyle w:val="ListParagraph"/>
+        <w:numPr>
+          <w:ilvl w:val="0"/>
+          <w:numId w:val="7"/>
+        </w:numPr>
+        <w:rPr>
+          <w:b/>
+        </w:rPr>
+      </w:pPr>
+      <w:proofErr w:type="spellStart"/>
+      <w:r>
+        <w:rPr>
+          <w:b/>
+        </w:rPr>
         <w:t>EventEmail.</w:t>
       </w:r>
       <w:r>
@@ -1448,6 +1498,9 @@
       <w:r>
         <w:br/>
       </w:r>
+      <w:r>
+        <w:br w:type="page"/>
+      </w:r>
     </w:p>
     <w:p>
       <w:pPr>
@@ -1465,6 +1518,7 @@
         <w:rPr>
           <w:b/>
         </w:rPr>
+        <w:lastRenderedPageBreak/>
         <w:t>FaultLocation.</w:t>
       </w:r>
       <w:r>
@@ -1527,9 +1581,8 @@
       <w:r>
         <w:br/>
       </w:r>
-      <w:r>
-        <w:br w:type="page"/>
-      </w:r>
+      <w:bookmarkStart w:id="0" w:name="_GoBack"/>
+      <w:bookmarkEnd w:id="0"/>
     </w:p>
     <w:p>
       <w:pPr>
@@ -1547,7 +1600,6 @@
         <w:rPr>
           <w:b/>
         </w:rPr>
-        <w:lastRenderedPageBreak/>
         <w:t>FaultLocation.</w:t>
       </w:r>
       <w:r>
@@ -3414,8 +3466,6 @@
       <w:r>
         <w:br/>
       </w:r>
-      <w:bookmarkStart w:id="0" w:name="_GoBack"/>
-      <w:bookmarkEnd w:id="0"/>
       <w:r>
         <w:br w:type="page"/>
       </w:r>
@@ -5734,7 +5784,7 @@
 </file>
 
 <file path=customXml/itemProps1.xml><?xml version="1.0" encoding="utf-8"?>
-<ds:datastoreItem xmlns:ds="http://schemas.openxmlformats.org/officeDocument/2006/customXml" ds:itemID="{61539996-1790-4BC2-8818-9A75546E38CE}">
+<ds:datastoreItem xmlns:ds="http://schemas.openxmlformats.org/officeDocument/2006/customXml" ds:itemID="{301D8A29-7706-4BE6-8AA7-7F2B073B59A3}">
   <ds:schemaRefs>
     <ds:schemaRef ds:uri="http://schemas.openxmlformats.org/officeDocument/2006/bibliography"/>
   </ds:schemaRefs>

</xml_diff>

<commit_message>
Added the FileProcessorID setting to system settings.
</commit_message>
<xml_diff>
--- a/Source/openXDA Configuration Guide.docx
+++ b/Source/openXDA Configuration Guide.docx
@@ -1581,8 +1581,6 @@
       <w:r>
         <w:br/>
       </w:r>
-      <w:bookmarkStart w:id="0" w:name="_GoBack"/>
-      <w:bookmarkEnd w:id="0"/>
     </w:p>
     <w:p>
       <w:pPr>
@@ -1883,6 +1881,87 @@
       <w:r>
         <w:br/>
       </w:r>
+    </w:p>
+    <w:p>
+      <w:pPr>
+        <w:pStyle w:val="ListParagraph"/>
+        <w:numPr>
+          <w:ilvl w:val="0"/>
+          <w:numId w:val="7"/>
+        </w:numPr>
+        <w:rPr>
+          <w:b/>
+        </w:rPr>
+      </w:pPr>
+      <w:proofErr w:type="spellStart"/>
+      <w:r>
+        <w:rPr>
+          <w:b/>
+        </w:rPr>
+        <w:t>FileProcessorID</w:t>
+      </w:r>
+      <w:proofErr w:type="spellEnd"/>
+    </w:p>
+    <w:p>
+      <w:pPr>
+        <w:pStyle w:val="ListParagraph"/>
+        <w:numPr>
+          <w:ilvl w:val="1"/>
+          <w:numId w:val="7"/>
+        </w:numPr>
+        <w:rPr>
+          <w:b/>
+        </w:rPr>
+      </w:pPr>
+      <w:r>
+        <w:t xml:space="preserve">Default: </w:t>
+      </w:r>
+      <w:r>
+        <w:t>4E3D3A90-6E7E-4AB7-96F3-3A5899081D0D</w:t>
+      </w:r>
+    </w:p>
+    <w:p>
+      <w:pPr>
+        <w:pStyle w:val="ListParagraph"/>
+        <w:numPr>
+          <w:ilvl w:val="1"/>
+          <w:numId w:val="7"/>
+        </w:numPr>
+      </w:pPr>
+      <w:r>
+        <w:t>ID of the file processor which determines the name of the file backed lookup table.</w:t>
+      </w:r>
+    </w:p>
+    <w:p>
+      <w:pPr>
+        <w:pStyle w:val="ListParagraph"/>
+        <w:numPr>
+          <w:ilvl w:val="1"/>
+          <w:numId w:val="7"/>
+        </w:numPr>
+      </w:pPr>
+      <w:bookmarkStart w:id="0" w:name="_GoBack"/>
+      <w:bookmarkEnd w:id="0"/>
+      <w:r>
+        <w:t xml:space="preserve">Updates to this setting require </w:t>
+      </w:r>
+      <w:r>
+        <w:t xml:space="preserve">a full restart of </w:t>
+      </w:r>
+      <w:r>
+        <w:t xml:space="preserve">the </w:t>
+      </w:r>
+      <w:proofErr w:type="spellStart"/>
+      <w:r>
+        <w:t>openXDA</w:t>
+      </w:r>
+      <w:proofErr w:type="spellEnd"/>
+      <w:r>
+        <w:t xml:space="preserve"> service.</w:t>
+      </w:r>
+      <w:r>
+        <w:br/>
+      </w:r>
       <w:r>
         <w:br w:type="page"/>
       </w:r>
@@ -3053,44 +3132,64 @@
         <w:rPr>
           <w:b/>
         </w:rPr>
-        <w:t>MaxQueuedFileCount</w:t>
-      </w:r>
-      <w:proofErr w:type="spellEnd"/>
-    </w:p>
-    <w:p>
-      <w:pPr>
-        <w:pStyle w:val="ListParagraph"/>
-        <w:numPr>
-          <w:ilvl w:val="1"/>
-          <w:numId w:val="7"/>
-        </w:numPr>
-      </w:pPr>
-      <w:r>
-        <w:t>Default: 10</w:t>
-      </w:r>
-    </w:p>
-    <w:p>
-      <w:pPr>
-        <w:pStyle w:val="ListParagraph"/>
-        <w:numPr>
-          <w:ilvl w:val="1"/>
-          <w:numId w:val="7"/>
-        </w:numPr>
-      </w:pPr>
-      <w:r>
-        <w:t>The number of files that can be queued on meter data processing threads before the system starts blocking the file processing thread.</w:t>
-      </w:r>
-    </w:p>
-    <w:p>
-      <w:pPr>
-        <w:pStyle w:val="ListParagraph"/>
-        <w:numPr>
-          <w:ilvl w:val="1"/>
-          <w:numId w:val="7"/>
-        </w:numPr>
-      </w:pPr>
-      <w:r>
-        <w:t>Values less than or equal to zero will be set to one.</w:t>
+        <w:t>MaxTimeOffset</w:t>
+      </w:r>
+      <w:proofErr w:type="spellEnd"/>
+    </w:p>
+    <w:p>
+      <w:pPr>
+        <w:pStyle w:val="ListParagraph"/>
+        <w:numPr>
+          <w:ilvl w:val="1"/>
+          <w:numId w:val="7"/>
+        </w:numPr>
+      </w:pPr>
+      <w:r>
+        <w:t>Default: 0.0</w:t>
+      </w:r>
+    </w:p>
+    <w:p>
+      <w:pPr>
+        <w:pStyle w:val="ListParagraph"/>
+        <w:numPr>
+          <w:ilvl w:val="1"/>
+          <w:numId w:val="7"/>
+        </w:numPr>
+      </w:pPr>
+      <w:r>
+        <w:t>The maximum number of hours beyond the current system time before the time of the event record indicates that the data is unreasonable.</w:t>
+      </w:r>
+    </w:p>
+    <w:p>
+      <w:pPr>
+        <w:pStyle w:val="ListParagraph"/>
+        <w:numPr>
+          <w:ilvl w:val="1"/>
+          <w:numId w:val="7"/>
+        </w:numPr>
+      </w:pPr>
+      <w:r>
+        <w:t>Events with data that is considered unreasonable will be excluded from fault analysis.</w:t>
+      </w:r>
+    </w:p>
+    <w:p>
+      <w:pPr>
+        <w:pStyle w:val="ListParagraph"/>
+        <w:numPr>
+          <w:ilvl w:val="1"/>
+          <w:numId w:val="7"/>
+        </w:numPr>
+      </w:pPr>
+      <w:r>
+        <w:t xml:space="preserve">The default value of 0.0 disables this setting so that </w:t>
+      </w:r>
+      <w:proofErr w:type="spellStart"/>
+      <w:r>
+        <w:t>openXDA</w:t>
+      </w:r>
+      <w:proofErr w:type="spellEnd"/>
+      <w:r>
+        <w:t xml:space="preserve"> processes files regardless of how far in the future the timestamps are.</w:t>
       </w:r>
       <w:r>
         <w:br/>
@@ -3106,6 +3205,9 @@
           <w:ilvl w:val="0"/>
           <w:numId w:val="7"/>
         </w:numPr>
+        <w:rPr>
+          <w:b/>
+        </w:rPr>
       </w:pPr>
       <w:proofErr w:type="spellStart"/>
       <w:r>
@@ -3113,17 +3215,79 @@
           <w:b/>
         </w:rPr>
         <w:lastRenderedPageBreak/>
-        <w:t>MaxTimeOffset</w:t>
-      </w:r>
-      <w:proofErr w:type="spellEnd"/>
-    </w:p>
-    <w:p>
-      <w:pPr>
-        <w:pStyle w:val="ListParagraph"/>
-        <w:numPr>
-          <w:ilvl w:val="1"/>
-          <w:numId w:val="7"/>
-        </w:numPr>
+        <w:t>MaxVoltage</w:t>
+      </w:r>
+      <w:proofErr w:type="spellEnd"/>
+    </w:p>
+    <w:p>
+      <w:pPr>
+        <w:pStyle w:val="ListParagraph"/>
+        <w:numPr>
+          <w:ilvl w:val="1"/>
+          <w:numId w:val="7"/>
+        </w:numPr>
+      </w:pPr>
+      <w:r>
+        <w:t>Default: 2.0</w:t>
+      </w:r>
+    </w:p>
+    <w:p>
+      <w:pPr>
+        <w:pStyle w:val="ListParagraph"/>
+        <w:numPr>
+          <w:ilvl w:val="1"/>
+          <w:numId w:val="7"/>
+        </w:numPr>
+      </w:pPr>
+      <w:r>
+        <w:t>The per-unit threshold at which the voltage exceeds engineering reasonableness.</w:t>
+      </w:r>
+    </w:p>
+    <w:p>
+      <w:pPr>
+        <w:pStyle w:val="ListParagraph"/>
+        <w:numPr>
+          <w:ilvl w:val="1"/>
+          <w:numId w:val="7"/>
+        </w:numPr>
+      </w:pPr>
+      <w:r>
+        <w:t>Events with data that exceeds engineering reasonableness will be excluded from fault analysis.</w:t>
+      </w:r>
+      <w:r>
+        <w:br/>
+      </w:r>
+    </w:p>
+    <w:p>
+      <w:pPr>
+        <w:pStyle w:val="ListParagraph"/>
+        <w:numPr>
+          <w:ilvl w:val="0"/>
+          <w:numId w:val="7"/>
+        </w:numPr>
+        <w:rPr>
+          <w:b/>
+        </w:rPr>
+      </w:pPr>
+      <w:proofErr w:type="spellStart"/>
+      <w:r>
+        <w:rPr>
+          <w:b/>
+        </w:rPr>
+        <w:t>MinTimeOffset</w:t>
+      </w:r>
+      <w:proofErr w:type="spellEnd"/>
+    </w:p>
+    <w:p>
+      <w:pPr>
+        <w:pStyle w:val="ListParagraph"/>
+        <w:numPr>
+          <w:ilvl w:val="1"/>
+          <w:numId w:val="7"/>
+        </w:numPr>
+        <w:rPr>
+          <w:b/>
+        </w:rPr>
       </w:pPr>
       <w:r>
         <w:t>Default: 0.0</w:t>
@@ -3136,18 +3300,24 @@
           <w:ilvl w:val="1"/>
           <w:numId w:val="7"/>
         </w:numPr>
-      </w:pPr>
-      <w:r>
-        <w:t>The maximum number of hours beyond the current system time before the time of the event record indicates that the data is unreasonable.</w:t>
-      </w:r>
-    </w:p>
-    <w:p>
-      <w:pPr>
-        <w:pStyle w:val="ListParagraph"/>
-        <w:numPr>
-          <w:ilvl w:val="1"/>
-          <w:numId w:val="7"/>
-        </w:numPr>
+        <w:rPr>
+          <w:b/>
+        </w:rPr>
+      </w:pPr>
+      <w:r>
+        <w:t>The maximum number of hours prior to the current system time before the time of the record indicates that the data is unreasonable.</w:t>
+      </w:r>
+    </w:p>
+    <w:p>
+      <w:pPr>
+        <w:pStyle w:val="ListParagraph"/>
+        <w:numPr>
+          <w:ilvl w:val="1"/>
+          <w:numId w:val="7"/>
+        </w:numPr>
+        <w:rPr>
+          <w:b/>
+        </w:rPr>
       </w:pPr>
       <w:r>
         <w:t>Events with data that is considered unreasonable will be excluded from fault analysis.</w:t>
@@ -3170,7 +3340,7 @@
       </w:r>
       <w:proofErr w:type="spellEnd"/>
       <w:r>
-        <w:t xml:space="preserve"> processes files regardless of how far in the future the timestamps are.</w:t>
+        <w:t xml:space="preserve"> processes files regardless of how old the timestamps are.</w:t>
       </w:r>
       <w:r>
         <w:br/>
@@ -3183,53 +3353,50 @@
           <w:ilvl w:val="0"/>
           <w:numId w:val="7"/>
         </w:numPr>
-        <w:rPr>
-          <w:b/>
-        </w:rPr>
-      </w:pPr>
-      <w:proofErr w:type="spellStart"/>
-      <w:r>
-        <w:rPr>
-          <w:b/>
-        </w:rPr>
-        <w:t>MaxVoltage</w:t>
-      </w:r>
-      <w:proofErr w:type="spellEnd"/>
-    </w:p>
-    <w:p>
-      <w:pPr>
-        <w:pStyle w:val="ListParagraph"/>
-        <w:numPr>
-          <w:ilvl w:val="1"/>
-          <w:numId w:val="7"/>
-        </w:numPr>
-      </w:pPr>
-      <w:r>
-        <w:t>Default: 2.0</w:t>
-      </w:r>
-    </w:p>
-    <w:p>
-      <w:pPr>
-        <w:pStyle w:val="ListParagraph"/>
-        <w:numPr>
-          <w:ilvl w:val="1"/>
-          <w:numId w:val="7"/>
-        </w:numPr>
-      </w:pPr>
-      <w:r>
-        <w:t>The per-unit threshold at which the voltage exceeds engineering reasonableness.</w:t>
-      </w:r>
-    </w:p>
-    <w:p>
-      <w:pPr>
-        <w:pStyle w:val="ListParagraph"/>
-        <w:numPr>
-          <w:ilvl w:val="1"/>
-          <w:numId w:val="7"/>
-        </w:numPr>
-      </w:pPr>
-      <w:r>
-        <w:t>Events with data that exceeds engineering reasonableness will be excluded from fault analysis.</w:t>
+      </w:pPr>
+      <w:proofErr w:type="spellStart"/>
+      <w:r>
+        <w:rPr>
+          <w:b/>
+        </w:rPr>
+        <w:t>ProcessingThreadCount</w:t>
+      </w:r>
+      <w:proofErr w:type="spellEnd"/>
+    </w:p>
+    <w:p>
+      <w:pPr>
+        <w:pStyle w:val="ListParagraph"/>
+        <w:numPr>
+          <w:ilvl w:val="1"/>
+          <w:numId w:val="7"/>
+        </w:numPr>
+      </w:pPr>
+      <w:r>
+        <w:t>Default: 0</w:t>
+      </w:r>
+    </w:p>
+    <w:p>
+      <w:pPr>
+        <w:pStyle w:val="ListParagraph"/>
+        <w:numPr>
+          <w:ilvl w:val="1"/>
+          <w:numId w:val="7"/>
+        </w:numPr>
+      </w:pPr>
+      <w:r>
+        <w:t>The number of threads used for processing meter data concurrently.</w:t>
+      </w:r>
+    </w:p>
+    <w:p>
+      <w:pPr>
+        <w:pStyle w:val="ListParagraph"/>
+        <w:numPr>
+          <w:ilvl w:val="1"/>
+          <w:numId w:val="7"/>
+        </w:numPr>
+      </w:pPr>
+      <w:r>
+        <w:t>Values less than zero indicate that the system should use as many threads as there are logical processors in the system.</w:t>
       </w:r>
       <w:r>
         <w:br/>
@@ -3242,74 +3409,185 @@
           <w:ilvl w:val="0"/>
           <w:numId w:val="7"/>
         </w:numPr>
-        <w:rPr>
-          <w:b/>
-        </w:rPr>
-      </w:pPr>
-      <w:proofErr w:type="spellStart"/>
-      <w:r>
-        <w:rPr>
-          <w:b/>
-        </w:rPr>
-        <w:t>MinTimeOffset</w:t>
-      </w:r>
-      <w:proofErr w:type="spellEnd"/>
-    </w:p>
-    <w:p>
-      <w:pPr>
-        <w:pStyle w:val="ListParagraph"/>
-        <w:numPr>
-          <w:ilvl w:val="1"/>
-          <w:numId w:val="7"/>
-        </w:numPr>
-        <w:rPr>
-          <w:b/>
-        </w:rPr>
-      </w:pPr>
-      <w:r>
-        <w:t>Default: 0.0</w:t>
-      </w:r>
-    </w:p>
-    <w:p>
-      <w:pPr>
-        <w:pStyle w:val="ListParagraph"/>
-        <w:numPr>
-          <w:ilvl w:val="1"/>
-          <w:numId w:val="7"/>
-        </w:numPr>
-        <w:rPr>
-          <w:b/>
-        </w:rPr>
-      </w:pPr>
-      <w:r>
-        <w:t>The maximum number of hours prior to the current system time before the time of the record indicates that the data is unreasonable.</w:t>
-      </w:r>
-    </w:p>
-    <w:p>
-      <w:pPr>
-        <w:pStyle w:val="ListParagraph"/>
-        <w:numPr>
-          <w:ilvl w:val="1"/>
-          <w:numId w:val="7"/>
-        </w:numPr>
-        <w:rPr>
-          <w:b/>
-        </w:rPr>
-      </w:pPr>
-      <w:r>
-        <w:t>Events with data that is considered unreasonable will be excluded from fault analysis.</w:t>
-      </w:r>
-    </w:p>
-    <w:p>
-      <w:pPr>
-        <w:pStyle w:val="ListParagraph"/>
-        <w:numPr>
-          <w:ilvl w:val="1"/>
-          <w:numId w:val="7"/>
-        </w:numPr>
-      </w:pPr>
-      <w:r>
-        <w:t xml:space="preserve">The default value of 0.0 disables this setting so that </w:t>
+      </w:pPr>
+      <w:proofErr w:type="spellStart"/>
+      <w:r>
+        <w:rPr>
+          <w:b/>
+        </w:rPr>
+        <w:t>ResultsPath</w:t>
+      </w:r>
+      <w:proofErr w:type="spellEnd"/>
+    </w:p>
+    <w:p>
+      <w:pPr>
+        <w:pStyle w:val="ListParagraph"/>
+        <w:numPr>
+          <w:ilvl w:val="1"/>
+          <w:numId w:val="7"/>
+        </w:numPr>
+      </w:pPr>
+      <w:r>
+        <w:t>Default: Results</w:t>
+      </w:r>
+    </w:p>
+    <w:p>
+      <w:pPr>
+        <w:pStyle w:val="ListParagraph"/>
+        <w:numPr>
+          <w:ilvl w:val="1"/>
+          <w:numId w:val="7"/>
+        </w:numPr>
+      </w:pPr>
+      <w:r>
+        <w:t>Directory to which the results of fault analysis will be written.</w:t>
+      </w:r>
+      <w:r>
+        <w:br/>
+      </w:r>
+    </w:p>
+    <w:p>
+      <w:pPr>
+        <w:pStyle w:val="ListParagraph"/>
+        <w:numPr>
+          <w:ilvl w:val="0"/>
+          <w:numId w:val="7"/>
+        </w:numPr>
+      </w:pPr>
+      <w:proofErr w:type="spellStart"/>
+      <w:r>
+        <w:rPr>
+          <w:b/>
+        </w:rPr>
+        <w:t>SagThreshold</w:t>
+      </w:r>
+      <w:proofErr w:type="spellEnd"/>
+    </w:p>
+    <w:p>
+      <w:pPr>
+        <w:pStyle w:val="ListParagraph"/>
+        <w:numPr>
+          <w:ilvl w:val="1"/>
+          <w:numId w:val="7"/>
+        </w:numPr>
+      </w:pPr>
+      <w:r>
+        <w:t>Default: 0.9</w:t>
+      </w:r>
+    </w:p>
+    <w:p>
+      <w:pPr>
+        <w:pStyle w:val="ListParagraph"/>
+        <w:numPr>
+          <w:ilvl w:val="1"/>
+          <w:numId w:val="7"/>
+        </w:numPr>
+      </w:pPr>
+      <w:r>
+        <w:t>The per-unit voltage that represents the threshold between a sag and normal conditions.</w:t>
+      </w:r>
+      <w:r>
+        <w:br/>
+      </w:r>
+    </w:p>
+    <w:p>
+      <w:pPr>
+        <w:pStyle w:val="ListParagraph"/>
+        <w:numPr>
+          <w:ilvl w:val="0"/>
+          <w:numId w:val="7"/>
+        </w:numPr>
+      </w:pPr>
+      <w:proofErr w:type="spellStart"/>
+      <w:r>
+        <w:rPr>
+          <w:b/>
+        </w:rPr>
+        <w:t>SwellThreshold</w:t>
+      </w:r>
+      <w:proofErr w:type="spellEnd"/>
+    </w:p>
+    <w:p>
+      <w:pPr>
+        <w:pStyle w:val="ListParagraph"/>
+        <w:numPr>
+          <w:ilvl w:val="1"/>
+          <w:numId w:val="7"/>
+        </w:numPr>
+      </w:pPr>
+      <w:r>
+        <w:t>Default: 1.1</w:t>
+      </w:r>
+    </w:p>
+    <w:p>
+      <w:pPr>
+        <w:pStyle w:val="ListParagraph"/>
+        <w:numPr>
+          <w:ilvl w:val="1"/>
+          <w:numId w:val="7"/>
+        </w:numPr>
+        <w:rPr>
+          <w:b/>
+        </w:rPr>
+      </w:pPr>
+      <w:r>
+        <w:t>Dire</w:t>
+      </w:r>
+      <w:r>
+        <w:t xml:space="preserve"> </w:t>
+      </w:r>
+      <w:r>
+        <w:t>The per-unit voltage that represents the threshold between a swell and normal conditions.</w:t>
+      </w:r>
+      <w:r>
+        <w:br/>
+      </w:r>
+    </w:p>
+    <w:p>
+      <w:pPr>
+        <w:pStyle w:val="ListParagraph"/>
+        <w:numPr>
+          <w:ilvl w:val="0"/>
+          <w:numId w:val="7"/>
+        </w:numPr>
+        <w:rPr>
+          <w:b/>
+        </w:rPr>
+      </w:pPr>
+      <w:proofErr w:type="spellStart"/>
+      <w:r>
+        <w:rPr>
+          <w:b/>
+        </w:rPr>
+        <w:t>SystemFrequency</w:t>
+      </w:r>
+      <w:proofErr w:type="spellEnd"/>
+    </w:p>
+    <w:p>
+      <w:pPr>
+        <w:pStyle w:val="ListParagraph"/>
+        <w:numPr>
+          <w:ilvl w:val="1"/>
+          <w:numId w:val="7"/>
+        </w:numPr>
+        <w:rPr>
+          <w:b/>
+        </w:rPr>
+      </w:pPr>
+      <w:r>
+        <w:t>Default: 60.0</w:t>
+      </w:r>
+    </w:p>
+    <w:p>
+      <w:pPr>
+        <w:pStyle w:val="ListParagraph"/>
+        <w:numPr>
+          <w:ilvl w:val="1"/>
+          <w:numId w:val="7"/>
+        </w:numPr>
+      </w:pPr>
+      <w:r>
+        <w:t xml:space="preserve">The frequency, in Hz, of the electrical system being analyzed by </w:t>
       </w:r>
       <w:proofErr w:type="spellStart"/>
       <w:r>
@@ -3317,11 +3595,14 @@
       </w:r>
       <w:proofErr w:type="spellEnd"/>
       <w:r>
-        <w:t xml:space="preserve"> processes files regardless of how old the timestamps are.</w:t>
+        <w:t>.</w:t>
       </w:r>
       <w:r>
         <w:br/>
       </w:r>
+      <w:r>
+        <w:br w:type="page"/>
+      </w:r>
     </w:p>
     <w:p>
       <w:pPr>
@@ -3336,265 +3617,7 @@
         <w:rPr>
           <w:b/>
         </w:rPr>
-        <w:t>ProcessingThreadCount</w:t>
-      </w:r>
-      <w:proofErr w:type="spellEnd"/>
-    </w:p>
-    <w:p>
-      <w:pPr>
-        <w:pStyle w:val="ListParagraph"/>
-        <w:numPr>
-          <w:ilvl w:val="1"/>
-          <w:numId w:val="7"/>
-        </w:numPr>
-      </w:pPr>
-      <w:r>
-        <w:t>Default: 0</w:t>
-      </w:r>
-    </w:p>
-    <w:p>
-      <w:pPr>
-        <w:pStyle w:val="ListParagraph"/>
-        <w:numPr>
-          <w:ilvl w:val="1"/>
-          <w:numId w:val="7"/>
-        </w:numPr>
-      </w:pPr>
-      <w:r>
-        <w:t>The number of threads used for processing meter data concurrently.</w:t>
-      </w:r>
-    </w:p>
-    <w:p>
-      <w:pPr>
-        <w:pStyle w:val="ListParagraph"/>
-        <w:numPr>
-          <w:ilvl w:val="1"/>
-          <w:numId w:val="7"/>
-        </w:numPr>
-      </w:pPr>
-      <w:r>
-        <w:t>Values less than zero indicate that the system should use as many threads as there are logical processors in the system.</w:t>
-      </w:r>
-      <w:r>
-        <w:br/>
-      </w:r>
-    </w:p>
-    <w:p>
-      <w:pPr>
-        <w:pStyle w:val="ListParagraph"/>
-        <w:numPr>
-          <w:ilvl w:val="0"/>
-          <w:numId w:val="7"/>
-        </w:numPr>
-      </w:pPr>
-      <w:proofErr w:type="spellStart"/>
-      <w:r>
-        <w:rPr>
-          <w:b/>
-        </w:rPr>
-        <w:t>ResultsPath</w:t>
-      </w:r>
-      <w:proofErr w:type="spellEnd"/>
-    </w:p>
-    <w:p>
-      <w:pPr>
-        <w:pStyle w:val="ListParagraph"/>
-        <w:numPr>
-          <w:ilvl w:val="1"/>
-          <w:numId w:val="7"/>
-        </w:numPr>
-      </w:pPr>
-      <w:r>
-        <w:t>Default: Results</w:t>
-      </w:r>
-    </w:p>
-    <w:p>
-      <w:pPr>
-        <w:pStyle w:val="ListParagraph"/>
-        <w:numPr>
-          <w:ilvl w:val="1"/>
-          <w:numId w:val="7"/>
-        </w:numPr>
-      </w:pPr>
-      <w:r>
-        <w:t>Directory to which the results of fault analysis will be written.</w:t>
-      </w:r>
-      <w:r>
-        <w:br/>
-      </w:r>
-    </w:p>
-    <w:p>
-      <w:pPr>
-        <w:pStyle w:val="ListParagraph"/>
-        <w:numPr>
-          <w:ilvl w:val="0"/>
-          <w:numId w:val="7"/>
-        </w:numPr>
-      </w:pPr>
-      <w:proofErr w:type="spellStart"/>
-      <w:r>
-        <w:rPr>
-          <w:b/>
-        </w:rPr>
-        <w:t>SagThreshold</w:t>
-      </w:r>
-      <w:proofErr w:type="spellEnd"/>
-    </w:p>
-    <w:p>
-      <w:pPr>
-        <w:pStyle w:val="ListParagraph"/>
-        <w:numPr>
-          <w:ilvl w:val="1"/>
-          <w:numId w:val="7"/>
-        </w:numPr>
-      </w:pPr>
-      <w:r>
-        <w:t>Default: 0.9</w:t>
-      </w:r>
-    </w:p>
-    <w:p>
-      <w:pPr>
-        <w:pStyle w:val="ListParagraph"/>
-        <w:numPr>
-          <w:ilvl w:val="1"/>
-          <w:numId w:val="7"/>
-        </w:numPr>
-      </w:pPr>
-      <w:r>
-        <w:t>The per-unit voltage that represents the threshold between a sag and normal conditions.</w:t>
-      </w:r>
-      <w:r>
-        <w:br/>
-      </w:r>
-      <w:r>
-        <w:br w:type="page"/>
-      </w:r>
-    </w:p>
-    <w:p>
-      <w:pPr>
-        <w:pStyle w:val="ListParagraph"/>
-        <w:numPr>
-          <w:ilvl w:val="0"/>
-          <w:numId w:val="7"/>
-        </w:numPr>
-      </w:pPr>
-      <w:proofErr w:type="spellStart"/>
-      <w:r>
-        <w:rPr>
-          <w:b/>
-        </w:rPr>
         <w:lastRenderedPageBreak/>
-        <w:t>SwellThreshold</w:t>
-      </w:r>
-      <w:proofErr w:type="spellEnd"/>
-    </w:p>
-    <w:p>
-      <w:pPr>
-        <w:pStyle w:val="ListParagraph"/>
-        <w:numPr>
-          <w:ilvl w:val="1"/>
-          <w:numId w:val="7"/>
-        </w:numPr>
-      </w:pPr>
-      <w:r>
-        <w:t>Default: 1.1</w:t>
-      </w:r>
-    </w:p>
-    <w:p>
-      <w:pPr>
-        <w:pStyle w:val="ListParagraph"/>
-        <w:numPr>
-          <w:ilvl w:val="1"/>
-          <w:numId w:val="7"/>
-        </w:numPr>
-        <w:rPr>
-          <w:b/>
-        </w:rPr>
-      </w:pPr>
-      <w:r>
-        <w:t>Dire</w:t>
-      </w:r>
-      <w:r>
-        <w:t xml:space="preserve"> </w:t>
-      </w:r>
-      <w:r>
-        <w:t>The per-unit voltage that represents the threshold between a swell and normal conditions.</w:t>
-      </w:r>
-      <w:r>
-        <w:br/>
-      </w:r>
-    </w:p>
-    <w:p>
-      <w:pPr>
-        <w:pStyle w:val="ListParagraph"/>
-        <w:numPr>
-          <w:ilvl w:val="0"/>
-          <w:numId w:val="7"/>
-        </w:numPr>
-        <w:rPr>
-          <w:b/>
-        </w:rPr>
-      </w:pPr>
-      <w:proofErr w:type="spellStart"/>
-      <w:r>
-        <w:rPr>
-          <w:b/>
-        </w:rPr>
-        <w:t>SystemFrequency</w:t>
-      </w:r>
-      <w:proofErr w:type="spellEnd"/>
-    </w:p>
-    <w:p>
-      <w:pPr>
-        <w:pStyle w:val="ListParagraph"/>
-        <w:numPr>
-          <w:ilvl w:val="1"/>
-          <w:numId w:val="7"/>
-        </w:numPr>
-        <w:rPr>
-          <w:b/>
-        </w:rPr>
-      </w:pPr>
-      <w:r>
-        <w:t>Default: 60.0</w:t>
-      </w:r>
-    </w:p>
-    <w:p>
-      <w:pPr>
-        <w:pStyle w:val="ListParagraph"/>
-        <w:numPr>
-          <w:ilvl w:val="1"/>
-          <w:numId w:val="7"/>
-        </w:numPr>
-      </w:pPr>
-      <w:r>
-        <w:t xml:space="preserve">The frequency, in Hz, of the electrical system being analyzed by </w:t>
-      </w:r>
-      <w:proofErr w:type="spellStart"/>
-      <w:r>
-        <w:t>openXDA</w:t>
-      </w:r>
-      <w:proofErr w:type="spellEnd"/>
-      <w:r>
-        <w:t>.</w:t>
-      </w:r>
-      <w:r>
-        <w:br/>
-      </w:r>
-    </w:p>
-    <w:p>
-      <w:pPr>
-        <w:pStyle w:val="ListParagraph"/>
-        <w:numPr>
-          <w:ilvl w:val="0"/>
-          <w:numId w:val="7"/>
-        </w:numPr>
-      </w:pPr>
-      <w:proofErr w:type="spellStart"/>
-      <w:r>
-        <w:rPr>
-          <w:b/>
-        </w:rPr>
         <w:t>TimeTolerance</w:t>
       </w:r>
       <w:proofErr w:type="spellEnd"/>
@@ -5784,7 +5807,7 @@
 </file>
 
 <file path=customXml/itemProps1.xml><?xml version="1.0" encoding="utf-8"?>
-<ds:datastoreItem xmlns:ds="http://schemas.openxmlformats.org/officeDocument/2006/customXml" ds:itemID="{301D8A29-7706-4BE6-8AA7-7F2B073B59A3}">
+<ds:datastoreItem xmlns:ds="http://schemas.openxmlformats.org/officeDocument/2006/customXml" ds:itemID="{446B43AC-02A4-4FB4-9DC2-D7D3D06EB59A}">
   <ds:schemaRefs>
     <ds:schemaRef ds:uri="http://schemas.openxmlformats.org/officeDocument/2006/bibliography"/>
   </ds:schemaRefs>

</xml_diff>

<commit_message>
Added documentation for the new SkipOnCRCHashMatch setting.
</commit_message>
<xml_diff>
--- a/Source/openXDA Configuration Guide.docx
+++ b/Source/openXDA Configuration Guide.docx
@@ -1940,8 +1940,6 @@
           <w:numId w:val="7"/>
         </w:numPr>
       </w:pPr>
-      <w:bookmarkStart w:id="0" w:name="_GoBack"/>
-      <w:bookmarkEnd w:id="0"/>
       <w:r>
         <w:t xml:space="preserve">Updates to this setting require </w:t>
       </w:r>
@@ -3503,6 +3501,50 @@
         <w:rPr>
           <w:b/>
         </w:rPr>
+        <w:t>SkipOnCRCHashMatch</w:t>
+      </w:r>
+      <w:proofErr w:type="spellEnd"/>
+    </w:p>
+    <w:p>
+      <w:pPr>
+        <w:pStyle w:val="ListParagraph"/>
+        <w:numPr>
+          <w:ilvl w:val="1"/>
+          <w:numId w:val="7"/>
+        </w:numPr>
+      </w:pPr>
+      <w:r>
+        <w:t>Default: True</w:t>
+      </w:r>
+    </w:p>
+    <w:p>
+      <w:pPr>
+        <w:pStyle w:val="ListParagraph"/>
+        <w:numPr>
+          <w:ilvl w:val="1"/>
+          <w:numId w:val="7"/>
+        </w:numPr>
+      </w:pPr>
+      <w:r>
+        <w:t>Skips files that have already been processed based on a CRC hash match. This setting effectively forces the system to skip files if another file with the exact same content has already been processed.</w:t>
+      </w:r>
+      <w:r>
+        <w:br/>
+      </w:r>
+    </w:p>
+    <w:p>
+      <w:pPr>
+        <w:pStyle w:val="ListParagraph"/>
+        <w:numPr>
+          <w:ilvl w:val="0"/>
+          <w:numId w:val="7"/>
+        </w:numPr>
+      </w:pPr>
+      <w:proofErr w:type="spellStart"/>
+      <w:r>
+        <w:rPr>
+          <w:b/>
+        </w:rPr>
         <w:t>SwellThreshold</w:t>
       </w:r>
       <w:proofErr w:type="spellEnd"/>
@@ -3526,22 +3568,16 @@
           <w:ilvl w:val="1"/>
           <w:numId w:val="7"/>
         </w:numPr>
-        <w:rPr>
-          <w:b/>
-        </w:rPr>
-      </w:pPr>
-      <w:r>
-        <w:t>Dire</w:t>
-      </w:r>
-      <w:r>
-        <w:t xml:space="preserve"> </w:t>
-      </w:r>
+      </w:pPr>
       <w:r>
         <w:t>The per-unit voltage that represents the threshold between a swell and normal conditions.</w:t>
       </w:r>
       <w:r>
         <w:br/>
       </w:r>
+      <w:r>
+        <w:br w:type="page"/>
+      </w:r>
     </w:p>
     <w:p>
       <w:pPr>
@@ -3559,6 +3595,7 @@
         <w:rPr>
           <w:b/>
         </w:rPr>
+        <w:lastRenderedPageBreak/>
         <w:t>SystemFrequency</w:t>
       </w:r>
       <w:proofErr w:type="spellEnd"/>
@@ -3600,9 +3637,8 @@
       <w:r>
         <w:br/>
       </w:r>
-      <w:r>
-        <w:br w:type="page"/>
-      </w:r>
+      <w:bookmarkStart w:id="0" w:name="_GoBack"/>
+      <w:bookmarkEnd w:id="0"/>
     </w:p>
     <w:p>
       <w:pPr>
@@ -3617,7 +3653,6 @@
         <w:rPr>
           <w:b/>
         </w:rPr>
-        <w:lastRenderedPageBreak/>
         <w:t>TimeTolerance</w:t>
       </w:r>
       <w:proofErr w:type="spellEnd"/>
@@ -5807,7 +5842,7 @@
 </file>
 
 <file path=customXml/itemProps1.xml><?xml version="1.0" encoding="utf-8"?>
-<ds:datastoreItem xmlns:ds="http://schemas.openxmlformats.org/officeDocument/2006/customXml" ds:itemID="{446B43AC-02A4-4FB4-9DC2-D7D3D06EB59A}">
+<ds:datastoreItem xmlns:ds="http://schemas.openxmlformats.org/officeDocument/2006/customXml" ds:itemID="{23989EB7-2DC7-4439-87A1-25CEAB1CAAEC}">
   <ds:schemaRefs>
     <ds:schemaRef ds:uri="http://schemas.openxmlformats.org/officeDocument/2006/bibliography"/>
   </ds:schemaRefs>

</xml_diff>

<commit_message>
Added openXDA File Watcher service to the solution.
</commit_message>
<xml_diff>
--- a/Source/openXDA Configuration Guide.docx
+++ b/Source/openXDA Configuration Guide.docx
@@ -2323,15 +2323,63 @@
           <w:ilvl w:val="0"/>
           <w:numId w:val="7"/>
         </w:numPr>
-        <w:rPr>
-          <w:b/>
-        </w:rPr>
-      </w:pPr>
-      <w:proofErr w:type="spellStart"/>
-      <w:r>
-        <w:rPr>
-          <w:b/>
-        </w:rPr>
+      </w:pPr>
+      <w:proofErr w:type="spellStart"/>
+      <w:r>
+        <w:rPr>
+          <w:b/>
+        </w:rPr>
+        <w:t>FileWatcherEnabled</w:t>
+      </w:r>
+      <w:proofErr w:type="spellEnd"/>
+    </w:p>
+    <w:p>
+      <w:pPr>
+        <w:pStyle w:val="ListParagraph"/>
+        <w:numPr>
+          <w:ilvl w:val="1"/>
+          <w:numId w:val="7"/>
+        </w:numPr>
+      </w:pPr>
+      <w:r>
+        <w:t>Default: True</w:t>
+      </w:r>
+    </w:p>
+    <w:p>
+      <w:pPr>
+        <w:pStyle w:val="ListParagraph"/>
+        <w:numPr>
+          <w:ilvl w:val="1"/>
+          <w:numId w:val="7"/>
+        </w:numPr>
+      </w:pPr>
+      <w:r>
+        <w:t>Indicates whether the local file watcher should be enabled.</w:t>
+      </w:r>
+      <w:r>
+        <w:br/>
+      </w:r>
+      <w:r>
+        <w:br w:type="page"/>
+      </w:r>
+    </w:p>
+    <w:p>
+      <w:pPr>
+        <w:pStyle w:val="ListParagraph"/>
+        <w:numPr>
+          <w:ilvl w:val="0"/>
+          <w:numId w:val="7"/>
+        </w:numPr>
+        <w:rPr>
+          <w:b/>
+        </w:rPr>
+      </w:pPr>
+      <w:proofErr w:type="spellStart"/>
+      <w:r>
+        <w:rPr>
+          <w:b/>
+        </w:rPr>
+        <w:lastRenderedPageBreak/>
         <w:t>FileWatcherEnumerationStrategy</w:t>
       </w:r>
       <w:proofErr w:type="spellEnd"/>
@@ -2443,6 +2491,270 @@
       <w:r>
         <w:br/>
       </w:r>
+    </w:p>
+    <w:p>
+      <w:pPr>
+        <w:pStyle w:val="ListParagraph"/>
+        <w:numPr>
+          <w:ilvl w:val="0"/>
+          <w:numId w:val="7"/>
+        </w:numPr>
+      </w:pPr>
+      <w:proofErr w:type="spellStart"/>
+      <w:r>
+        <w:rPr>
+          <w:b/>
+        </w:rPr>
+        <w:t>FileWatcherInternalThreadCount</w:t>
+      </w:r>
+      <w:proofErr w:type="spellEnd"/>
+    </w:p>
+    <w:p>
+      <w:pPr>
+        <w:pStyle w:val="ListParagraph"/>
+        <w:numPr>
+          <w:ilvl w:val="1"/>
+          <w:numId w:val="7"/>
+        </w:numPr>
+      </w:pPr>
+      <w:r>
+        <w:t>Default: 0</w:t>
+      </w:r>
+    </w:p>
+    <w:p>
+      <w:pPr>
+        <w:pStyle w:val="ListParagraph"/>
+        <w:numPr>
+          <w:ilvl w:val="1"/>
+          <w:numId w:val="7"/>
+        </w:numPr>
+      </w:pPr>
+      <w:r>
+        <w:t>The number of threads used internally to the file processor.</w:t>
+      </w:r>
+    </w:p>
+    <w:p>
+      <w:pPr>
+        <w:pStyle w:val="ListParagraph"/>
+        <w:numPr>
+          <w:ilvl w:val="1"/>
+          <w:numId w:val="7"/>
+        </w:numPr>
+      </w:pPr>
+      <w:r>
+        <w:t>Values less than zero indicate that the file processor should use as many threads as there are logical processors in the system.</w:t>
+      </w:r>
+      <w:r>
+        <w:br/>
+      </w:r>
+    </w:p>
+    <w:p>
+      <w:pPr>
+        <w:pStyle w:val="ListParagraph"/>
+        <w:numPr>
+          <w:ilvl w:val="0"/>
+          <w:numId w:val="7"/>
+        </w:numPr>
+      </w:pPr>
+      <w:proofErr w:type="spellStart"/>
+      <w:r>
+        <w:rPr>
+          <w:b/>
+        </w:rPr>
+        <w:t>FileWatcherMaxFragmentation</w:t>
+      </w:r>
+      <w:proofErr w:type="spellEnd"/>
+    </w:p>
+    <w:p>
+      <w:pPr>
+        <w:pStyle w:val="ListParagraph"/>
+        <w:numPr>
+          <w:ilvl w:val="1"/>
+          <w:numId w:val="7"/>
+        </w:numPr>
+      </w:pPr>
+      <w:r>
+        <w:t>Default: 10</w:t>
+      </w:r>
+    </w:p>
+    <w:p>
+      <w:pPr>
+        <w:pStyle w:val="ListParagraph"/>
+        <w:numPr>
+          <w:ilvl w:val="1"/>
+          <w:numId w:val="7"/>
+        </w:numPr>
+      </w:pPr>
+      <w:r>
+        <w:t>The maximum amount of fragmentation allowed before compacting the list of processed files in the file watcher.</w:t>
+      </w:r>
+    </w:p>
+    <w:p>
+      <w:pPr>
+        <w:pStyle w:val="ListParagraph"/>
+        <w:numPr>
+          <w:ilvl w:val="1"/>
+          <w:numId w:val="7"/>
+        </w:numPr>
+      </w:pPr>
+      <w:r>
+        <w:t>The amount of fragmentation is measured as the number of files that have been removed from the watch directory since the start of the program or the last compact operation.</w:t>
+      </w:r>
+      <w:r>
+        <w:br/>
+      </w:r>
+    </w:p>
+    <w:p>
+      <w:pPr>
+        <w:pStyle w:val="ListParagraph"/>
+        <w:numPr>
+          <w:ilvl w:val="0"/>
+          <w:numId w:val="7"/>
+        </w:numPr>
+      </w:pPr>
+      <w:proofErr w:type="spellStart"/>
+      <w:r>
+        <w:rPr>
+          <w:b/>
+        </w:rPr>
+        <w:t>FileWatcherOrderedEnumeration</w:t>
+      </w:r>
+      <w:proofErr w:type="spellEnd"/>
+    </w:p>
+    <w:p>
+      <w:pPr>
+        <w:pStyle w:val="ListParagraph"/>
+        <w:numPr>
+          <w:ilvl w:val="1"/>
+          <w:numId w:val="7"/>
+        </w:numPr>
+      </w:pPr>
+      <w:r>
+        <w:t>Default: False</w:t>
+      </w:r>
+    </w:p>
+    <w:p>
+      <w:pPr>
+        <w:pStyle w:val="ListParagraph"/>
+        <w:numPr>
+          <w:ilvl w:val="1"/>
+          <w:numId w:val="7"/>
+        </w:numPr>
+      </w:pPr>
+      <w:r>
+        <w:t>Indicates whether the file watcher should raise events for enumerated files in alphabetical order.</w:t>
+      </w:r>
+      <w:r>
+        <w:br/>
+      </w:r>
+    </w:p>
+    <w:p>
+      <w:pPr>
+        <w:pStyle w:val="ListParagraph"/>
+        <w:numPr>
+          <w:ilvl w:val="0"/>
+          <w:numId w:val="7"/>
+        </w:numPr>
+        <w:rPr>
+          <w:b/>
+        </w:rPr>
+      </w:pPr>
+      <w:proofErr w:type="spellStart"/>
+      <w:r>
+        <w:rPr>
+          <w:b/>
+        </w:rPr>
+        <w:t>Historian.InstanceName</w:t>
+      </w:r>
+      <w:proofErr w:type="spellEnd"/>
+    </w:p>
+    <w:p>
+      <w:pPr>
+        <w:pStyle w:val="ListParagraph"/>
+        <w:numPr>
+          <w:ilvl w:val="1"/>
+          <w:numId w:val="7"/>
+        </w:numPr>
+        <w:rPr>
+          <w:b/>
+        </w:rPr>
+      </w:pPr>
+      <w:r>
+        <w:t>Default: XDA</w:t>
+      </w:r>
+    </w:p>
+    <w:p>
+      <w:pPr>
+        <w:pStyle w:val="ListParagraph"/>
+        <w:numPr>
+          <w:ilvl w:val="1"/>
+          <w:numId w:val="7"/>
+        </w:numPr>
+      </w:pPr>
+      <w:r>
+        <w:t>The instance name of the historian instance to be used for archiving trending data.</w:t>
+      </w:r>
+      <w:r>
+        <w:br/>
+      </w:r>
+    </w:p>
+    <w:p>
+      <w:pPr>
+        <w:pStyle w:val="ListParagraph"/>
+        <w:numPr>
+          <w:ilvl w:val="0"/>
+          <w:numId w:val="7"/>
+        </w:numPr>
+        <w:rPr>
+          <w:b/>
+        </w:rPr>
+      </w:pPr>
+      <w:proofErr w:type="spellStart"/>
+      <w:r>
+        <w:rPr>
+          <w:b/>
+        </w:rPr>
+        <w:t>Historian.Server</w:t>
+      </w:r>
+      <w:proofErr w:type="spellEnd"/>
+    </w:p>
+    <w:p>
+      <w:pPr>
+        <w:pStyle w:val="ListParagraph"/>
+        <w:numPr>
+          <w:ilvl w:val="1"/>
+          <w:numId w:val="7"/>
+        </w:numPr>
+        <w:rPr>
+          <w:b/>
+        </w:rPr>
+      </w:pPr>
+      <w:r>
+        <w:t>Default: 127.0.0.1</w:t>
+      </w:r>
+    </w:p>
+    <w:p>
+      <w:pPr>
+        <w:pStyle w:val="ListParagraph"/>
+        <w:numPr>
+          <w:ilvl w:val="1"/>
+          <w:numId w:val="7"/>
+        </w:numPr>
+      </w:pPr>
+      <w:r>
+        <w:t xml:space="preserve">The hostname and port of the </w:t>
+      </w:r>
+      <w:proofErr w:type="spellStart"/>
+      <w:r>
+        <w:t>openHistorian</w:t>
+      </w:r>
+      <w:proofErr w:type="spellEnd"/>
+      <w:r>
+        <w:t xml:space="preserve"> 2.0 server to be used for archiving trending data. (e.g. 127.0.0.1:38402).</w:t>
+      </w:r>
+      <w:r>
+        <w:br/>
+      </w:r>
       <w:r>
         <w:br w:type="page"/>
       </w:r>
@@ -2454,14 +2766,642 @@
           <w:ilvl w:val="0"/>
           <w:numId w:val="7"/>
         </w:numPr>
-      </w:pPr>
-      <w:proofErr w:type="spellStart"/>
+        <w:rPr>
+          <w:b/>
+        </w:rPr>
+      </w:pPr>
       <w:r>
         <w:rPr>
           <w:b/>
         </w:rPr>
         <w:lastRenderedPageBreak/>
-        <w:t>FileWatcherInternalThreadCount</w:t>
+        <w:t>Historian.URL</w:t>
+      </w:r>
+    </w:p>
+    <w:p>
+      <w:pPr>
+        <w:pStyle w:val="ListParagraph"/>
+        <w:numPr>
+          <w:ilvl w:val="1"/>
+          <w:numId w:val="7"/>
+        </w:numPr>
+        <w:rPr>
+          <w:b/>
+        </w:rPr>
+      </w:pPr>
+      <w:r>
+        <w:t>Default: http://127.0.0.1:8180</w:t>
+      </w:r>
+    </w:p>
+    <w:p>
+      <w:pPr>
+        <w:pStyle w:val="ListParagraph"/>
+        <w:numPr>
+          <w:ilvl w:val="1"/>
+          <w:numId w:val="7"/>
+        </w:numPr>
+        <w:rPr>
+          <w:b/>
+        </w:rPr>
+      </w:pPr>
+      <w:r>
+        <w:t xml:space="preserve">The URL of the </w:t>
+      </w:r>
+      <w:proofErr w:type="spellStart"/>
+      <w:r>
+        <w:t>openHistorian</w:t>
+      </w:r>
+      <w:proofErr w:type="spellEnd"/>
+      <w:r>
+        <w:t xml:space="preserve"> 2.0</w:t>
+      </w:r>
+      <w:r>
+        <w:t xml:space="preserve"> web management tool.</w:t>
+      </w:r>
+      <w:r>
+        <w:br/>
+      </w:r>
+    </w:p>
+    <w:p>
+      <w:pPr>
+        <w:pStyle w:val="ListParagraph"/>
+        <w:numPr>
+          <w:ilvl w:val="0"/>
+          <w:numId w:val="7"/>
+        </w:numPr>
+        <w:rPr>
+          <w:b/>
+        </w:rPr>
+      </w:pPr>
+      <w:proofErr w:type="spellStart"/>
+      <w:r>
+        <w:rPr>
+          <w:b/>
+        </w:rPr>
+        <w:t>InterruptionThreshold</w:t>
+      </w:r>
+      <w:proofErr w:type="spellEnd"/>
+    </w:p>
+    <w:p>
+      <w:pPr>
+        <w:pStyle w:val="ListParagraph"/>
+        <w:numPr>
+          <w:ilvl w:val="1"/>
+          <w:numId w:val="7"/>
+        </w:numPr>
+        <w:rPr>
+          <w:b/>
+        </w:rPr>
+      </w:pPr>
+      <w:r>
+        <w:t>Default: 0.1</w:t>
+      </w:r>
+    </w:p>
+    <w:p>
+      <w:pPr>
+        <w:pStyle w:val="ListParagraph"/>
+        <w:numPr>
+          <w:ilvl w:val="1"/>
+          <w:numId w:val="7"/>
+        </w:numPr>
+      </w:pPr>
+      <w:r>
+        <w:t>The per-unit voltage that represents the threshold between a sag and an interruption.</w:t>
+      </w:r>
+      <w:r>
+        <w:br/>
+      </w:r>
+    </w:p>
+    <w:p>
+      <w:pPr>
+        <w:pStyle w:val="ListParagraph"/>
+        <w:numPr>
+          <w:ilvl w:val="0"/>
+          <w:numId w:val="7"/>
+        </w:numPr>
+      </w:pPr>
+      <w:proofErr w:type="spellStart"/>
+      <w:r>
+        <w:rPr>
+          <w:b/>
+        </w:rPr>
+        <w:t>LengthUnits</w:t>
+      </w:r>
+      <w:proofErr w:type="spellEnd"/>
+    </w:p>
+    <w:p>
+      <w:pPr>
+        <w:pStyle w:val="ListParagraph"/>
+        <w:numPr>
+          <w:ilvl w:val="1"/>
+          <w:numId w:val="7"/>
+        </w:numPr>
+      </w:pPr>
+      <w:r>
+        <w:t>Default: miles</w:t>
+      </w:r>
+    </w:p>
+    <w:p>
+      <w:pPr>
+        <w:pStyle w:val="ListParagraph"/>
+        <w:numPr>
+          <w:ilvl w:val="1"/>
+          <w:numId w:val="7"/>
+        </w:numPr>
+      </w:pPr>
+      <w:r>
+        <w:t>The units of measure to use for lengths.</w:t>
+      </w:r>
+    </w:p>
+    <w:p>
+      <w:pPr>
+        <w:pStyle w:val="ListParagraph"/>
+        <w:numPr>
+          <w:ilvl w:val="1"/>
+          <w:numId w:val="7"/>
+        </w:numPr>
+      </w:pPr>
+      <w:r>
+        <w:t>This value is only applied to human-readable exports and does not affect the fault calculations.</w:t>
+      </w:r>
+      <w:r>
+        <w:br/>
+      </w:r>
+    </w:p>
+    <w:p>
+      <w:pPr>
+        <w:pStyle w:val="ListParagraph"/>
+        <w:numPr>
+          <w:ilvl w:val="0"/>
+          <w:numId w:val="7"/>
+        </w:numPr>
+      </w:pPr>
+      <w:proofErr w:type="spellStart"/>
+      <w:r>
+        <w:rPr>
+          <w:b/>
+        </w:rPr>
+        <w:t>MaxCurrent</w:t>
+      </w:r>
+      <w:proofErr w:type="spellEnd"/>
+    </w:p>
+    <w:p>
+      <w:pPr>
+        <w:pStyle w:val="ListParagraph"/>
+        <w:numPr>
+          <w:ilvl w:val="1"/>
+          <w:numId w:val="7"/>
+        </w:numPr>
+      </w:pPr>
+      <w:r>
+        <w:t>Default: 1000000.0</w:t>
+      </w:r>
+    </w:p>
+    <w:p>
+      <w:pPr>
+        <w:pStyle w:val="ListParagraph"/>
+        <w:numPr>
+          <w:ilvl w:val="1"/>
+          <w:numId w:val="7"/>
+        </w:numPr>
+      </w:pPr>
+      <w:r>
+        <w:t>The threshold, in amps, at which the current exceeds engineering reasonableness.</w:t>
+      </w:r>
+    </w:p>
+    <w:p>
+      <w:pPr>
+        <w:pStyle w:val="ListParagraph"/>
+        <w:numPr>
+          <w:ilvl w:val="1"/>
+          <w:numId w:val="7"/>
+        </w:numPr>
+      </w:pPr>
+      <w:r>
+        <w:t>Events with data that exceeds engineering reasonableness will be excluded from fault analysis.</w:t>
+      </w:r>
+      <w:r>
+        <w:br/>
+      </w:r>
+    </w:p>
+    <w:p>
+      <w:pPr>
+        <w:pStyle w:val="ListParagraph"/>
+        <w:numPr>
+          <w:ilvl w:val="0"/>
+          <w:numId w:val="7"/>
+        </w:numPr>
+        <w:rPr>
+          <w:b/>
+        </w:rPr>
+      </w:pPr>
+      <w:proofErr w:type="spellStart"/>
+      <w:r>
+        <w:rPr>
+          <w:b/>
+        </w:rPr>
+        <w:t>MaxFileCreationTimeOffset</w:t>
+      </w:r>
+      <w:proofErr w:type="spellEnd"/>
+    </w:p>
+    <w:p>
+      <w:pPr>
+        <w:pStyle w:val="ListParagraph"/>
+        <w:numPr>
+          <w:ilvl w:val="1"/>
+          <w:numId w:val="7"/>
+        </w:numPr>
+        <w:rPr>
+          <w:b/>
+        </w:rPr>
+      </w:pPr>
+      <w:r>
+        <w:t>Default: 0.0</w:t>
+      </w:r>
+    </w:p>
+    <w:p>
+      <w:pPr>
+        <w:pStyle w:val="ListParagraph"/>
+        <w:numPr>
+          <w:ilvl w:val="1"/>
+          <w:numId w:val="7"/>
+        </w:numPr>
+        <w:rPr>
+          <w:b/>
+        </w:rPr>
+      </w:pPr>
+      <w:r>
+        <w:t>The maximum number of hours prior to the current system time before the file creation time indicates that the data should not be processed.</w:t>
+      </w:r>
+    </w:p>
+    <w:p>
+      <w:pPr>
+        <w:pStyle w:val="ListParagraph"/>
+        <w:numPr>
+          <w:ilvl w:val="1"/>
+          <w:numId w:val="7"/>
+        </w:numPr>
+        <w:rPr>
+          <w:b/>
+        </w:rPr>
+      </w:pPr>
+      <w:r>
+        <w:t>Use this setting when the file creation time closely coincides with the time of the data in the file to automatically skip old files and not process them.</w:t>
+      </w:r>
+    </w:p>
+    <w:p>
+      <w:pPr>
+        <w:pStyle w:val="ListParagraph"/>
+        <w:numPr>
+          <w:ilvl w:val="1"/>
+          <w:numId w:val="7"/>
+        </w:numPr>
+      </w:pPr>
+      <w:r>
+        <w:t xml:space="preserve">The default value, 0.0, disables this setting so that </w:t>
+      </w:r>
+      <w:proofErr w:type="spellStart"/>
+      <w:r>
+        <w:t>openXDA</w:t>
+      </w:r>
+      <w:proofErr w:type="spellEnd"/>
+      <w:r>
+        <w:t xml:space="preserve"> processes all files regardless of the creation time.</w:t>
+      </w:r>
+      <w:r>
+        <w:br/>
+      </w:r>
+    </w:p>
+    <w:p>
+      <w:pPr>
+        <w:pStyle w:val="ListParagraph"/>
+        <w:numPr>
+          <w:ilvl w:val="0"/>
+          <w:numId w:val="7"/>
+        </w:numPr>
+        <w:rPr>
+          <w:b/>
+        </w:rPr>
+      </w:pPr>
+      <w:proofErr w:type="spellStart"/>
+      <w:r>
+        <w:rPr>
+          <w:b/>
+        </w:rPr>
+        <w:t>MaxFileDuration</w:t>
+      </w:r>
+      <w:proofErr w:type="spellEnd"/>
+    </w:p>
+    <w:p>
+      <w:pPr>
+        <w:pStyle w:val="ListParagraph"/>
+        <w:numPr>
+          <w:ilvl w:val="1"/>
+          <w:numId w:val="7"/>
+        </w:numPr>
+        <w:rPr>
+          <w:b/>
+        </w:rPr>
+      </w:pPr>
+      <w:r>
+        <w:t>Default: 0.0</w:t>
+      </w:r>
+    </w:p>
+    <w:p>
+      <w:pPr>
+        <w:pStyle w:val="ListParagraph"/>
+        <w:numPr>
+          <w:ilvl w:val="1"/>
+          <w:numId w:val="7"/>
+        </w:numPr>
+        <w:rPr>
+          <w:b/>
+        </w:rPr>
+      </w:pPr>
+      <w:r>
+        <w:t xml:space="preserve">The maximum duration, in seconds, of the files processed by </w:t>
+      </w:r>
+      <w:proofErr w:type="spellStart"/>
+      <w:r>
+        <w:t>openXDA</w:t>
+      </w:r>
+      <w:proofErr w:type="spellEnd"/>
+      <w:r>
+        <w:t xml:space="preserve">. Files with a larger duration will be skipped by </w:t>
+      </w:r>
+      <w:proofErr w:type="spellStart"/>
+      <w:r>
+        <w:t>openXDA’s</w:t>
+      </w:r>
+      <w:proofErr w:type="spellEnd"/>
+      <w:r>
+        <w:t xml:space="preserve"> file processing engine.</w:t>
+      </w:r>
+    </w:p>
+    <w:p>
+      <w:pPr>
+        <w:pStyle w:val="ListParagraph"/>
+        <w:numPr>
+          <w:ilvl w:val="1"/>
+          <w:numId w:val="7"/>
+        </w:numPr>
+      </w:pPr>
+      <w:r>
+        <w:t xml:space="preserve">The default value, 0.0, disables this setting so that </w:t>
+      </w:r>
+      <w:proofErr w:type="spellStart"/>
+      <w:r>
+        <w:t>openXDA</w:t>
+      </w:r>
+      <w:proofErr w:type="spellEnd"/>
+      <w:r>
+        <w:t xml:space="preserve"> processes all files regardless of the duration.</w:t>
+      </w:r>
+      <w:r>
+        <w:br/>
+      </w:r>
+      <w:r>
+        <w:br w:type="page"/>
+      </w:r>
+    </w:p>
+    <w:p>
+      <w:pPr>
+        <w:pStyle w:val="ListParagraph"/>
+        <w:numPr>
+          <w:ilvl w:val="0"/>
+          <w:numId w:val="7"/>
+        </w:numPr>
+      </w:pPr>
+      <w:proofErr w:type="spellStart"/>
+      <w:r>
+        <w:rPr>
+          <w:b/>
+        </w:rPr>
+        <w:lastRenderedPageBreak/>
+        <w:t>MaxTimeOffset</w:t>
+      </w:r>
+      <w:proofErr w:type="spellEnd"/>
+    </w:p>
+    <w:p>
+      <w:pPr>
+        <w:pStyle w:val="ListParagraph"/>
+        <w:numPr>
+          <w:ilvl w:val="1"/>
+          <w:numId w:val="7"/>
+        </w:numPr>
+      </w:pPr>
+      <w:r>
+        <w:t>Default: 0.0</w:t>
+      </w:r>
+    </w:p>
+    <w:p>
+      <w:pPr>
+        <w:pStyle w:val="ListParagraph"/>
+        <w:numPr>
+          <w:ilvl w:val="1"/>
+          <w:numId w:val="7"/>
+        </w:numPr>
+      </w:pPr>
+      <w:r>
+        <w:t>The maximum number of hours beyond the current system time before the time of the event record indicates that the data is unreasonable.</w:t>
+      </w:r>
+    </w:p>
+    <w:p>
+      <w:pPr>
+        <w:pStyle w:val="ListParagraph"/>
+        <w:numPr>
+          <w:ilvl w:val="1"/>
+          <w:numId w:val="7"/>
+        </w:numPr>
+      </w:pPr>
+      <w:r>
+        <w:t>Events with data that is considered unreasonable will be excluded from fault analysis.</w:t>
+      </w:r>
+    </w:p>
+    <w:p>
+      <w:pPr>
+        <w:pStyle w:val="ListParagraph"/>
+        <w:numPr>
+          <w:ilvl w:val="1"/>
+          <w:numId w:val="7"/>
+        </w:numPr>
+      </w:pPr>
+      <w:r>
+        <w:t xml:space="preserve">The default value of 0.0 disables this setting so that </w:t>
+      </w:r>
+      <w:proofErr w:type="spellStart"/>
+      <w:r>
+        <w:t>openXDA</w:t>
+      </w:r>
+      <w:proofErr w:type="spellEnd"/>
+      <w:r>
+        <w:t xml:space="preserve"> processes files regardless of how far in the future the timestamps are.</w:t>
+      </w:r>
+      <w:r>
+        <w:br/>
+      </w:r>
+    </w:p>
+    <w:p>
+      <w:pPr>
+        <w:pStyle w:val="ListParagraph"/>
+        <w:numPr>
+          <w:ilvl w:val="0"/>
+          <w:numId w:val="7"/>
+        </w:numPr>
+        <w:rPr>
+          <w:b/>
+        </w:rPr>
+      </w:pPr>
+      <w:proofErr w:type="spellStart"/>
+      <w:r>
+        <w:rPr>
+          <w:b/>
+        </w:rPr>
+        <w:t>MaxVoltage</w:t>
+      </w:r>
+      <w:proofErr w:type="spellEnd"/>
+    </w:p>
+    <w:p>
+      <w:pPr>
+        <w:pStyle w:val="ListParagraph"/>
+        <w:numPr>
+          <w:ilvl w:val="1"/>
+          <w:numId w:val="7"/>
+        </w:numPr>
+      </w:pPr>
+      <w:r>
+        <w:t>Default: 2.0</w:t>
+      </w:r>
+    </w:p>
+    <w:p>
+      <w:pPr>
+        <w:pStyle w:val="ListParagraph"/>
+        <w:numPr>
+          <w:ilvl w:val="1"/>
+          <w:numId w:val="7"/>
+        </w:numPr>
+      </w:pPr>
+      <w:r>
+        <w:t>The per-unit threshold at which the voltage exceeds engineering reasonableness.</w:t>
+      </w:r>
+    </w:p>
+    <w:p>
+      <w:pPr>
+        <w:pStyle w:val="ListParagraph"/>
+        <w:numPr>
+          <w:ilvl w:val="1"/>
+          <w:numId w:val="7"/>
+        </w:numPr>
+      </w:pPr>
+      <w:r>
+        <w:t>Events with data that exceeds engineering reasonableness will be excluded from fault analysis.</w:t>
+      </w:r>
+      <w:r>
+        <w:br/>
+      </w:r>
+    </w:p>
+    <w:p>
+      <w:pPr>
+        <w:pStyle w:val="ListParagraph"/>
+        <w:numPr>
+          <w:ilvl w:val="0"/>
+          <w:numId w:val="7"/>
+        </w:numPr>
+        <w:rPr>
+          <w:b/>
+        </w:rPr>
+      </w:pPr>
+      <w:proofErr w:type="spellStart"/>
+      <w:r>
+        <w:rPr>
+          <w:b/>
+        </w:rPr>
+        <w:t>MinTimeOffset</w:t>
+      </w:r>
+      <w:proofErr w:type="spellEnd"/>
+    </w:p>
+    <w:p>
+      <w:pPr>
+        <w:pStyle w:val="ListParagraph"/>
+        <w:numPr>
+          <w:ilvl w:val="1"/>
+          <w:numId w:val="7"/>
+        </w:numPr>
+        <w:rPr>
+          <w:b/>
+        </w:rPr>
+      </w:pPr>
+      <w:r>
+        <w:t>Default: 0.0</w:t>
+      </w:r>
+    </w:p>
+    <w:p>
+      <w:pPr>
+        <w:pStyle w:val="ListParagraph"/>
+        <w:numPr>
+          <w:ilvl w:val="1"/>
+          <w:numId w:val="7"/>
+        </w:numPr>
+        <w:rPr>
+          <w:b/>
+        </w:rPr>
+      </w:pPr>
+      <w:r>
+        <w:t>The maximum number of hours prior to the current system time before the time of the record indicates that the data is unreasonable.</w:t>
+      </w:r>
+    </w:p>
+    <w:p>
+      <w:pPr>
+        <w:pStyle w:val="ListParagraph"/>
+        <w:numPr>
+          <w:ilvl w:val="1"/>
+          <w:numId w:val="7"/>
+        </w:numPr>
+        <w:rPr>
+          <w:b/>
+        </w:rPr>
+      </w:pPr>
+      <w:r>
+        <w:t>Events with data that is considered unreasonable will be excluded from fault analysis.</w:t>
+      </w:r>
+    </w:p>
+    <w:p>
+      <w:pPr>
+        <w:pStyle w:val="ListParagraph"/>
+        <w:numPr>
+          <w:ilvl w:val="1"/>
+          <w:numId w:val="7"/>
+        </w:numPr>
+      </w:pPr>
+      <w:r>
+        <w:t xml:space="preserve">The default value of 0.0 disables this setting so that </w:t>
+      </w:r>
+      <w:proofErr w:type="spellStart"/>
+      <w:r>
+        <w:t>openXDA</w:t>
+      </w:r>
+      <w:proofErr w:type="spellEnd"/>
+      <w:r>
+        <w:t xml:space="preserve"> processes files regardless of how old the timestamps are.</w:t>
+      </w:r>
+      <w:r>
+        <w:br/>
+      </w:r>
+    </w:p>
+    <w:p>
+      <w:pPr>
+        <w:pStyle w:val="ListParagraph"/>
+        <w:numPr>
+          <w:ilvl w:val="0"/>
+          <w:numId w:val="7"/>
+        </w:numPr>
+      </w:pPr>
+      <w:proofErr w:type="spellStart"/>
+      <w:r>
+        <w:rPr>
+          <w:b/>
+        </w:rPr>
+        <w:t>ProcessingThreadCount</w:t>
       </w:r>
       <w:proofErr w:type="spellEnd"/>
     </w:p>
@@ -2486,19 +3426,19 @@
         </w:numPr>
       </w:pPr>
       <w:r>
-        <w:t>The number of threads used internally to the file processor.</w:t>
-      </w:r>
-    </w:p>
-    <w:p>
-      <w:pPr>
-        <w:pStyle w:val="ListParagraph"/>
-        <w:numPr>
-          <w:ilvl w:val="1"/>
-          <w:numId w:val="7"/>
-        </w:numPr>
-      </w:pPr>
-      <w:r>
-        <w:t>Values less than zero indicate that the file processor should use as many threads as there are logical processors in the system.</w:t>
+        <w:t>The number of threads used for processing meter data concurrently.</w:t>
+      </w:r>
+    </w:p>
+    <w:p>
+      <w:pPr>
+        <w:pStyle w:val="ListParagraph"/>
+        <w:numPr>
+          <w:ilvl w:val="1"/>
+          <w:numId w:val="7"/>
+        </w:numPr>
+      </w:pPr>
+      <w:r>
+        <w:t>Values less than zero indicate that the system should use as many threads as there are logical processors in the system.</w:t>
       </w:r>
       <w:r>
         <w:br/>
@@ -2517,44 +3457,32 @@
         <w:rPr>
           <w:b/>
         </w:rPr>
-        <w:t>FileWatcherMaxFragmentation</w:t>
-      </w:r>
-      <w:proofErr w:type="spellEnd"/>
-    </w:p>
-    <w:p>
-      <w:pPr>
-        <w:pStyle w:val="ListParagraph"/>
-        <w:numPr>
-          <w:ilvl w:val="1"/>
-          <w:numId w:val="7"/>
-        </w:numPr>
-      </w:pPr>
-      <w:r>
-        <w:t>Default: 10</w:t>
-      </w:r>
-    </w:p>
-    <w:p>
-      <w:pPr>
-        <w:pStyle w:val="ListParagraph"/>
-        <w:numPr>
-          <w:ilvl w:val="1"/>
-          <w:numId w:val="7"/>
-        </w:numPr>
-      </w:pPr>
-      <w:r>
-        <w:t>The maximum amount of fragmentation allowed before compacting the list of processed files in the file watcher.</w:t>
-      </w:r>
-    </w:p>
-    <w:p>
-      <w:pPr>
-        <w:pStyle w:val="ListParagraph"/>
-        <w:numPr>
-          <w:ilvl w:val="1"/>
-          <w:numId w:val="7"/>
-        </w:numPr>
-      </w:pPr>
-      <w:r>
-        <w:t>The amount of fragmentation is measured as the number of files that have been removed from the watch directory since the start of the program or the last compact operation.</w:t>
+        <w:t>ResultsPath</w:t>
+      </w:r>
+      <w:proofErr w:type="spellEnd"/>
+    </w:p>
+    <w:p>
+      <w:pPr>
+        <w:pStyle w:val="ListParagraph"/>
+        <w:numPr>
+          <w:ilvl w:val="1"/>
+          <w:numId w:val="7"/>
+        </w:numPr>
+      </w:pPr>
+      <w:r>
+        <w:t>Default: Results</w:t>
+      </w:r>
+    </w:p>
+    <w:p>
+      <w:pPr>
+        <w:pStyle w:val="ListParagraph"/>
+        <w:numPr>
+          <w:ilvl w:val="1"/>
+          <w:numId w:val="7"/>
+        </w:numPr>
+      </w:pPr>
+      <w:r>
+        <w:t>Directory to which the results of fault analysis will be written.</w:t>
       </w:r>
       <w:r>
         <w:br/>
@@ -2573,36 +3501,39 @@
         <w:rPr>
           <w:b/>
         </w:rPr>
-        <w:t>FileWatcherOrderedEnumeration</w:t>
-      </w:r>
-      <w:proofErr w:type="spellEnd"/>
-    </w:p>
-    <w:p>
-      <w:pPr>
-        <w:pStyle w:val="ListParagraph"/>
-        <w:numPr>
-          <w:ilvl w:val="1"/>
-          <w:numId w:val="7"/>
-        </w:numPr>
-      </w:pPr>
-      <w:r>
-        <w:t>Default: False</w:t>
-      </w:r>
-    </w:p>
-    <w:p>
-      <w:pPr>
-        <w:pStyle w:val="ListParagraph"/>
-        <w:numPr>
-          <w:ilvl w:val="1"/>
-          <w:numId w:val="7"/>
-        </w:numPr>
-      </w:pPr>
-      <w:r>
-        <w:t>Indicates whether the file watcher should raise events for enumerated files in alphabetical order.</w:t>
+        <w:t>SagThreshold</w:t>
+      </w:r>
+      <w:proofErr w:type="spellEnd"/>
+    </w:p>
+    <w:p>
+      <w:pPr>
+        <w:pStyle w:val="ListParagraph"/>
+        <w:numPr>
+          <w:ilvl w:val="1"/>
+          <w:numId w:val="7"/>
+        </w:numPr>
+      </w:pPr>
+      <w:r>
+        <w:t>Default: 0.9</w:t>
+      </w:r>
+    </w:p>
+    <w:p>
+      <w:pPr>
+        <w:pStyle w:val="ListParagraph"/>
+        <w:numPr>
+          <w:ilvl w:val="1"/>
+          <w:numId w:val="7"/>
+        </w:numPr>
+      </w:pPr>
+      <w:r>
+        <w:t>The per-unit voltage that represents the threshold between a sag and normal conditions.</w:t>
       </w:r>
       <w:r>
         <w:br/>
       </w:r>
+      <w:r>
+        <w:br w:type="page"/>
+      </w:r>
     </w:p>
     <w:p>
       <w:pPr>
@@ -2611,44 +3542,39 @@
           <w:ilvl w:val="0"/>
           <w:numId w:val="7"/>
         </w:numPr>
-        <w:rPr>
-          <w:b/>
-        </w:rPr>
-      </w:pPr>
-      <w:proofErr w:type="spellStart"/>
-      <w:r>
-        <w:rPr>
-          <w:b/>
-        </w:rPr>
-        <w:t>Historian.InstanceName</w:t>
-      </w:r>
-      <w:proofErr w:type="spellEnd"/>
-    </w:p>
-    <w:p>
-      <w:pPr>
-        <w:pStyle w:val="ListParagraph"/>
-        <w:numPr>
-          <w:ilvl w:val="1"/>
-          <w:numId w:val="7"/>
-        </w:numPr>
-        <w:rPr>
-          <w:b/>
-        </w:rPr>
-      </w:pPr>
-      <w:r>
-        <w:t>Default: XDA</w:t>
-      </w:r>
-    </w:p>
-    <w:p>
-      <w:pPr>
-        <w:pStyle w:val="ListParagraph"/>
-        <w:numPr>
-          <w:ilvl w:val="1"/>
-          <w:numId w:val="7"/>
-        </w:numPr>
-      </w:pPr>
-      <w:r>
-        <w:t>The instance name of the historian instance to be used for archiving trending data.</w:t>
+      </w:pPr>
+      <w:proofErr w:type="spellStart"/>
+      <w:r>
+        <w:rPr>
+          <w:b/>
+        </w:rPr>
+        <w:lastRenderedPageBreak/>
+        <w:t>SkipOnCRCHashMatch</w:t>
+      </w:r>
+      <w:proofErr w:type="spellEnd"/>
+    </w:p>
+    <w:p>
+      <w:pPr>
+        <w:pStyle w:val="ListParagraph"/>
+        <w:numPr>
+          <w:ilvl w:val="1"/>
+          <w:numId w:val="7"/>
+        </w:numPr>
+      </w:pPr>
+      <w:r>
+        <w:t>Default: True</w:t>
+      </w:r>
+    </w:p>
+    <w:p>
+      <w:pPr>
+        <w:pStyle w:val="ListParagraph"/>
+        <w:numPr>
+          <w:ilvl w:val="1"/>
+          <w:numId w:val="7"/>
+        </w:numPr>
+      </w:pPr>
+      <w:r>
+        <w:t>Skips files that have already been processed based on a CRC hash match. This setting effectively forces the system to skip files if another file with the exact same content has already been processed.</w:t>
       </w:r>
       <w:r>
         <w:br/>
@@ -2661,884 +3587,6 @@
           <w:ilvl w:val="0"/>
           <w:numId w:val="7"/>
         </w:numPr>
-        <w:rPr>
-          <w:b/>
-        </w:rPr>
-      </w:pPr>
-      <w:proofErr w:type="spellStart"/>
-      <w:r>
-        <w:rPr>
-          <w:b/>
-        </w:rPr>
-        <w:t>Historian.Server</w:t>
-      </w:r>
-      <w:proofErr w:type="spellEnd"/>
-    </w:p>
-    <w:p>
-      <w:pPr>
-        <w:pStyle w:val="ListParagraph"/>
-        <w:numPr>
-          <w:ilvl w:val="1"/>
-          <w:numId w:val="7"/>
-        </w:numPr>
-        <w:rPr>
-          <w:b/>
-        </w:rPr>
-      </w:pPr>
-      <w:r>
-        <w:t>Default: 127.0.0.1</w:t>
-      </w:r>
-    </w:p>
-    <w:p>
-      <w:pPr>
-        <w:pStyle w:val="ListParagraph"/>
-        <w:numPr>
-          <w:ilvl w:val="1"/>
-          <w:numId w:val="7"/>
-        </w:numPr>
-      </w:pPr>
-      <w:r>
-        <w:t xml:space="preserve">The hostname and port of the </w:t>
-      </w:r>
-      <w:proofErr w:type="spellStart"/>
-      <w:r>
-        <w:t>openHistorian</w:t>
-      </w:r>
-      <w:proofErr w:type="spellEnd"/>
-      <w:r>
-        <w:t xml:space="preserve"> 2.0 server to be used for archiving trending data. (e.g. 127.0.0.1:38402).</w:t>
-      </w:r>
-      <w:r>
-        <w:br/>
-      </w:r>
-    </w:p>
-    <w:p>
-      <w:pPr>
-        <w:pStyle w:val="ListParagraph"/>
-        <w:numPr>
-          <w:ilvl w:val="0"/>
-          <w:numId w:val="7"/>
-        </w:numPr>
-        <w:rPr>
-          <w:b/>
-        </w:rPr>
-      </w:pPr>
-      <w:r>
-        <w:rPr>
-          <w:b/>
-        </w:rPr>
-        <w:t>Historian.URL</w:t>
-      </w:r>
-    </w:p>
-    <w:p>
-      <w:pPr>
-        <w:pStyle w:val="ListParagraph"/>
-        <w:numPr>
-          <w:ilvl w:val="1"/>
-          <w:numId w:val="7"/>
-        </w:numPr>
-        <w:rPr>
-          <w:b/>
-        </w:rPr>
-      </w:pPr>
-      <w:r>
-        <w:t>Default: http://127.0.0.1:8180</w:t>
-      </w:r>
-    </w:p>
-    <w:p>
-      <w:pPr>
-        <w:pStyle w:val="ListParagraph"/>
-        <w:numPr>
-          <w:ilvl w:val="1"/>
-          <w:numId w:val="7"/>
-        </w:numPr>
-        <w:rPr>
-          <w:b/>
-        </w:rPr>
-      </w:pPr>
-      <w:r>
-        <w:t xml:space="preserve">The URL of the </w:t>
-      </w:r>
-      <w:proofErr w:type="spellStart"/>
-      <w:r>
-        <w:t>openHistorian</w:t>
-      </w:r>
-      <w:proofErr w:type="spellEnd"/>
-      <w:r>
-        <w:t xml:space="preserve"> 2.0</w:t>
-      </w:r>
-      <w:r>
-        <w:t xml:space="preserve"> web management tool.</w:t>
-      </w:r>
-      <w:r>
-        <w:br/>
-      </w:r>
-    </w:p>
-    <w:p>
-      <w:pPr>
-        <w:pStyle w:val="ListParagraph"/>
-        <w:numPr>
-          <w:ilvl w:val="0"/>
-          <w:numId w:val="7"/>
-        </w:numPr>
-        <w:rPr>
-          <w:b/>
-        </w:rPr>
-      </w:pPr>
-      <w:proofErr w:type="spellStart"/>
-      <w:r>
-        <w:rPr>
-          <w:b/>
-        </w:rPr>
-        <w:t>InterruptionThreshold</w:t>
-      </w:r>
-      <w:proofErr w:type="spellEnd"/>
-    </w:p>
-    <w:p>
-      <w:pPr>
-        <w:pStyle w:val="ListParagraph"/>
-        <w:numPr>
-          <w:ilvl w:val="1"/>
-          <w:numId w:val="7"/>
-        </w:numPr>
-        <w:rPr>
-          <w:b/>
-        </w:rPr>
-      </w:pPr>
-      <w:r>
-        <w:t>Default: 0.1</w:t>
-      </w:r>
-    </w:p>
-    <w:p>
-      <w:pPr>
-        <w:pStyle w:val="ListParagraph"/>
-        <w:numPr>
-          <w:ilvl w:val="1"/>
-          <w:numId w:val="7"/>
-        </w:numPr>
-      </w:pPr>
-      <w:r>
-        <w:t>The per-unit voltage that represents the threshold between a sag and an interruption.</w:t>
-      </w:r>
-      <w:r>
-        <w:br/>
-      </w:r>
-      <w:r>
-        <w:br w:type="page"/>
-      </w:r>
-    </w:p>
-    <w:p>
-      <w:pPr>
-        <w:pStyle w:val="ListParagraph"/>
-        <w:numPr>
-          <w:ilvl w:val="0"/>
-          <w:numId w:val="7"/>
-        </w:numPr>
-      </w:pPr>
-      <w:proofErr w:type="spellStart"/>
-      <w:r>
-        <w:rPr>
-          <w:b/>
-        </w:rPr>
-        <w:lastRenderedPageBreak/>
-        <w:t>LengthUnits</w:t>
-      </w:r>
-      <w:proofErr w:type="spellEnd"/>
-    </w:p>
-    <w:p>
-      <w:pPr>
-        <w:pStyle w:val="ListParagraph"/>
-        <w:numPr>
-          <w:ilvl w:val="1"/>
-          <w:numId w:val="7"/>
-        </w:numPr>
-      </w:pPr>
-      <w:r>
-        <w:t>Default: miles</w:t>
-      </w:r>
-    </w:p>
-    <w:p>
-      <w:pPr>
-        <w:pStyle w:val="ListParagraph"/>
-        <w:numPr>
-          <w:ilvl w:val="1"/>
-          <w:numId w:val="7"/>
-        </w:numPr>
-      </w:pPr>
-      <w:r>
-        <w:t>The units of measure to use for lengths.</w:t>
-      </w:r>
-    </w:p>
-    <w:p>
-      <w:pPr>
-        <w:pStyle w:val="ListParagraph"/>
-        <w:numPr>
-          <w:ilvl w:val="1"/>
-          <w:numId w:val="7"/>
-        </w:numPr>
-      </w:pPr>
-      <w:r>
-        <w:t>This value is only applied to human-readable exports and does not affect the fault calculations.</w:t>
-      </w:r>
-      <w:r>
-        <w:br/>
-      </w:r>
-    </w:p>
-    <w:p>
-      <w:pPr>
-        <w:pStyle w:val="ListParagraph"/>
-        <w:numPr>
-          <w:ilvl w:val="0"/>
-          <w:numId w:val="7"/>
-        </w:numPr>
-      </w:pPr>
-      <w:proofErr w:type="spellStart"/>
-      <w:r>
-        <w:rPr>
-          <w:b/>
-        </w:rPr>
-        <w:t>MaxCurrent</w:t>
-      </w:r>
-      <w:proofErr w:type="spellEnd"/>
-    </w:p>
-    <w:p>
-      <w:pPr>
-        <w:pStyle w:val="ListParagraph"/>
-        <w:numPr>
-          <w:ilvl w:val="1"/>
-          <w:numId w:val="7"/>
-        </w:numPr>
-      </w:pPr>
-      <w:r>
-        <w:t>Default: 1000000.0</w:t>
-      </w:r>
-    </w:p>
-    <w:p>
-      <w:pPr>
-        <w:pStyle w:val="ListParagraph"/>
-        <w:numPr>
-          <w:ilvl w:val="1"/>
-          <w:numId w:val="7"/>
-        </w:numPr>
-      </w:pPr>
-      <w:r>
-        <w:t>The threshold, in amps, at which the current exceeds engineering reasonableness.</w:t>
-      </w:r>
-    </w:p>
-    <w:p>
-      <w:pPr>
-        <w:pStyle w:val="ListParagraph"/>
-        <w:numPr>
-          <w:ilvl w:val="1"/>
-          <w:numId w:val="7"/>
-        </w:numPr>
-      </w:pPr>
-      <w:r>
-        <w:t>Events with data that exceeds engineering reasonableness will be excluded from fault analysis.</w:t>
-      </w:r>
-      <w:r>
-        <w:br/>
-      </w:r>
-    </w:p>
-    <w:p>
-      <w:pPr>
-        <w:pStyle w:val="ListParagraph"/>
-        <w:numPr>
-          <w:ilvl w:val="0"/>
-          <w:numId w:val="7"/>
-        </w:numPr>
-        <w:rPr>
-          <w:b/>
-        </w:rPr>
-      </w:pPr>
-      <w:proofErr w:type="spellStart"/>
-      <w:r>
-        <w:rPr>
-          <w:b/>
-        </w:rPr>
-        <w:t>MaxFileCreationTimeOffset</w:t>
-      </w:r>
-      <w:proofErr w:type="spellEnd"/>
-    </w:p>
-    <w:p>
-      <w:pPr>
-        <w:pStyle w:val="ListParagraph"/>
-        <w:numPr>
-          <w:ilvl w:val="1"/>
-          <w:numId w:val="7"/>
-        </w:numPr>
-        <w:rPr>
-          <w:b/>
-        </w:rPr>
-      </w:pPr>
-      <w:r>
-        <w:t>Default: 0.0</w:t>
-      </w:r>
-    </w:p>
-    <w:p>
-      <w:pPr>
-        <w:pStyle w:val="ListParagraph"/>
-        <w:numPr>
-          <w:ilvl w:val="1"/>
-          <w:numId w:val="7"/>
-        </w:numPr>
-        <w:rPr>
-          <w:b/>
-        </w:rPr>
-      </w:pPr>
-      <w:r>
-        <w:t>The maximum number of hours prior to the current system time before the file creation time indicates that the data should not be processed.</w:t>
-      </w:r>
-    </w:p>
-    <w:p>
-      <w:pPr>
-        <w:pStyle w:val="ListParagraph"/>
-        <w:numPr>
-          <w:ilvl w:val="1"/>
-          <w:numId w:val="7"/>
-        </w:numPr>
-        <w:rPr>
-          <w:b/>
-        </w:rPr>
-      </w:pPr>
-      <w:r>
-        <w:t>Use this setting when the file creation time closely coincides with the time of the data in the file to automatically skip old files and not process them.</w:t>
-      </w:r>
-    </w:p>
-    <w:p>
-      <w:pPr>
-        <w:pStyle w:val="ListParagraph"/>
-        <w:numPr>
-          <w:ilvl w:val="1"/>
-          <w:numId w:val="7"/>
-        </w:numPr>
-      </w:pPr>
-      <w:r>
-        <w:t xml:space="preserve">The default value, 0.0, disables this setting so that </w:t>
-      </w:r>
-      <w:proofErr w:type="spellStart"/>
-      <w:r>
-        <w:t>openXDA</w:t>
-      </w:r>
-      <w:proofErr w:type="spellEnd"/>
-      <w:r>
-        <w:t xml:space="preserve"> processes all files regardless of the creation time.</w:t>
-      </w:r>
-      <w:r>
-        <w:br/>
-      </w:r>
-    </w:p>
-    <w:p>
-      <w:pPr>
-        <w:pStyle w:val="ListParagraph"/>
-        <w:numPr>
-          <w:ilvl w:val="0"/>
-          <w:numId w:val="7"/>
-        </w:numPr>
-        <w:rPr>
-          <w:b/>
-        </w:rPr>
-      </w:pPr>
-      <w:proofErr w:type="spellStart"/>
-      <w:r>
-        <w:rPr>
-          <w:b/>
-        </w:rPr>
-        <w:t>MaxFileDuration</w:t>
-      </w:r>
-      <w:proofErr w:type="spellEnd"/>
-    </w:p>
-    <w:p>
-      <w:pPr>
-        <w:pStyle w:val="ListParagraph"/>
-        <w:numPr>
-          <w:ilvl w:val="1"/>
-          <w:numId w:val="7"/>
-        </w:numPr>
-        <w:rPr>
-          <w:b/>
-        </w:rPr>
-      </w:pPr>
-      <w:r>
-        <w:t>Default: 0.0</w:t>
-      </w:r>
-    </w:p>
-    <w:p>
-      <w:pPr>
-        <w:pStyle w:val="ListParagraph"/>
-        <w:numPr>
-          <w:ilvl w:val="1"/>
-          <w:numId w:val="7"/>
-        </w:numPr>
-        <w:rPr>
-          <w:b/>
-        </w:rPr>
-      </w:pPr>
-      <w:r>
-        <w:t xml:space="preserve">The maximum duration, in seconds, of the files processed by </w:t>
-      </w:r>
-      <w:proofErr w:type="spellStart"/>
-      <w:r>
-        <w:t>openXDA</w:t>
-      </w:r>
-      <w:proofErr w:type="spellEnd"/>
-      <w:r>
-        <w:t xml:space="preserve">. Files with a larger duration will be skipped by </w:t>
-      </w:r>
-      <w:proofErr w:type="spellStart"/>
-      <w:r>
-        <w:t>openXDA’s</w:t>
-      </w:r>
-      <w:proofErr w:type="spellEnd"/>
-      <w:r>
-        <w:t xml:space="preserve"> file processing engine.</w:t>
-      </w:r>
-    </w:p>
-    <w:p>
-      <w:pPr>
-        <w:pStyle w:val="ListParagraph"/>
-        <w:numPr>
-          <w:ilvl w:val="1"/>
-          <w:numId w:val="7"/>
-        </w:numPr>
-      </w:pPr>
-      <w:r>
-        <w:t xml:space="preserve">The default value, 0.0, disables this setting so that </w:t>
-      </w:r>
-      <w:proofErr w:type="spellStart"/>
-      <w:r>
-        <w:t>openXDA</w:t>
-      </w:r>
-      <w:proofErr w:type="spellEnd"/>
-      <w:r>
-        <w:t xml:space="preserve"> processes all files regardless of the duration.</w:t>
-      </w:r>
-      <w:r>
-        <w:br/>
-      </w:r>
-    </w:p>
-    <w:p>
-      <w:pPr>
-        <w:pStyle w:val="ListParagraph"/>
-        <w:numPr>
-          <w:ilvl w:val="0"/>
-          <w:numId w:val="7"/>
-        </w:numPr>
-      </w:pPr>
-      <w:proofErr w:type="spellStart"/>
-      <w:r>
-        <w:rPr>
-          <w:b/>
-        </w:rPr>
-        <w:t>MaxTimeOffset</w:t>
-      </w:r>
-      <w:proofErr w:type="spellEnd"/>
-    </w:p>
-    <w:p>
-      <w:pPr>
-        <w:pStyle w:val="ListParagraph"/>
-        <w:numPr>
-          <w:ilvl w:val="1"/>
-          <w:numId w:val="7"/>
-        </w:numPr>
-      </w:pPr>
-      <w:r>
-        <w:t>Default: 0.0</w:t>
-      </w:r>
-    </w:p>
-    <w:p>
-      <w:pPr>
-        <w:pStyle w:val="ListParagraph"/>
-        <w:numPr>
-          <w:ilvl w:val="1"/>
-          <w:numId w:val="7"/>
-        </w:numPr>
-      </w:pPr>
-      <w:r>
-        <w:t>The maximum number of hours beyond the current system time before the time of the event record indicates that the data is unreasonable.</w:t>
-      </w:r>
-    </w:p>
-    <w:p>
-      <w:pPr>
-        <w:pStyle w:val="ListParagraph"/>
-        <w:numPr>
-          <w:ilvl w:val="1"/>
-          <w:numId w:val="7"/>
-        </w:numPr>
-      </w:pPr>
-      <w:r>
-        <w:t>Events with data that is considered unreasonable will be excluded from fault analysis.</w:t>
-      </w:r>
-    </w:p>
-    <w:p>
-      <w:pPr>
-        <w:pStyle w:val="ListParagraph"/>
-        <w:numPr>
-          <w:ilvl w:val="1"/>
-          <w:numId w:val="7"/>
-        </w:numPr>
-      </w:pPr>
-      <w:r>
-        <w:t xml:space="preserve">The default value of 0.0 disables this setting so that </w:t>
-      </w:r>
-      <w:proofErr w:type="spellStart"/>
-      <w:r>
-        <w:t>openXDA</w:t>
-      </w:r>
-      <w:proofErr w:type="spellEnd"/>
-      <w:r>
-        <w:t xml:space="preserve"> processes files regardless of how far in the future the timestamps are.</w:t>
-      </w:r>
-      <w:r>
-        <w:br/>
-      </w:r>
-      <w:r>
-        <w:br w:type="page"/>
-      </w:r>
-    </w:p>
-    <w:p>
-      <w:pPr>
-        <w:pStyle w:val="ListParagraph"/>
-        <w:numPr>
-          <w:ilvl w:val="0"/>
-          <w:numId w:val="7"/>
-        </w:numPr>
-        <w:rPr>
-          <w:b/>
-        </w:rPr>
-      </w:pPr>
-      <w:proofErr w:type="spellStart"/>
-      <w:r>
-        <w:rPr>
-          <w:b/>
-        </w:rPr>
-        <w:lastRenderedPageBreak/>
-        <w:t>MaxVoltage</w:t>
-      </w:r>
-      <w:proofErr w:type="spellEnd"/>
-    </w:p>
-    <w:p>
-      <w:pPr>
-        <w:pStyle w:val="ListParagraph"/>
-        <w:numPr>
-          <w:ilvl w:val="1"/>
-          <w:numId w:val="7"/>
-        </w:numPr>
-      </w:pPr>
-      <w:r>
-        <w:t>Default: 2.0</w:t>
-      </w:r>
-    </w:p>
-    <w:p>
-      <w:pPr>
-        <w:pStyle w:val="ListParagraph"/>
-        <w:numPr>
-          <w:ilvl w:val="1"/>
-          <w:numId w:val="7"/>
-        </w:numPr>
-      </w:pPr>
-      <w:r>
-        <w:t>The per-unit threshold at which the voltage exceeds engineering reasonableness.</w:t>
-      </w:r>
-    </w:p>
-    <w:p>
-      <w:pPr>
-        <w:pStyle w:val="ListParagraph"/>
-        <w:numPr>
-          <w:ilvl w:val="1"/>
-          <w:numId w:val="7"/>
-        </w:numPr>
-      </w:pPr>
-      <w:r>
-        <w:t>Events with data that exceeds engineering reasonableness will be excluded from fault analysis.</w:t>
-      </w:r>
-      <w:r>
-        <w:br/>
-      </w:r>
-    </w:p>
-    <w:p>
-      <w:pPr>
-        <w:pStyle w:val="ListParagraph"/>
-        <w:numPr>
-          <w:ilvl w:val="0"/>
-          <w:numId w:val="7"/>
-        </w:numPr>
-        <w:rPr>
-          <w:b/>
-        </w:rPr>
-      </w:pPr>
-      <w:proofErr w:type="spellStart"/>
-      <w:r>
-        <w:rPr>
-          <w:b/>
-        </w:rPr>
-        <w:t>MinTimeOffset</w:t>
-      </w:r>
-      <w:proofErr w:type="spellEnd"/>
-    </w:p>
-    <w:p>
-      <w:pPr>
-        <w:pStyle w:val="ListParagraph"/>
-        <w:numPr>
-          <w:ilvl w:val="1"/>
-          <w:numId w:val="7"/>
-        </w:numPr>
-        <w:rPr>
-          <w:b/>
-        </w:rPr>
-      </w:pPr>
-      <w:r>
-        <w:t>Default: 0.0</w:t>
-      </w:r>
-    </w:p>
-    <w:p>
-      <w:pPr>
-        <w:pStyle w:val="ListParagraph"/>
-        <w:numPr>
-          <w:ilvl w:val="1"/>
-          <w:numId w:val="7"/>
-        </w:numPr>
-        <w:rPr>
-          <w:b/>
-        </w:rPr>
-      </w:pPr>
-      <w:r>
-        <w:t>The maximum number of hours prior to the current system time before the time of the record indicates that the data is unreasonable.</w:t>
-      </w:r>
-    </w:p>
-    <w:p>
-      <w:pPr>
-        <w:pStyle w:val="ListParagraph"/>
-        <w:numPr>
-          <w:ilvl w:val="1"/>
-          <w:numId w:val="7"/>
-        </w:numPr>
-        <w:rPr>
-          <w:b/>
-        </w:rPr>
-      </w:pPr>
-      <w:r>
-        <w:t>Events with data that is considered unreasonable will be excluded from fault analysis.</w:t>
-      </w:r>
-    </w:p>
-    <w:p>
-      <w:pPr>
-        <w:pStyle w:val="ListParagraph"/>
-        <w:numPr>
-          <w:ilvl w:val="1"/>
-          <w:numId w:val="7"/>
-        </w:numPr>
-      </w:pPr>
-      <w:r>
-        <w:t xml:space="preserve">The default value of 0.0 disables this setting so that </w:t>
-      </w:r>
-      <w:proofErr w:type="spellStart"/>
-      <w:r>
-        <w:t>openXDA</w:t>
-      </w:r>
-      <w:proofErr w:type="spellEnd"/>
-      <w:r>
-        <w:t xml:space="preserve"> processes files regardless of how old the timestamps are.</w:t>
-      </w:r>
-      <w:r>
-        <w:br/>
-      </w:r>
-    </w:p>
-    <w:p>
-      <w:pPr>
-        <w:pStyle w:val="ListParagraph"/>
-        <w:numPr>
-          <w:ilvl w:val="0"/>
-          <w:numId w:val="7"/>
-        </w:numPr>
-      </w:pPr>
-      <w:proofErr w:type="spellStart"/>
-      <w:r>
-        <w:rPr>
-          <w:b/>
-        </w:rPr>
-        <w:t>ProcessingThreadCount</w:t>
-      </w:r>
-      <w:proofErr w:type="spellEnd"/>
-    </w:p>
-    <w:p>
-      <w:pPr>
-        <w:pStyle w:val="ListParagraph"/>
-        <w:numPr>
-          <w:ilvl w:val="1"/>
-          <w:numId w:val="7"/>
-        </w:numPr>
-      </w:pPr>
-      <w:r>
-        <w:t>Default: 0</w:t>
-      </w:r>
-    </w:p>
-    <w:p>
-      <w:pPr>
-        <w:pStyle w:val="ListParagraph"/>
-        <w:numPr>
-          <w:ilvl w:val="1"/>
-          <w:numId w:val="7"/>
-        </w:numPr>
-      </w:pPr>
-      <w:r>
-        <w:t>The number of threads used for processing meter data concurrently.</w:t>
-      </w:r>
-    </w:p>
-    <w:p>
-      <w:pPr>
-        <w:pStyle w:val="ListParagraph"/>
-        <w:numPr>
-          <w:ilvl w:val="1"/>
-          <w:numId w:val="7"/>
-        </w:numPr>
-      </w:pPr>
-      <w:r>
-        <w:t>Values less than zero indicate that the system should use as many threads as there are logical processors in the system.</w:t>
-      </w:r>
-      <w:r>
-        <w:br/>
-      </w:r>
-    </w:p>
-    <w:p>
-      <w:pPr>
-        <w:pStyle w:val="ListParagraph"/>
-        <w:numPr>
-          <w:ilvl w:val="0"/>
-          <w:numId w:val="7"/>
-        </w:numPr>
-      </w:pPr>
-      <w:proofErr w:type="spellStart"/>
-      <w:r>
-        <w:rPr>
-          <w:b/>
-        </w:rPr>
-        <w:t>ResultsPath</w:t>
-      </w:r>
-      <w:proofErr w:type="spellEnd"/>
-    </w:p>
-    <w:p>
-      <w:pPr>
-        <w:pStyle w:val="ListParagraph"/>
-        <w:numPr>
-          <w:ilvl w:val="1"/>
-          <w:numId w:val="7"/>
-        </w:numPr>
-      </w:pPr>
-      <w:r>
-        <w:t>Default: Results</w:t>
-      </w:r>
-    </w:p>
-    <w:p>
-      <w:pPr>
-        <w:pStyle w:val="ListParagraph"/>
-        <w:numPr>
-          <w:ilvl w:val="1"/>
-          <w:numId w:val="7"/>
-        </w:numPr>
-      </w:pPr>
-      <w:r>
-        <w:t>Directory to which the results of fault analysis will be written.</w:t>
-      </w:r>
-      <w:r>
-        <w:br/>
-      </w:r>
-    </w:p>
-    <w:p>
-      <w:pPr>
-        <w:pStyle w:val="ListParagraph"/>
-        <w:numPr>
-          <w:ilvl w:val="0"/>
-          <w:numId w:val="7"/>
-        </w:numPr>
-      </w:pPr>
-      <w:proofErr w:type="spellStart"/>
-      <w:r>
-        <w:rPr>
-          <w:b/>
-        </w:rPr>
-        <w:t>SagThreshold</w:t>
-      </w:r>
-      <w:proofErr w:type="spellEnd"/>
-    </w:p>
-    <w:p>
-      <w:pPr>
-        <w:pStyle w:val="ListParagraph"/>
-        <w:numPr>
-          <w:ilvl w:val="1"/>
-          <w:numId w:val="7"/>
-        </w:numPr>
-      </w:pPr>
-      <w:r>
-        <w:t>Default: 0.9</w:t>
-      </w:r>
-    </w:p>
-    <w:p>
-      <w:pPr>
-        <w:pStyle w:val="ListParagraph"/>
-        <w:numPr>
-          <w:ilvl w:val="1"/>
-          <w:numId w:val="7"/>
-        </w:numPr>
-      </w:pPr>
-      <w:r>
-        <w:t>The per-unit voltage that represents the threshold between a sag and normal conditions.</w:t>
-      </w:r>
-      <w:r>
-        <w:br/>
-      </w:r>
-    </w:p>
-    <w:p>
-      <w:pPr>
-        <w:pStyle w:val="ListParagraph"/>
-        <w:numPr>
-          <w:ilvl w:val="0"/>
-          <w:numId w:val="7"/>
-        </w:numPr>
-      </w:pPr>
-      <w:proofErr w:type="spellStart"/>
-      <w:r>
-        <w:rPr>
-          <w:b/>
-        </w:rPr>
-        <w:t>SkipOnCRCHashMatch</w:t>
-      </w:r>
-      <w:proofErr w:type="spellEnd"/>
-    </w:p>
-    <w:p>
-      <w:pPr>
-        <w:pStyle w:val="ListParagraph"/>
-        <w:numPr>
-          <w:ilvl w:val="1"/>
-          <w:numId w:val="7"/>
-        </w:numPr>
-      </w:pPr>
-      <w:r>
-        <w:t>Default: True</w:t>
-      </w:r>
-    </w:p>
-    <w:p>
-      <w:pPr>
-        <w:pStyle w:val="ListParagraph"/>
-        <w:numPr>
-          <w:ilvl w:val="1"/>
-          <w:numId w:val="7"/>
-        </w:numPr>
-      </w:pPr>
-      <w:r>
-        <w:t>Skips files that have already been processed based on a CRC hash match. This setting effectively forces the system to skip files if another file with the exact same content has already been processed.</w:t>
-      </w:r>
-      <w:r>
-        <w:br/>
-      </w:r>
-    </w:p>
-    <w:p>
-      <w:pPr>
-        <w:pStyle w:val="ListParagraph"/>
-        <w:numPr>
-          <w:ilvl w:val="0"/>
-          <w:numId w:val="7"/>
-        </w:numPr>
       </w:pPr>
       <w:proofErr w:type="spellStart"/>
       <w:r>
@@ -3571,74 +3619,70 @@
       </w:pPr>
       <w:r>
         <w:t>The per-unit voltage that represents the threshold between a swell and normal conditions.</w:t>
-      </w:r>
-      <w:r>
-        <w:br/>
-      </w:r>
-      <w:r>
-        <w:br w:type="page"/>
-      </w:r>
-    </w:p>
-    <w:p>
-      <w:pPr>
-        <w:pStyle w:val="ListParagraph"/>
-        <w:numPr>
-          <w:ilvl w:val="0"/>
-          <w:numId w:val="7"/>
-        </w:numPr>
-        <w:rPr>
-          <w:b/>
-        </w:rPr>
-      </w:pPr>
-      <w:proofErr w:type="spellStart"/>
-      <w:r>
-        <w:rPr>
-          <w:b/>
-        </w:rPr>
-        <w:lastRenderedPageBreak/>
-        <w:t>SystemFrequency</w:t>
-      </w:r>
-      <w:proofErr w:type="spellEnd"/>
-    </w:p>
-    <w:p>
-      <w:pPr>
-        <w:pStyle w:val="ListParagraph"/>
-        <w:numPr>
-          <w:ilvl w:val="1"/>
-          <w:numId w:val="7"/>
-        </w:numPr>
-        <w:rPr>
-          <w:b/>
-        </w:rPr>
-      </w:pPr>
-      <w:r>
-        <w:t>Default: 60.0</w:t>
-      </w:r>
-    </w:p>
-    <w:p>
-      <w:pPr>
-        <w:pStyle w:val="ListParagraph"/>
-        <w:numPr>
-          <w:ilvl w:val="1"/>
-          <w:numId w:val="7"/>
-        </w:numPr>
-      </w:pPr>
-      <w:r>
-        <w:t xml:space="preserve">The frequency, in Hz, of the electrical system being analyzed by </w:t>
-      </w:r>
-      <w:proofErr w:type="spellStart"/>
-      <w:r>
-        <w:t>openXDA</w:t>
-      </w:r>
-      <w:proofErr w:type="spellEnd"/>
-      <w:r>
-        <w:t>.</w:t>
       </w:r>
       <w:r>
         <w:br/>
       </w:r>
       <w:bookmarkStart w:id="0" w:name="_GoBack"/>
       <w:bookmarkEnd w:id="0"/>
+    </w:p>
+    <w:p>
+      <w:pPr>
+        <w:pStyle w:val="ListParagraph"/>
+        <w:numPr>
+          <w:ilvl w:val="0"/>
+          <w:numId w:val="7"/>
+        </w:numPr>
+        <w:rPr>
+          <w:b/>
+        </w:rPr>
+      </w:pPr>
+      <w:proofErr w:type="spellStart"/>
+      <w:r>
+        <w:rPr>
+          <w:b/>
+        </w:rPr>
+        <w:t>SystemFrequency</w:t>
+      </w:r>
+      <w:proofErr w:type="spellEnd"/>
+    </w:p>
+    <w:p>
+      <w:pPr>
+        <w:pStyle w:val="ListParagraph"/>
+        <w:numPr>
+          <w:ilvl w:val="1"/>
+          <w:numId w:val="7"/>
+        </w:numPr>
+        <w:rPr>
+          <w:b/>
+        </w:rPr>
+      </w:pPr>
+      <w:r>
+        <w:t>Default: 60.0</w:t>
+      </w:r>
+    </w:p>
+    <w:p>
+      <w:pPr>
+        <w:pStyle w:val="ListParagraph"/>
+        <w:numPr>
+          <w:ilvl w:val="1"/>
+          <w:numId w:val="7"/>
+        </w:numPr>
+      </w:pPr>
+      <w:r>
+        <w:t xml:space="preserve">The frequency, in Hz, of the electrical system being analyzed by </w:t>
+      </w:r>
+      <w:proofErr w:type="spellStart"/>
+      <w:r>
+        <w:t>openXDA</w:t>
+      </w:r>
+      <w:proofErr w:type="spellEnd"/>
+      <w:r>
+        <w:t>.</w:t>
+      </w:r>
+      <w:r>
+        <w:br/>
+      </w:r>
     </w:p>
     <w:p>
       <w:pPr>
@@ -5842,7 +5886,7 @@
 </file>
 
 <file path=customXml/itemProps1.xml><?xml version="1.0" encoding="utf-8"?>
-<ds:datastoreItem xmlns:ds="http://schemas.openxmlformats.org/officeDocument/2006/customXml" ds:itemID="{23989EB7-2DC7-4439-87A1-25CEAB1CAAEC}">
+<ds:datastoreItem xmlns:ds="http://schemas.openxmlformats.org/officeDocument/2006/customXml" ds:itemID="{E6AAF1D2-A4D3-4605-9722-1ACED6A78C9D}">
   <ds:schemaRefs>
     <ds:schemaRef ds:uri="http://schemas.openxmlformats.org/officeDocument/2006/bibliography"/>
   </ds:schemaRefs>

</xml_diff>

<commit_message>
Added setting to use relaxed validation for parsing COMTRADE files.
</commit_message>
<xml_diff>
--- a/Source/openXDA Configuration Guide.docx
+++ b/Source/openXDA Configuration Guide.docx
@@ -6,6 +6,8 @@
       <w:pPr>
         <w:pStyle w:val="Title"/>
       </w:pPr>
+      <w:bookmarkStart w:id="0" w:name="_GoBack"/>
+      <w:bookmarkEnd w:id="0"/>
       <w:proofErr w:type="spellStart"/>
       <w:r>
         <w:t>openXDA</w:t>
@@ -604,6 +606,50 @@
         <w:rPr>
           <w:b/>
         </w:rPr>
+        <w:t>COMTRADEUseRelaxedValidation</w:t>
+      </w:r>
+      <w:proofErr w:type="spellEnd"/>
+    </w:p>
+    <w:p>
+      <w:pPr>
+        <w:pStyle w:val="ListParagraph"/>
+        <w:numPr>
+          <w:ilvl w:val="1"/>
+          <w:numId w:val="7"/>
+        </w:numPr>
+      </w:pPr>
+      <w:r>
+        <w:t>Default: False</w:t>
+      </w:r>
+    </w:p>
+    <w:p>
+      <w:pPr>
+        <w:pStyle w:val="ListParagraph"/>
+        <w:numPr>
+          <w:ilvl w:val="1"/>
+          <w:numId w:val="7"/>
+        </w:numPr>
+      </w:pPr>
+      <w:r>
+        <w:t>Indicates whether to use relaxed validation when processing COMTRADE schema files.</w:t>
+      </w:r>
+      <w:r>
+        <w:br/>
+      </w:r>
+    </w:p>
+    <w:p>
+      <w:pPr>
+        <w:pStyle w:val="ListParagraph"/>
+        <w:numPr>
+          <w:ilvl w:val="0"/>
+          <w:numId w:val="7"/>
+        </w:numPr>
+      </w:pPr>
+      <w:proofErr w:type="spellStart"/>
+      <w:r>
+        <w:rPr>
+          <w:b/>
+        </w:rPr>
         <w:t>DbTimeout</w:t>
       </w:r>
       <w:proofErr w:type="spellEnd"/>
@@ -634,6 +680,9 @@
       <w:r>
         <w:br/>
       </w:r>
+      <w:r>
+        <w:br w:type="page"/>
+      </w:r>
     </w:p>
     <w:p>
       <w:pPr>
@@ -651,6 +700,7 @@
         <w:rPr>
           <w:b/>
         </w:rPr>
+        <w:lastRenderedPageBreak/>
         <w:t>Default</w:t>
       </w:r>
       <w:r>
@@ -690,9 +740,6 @@
       <w:r>
         <w:br/>
       </w:r>
-      <w:r>
-        <w:br w:type="page"/>
-      </w:r>
     </w:p>
     <w:p>
       <w:pPr>
@@ -710,7 +757,6 @@
         <w:rPr>
           <w:b/>
         </w:rPr>
-        <w:lastRenderedPageBreak/>
         <w:t>DefaultMeterTimeZone</w:t>
       </w:r>
       <w:proofErr w:type="spellEnd"/>
@@ -1064,6 +1110,9 @@
       <w:r>
         <w:br/>
       </w:r>
+      <w:r>
+        <w:br w:type="page"/>
+      </w:r>
     </w:p>
     <w:p>
       <w:pPr>
@@ -1078,6 +1127,7 @@
         <w:rPr>
           <w:b/>
         </w:rPr>
+        <w:lastRenderedPageBreak/>
         <w:t>EMAX.ApplyValueCorrection</w:t>
       </w:r>
       <w:proofErr w:type="spellEnd"/>
@@ -1108,9 +1158,6 @@
       <w:r>
         <w:br/>
       </w:r>
-      <w:r>
-        <w:br w:type="page"/>
-      </w:r>
     </w:p>
     <w:p>
       <w:pPr>
@@ -1125,7 +1172,6 @@
         <w:rPr>
           <w:b/>
         </w:rPr>
-        <w:lastRenderedPageBreak/>
         <w:t>EMAX.COMTRADEExportDirectory</w:t>
       </w:r>
       <w:proofErr w:type="spellEnd"/>
@@ -3623,8 +3669,6 @@
       <w:r>
         <w:br/>
       </w:r>
-      <w:bookmarkStart w:id="0" w:name="_GoBack"/>
-      <w:bookmarkEnd w:id="0"/>
     </w:p>
     <w:p>
       <w:pPr>
@@ -5886,7 +5930,7 @@
 </file>
 
 <file path=customXml/itemProps1.xml><?xml version="1.0" encoding="utf-8"?>
-<ds:datastoreItem xmlns:ds="http://schemas.openxmlformats.org/officeDocument/2006/customXml" ds:itemID="{E6AAF1D2-A4D3-4605-9722-1ACED6A78C9D}">
+<ds:datastoreItem xmlns:ds="http://schemas.openxmlformats.org/officeDocument/2006/customXml" ds:itemID="{C6A50FC8-202B-4E16-9D6A-DFE470DC6CD9}">
   <ds:schemaRefs>
     <ds:schemaRef ds:uri="http://schemas.openxmlformats.org/officeDocument/2006/bibliography"/>
   </ds:schemaRefs>

</xml_diff>

<commit_message>
Added new event email settings to DefaultSettings.sql script and updated documentation.
</commit_message>
<xml_diff>
--- a/Source/openXDA Configuration Guide.docx
+++ b/Source/openXDA Configuration Guide.docx
@@ -6,8 +6,6 @@
       <w:pPr>
         <w:pStyle w:val="Title"/>
       </w:pPr>
-      <w:bookmarkStart w:id="0" w:name="_GoBack"/>
-      <w:bookmarkEnd w:id="0"/>
       <w:proofErr w:type="spellStart"/>
       <w:r>
         <w:t>openXDA</w:t>
@@ -886,6 +884,67 @@
         <w:rPr>
           <w:b/>
         </w:rPr>
+        <w:t>Email.ApprovalAddress</w:t>
+      </w:r>
+      <w:proofErr w:type="spellEnd"/>
+    </w:p>
+    <w:p>
+      <w:pPr>
+        <w:pStyle w:val="ListParagraph"/>
+        <w:numPr>
+          <w:ilvl w:val="1"/>
+          <w:numId w:val="7"/>
+        </w:numPr>
+        <w:rPr>
+          <w:b/>
+        </w:rPr>
+      </w:pPr>
+      <w:r>
+        <w:t xml:space="preserve">Default: </w:t>
+      </w:r>
+      <w:hyperlink r:id="rId7" w:history="1">
+        <w:r>
+          <w:rPr>
+            <w:rStyle w:val="Hyperlink"/>
+          </w:rPr>
+          <w:t>xda-admin@gridprotectionalliance.org</w:t>
+        </w:r>
+      </w:hyperlink>
+    </w:p>
+    <w:p>
+      <w:pPr>
+        <w:pStyle w:val="ListParagraph"/>
+        <w:numPr>
+          <w:ilvl w:val="1"/>
+          <w:numId w:val="7"/>
+        </w:numPr>
+        <w:rPr>
+          <w:b/>
+        </w:rPr>
+      </w:pPr>
+      <w:r>
+        <w:t>The email address of the email administrator who approves email self-subscription requests.</w:t>
+      </w:r>
+      <w:r>
+        <w:br/>
+      </w:r>
+    </w:p>
+    <w:p>
+      <w:pPr>
+        <w:pStyle w:val="ListParagraph"/>
+        <w:numPr>
+          <w:ilvl w:val="0"/>
+          <w:numId w:val="7"/>
+        </w:numPr>
+        <w:rPr>
+          <w:b/>
+        </w:rPr>
+      </w:pPr>
+      <w:proofErr w:type="spellStart"/>
+      <w:r>
+        <w:rPr>
+          <w:b/>
+        </w:rPr>
         <w:t>Email.FromAddress</w:t>
       </w:r>
       <w:proofErr w:type="spellEnd"/>
@@ -1066,20 +1125,24 @@
       <w:r>
         <w:br/>
       </w:r>
-    </w:p>
-    <w:p>
-      <w:pPr>
-        <w:pStyle w:val="ListParagraph"/>
-        <w:numPr>
-          <w:ilvl w:val="0"/>
-          <w:numId w:val="7"/>
-        </w:numPr>
-      </w:pPr>
-      <w:proofErr w:type="spellStart"/>
-      <w:r>
-        <w:rPr>
-          <w:b/>
-        </w:rPr>
+      <w:r>
+        <w:br w:type="page"/>
+      </w:r>
+    </w:p>
+    <w:p>
+      <w:pPr>
+        <w:pStyle w:val="ListParagraph"/>
+        <w:numPr>
+          <w:ilvl w:val="0"/>
+          <w:numId w:val="7"/>
+        </w:numPr>
+      </w:pPr>
+      <w:proofErr w:type="spellStart"/>
+      <w:r>
+        <w:rPr>
+          <w:b/>
+        </w:rPr>
+        <w:lastRenderedPageBreak/>
         <w:t>EMAX.ApplyTimestampCorrection</w:t>
       </w:r>
       <w:proofErr w:type="spellEnd"/>
@@ -1110,24 +1173,20 @@
       <w:r>
         <w:br/>
       </w:r>
-      <w:r>
-        <w:br w:type="page"/>
-      </w:r>
-    </w:p>
-    <w:p>
-      <w:pPr>
-        <w:pStyle w:val="ListParagraph"/>
-        <w:numPr>
-          <w:ilvl w:val="0"/>
-          <w:numId w:val="7"/>
-        </w:numPr>
-      </w:pPr>
-      <w:proofErr w:type="spellStart"/>
-      <w:r>
-        <w:rPr>
-          <w:b/>
-        </w:rPr>
-        <w:lastRenderedPageBreak/>
+    </w:p>
+    <w:p>
+      <w:pPr>
+        <w:pStyle w:val="ListParagraph"/>
+        <w:numPr>
+          <w:ilvl w:val="0"/>
+          <w:numId w:val="7"/>
+        </w:numPr>
+      </w:pPr>
+      <w:proofErr w:type="spellStart"/>
+      <w:r>
+        <w:rPr>
+          <w:b/>
+        </w:rPr>
         <w:t>EMAX.ApplyValueCorrection</w:t>
       </w:r>
       <w:proofErr w:type="spellEnd"/>
@@ -1231,182 +1290,187 @@
         <w:rPr>
           <w:b/>
         </w:rPr>
-        <w:t>Min</w:t>
-      </w:r>
-      <w:r>
-        <w:rPr>
-          <w:b/>
-        </w:rPr>
-        <w:t>WaitPeriod</w:t>
-      </w:r>
-      <w:proofErr w:type="spellEnd"/>
-    </w:p>
-    <w:p>
-      <w:pPr>
-        <w:pStyle w:val="ListParagraph"/>
-        <w:numPr>
-          <w:ilvl w:val="1"/>
-          <w:numId w:val="7"/>
-        </w:numPr>
-      </w:pPr>
-      <w:r>
-        <w:t>Default: 10.0</w:t>
-      </w:r>
-    </w:p>
-    <w:p>
-      <w:pPr>
-        <w:pStyle w:val="ListParagraph"/>
-        <w:numPr>
-          <w:ilvl w:val="1"/>
-          <w:numId w:val="7"/>
-        </w:numPr>
-      </w:pPr>
-      <w:r>
-        <w:t xml:space="preserve">The </w:t>
-      </w:r>
-      <w:r>
-        <w:t xml:space="preserve">minimum </w:t>
-      </w:r>
-      <w:r>
-        <w:t>amount of time, in seconds, between the time a file is processed by the system and the time an email should be produced by the system.</w:t>
-      </w:r>
-    </w:p>
-    <w:p>
-      <w:pPr>
-        <w:pStyle w:val="ListParagraph"/>
-        <w:numPr>
-          <w:ilvl w:val="1"/>
-          <w:numId w:val="7"/>
-        </w:numPr>
-      </w:pPr>
-      <w:r>
-        <w:t xml:space="preserve">Increasing the </w:t>
-      </w:r>
-      <w:r>
-        <w:t xml:space="preserve">minimum </w:t>
-      </w:r>
-      <w:r>
-        <w:t xml:space="preserve">wait period will allow </w:t>
-      </w:r>
-      <w:proofErr w:type="spellStart"/>
-      <w:r>
-        <w:t>openXDA</w:t>
-      </w:r>
-      <w:proofErr w:type="spellEnd"/>
-      <w:r>
-        <w:t xml:space="preserve"> more time to gather details about an event from multiple meters and provide a single email result.</w:t>
-      </w:r>
-    </w:p>
-    <w:p>
-      <w:pPr>
-        <w:pStyle w:val="ListParagraph"/>
-        <w:numPr>
-          <w:ilvl w:val="1"/>
-          <w:numId w:val="7"/>
-        </w:numPr>
-      </w:pPr>
-      <w:r>
-        <w:t xml:space="preserve">Shortening the </w:t>
-      </w:r>
-      <w:r>
-        <w:t xml:space="preserve">minimum </w:t>
-      </w:r>
-      <w:r>
-        <w:t>wait period will decrease the amount of time between the even</w:t>
-      </w:r>
-      <w:r>
-        <w:t>t</w:t>
-      </w:r>
-      <w:r>
-        <w:t xml:space="preserve"> and the email notification, but may result in redundancy between emails when new information arrives from another meter.</w:t>
-      </w:r>
+        <w:t>Enabled</w:t>
+      </w:r>
+      <w:proofErr w:type="spellEnd"/>
+    </w:p>
+    <w:p>
+      <w:pPr>
+        <w:pStyle w:val="ListParagraph"/>
+        <w:numPr>
+          <w:ilvl w:val="1"/>
+          <w:numId w:val="7"/>
+        </w:numPr>
+      </w:pPr>
+      <w:r>
+        <w:t xml:space="preserve">Default: </w:t>
+      </w:r>
+      <w:r>
+        <w:t>False</w:t>
+      </w:r>
+    </w:p>
+    <w:p>
+      <w:pPr>
+        <w:pStyle w:val="ListParagraph"/>
+        <w:numPr>
+          <w:ilvl w:val="1"/>
+          <w:numId w:val="7"/>
+        </w:numPr>
+      </w:pPr>
+      <w:r>
+        <w:t>Flag that determine</w:t>
+      </w:r>
+      <w:r>
+        <w:t>s</w:t>
+      </w:r>
+      <w:r>
+        <w:t xml:space="preserve"> whether the system will send </w:t>
+      </w:r>
+      <w:r>
+        <w:t>event-triggered emails</w:t>
+      </w:r>
+      <w:r>
+        <w:t>.</w:t>
+      </w:r>
+      <w:r>
+        <w:br/>
+      </w:r>
+    </w:p>
+    <w:p>
+      <w:pPr>
+        <w:pStyle w:val="ListParagraph"/>
+        <w:numPr>
+          <w:ilvl w:val="0"/>
+          <w:numId w:val="7"/>
+        </w:numPr>
+        <w:rPr>
+          <w:b/>
+        </w:rPr>
+      </w:pPr>
+      <w:proofErr w:type="spellStart"/>
+      <w:r>
+        <w:rPr>
+          <w:b/>
+        </w:rPr>
+        <w:t>EventEmail.</w:t>
+      </w:r>
+      <w:r>
+        <w:rPr>
+          <w:b/>
+        </w:rPr>
+        <w:t>MaxEmailCount</w:t>
+      </w:r>
+      <w:proofErr w:type="spellEnd"/>
+    </w:p>
+    <w:p>
+      <w:pPr>
+        <w:pStyle w:val="ListParagraph"/>
+        <w:numPr>
+          <w:ilvl w:val="1"/>
+          <w:numId w:val="7"/>
+        </w:numPr>
+      </w:pPr>
+      <w:r>
+        <w:t xml:space="preserve">Default: </w:t>
+      </w:r>
+      <w:r>
+        <w:t>0</w:t>
+      </w:r>
+    </w:p>
+    <w:p>
+      <w:pPr>
+        <w:pStyle w:val="ListParagraph"/>
+        <w:numPr>
+          <w:ilvl w:val="1"/>
+          <w:numId w:val="7"/>
+        </w:numPr>
+      </w:pPr>
+      <w:r>
+        <w:t xml:space="preserve">The maximum number of emails the system should send within the time range specified by </w:t>
+      </w:r>
+      <w:proofErr w:type="spellStart"/>
+      <w:r>
+        <w:t>MaxEmailSpan</w:t>
+      </w:r>
+      <w:proofErr w:type="spellEnd"/>
+      <w:r>
+        <w:t xml:space="preserve"> before automatically stopping the email processor.</w:t>
+      </w:r>
+    </w:p>
+    <w:p>
+      <w:pPr>
+        <w:pStyle w:val="ListParagraph"/>
+        <w:numPr>
+          <w:ilvl w:val="1"/>
+          <w:numId w:val="7"/>
+        </w:numPr>
+      </w:pPr>
+      <w:r>
+        <w:t>Values less than or equal to zero will disable this functionality.</w:t>
+      </w:r>
+      <w:r>
+        <w:br/>
+      </w:r>
+    </w:p>
+    <w:p>
+      <w:pPr>
+        <w:pStyle w:val="ListParagraph"/>
+        <w:numPr>
+          <w:ilvl w:val="0"/>
+          <w:numId w:val="7"/>
+        </w:numPr>
+        <w:rPr>
+          <w:b/>
+        </w:rPr>
+      </w:pPr>
+      <w:proofErr w:type="spellStart"/>
+      <w:r>
+        <w:rPr>
+          <w:b/>
+        </w:rPr>
+        <w:t>EventEmail.MaxEmailSpan</w:t>
+      </w:r>
+      <w:proofErr w:type="spellEnd"/>
+    </w:p>
+    <w:p>
+      <w:pPr>
+        <w:pStyle w:val="ListParagraph"/>
+        <w:numPr>
+          <w:ilvl w:val="1"/>
+          <w:numId w:val="7"/>
+        </w:numPr>
+        <w:rPr>
+          <w:b/>
+        </w:rPr>
+      </w:pPr>
+      <w:r>
+        <w:t>Default: 0</w:t>
+      </w:r>
+    </w:p>
+    <w:p>
+      <w:pPr>
+        <w:pStyle w:val="ListParagraph"/>
+        <w:numPr>
+          <w:ilvl w:val="1"/>
+          <w:numId w:val="7"/>
+        </w:numPr>
+        <w:rPr>
+          <w:b/>
+        </w:rPr>
+      </w:pPr>
+      <w:r>
+        <w:t xml:space="preserve">The number of seconds that defines the time range over which emails will be counted to compare with the </w:t>
+      </w:r>
+      <w:proofErr w:type="spellStart"/>
+      <w:r>
+        <w:t>MaxEmailCount</w:t>
+      </w:r>
+      <w:proofErr w:type="spellEnd"/>
       <w:r>
         <w:t xml:space="preserve"> </w:t>
       </w:r>
       <w:r>
-        <w:br/>
-      </w:r>
-    </w:p>
-    <w:p>
-      <w:pPr>
-        <w:pStyle w:val="ListParagraph"/>
-        <w:numPr>
-          <w:ilvl w:val="0"/>
-          <w:numId w:val="7"/>
-        </w:numPr>
-        <w:rPr>
-          <w:b/>
-        </w:rPr>
-      </w:pPr>
-      <w:proofErr w:type="spellStart"/>
-      <w:r>
-        <w:rPr>
-          <w:b/>
-        </w:rPr>
-        <w:t>EventEmail.Max</w:t>
-      </w:r>
-      <w:r>
-        <w:rPr>
-          <w:b/>
-        </w:rPr>
-        <w:t>WaitPeriod</w:t>
-      </w:r>
-      <w:proofErr w:type="spellEnd"/>
-    </w:p>
-    <w:p>
-      <w:pPr>
-        <w:pStyle w:val="ListParagraph"/>
-        <w:numPr>
-          <w:ilvl w:val="1"/>
-          <w:numId w:val="7"/>
-        </w:numPr>
-      </w:pPr>
-      <w:r>
-        <w:t xml:space="preserve">Default: </w:t>
-      </w:r>
-      <w:r>
-        <w:t>60</w:t>
-      </w:r>
-      <w:r>
-        <w:t>.0</w:t>
-      </w:r>
-    </w:p>
-    <w:p>
-      <w:pPr>
-        <w:pStyle w:val="ListParagraph"/>
-        <w:numPr>
-          <w:ilvl w:val="1"/>
-          <w:numId w:val="7"/>
-        </w:numPr>
-      </w:pPr>
-      <w:r>
-        <w:t>The maximum amount of time, in seconds, between the time a file is processed by the system and the time an email should be produced by the system.</w:t>
-      </w:r>
-    </w:p>
-    <w:p>
-      <w:pPr>
-        <w:pStyle w:val="ListParagraph"/>
-        <w:numPr>
-          <w:ilvl w:val="1"/>
-          <w:numId w:val="7"/>
-        </w:numPr>
-      </w:pPr>
-      <w:r>
-        <w:t xml:space="preserve">Decreasing the maximum wait period will force </w:t>
-      </w:r>
-      <w:proofErr w:type="spellStart"/>
-      <w:r>
-        <w:t>openXDA</w:t>
-      </w:r>
-      <w:proofErr w:type="spellEnd"/>
-      <w:r>
-        <w:t xml:space="preserve"> to send an email </w:t>
-      </w:r>
-      <w:r>
-        <w:t>even if the system is still gathering new information about the event</w:t>
-      </w:r>
-      <w:r>
-        <w:t xml:space="preserve"> and may result in redundancy between emails when new information arrives from another meter</w:t>
+        <w:t>in order to detect email flooding</w:t>
       </w:r>
       <w:r>
         <w:t>.</w:t>
@@ -1419,34 +1483,18 @@
           <w:ilvl w:val="1"/>
           <w:numId w:val="7"/>
         </w:numPr>
-      </w:pPr>
-      <w:r>
-        <w:t xml:space="preserve">Lengthening </w:t>
-      </w:r>
-      <w:r>
-        <w:t xml:space="preserve">the </w:t>
-      </w:r>
-      <w:r>
-        <w:t xml:space="preserve">maximum </w:t>
-      </w:r>
-      <w:r>
-        <w:t xml:space="preserve">wait period will </w:t>
-      </w:r>
-      <w:r>
-        <w:t xml:space="preserve">allow the system to continue gathering new information about the event before being forced to send </w:t>
-      </w:r>
-      <w:r>
-        <w:t>the</w:t>
-      </w:r>
-      <w:r>
-        <w:t xml:space="preserve"> email</w:t>
-      </w:r>
-      <w:r>
-        <w:t>.</w:t>
-      </w:r>
-      <w:r>
-        <w:br/>
-      </w:r>
+        <w:rPr>
+          <w:b/>
+        </w:rPr>
+      </w:pPr>
+      <w:r>
+        <w:t>Values less than or equal to zero will disable this functionality.</w:t>
+      </w:r>
+      <w:r>
+        <w:br/>
+      </w:r>
+      <w:bookmarkStart w:id="0" w:name="_GoBack"/>
+      <w:bookmarkEnd w:id="0"/>
     </w:p>
     <w:p>
       <w:pPr>
@@ -1913,7 +1961,7 @@
       <w:r>
         <w:t xml:space="preserve">See </w:t>
       </w:r>
-      <w:hyperlink r:id="rId7" w:history="1">
+      <w:hyperlink r:id="rId8" w:history="1">
         <w:r>
           <w:rPr>
             <w:rStyle w:val="Hyperlink"/>
@@ -2084,7 +2132,7 @@
       <w:r>
         <w:t>: The name of the file share (</w:t>
       </w:r>
-      <w:hyperlink r:id="rId8" w:history="1">
+      <w:hyperlink r:id="rId9" w:history="1">
         <w:r>
           <w:rPr>
             <w:rStyle w:val="Hyperlink"/>
@@ -5637,6 +5685,18 @@
       <w:u w:val="single"/>
     </w:rPr>
   </w:style>
+  <w:style w:type="character" w:styleId="UnresolvedMention">
+    <w:name w:val="Unresolved Mention"/>
+    <w:basedOn w:val="DefaultParagraphFont"/>
+    <w:uiPriority w:val="99"/>
+    <w:semiHidden/>
+    <w:unhideWhenUsed/>
+    <w:rsid w:val="0068779E"/>
+    <w:rPr>
+      <w:color w:val="605E5C"/>
+      <w:shd w:val="clear" w:color="auto" w:fill="E1DFDD"/>
+    </w:rPr>
+  </w:style>
 </w:styles>
 </file>
 
@@ -5930,7 +5990,7 @@
 </file>
 
 <file path=customXml/itemProps1.xml><?xml version="1.0" encoding="utf-8"?>
-<ds:datastoreItem xmlns:ds="http://schemas.openxmlformats.org/officeDocument/2006/customXml" ds:itemID="{C6A50FC8-202B-4E16-9D6A-DFE470DC6CD9}">
+<ds:datastoreItem xmlns:ds="http://schemas.openxmlformats.org/officeDocument/2006/customXml" ds:itemID="{9271F632-18DE-4003-9CF3-9F72FC330DB6}">
   <ds:schemaRefs>
     <ds:schemaRef ds:uri="http://schemas.openxmlformats.org/officeDocument/2006/bibliography"/>
   </ds:schemaRefs>

</xml_diff>

<commit_message>
Updated SQL scripts and documentation to change the Email.ApprovalAddress setting to Email.AdminAddress.
</commit_message>
<xml_diff>
--- a/Source/openXDA Configuration Guide.docx
+++ b/Source/openXDA Configuration Guide.docx
@@ -884,7 +884,19 @@
         <w:rPr>
           <w:b/>
         </w:rPr>
-        <w:t>Email.ApprovalAddress</w:t>
+        <w:t>Email.A</w:t>
+      </w:r>
+      <w:r>
+        <w:rPr>
+          <w:b/>
+        </w:rPr>
+        <w:t>dmin</w:t>
+      </w:r>
+      <w:r>
+        <w:rPr>
+          <w:b/>
+        </w:rPr>
+        <w:t>Address</w:t>
       </w:r>
       <w:proofErr w:type="spellEnd"/>
     </w:p>
@@ -923,7 +935,30 @@
         </w:rPr>
       </w:pPr>
       <w:r>
-        <w:t>The email address of the email administrator who approves email self-subscription requests.</w:t>
+        <w:t xml:space="preserve">The email address of the administrator </w:t>
+      </w:r>
+      <w:r>
+        <w:t xml:space="preserve">of the email system </w:t>
+      </w:r>
+      <w:r>
+        <w:t xml:space="preserve">who </w:t>
+      </w:r>
+      <w:r>
+        <w:t>receives system notifications</w:t>
+      </w:r>
+      <w:r>
+        <w:t xml:space="preserve"> for taking administrative actions, such as self-subscription approval and restoration of the email system after tripping the email flood</w:t>
+      </w:r>
+      <w:r>
+        <w:t>ing</w:t>
+      </w:r>
+      <w:bookmarkStart w:id="0" w:name="_GoBack"/>
+      <w:bookmarkEnd w:id="0"/>
+      <w:r>
+        <w:t xml:space="preserve"> detection logic</w:t>
+      </w:r>
+      <w:r>
+        <w:t>.</w:t>
       </w:r>
       <w:r>
         <w:br/>
@@ -1493,8 +1528,6 @@
       <w:r>
         <w:br/>
       </w:r>
-      <w:bookmarkStart w:id="0" w:name="_GoBack"/>
-      <w:bookmarkEnd w:id="0"/>
     </w:p>
     <w:p>
       <w:pPr>
@@ -5990,7 +6023,7 @@
 </file>
 
 <file path=customXml/itemProps1.xml><?xml version="1.0" encoding="utf-8"?>
-<ds:datastoreItem xmlns:ds="http://schemas.openxmlformats.org/officeDocument/2006/customXml" ds:itemID="{9271F632-18DE-4003-9CF3-9F72FC330DB6}">
+<ds:datastoreItem xmlns:ds="http://schemas.openxmlformats.org/officeDocument/2006/customXml" ds:itemID="{482E1D78-7C37-47EC-9AE0-02F0689DA242}">
   <ds:schemaRefs>
     <ds:schemaRef ds:uri="http://schemas.openxmlformats.org/officeDocument/2006/bibliography"/>
   </ds:schemaRefs>

</xml_diff>

<commit_message>
Added new setting for selecting the method to determine the fault calculation cycle.
</commit_message>
<xml_diff>
--- a/Source/openXDA Configuration Guide.docx
+++ b/Source/openXDA Configuration Guide.docx
@@ -6,6 +6,8 @@
       <w:pPr>
         <w:pStyle w:val="Title"/>
       </w:pPr>
+      <w:bookmarkStart w:id="0" w:name="_GoBack"/>
+      <w:bookmarkEnd w:id="0"/>
       <w:proofErr w:type="spellStart"/>
       <w:r>
         <w:t>openXDA</w:t>
@@ -952,8 +954,6 @@
       <w:r>
         <w:t>ing</w:t>
       </w:r>
-      <w:bookmarkStart w:id="0" w:name="_GoBack"/>
-      <w:bookmarkEnd w:id="0"/>
       <w:r>
         <w:t xml:space="preserve"> detection logic</w:t>
       </w:r>
@@ -1775,6 +1775,95 @@
       <w:r>
         <w:t xml:space="preserve"> data that does not contain load current.</w:t>
       </w:r>
+      <w:r>
+        <w:br/>
+      </w:r>
+    </w:p>
+    <w:p>
+      <w:pPr>
+        <w:pStyle w:val="ListParagraph"/>
+        <w:numPr>
+          <w:ilvl w:val="0"/>
+          <w:numId w:val="7"/>
+        </w:numPr>
+      </w:pPr>
+      <w:proofErr w:type="spellStart"/>
+      <w:r>
+        <w:rPr>
+          <w:b/>
+        </w:rPr>
+        <w:t>FaultLocation.FaultCalculationCycleMethod</w:t>
+      </w:r>
+      <w:proofErr w:type="spellEnd"/>
+    </w:p>
+    <w:p>
+      <w:pPr>
+        <w:pStyle w:val="ListParagraph"/>
+        <w:numPr>
+          <w:ilvl w:val="1"/>
+          <w:numId w:val="7"/>
+        </w:numPr>
+      </w:pPr>
+      <w:r>
+        <w:t xml:space="preserve">Default: </w:t>
+      </w:r>
+      <w:proofErr w:type="spellStart"/>
+      <w:r>
+        <w:t>MaxCurrent</w:t>
+      </w:r>
+      <w:proofErr w:type="spellEnd"/>
+    </w:p>
+    <w:p>
+      <w:pPr>
+        <w:pStyle w:val="ListParagraph"/>
+        <w:numPr>
+          <w:ilvl w:val="1"/>
+          <w:numId w:val="7"/>
+        </w:numPr>
+      </w:pPr>
+      <w:r>
+        <w:t>Determines which method to use to find the representative fault cycle for reporting fault analysis results.</w:t>
+      </w:r>
+    </w:p>
+    <w:p>
+      <w:pPr>
+        <w:pStyle w:val="ListParagraph"/>
+        <w:numPr>
+          <w:ilvl w:val="1"/>
+          <w:numId w:val="7"/>
+        </w:numPr>
+      </w:pPr>
+      <w:r>
+        <w:t>Valid methods:</w:t>
+      </w:r>
+    </w:p>
+    <w:p>
+      <w:pPr>
+        <w:pStyle w:val="ListParagraph"/>
+        <w:numPr>
+          <w:ilvl w:val="2"/>
+          <w:numId w:val="7"/>
+        </w:numPr>
+      </w:pPr>
+      <w:proofErr w:type="spellStart"/>
+      <w:r>
+        <w:t>MaxCurrent</w:t>
+      </w:r>
+      <w:proofErr w:type="spellEnd"/>
+    </w:p>
+    <w:p>
+      <w:pPr>
+        <w:pStyle w:val="ListParagraph"/>
+        <w:numPr>
+          <w:ilvl w:val="2"/>
+          <w:numId w:val="7"/>
+        </w:numPr>
+      </w:pPr>
+      <w:proofErr w:type="spellStart"/>
+      <w:r>
+        <w:t>LastFaultedCycle</w:t>
+      </w:r>
+      <w:proofErr w:type="spellEnd"/>
       <w:r>
         <w:br/>
       </w:r>
@@ -2008,23 +2097,27 @@
       <w:r>
         <w:br/>
       </w:r>
-    </w:p>
-    <w:p>
-      <w:pPr>
-        <w:pStyle w:val="ListParagraph"/>
-        <w:numPr>
-          <w:ilvl w:val="0"/>
-          <w:numId w:val="7"/>
-        </w:numPr>
-        <w:rPr>
-          <w:b/>
-        </w:rPr>
-      </w:pPr>
-      <w:proofErr w:type="spellStart"/>
-      <w:r>
-        <w:rPr>
-          <w:b/>
-        </w:rPr>
+      <w:r>
+        <w:br w:type="page"/>
+      </w:r>
+    </w:p>
+    <w:p>
+      <w:pPr>
+        <w:pStyle w:val="ListParagraph"/>
+        <w:numPr>
+          <w:ilvl w:val="0"/>
+          <w:numId w:val="7"/>
+        </w:numPr>
+        <w:rPr>
+          <w:b/>
+        </w:rPr>
+      </w:pPr>
+      <w:proofErr w:type="spellStart"/>
+      <w:r>
+        <w:rPr>
+          <w:b/>
+        </w:rPr>
+        <w:lastRenderedPageBreak/>
         <w:t>FileProcessorID</w:t>
       </w:r>
       <w:proofErr w:type="spellEnd"/>
@@ -2087,23 +2180,19 @@
       <w:r>
         <w:br/>
       </w:r>
-      <w:r>
-        <w:br w:type="page"/>
-      </w:r>
-    </w:p>
-    <w:p>
-      <w:pPr>
-        <w:pStyle w:val="ListParagraph"/>
-        <w:numPr>
-          <w:ilvl w:val="0"/>
-          <w:numId w:val="7"/>
-        </w:numPr>
-        <w:rPr>
-          <w:b/>
-        </w:rPr>
-      </w:pPr>
-      <w:r>
-        <w:lastRenderedPageBreak/>
+    </w:p>
+    <w:p>
+      <w:pPr>
+        <w:pStyle w:val="ListParagraph"/>
+        <w:numPr>
+          <w:ilvl w:val="0"/>
+          <w:numId w:val="7"/>
+        </w:numPr>
+        <w:rPr>
+          <w:b/>
+        </w:rPr>
+      </w:pPr>
+      <w:r>
         <w:t xml:space="preserve"> </w:t>
       </w:r>
       <w:proofErr w:type="spellStart"/>
@@ -6023,7 +6112,7 @@
 </file>
 
 <file path=customXml/itemProps1.xml><?xml version="1.0" encoding="utf-8"?>
-<ds:datastoreItem xmlns:ds="http://schemas.openxmlformats.org/officeDocument/2006/customXml" ds:itemID="{482E1D78-7C37-47EC-9AE0-02F0689DA242}">
+<ds:datastoreItem xmlns:ds="http://schemas.openxmlformats.org/officeDocument/2006/customXml" ds:itemID="{FB1B6C65-2179-4C37-9785-FB0B9EADF61B}">
   <ds:schemaRefs>
     <ds:schemaRef ds:uri="http://schemas.openxmlformats.org/officeDocument/2006/bibliography"/>
   </ds:schemaRefs>

</xml_diff>

<commit_message>
Added additional logic to the LastFaultedCycle algorithm for determining the calculation cycle of the fault to account for errors in fault clearing time calculations.
</commit_message>
<xml_diff>
--- a/Source/openXDA Configuration Guide.docx
+++ b/Source/openXDA Configuration Guide.docx
@@ -6,8 +6,6 @@
       <w:pPr>
         <w:pStyle w:val="Title"/>
       </w:pPr>
-      <w:bookmarkStart w:id="0" w:name="_GoBack"/>
-      <w:bookmarkEnd w:id="0"/>
       <w:proofErr w:type="spellStart"/>
       <w:r>
         <w:t>openXDA</w:t>
@@ -1542,86 +1540,78 @@
         <w:rPr>
           <w:b/>
         </w:rPr>
-        <w:t>FaultLocation.MaxFaultDistanceMultiplier</w:t>
-      </w:r>
-      <w:proofErr w:type="spellEnd"/>
-    </w:p>
-    <w:p>
-      <w:pPr>
-        <w:pStyle w:val="ListParagraph"/>
-        <w:numPr>
-          <w:ilvl w:val="1"/>
-          <w:numId w:val="7"/>
-        </w:numPr>
-      </w:pPr>
-      <w:r>
-        <w:t>Default: 1.05</w:t>
-      </w:r>
-    </w:p>
-    <w:p>
-      <w:pPr>
-        <w:pStyle w:val="ListParagraph"/>
-        <w:numPr>
-          <w:ilvl w:val="1"/>
-          <w:numId w:val="7"/>
-        </w:numPr>
-      </w:pPr>
-      <w:r>
-        <w:t>The multiplier applied to the line length to determine the maximum value allowed for fault distance before the results are considered invalid.</w:t>
-      </w:r>
-      <w:r>
-        <w:br/>
-      </w:r>
-    </w:p>
-    <w:p>
-      <w:pPr>
-        <w:pStyle w:val="ListParagraph"/>
-        <w:numPr>
-          <w:ilvl w:val="0"/>
-          <w:numId w:val="7"/>
-        </w:numPr>
-        <w:rPr>
-          <w:b/>
-        </w:rPr>
-      </w:pPr>
-      <w:proofErr w:type="spellStart"/>
-      <w:r>
-        <w:rPr>
-          <w:b/>
-        </w:rPr>
-        <w:t>FaultLocation.</w:t>
-      </w:r>
-      <w:r>
-        <w:rPr>
-          <w:b/>
-        </w:rPr>
-        <w:t>MinFaultDistanceMultiplier</w:t>
-      </w:r>
-      <w:proofErr w:type="spellEnd"/>
-    </w:p>
-    <w:p>
-      <w:pPr>
-        <w:pStyle w:val="ListParagraph"/>
-        <w:numPr>
-          <w:ilvl w:val="1"/>
-          <w:numId w:val="7"/>
-        </w:numPr>
-      </w:pPr>
-      <w:r>
-        <w:t>Default: -0.05</w:t>
-      </w:r>
-    </w:p>
-    <w:p>
-      <w:pPr>
-        <w:pStyle w:val="ListParagraph"/>
-        <w:numPr>
-          <w:ilvl w:val="1"/>
-          <w:numId w:val="7"/>
-        </w:numPr>
-      </w:pPr>
-      <w:r>
-        <w:t>The multiplier applied to the line length to determine the minimum value allowed for fault distance before the results are considered invalid.</w:t>
-      </w:r>
+        <w:t>FaultLocation.FaultCalculationCycleMethod</w:t>
+      </w:r>
+      <w:proofErr w:type="spellEnd"/>
+    </w:p>
+    <w:p>
+      <w:pPr>
+        <w:pStyle w:val="ListParagraph"/>
+        <w:numPr>
+          <w:ilvl w:val="1"/>
+          <w:numId w:val="7"/>
+        </w:numPr>
+      </w:pPr>
+      <w:r>
+        <w:t xml:space="preserve">Default: </w:t>
+      </w:r>
+      <w:proofErr w:type="spellStart"/>
+      <w:r>
+        <w:t>MaxCurrent</w:t>
+      </w:r>
+      <w:proofErr w:type="spellEnd"/>
+    </w:p>
+    <w:p>
+      <w:pPr>
+        <w:pStyle w:val="ListParagraph"/>
+        <w:numPr>
+          <w:ilvl w:val="1"/>
+          <w:numId w:val="7"/>
+        </w:numPr>
+      </w:pPr>
+      <w:r>
+        <w:t>Determines which method to use to find the representative fault cycle for reporting fault analysis results.</w:t>
+      </w:r>
+    </w:p>
+    <w:p>
+      <w:pPr>
+        <w:pStyle w:val="ListParagraph"/>
+        <w:numPr>
+          <w:ilvl w:val="1"/>
+          <w:numId w:val="7"/>
+        </w:numPr>
+      </w:pPr>
+      <w:r>
+        <w:t>Valid methods:</w:t>
+      </w:r>
+    </w:p>
+    <w:p>
+      <w:pPr>
+        <w:pStyle w:val="ListParagraph"/>
+        <w:numPr>
+          <w:ilvl w:val="2"/>
+          <w:numId w:val="7"/>
+        </w:numPr>
+      </w:pPr>
+      <w:proofErr w:type="spellStart"/>
+      <w:r>
+        <w:t>MaxCurrent</w:t>
+      </w:r>
+      <w:proofErr w:type="spellEnd"/>
+    </w:p>
+    <w:p>
+      <w:pPr>
+        <w:pStyle w:val="ListParagraph"/>
+        <w:numPr>
+          <w:ilvl w:val="2"/>
+          <w:numId w:val="7"/>
+        </w:numPr>
+      </w:pPr>
+      <w:proofErr w:type="spellStart"/>
+      <w:r>
+        <w:t>LastFaultedCycle</w:t>
+      </w:r>
+      <w:proofErr w:type="spellEnd"/>
       <w:r>
         <w:br/>
       </w:r>
@@ -1636,9 +1626,6 @@
           <w:ilvl w:val="0"/>
           <w:numId w:val="7"/>
         </w:numPr>
-        <w:rPr>
-          <w:b/>
-        </w:rPr>
       </w:pPr>
       <w:proofErr w:type="spellStart"/>
       <w:r>
@@ -1652,6 +1639,181 @@
         <w:rPr>
           <w:b/>
         </w:rPr>
+        <w:t>FaultClearingAdjustmentSamples</w:t>
+      </w:r>
+      <w:proofErr w:type="spellEnd"/>
+    </w:p>
+    <w:p>
+      <w:pPr>
+        <w:pStyle w:val="ListParagraph"/>
+        <w:numPr>
+          <w:ilvl w:val="1"/>
+          <w:numId w:val="7"/>
+        </w:numPr>
+      </w:pPr>
+      <w:r>
+        <w:t>Default</w:t>
+      </w:r>
+      <w:r>
+        <w:t>: 10</w:t>
+      </w:r>
+    </w:p>
+    <w:p>
+      <w:pPr>
+        <w:pStyle w:val="ListParagraph"/>
+        <w:numPr>
+          <w:ilvl w:val="1"/>
+          <w:numId w:val="7"/>
+        </w:numPr>
+      </w:pPr>
+      <w:r>
+        <w:t xml:space="preserve">The number of samples by which the calculation cycle will be adjusted </w:t>
+      </w:r>
+      <w:r>
+        <w:t xml:space="preserve">for single-phase faults using the </w:t>
+      </w:r>
+      <w:proofErr w:type="spellStart"/>
+      <w:r>
+        <w:t>LastFaultedCycle</w:t>
+      </w:r>
+      <w:proofErr w:type="spellEnd"/>
+      <w:r>
+        <w:t xml:space="preserve"> calculation method </w:t>
+      </w:r>
+      <w:r>
+        <w:t xml:space="preserve">to help ensure that errors in the algorithm to determine fault clearing time do not </w:t>
+      </w:r>
+      <w:r>
+        <w:t>bring about</w:t>
+      </w:r>
+      <w:r>
+        <w:t xml:space="preserve"> errors in the selected fault distance calculation.</w:t>
+      </w:r>
+      <w:bookmarkStart w:id="0" w:name="_GoBack"/>
+      <w:bookmarkEnd w:id="0"/>
+      <w:r>
+        <w:br/>
+      </w:r>
+    </w:p>
+    <w:p>
+      <w:pPr>
+        <w:pStyle w:val="ListParagraph"/>
+        <w:numPr>
+          <w:ilvl w:val="0"/>
+          <w:numId w:val="7"/>
+        </w:numPr>
+      </w:pPr>
+      <w:proofErr w:type="spellStart"/>
+      <w:r>
+        <w:rPr>
+          <w:b/>
+        </w:rPr>
+        <w:t>FaultLocation.MaxFaultDistanceMultiplier</w:t>
+      </w:r>
+      <w:proofErr w:type="spellEnd"/>
+    </w:p>
+    <w:p>
+      <w:pPr>
+        <w:pStyle w:val="ListParagraph"/>
+        <w:numPr>
+          <w:ilvl w:val="1"/>
+          <w:numId w:val="7"/>
+        </w:numPr>
+      </w:pPr>
+      <w:r>
+        <w:t>Default: 1.05</w:t>
+      </w:r>
+    </w:p>
+    <w:p>
+      <w:pPr>
+        <w:pStyle w:val="ListParagraph"/>
+        <w:numPr>
+          <w:ilvl w:val="1"/>
+          <w:numId w:val="7"/>
+        </w:numPr>
+      </w:pPr>
+      <w:r>
+        <w:t>The multiplier applied to the line length to determine the maximum value allowed for fault distance before the results are considered invalid.</w:t>
+      </w:r>
+      <w:r>
+        <w:br/>
+      </w:r>
+    </w:p>
+    <w:p>
+      <w:pPr>
+        <w:pStyle w:val="ListParagraph"/>
+        <w:numPr>
+          <w:ilvl w:val="0"/>
+          <w:numId w:val="7"/>
+        </w:numPr>
+        <w:rPr>
+          <w:b/>
+        </w:rPr>
+      </w:pPr>
+      <w:proofErr w:type="spellStart"/>
+      <w:r>
+        <w:rPr>
+          <w:b/>
+        </w:rPr>
+        <w:t>FaultLocation.</w:t>
+      </w:r>
+      <w:r>
+        <w:rPr>
+          <w:b/>
+        </w:rPr>
+        <w:t>MinFaultDistanceMultiplier</w:t>
+      </w:r>
+      <w:proofErr w:type="spellEnd"/>
+    </w:p>
+    <w:p>
+      <w:pPr>
+        <w:pStyle w:val="ListParagraph"/>
+        <w:numPr>
+          <w:ilvl w:val="1"/>
+          <w:numId w:val="7"/>
+        </w:numPr>
+      </w:pPr>
+      <w:r>
+        <w:t>Default: -0.05</w:t>
+      </w:r>
+    </w:p>
+    <w:p>
+      <w:pPr>
+        <w:pStyle w:val="ListParagraph"/>
+        <w:numPr>
+          <w:ilvl w:val="1"/>
+          <w:numId w:val="7"/>
+        </w:numPr>
+      </w:pPr>
+      <w:r>
+        <w:t>The multiplier applied to the line length to determine the minimum value allowed for fault distance before the results are considered invalid.</w:t>
+      </w:r>
+      <w:r>
+        <w:br/>
+      </w:r>
+    </w:p>
+    <w:p>
+      <w:pPr>
+        <w:pStyle w:val="ListParagraph"/>
+        <w:numPr>
+          <w:ilvl w:val="0"/>
+          <w:numId w:val="7"/>
+        </w:numPr>
+        <w:rPr>
+          <w:b/>
+        </w:rPr>
+      </w:pPr>
+      <w:proofErr w:type="spellStart"/>
+      <w:r>
+        <w:rPr>
+          <w:b/>
+        </w:rPr>
+        <w:t>FaultLocation.</w:t>
+      </w:r>
+      <w:r>
+        <w:rPr>
+          <w:b/>
+        </w:rPr>
         <w:t>PrefaultTrigger</w:t>
       </w:r>
       <w:proofErr w:type="spellEnd"/>
@@ -1786,95 +1948,6 @@
           <w:ilvl w:val="0"/>
           <w:numId w:val="7"/>
         </w:numPr>
-      </w:pPr>
-      <w:proofErr w:type="spellStart"/>
-      <w:r>
-        <w:rPr>
-          <w:b/>
-        </w:rPr>
-        <w:t>FaultLocation.FaultCalculationCycleMethod</w:t>
-      </w:r>
-      <w:proofErr w:type="spellEnd"/>
-    </w:p>
-    <w:p>
-      <w:pPr>
-        <w:pStyle w:val="ListParagraph"/>
-        <w:numPr>
-          <w:ilvl w:val="1"/>
-          <w:numId w:val="7"/>
-        </w:numPr>
-      </w:pPr>
-      <w:r>
-        <w:t xml:space="preserve">Default: </w:t>
-      </w:r>
-      <w:proofErr w:type="spellStart"/>
-      <w:r>
-        <w:t>MaxCurrent</w:t>
-      </w:r>
-      <w:proofErr w:type="spellEnd"/>
-    </w:p>
-    <w:p>
-      <w:pPr>
-        <w:pStyle w:val="ListParagraph"/>
-        <w:numPr>
-          <w:ilvl w:val="1"/>
-          <w:numId w:val="7"/>
-        </w:numPr>
-      </w:pPr>
-      <w:r>
-        <w:t>Determines which method to use to find the representative fault cycle for reporting fault analysis results.</w:t>
-      </w:r>
-    </w:p>
-    <w:p>
-      <w:pPr>
-        <w:pStyle w:val="ListParagraph"/>
-        <w:numPr>
-          <w:ilvl w:val="1"/>
-          <w:numId w:val="7"/>
-        </w:numPr>
-      </w:pPr>
-      <w:r>
-        <w:t>Valid methods:</w:t>
-      </w:r>
-    </w:p>
-    <w:p>
-      <w:pPr>
-        <w:pStyle w:val="ListParagraph"/>
-        <w:numPr>
-          <w:ilvl w:val="2"/>
-          <w:numId w:val="7"/>
-        </w:numPr>
-      </w:pPr>
-      <w:proofErr w:type="spellStart"/>
-      <w:r>
-        <w:t>MaxCurrent</w:t>
-      </w:r>
-      <w:proofErr w:type="spellEnd"/>
-    </w:p>
-    <w:p>
-      <w:pPr>
-        <w:pStyle w:val="ListParagraph"/>
-        <w:numPr>
-          <w:ilvl w:val="2"/>
-          <w:numId w:val="7"/>
-        </w:numPr>
-      </w:pPr>
-      <w:proofErr w:type="spellStart"/>
-      <w:r>
-        <w:t>LastFaultedCycle</w:t>
-      </w:r>
-      <w:proofErr w:type="spellEnd"/>
-      <w:r>
-        <w:br/>
-      </w:r>
-    </w:p>
-    <w:p>
-      <w:pPr>
-        <w:pStyle w:val="ListParagraph"/>
-        <w:numPr>
-          <w:ilvl w:val="0"/>
-          <w:numId w:val="7"/>
-        </w:numPr>
         <w:rPr>
           <w:b/>
         </w:rPr>
@@ -1929,20 +2002,24 @@
       <w:r>
         <w:br/>
       </w:r>
-    </w:p>
-    <w:p>
-      <w:pPr>
-        <w:pStyle w:val="ListParagraph"/>
-        <w:numPr>
-          <w:ilvl w:val="0"/>
-          <w:numId w:val="7"/>
-        </w:numPr>
-      </w:pPr>
-      <w:proofErr w:type="spellStart"/>
-      <w:r>
-        <w:rPr>
-          <w:b/>
-        </w:rPr>
+      <w:r>
+        <w:br w:type="page"/>
+      </w:r>
+    </w:p>
+    <w:p>
+      <w:pPr>
+        <w:pStyle w:val="ListParagraph"/>
+        <w:numPr>
+          <w:ilvl w:val="0"/>
+          <w:numId w:val="7"/>
+        </w:numPr>
+      </w:pPr>
+      <w:proofErr w:type="spellStart"/>
+      <w:r>
+        <w:rPr>
+          <w:b/>
+        </w:rPr>
+        <w:lastRenderedPageBreak/>
         <w:t>FaultLocation.WarnMissingDetectionLogic</w:t>
       </w:r>
       <w:proofErr w:type="spellEnd"/>
@@ -2097,27 +2174,23 @@
       <w:r>
         <w:br/>
       </w:r>
-      <w:r>
-        <w:br w:type="page"/>
-      </w:r>
-    </w:p>
-    <w:p>
-      <w:pPr>
-        <w:pStyle w:val="ListParagraph"/>
-        <w:numPr>
-          <w:ilvl w:val="0"/>
-          <w:numId w:val="7"/>
-        </w:numPr>
-        <w:rPr>
-          <w:b/>
-        </w:rPr>
-      </w:pPr>
-      <w:proofErr w:type="spellStart"/>
-      <w:r>
-        <w:rPr>
-          <w:b/>
-        </w:rPr>
-        <w:lastRenderedPageBreak/>
+    </w:p>
+    <w:p>
+      <w:pPr>
+        <w:pStyle w:val="ListParagraph"/>
+        <w:numPr>
+          <w:ilvl w:val="0"/>
+          <w:numId w:val="7"/>
+        </w:numPr>
+        <w:rPr>
+          <w:b/>
+        </w:rPr>
+      </w:pPr>
+      <w:proofErr w:type="spellStart"/>
+      <w:r>
+        <w:rPr>
+          <w:b/>
+        </w:rPr>
         <w:t>FileProcessorID</w:t>
       </w:r>
       <w:proofErr w:type="spellEnd"/>
@@ -2463,20 +2536,24 @@
       <w:r>
         <w:br/>
       </w:r>
-    </w:p>
-    <w:p>
-      <w:pPr>
-        <w:pStyle w:val="ListParagraph"/>
-        <w:numPr>
-          <w:ilvl w:val="0"/>
-          <w:numId w:val="7"/>
-        </w:numPr>
-      </w:pPr>
-      <w:proofErr w:type="spellStart"/>
-      <w:r>
-        <w:rPr>
-          <w:b/>
-        </w:rPr>
+      <w:r>
+        <w:br w:type="page"/>
+      </w:r>
+    </w:p>
+    <w:p>
+      <w:pPr>
+        <w:pStyle w:val="ListParagraph"/>
+        <w:numPr>
+          <w:ilvl w:val="0"/>
+          <w:numId w:val="7"/>
+        </w:numPr>
+      </w:pPr>
+      <w:proofErr w:type="spellStart"/>
+      <w:r>
+        <w:rPr>
+          <w:b/>
+        </w:rPr>
+        <w:lastRenderedPageBreak/>
         <w:t>FileWatcherBufferSize</w:t>
       </w:r>
       <w:proofErr w:type="spellEnd"/>
@@ -2575,6 +2652,246 @@
       <w:r>
         <w:br/>
       </w:r>
+    </w:p>
+    <w:p>
+      <w:pPr>
+        <w:pStyle w:val="ListParagraph"/>
+        <w:numPr>
+          <w:ilvl w:val="0"/>
+          <w:numId w:val="7"/>
+        </w:numPr>
+        <w:rPr>
+          <w:b/>
+        </w:rPr>
+      </w:pPr>
+      <w:proofErr w:type="spellStart"/>
+      <w:r>
+        <w:rPr>
+          <w:b/>
+        </w:rPr>
+        <w:t>FileWatcherEnumerationStrategy</w:t>
+      </w:r>
+      <w:proofErr w:type="spellEnd"/>
+    </w:p>
+    <w:p>
+      <w:pPr>
+        <w:pStyle w:val="ListParagraph"/>
+        <w:numPr>
+          <w:ilvl w:val="1"/>
+          <w:numId w:val="7"/>
+        </w:numPr>
+      </w:pPr>
+      <w:r>
+        <w:t xml:space="preserve">Default: </w:t>
+      </w:r>
+      <w:proofErr w:type="spellStart"/>
+      <w:r>
+        <w:t>ParallelSubdirectories</w:t>
+      </w:r>
+      <w:proofErr w:type="spellEnd"/>
+    </w:p>
+    <w:p>
+      <w:pPr>
+        <w:pStyle w:val="ListParagraph"/>
+        <w:numPr>
+          <w:ilvl w:val="1"/>
+          <w:numId w:val="7"/>
+        </w:numPr>
+      </w:pPr>
+      <w:r>
+        <w:t>Strategy used for enumeration of files in the file watcher.</w:t>
+      </w:r>
+    </w:p>
+    <w:p>
+      <w:pPr>
+        <w:pStyle w:val="ListParagraph"/>
+        <w:numPr>
+          <w:ilvl w:val="2"/>
+          <w:numId w:val="7"/>
+        </w:numPr>
+      </w:pPr>
+      <w:r>
+        <w:rPr>
+          <w:b/>
+        </w:rPr>
+        <w:t>Sequential</w:t>
+      </w:r>
+      <w:r>
+        <w:t xml:space="preserve"> processes all watch directories sequentially on a single thread using a depth-first recursive search.</w:t>
+      </w:r>
+    </w:p>
+    <w:p>
+      <w:pPr>
+        <w:pStyle w:val="ListParagraph"/>
+        <w:numPr>
+          <w:ilvl w:val="2"/>
+          <w:numId w:val="7"/>
+        </w:numPr>
+      </w:pPr>
+      <w:proofErr w:type="spellStart"/>
+      <w:r>
+        <w:rPr>
+          <w:b/>
+        </w:rPr>
+        <w:t>ParallelWatchDirectories</w:t>
+      </w:r>
+      <w:proofErr w:type="spellEnd"/>
+      <w:r>
+        <w:t xml:space="preserve"> processes all watch directories in parallel on their own thread using a depth-first recursive search.</w:t>
+      </w:r>
+    </w:p>
+    <w:p>
+      <w:pPr>
+        <w:pStyle w:val="ListParagraph"/>
+        <w:numPr>
+          <w:ilvl w:val="2"/>
+          <w:numId w:val="7"/>
+        </w:numPr>
+      </w:pPr>
+      <w:proofErr w:type="spellStart"/>
+      <w:r>
+        <w:rPr>
+          <w:b/>
+        </w:rPr>
+        <w:t>ParallelSubdirectories</w:t>
+      </w:r>
+      <w:proofErr w:type="spellEnd"/>
+      <w:r>
+        <w:t xml:space="preserve"> processes each directory on its own thread, including subdirectories.</w:t>
+      </w:r>
+    </w:p>
+    <w:p>
+      <w:pPr>
+        <w:pStyle w:val="ListParagraph"/>
+        <w:numPr>
+          <w:ilvl w:val="2"/>
+          <w:numId w:val="7"/>
+        </w:numPr>
+      </w:pPr>
+      <w:r>
+        <w:rPr>
+          <w:b/>
+        </w:rPr>
+        <w:t>None</w:t>
+      </w:r>
+      <w:r>
+        <w:t xml:space="preserve"> disables file enumeration.</w:t>
+      </w:r>
+      <w:r>
+        <w:br/>
+      </w:r>
+    </w:p>
+    <w:p>
+      <w:pPr>
+        <w:pStyle w:val="ListParagraph"/>
+        <w:numPr>
+          <w:ilvl w:val="0"/>
+          <w:numId w:val="7"/>
+        </w:numPr>
+      </w:pPr>
+      <w:proofErr w:type="spellStart"/>
+      <w:r>
+        <w:rPr>
+          <w:b/>
+        </w:rPr>
+        <w:t>FileWatcherInternalThreadCount</w:t>
+      </w:r>
+      <w:proofErr w:type="spellEnd"/>
+    </w:p>
+    <w:p>
+      <w:pPr>
+        <w:pStyle w:val="ListParagraph"/>
+        <w:numPr>
+          <w:ilvl w:val="1"/>
+          <w:numId w:val="7"/>
+        </w:numPr>
+      </w:pPr>
+      <w:r>
+        <w:t>Default: 0</w:t>
+      </w:r>
+    </w:p>
+    <w:p>
+      <w:pPr>
+        <w:pStyle w:val="ListParagraph"/>
+        <w:numPr>
+          <w:ilvl w:val="1"/>
+          <w:numId w:val="7"/>
+        </w:numPr>
+      </w:pPr>
+      <w:r>
+        <w:t>The number of threads used internally to the file processor.</w:t>
+      </w:r>
+    </w:p>
+    <w:p>
+      <w:pPr>
+        <w:pStyle w:val="ListParagraph"/>
+        <w:numPr>
+          <w:ilvl w:val="1"/>
+          <w:numId w:val="7"/>
+        </w:numPr>
+      </w:pPr>
+      <w:r>
+        <w:t>Values less than zero indicate that the file processor should use as many threads as there are logical processors in the system.</w:t>
+      </w:r>
+      <w:r>
+        <w:br/>
+      </w:r>
+    </w:p>
+    <w:p>
+      <w:pPr>
+        <w:pStyle w:val="ListParagraph"/>
+        <w:numPr>
+          <w:ilvl w:val="0"/>
+          <w:numId w:val="7"/>
+        </w:numPr>
+      </w:pPr>
+      <w:proofErr w:type="spellStart"/>
+      <w:r>
+        <w:rPr>
+          <w:b/>
+        </w:rPr>
+        <w:t>FileWatcherMaxFragmentation</w:t>
+      </w:r>
+      <w:proofErr w:type="spellEnd"/>
+    </w:p>
+    <w:p>
+      <w:pPr>
+        <w:pStyle w:val="ListParagraph"/>
+        <w:numPr>
+          <w:ilvl w:val="1"/>
+          <w:numId w:val="7"/>
+        </w:numPr>
+      </w:pPr>
+      <w:r>
+        <w:t>Default: 10</w:t>
+      </w:r>
+    </w:p>
+    <w:p>
+      <w:pPr>
+        <w:pStyle w:val="ListParagraph"/>
+        <w:numPr>
+          <w:ilvl w:val="1"/>
+          <w:numId w:val="7"/>
+        </w:numPr>
+      </w:pPr>
+      <w:r>
+        <w:t>The maximum amount of fragmentation allowed before compacting the list of processed files in the file watcher.</w:t>
+      </w:r>
+    </w:p>
+    <w:p>
+      <w:pPr>
+        <w:pStyle w:val="ListParagraph"/>
+        <w:numPr>
+          <w:ilvl w:val="1"/>
+          <w:numId w:val="7"/>
+        </w:numPr>
+      </w:pPr>
+      <w:r>
+        <w:t>The amount of fragmentation is measured as the number of files that have been removed from the watch directory since the start of the program or the last compact operation.</w:t>
+      </w:r>
+      <w:r>
+        <w:br/>
+      </w:r>
       <w:r>
         <w:br w:type="page"/>
       </w:r>
@@ -2586,9 +2903,6 @@
           <w:ilvl w:val="0"/>
           <w:numId w:val="7"/>
         </w:numPr>
-        <w:rPr>
-          <w:b/>
-        </w:rPr>
       </w:pPr>
       <w:proofErr w:type="spellStart"/>
       <w:r>
@@ -2596,132 +2910,791 @@
           <w:b/>
         </w:rPr>
         <w:lastRenderedPageBreak/>
-        <w:t>FileWatcherEnumerationStrategy</w:t>
-      </w:r>
-      <w:proofErr w:type="spellEnd"/>
-    </w:p>
-    <w:p>
-      <w:pPr>
-        <w:pStyle w:val="ListParagraph"/>
-        <w:numPr>
-          <w:ilvl w:val="1"/>
-          <w:numId w:val="7"/>
-        </w:numPr>
-      </w:pPr>
-      <w:r>
-        <w:t xml:space="preserve">Default: </w:t>
-      </w:r>
-      <w:proofErr w:type="spellStart"/>
-      <w:r>
-        <w:t>ParallelSubdirectories</w:t>
-      </w:r>
-      <w:proofErr w:type="spellEnd"/>
-    </w:p>
-    <w:p>
-      <w:pPr>
-        <w:pStyle w:val="ListParagraph"/>
-        <w:numPr>
-          <w:ilvl w:val="1"/>
-          <w:numId w:val="7"/>
-        </w:numPr>
-      </w:pPr>
-      <w:r>
-        <w:t>Strategy used for enumeration of files in the file watcher.</w:t>
-      </w:r>
-    </w:p>
-    <w:p>
-      <w:pPr>
-        <w:pStyle w:val="ListParagraph"/>
-        <w:numPr>
-          <w:ilvl w:val="2"/>
-          <w:numId w:val="7"/>
-        </w:numPr>
-      </w:pPr>
-      <w:r>
-        <w:rPr>
-          <w:b/>
-        </w:rPr>
-        <w:t>Sequential</w:t>
-      </w:r>
-      <w:r>
-        <w:t xml:space="preserve"> processes all watch directories sequentially on a single thread using a depth-first recursive search.</w:t>
-      </w:r>
-    </w:p>
-    <w:p>
-      <w:pPr>
-        <w:pStyle w:val="ListParagraph"/>
-        <w:numPr>
-          <w:ilvl w:val="2"/>
-          <w:numId w:val="7"/>
-        </w:numPr>
-      </w:pPr>
-      <w:proofErr w:type="spellStart"/>
-      <w:r>
-        <w:rPr>
-          <w:b/>
-        </w:rPr>
-        <w:t>ParallelWatchDirectories</w:t>
-      </w:r>
-      <w:proofErr w:type="spellEnd"/>
-      <w:r>
-        <w:t xml:space="preserve"> processes all watch directories in parallel on their own thread using a depth-first recursive search.</w:t>
-      </w:r>
-    </w:p>
-    <w:p>
-      <w:pPr>
-        <w:pStyle w:val="ListParagraph"/>
-        <w:numPr>
-          <w:ilvl w:val="2"/>
-          <w:numId w:val="7"/>
-        </w:numPr>
-      </w:pPr>
-      <w:proofErr w:type="spellStart"/>
-      <w:r>
-        <w:rPr>
-          <w:b/>
-        </w:rPr>
-        <w:t>ParallelSubdirectories</w:t>
-      </w:r>
-      <w:proofErr w:type="spellEnd"/>
-      <w:r>
-        <w:t xml:space="preserve"> processes each directory on its own thread, including subdirectories.</w:t>
-      </w:r>
-    </w:p>
-    <w:p>
-      <w:pPr>
-        <w:pStyle w:val="ListParagraph"/>
-        <w:numPr>
-          <w:ilvl w:val="2"/>
-          <w:numId w:val="7"/>
-        </w:numPr>
-      </w:pPr>
-      <w:r>
-        <w:rPr>
-          <w:b/>
-        </w:rPr>
-        <w:t>None</w:t>
-      </w:r>
-      <w:r>
-        <w:t xml:space="preserve"> disables file enumeration.</w:t>
-      </w:r>
-      <w:r>
-        <w:br/>
-      </w:r>
-    </w:p>
-    <w:p>
-      <w:pPr>
-        <w:pStyle w:val="ListParagraph"/>
-        <w:numPr>
-          <w:ilvl w:val="0"/>
-          <w:numId w:val="7"/>
-        </w:numPr>
-      </w:pPr>
-      <w:proofErr w:type="spellStart"/>
-      <w:r>
-        <w:rPr>
-          <w:b/>
-        </w:rPr>
-        <w:t>FileWatcherInternalThreadCount</w:t>
+        <w:t>FileWatcherOrderedEnumeration</w:t>
+      </w:r>
+      <w:proofErr w:type="spellEnd"/>
+    </w:p>
+    <w:p>
+      <w:pPr>
+        <w:pStyle w:val="ListParagraph"/>
+        <w:numPr>
+          <w:ilvl w:val="1"/>
+          <w:numId w:val="7"/>
+        </w:numPr>
+      </w:pPr>
+      <w:r>
+        <w:t>Default: False</w:t>
+      </w:r>
+    </w:p>
+    <w:p>
+      <w:pPr>
+        <w:pStyle w:val="ListParagraph"/>
+        <w:numPr>
+          <w:ilvl w:val="1"/>
+          <w:numId w:val="7"/>
+        </w:numPr>
+      </w:pPr>
+      <w:r>
+        <w:t>Indicates whether the file watcher should raise events for enumerated files in alphabetical order.</w:t>
+      </w:r>
+      <w:r>
+        <w:br/>
+      </w:r>
+    </w:p>
+    <w:p>
+      <w:pPr>
+        <w:pStyle w:val="ListParagraph"/>
+        <w:numPr>
+          <w:ilvl w:val="0"/>
+          <w:numId w:val="7"/>
+        </w:numPr>
+        <w:rPr>
+          <w:b/>
+        </w:rPr>
+      </w:pPr>
+      <w:proofErr w:type="spellStart"/>
+      <w:r>
+        <w:rPr>
+          <w:b/>
+        </w:rPr>
+        <w:t>Historian.InstanceName</w:t>
+      </w:r>
+      <w:proofErr w:type="spellEnd"/>
+    </w:p>
+    <w:p>
+      <w:pPr>
+        <w:pStyle w:val="ListParagraph"/>
+        <w:numPr>
+          <w:ilvl w:val="1"/>
+          <w:numId w:val="7"/>
+        </w:numPr>
+        <w:rPr>
+          <w:b/>
+        </w:rPr>
+      </w:pPr>
+      <w:r>
+        <w:t>Default: XDA</w:t>
+      </w:r>
+    </w:p>
+    <w:p>
+      <w:pPr>
+        <w:pStyle w:val="ListParagraph"/>
+        <w:numPr>
+          <w:ilvl w:val="1"/>
+          <w:numId w:val="7"/>
+        </w:numPr>
+      </w:pPr>
+      <w:r>
+        <w:t>The instance name of the historian instance to be used for archiving trending data.</w:t>
+      </w:r>
+      <w:r>
+        <w:br/>
+      </w:r>
+    </w:p>
+    <w:p>
+      <w:pPr>
+        <w:pStyle w:val="ListParagraph"/>
+        <w:numPr>
+          <w:ilvl w:val="0"/>
+          <w:numId w:val="7"/>
+        </w:numPr>
+        <w:rPr>
+          <w:b/>
+        </w:rPr>
+      </w:pPr>
+      <w:proofErr w:type="spellStart"/>
+      <w:r>
+        <w:rPr>
+          <w:b/>
+        </w:rPr>
+        <w:t>Historian.Server</w:t>
+      </w:r>
+      <w:proofErr w:type="spellEnd"/>
+    </w:p>
+    <w:p>
+      <w:pPr>
+        <w:pStyle w:val="ListParagraph"/>
+        <w:numPr>
+          <w:ilvl w:val="1"/>
+          <w:numId w:val="7"/>
+        </w:numPr>
+        <w:rPr>
+          <w:b/>
+        </w:rPr>
+      </w:pPr>
+      <w:r>
+        <w:t>Default: 127.0.0.1</w:t>
+      </w:r>
+    </w:p>
+    <w:p>
+      <w:pPr>
+        <w:pStyle w:val="ListParagraph"/>
+        <w:numPr>
+          <w:ilvl w:val="1"/>
+          <w:numId w:val="7"/>
+        </w:numPr>
+      </w:pPr>
+      <w:r>
+        <w:t xml:space="preserve">The hostname and port of the </w:t>
+      </w:r>
+      <w:proofErr w:type="spellStart"/>
+      <w:r>
+        <w:t>openHistorian</w:t>
+      </w:r>
+      <w:proofErr w:type="spellEnd"/>
+      <w:r>
+        <w:t xml:space="preserve"> 2.0 server to be used for archiving trending data. (e.g. 127.0.0.1:38402).</w:t>
+      </w:r>
+      <w:r>
+        <w:br/>
+      </w:r>
+    </w:p>
+    <w:p>
+      <w:pPr>
+        <w:pStyle w:val="ListParagraph"/>
+        <w:numPr>
+          <w:ilvl w:val="0"/>
+          <w:numId w:val="7"/>
+        </w:numPr>
+        <w:rPr>
+          <w:b/>
+        </w:rPr>
+      </w:pPr>
+      <w:r>
+        <w:rPr>
+          <w:b/>
+        </w:rPr>
+        <w:t>Historian.URL</w:t>
+      </w:r>
+    </w:p>
+    <w:p>
+      <w:pPr>
+        <w:pStyle w:val="ListParagraph"/>
+        <w:numPr>
+          <w:ilvl w:val="1"/>
+          <w:numId w:val="7"/>
+        </w:numPr>
+        <w:rPr>
+          <w:b/>
+        </w:rPr>
+      </w:pPr>
+      <w:r>
+        <w:t>Default: http://127.0.0.1:8180</w:t>
+      </w:r>
+    </w:p>
+    <w:p>
+      <w:pPr>
+        <w:pStyle w:val="ListParagraph"/>
+        <w:numPr>
+          <w:ilvl w:val="1"/>
+          <w:numId w:val="7"/>
+        </w:numPr>
+        <w:rPr>
+          <w:b/>
+        </w:rPr>
+      </w:pPr>
+      <w:r>
+        <w:t xml:space="preserve">The URL of the </w:t>
+      </w:r>
+      <w:proofErr w:type="spellStart"/>
+      <w:r>
+        <w:t>openHistorian</w:t>
+      </w:r>
+      <w:proofErr w:type="spellEnd"/>
+      <w:r>
+        <w:t xml:space="preserve"> 2.0</w:t>
+      </w:r>
+      <w:r>
+        <w:t xml:space="preserve"> web management tool.</w:t>
+      </w:r>
+      <w:r>
+        <w:br/>
+      </w:r>
+    </w:p>
+    <w:p>
+      <w:pPr>
+        <w:pStyle w:val="ListParagraph"/>
+        <w:numPr>
+          <w:ilvl w:val="0"/>
+          <w:numId w:val="7"/>
+        </w:numPr>
+        <w:rPr>
+          <w:b/>
+        </w:rPr>
+      </w:pPr>
+      <w:proofErr w:type="spellStart"/>
+      <w:r>
+        <w:rPr>
+          <w:b/>
+        </w:rPr>
+        <w:t>InterruptionThreshold</w:t>
+      </w:r>
+      <w:proofErr w:type="spellEnd"/>
+    </w:p>
+    <w:p>
+      <w:pPr>
+        <w:pStyle w:val="ListParagraph"/>
+        <w:numPr>
+          <w:ilvl w:val="1"/>
+          <w:numId w:val="7"/>
+        </w:numPr>
+        <w:rPr>
+          <w:b/>
+        </w:rPr>
+      </w:pPr>
+      <w:r>
+        <w:t>Default: 0.1</w:t>
+      </w:r>
+    </w:p>
+    <w:p>
+      <w:pPr>
+        <w:pStyle w:val="ListParagraph"/>
+        <w:numPr>
+          <w:ilvl w:val="1"/>
+          <w:numId w:val="7"/>
+        </w:numPr>
+      </w:pPr>
+      <w:r>
+        <w:t>The per-unit voltage that represents the threshold between a sag and an interruption.</w:t>
+      </w:r>
+      <w:r>
+        <w:br/>
+      </w:r>
+    </w:p>
+    <w:p>
+      <w:pPr>
+        <w:pStyle w:val="ListParagraph"/>
+        <w:numPr>
+          <w:ilvl w:val="0"/>
+          <w:numId w:val="7"/>
+        </w:numPr>
+      </w:pPr>
+      <w:proofErr w:type="spellStart"/>
+      <w:r>
+        <w:rPr>
+          <w:b/>
+        </w:rPr>
+        <w:t>LengthUnits</w:t>
+      </w:r>
+      <w:proofErr w:type="spellEnd"/>
+    </w:p>
+    <w:p>
+      <w:pPr>
+        <w:pStyle w:val="ListParagraph"/>
+        <w:numPr>
+          <w:ilvl w:val="1"/>
+          <w:numId w:val="7"/>
+        </w:numPr>
+      </w:pPr>
+      <w:r>
+        <w:t>Default: miles</w:t>
+      </w:r>
+    </w:p>
+    <w:p>
+      <w:pPr>
+        <w:pStyle w:val="ListParagraph"/>
+        <w:numPr>
+          <w:ilvl w:val="1"/>
+          <w:numId w:val="7"/>
+        </w:numPr>
+      </w:pPr>
+      <w:r>
+        <w:t>The units of measure to use for lengths.</w:t>
+      </w:r>
+    </w:p>
+    <w:p>
+      <w:pPr>
+        <w:pStyle w:val="ListParagraph"/>
+        <w:numPr>
+          <w:ilvl w:val="1"/>
+          <w:numId w:val="7"/>
+        </w:numPr>
+      </w:pPr>
+      <w:r>
+        <w:t>This value is only applied to human-readable exports and does not affect the fault calculations.</w:t>
+      </w:r>
+      <w:r>
+        <w:br/>
+      </w:r>
+    </w:p>
+    <w:p>
+      <w:pPr>
+        <w:pStyle w:val="ListParagraph"/>
+        <w:numPr>
+          <w:ilvl w:val="0"/>
+          <w:numId w:val="7"/>
+        </w:numPr>
+      </w:pPr>
+      <w:proofErr w:type="spellStart"/>
+      <w:r>
+        <w:rPr>
+          <w:b/>
+        </w:rPr>
+        <w:t>MaxCurrent</w:t>
+      </w:r>
+      <w:proofErr w:type="spellEnd"/>
+    </w:p>
+    <w:p>
+      <w:pPr>
+        <w:pStyle w:val="ListParagraph"/>
+        <w:numPr>
+          <w:ilvl w:val="1"/>
+          <w:numId w:val="7"/>
+        </w:numPr>
+      </w:pPr>
+      <w:r>
+        <w:t>Default: 1000000.0</w:t>
+      </w:r>
+    </w:p>
+    <w:p>
+      <w:pPr>
+        <w:pStyle w:val="ListParagraph"/>
+        <w:numPr>
+          <w:ilvl w:val="1"/>
+          <w:numId w:val="7"/>
+        </w:numPr>
+      </w:pPr>
+      <w:r>
+        <w:t>The threshold, in amps, at which the current exceeds engineering reasonableness.</w:t>
+      </w:r>
+    </w:p>
+    <w:p>
+      <w:pPr>
+        <w:pStyle w:val="ListParagraph"/>
+        <w:numPr>
+          <w:ilvl w:val="1"/>
+          <w:numId w:val="7"/>
+        </w:numPr>
+      </w:pPr>
+      <w:r>
+        <w:t>Events with data that exceeds engineering reasonableness will be excluded from fault analysis.</w:t>
+      </w:r>
+      <w:r>
+        <w:br/>
+      </w:r>
+      <w:r>
+        <w:br w:type="page"/>
+      </w:r>
+    </w:p>
+    <w:p>
+      <w:pPr>
+        <w:pStyle w:val="ListParagraph"/>
+        <w:numPr>
+          <w:ilvl w:val="0"/>
+          <w:numId w:val="7"/>
+        </w:numPr>
+        <w:rPr>
+          <w:b/>
+        </w:rPr>
+      </w:pPr>
+      <w:proofErr w:type="spellStart"/>
+      <w:r>
+        <w:rPr>
+          <w:b/>
+        </w:rPr>
+        <w:lastRenderedPageBreak/>
+        <w:t>MaxFileCreationTimeOffset</w:t>
+      </w:r>
+      <w:proofErr w:type="spellEnd"/>
+    </w:p>
+    <w:p>
+      <w:pPr>
+        <w:pStyle w:val="ListParagraph"/>
+        <w:numPr>
+          <w:ilvl w:val="1"/>
+          <w:numId w:val="7"/>
+        </w:numPr>
+        <w:rPr>
+          <w:b/>
+        </w:rPr>
+      </w:pPr>
+      <w:r>
+        <w:t>Default: 0.0</w:t>
+      </w:r>
+    </w:p>
+    <w:p>
+      <w:pPr>
+        <w:pStyle w:val="ListParagraph"/>
+        <w:numPr>
+          <w:ilvl w:val="1"/>
+          <w:numId w:val="7"/>
+        </w:numPr>
+        <w:rPr>
+          <w:b/>
+        </w:rPr>
+      </w:pPr>
+      <w:r>
+        <w:t>The maximum number of hours prior to the current system time before the file creation time indicates that the data should not be processed.</w:t>
+      </w:r>
+    </w:p>
+    <w:p>
+      <w:pPr>
+        <w:pStyle w:val="ListParagraph"/>
+        <w:numPr>
+          <w:ilvl w:val="1"/>
+          <w:numId w:val="7"/>
+        </w:numPr>
+        <w:rPr>
+          <w:b/>
+        </w:rPr>
+      </w:pPr>
+      <w:r>
+        <w:t>Use this setting when the file creation time closely coincides with the time of the data in the file to automatically skip old files and not process them.</w:t>
+      </w:r>
+    </w:p>
+    <w:p>
+      <w:pPr>
+        <w:pStyle w:val="ListParagraph"/>
+        <w:numPr>
+          <w:ilvl w:val="1"/>
+          <w:numId w:val="7"/>
+        </w:numPr>
+      </w:pPr>
+      <w:r>
+        <w:t xml:space="preserve">The default value, 0.0, disables this setting so that </w:t>
+      </w:r>
+      <w:proofErr w:type="spellStart"/>
+      <w:r>
+        <w:t>openXDA</w:t>
+      </w:r>
+      <w:proofErr w:type="spellEnd"/>
+      <w:r>
+        <w:t xml:space="preserve"> processes all files regardless of the creation time.</w:t>
+      </w:r>
+      <w:r>
+        <w:br/>
+      </w:r>
+    </w:p>
+    <w:p>
+      <w:pPr>
+        <w:pStyle w:val="ListParagraph"/>
+        <w:numPr>
+          <w:ilvl w:val="0"/>
+          <w:numId w:val="7"/>
+        </w:numPr>
+        <w:rPr>
+          <w:b/>
+        </w:rPr>
+      </w:pPr>
+      <w:proofErr w:type="spellStart"/>
+      <w:r>
+        <w:rPr>
+          <w:b/>
+        </w:rPr>
+        <w:t>MaxFileDuration</w:t>
+      </w:r>
+      <w:proofErr w:type="spellEnd"/>
+    </w:p>
+    <w:p>
+      <w:pPr>
+        <w:pStyle w:val="ListParagraph"/>
+        <w:numPr>
+          <w:ilvl w:val="1"/>
+          <w:numId w:val="7"/>
+        </w:numPr>
+        <w:rPr>
+          <w:b/>
+        </w:rPr>
+      </w:pPr>
+      <w:r>
+        <w:t>Default: 0.0</w:t>
+      </w:r>
+    </w:p>
+    <w:p>
+      <w:pPr>
+        <w:pStyle w:val="ListParagraph"/>
+        <w:numPr>
+          <w:ilvl w:val="1"/>
+          <w:numId w:val="7"/>
+        </w:numPr>
+        <w:rPr>
+          <w:b/>
+        </w:rPr>
+      </w:pPr>
+      <w:r>
+        <w:t xml:space="preserve">The maximum duration, in seconds, of the files processed by </w:t>
+      </w:r>
+      <w:proofErr w:type="spellStart"/>
+      <w:r>
+        <w:t>openXDA</w:t>
+      </w:r>
+      <w:proofErr w:type="spellEnd"/>
+      <w:r>
+        <w:t xml:space="preserve">. Files with a larger duration will be skipped by </w:t>
+      </w:r>
+      <w:proofErr w:type="spellStart"/>
+      <w:r>
+        <w:t>openXDA’s</w:t>
+      </w:r>
+      <w:proofErr w:type="spellEnd"/>
+      <w:r>
+        <w:t xml:space="preserve"> file processing engine.</w:t>
+      </w:r>
+    </w:p>
+    <w:p>
+      <w:pPr>
+        <w:pStyle w:val="ListParagraph"/>
+        <w:numPr>
+          <w:ilvl w:val="1"/>
+          <w:numId w:val="7"/>
+        </w:numPr>
+      </w:pPr>
+      <w:r>
+        <w:t xml:space="preserve">The default value, 0.0, disables this setting so that </w:t>
+      </w:r>
+      <w:proofErr w:type="spellStart"/>
+      <w:r>
+        <w:t>openXDA</w:t>
+      </w:r>
+      <w:proofErr w:type="spellEnd"/>
+      <w:r>
+        <w:t xml:space="preserve"> processes all files regardless of the duration.</w:t>
+      </w:r>
+      <w:r>
+        <w:br/>
+      </w:r>
+    </w:p>
+    <w:p>
+      <w:pPr>
+        <w:pStyle w:val="ListParagraph"/>
+        <w:numPr>
+          <w:ilvl w:val="0"/>
+          <w:numId w:val="7"/>
+        </w:numPr>
+      </w:pPr>
+      <w:proofErr w:type="spellStart"/>
+      <w:r>
+        <w:rPr>
+          <w:b/>
+        </w:rPr>
+        <w:t>MaxTimeOffset</w:t>
+      </w:r>
+      <w:proofErr w:type="spellEnd"/>
+    </w:p>
+    <w:p>
+      <w:pPr>
+        <w:pStyle w:val="ListParagraph"/>
+        <w:numPr>
+          <w:ilvl w:val="1"/>
+          <w:numId w:val="7"/>
+        </w:numPr>
+      </w:pPr>
+      <w:r>
+        <w:t>Default: 0.0</w:t>
+      </w:r>
+    </w:p>
+    <w:p>
+      <w:pPr>
+        <w:pStyle w:val="ListParagraph"/>
+        <w:numPr>
+          <w:ilvl w:val="1"/>
+          <w:numId w:val="7"/>
+        </w:numPr>
+      </w:pPr>
+      <w:r>
+        <w:t>The maximum number of hours beyond the current system time before the time of the event record indicates that the data is unreasonable.</w:t>
+      </w:r>
+    </w:p>
+    <w:p>
+      <w:pPr>
+        <w:pStyle w:val="ListParagraph"/>
+        <w:numPr>
+          <w:ilvl w:val="1"/>
+          <w:numId w:val="7"/>
+        </w:numPr>
+      </w:pPr>
+      <w:r>
+        <w:t>Events with data that is considered unreasonable will be excluded from fault analysis.</w:t>
+      </w:r>
+    </w:p>
+    <w:p>
+      <w:pPr>
+        <w:pStyle w:val="ListParagraph"/>
+        <w:numPr>
+          <w:ilvl w:val="1"/>
+          <w:numId w:val="7"/>
+        </w:numPr>
+      </w:pPr>
+      <w:r>
+        <w:t xml:space="preserve">The default value of 0.0 disables this setting so that </w:t>
+      </w:r>
+      <w:proofErr w:type="spellStart"/>
+      <w:r>
+        <w:t>openXDA</w:t>
+      </w:r>
+      <w:proofErr w:type="spellEnd"/>
+      <w:r>
+        <w:t xml:space="preserve"> processes files regardless of how far in the future the timestamps are.</w:t>
+      </w:r>
+      <w:r>
+        <w:br/>
+      </w:r>
+    </w:p>
+    <w:p>
+      <w:pPr>
+        <w:pStyle w:val="ListParagraph"/>
+        <w:numPr>
+          <w:ilvl w:val="0"/>
+          <w:numId w:val="7"/>
+        </w:numPr>
+        <w:rPr>
+          <w:b/>
+        </w:rPr>
+      </w:pPr>
+      <w:proofErr w:type="spellStart"/>
+      <w:r>
+        <w:rPr>
+          <w:b/>
+        </w:rPr>
+        <w:t>MaxVoltage</w:t>
+      </w:r>
+      <w:proofErr w:type="spellEnd"/>
+    </w:p>
+    <w:p>
+      <w:pPr>
+        <w:pStyle w:val="ListParagraph"/>
+        <w:numPr>
+          <w:ilvl w:val="1"/>
+          <w:numId w:val="7"/>
+        </w:numPr>
+      </w:pPr>
+      <w:r>
+        <w:t>Default: 2.0</w:t>
+      </w:r>
+    </w:p>
+    <w:p>
+      <w:pPr>
+        <w:pStyle w:val="ListParagraph"/>
+        <w:numPr>
+          <w:ilvl w:val="1"/>
+          <w:numId w:val="7"/>
+        </w:numPr>
+      </w:pPr>
+      <w:r>
+        <w:t>The per-unit threshold at which the voltage exceeds engineering reasonableness.</w:t>
+      </w:r>
+    </w:p>
+    <w:p>
+      <w:pPr>
+        <w:pStyle w:val="ListParagraph"/>
+        <w:numPr>
+          <w:ilvl w:val="1"/>
+          <w:numId w:val="7"/>
+        </w:numPr>
+      </w:pPr>
+      <w:r>
+        <w:t>Events with data that exceeds engineering reasonableness will be excluded from fault analysis.</w:t>
+      </w:r>
+      <w:r>
+        <w:br/>
+      </w:r>
+    </w:p>
+    <w:p>
+      <w:pPr>
+        <w:pStyle w:val="ListParagraph"/>
+        <w:numPr>
+          <w:ilvl w:val="0"/>
+          <w:numId w:val="7"/>
+        </w:numPr>
+        <w:rPr>
+          <w:b/>
+        </w:rPr>
+      </w:pPr>
+      <w:proofErr w:type="spellStart"/>
+      <w:r>
+        <w:rPr>
+          <w:b/>
+        </w:rPr>
+        <w:t>MinTimeOffset</w:t>
+      </w:r>
+      <w:proofErr w:type="spellEnd"/>
+    </w:p>
+    <w:p>
+      <w:pPr>
+        <w:pStyle w:val="ListParagraph"/>
+        <w:numPr>
+          <w:ilvl w:val="1"/>
+          <w:numId w:val="7"/>
+        </w:numPr>
+        <w:rPr>
+          <w:b/>
+        </w:rPr>
+      </w:pPr>
+      <w:r>
+        <w:t>Default: 0.0</w:t>
+      </w:r>
+    </w:p>
+    <w:p>
+      <w:pPr>
+        <w:pStyle w:val="ListParagraph"/>
+        <w:numPr>
+          <w:ilvl w:val="1"/>
+          <w:numId w:val="7"/>
+        </w:numPr>
+        <w:rPr>
+          <w:b/>
+        </w:rPr>
+      </w:pPr>
+      <w:r>
+        <w:t>The maximum number of hours prior to the current system time before the time of the record indicates that the data is unreasonable.</w:t>
+      </w:r>
+    </w:p>
+    <w:p>
+      <w:pPr>
+        <w:pStyle w:val="ListParagraph"/>
+        <w:numPr>
+          <w:ilvl w:val="1"/>
+          <w:numId w:val="7"/>
+        </w:numPr>
+        <w:rPr>
+          <w:b/>
+        </w:rPr>
+      </w:pPr>
+      <w:r>
+        <w:t>Events with data that is considered unreasonable will be excluded from fault analysis.</w:t>
+      </w:r>
+    </w:p>
+    <w:p>
+      <w:pPr>
+        <w:pStyle w:val="ListParagraph"/>
+        <w:numPr>
+          <w:ilvl w:val="1"/>
+          <w:numId w:val="7"/>
+        </w:numPr>
+      </w:pPr>
+      <w:r>
+        <w:t xml:space="preserve">The default value of 0.0 disables this setting so that </w:t>
+      </w:r>
+      <w:proofErr w:type="spellStart"/>
+      <w:r>
+        <w:t>openXDA</w:t>
+      </w:r>
+      <w:proofErr w:type="spellEnd"/>
+      <w:r>
+        <w:t xml:space="preserve"> processes files regardless of how old the timestamps are.</w:t>
+      </w:r>
+      <w:r>
+        <w:br/>
+      </w:r>
+      <w:r>
+        <w:br w:type="page"/>
+      </w:r>
+    </w:p>
+    <w:p>
+      <w:pPr>
+        <w:pStyle w:val="ListParagraph"/>
+        <w:numPr>
+          <w:ilvl w:val="0"/>
+          <w:numId w:val="7"/>
+        </w:numPr>
+      </w:pPr>
+      <w:proofErr w:type="spellStart"/>
+      <w:r>
+        <w:rPr>
+          <w:b/>
+        </w:rPr>
+        <w:lastRenderedPageBreak/>
+        <w:t>ProcessingThreadCount</w:t>
       </w:r>
       <w:proofErr w:type="spellEnd"/>
     </w:p>
@@ -2746,227 +3719,317 @@
         </w:numPr>
       </w:pPr>
       <w:r>
-        <w:t>The number of threads used internally to the file processor.</w:t>
-      </w:r>
-    </w:p>
-    <w:p>
-      <w:pPr>
-        <w:pStyle w:val="ListParagraph"/>
-        <w:numPr>
-          <w:ilvl w:val="1"/>
-          <w:numId w:val="7"/>
-        </w:numPr>
-      </w:pPr>
-      <w:r>
-        <w:t>Values less than zero indicate that the file processor should use as many threads as there are logical processors in the system.</w:t>
-      </w:r>
-      <w:r>
-        <w:br/>
-      </w:r>
-    </w:p>
-    <w:p>
-      <w:pPr>
-        <w:pStyle w:val="ListParagraph"/>
-        <w:numPr>
-          <w:ilvl w:val="0"/>
-          <w:numId w:val="7"/>
-        </w:numPr>
-      </w:pPr>
-      <w:proofErr w:type="spellStart"/>
-      <w:r>
-        <w:rPr>
-          <w:b/>
-        </w:rPr>
-        <w:t>FileWatcherMaxFragmentation</w:t>
-      </w:r>
-      <w:proofErr w:type="spellEnd"/>
-    </w:p>
-    <w:p>
-      <w:pPr>
-        <w:pStyle w:val="ListParagraph"/>
-        <w:numPr>
-          <w:ilvl w:val="1"/>
-          <w:numId w:val="7"/>
-        </w:numPr>
-      </w:pPr>
-      <w:r>
-        <w:t>Default: 10</w:t>
-      </w:r>
-    </w:p>
-    <w:p>
-      <w:pPr>
-        <w:pStyle w:val="ListParagraph"/>
-        <w:numPr>
-          <w:ilvl w:val="1"/>
-          <w:numId w:val="7"/>
-        </w:numPr>
-      </w:pPr>
-      <w:r>
-        <w:t>The maximum amount of fragmentation allowed before compacting the list of processed files in the file watcher.</w:t>
-      </w:r>
-    </w:p>
-    <w:p>
-      <w:pPr>
-        <w:pStyle w:val="ListParagraph"/>
-        <w:numPr>
-          <w:ilvl w:val="1"/>
-          <w:numId w:val="7"/>
-        </w:numPr>
-      </w:pPr>
-      <w:r>
-        <w:t>The amount of fragmentation is measured as the number of files that have been removed from the watch directory since the start of the program or the last compact operation.</w:t>
-      </w:r>
-      <w:r>
-        <w:br/>
-      </w:r>
-    </w:p>
-    <w:p>
-      <w:pPr>
-        <w:pStyle w:val="ListParagraph"/>
-        <w:numPr>
-          <w:ilvl w:val="0"/>
-          <w:numId w:val="7"/>
-        </w:numPr>
-      </w:pPr>
-      <w:proofErr w:type="spellStart"/>
-      <w:r>
-        <w:rPr>
-          <w:b/>
-        </w:rPr>
-        <w:t>FileWatcherOrderedEnumeration</w:t>
-      </w:r>
-      <w:proofErr w:type="spellEnd"/>
-    </w:p>
-    <w:p>
-      <w:pPr>
-        <w:pStyle w:val="ListParagraph"/>
-        <w:numPr>
-          <w:ilvl w:val="1"/>
-          <w:numId w:val="7"/>
-        </w:numPr>
-      </w:pPr>
-      <w:r>
-        <w:t>Default: False</w:t>
-      </w:r>
-    </w:p>
-    <w:p>
-      <w:pPr>
-        <w:pStyle w:val="ListParagraph"/>
-        <w:numPr>
-          <w:ilvl w:val="1"/>
-          <w:numId w:val="7"/>
-        </w:numPr>
-      </w:pPr>
-      <w:r>
-        <w:t>Indicates whether the file watcher should raise events for enumerated files in alphabetical order.</w:t>
-      </w:r>
-      <w:r>
-        <w:br/>
-      </w:r>
-    </w:p>
-    <w:p>
-      <w:pPr>
-        <w:pStyle w:val="ListParagraph"/>
-        <w:numPr>
-          <w:ilvl w:val="0"/>
-          <w:numId w:val="7"/>
-        </w:numPr>
-        <w:rPr>
-          <w:b/>
-        </w:rPr>
-      </w:pPr>
-      <w:proofErr w:type="spellStart"/>
-      <w:r>
-        <w:rPr>
-          <w:b/>
-        </w:rPr>
-        <w:t>Historian.InstanceName</w:t>
-      </w:r>
-      <w:proofErr w:type="spellEnd"/>
-    </w:p>
-    <w:p>
-      <w:pPr>
-        <w:pStyle w:val="ListParagraph"/>
-        <w:numPr>
-          <w:ilvl w:val="1"/>
-          <w:numId w:val="7"/>
-        </w:numPr>
-        <w:rPr>
-          <w:b/>
-        </w:rPr>
-      </w:pPr>
-      <w:r>
-        <w:t>Default: XDA</w:t>
-      </w:r>
-    </w:p>
-    <w:p>
-      <w:pPr>
-        <w:pStyle w:val="ListParagraph"/>
-        <w:numPr>
-          <w:ilvl w:val="1"/>
-          <w:numId w:val="7"/>
-        </w:numPr>
-      </w:pPr>
-      <w:r>
-        <w:t>The instance name of the historian instance to be used for archiving trending data.</w:t>
-      </w:r>
-      <w:r>
-        <w:br/>
-      </w:r>
-    </w:p>
-    <w:p>
-      <w:pPr>
-        <w:pStyle w:val="ListParagraph"/>
-        <w:numPr>
-          <w:ilvl w:val="0"/>
-          <w:numId w:val="7"/>
-        </w:numPr>
-        <w:rPr>
-          <w:b/>
-        </w:rPr>
-      </w:pPr>
-      <w:proofErr w:type="spellStart"/>
-      <w:r>
-        <w:rPr>
-          <w:b/>
-        </w:rPr>
-        <w:t>Historian.Server</w:t>
-      </w:r>
-      <w:proofErr w:type="spellEnd"/>
-    </w:p>
-    <w:p>
-      <w:pPr>
-        <w:pStyle w:val="ListParagraph"/>
-        <w:numPr>
-          <w:ilvl w:val="1"/>
-          <w:numId w:val="7"/>
-        </w:numPr>
-        <w:rPr>
-          <w:b/>
-        </w:rPr>
-      </w:pPr>
-      <w:r>
-        <w:t>Default: 127.0.0.1</w:t>
-      </w:r>
-    </w:p>
-    <w:p>
-      <w:pPr>
-        <w:pStyle w:val="ListParagraph"/>
-        <w:numPr>
-          <w:ilvl w:val="1"/>
-          <w:numId w:val="7"/>
-        </w:numPr>
-      </w:pPr>
-      <w:r>
-        <w:t xml:space="preserve">The hostname and port of the </w:t>
-      </w:r>
-      <w:proofErr w:type="spellStart"/>
-      <w:r>
-        <w:t>openHistorian</w:t>
-      </w:r>
-      <w:proofErr w:type="spellEnd"/>
-      <w:r>
-        <w:t xml:space="preserve"> 2.0 server to be used for archiving trending data. (e.g. 127.0.0.1:38402).</w:t>
+        <w:t>The number of threads used for processing meter data concurrently.</w:t>
+      </w:r>
+    </w:p>
+    <w:p>
+      <w:pPr>
+        <w:pStyle w:val="ListParagraph"/>
+        <w:numPr>
+          <w:ilvl w:val="1"/>
+          <w:numId w:val="7"/>
+        </w:numPr>
+      </w:pPr>
+      <w:r>
+        <w:t>Values less than zero indicate that the system should use as many threads as there are logical processors in the system.</w:t>
+      </w:r>
+      <w:r>
+        <w:br/>
+      </w:r>
+    </w:p>
+    <w:p>
+      <w:pPr>
+        <w:pStyle w:val="ListParagraph"/>
+        <w:numPr>
+          <w:ilvl w:val="0"/>
+          <w:numId w:val="7"/>
+        </w:numPr>
+      </w:pPr>
+      <w:proofErr w:type="spellStart"/>
+      <w:r>
+        <w:rPr>
+          <w:b/>
+        </w:rPr>
+        <w:t>ResultsPath</w:t>
+      </w:r>
+      <w:proofErr w:type="spellEnd"/>
+    </w:p>
+    <w:p>
+      <w:pPr>
+        <w:pStyle w:val="ListParagraph"/>
+        <w:numPr>
+          <w:ilvl w:val="1"/>
+          <w:numId w:val="7"/>
+        </w:numPr>
+      </w:pPr>
+      <w:r>
+        <w:t>Default: Results</w:t>
+      </w:r>
+    </w:p>
+    <w:p>
+      <w:pPr>
+        <w:pStyle w:val="ListParagraph"/>
+        <w:numPr>
+          <w:ilvl w:val="1"/>
+          <w:numId w:val="7"/>
+        </w:numPr>
+      </w:pPr>
+      <w:r>
+        <w:t>Directory to which the results of fault analysis will be written.</w:t>
+      </w:r>
+      <w:r>
+        <w:br/>
+      </w:r>
+    </w:p>
+    <w:p>
+      <w:pPr>
+        <w:pStyle w:val="ListParagraph"/>
+        <w:numPr>
+          <w:ilvl w:val="0"/>
+          <w:numId w:val="7"/>
+        </w:numPr>
+      </w:pPr>
+      <w:proofErr w:type="spellStart"/>
+      <w:r>
+        <w:rPr>
+          <w:b/>
+        </w:rPr>
+        <w:t>SagThreshold</w:t>
+      </w:r>
+      <w:proofErr w:type="spellEnd"/>
+    </w:p>
+    <w:p>
+      <w:pPr>
+        <w:pStyle w:val="ListParagraph"/>
+        <w:numPr>
+          <w:ilvl w:val="1"/>
+          <w:numId w:val="7"/>
+        </w:numPr>
+      </w:pPr>
+      <w:r>
+        <w:t>Default: 0.9</w:t>
+      </w:r>
+    </w:p>
+    <w:p>
+      <w:pPr>
+        <w:pStyle w:val="ListParagraph"/>
+        <w:numPr>
+          <w:ilvl w:val="1"/>
+          <w:numId w:val="7"/>
+        </w:numPr>
+      </w:pPr>
+      <w:r>
+        <w:t>The per-unit voltage that represents the threshold between a sag and normal conditions.</w:t>
+      </w:r>
+      <w:r>
+        <w:br/>
+      </w:r>
+    </w:p>
+    <w:p>
+      <w:pPr>
+        <w:pStyle w:val="ListParagraph"/>
+        <w:numPr>
+          <w:ilvl w:val="0"/>
+          <w:numId w:val="7"/>
+        </w:numPr>
+      </w:pPr>
+      <w:proofErr w:type="spellStart"/>
+      <w:r>
+        <w:rPr>
+          <w:b/>
+        </w:rPr>
+        <w:t>SkipOnCRCHashMatch</w:t>
+      </w:r>
+      <w:proofErr w:type="spellEnd"/>
+    </w:p>
+    <w:p>
+      <w:pPr>
+        <w:pStyle w:val="ListParagraph"/>
+        <w:numPr>
+          <w:ilvl w:val="1"/>
+          <w:numId w:val="7"/>
+        </w:numPr>
+      </w:pPr>
+      <w:r>
+        <w:t>Default: True</w:t>
+      </w:r>
+    </w:p>
+    <w:p>
+      <w:pPr>
+        <w:pStyle w:val="ListParagraph"/>
+        <w:numPr>
+          <w:ilvl w:val="1"/>
+          <w:numId w:val="7"/>
+        </w:numPr>
+      </w:pPr>
+      <w:r>
+        <w:t>Skips files that have already been processed based on a CRC hash match. This setting effectively forces the system to skip files if another file with the exact same content has already been processed.</w:t>
+      </w:r>
+      <w:r>
+        <w:br/>
+      </w:r>
+    </w:p>
+    <w:p>
+      <w:pPr>
+        <w:pStyle w:val="ListParagraph"/>
+        <w:numPr>
+          <w:ilvl w:val="0"/>
+          <w:numId w:val="7"/>
+        </w:numPr>
+      </w:pPr>
+      <w:proofErr w:type="spellStart"/>
+      <w:r>
+        <w:rPr>
+          <w:b/>
+        </w:rPr>
+        <w:t>SwellThreshold</w:t>
+      </w:r>
+      <w:proofErr w:type="spellEnd"/>
+    </w:p>
+    <w:p>
+      <w:pPr>
+        <w:pStyle w:val="ListParagraph"/>
+        <w:numPr>
+          <w:ilvl w:val="1"/>
+          <w:numId w:val="7"/>
+        </w:numPr>
+      </w:pPr>
+      <w:r>
+        <w:t>Default: 1.1</w:t>
+      </w:r>
+    </w:p>
+    <w:p>
+      <w:pPr>
+        <w:pStyle w:val="ListParagraph"/>
+        <w:numPr>
+          <w:ilvl w:val="1"/>
+          <w:numId w:val="7"/>
+        </w:numPr>
+      </w:pPr>
+      <w:r>
+        <w:t>The per-unit voltage that represents the threshold between a swell and normal conditions.</w:t>
+      </w:r>
+      <w:r>
+        <w:br/>
+      </w:r>
+    </w:p>
+    <w:p>
+      <w:pPr>
+        <w:pStyle w:val="ListParagraph"/>
+        <w:numPr>
+          <w:ilvl w:val="0"/>
+          <w:numId w:val="7"/>
+        </w:numPr>
+        <w:rPr>
+          <w:b/>
+        </w:rPr>
+      </w:pPr>
+      <w:proofErr w:type="spellStart"/>
+      <w:r>
+        <w:rPr>
+          <w:b/>
+        </w:rPr>
+        <w:t>SystemFrequency</w:t>
+      </w:r>
+      <w:proofErr w:type="spellEnd"/>
+    </w:p>
+    <w:p>
+      <w:pPr>
+        <w:pStyle w:val="ListParagraph"/>
+        <w:numPr>
+          <w:ilvl w:val="1"/>
+          <w:numId w:val="7"/>
+        </w:numPr>
+        <w:rPr>
+          <w:b/>
+        </w:rPr>
+      </w:pPr>
+      <w:r>
+        <w:t>Default: 60.0</w:t>
+      </w:r>
+    </w:p>
+    <w:p>
+      <w:pPr>
+        <w:pStyle w:val="ListParagraph"/>
+        <w:numPr>
+          <w:ilvl w:val="1"/>
+          <w:numId w:val="7"/>
+        </w:numPr>
+      </w:pPr>
+      <w:r>
+        <w:t xml:space="preserve">The frequency, in Hz, of the electrical system being analyzed by </w:t>
+      </w:r>
+      <w:proofErr w:type="spellStart"/>
+      <w:r>
+        <w:t>openXDA</w:t>
+      </w:r>
+      <w:proofErr w:type="spellEnd"/>
+      <w:r>
+        <w:t>.</w:t>
+      </w:r>
+      <w:r>
+        <w:br/>
+      </w:r>
+    </w:p>
+    <w:p>
+      <w:pPr>
+        <w:pStyle w:val="ListParagraph"/>
+        <w:numPr>
+          <w:ilvl w:val="0"/>
+          <w:numId w:val="7"/>
+        </w:numPr>
+      </w:pPr>
+      <w:proofErr w:type="spellStart"/>
+      <w:r>
+        <w:rPr>
+          <w:b/>
+        </w:rPr>
+        <w:t>TimeTolerance</w:t>
+      </w:r>
+      <w:proofErr w:type="spellEnd"/>
+    </w:p>
+    <w:p>
+      <w:pPr>
+        <w:pStyle w:val="ListParagraph"/>
+        <w:numPr>
+          <w:ilvl w:val="1"/>
+          <w:numId w:val="7"/>
+        </w:numPr>
+      </w:pPr>
+      <w:r>
+        <w:t>Default: 0.5</w:t>
+      </w:r>
+    </w:p>
+    <w:p>
+      <w:pPr>
+        <w:pStyle w:val="ListParagraph"/>
+        <w:numPr>
+          <w:ilvl w:val="1"/>
+          <w:numId w:val="7"/>
+        </w:numPr>
+      </w:pPr>
+      <w:r>
+        <w:t>The maximum distance, in seconds, between a meter’s clock and real time.</w:t>
+      </w:r>
+    </w:p>
+    <w:p>
+      <w:pPr>
+        <w:pStyle w:val="ListParagraph"/>
+        <w:numPr>
+          <w:ilvl w:val="1"/>
+          <w:numId w:val="7"/>
+        </w:numPr>
+      </w:pPr>
+      <w:r>
+        <w:t xml:space="preserve">Adjust this parameter to increase or decrease the tolerance used by </w:t>
+      </w:r>
+      <w:proofErr w:type="spellStart"/>
+      <w:r>
+        <w:t>openXDA</w:t>
+      </w:r>
+      <w:proofErr w:type="spellEnd"/>
+      <w:r>
+        <w:t xml:space="preserve"> when aligning events that occurred at approximately the same time. The system will attempt to determine whether two events could have occurred at the same time based on their relative positions in time, taking into account this time tolerance.</w:t>
       </w:r>
       <w:r>
         <w:br/>
@@ -2982,999 +4045,13 @@
           <w:ilvl w:val="0"/>
           <w:numId w:val="7"/>
         </w:numPr>
-        <w:rPr>
-          <w:b/>
-        </w:rPr>
-      </w:pPr>
+      </w:pPr>
+      <w:proofErr w:type="spellStart"/>
       <w:r>
         <w:rPr>
           <w:b/>
         </w:rPr>
         <w:lastRenderedPageBreak/>
-        <w:t>Historian.URL</w:t>
-      </w:r>
-    </w:p>
-    <w:p>
-      <w:pPr>
-        <w:pStyle w:val="ListParagraph"/>
-        <w:numPr>
-          <w:ilvl w:val="1"/>
-          <w:numId w:val="7"/>
-        </w:numPr>
-        <w:rPr>
-          <w:b/>
-        </w:rPr>
-      </w:pPr>
-      <w:r>
-        <w:t>Default: http://127.0.0.1:8180</w:t>
-      </w:r>
-    </w:p>
-    <w:p>
-      <w:pPr>
-        <w:pStyle w:val="ListParagraph"/>
-        <w:numPr>
-          <w:ilvl w:val="1"/>
-          <w:numId w:val="7"/>
-        </w:numPr>
-        <w:rPr>
-          <w:b/>
-        </w:rPr>
-      </w:pPr>
-      <w:r>
-        <w:t xml:space="preserve">The URL of the </w:t>
-      </w:r>
-      <w:proofErr w:type="spellStart"/>
-      <w:r>
-        <w:t>openHistorian</w:t>
-      </w:r>
-      <w:proofErr w:type="spellEnd"/>
-      <w:r>
-        <w:t xml:space="preserve"> 2.0</w:t>
-      </w:r>
-      <w:r>
-        <w:t xml:space="preserve"> web management tool.</w:t>
-      </w:r>
-      <w:r>
-        <w:br/>
-      </w:r>
-    </w:p>
-    <w:p>
-      <w:pPr>
-        <w:pStyle w:val="ListParagraph"/>
-        <w:numPr>
-          <w:ilvl w:val="0"/>
-          <w:numId w:val="7"/>
-        </w:numPr>
-        <w:rPr>
-          <w:b/>
-        </w:rPr>
-      </w:pPr>
-      <w:proofErr w:type="spellStart"/>
-      <w:r>
-        <w:rPr>
-          <w:b/>
-        </w:rPr>
-        <w:t>InterruptionThreshold</w:t>
-      </w:r>
-      <w:proofErr w:type="spellEnd"/>
-    </w:p>
-    <w:p>
-      <w:pPr>
-        <w:pStyle w:val="ListParagraph"/>
-        <w:numPr>
-          <w:ilvl w:val="1"/>
-          <w:numId w:val="7"/>
-        </w:numPr>
-        <w:rPr>
-          <w:b/>
-        </w:rPr>
-      </w:pPr>
-      <w:r>
-        <w:t>Default: 0.1</w:t>
-      </w:r>
-    </w:p>
-    <w:p>
-      <w:pPr>
-        <w:pStyle w:val="ListParagraph"/>
-        <w:numPr>
-          <w:ilvl w:val="1"/>
-          <w:numId w:val="7"/>
-        </w:numPr>
-      </w:pPr>
-      <w:r>
-        <w:t>The per-unit voltage that represents the threshold between a sag and an interruption.</w:t>
-      </w:r>
-      <w:r>
-        <w:br/>
-      </w:r>
-    </w:p>
-    <w:p>
-      <w:pPr>
-        <w:pStyle w:val="ListParagraph"/>
-        <w:numPr>
-          <w:ilvl w:val="0"/>
-          <w:numId w:val="7"/>
-        </w:numPr>
-      </w:pPr>
-      <w:proofErr w:type="spellStart"/>
-      <w:r>
-        <w:rPr>
-          <w:b/>
-        </w:rPr>
-        <w:t>LengthUnits</w:t>
-      </w:r>
-      <w:proofErr w:type="spellEnd"/>
-    </w:p>
-    <w:p>
-      <w:pPr>
-        <w:pStyle w:val="ListParagraph"/>
-        <w:numPr>
-          <w:ilvl w:val="1"/>
-          <w:numId w:val="7"/>
-        </w:numPr>
-      </w:pPr>
-      <w:r>
-        <w:t>Default: miles</w:t>
-      </w:r>
-    </w:p>
-    <w:p>
-      <w:pPr>
-        <w:pStyle w:val="ListParagraph"/>
-        <w:numPr>
-          <w:ilvl w:val="1"/>
-          <w:numId w:val="7"/>
-        </w:numPr>
-      </w:pPr>
-      <w:r>
-        <w:t>The units of measure to use for lengths.</w:t>
-      </w:r>
-    </w:p>
-    <w:p>
-      <w:pPr>
-        <w:pStyle w:val="ListParagraph"/>
-        <w:numPr>
-          <w:ilvl w:val="1"/>
-          <w:numId w:val="7"/>
-        </w:numPr>
-      </w:pPr>
-      <w:r>
-        <w:t>This value is only applied to human-readable exports and does not affect the fault calculations.</w:t>
-      </w:r>
-      <w:r>
-        <w:br/>
-      </w:r>
-    </w:p>
-    <w:p>
-      <w:pPr>
-        <w:pStyle w:val="ListParagraph"/>
-        <w:numPr>
-          <w:ilvl w:val="0"/>
-          <w:numId w:val="7"/>
-        </w:numPr>
-      </w:pPr>
-      <w:proofErr w:type="spellStart"/>
-      <w:r>
-        <w:rPr>
-          <w:b/>
-        </w:rPr>
-        <w:t>MaxCurrent</w:t>
-      </w:r>
-      <w:proofErr w:type="spellEnd"/>
-    </w:p>
-    <w:p>
-      <w:pPr>
-        <w:pStyle w:val="ListParagraph"/>
-        <w:numPr>
-          <w:ilvl w:val="1"/>
-          <w:numId w:val="7"/>
-        </w:numPr>
-      </w:pPr>
-      <w:r>
-        <w:t>Default: 1000000.0</w:t>
-      </w:r>
-    </w:p>
-    <w:p>
-      <w:pPr>
-        <w:pStyle w:val="ListParagraph"/>
-        <w:numPr>
-          <w:ilvl w:val="1"/>
-          <w:numId w:val="7"/>
-        </w:numPr>
-      </w:pPr>
-      <w:r>
-        <w:t>The threshold, in amps, at which the current exceeds engineering reasonableness.</w:t>
-      </w:r>
-    </w:p>
-    <w:p>
-      <w:pPr>
-        <w:pStyle w:val="ListParagraph"/>
-        <w:numPr>
-          <w:ilvl w:val="1"/>
-          <w:numId w:val="7"/>
-        </w:numPr>
-      </w:pPr>
-      <w:r>
-        <w:t>Events with data that exceeds engineering reasonableness will be excluded from fault analysis.</w:t>
-      </w:r>
-      <w:r>
-        <w:br/>
-      </w:r>
-    </w:p>
-    <w:p>
-      <w:pPr>
-        <w:pStyle w:val="ListParagraph"/>
-        <w:numPr>
-          <w:ilvl w:val="0"/>
-          <w:numId w:val="7"/>
-        </w:numPr>
-        <w:rPr>
-          <w:b/>
-        </w:rPr>
-      </w:pPr>
-      <w:proofErr w:type="spellStart"/>
-      <w:r>
-        <w:rPr>
-          <w:b/>
-        </w:rPr>
-        <w:t>MaxFileCreationTimeOffset</w:t>
-      </w:r>
-      <w:proofErr w:type="spellEnd"/>
-    </w:p>
-    <w:p>
-      <w:pPr>
-        <w:pStyle w:val="ListParagraph"/>
-        <w:numPr>
-          <w:ilvl w:val="1"/>
-          <w:numId w:val="7"/>
-        </w:numPr>
-        <w:rPr>
-          <w:b/>
-        </w:rPr>
-      </w:pPr>
-      <w:r>
-        <w:t>Default: 0.0</w:t>
-      </w:r>
-    </w:p>
-    <w:p>
-      <w:pPr>
-        <w:pStyle w:val="ListParagraph"/>
-        <w:numPr>
-          <w:ilvl w:val="1"/>
-          <w:numId w:val="7"/>
-        </w:numPr>
-        <w:rPr>
-          <w:b/>
-        </w:rPr>
-      </w:pPr>
-      <w:r>
-        <w:t>The maximum number of hours prior to the current system time before the file creation time indicates that the data should not be processed.</w:t>
-      </w:r>
-    </w:p>
-    <w:p>
-      <w:pPr>
-        <w:pStyle w:val="ListParagraph"/>
-        <w:numPr>
-          <w:ilvl w:val="1"/>
-          <w:numId w:val="7"/>
-        </w:numPr>
-        <w:rPr>
-          <w:b/>
-        </w:rPr>
-      </w:pPr>
-      <w:r>
-        <w:t>Use this setting when the file creation time closely coincides with the time of the data in the file to automatically skip old files and not process them.</w:t>
-      </w:r>
-    </w:p>
-    <w:p>
-      <w:pPr>
-        <w:pStyle w:val="ListParagraph"/>
-        <w:numPr>
-          <w:ilvl w:val="1"/>
-          <w:numId w:val="7"/>
-        </w:numPr>
-      </w:pPr>
-      <w:r>
-        <w:t xml:space="preserve">The default value, 0.0, disables this setting so that </w:t>
-      </w:r>
-      <w:proofErr w:type="spellStart"/>
-      <w:r>
-        <w:t>openXDA</w:t>
-      </w:r>
-      <w:proofErr w:type="spellEnd"/>
-      <w:r>
-        <w:t xml:space="preserve"> processes all files regardless of the creation time.</w:t>
-      </w:r>
-      <w:r>
-        <w:br/>
-      </w:r>
-    </w:p>
-    <w:p>
-      <w:pPr>
-        <w:pStyle w:val="ListParagraph"/>
-        <w:numPr>
-          <w:ilvl w:val="0"/>
-          <w:numId w:val="7"/>
-        </w:numPr>
-        <w:rPr>
-          <w:b/>
-        </w:rPr>
-      </w:pPr>
-      <w:proofErr w:type="spellStart"/>
-      <w:r>
-        <w:rPr>
-          <w:b/>
-        </w:rPr>
-        <w:t>MaxFileDuration</w:t>
-      </w:r>
-      <w:proofErr w:type="spellEnd"/>
-    </w:p>
-    <w:p>
-      <w:pPr>
-        <w:pStyle w:val="ListParagraph"/>
-        <w:numPr>
-          <w:ilvl w:val="1"/>
-          <w:numId w:val="7"/>
-        </w:numPr>
-        <w:rPr>
-          <w:b/>
-        </w:rPr>
-      </w:pPr>
-      <w:r>
-        <w:t>Default: 0.0</w:t>
-      </w:r>
-    </w:p>
-    <w:p>
-      <w:pPr>
-        <w:pStyle w:val="ListParagraph"/>
-        <w:numPr>
-          <w:ilvl w:val="1"/>
-          <w:numId w:val="7"/>
-        </w:numPr>
-        <w:rPr>
-          <w:b/>
-        </w:rPr>
-      </w:pPr>
-      <w:r>
-        <w:t xml:space="preserve">The maximum duration, in seconds, of the files processed by </w:t>
-      </w:r>
-      <w:proofErr w:type="spellStart"/>
-      <w:r>
-        <w:t>openXDA</w:t>
-      </w:r>
-      <w:proofErr w:type="spellEnd"/>
-      <w:r>
-        <w:t xml:space="preserve">. Files with a larger duration will be skipped by </w:t>
-      </w:r>
-      <w:proofErr w:type="spellStart"/>
-      <w:r>
-        <w:t>openXDA’s</w:t>
-      </w:r>
-      <w:proofErr w:type="spellEnd"/>
-      <w:r>
-        <w:t xml:space="preserve"> file processing engine.</w:t>
-      </w:r>
-    </w:p>
-    <w:p>
-      <w:pPr>
-        <w:pStyle w:val="ListParagraph"/>
-        <w:numPr>
-          <w:ilvl w:val="1"/>
-          <w:numId w:val="7"/>
-        </w:numPr>
-      </w:pPr>
-      <w:r>
-        <w:t xml:space="preserve">The default value, 0.0, disables this setting so that </w:t>
-      </w:r>
-      <w:proofErr w:type="spellStart"/>
-      <w:r>
-        <w:t>openXDA</w:t>
-      </w:r>
-      <w:proofErr w:type="spellEnd"/>
-      <w:r>
-        <w:t xml:space="preserve"> processes all files regardless of the duration.</w:t>
-      </w:r>
-      <w:r>
-        <w:br/>
-      </w:r>
-      <w:r>
-        <w:br w:type="page"/>
-      </w:r>
-    </w:p>
-    <w:p>
-      <w:pPr>
-        <w:pStyle w:val="ListParagraph"/>
-        <w:numPr>
-          <w:ilvl w:val="0"/>
-          <w:numId w:val="7"/>
-        </w:numPr>
-      </w:pPr>
-      <w:proofErr w:type="spellStart"/>
-      <w:r>
-        <w:rPr>
-          <w:b/>
-        </w:rPr>
-        <w:lastRenderedPageBreak/>
-        <w:t>MaxTimeOffset</w:t>
-      </w:r>
-      <w:proofErr w:type="spellEnd"/>
-    </w:p>
-    <w:p>
-      <w:pPr>
-        <w:pStyle w:val="ListParagraph"/>
-        <w:numPr>
-          <w:ilvl w:val="1"/>
-          <w:numId w:val="7"/>
-        </w:numPr>
-      </w:pPr>
-      <w:r>
-        <w:t>Default: 0.0</w:t>
-      </w:r>
-    </w:p>
-    <w:p>
-      <w:pPr>
-        <w:pStyle w:val="ListParagraph"/>
-        <w:numPr>
-          <w:ilvl w:val="1"/>
-          <w:numId w:val="7"/>
-        </w:numPr>
-      </w:pPr>
-      <w:r>
-        <w:t>The maximum number of hours beyond the current system time before the time of the event record indicates that the data is unreasonable.</w:t>
-      </w:r>
-    </w:p>
-    <w:p>
-      <w:pPr>
-        <w:pStyle w:val="ListParagraph"/>
-        <w:numPr>
-          <w:ilvl w:val="1"/>
-          <w:numId w:val="7"/>
-        </w:numPr>
-      </w:pPr>
-      <w:r>
-        <w:t>Events with data that is considered unreasonable will be excluded from fault analysis.</w:t>
-      </w:r>
-    </w:p>
-    <w:p>
-      <w:pPr>
-        <w:pStyle w:val="ListParagraph"/>
-        <w:numPr>
-          <w:ilvl w:val="1"/>
-          <w:numId w:val="7"/>
-        </w:numPr>
-      </w:pPr>
-      <w:r>
-        <w:t xml:space="preserve">The default value of 0.0 disables this setting so that </w:t>
-      </w:r>
-      <w:proofErr w:type="spellStart"/>
-      <w:r>
-        <w:t>openXDA</w:t>
-      </w:r>
-      <w:proofErr w:type="spellEnd"/>
-      <w:r>
-        <w:t xml:space="preserve"> processes files regardless of how far in the future the timestamps are.</w:t>
-      </w:r>
-      <w:r>
-        <w:br/>
-      </w:r>
-    </w:p>
-    <w:p>
-      <w:pPr>
-        <w:pStyle w:val="ListParagraph"/>
-        <w:numPr>
-          <w:ilvl w:val="0"/>
-          <w:numId w:val="7"/>
-        </w:numPr>
-        <w:rPr>
-          <w:b/>
-        </w:rPr>
-      </w:pPr>
-      <w:proofErr w:type="spellStart"/>
-      <w:r>
-        <w:rPr>
-          <w:b/>
-        </w:rPr>
-        <w:t>MaxVoltage</w:t>
-      </w:r>
-      <w:proofErr w:type="spellEnd"/>
-    </w:p>
-    <w:p>
-      <w:pPr>
-        <w:pStyle w:val="ListParagraph"/>
-        <w:numPr>
-          <w:ilvl w:val="1"/>
-          <w:numId w:val="7"/>
-        </w:numPr>
-      </w:pPr>
-      <w:r>
-        <w:t>Default: 2.0</w:t>
-      </w:r>
-    </w:p>
-    <w:p>
-      <w:pPr>
-        <w:pStyle w:val="ListParagraph"/>
-        <w:numPr>
-          <w:ilvl w:val="1"/>
-          <w:numId w:val="7"/>
-        </w:numPr>
-      </w:pPr>
-      <w:r>
-        <w:t>The per-unit threshold at which the voltage exceeds engineering reasonableness.</w:t>
-      </w:r>
-    </w:p>
-    <w:p>
-      <w:pPr>
-        <w:pStyle w:val="ListParagraph"/>
-        <w:numPr>
-          <w:ilvl w:val="1"/>
-          <w:numId w:val="7"/>
-        </w:numPr>
-      </w:pPr>
-      <w:r>
-        <w:t>Events with data that exceeds engineering reasonableness will be excluded from fault analysis.</w:t>
-      </w:r>
-      <w:r>
-        <w:br/>
-      </w:r>
-    </w:p>
-    <w:p>
-      <w:pPr>
-        <w:pStyle w:val="ListParagraph"/>
-        <w:numPr>
-          <w:ilvl w:val="0"/>
-          <w:numId w:val="7"/>
-        </w:numPr>
-        <w:rPr>
-          <w:b/>
-        </w:rPr>
-      </w:pPr>
-      <w:proofErr w:type="spellStart"/>
-      <w:r>
-        <w:rPr>
-          <w:b/>
-        </w:rPr>
-        <w:t>MinTimeOffset</w:t>
-      </w:r>
-      <w:proofErr w:type="spellEnd"/>
-    </w:p>
-    <w:p>
-      <w:pPr>
-        <w:pStyle w:val="ListParagraph"/>
-        <w:numPr>
-          <w:ilvl w:val="1"/>
-          <w:numId w:val="7"/>
-        </w:numPr>
-        <w:rPr>
-          <w:b/>
-        </w:rPr>
-      </w:pPr>
-      <w:r>
-        <w:t>Default: 0.0</w:t>
-      </w:r>
-    </w:p>
-    <w:p>
-      <w:pPr>
-        <w:pStyle w:val="ListParagraph"/>
-        <w:numPr>
-          <w:ilvl w:val="1"/>
-          <w:numId w:val="7"/>
-        </w:numPr>
-        <w:rPr>
-          <w:b/>
-        </w:rPr>
-      </w:pPr>
-      <w:r>
-        <w:t>The maximum number of hours prior to the current system time before the time of the record indicates that the data is unreasonable.</w:t>
-      </w:r>
-    </w:p>
-    <w:p>
-      <w:pPr>
-        <w:pStyle w:val="ListParagraph"/>
-        <w:numPr>
-          <w:ilvl w:val="1"/>
-          <w:numId w:val="7"/>
-        </w:numPr>
-        <w:rPr>
-          <w:b/>
-        </w:rPr>
-      </w:pPr>
-      <w:r>
-        <w:t>Events with data that is considered unreasonable will be excluded from fault analysis.</w:t>
-      </w:r>
-    </w:p>
-    <w:p>
-      <w:pPr>
-        <w:pStyle w:val="ListParagraph"/>
-        <w:numPr>
-          <w:ilvl w:val="1"/>
-          <w:numId w:val="7"/>
-        </w:numPr>
-      </w:pPr>
-      <w:r>
-        <w:t xml:space="preserve">The default value of 0.0 disables this setting so that </w:t>
-      </w:r>
-      <w:proofErr w:type="spellStart"/>
-      <w:r>
-        <w:t>openXDA</w:t>
-      </w:r>
-      <w:proofErr w:type="spellEnd"/>
-      <w:r>
-        <w:t xml:space="preserve"> processes files regardless of how old the timestamps are.</w:t>
-      </w:r>
-      <w:r>
-        <w:br/>
-      </w:r>
-    </w:p>
-    <w:p>
-      <w:pPr>
-        <w:pStyle w:val="ListParagraph"/>
-        <w:numPr>
-          <w:ilvl w:val="0"/>
-          <w:numId w:val="7"/>
-        </w:numPr>
-      </w:pPr>
-      <w:proofErr w:type="spellStart"/>
-      <w:r>
-        <w:rPr>
-          <w:b/>
-        </w:rPr>
-        <w:t>ProcessingThreadCount</w:t>
-      </w:r>
-      <w:proofErr w:type="spellEnd"/>
-    </w:p>
-    <w:p>
-      <w:pPr>
-        <w:pStyle w:val="ListParagraph"/>
-        <w:numPr>
-          <w:ilvl w:val="1"/>
-          <w:numId w:val="7"/>
-        </w:numPr>
-      </w:pPr>
-      <w:r>
-        <w:t>Default: 0</w:t>
-      </w:r>
-    </w:p>
-    <w:p>
-      <w:pPr>
-        <w:pStyle w:val="ListParagraph"/>
-        <w:numPr>
-          <w:ilvl w:val="1"/>
-          <w:numId w:val="7"/>
-        </w:numPr>
-      </w:pPr>
-      <w:r>
-        <w:t>The number of threads used for processing meter data concurrently.</w:t>
-      </w:r>
-    </w:p>
-    <w:p>
-      <w:pPr>
-        <w:pStyle w:val="ListParagraph"/>
-        <w:numPr>
-          <w:ilvl w:val="1"/>
-          <w:numId w:val="7"/>
-        </w:numPr>
-      </w:pPr>
-      <w:r>
-        <w:t>Values less than zero indicate that the system should use as many threads as there are logical processors in the system.</w:t>
-      </w:r>
-      <w:r>
-        <w:br/>
-      </w:r>
-    </w:p>
-    <w:p>
-      <w:pPr>
-        <w:pStyle w:val="ListParagraph"/>
-        <w:numPr>
-          <w:ilvl w:val="0"/>
-          <w:numId w:val="7"/>
-        </w:numPr>
-      </w:pPr>
-      <w:proofErr w:type="spellStart"/>
-      <w:r>
-        <w:rPr>
-          <w:b/>
-        </w:rPr>
-        <w:t>ResultsPath</w:t>
-      </w:r>
-      <w:proofErr w:type="spellEnd"/>
-    </w:p>
-    <w:p>
-      <w:pPr>
-        <w:pStyle w:val="ListParagraph"/>
-        <w:numPr>
-          <w:ilvl w:val="1"/>
-          <w:numId w:val="7"/>
-        </w:numPr>
-      </w:pPr>
-      <w:r>
-        <w:t>Default: Results</w:t>
-      </w:r>
-    </w:p>
-    <w:p>
-      <w:pPr>
-        <w:pStyle w:val="ListParagraph"/>
-        <w:numPr>
-          <w:ilvl w:val="1"/>
-          <w:numId w:val="7"/>
-        </w:numPr>
-      </w:pPr>
-      <w:r>
-        <w:t>Directory to which the results of fault analysis will be written.</w:t>
-      </w:r>
-      <w:r>
-        <w:br/>
-      </w:r>
-    </w:p>
-    <w:p>
-      <w:pPr>
-        <w:pStyle w:val="ListParagraph"/>
-        <w:numPr>
-          <w:ilvl w:val="0"/>
-          <w:numId w:val="7"/>
-        </w:numPr>
-      </w:pPr>
-      <w:proofErr w:type="spellStart"/>
-      <w:r>
-        <w:rPr>
-          <w:b/>
-        </w:rPr>
-        <w:t>SagThreshold</w:t>
-      </w:r>
-      <w:proofErr w:type="spellEnd"/>
-    </w:p>
-    <w:p>
-      <w:pPr>
-        <w:pStyle w:val="ListParagraph"/>
-        <w:numPr>
-          <w:ilvl w:val="1"/>
-          <w:numId w:val="7"/>
-        </w:numPr>
-      </w:pPr>
-      <w:r>
-        <w:t>Default: 0.9</w:t>
-      </w:r>
-    </w:p>
-    <w:p>
-      <w:pPr>
-        <w:pStyle w:val="ListParagraph"/>
-        <w:numPr>
-          <w:ilvl w:val="1"/>
-          <w:numId w:val="7"/>
-        </w:numPr>
-      </w:pPr>
-      <w:r>
-        <w:t>The per-unit voltage that represents the threshold between a sag and normal conditions.</w:t>
-      </w:r>
-      <w:r>
-        <w:br/>
-      </w:r>
-      <w:r>
-        <w:br w:type="page"/>
-      </w:r>
-    </w:p>
-    <w:p>
-      <w:pPr>
-        <w:pStyle w:val="ListParagraph"/>
-        <w:numPr>
-          <w:ilvl w:val="0"/>
-          <w:numId w:val="7"/>
-        </w:numPr>
-      </w:pPr>
-      <w:proofErr w:type="spellStart"/>
-      <w:r>
-        <w:rPr>
-          <w:b/>
-        </w:rPr>
-        <w:lastRenderedPageBreak/>
-        <w:t>SkipOnCRCHashMatch</w:t>
-      </w:r>
-      <w:proofErr w:type="spellEnd"/>
-    </w:p>
-    <w:p>
-      <w:pPr>
-        <w:pStyle w:val="ListParagraph"/>
-        <w:numPr>
-          <w:ilvl w:val="1"/>
-          <w:numId w:val="7"/>
-        </w:numPr>
-      </w:pPr>
-      <w:r>
-        <w:t>Default: True</w:t>
-      </w:r>
-    </w:p>
-    <w:p>
-      <w:pPr>
-        <w:pStyle w:val="ListParagraph"/>
-        <w:numPr>
-          <w:ilvl w:val="1"/>
-          <w:numId w:val="7"/>
-        </w:numPr>
-      </w:pPr>
-      <w:r>
-        <w:t>Skips files that have already been processed based on a CRC hash match. This setting effectively forces the system to skip files if another file with the exact same content has already been processed.</w:t>
-      </w:r>
-      <w:r>
-        <w:br/>
-      </w:r>
-    </w:p>
-    <w:p>
-      <w:pPr>
-        <w:pStyle w:val="ListParagraph"/>
-        <w:numPr>
-          <w:ilvl w:val="0"/>
-          <w:numId w:val="7"/>
-        </w:numPr>
-      </w:pPr>
-      <w:proofErr w:type="spellStart"/>
-      <w:r>
-        <w:rPr>
-          <w:b/>
-        </w:rPr>
-        <w:t>SwellThreshold</w:t>
-      </w:r>
-      <w:proofErr w:type="spellEnd"/>
-    </w:p>
-    <w:p>
-      <w:pPr>
-        <w:pStyle w:val="ListParagraph"/>
-        <w:numPr>
-          <w:ilvl w:val="1"/>
-          <w:numId w:val="7"/>
-        </w:numPr>
-      </w:pPr>
-      <w:r>
-        <w:t>Default: 1.1</w:t>
-      </w:r>
-    </w:p>
-    <w:p>
-      <w:pPr>
-        <w:pStyle w:val="ListParagraph"/>
-        <w:numPr>
-          <w:ilvl w:val="1"/>
-          <w:numId w:val="7"/>
-        </w:numPr>
-      </w:pPr>
-      <w:r>
-        <w:t>The per-unit voltage that represents the threshold between a swell and normal conditions.</w:t>
-      </w:r>
-      <w:r>
-        <w:br/>
-      </w:r>
-    </w:p>
-    <w:p>
-      <w:pPr>
-        <w:pStyle w:val="ListParagraph"/>
-        <w:numPr>
-          <w:ilvl w:val="0"/>
-          <w:numId w:val="7"/>
-        </w:numPr>
-        <w:rPr>
-          <w:b/>
-        </w:rPr>
-      </w:pPr>
-      <w:proofErr w:type="spellStart"/>
-      <w:r>
-        <w:rPr>
-          <w:b/>
-        </w:rPr>
-        <w:t>SystemFrequency</w:t>
-      </w:r>
-      <w:proofErr w:type="spellEnd"/>
-    </w:p>
-    <w:p>
-      <w:pPr>
-        <w:pStyle w:val="ListParagraph"/>
-        <w:numPr>
-          <w:ilvl w:val="1"/>
-          <w:numId w:val="7"/>
-        </w:numPr>
-        <w:rPr>
-          <w:b/>
-        </w:rPr>
-      </w:pPr>
-      <w:r>
-        <w:t>Default: 60.0</w:t>
-      </w:r>
-    </w:p>
-    <w:p>
-      <w:pPr>
-        <w:pStyle w:val="ListParagraph"/>
-        <w:numPr>
-          <w:ilvl w:val="1"/>
-          <w:numId w:val="7"/>
-        </w:numPr>
-      </w:pPr>
-      <w:r>
-        <w:t xml:space="preserve">The frequency, in Hz, of the electrical system being analyzed by </w:t>
-      </w:r>
-      <w:proofErr w:type="spellStart"/>
-      <w:r>
-        <w:t>openXDA</w:t>
-      </w:r>
-      <w:proofErr w:type="spellEnd"/>
-      <w:r>
-        <w:t>.</w:t>
-      </w:r>
-      <w:r>
-        <w:br/>
-      </w:r>
-    </w:p>
-    <w:p>
-      <w:pPr>
-        <w:pStyle w:val="ListParagraph"/>
-        <w:numPr>
-          <w:ilvl w:val="0"/>
-          <w:numId w:val="7"/>
-        </w:numPr>
-      </w:pPr>
-      <w:proofErr w:type="spellStart"/>
-      <w:r>
-        <w:rPr>
-          <w:b/>
-        </w:rPr>
-        <w:t>TimeTolerance</w:t>
-      </w:r>
-      <w:proofErr w:type="spellEnd"/>
-    </w:p>
-    <w:p>
-      <w:pPr>
-        <w:pStyle w:val="ListParagraph"/>
-        <w:numPr>
-          <w:ilvl w:val="1"/>
-          <w:numId w:val="7"/>
-        </w:numPr>
-      </w:pPr>
-      <w:r>
-        <w:t>Default: 0.5</w:t>
-      </w:r>
-    </w:p>
-    <w:p>
-      <w:pPr>
-        <w:pStyle w:val="ListParagraph"/>
-        <w:numPr>
-          <w:ilvl w:val="1"/>
-          <w:numId w:val="7"/>
-        </w:numPr>
-      </w:pPr>
-      <w:r>
-        <w:t>The maximum distance, in seconds, between a meter’s clock and real time.</w:t>
-      </w:r>
-    </w:p>
-    <w:p>
-      <w:pPr>
-        <w:pStyle w:val="ListParagraph"/>
-        <w:numPr>
-          <w:ilvl w:val="1"/>
-          <w:numId w:val="7"/>
-        </w:numPr>
-      </w:pPr>
-      <w:r>
-        <w:t xml:space="preserve">Adjust this parameter to increase or decrease the tolerance used by </w:t>
-      </w:r>
-      <w:proofErr w:type="spellStart"/>
-      <w:r>
-        <w:t>openXDA</w:t>
-      </w:r>
-      <w:proofErr w:type="spellEnd"/>
-      <w:r>
-        <w:t xml:space="preserve"> when aligning events that occurred at approximately the same time. The system will attempt to determine whether two events could have occurred at the same time based on their relative positions in time, taking into account this time tolerance.</w:t>
-      </w:r>
-      <w:r>
-        <w:br/>
-      </w:r>
-    </w:p>
-    <w:p>
-      <w:pPr>
-        <w:pStyle w:val="ListParagraph"/>
-        <w:numPr>
-          <w:ilvl w:val="0"/>
-          <w:numId w:val="7"/>
-        </w:numPr>
-      </w:pPr>
-      <w:proofErr w:type="spellStart"/>
-      <w:r>
-        <w:rPr>
-          <w:b/>
-        </w:rPr>
         <w:t>WatchDirectories</w:t>
       </w:r>
       <w:proofErr w:type="spellEnd"/>
@@ -6112,7 +6189,7 @@
 </file>
 
 <file path=customXml/itemProps1.xml><?xml version="1.0" encoding="utf-8"?>
-<ds:datastoreItem xmlns:ds="http://schemas.openxmlformats.org/officeDocument/2006/customXml" ds:itemID="{FB1B6C65-2179-4C37-9785-FB0B9EADF61B}">
+<ds:datastoreItem xmlns:ds="http://schemas.openxmlformats.org/officeDocument/2006/customXml" ds:itemID="{07D3A352-5A87-43C2-A042-75D71586D09F}">
   <ds:schemaRefs>
     <ds:schemaRef ds:uri="http://schemas.openxmlformats.org/officeDocument/2006/bibliography"/>
   </ds:schemaRefs>

</xml_diff>

<commit_message>
Added setting to control blind-copy behavior for event emails.
</commit_message>
<xml_diff>
--- a/Source/openXDA Configuration Guide.docx
+++ b/Source/openXDA Configuration Guide.docx
@@ -109,15 +109,7 @@
         <w:t xml:space="preserve"> </w:t>
       </w:r>
       <w:r>
-        <w:t xml:space="preserve">– This role has only access to view the sites but </w:t>
-      </w:r>
-      <w:proofErr w:type="spellStart"/>
-      <w:r>
-        <w:t>can not</w:t>
-      </w:r>
-      <w:proofErr w:type="spellEnd"/>
-      <w:r>
-        <w:t xml:space="preserve"> change any settings or delete/edit any data.</w:t>
+        <w:t>– This role has only access to view the sites but cannot change any settings or delete/edit any data.</w:t>
       </w:r>
     </w:p>
     <w:p>
@@ -978,6 +970,59 @@
         <w:rPr>
           <w:b/>
         </w:rPr>
+        <w:t>Email.BlindCopyAddress</w:t>
+      </w:r>
+      <w:proofErr w:type="spellEnd"/>
+    </w:p>
+    <w:p>
+      <w:pPr>
+        <w:pStyle w:val="ListParagraph"/>
+        <w:numPr>
+          <w:ilvl w:val="1"/>
+          <w:numId w:val="7"/>
+        </w:numPr>
+        <w:rPr>
+          <w:b/>
+        </w:rPr>
+      </w:pPr>
+      <w:r>
+        <w:t>The email address placed on the To line when blind-copying email recipients.</w:t>
+      </w:r>
+    </w:p>
+    <w:p>
+      <w:pPr>
+        <w:pStyle w:val="ListParagraph"/>
+        <w:numPr>
+          <w:ilvl w:val="1"/>
+          <w:numId w:val="7"/>
+        </w:numPr>
+        <w:rPr>
+          <w:b/>
+        </w:rPr>
+      </w:pPr>
+      <w:r>
+        <w:t>Leave this field blank to disable blind-copy.</w:t>
+      </w:r>
+      <w:r>
+        <w:br/>
+      </w:r>
+    </w:p>
+    <w:p>
+      <w:pPr>
+        <w:pStyle w:val="ListParagraph"/>
+        <w:numPr>
+          <w:ilvl w:val="0"/>
+          <w:numId w:val="7"/>
+        </w:numPr>
+        <w:rPr>
+          <w:b/>
+        </w:rPr>
+      </w:pPr>
+      <w:proofErr w:type="spellStart"/>
+      <w:r>
+        <w:rPr>
+          <w:b/>
+        </w:rPr>
         <w:t>Email.FromAddress</w:t>
       </w:r>
       <w:proofErr w:type="spellEnd"/>
@@ -1098,9 +1143,6 @@
           <w:ilvl w:val="1"/>
           <w:numId w:val="7"/>
         </w:numPr>
-        <w:rPr>
-          <w:b/>
-        </w:rPr>
       </w:pPr>
       <w:r>
         <w:t>The hostname or IP address of the SMTP server used for sending emails when a fault is detected.</w:t>
@@ -1108,23 +1150,27 @@
       <w:r>
         <w:br/>
       </w:r>
-    </w:p>
-    <w:p>
-      <w:pPr>
-        <w:pStyle w:val="ListParagraph"/>
-        <w:numPr>
-          <w:ilvl w:val="0"/>
-          <w:numId w:val="7"/>
-        </w:numPr>
-        <w:rPr>
-          <w:b/>
-        </w:rPr>
-      </w:pPr>
-      <w:proofErr w:type="spellStart"/>
-      <w:r>
-        <w:rPr>
-          <w:b/>
-        </w:rPr>
+      <w:r>
+        <w:br w:type="page"/>
+      </w:r>
+    </w:p>
+    <w:p>
+      <w:pPr>
+        <w:pStyle w:val="ListParagraph"/>
+        <w:numPr>
+          <w:ilvl w:val="0"/>
+          <w:numId w:val="7"/>
+        </w:numPr>
+        <w:rPr>
+          <w:b/>
+        </w:rPr>
+      </w:pPr>
+      <w:proofErr w:type="spellStart"/>
+      <w:r>
+        <w:rPr>
+          <w:b/>
+        </w:rPr>
+        <w:lastRenderedPageBreak/>
         <w:t>Email.Username</w:t>
       </w:r>
       <w:proofErr w:type="spellEnd"/>
@@ -1158,6 +1204,367 @@
       <w:r>
         <w:br/>
       </w:r>
+    </w:p>
+    <w:p>
+      <w:pPr>
+        <w:pStyle w:val="ListParagraph"/>
+        <w:numPr>
+          <w:ilvl w:val="0"/>
+          <w:numId w:val="7"/>
+        </w:numPr>
+      </w:pPr>
+      <w:proofErr w:type="spellStart"/>
+      <w:r>
+        <w:rPr>
+          <w:b/>
+        </w:rPr>
+        <w:t>EMAX.ApplyTimestampCorrection</w:t>
+      </w:r>
+      <w:proofErr w:type="spellEnd"/>
+    </w:p>
+    <w:p>
+      <w:pPr>
+        <w:pStyle w:val="ListParagraph"/>
+        <w:numPr>
+          <w:ilvl w:val="1"/>
+          <w:numId w:val="7"/>
+        </w:numPr>
+      </w:pPr>
+      <w:r>
+        <w:t>Default: True</w:t>
+      </w:r>
+    </w:p>
+    <w:p>
+      <w:pPr>
+        <w:pStyle w:val="ListParagraph"/>
+        <w:numPr>
+          <w:ilvl w:val="1"/>
+          <w:numId w:val="7"/>
+        </w:numPr>
+      </w:pPr>
+      <w:r>
+        <w:t>Flag that determines whether timestamp correction should be applied when reading native EMAX files.</w:t>
+      </w:r>
+      <w:r>
+        <w:br/>
+      </w:r>
+    </w:p>
+    <w:p>
+      <w:pPr>
+        <w:pStyle w:val="ListParagraph"/>
+        <w:numPr>
+          <w:ilvl w:val="0"/>
+          <w:numId w:val="7"/>
+        </w:numPr>
+      </w:pPr>
+      <w:proofErr w:type="spellStart"/>
+      <w:r>
+        <w:rPr>
+          <w:b/>
+        </w:rPr>
+        <w:t>EMAX.ApplyValueCorrection</w:t>
+      </w:r>
+      <w:proofErr w:type="spellEnd"/>
+    </w:p>
+    <w:p>
+      <w:pPr>
+        <w:pStyle w:val="ListParagraph"/>
+        <w:numPr>
+          <w:ilvl w:val="1"/>
+          <w:numId w:val="7"/>
+        </w:numPr>
+      </w:pPr>
+      <w:r>
+        <w:t>Default: True</w:t>
+      </w:r>
+    </w:p>
+    <w:p>
+      <w:pPr>
+        <w:pStyle w:val="ListParagraph"/>
+        <w:numPr>
+          <w:ilvl w:val="1"/>
+          <w:numId w:val="7"/>
+        </w:numPr>
+      </w:pPr>
+      <w:r>
+        <w:t>Flag that determines whether value correction should be applied when reading native EMAX files.</w:t>
+      </w:r>
+      <w:r>
+        <w:br/>
+      </w:r>
+    </w:p>
+    <w:p>
+      <w:pPr>
+        <w:pStyle w:val="ListParagraph"/>
+        <w:numPr>
+          <w:ilvl w:val="0"/>
+          <w:numId w:val="7"/>
+        </w:numPr>
+      </w:pPr>
+      <w:proofErr w:type="spellStart"/>
+      <w:r>
+        <w:rPr>
+          <w:b/>
+        </w:rPr>
+        <w:t>EMAX.COMTRADEExportDirectory</w:t>
+      </w:r>
+      <w:proofErr w:type="spellEnd"/>
+    </w:p>
+    <w:p>
+      <w:pPr>
+        <w:pStyle w:val="ListParagraph"/>
+        <w:numPr>
+          <w:ilvl w:val="1"/>
+          <w:numId w:val="7"/>
+        </w:numPr>
+      </w:pPr>
+      <w:r>
+        <w:t>The path to the directory where COMTRADE exports should be located after reading an EMAX native file.</w:t>
+      </w:r>
+    </w:p>
+    <w:p>
+      <w:pPr>
+        <w:pStyle w:val="ListParagraph"/>
+        <w:numPr>
+          <w:ilvl w:val="1"/>
+          <w:numId w:val="7"/>
+        </w:numPr>
+      </w:pPr>
+      <w:r>
+        <w:t xml:space="preserve">Remove this field from system settings or leave blank to disable </w:t>
+      </w:r>
+      <w:r>
+        <w:t xml:space="preserve">the </w:t>
+      </w:r>
+      <w:r>
+        <w:t>COMTRADE export.</w:t>
+      </w:r>
+      <w:r>
+        <w:br/>
+      </w:r>
+    </w:p>
+    <w:p>
+      <w:pPr>
+        <w:pStyle w:val="ListParagraph"/>
+        <w:numPr>
+          <w:ilvl w:val="0"/>
+          <w:numId w:val="7"/>
+        </w:numPr>
+        <w:rPr>
+          <w:b/>
+        </w:rPr>
+      </w:pPr>
+      <w:proofErr w:type="spellStart"/>
+      <w:r>
+        <w:rPr>
+          <w:b/>
+        </w:rPr>
+        <w:t>EventEmail.</w:t>
+      </w:r>
+      <w:r>
+        <w:rPr>
+          <w:b/>
+        </w:rPr>
+        <w:t>Enabled</w:t>
+      </w:r>
+      <w:proofErr w:type="spellEnd"/>
+    </w:p>
+    <w:p>
+      <w:pPr>
+        <w:pStyle w:val="ListParagraph"/>
+        <w:numPr>
+          <w:ilvl w:val="1"/>
+          <w:numId w:val="7"/>
+        </w:numPr>
+      </w:pPr>
+      <w:r>
+        <w:t xml:space="preserve">Default: </w:t>
+      </w:r>
+      <w:r>
+        <w:t>False</w:t>
+      </w:r>
+    </w:p>
+    <w:p>
+      <w:pPr>
+        <w:pStyle w:val="ListParagraph"/>
+        <w:numPr>
+          <w:ilvl w:val="1"/>
+          <w:numId w:val="7"/>
+        </w:numPr>
+      </w:pPr>
+      <w:r>
+        <w:t>Flag that determine</w:t>
+      </w:r>
+      <w:r>
+        <w:t>s</w:t>
+      </w:r>
+      <w:r>
+        <w:t xml:space="preserve"> whether the system will send </w:t>
+      </w:r>
+      <w:r>
+        <w:t>event-triggered emails</w:t>
+      </w:r>
+      <w:r>
+        <w:t>.</w:t>
+      </w:r>
+      <w:r>
+        <w:br/>
+      </w:r>
+    </w:p>
+    <w:p>
+      <w:pPr>
+        <w:pStyle w:val="ListParagraph"/>
+        <w:numPr>
+          <w:ilvl w:val="0"/>
+          <w:numId w:val="7"/>
+        </w:numPr>
+        <w:rPr>
+          <w:b/>
+        </w:rPr>
+      </w:pPr>
+      <w:proofErr w:type="spellStart"/>
+      <w:r>
+        <w:rPr>
+          <w:b/>
+        </w:rPr>
+        <w:t>EventEmail.</w:t>
+      </w:r>
+      <w:r>
+        <w:rPr>
+          <w:b/>
+        </w:rPr>
+        <w:t>MaxEmailCount</w:t>
+      </w:r>
+      <w:proofErr w:type="spellEnd"/>
+    </w:p>
+    <w:p>
+      <w:pPr>
+        <w:pStyle w:val="ListParagraph"/>
+        <w:numPr>
+          <w:ilvl w:val="1"/>
+          <w:numId w:val="7"/>
+        </w:numPr>
+      </w:pPr>
+      <w:r>
+        <w:t xml:space="preserve">Default: </w:t>
+      </w:r>
+      <w:r>
+        <w:t>0</w:t>
+      </w:r>
+    </w:p>
+    <w:p>
+      <w:pPr>
+        <w:pStyle w:val="ListParagraph"/>
+        <w:numPr>
+          <w:ilvl w:val="1"/>
+          <w:numId w:val="7"/>
+        </w:numPr>
+      </w:pPr>
+      <w:r>
+        <w:t xml:space="preserve">The maximum number of emails the system should send within the time range specified by </w:t>
+      </w:r>
+      <w:proofErr w:type="spellStart"/>
+      <w:r>
+        <w:t>MaxEmailSpan</w:t>
+      </w:r>
+      <w:proofErr w:type="spellEnd"/>
+      <w:r>
+        <w:t xml:space="preserve"> before automatically stopping the email processor.</w:t>
+      </w:r>
+    </w:p>
+    <w:p>
+      <w:pPr>
+        <w:pStyle w:val="ListParagraph"/>
+        <w:numPr>
+          <w:ilvl w:val="1"/>
+          <w:numId w:val="7"/>
+        </w:numPr>
+      </w:pPr>
+      <w:r>
+        <w:t>Values less than or equal to zero will disable this functionality.</w:t>
+      </w:r>
+      <w:r>
+        <w:br/>
+      </w:r>
+    </w:p>
+    <w:p>
+      <w:pPr>
+        <w:pStyle w:val="ListParagraph"/>
+        <w:numPr>
+          <w:ilvl w:val="0"/>
+          <w:numId w:val="7"/>
+        </w:numPr>
+        <w:rPr>
+          <w:b/>
+        </w:rPr>
+      </w:pPr>
+      <w:proofErr w:type="spellStart"/>
+      <w:r>
+        <w:rPr>
+          <w:b/>
+        </w:rPr>
+        <w:t>EventEmail.MaxEmailSpan</w:t>
+      </w:r>
+      <w:proofErr w:type="spellEnd"/>
+    </w:p>
+    <w:p>
+      <w:pPr>
+        <w:pStyle w:val="ListParagraph"/>
+        <w:numPr>
+          <w:ilvl w:val="1"/>
+          <w:numId w:val="7"/>
+        </w:numPr>
+        <w:rPr>
+          <w:b/>
+        </w:rPr>
+      </w:pPr>
+      <w:r>
+        <w:t>Default: 0</w:t>
+      </w:r>
+    </w:p>
+    <w:p>
+      <w:pPr>
+        <w:pStyle w:val="ListParagraph"/>
+        <w:numPr>
+          <w:ilvl w:val="1"/>
+          <w:numId w:val="7"/>
+        </w:numPr>
+        <w:rPr>
+          <w:b/>
+        </w:rPr>
+      </w:pPr>
+      <w:r>
+        <w:t xml:space="preserve">The number of seconds that defines the time range over which emails will be counted to compare with the </w:t>
+      </w:r>
+      <w:proofErr w:type="spellStart"/>
+      <w:r>
+        <w:t>MaxEmailCount</w:t>
+      </w:r>
+      <w:proofErr w:type="spellEnd"/>
+      <w:r>
+        <w:t xml:space="preserve"> </w:t>
+      </w:r>
+      <w:r>
+        <w:t>in order to detect email flooding</w:t>
+      </w:r>
+      <w:r>
+        <w:t>.</w:t>
+      </w:r>
+    </w:p>
+    <w:p>
+      <w:pPr>
+        <w:pStyle w:val="ListParagraph"/>
+        <w:numPr>
+          <w:ilvl w:val="1"/>
+          <w:numId w:val="7"/>
+        </w:numPr>
+      </w:pPr>
+      <w:r>
+        <w:t>Values less than or equal to zero will disable this functionality.</w:t>
+      </w:r>
+      <w:r>
+        <w:br/>
+      </w:r>
       <w:r>
         <w:br w:type="page"/>
       </w:r>
@@ -1176,17 +1583,435 @@
           <w:b/>
         </w:rPr>
         <w:lastRenderedPageBreak/>
-        <w:t>EMAX.ApplyTimestampCorrection</w:t>
-      </w:r>
-      <w:proofErr w:type="spellEnd"/>
-    </w:p>
-    <w:p>
-      <w:pPr>
-        <w:pStyle w:val="ListParagraph"/>
-        <w:numPr>
-          <w:ilvl w:val="1"/>
-          <w:numId w:val="7"/>
-        </w:numPr>
+        <w:t>FaultLocation.FaultCalculationCycleMethod</w:t>
+      </w:r>
+      <w:proofErr w:type="spellEnd"/>
+    </w:p>
+    <w:p>
+      <w:pPr>
+        <w:pStyle w:val="ListParagraph"/>
+        <w:numPr>
+          <w:ilvl w:val="1"/>
+          <w:numId w:val="7"/>
+        </w:numPr>
+      </w:pPr>
+      <w:r>
+        <w:t xml:space="preserve">Default: </w:t>
+      </w:r>
+      <w:proofErr w:type="spellStart"/>
+      <w:r>
+        <w:t>MaxCurrent</w:t>
+      </w:r>
+      <w:proofErr w:type="spellEnd"/>
+    </w:p>
+    <w:p>
+      <w:pPr>
+        <w:pStyle w:val="ListParagraph"/>
+        <w:numPr>
+          <w:ilvl w:val="1"/>
+          <w:numId w:val="7"/>
+        </w:numPr>
+      </w:pPr>
+      <w:r>
+        <w:t>Determines which method to use to find the representative fault cycle for reporting fault analysis results.</w:t>
+      </w:r>
+    </w:p>
+    <w:p>
+      <w:pPr>
+        <w:pStyle w:val="ListParagraph"/>
+        <w:numPr>
+          <w:ilvl w:val="1"/>
+          <w:numId w:val="7"/>
+        </w:numPr>
+      </w:pPr>
+      <w:r>
+        <w:t>Valid methods:</w:t>
+      </w:r>
+    </w:p>
+    <w:p>
+      <w:pPr>
+        <w:pStyle w:val="ListParagraph"/>
+        <w:numPr>
+          <w:ilvl w:val="2"/>
+          <w:numId w:val="7"/>
+        </w:numPr>
+      </w:pPr>
+      <w:proofErr w:type="spellStart"/>
+      <w:r>
+        <w:t>MaxCurrent</w:t>
+      </w:r>
+      <w:proofErr w:type="spellEnd"/>
+    </w:p>
+    <w:p>
+      <w:pPr>
+        <w:pStyle w:val="ListParagraph"/>
+        <w:numPr>
+          <w:ilvl w:val="2"/>
+          <w:numId w:val="7"/>
+        </w:numPr>
+      </w:pPr>
+      <w:proofErr w:type="spellStart"/>
+      <w:r>
+        <w:t>LastFaultedCycle</w:t>
+      </w:r>
+      <w:proofErr w:type="spellEnd"/>
+      <w:r>
+        <w:br/>
+      </w:r>
+    </w:p>
+    <w:p>
+      <w:pPr>
+        <w:pStyle w:val="ListParagraph"/>
+        <w:numPr>
+          <w:ilvl w:val="0"/>
+          <w:numId w:val="7"/>
+        </w:numPr>
+      </w:pPr>
+      <w:proofErr w:type="spellStart"/>
+      <w:r>
+        <w:rPr>
+          <w:b/>
+        </w:rPr>
+        <w:t>FaultLocation.</w:t>
+      </w:r>
+      <w:r>
+        <w:rPr>
+          <w:b/>
+        </w:rPr>
+        <w:t>FaultClearingAdjustmentSamples</w:t>
+      </w:r>
+      <w:proofErr w:type="spellEnd"/>
+    </w:p>
+    <w:p>
+      <w:pPr>
+        <w:pStyle w:val="ListParagraph"/>
+        <w:numPr>
+          <w:ilvl w:val="1"/>
+          <w:numId w:val="7"/>
+        </w:numPr>
+      </w:pPr>
+      <w:r>
+        <w:t>Default</w:t>
+      </w:r>
+      <w:r>
+        <w:t>: 10</w:t>
+      </w:r>
+    </w:p>
+    <w:p>
+      <w:pPr>
+        <w:pStyle w:val="ListParagraph"/>
+        <w:numPr>
+          <w:ilvl w:val="1"/>
+          <w:numId w:val="7"/>
+        </w:numPr>
+      </w:pPr>
+      <w:r>
+        <w:t xml:space="preserve">The number of samples by which the calculation cycle will be adjusted </w:t>
+      </w:r>
+      <w:r>
+        <w:t xml:space="preserve">for single-phase faults using the </w:t>
+      </w:r>
+      <w:proofErr w:type="spellStart"/>
+      <w:r>
+        <w:t>LastFaultedCycle</w:t>
+      </w:r>
+      <w:proofErr w:type="spellEnd"/>
+      <w:r>
+        <w:t xml:space="preserve"> calculation method </w:t>
+      </w:r>
+      <w:r>
+        <w:t xml:space="preserve">to help ensure that errors in the algorithm to determine fault clearing time do not </w:t>
+      </w:r>
+      <w:r>
+        <w:t>bring about</w:t>
+      </w:r>
+      <w:r>
+        <w:t xml:space="preserve"> errors in the selected fault distance calculation.</w:t>
+      </w:r>
+      <w:r>
+        <w:br/>
+      </w:r>
+    </w:p>
+    <w:p>
+      <w:pPr>
+        <w:pStyle w:val="ListParagraph"/>
+        <w:numPr>
+          <w:ilvl w:val="0"/>
+          <w:numId w:val="7"/>
+        </w:numPr>
+      </w:pPr>
+      <w:proofErr w:type="spellStart"/>
+      <w:r>
+        <w:rPr>
+          <w:b/>
+        </w:rPr>
+        <w:t>FaultLocation.MaxFaultDistanceMultiplier</w:t>
+      </w:r>
+      <w:proofErr w:type="spellEnd"/>
+    </w:p>
+    <w:p>
+      <w:pPr>
+        <w:pStyle w:val="ListParagraph"/>
+        <w:numPr>
+          <w:ilvl w:val="1"/>
+          <w:numId w:val="7"/>
+        </w:numPr>
+      </w:pPr>
+      <w:r>
+        <w:t>Default: 1.05</w:t>
+      </w:r>
+    </w:p>
+    <w:p>
+      <w:pPr>
+        <w:pStyle w:val="ListParagraph"/>
+        <w:numPr>
+          <w:ilvl w:val="1"/>
+          <w:numId w:val="7"/>
+        </w:numPr>
+      </w:pPr>
+      <w:r>
+        <w:t>The multiplier applied to the line length to determine the maximum value allowed for fault distance before the results are considered invalid.</w:t>
+      </w:r>
+      <w:r>
+        <w:br/>
+      </w:r>
+    </w:p>
+    <w:p>
+      <w:pPr>
+        <w:pStyle w:val="ListParagraph"/>
+        <w:numPr>
+          <w:ilvl w:val="0"/>
+          <w:numId w:val="7"/>
+        </w:numPr>
+        <w:rPr>
+          <w:b/>
+        </w:rPr>
+      </w:pPr>
+      <w:proofErr w:type="spellStart"/>
+      <w:r>
+        <w:rPr>
+          <w:b/>
+        </w:rPr>
+        <w:t>FaultLocation.</w:t>
+      </w:r>
+      <w:r>
+        <w:rPr>
+          <w:b/>
+        </w:rPr>
+        <w:t>MinFaultDistanceMultiplier</w:t>
+      </w:r>
+      <w:proofErr w:type="spellEnd"/>
+    </w:p>
+    <w:p>
+      <w:pPr>
+        <w:pStyle w:val="ListParagraph"/>
+        <w:numPr>
+          <w:ilvl w:val="1"/>
+          <w:numId w:val="7"/>
+        </w:numPr>
+      </w:pPr>
+      <w:r>
+        <w:t>Default: -0.05</w:t>
+      </w:r>
+    </w:p>
+    <w:p>
+      <w:pPr>
+        <w:pStyle w:val="ListParagraph"/>
+        <w:numPr>
+          <w:ilvl w:val="1"/>
+          <w:numId w:val="7"/>
+        </w:numPr>
+      </w:pPr>
+      <w:r>
+        <w:t>The multiplier applied to the line length to determine the minimum value allowed for fault distance before the results are considered invalid.</w:t>
+      </w:r>
+      <w:r>
+        <w:br/>
+      </w:r>
+    </w:p>
+    <w:p>
+      <w:pPr>
+        <w:pStyle w:val="ListParagraph"/>
+        <w:numPr>
+          <w:ilvl w:val="0"/>
+          <w:numId w:val="7"/>
+        </w:numPr>
+        <w:rPr>
+          <w:b/>
+        </w:rPr>
+      </w:pPr>
+      <w:proofErr w:type="spellStart"/>
+      <w:r>
+        <w:rPr>
+          <w:b/>
+        </w:rPr>
+        <w:t>FaultLocation.</w:t>
+      </w:r>
+      <w:r>
+        <w:rPr>
+          <w:b/>
+        </w:rPr>
+        <w:t>PrefaultTrigger</w:t>
+      </w:r>
+      <w:proofErr w:type="spellEnd"/>
+    </w:p>
+    <w:p>
+      <w:pPr>
+        <w:pStyle w:val="ListParagraph"/>
+        <w:numPr>
+          <w:ilvl w:val="1"/>
+          <w:numId w:val="7"/>
+        </w:numPr>
+        <w:rPr>
+          <w:b/>
+        </w:rPr>
+      </w:pPr>
+      <w:r>
+        <w:t>Default: 5.0</w:t>
+      </w:r>
+    </w:p>
+    <w:p>
+      <w:pPr>
+        <w:pStyle w:val="ListParagraph"/>
+        <w:numPr>
+          <w:ilvl w:val="1"/>
+          <w:numId w:val="7"/>
+        </w:numPr>
+        <w:rPr>
+          <w:b/>
+        </w:rPr>
+      </w:pPr>
+      <w:r>
+        <w:t xml:space="preserve">The threshold at which the ratio between RMS current and </w:t>
+      </w:r>
+      <w:proofErr w:type="spellStart"/>
+      <w:r>
+        <w:t>prefault</w:t>
+      </w:r>
+      <w:proofErr w:type="spellEnd"/>
+      <w:r>
+        <w:t xml:space="preserve"> RMS current indicates faulted conditions.</w:t>
+      </w:r>
+    </w:p>
+    <w:p>
+      <w:pPr>
+        <w:pStyle w:val="ListParagraph"/>
+        <w:numPr>
+          <w:ilvl w:val="1"/>
+          <w:numId w:val="7"/>
+        </w:numPr>
+      </w:pPr>
+      <w:r>
+        <w:t>If the ratio exceeds this threshold, the cycle is considered to have been recorded during a fault, but only if the fault suppression algorithm indicates that there is no reason to believe otherwise.</w:t>
+      </w:r>
+      <w:r>
+        <w:br/>
+      </w:r>
+    </w:p>
+    <w:p>
+      <w:pPr>
+        <w:pStyle w:val="ListParagraph"/>
+        <w:numPr>
+          <w:ilvl w:val="0"/>
+          <w:numId w:val="7"/>
+        </w:numPr>
+        <w:rPr>
+          <w:b/>
+        </w:rPr>
+      </w:pPr>
+      <w:proofErr w:type="spellStart"/>
+      <w:r>
+        <w:rPr>
+          <w:b/>
+        </w:rPr>
+        <w:t>FaultLocation.</w:t>
+      </w:r>
+      <w:r>
+        <w:rPr>
+          <w:b/>
+        </w:rPr>
+        <w:t>PrefaultTrigger</w:t>
+      </w:r>
+      <w:r>
+        <w:rPr>
+          <w:b/>
+        </w:rPr>
+        <w:t>Adjustment</w:t>
+      </w:r>
+      <w:proofErr w:type="spellEnd"/>
+    </w:p>
+    <w:p>
+      <w:pPr>
+        <w:pStyle w:val="ListParagraph"/>
+        <w:numPr>
+          <w:ilvl w:val="1"/>
+          <w:numId w:val="7"/>
+        </w:numPr>
+        <w:rPr>
+          <w:b/>
+        </w:rPr>
+      </w:pPr>
+      <w:r>
+        <w:t>Default: 50.0</w:t>
+      </w:r>
+    </w:p>
+    <w:p>
+      <w:pPr>
+        <w:pStyle w:val="ListParagraph"/>
+        <w:numPr>
+          <w:ilvl w:val="1"/>
+          <w:numId w:val="7"/>
+        </w:numPr>
+      </w:pPr>
+      <w:r>
+        <w:t xml:space="preserve">The offset, in amps, to suppress fault detection in records with </w:t>
+      </w:r>
+      <w:proofErr w:type="spellStart"/>
+      <w:r>
+        <w:t>prefault</w:t>
+      </w:r>
+      <w:proofErr w:type="spellEnd"/>
+      <w:r>
+        <w:t xml:space="preserve"> data that does not contain load current.</w:t>
+      </w:r>
+      <w:r>
+        <w:br/>
+      </w:r>
+      <w:r>
+        <w:br w:type="page"/>
+      </w:r>
+    </w:p>
+    <w:p>
+      <w:pPr>
+        <w:pStyle w:val="ListParagraph"/>
+        <w:numPr>
+          <w:ilvl w:val="0"/>
+          <w:numId w:val="7"/>
+        </w:numPr>
+        <w:rPr>
+          <w:b/>
+        </w:rPr>
+      </w:pPr>
+      <w:proofErr w:type="spellStart"/>
+      <w:r>
+        <w:rPr>
+          <w:b/>
+        </w:rPr>
+        <w:lastRenderedPageBreak/>
+        <w:t>FaultLocation.UseDefaultFaultDetectionLogic</w:t>
+      </w:r>
+      <w:proofErr w:type="spellEnd"/>
+    </w:p>
+    <w:p>
+      <w:pPr>
+        <w:pStyle w:val="ListParagraph"/>
+        <w:numPr>
+          <w:ilvl w:val="1"/>
+          <w:numId w:val="7"/>
+        </w:numPr>
+        <w:rPr>
+          <w:b/>
+        </w:rPr>
       </w:pPr>
       <w:r>
         <w:t>Default: True</w:t>
@@ -1201,790 +2026,6 @@
         </w:numPr>
       </w:pPr>
       <w:r>
-        <w:t>Flag that determines whether timestamp correction should be applied when reading native EMAX files.</w:t>
-      </w:r>
-      <w:r>
-        <w:br/>
-      </w:r>
-    </w:p>
-    <w:p>
-      <w:pPr>
-        <w:pStyle w:val="ListParagraph"/>
-        <w:numPr>
-          <w:ilvl w:val="0"/>
-          <w:numId w:val="7"/>
-        </w:numPr>
-      </w:pPr>
-      <w:proofErr w:type="spellStart"/>
-      <w:r>
-        <w:rPr>
-          <w:b/>
-        </w:rPr>
-        <w:t>EMAX.ApplyValueCorrection</w:t>
-      </w:r>
-      <w:proofErr w:type="spellEnd"/>
-    </w:p>
-    <w:p>
-      <w:pPr>
-        <w:pStyle w:val="ListParagraph"/>
-        <w:numPr>
-          <w:ilvl w:val="1"/>
-          <w:numId w:val="7"/>
-        </w:numPr>
-      </w:pPr>
-      <w:r>
-        <w:t>Default: True</w:t>
-      </w:r>
-    </w:p>
-    <w:p>
-      <w:pPr>
-        <w:pStyle w:val="ListParagraph"/>
-        <w:numPr>
-          <w:ilvl w:val="1"/>
-          <w:numId w:val="7"/>
-        </w:numPr>
-      </w:pPr>
-      <w:r>
-        <w:t>Flag that determines whether value correction should be applied when reading native EMAX files.</w:t>
-      </w:r>
-      <w:r>
-        <w:br/>
-      </w:r>
-    </w:p>
-    <w:p>
-      <w:pPr>
-        <w:pStyle w:val="ListParagraph"/>
-        <w:numPr>
-          <w:ilvl w:val="0"/>
-          <w:numId w:val="7"/>
-        </w:numPr>
-      </w:pPr>
-      <w:proofErr w:type="spellStart"/>
-      <w:r>
-        <w:rPr>
-          <w:b/>
-        </w:rPr>
-        <w:t>EMAX.COMTRADEExportDirectory</w:t>
-      </w:r>
-      <w:proofErr w:type="spellEnd"/>
-    </w:p>
-    <w:p>
-      <w:pPr>
-        <w:pStyle w:val="ListParagraph"/>
-        <w:numPr>
-          <w:ilvl w:val="1"/>
-          <w:numId w:val="7"/>
-        </w:numPr>
-      </w:pPr>
-      <w:r>
-        <w:t>The path to the directory where COMTRADE exports should be located after reading an EMAX native file.</w:t>
-      </w:r>
-    </w:p>
-    <w:p>
-      <w:pPr>
-        <w:pStyle w:val="ListParagraph"/>
-        <w:numPr>
-          <w:ilvl w:val="1"/>
-          <w:numId w:val="7"/>
-        </w:numPr>
-      </w:pPr>
-      <w:r>
-        <w:t xml:space="preserve">Remove this field from system settings or leave blank to disable </w:t>
-      </w:r>
-      <w:r>
-        <w:t xml:space="preserve">the </w:t>
-      </w:r>
-      <w:r>
-        <w:t>COMTRADE export.</w:t>
-      </w:r>
-      <w:r>
-        <w:br/>
-      </w:r>
-    </w:p>
-    <w:p>
-      <w:pPr>
-        <w:pStyle w:val="ListParagraph"/>
-        <w:numPr>
-          <w:ilvl w:val="0"/>
-          <w:numId w:val="7"/>
-        </w:numPr>
-        <w:rPr>
-          <w:b/>
-        </w:rPr>
-      </w:pPr>
-      <w:proofErr w:type="spellStart"/>
-      <w:r>
-        <w:rPr>
-          <w:b/>
-        </w:rPr>
-        <w:t>EventEmail.</w:t>
-      </w:r>
-      <w:r>
-        <w:rPr>
-          <w:b/>
-        </w:rPr>
-        <w:t>Enabled</w:t>
-      </w:r>
-      <w:proofErr w:type="spellEnd"/>
-    </w:p>
-    <w:p>
-      <w:pPr>
-        <w:pStyle w:val="ListParagraph"/>
-        <w:numPr>
-          <w:ilvl w:val="1"/>
-          <w:numId w:val="7"/>
-        </w:numPr>
-      </w:pPr>
-      <w:r>
-        <w:t xml:space="preserve">Default: </w:t>
-      </w:r>
-      <w:r>
-        <w:t>False</w:t>
-      </w:r>
-    </w:p>
-    <w:p>
-      <w:pPr>
-        <w:pStyle w:val="ListParagraph"/>
-        <w:numPr>
-          <w:ilvl w:val="1"/>
-          <w:numId w:val="7"/>
-        </w:numPr>
-      </w:pPr>
-      <w:r>
-        <w:t>Flag that determine</w:t>
-      </w:r>
-      <w:r>
-        <w:t>s</w:t>
-      </w:r>
-      <w:r>
-        <w:t xml:space="preserve"> whether the system will send </w:t>
-      </w:r>
-      <w:r>
-        <w:t>event-triggered emails</w:t>
-      </w:r>
-      <w:r>
-        <w:t>.</w:t>
-      </w:r>
-      <w:r>
-        <w:br/>
-      </w:r>
-    </w:p>
-    <w:p>
-      <w:pPr>
-        <w:pStyle w:val="ListParagraph"/>
-        <w:numPr>
-          <w:ilvl w:val="0"/>
-          <w:numId w:val="7"/>
-        </w:numPr>
-        <w:rPr>
-          <w:b/>
-        </w:rPr>
-      </w:pPr>
-      <w:proofErr w:type="spellStart"/>
-      <w:r>
-        <w:rPr>
-          <w:b/>
-        </w:rPr>
-        <w:t>EventEmail.</w:t>
-      </w:r>
-      <w:r>
-        <w:rPr>
-          <w:b/>
-        </w:rPr>
-        <w:t>MaxEmailCount</w:t>
-      </w:r>
-      <w:proofErr w:type="spellEnd"/>
-    </w:p>
-    <w:p>
-      <w:pPr>
-        <w:pStyle w:val="ListParagraph"/>
-        <w:numPr>
-          <w:ilvl w:val="1"/>
-          <w:numId w:val="7"/>
-        </w:numPr>
-      </w:pPr>
-      <w:r>
-        <w:t xml:space="preserve">Default: </w:t>
-      </w:r>
-      <w:r>
-        <w:t>0</w:t>
-      </w:r>
-    </w:p>
-    <w:p>
-      <w:pPr>
-        <w:pStyle w:val="ListParagraph"/>
-        <w:numPr>
-          <w:ilvl w:val="1"/>
-          <w:numId w:val="7"/>
-        </w:numPr>
-      </w:pPr>
-      <w:r>
-        <w:t xml:space="preserve">The maximum number of emails the system should send within the time range specified by </w:t>
-      </w:r>
-      <w:proofErr w:type="spellStart"/>
-      <w:r>
-        <w:t>MaxEmailSpan</w:t>
-      </w:r>
-      <w:proofErr w:type="spellEnd"/>
-      <w:r>
-        <w:t xml:space="preserve"> before automatically stopping the email processor.</w:t>
-      </w:r>
-    </w:p>
-    <w:p>
-      <w:pPr>
-        <w:pStyle w:val="ListParagraph"/>
-        <w:numPr>
-          <w:ilvl w:val="1"/>
-          <w:numId w:val="7"/>
-        </w:numPr>
-      </w:pPr>
-      <w:r>
-        <w:t>Values less than or equal to zero will disable this functionality.</w:t>
-      </w:r>
-      <w:r>
-        <w:br/>
-      </w:r>
-    </w:p>
-    <w:p>
-      <w:pPr>
-        <w:pStyle w:val="ListParagraph"/>
-        <w:numPr>
-          <w:ilvl w:val="0"/>
-          <w:numId w:val="7"/>
-        </w:numPr>
-        <w:rPr>
-          <w:b/>
-        </w:rPr>
-      </w:pPr>
-      <w:proofErr w:type="spellStart"/>
-      <w:r>
-        <w:rPr>
-          <w:b/>
-        </w:rPr>
-        <w:t>EventEmail.MaxEmailSpan</w:t>
-      </w:r>
-      <w:proofErr w:type="spellEnd"/>
-    </w:p>
-    <w:p>
-      <w:pPr>
-        <w:pStyle w:val="ListParagraph"/>
-        <w:numPr>
-          <w:ilvl w:val="1"/>
-          <w:numId w:val="7"/>
-        </w:numPr>
-        <w:rPr>
-          <w:b/>
-        </w:rPr>
-      </w:pPr>
-      <w:r>
-        <w:t>Default: 0</w:t>
-      </w:r>
-    </w:p>
-    <w:p>
-      <w:pPr>
-        <w:pStyle w:val="ListParagraph"/>
-        <w:numPr>
-          <w:ilvl w:val="1"/>
-          <w:numId w:val="7"/>
-        </w:numPr>
-        <w:rPr>
-          <w:b/>
-        </w:rPr>
-      </w:pPr>
-      <w:r>
-        <w:t xml:space="preserve">The number of seconds that defines the time range over which emails will be counted to compare with the </w:t>
-      </w:r>
-      <w:proofErr w:type="spellStart"/>
-      <w:r>
-        <w:t>MaxEmailCount</w:t>
-      </w:r>
-      <w:proofErr w:type="spellEnd"/>
-      <w:r>
-        <w:t xml:space="preserve"> </w:t>
-      </w:r>
-      <w:r>
-        <w:t>in order to detect email flooding</w:t>
-      </w:r>
-      <w:r>
-        <w:t>.</w:t>
-      </w:r>
-    </w:p>
-    <w:p>
-      <w:pPr>
-        <w:pStyle w:val="ListParagraph"/>
-        <w:numPr>
-          <w:ilvl w:val="1"/>
-          <w:numId w:val="7"/>
-        </w:numPr>
-        <w:rPr>
-          <w:b/>
-        </w:rPr>
-      </w:pPr>
-      <w:r>
-        <w:t>Values less than or equal to zero will disable this functionality.</w:t>
-      </w:r>
-      <w:r>
-        <w:br/>
-      </w:r>
-    </w:p>
-    <w:p>
-      <w:pPr>
-        <w:pStyle w:val="ListParagraph"/>
-        <w:numPr>
-          <w:ilvl w:val="0"/>
-          <w:numId w:val="7"/>
-        </w:numPr>
-      </w:pPr>
-      <w:proofErr w:type="spellStart"/>
-      <w:r>
-        <w:rPr>
-          <w:b/>
-        </w:rPr>
-        <w:t>FaultLocation.FaultCalculationCycleMethod</w:t>
-      </w:r>
-      <w:proofErr w:type="spellEnd"/>
-    </w:p>
-    <w:p>
-      <w:pPr>
-        <w:pStyle w:val="ListParagraph"/>
-        <w:numPr>
-          <w:ilvl w:val="1"/>
-          <w:numId w:val="7"/>
-        </w:numPr>
-      </w:pPr>
-      <w:r>
-        <w:t xml:space="preserve">Default: </w:t>
-      </w:r>
-      <w:proofErr w:type="spellStart"/>
-      <w:r>
-        <w:t>MaxCurrent</w:t>
-      </w:r>
-      <w:proofErr w:type="spellEnd"/>
-    </w:p>
-    <w:p>
-      <w:pPr>
-        <w:pStyle w:val="ListParagraph"/>
-        <w:numPr>
-          <w:ilvl w:val="1"/>
-          <w:numId w:val="7"/>
-        </w:numPr>
-      </w:pPr>
-      <w:r>
-        <w:t>Determines which method to use to find the representative fault cycle for reporting fault analysis results.</w:t>
-      </w:r>
-    </w:p>
-    <w:p>
-      <w:pPr>
-        <w:pStyle w:val="ListParagraph"/>
-        <w:numPr>
-          <w:ilvl w:val="1"/>
-          <w:numId w:val="7"/>
-        </w:numPr>
-      </w:pPr>
-      <w:r>
-        <w:t>Valid methods:</w:t>
-      </w:r>
-    </w:p>
-    <w:p>
-      <w:pPr>
-        <w:pStyle w:val="ListParagraph"/>
-        <w:numPr>
-          <w:ilvl w:val="2"/>
-          <w:numId w:val="7"/>
-        </w:numPr>
-      </w:pPr>
-      <w:proofErr w:type="spellStart"/>
-      <w:r>
-        <w:t>MaxCurrent</w:t>
-      </w:r>
-      <w:proofErr w:type="spellEnd"/>
-    </w:p>
-    <w:p>
-      <w:pPr>
-        <w:pStyle w:val="ListParagraph"/>
-        <w:numPr>
-          <w:ilvl w:val="2"/>
-          <w:numId w:val="7"/>
-        </w:numPr>
-      </w:pPr>
-      <w:proofErr w:type="spellStart"/>
-      <w:r>
-        <w:t>LastFaultedCycle</w:t>
-      </w:r>
-      <w:proofErr w:type="spellEnd"/>
-      <w:r>
-        <w:br/>
-      </w:r>
-      <w:r>
-        <w:br w:type="page"/>
-      </w:r>
-    </w:p>
-    <w:p>
-      <w:pPr>
-        <w:pStyle w:val="ListParagraph"/>
-        <w:numPr>
-          <w:ilvl w:val="0"/>
-          <w:numId w:val="7"/>
-        </w:numPr>
-      </w:pPr>
-      <w:proofErr w:type="spellStart"/>
-      <w:r>
-        <w:rPr>
-          <w:b/>
-        </w:rPr>
-        <w:lastRenderedPageBreak/>
-        <w:t>FaultLocation.</w:t>
-      </w:r>
-      <w:r>
-        <w:rPr>
-          <w:b/>
-        </w:rPr>
-        <w:t>FaultClearingAdjustmentSamples</w:t>
-      </w:r>
-      <w:proofErr w:type="spellEnd"/>
-    </w:p>
-    <w:p>
-      <w:pPr>
-        <w:pStyle w:val="ListParagraph"/>
-        <w:numPr>
-          <w:ilvl w:val="1"/>
-          <w:numId w:val="7"/>
-        </w:numPr>
-      </w:pPr>
-      <w:r>
-        <w:t>Default</w:t>
-      </w:r>
-      <w:r>
-        <w:t>: 10</w:t>
-      </w:r>
-    </w:p>
-    <w:p>
-      <w:pPr>
-        <w:pStyle w:val="ListParagraph"/>
-        <w:numPr>
-          <w:ilvl w:val="1"/>
-          <w:numId w:val="7"/>
-        </w:numPr>
-      </w:pPr>
-      <w:r>
-        <w:t xml:space="preserve">The number of samples by which the calculation cycle will be adjusted </w:t>
-      </w:r>
-      <w:r>
-        <w:t xml:space="preserve">for single-phase faults using the </w:t>
-      </w:r>
-      <w:proofErr w:type="spellStart"/>
-      <w:r>
-        <w:t>LastFaultedCycle</w:t>
-      </w:r>
-      <w:proofErr w:type="spellEnd"/>
-      <w:r>
-        <w:t xml:space="preserve"> calculation method </w:t>
-      </w:r>
-      <w:r>
-        <w:t xml:space="preserve">to help ensure that errors in the algorithm to determine fault clearing time do not </w:t>
-      </w:r>
-      <w:r>
-        <w:t>bring about</w:t>
-      </w:r>
-      <w:r>
-        <w:t xml:space="preserve"> errors in the selected fault distance calculation.</w:t>
-      </w:r>
-      <w:bookmarkStart w:id="0" w:name="_GoBack"/>
-      <w:bookmarkEnd w:id="0"/>
-      <w:r>
-        <w:br/>
-      </w:r>
-    </w:p>
-    <w:p>
-      <w:pPr>
-        <w:pStyle w:val="ListParagraph"/>
-        <w:numPr>
-          <w:ilvl w:val="0"/>
-          <w:numId w:val="7"/>
-        </w:numPr>
-      </w:pPr>
-      <w:proofErr w:type="spellStart"/>
-      <w:r>
-        <w:rPr>
-          <w:b/>
-        </w:rPr>
-        <w:t>FaultLocation.MaxFaultDistanceMultiplier</w:t>
-      </w:r>
-      <w:proofErr w:type="spellEnd"/>
-    </w:p>
-    <w:p>
-      <w:pPr>
-        <w:pStyle w:val="ListParagraph"/>
-        <w:numPr>
-          <w:ilvl w:val="1"/>
-          <w:numId w:val="7"/>
-        </w:numPr>
-      </w:pPr>
-      <w:r>
-        <w:t>Default: 1.05</w:t>
-      </w:r>
-    </w:p>
-    <w:p>
-      <w:pPr>
-        <w:pStyle w:val="ListParagraph"/>
-        <w:numPr>
-          <w:ilvl w:val="1"/>
-          <w:numId w:val="7"/>
-        </w:numPr>
-      </w:pPr>
-      <w:r>
-        <w:t>The multiplier applied to the line length to determine the maximum value allowed for fault distance before the results are considered invalid.</w:t>
-      </w:r>
-      <w:r>
-        <w:br/>
-      </w:r>
-    </w:p>
-    <w:p>
-      <w:pPr>
-        <w:pStyle w:val="ListParagraph"/>
-        <w:numPr>
-          <w:ilvl w:val="0"/>
-          <w:numId w:val="7"/>
-        </w:numPr>
-        <w:rPr>
-          <w:b/>
-        </w:rPr>
-      </w:pPr>
-      <w:proofErr w:type="spellStart"/>
-      <w:r>
-        <w:rPr>
-          <w:b/>
-        </w:rPr>
-        <w:t>FaultLocation.</w:t>
-      </w:r>
-      <w:r>
-        <w:rPr>
-          <w:b/>
-        </w:rPr>
-        <w:t>MinFaultDistanceMultiplier</w:t>
-      </w:r>
-      <w:proofErr w:type="spellEnd"/>
-    </w:p>
-    <w:p>
-      <w:pPr>
-        <w:pStyle w:val="ListParagraph"/>
-        <w:numPr>
-          <w:ilvl w:val="1"/>
-          <w:numId w:val="7"/>
-        </w:numPr>
-      </w:pPr>
-      <w:r>
-        <w:t>Default: -0.05</w:t>
-      </w:r>
-    </w:p>
-    <w:p>
-      <w:pPr>
-        <w:pStyle w:val="ListParagraph"/>
-        <w:numPr>
-          <w:ilvl w:val="1"/>
-          <w:numId w:val="7"/>
-        </w:numPr>
-      </w:pPr>
-      <w:r>
-        <w:t>The multiplier applied to the line length to determine the minimum value allowed for fault distance before the results are considered invalid.</w:t>
-      </w:r>
-      <w:r>
-        <w:br/>
-      </w:r>
-    </w:p>
-    <w:p>
-      <w:pPr>
-        <w:pStyle w:val="ListParagraph"/>
-        <w:numPr>
-          <w:ilvl w:val="0"/>
-          <w:numId w:val="7"/>
-        </w:numPr>
-        <w:rPr>
-          <w:b/>
-        </w:rPr>
-      </w:pPr>
-      <w:proofErr w:type="spellStart"/>
-      <w:r>
-        <w:rPr>
-          <w:b/>
-        </w:rPr>
-        <w:t>FaultLocation.</w:t>
-      </w:r>
-      <w:r>
-        <w:rPr>
-          <w:b/>
-        </w:rPr>
-        <w:t>PrefaultTrigger</w:t>
-      </w:r>
-      <w:proofErr w:type="spellEnd"/>
-    </w:p>
-    <w:p>
-      <w:pPr>
-        <w:pStyle w:val="ListParagraph"/>
-        <w:numPr>
-          <w:ilvl w:val="1"/>
-          <w:numId w:val="7"/>
-        </w:numPr>
-        <w:rPr>
-          <w:b/>
-        </w:rPr>
-      </w:pPr>
-      <w:r>
-        <w:t>Default: 5.0</w:t>
-      </w:r>
-    </w:p>
-    <w:p>
-      <w:pPr>
-        <w:pStyle w:val="ListParagraph"/>
-        <w:numPr>
-          <w:ilvl w:val="1"/>
-          <w:numId w:val="7"/>
-        </w:numPr>
-        <w:rPr>
-          <w:b/>
-        </w:rPr>
-      </w:pPr>
-      <w:r>
-        <w:t xml:space="preserve">The threshold at which the ratio between RMS current and </w:t>
-      </w:r>
-      <w:proofErr w:type="spellStart"/>
-      <w:r>
-        <w:t>prefault</w:t>
-      </w:r>
-      <w:proofErr w:type="spellEnd"/>
-      <w:r>
-        <w:t xml:space="preserve"> RMS current indicates faulted conditions.</w:t>
-      </w:r>
-    </w:p>
-    <w:p>
-      <w:pPr>
-        <w:pStyle w:val="ListParagraph"/>
-        <w:numPr>
-          <w:ilvl w:val="1"/>
-          <w:numId w:val="7"/>
-        </w:numPr>
-      </w:pPr>
-      <w:r>
-        <w:t>If the ratio exceeds this threshold, the cycle is considered to have been recorded during a fault, but only if the fault suppression algorithm indicates that there is no reason to believe otherwise.</w:t>
-      </w:r>
-      <w:r>
-        <w:br/>
-      </w:r>
-    </w:p>
-    <w:p>
-      <w:pPr>
-        <w:pStyle w:val="ListParagraph"/>
-        <w:numPr>
-          <w:ilvl w:val="0"/>
-          <w:numId w:val="7"/>
-        </w:numPr>
-        <w:rPr>
-          <w:b/>
-        </w:rPr>
-      </w:pPr>
-      <w:proofErr w:type="spellStart"/>
-      <w:r>
-        <w:rPr>
-          <w:b/>
-        </w:rPr>
-        <w:t>FaultLocation.</w:t>
-      </w:r>
-      <w:r>
-        <w:rPr>
-          <w:b/>
-        </w:rPr>
-        <w:t>PrefaultTrigger</w:t>
-      </w:r>
-      <w:r>
-        <w:rPr>
-          <w:b/>
-        </w:rPr>
-        <w:t>Adjustment</w:t>
-      </w:r>
-      <w:proofErr w:type="spellEnd"/>
-    </w:p>
-    <w:p>
-      <w:pPr>
-        <w:pStyle w:val="ListParagraph"/>
-        <w:numPr>
-          <w:ilvl w:val="1"/>
-          <w:numId w:val="7"/>
-        </w:numPr>
-        <w:rPr>
-          <w:b/>
-        </w:rPr>
-      </w:pPr>
-      <w:r>
-        <w:t>Default: 50.0</w:t>
-      </w:r>
-    </w:p>
-    <w:p>
-      <w:pPr>
-        <w:pStyle w:val="ListParagraph"/>
-        <w:numPr>
-          <w:ilvl w:val="1"/>
-          <w:numId w:val="7"/>
-        </w:numPr>
-      </w:pPr>
-      <w:r>
-        <w:t xml:space="preserve">The offset, in amps, to suppress fault detection in records with </w:t>
-      </w:r>
-      <w:proofErr w:type="spellStart"/>
-      <w:r>
-        <w:t>prefault</w:t>
-      </w:r>
-      <w:proofErr w:type="spellEnd"/>
-      <w:r>
-        <w:t xml:space="preserve"> data that does not contain load current.</w:t>
-      </w:r>
-      <w:r>
-        <w:br/>
-      </w:r>
-    </w:p>
-    <w:p>
-      <w:pPr>
-        <w:pStyle w:val="ListParagraph"/>
-        <w:numPr>
-          <w:ilvl w:val="0"/>
-          <w:numId w:val="7"/>
-        </w:numPr>
-        <w:rPr>
-          <w:b/>
-        </w:rPr>
-      </w:pPr>
-      <w:proofErr w:type="spellStart"/>
-      <w:r>
-        <w:rPr>
-          <w:b/>
-        </w:rPr>
-        <w:t>FaultLocation.UseDefaultFaultDetectionLogic</w:t>
-      </w:r>
-      <w:proofErr w:type="spellEnd"/>
-    </w:p>
-    <w:p>
-      <w:pPr>
-        <w:pStyle w:val="ListParagraph"/>
-        <w:numPr>
-          <w:ilvl w:val="1"/>
-          <w:numId w:val="7"/>
-        </w:numPr>
-        <w:rPr>
-          <w:b/>
-        </w:rPr>
-      </w:pPr>
-      <w:r>
-        <w:t>Default: True</w:t>
-      </w:r>
-    </w:p>
-    <w:p>
-      <w:pPr>
-        <w:pStyle w:val="ListParagraph"/>
-        <w:numPr>
-          <w:ilvl w:val="1"/>
-          <w:numId w:val="7"/>
-        </w:numPr>
-      </w:pPr>
-      <w:r>
         <w:t>Indicates whether to use the default fault detection logic when the line-specific fault detection logic fails or is not defined.</w:t>
       </w:r>
     </w:p>
@@ -2002,24 +2043,20 @@
       <w:r>
         <w:br/>
       </w:r>
-      <w:r>
-        <w:br w:type="page"/>
-      </w:r>
-    </w:p>
-    <w:p>
-      <w:pPr>
-        <w:pStyle w:val="ListParagraph"/>
-        <w:numPr>
-          <w:ilvl w:val="0"/>
-          <w:numId w:val="7"/>
-        </w:numPr>
-      </w:pPr>
-      <w:proofErr w:type="spellStart"/>
-      <w:r>
-        <w:rPr>
-          <w:b/>
-        </w:rPr>
-        <w:lastRenderedPageBreak/>
+    </w:p>
+    <w:p>
+      <w:pPr>
+        <w:pStyle w:val="ListParagraph"/>
+        <w:numPr>
+          <w:ilvl w:val="0"/>
+          <w:numId w:val="7"/>
+        </w:numPr>
+      </w:pPr>
+      <w:proofErr w:type="spellStart"/>
+      <w:r>
+        <w:rPr>
+          <w:b/>
+        </w:rPr>
         <w:t>FaultLocation.WarnMissingDetectionLogic</w:t>
       </w:r>
       <w:proofErr w:type="spellEnd"/>
@@ -2253,19 +2290,23 @@
       <w:r>
         <w:br/>
       </w:r>
-    </w:p>
-    <w:p>
-      <w:pPr>
-        <w:pStyle w:val="ListParagraph"/>
-        <w:numPr>
-          <w:ilvl w:val="0"/>
-          <w:numId w:val="7"/>
-        </w:numPr>
-        <w:rPr>
-          <w:b/>
-        </w:rPr>
-      </w:pPr>
-      <w:r>
+      <w:r>
+        <w:br w:type="page"/>
+      </w:r>
+    </w:p>
+    <w:p>
+      <w:pPr>
+        <w:pStyle w:val="ListParagraph"/>
+        <w:numPr>
+          <w:ilvl w:val="0"/>
+          <w:numId w:val="7"/>
+        </w:numPr>
+        <w:rPr>
+          <w:b/>
+        </w:rPr>
+      </w:pPr>
+      <w:r>
+        <w:lastRenderedPageBreak/>
         <w:t xml:space="preserve"> </w:t>
       </w:r>
       <w:proofErr w:type="spellStart"/>
@@ -2536,6 +2577,118 @@
       <w:r>
         <w:br/>
       </w:r>
+    </w:p>
+    <w:p>
+      <w:pPr>
+        <w:pStyle w:val="ListParagraph"/>
+        <w:numPr>
+          <w:ilvl w:val="0"/>
+          <w:numId w:val="7"/>
+        </w:numPr>
+      </w:pPr>
+      <w:proofErr w:type="spellStart"/>
+      <w:r>
+        <w:rPr>
+          <w:b/>
+        </w:rPr>
+        <w:t>FileWatcherBufferSize</w:t>
+      </w:r>
+      <w:proofErr w:type="spellEnd"/>
+    </w:p>
+    <w:p>
+      <w:pPr>
+        <w:pStyle w:val="ListParagraph"/>
+        <w:numPr>
+          <w:ilvl w:val="1"/>
+          <w:numId w:val="7"/>
+        </w:numPr>
+      </w:pPr>
+      <w:r>
+        <w:t>Default: 8192</w:t>
+      </w:r>
+    </w:p>
+    <w:p>
+      <w:pPr>
+        <w:pStyle w:val="ListParagraph"/>
+        <w:numPr>
+          <w:ilvl w:val="1"/>
+          <w:numId w:val="7"/>
+        </w:numPr>
+      </w:pPr>
+      <w:r>
+        <w:t>The size, in bytes, of the internal buffer used by the watchers of each of the configured watch directories.</w:t>
+      </w:r>
+    </w:p>
+    <w:p>
+      <w:pPr>
+        <w:pStyle w:val="ListParagraph"/>
+        <w:numPr>
+          <w:ilvl w:val="1"/>
+          <w:numId w:val="7"/>
+        </w:numPr>
+      </w:pPr>
+      <w:r>
+        <w:t>This buffer is used to store information about the files involved in file system events. Small buffers may overflow causing file events to be missed by the system. Large buffers will use up large amounts of non-paged memory space which could cause system performance degradation or system errors.</w:t>
+      </w:r>
+    </w:p>
+    <w:p>
+      <w:pPr>
+        <w:pStyle w:val="ListParagraph"/>
+        <w:numPr>
+          <w:ilvl w:val="1"/>
+          <w:numId w:val="7"/>
+        </w:numPr>
+      </w:pPr>
+      <w:r>
+        <w:t>This value can be between 4 KB and 64 KB. On Windows systems, use a multiple of 4 KB for better performance.</w:t>
+      </w:r>
+      <w:r>
+        <w:br/>
+      </w:r>
+    </w:p>
+    <w:p>
+      <w:pPr>
+        <w:pStyle w:val="ListParagraph"/>
+        <w:numPr>
+          <w:ilvl w:val="0"/>
+          <w:numId w:val="7"/>
+        </w:numPr>
+      </w:pPr>
+      <w:proofErr w:type="spellStart"/>
+      <w:r>
+        <w:rPr>
+          <w:b/>
+        </w:rPr>
+        <w:t>FileWatcherEnabled</w:t>
+      </w:r>
+      <w:proofErr w:type="spellEnd"/>
+    </w:p>
+    <w:p>
+      <w:pPr>
+        <w:pStyle w:val="ListParagraph"/>
+        <w:numPr>
+          <w:ilvl w:val="1"/>
+          <w:numId w:val="7"/>
+        </w:numPr>
+      </w:pPr>
+      <w:r>
+        <w:t>Default: True</w:t>
+      </w:r>
+    </w:p>
+    <w:p>
+      <w:pPr>
+        <w:pStyle w:val="ListParagraph"/>
+        <w:numPr>
+          <w:ilvl w:val="1"/>
+          <w:numId w:val="7"/>
+        </w:numPr>
+      </w:pPr>
+      <w:r>
+        <w:t>Indicates whether the local file watcher should be enabled.</w:t>
+      </w:r>
+      <w:r>
+        <w:br/>
+      </w:r>
       <w:r>
         <w:br w:type="page"/>
       </w:r>
@@ -2547,6 +2700,9 @@
           <w:ilvl w:val="0"/>
           <w:numId w:val="7"/>
         </w:numPr>
+        <w:rPr>
+          <w:b/>
+        </w:rPr>
       </w:pPr>
       <w:proofErr w:type="spellStart"/>
       <w:r>
@@ -2554,75 +2710,1176 @@
           <w:b/>
         </w:rPr>
         <w:lastRenderedPageBreak/>
-        <w:t>FileWatcherBufferSize</w:t>
-      </w:r>
-      <w:proofErr w:type="spellEnd"/>
-    </w:p>
-    <w:p>
-      <w:pPr>
-        <w:pStyle w:val="ListParagraph"/>
-        <w:numPr>
-          <w:ilvl w:val="1"/>
-          <w:numId w:val="7"/>
-        </w:numPr>
-      </w:pPr>
-      <w:r>
-        <w:t>Default: 8192</w:t>
-      </w:r>
-    </w:p>
-    <w:p>
-      <w:pPr>
-        <w:pStyle w:val="ListParagraph"/>
-        <w:numPr>
-          <w:ilvl w:val="1"/>
-          <w:numId w:val="7"/>
-        </w:numPr>
-      </w:pPr>
-      <w:r>
-        <w:t>The size, in bytes, of the internal buffer used by the watchers of each of the configured watch directories.</w:t>
-      </w:r>
-    </w:p>
-    <w:p>
-      <w:pPr>
-        <w:pStyle w:val="ListParagraph"/>
-        <w:numPr>
-          <w:ilvl w:val="1"/>
-          <w:numId w:val="7"/>
-        </w:numPr>
-      </w:pPr>
-      <w:r>
-        <w:t>This buffer is used to store information about the files involved in file system events. Small buffers may overflow causing file events to be missed by the system. Large buffers will use up large amounts of non-paged memory space which could cause system performance degradation or system errors.</w:t>
-      </w:r>
-    </w:p>
-    <w:p>
-      <w:pPr>
-        <w:pStyle w:val="ListParagraph"/>
-        <w:numPr>
-          <w:ilvl w:val="1"/>
-          <w:numId w:val="7"/>
-        </w:numPr>
-      </w:pPr>
-      <w:r>
-        <w:t>This value can be between 4 KB and 64 KB. On Windows systems, use a multiple of 4 KB for better performance.</w:t>
-      </w:r>
-      <w:r>
-        <w:br/>
-      </w:r>
-    </w:p>
-    <w:p>
-      <w:pPr>
-        <w:pStyle w:val="ListParagraph"/>
-        <w:numPr>
-          <w:ilvl w:val="0"/>
-          <w:numId w:val="7"/>
-        </w:numPr>
-      </w:pPr>
-      <w:proofErr w:type="spellStart"/>
-      <w:r>
-        <w:rPr>
-          <w:b/>
-        </w:rPr>
-        <w:t>FileWatcherEnabled</w:t>
+        <w:t>FileWatcherEnumerationStrategy</w:t>
+      </w:r>
+      <w:proofErr w:type="spellEnd"/>
+    </w:p>
+    <w:p>
+      <w:pPr>
+        <w:pStyle w:val="ListParagraph"/>
+        <w:numPr>
+          <w:ilvl w:val="1"/>
+          <w:numId w:val="7"/>
+        </w:numPr>
+      </w:pPr>
+      <w:r>
+        <w:t xml:space="preserve">Default: </w:t>
+      </w:r>
+      <w:proofErr w:type="spellStart"/>
+      <w:r>
+        <w:t>ParallelSubdirectories</w:t>
+      </w:r>
+      <w:proofErr w:type="spellEnd"/>
+    </w:p>
+    <w:p>
+      <w:pPr>
+        <w:pStyle w:val="ListParagraph"/>
+        <w:numPr>
+          <w:ilvl w:val="1"/>
+          <w:numId w:val="7"/>
+        </w:numPr>
+      </w:pPr>
+      <w:r>
+        <w:t>Strategy used for enumeration of files in the file watcher.</w:t>
+      </w:r>
+    </w:p>
+    <w:p>
+      <w:pPr>
+        <w:pStyle w:val="ListParagraph"/>
+        <w:numPr>
+          <w:ilvl w:val="2"/>
+          <w:numId w:val="7"/>
+        </w:numPr>
+      </w:pPr>
+      <w:r>
+        <w:rPr>
+          <w:b/>
+        </w:rPr>
+        <w:t>Sequential</w:t>
+      </w:r>
+      <w:r>
+        <w:t xml:space="preserve"> processes all watch directories sequentially on a single thread using a depth-first recursive search.</w:t>
+      </w:r>
+    </w:p>
+    <w:p>
+      <w:pPr>
+        <w:pStyle w:val="ListParagraph"/>
+        <w:numPr>
+          <w:ilvl w:val="2"/>
+          <w:numId w:val="7"/>
+        </w:numPr>
+      </w:pPr>
+      <w:proofErr w:type="spellStart"/>
+      <w:r>
+        <w:rPr>
+          <w:b/>
+        </w:rPr>
+        <w:t>ParallelWatchDirectories</w:t>
+      </w:r>
+      <w:proofErr w:type="spellEnd"/>
+      <w:r>
+        <w:t xml:space="preserve"> processes all watch directories in parallel on their own thread using a depth-first recursive search.</w:t>
+      </w:r>
+    </w:p>
+    <w:p>
+      <w:pPr>
+        <w:pStyle w:val="ListParagraph"/>
+        <w:numPr>
+          <w:ilvl w:val="2"/>
+          <w:numId w:val="7"/>
+        </w:numPr>
+      </w:pPr>
+      <w:proofErr w:type="spellStart"/>
+      <w:r>
+        <w:rPr>
+          <w:b/>
+        </w:rPr>
+        <w:t>ParallelSubdirectories</w:t>
+      </w:r>
+      <w:proofErr w:type="spellEnd"/>
+      <w:r>
+        <w:t xml:space="preserve"> processes each directory on its own thread, including subdirectories.</w:t>
+      </w:r>
+    </w:p>
+    <w:p>
+      <w:pPr>
+        <w:pStyle w:val="ListParagraph"/>
+        <w:numPr>
+          <w:ilvl w:val="2"/>
+          <w:numId w:val="7"/>
+        </w:numPr>
+      </w:pPr>
+      <w:r>
+        <w:rPr>
+          <w:b/>
+        </w:rPr>
+        <w:t>None</w:t>
+      </w:r>
+      <w:r>
+        <w:t xml:space="preserve"> disables file enumeration.</w:t>
+      </w:r>
+      <w:r>
+        <w:br/>
+      </w:r>
+    </w:p>
+    <w:p>
+      <w:pPr>
+        <w:pStyle w:val="ListParagraph"/>
+        <w:numPr>
+          <w:ilvl w:val="0"/>
+          <w:numId w:val="7"/>
+        </w:numPr>
+      </w:pPr>
+      <w:proofErr w:type="spellStart"/>
+      <w:r>
+        <w:rPr>
+          <w:b/>
+        </w:rPr>
+        <w:t>FileWatcherInternalThreadCount</w:t>
+      </w:r>
+      <w:proofErr w:type="spellEnd"/>
+    </w:p>
+    <w:p>
+      <w:pPr>
+        <w:pStyle w:val="ListParagraph"/>
+        <w:numPr>
+          <w:ilvl w:val="1"/>
+          <w:numId w:val="7"/>
+        </w:numPr>
+      </w:pPr>
+      <w:r>
+        <w:t>Default: 0</w:t>
+      </w:r>
+    </w:p>
+    <w:p>
+      <w:pPr>
+        <w:pStyle w:val="ListParagraph"/>
+        <w:numPr>
+          <w:ilvl w:val="1"/>
+          <w:numId w:val="7"/>
+        </w:numPr>
+      </w:pPr>
+      <w:r>
+        <w:t>The number of threads used internally to the file processor.</w:t>
+      </w:r>
+    </w:p>
+    <w:p>
+      <w:pPr>
+        <w:pStyle w:val="ListParagraph"/>
+        <w:numPr>
+          <w:ilvl w:val="1"/>
+          <w:numId w:val="7"/>
+        </w:numPr>
+      </w:pPr>
+      <w:r>
+        <w:t>Values less than zero indicate that the file processor should use as many threads as there are logical processors in the system.</w:t>
+      </w:r>
+      <w:r>
+        <w:br/>
+      </w:r>
+    </w:p>
+    <w:p>
+      <w:pPr>
+        <w:pStyle w:val="ListParagraph"/>
+        <w:numPr>
+          <w:ilvl w:val="0"/>
+          <w:numId w:val="7"/>
+        </w:numPr>
+      </w:pPr>
+      <w:proofErr w:type="spellStart"/>
+      <w:r>
+        <w:rPr>
+          <w:b/>
+        </w:rPr>
+        <w:t>FileWatcherMaxFragmentation</w:t>
+      </w:r>
+      <w:proofErr w:type="spellEnd"/>
+    </w:p>
+    <w:p>
+      <w:pPr>
+        <w:pStyle w:val="ListParagraph"/>
+        <w:numPr>
+          <w:ilvl w:val="1"/>
+          <w:numId w:val="7"/>
+        </w:numPr>
+      </w:pPr>
+      <w:r>
+        <w:t>Default: 10</w:t>
+      </w:r>
+    </w:p>
+    <w:p>
+      <w:pPr>
+        <w:pStyle w:val="ListParagraph"/>
+        <w:numPr>
+          <w:ilvl w:val="1"/>
+          <w:numId w:val="7"/>
+        </w:numPr>
+      </w:pPr>
+      <w:r>
+        <w:t>The maximum amount of fragmentation allowed before compacting the list of processed files in the file watcher.</w:t>
+      </w:r>
+    </w:p>
+    <w:p>
+      <w:pPr>
+        <w:pStyle w:val="ListParagraph"/>
+        <w:numPr>
+          <w:ilvl w:val="1"/>
+          <w:numId w:val="7"/>
+        </w:numPr>
+      </w:pPr>
+      <w:r>
+        <w:t>The amount of fragmentation is measured as the number of files that have been removed from the watch directory since the start of the program or the last compact operation.</w:t>
+      </w:r>
+      <w:r>
+        <w:br/>
+      </w:r>
+    </w:p>
+    <w:p>
+      <w:pPr>
+        <w:pStyle w:val="ListParagraph"/>
+        <w:numPr>
+          <w:ilvl w:val="0"/>
+          <w:numId w:val="7"/>
+        </w:numPr>
+      </w:pPr>
+      <w:proofErr w:type="spellStart"/>
+      <w:r>
+        <w:rPr>
+          <w:b/>
+        </w:rPr>
+        <w:t>FileWatcherOrderedEnumeration</w:t>
+      </w:r>
+      <w:proofErr w:type="spellEnd"/>
+    </w:p>
+    <w:p>
+      <w:pPr>
+        <w:pStyle w:val="ListParagraph"/>
+        <w:numPr>
+          <w:ilvl w:val="1"/>
+          <w:numId w:val="7"/>
+        </w:numPr>
+      </w:pPr>
+      <w:r>
+        <w:t>Default: False</w:t>
+      </w:r>
+    </w:p>
+    <w:p>
+      <w:pPr>
+        <w:pStyle w:val="ListParagraph"/>
+        <w:numPr>
+          <w:ilvl w:val="1"/>
+          <w:numId w:val="7"/>
+        </w:numPr>
+      </w:pPr>
+      <w:r>
+        <w:t>Indicates whether the file watcher should raise events for enumerated files in alphabetical order.</w:t>
+      </w:r>
+      <w:r>
+        <w:br/>
+      </w:r>
+    </w:p>
+    <w:p>
+      <w:pPr>
+        <w:pStyle w:val="ListParagraph"/>
+        <w:numPr>
+          <w:ilvl w:val="0"/>
+          <w:numId w:val="7"/>
+        </w:numPr>
+        <w:rPr>
+          <w:b/>
+        </w:rPr>
+      </w:pPr>
+      <w:proofErr w:type="spellStart"/>
+      <w:r>
+        <w:rPr>
+          <w:b/>
+        </w:rPr>
+        <w:t>Historian.InstanceName</w:t>
+      </w:r>
+      <w:proofErr w:type="spellEnd"/>
+    </w:p>
+    <w:p>
+      <w:pPr>
+        <w:pStyle w:val="ListParagraph"/>
+        <w:numPr>
+          <w:ilvl w:val="1"/>
+          <w:numId w:val="7"/>
+        </w:numPr>
+        <w:rPr>
+          <w:b/>
+        </w:rPr>
+      </w:pPr>
+      <w:r>
+        <w:t>Default: XDA</w:t>
+      </w:r>
+    </w:p>
+    <w:p>
+      <w:pPr>
+        <w:pStyle w:val="ListParagraph"/>
+        <w:numPr>
+          <w:ilvl w:val="1"/>
+          <w:numId w:val="7"/>
+        </w:numPr>
+      </w:pPr>
+      <w:r>
+        <w:t>The instance name of the historian instance to be used for archiving trending data.</w:t>
+      </w:r>
+      <w:r>
+        <w:br/>
+      </w:r>
+    </w:p>
+    <w:p>
+      <w:pPr>
+        <w:pStyle w:val="ListParagraph"/>
+        <w:numPr>
+          <w:ilvl w:val="0"/>
+          <w:numId w:val="7"/>
+        </w:numPr>
+        <w:rPr>
+          <w:b/>
+        </w:rPr>
+      </w:pPr>
+      <w:proofErr w:type="spellStart"/>
+      <w:r>
+        <w:rPr>
+          <w:b/>
+        </w:rPr>
+        <w:t>Historian.Server</w:t>
+      </w:r>
+      <w:proofErr w:type="spellEnd"/>
+    </w:p>
+    <w:p>
+      <w:pPr>
+        <w:pStyle w:val="ListParagraph"/>
+        <w:numPr>
+          <w:ilvl w:val="1"/>
+          <w:numId w:val="7"/>
+        </w:numPr>
+        <w:rPr>
+          <w:b/>
+        </w:rPr>
+      </w:pPr>
+      <w:r>
+        <w:t>Default: 127.0.0.1</w:t>
+      </w:r>
+    </w:p>
+    <w:p>
+      <w:pPr>
+        <w:pStyle w:val="ListParagraph"/>
+        <w:numPr>
+          <w:ilvl w:val="1"/>
+          <w:numId w:val="7"/>
+        </w:numPr>
+      </w:pPr>
+      <w:r>
+        <w:t xml:space="preserve">The hostname and port of the </w:t>
+      </w:r>
+      <w:proofErr w:type="spellStart"/>
+      <w:r>
+        <w:t>openHistorian</w:t>
+      </w:r>
+      <w:proofErr w:type="spellEnd"/>
+      <w:r>
+        <w:t xml:space="preserve"> 2.0 server to be used for archiving trending data. (e.g. 127.0.0.1:38402).</w:t>
+      </w:r>
+      <w:r>
+        <w:br/>
+      </w:r>
+      <w:r>
+        <w:br w:type="page"/>
+      </w:r>
+    </w:p>
+    <w:p>
+      <w:pPr>
+        <w:pStyle w:val="ListParagraph"/>
+        <w:numPr>
+          <w:ilvl w:val="0"/>
+          <w:numId w:val="7"/>
+        </w:numPr>
+        <w:rPr>
+          <w:b/>
+        </w:rPr>
+      </w:pPr>
+      <w:r>
+        <w:rPr>
+          <w:b/>
+        </w:rPr>
+        <w:lastRenderedPageBreak/>
+        <w:t>Historian.URL</w:t>
+      </w:r>
+    </w:p>
+    <w:p>
+      <w:pPr>
+        <w:pStyle w:val="ListParagraph"/>
+        <w:numPr>
+          <w:ilvl w:val="1"/>
+          <w:numId w:val="7"/>
+        </w:numPr>
+        <w:rPr>
+          <w:b/>
+        </w:rPr>
+      </w:pPr>
+      <w:r>
+        <w:t>Default: http://127.0.0.1:8180</w:t>
+      </w:r>
+    </w:p>
+    <w:p>
+      <w:pPr>
+        <w:pStyle w:val="ListParagraph"/>
+        <w:numPr>
+          <w:ilvl w:val="1"/>
+          <w:numId w:val="7"/>
+        </w:numPr>
+        <w:rPr>
+          <w:b/>
+        </w:rPr>
+      </w:pPr>
+      <w:r>
+        <w:t xml:space="preserve">The URL of the </w:t>
+      </w:r>
+      <w:proofErr w:type="spellStart"/>
+      <w:r>
+        <w:t>openHistorian</w:t>
+      </w:r>
+      <w:proofErr w:type="spellEnd"/>
+      <w:r>
+        <w:t xml:space="preserve"> 2.0</w:t>
+      </w:r>
+      <w:r>
+        <w:t xml:space="preserve"> web management tool.</w:t>
+      </w:r>
+      <w:r>
+        <w:br/>
+      </w:r>
+    </w:p>
+    <w:p>
+      <w:pPr>
+        <w:pStyle w:val="ListParagraph"/>
+        <w:numPr>
+          <w:ilvl w:val="0"/>
+          <w:numId w:val="7"/>
+        </w:numPr>
+        <w:rPr>
+          <w:b/>
+        </w:rPr>
+      </w:pPr>
+      <w:proofErr w:type="spellStart"/>
+      <w:r>
+        <w:rPr>
+          <w:b/>
+        </w:rPr>
+        <w:t>InterruptionThreshold</w:t>
+      </w:r>
+      <w:proofErr w:type="spellEnd"/>
+    </w:p>
+    <w:p>
+      <w:pPr>
+        <w:pStyle w:val="ListParagraph"/>
+        <w:numPr>
+          <w:ilvl w:val="1"/>
+          <w:numId w:val="7"/>
+        </w:numPr>
+        <w:rPr>
+          <w:b/>
+        </w:rPr>
+      </w:pPr>
+      <w:r>
+        <w:t>Default: 0.1</w:t>
+      </w:r>
+    </w:p>
+    <w:p>
+      <w:pPr>
+        <w:pStyle w:val="ListParagraph"/>
+        <w:numPr>
+          <w:ilvl w:val="1"/>
+          <w:numId w:val="7"/>
+        </w:numPr>
+      </w:pPr>
+      <w:r>
+        <w:t>The per-unit voltage that represents the threshold between a sag and an interruption.</w:t>
+      </w:r>
+      <w:r>
+        <w:br/>
+      </w:r>
+    </w:p>
+    <w:p>
+      <w:pPr>
+        <w:pStyle w:val="ListParagraph"/>
+        <w:numPr>
+          <w:ilvl w:val="0"/>
+          <w:numId w:val="7"/>
+        </w:numPr>
+      </w:pPr>
+      <w:proofErr w:type="spellStart"/>
+      <w:r>
+        <w:rPr>
+          <w:b/>
+        </w:rPr>
+        <w:t>LengthUnits</w:t>
+      </w:r>
+      <w:proofErr w:type="spellEnd"/>
+    </w:p>
+    <w:p>
+      <w:pPr>
+        <w:pStyle w:val="ListParagraph"/>
+        <w:numPr>
+          <w:ilvl w:val="1"/>
+          <w:numId w:val="7"/>
+        </w:numPr>
+      </w:pPr>
+      <w:r>
+        <w:t>Default: miles</w:t>
+      </w:r>
+    </w:p>
+    <w:p>
+      <w:pPr>
+        <w:pStyle w:val="ListParagraph"/>
+        <w:numPr>
+          <w:ilvl w:val="1"/>
+          <w:numId w:val="7"/>
+        </w:numPr>
+      </w:pPr>
+      <w:r>
+        <w:t>The units of measure to use for lengths.</w:t>
+      </w:r>
+    </w:p>
+    <w:p>
+      <w:pPr>
+        <w:pStyle w:val="ListParagraph"/>
+        <w:numPr>
+          <w:ilvl w:val="1"/>
+          <w:numId w:val="7"/>
+        </w:numPr>
+      </w:pPr>
+      <w:r>
+        <w:t>This value is only applied to human-readable exports and does not affect the fault calculations.</w:t>
+      </w:r>
+      <w:r>
+        <w:br/>
+      </w:r>
+    </w:p>
+    <w:p>
+      <w:pPr>
+        <w:pStyle w:val="ListParagraph"/>
+        <w:numPr>
+          <w:ilvl w:val="0"/>
+          <w:numId w:val="7"/>
+        </w:numPr>
+      </w:pPr>
+      <w:proofErr w:type="spellStart"/>
+      <w:r>
+        <w:rPr>
+          <w:b/>
+        </w:rPr>
+        <w:t>MaxCurrent</w:t>
+      </w:r>
+      <w:proofErr w:type="spellEnd"/>
+    </w:p>
+    <w:p>
+      <w:pPr>
+        <w:pStyle w:val="ListParagraph"/>
+        <w:numPr>
+          <w:ilvl w:val="1"/>
+          <w:numId w:val="7"/>
+        </w:numPr>
+      </w:pPr>
+      <w:r>
+        <w:t>Default: 1000000.0</w:t>
+      </w:r>
+    </w:p>
+    <w:p>
+      <w:pPr>
+        <w:pStyle w:val="ListParagraph"/>
+        <w:numPr>
+          <w:ilvl w:val="1"/>
+          <w:numId w:val="7"/>
+        </w:numPr>
+      </w:pPr>
+      <w:r>
+        <w:t>The threshold, in amps, at which the current exceeds engineering reasonableness.</w:t>
+      </w:r>
+    </w:p>
+    <w:p>
+      <w:pPr>
+        <w:pStyle w:val="ListParagraph"/>
+        <w:numPr>
+          <w:ilvl w:val="1"/>
+          <w:numId w:val="7"/>
+        </w:numPr>
+      </w:pPr>
+      <w:r>
+        <w:t>Events with data that exceeds engineering reasonableness will be excluded from fault analysis.</w:t>
+      </w:r>
+      <w:r>
+        <w:br/>
+      </w:r>
+    </w:p>
+    <w:p>
+      <w:pPr>
+        <w:pStyle w:val="ListParagraph"/>
+        <w:numPr>
+          <w:ilvl w:val="0"/>
+          <w:numId w:val="7"/>
+        </w:numPr>
+        <w:rPr>
+          <w:b/>
+        </w:rPr>
+      </w:pPr>
+      <w:proofErr w:type="spellStart"/>
+      <w:r>
+        <w:rPr>
+          <w:b/>
+        </w:rPr>
+        <w:t>MaxFileCreationTimeOffset</w:t>
+      </w:r>
+      <w:proofErr w:type="spellEnd"/>
+    </w:p>
+    <w:p>
+      <w:pPr>
+        <w:pStyle w:val="ListParagraph"/>
+        <w:numPr>
+          <w:ilvl w:val="1"/>
+          <w:numId w:val="7"/>
+        </w:numPr>
+        <w:rPr>
+          <w:b/>
+        </w:rPr>
+      </w:pPr>
+      <w:r>
+        <w:t>Default: 0.0</w:t>
+      </w:r>
+    </w:p>
+    <w:p>
+      <w:pPr>
+        <w:pStyle w:val="ListParagraph"/>
+        <w:numPr>
+          <w:ilvl w:val="1"/>
+          <w:numId w:val="7"/>
+        </w:numPr>
+        <w:rPr>
+          <w:b/>
+        </w:rPr>
+      </w:pPr>
+      <w:r>
+        <w:t>The maximum number of hours prior to the current system time before the file creation time indicates that the data should not be processed.</w:t>
+      </w:r>
+    </w:p>
+    <w:p>
+      <w:pPr>
+        <w:pStyle w:val="ListParagraph"/>
+        <w:numPr>
+          <w:ilvl w:val="1"/>
+          <w:numId w:val="7"/>
+        </w:numPr>
+        <w:rPr>
+          <w:b/>
+        </w:rPr>
+      </w:pPr>
+      <w:r>
+        <w:t>Use this setting when the file creation time closely coincides with the time of the data in the file to automatically skip old files and not process them.</w:t>
+      </w:r>
+    </w:p>
+    <w:p>
+      <w:pPr>
+        <w:pStyle w:val="ListParagraph"/>
+        <w:numPr>
+          <w:ilvl w:val="1"/>
+          <w:numId w:val="7"/>
+        </w:numPr>
+      </w:pPr>
+      <w:r>
+        <w:t xml:space="preserve">The default value, 0.0, disables this setting so that </w:t>
+      </w:r>
+      <w:proofErr w:type="spellStart"/>
+      <w:r>
+        <w:t>openXDA</w:t>
+      </w:r>
+      <w:proofErr w:type="spellEnd"/>
+      <w:r>
+        <w:t xml:space="preserve"> processes all files regardless of the creation time.</w:t>
+      </w:r>
+      <w:r>
+        <w:br/>
+      </w:r>
+    </w:p>
+    <w:p>
+      <w:pPr>
+        <w:pStyle w:val="ListParagraph"/>
+        <w:numPr>
+          <w:ilvl w:val="0"/>
+          <w:numId w:val="7"/>
+        </w:numPr>
+        <w:rPr>
+          <w:b/>
+        </w:rPr>
+      </w:pPr>
+      <w:proofErr w:type="spellStart"/>
+      <w:r>
+        <w:rPr>
+          <w:b/>
+        </w:rPr>
+        <w:t>MaxFileDuration</w:t>
+      </w:r>
+      <w:proofErr w:type="spellEnd"/>
+    </w:p>
+    <w:p>
+      <w:pPr>
+        <w:pStyle w:val="ListParagraph"/>
+        <w:numPr>
+          <w:ilvl w:val="1"/>
+          <w:numId w:val="7"/>
+        </w:numPr>
+        <w:rPr>
+          <w:b/>
+        </w:rPr>
+      </w:pPr>
+      <w:r>
+        <w:t>Default: 0.0</w:t>
+      </w:r>
+    </w:p>
+    <w:p>
+      <w:pPr>
+        <w:pStyle w:val="ListParagraph"/>
+        <w:numPr>
+          <w:ilvl w:val="1"/>
+          <w:numId w:val="7"/>
+        </w:numPr>
+        <w:rPr>
+          <w:b/>
+        </w:rPr>
+      </w:pPr>
+      <w:r>
+        <w:t xml:space="preserve">The maximum duration, in seconds, of the files processed by </w:t>
+      </w:r>
+      <w:proofErr w:type="spellStart"/>
+      <w:r>
+        <w:t>openXDA</w:t>
+      </w:r>
+      <w:proofErr w:type="spellEnd"/>
+      <w:r>
+        <w:t xml:space="preserve">. Files with a larger duration will be skipped by </w:t>
+      </w:r>
+      <w:proofErr w:type="spellStart"/>
+      <w:r>
+        <w:t>openXDA’s</w:t>
+      </w:r>
+      <w:proofErr w:type="spellEnd"/>
+      <w:r>
+        <w:t xml:space="preserve"> file processing engine.</w:t>
+      </w:r>
+    </w:p>
+    <w:p>
+      <w:pPr>
+        <w:pStyle w:val="ListParagraph"/>
+        <w:numPr>
+          <w:ilvl w:val="1"/>
+          <w:numId w:val="7"/>
+        </w:numPr>
+      </w:pPr>
+      <w:r>
+        <w:t xml:space="preserve">The default value, 0.0, disables this setting so that </w:t>
+      </w:r>
+      <w:proofErr w:type="spellStart"/>
+      <w:r>
+        <w:t>openXDA</w:t>
+      </w:r>
+      <w:proofErr w:type="spellEnd"/>
+      <w:r>
+        <w:t xml:space="preserve"> processes all files regardless of the duration.</w:t>
+      </w:r>
+      <w:r>
+        <w:br/>
+      </w:r>
+      <w:r>
+        <w:br w:type="page"/>
+      </w:r>
+    </w:p>
+    <w:p>
+      <w:pPr>
+        <w:pStyle w:val="ListParagraph"/>
+        <w:numPr>
+          <w:ilvl w:val="0"/>
+          <w:numId w:val="7"/>
+        </w:numPr>
+      </w:pPr>
+      <w:proofErr w:type="spellStart"/>
+      <w:r>
+        <w:rPr>
+          <w:b/>
+        </w:rPr>
+        <w:lastRenderedPageBreak/>
+        <w:t>MaxTimeOffset</w:t>
+      </w:r>
+      <w:proofErr w:type="spellEnd"/>
+    </w:p>
+    <w:p>
+      <w:pPr>
+        <w:pStyle w:val="ListParagraph"/>
+        <w:numPr>
+          <w:ilvl w:val="1"/>
+          <w:numId w:val="7"/>
+        </w:numPr>
+      </w:pPr>
+      <w:r>
+        <w:t>Default: 0.0</w:t>
+      </w:r>
+    </w:p>
+    <w:p>
+      <w:pPr>
+        <w:pStyle w:val="ListParagraph"/>
+        <w:numPr>
+          <w:ilvl w:val="1"/>
+          <w:numId w:val="7"/>
+        </w:numPr>
+      </w:pPr>
+      <w:r>
+        <w:t>The maximum number of hours beyond the current system time before the time of the event record indicates that the data is unreasonable.</w:t>
+      </w:r>
+    </w:p>
+    <w:p>
+      <w:pPr>
+        <w:pStyle w:val="ListParagraph"/>
+        <w:numPr>
+          <w:ilvl w:val="1"/>
+          <w:numId w:val="7"/>
+        </w:numPr>
+      </w:pPr>
+      <w:r>
+        <w:t>Events with data that is considered unreasonable will be excluded from fault analysis.</w:t>
+      </w:r>
+    </w:p>
+    <w:p>
+      <w:pPr>
+        <w:pStyle w:val="ListParagraph"/>
+        <w:numPr>
+          <w:ilvl w:val="1"/>
+          <w:numId w:val="7"/>
+        </w:numPr>
+      </w:pPr>
+      <w:r>
+        <w:t xml:space="preserve">The default value of 0.0 disables this setting so that </w:t>
+      </w:r>
+      <w:proofErr w:type="spellStart"/>
+      <w:r>
+        <w:t>openXDA</w:t>
+      </w:r>
+      <w:proofErr w:type="spellEnd"/>
+      <w:r>
+        <w:t xml:space="preserve"> processes files regardless of how far in the future the timestamps are.</w:t>
+      </w:r>
+      <w:r>
+        <w:br/>
+      </w:r>
+    </w:p>
+    <w:p>
+      <w:pPr>
+        <w:pStyle w:val="ListParagraph"/>
+        <w:numPr>
+          <w:ilvl w:val="0"/>
+          <w:numId w:val="7"/>
+        </w:numPr>
+        <w:rPr>
+          <w:b/>
+        </w:rPr>
+      </w:pPr>
+      <w:proofErr w:type="spellStart"/>
+      <w:r>
+        <w:rPr>
+          <w:b/>
+        </w:rPr>
+        <w:t>MaxVoltage</w:t>
+      </w:r>
+      <w:proofErr w:type="spellEnd"/>
+    </w:p>
+    <w:p>
+      <w:pPr>
+        <w:pStyle w:val="ListParagraph"/>
+        <w:numPr>
+          <w:ilvl w:val="1"/>
+          <w:numId w:val="7"/>
+        </w:numPr>
+      </w:pPr>
+      <w:r>
+        <w:t>Default: 2.0</w:t>
+      </w:r>
+    </w:p>
+    <w:p>
+      <w:pPr>
+        <w:pStyle w:val="ListParagraph"/>
+        <w:numPr>
+          <w:ilvl w:val="1"/>
+          <w:numId w:val="7"/>
+        </w:numPr>
+      </w:pPr>
+      <w:r>
+        <w:t>The per-unit threshold at which the voltage exceeds engineering reasonableness.</w:t>
+      </w:r>
+    </w:p>
+    <w:p>
+      <w:pPr>
+        <w:pStyle w:val="ListParagraph"/>
+        <w:numPr>
+          <w:ilvl w:val="1"/>
+          <w:numId w:val="7"/>
+        </w:numPr>
+      </w:pPr>
+      <w:r>
+        <w:t>Events with data that exceeds engineering reasonableness will be excluded from fault analysis.</w:t>
+      </w:r>
+      <w:r>
+        <w:br/>
+      </w:r>
+    </w:p>
+    <w:p>
+      <w:pPr>
+        <w:pStyle w:val="ListParagraph"/>
+        <w:numPr>
+          <w:ilvl w:val="0"/>
+          <w:numId w:val="7"/>
+        </w:numPr>
+        <w:rPr>
+          <w:b/>
+        </w:rPr>
+      </w:pPr>
+      <w:proofErr w:type="spellStart"/>
+      <w:r>
+        <w:rPr>
+          <w:b/>
+        </w:rPr>
+        <w:t>MinTimeOffset</w:t>
+      </w:r>
+      <w:proofErr w:type="spellEnd"/>
+    </w:p>
+    <w:p>
+      <w:pPr>
+        <w:pStyle w:val="ListParagraph"/>
+        <w:numPr>
+          <w:ilvl w:val="1"/>
+          <w:numId w:val="7"/>
+        </w:numPr>
+        <w:rPr>
+          <w:b/>
+        </w:rPr>
+      </w:pPr>
+      <w:r>
+        <w:t>Default: 0.0</w:t>
+      </w:r>
+    </w:p>
+    <w:p>
+      <w:pPr>
+        <w:pStyle w:val="ListParagraph"/>
+        <w:numPr>
+          <w:ilvl w:val="1"/>
+          <w:numId w:val="7"/>
+        </w:numPr>
+        <w:rPr>
+          <w:b/>
+        </w:rPr>
+      </w:pPr>
+      <w:r>
+        <w:t>The maximum number of hours prior to the current system time before the time of the record indicates that the data is unreasonable.</w:t>
+      </w:r>
+    </w:p>
+    <w:p>
+      <w:pPr>
+        <w:pStyle w:val="ListParagraph"/>
+        <w:numPr>
+          <w:ilvl w:val="1"/>
+          <w:numId w:val="7"/>
+        </w:numPr>
+        <w:rPr>
+          <w:b/>
+        </w:rPr>
+      </w:pPr>
+      <w:r>
+        <w:t>Events with data that is considered unreasonable will be excluded from fault analysis.</w:t>
+      </w:r>
+    </w:p>
+    <w:p>
+      <w:pPr>
+        <w:pStyle w:val="ListParagraph"/>
+        <w:numPr>
+          <w:ilvl w:val="1"/>
+          <w:numId w:val="7"/>
+        </w:numPr>
+      </w:pPr>
+      <w:r>
+        <w:t xml:space="preserve">The default value of 0.0 disables this setting so that </w:t>
+      </w:r>
+      <w:proofErr w:type="spellStart"/>
+      <w:r>
+        <w:t>openXDA</w:t>
+      </w:r>
+      <w:proofErr w:type="spellEnd"/>
+      <w:r>
+        <w:t xml:space="preserve"> processes files regardless of how old the timestamps are.</w:t>
+      </w:r>
+      <w:r>
+        <w:br/>
+      </w:r>
+    </w:p>
+    <w:p>
+      <w:pPr>
+        <w:pStyle w:val="ListParagraph"/>
+        <w:numPr>
+          <w:ilvl w:val="0"/>
+          <w:numId w:val="7"/>
+        </w:numPr>
+      </w:pPr>
+      <w:proofErr w:type="spellStart"/>
+      <w:r>
+        <w:rPr>
+          <w:b/>
+        </w:rPr>
+        <w:t>ProcessingThreadCount</w:t>
+      </w:r>
+      <w:proofErr w:type="spellEnd"/>
+    </w:p>
+    <w:p>
+      <w:pPr>
+        <w:pStyle w:val="ListParagraph"/>
+        <w:numPr>
+          <w:ilvl w:val="1"/>
+          <w:numId w:val="7"/>
+        </w:numPr>
+      </w:pPr>
+      <w:r>
+        <w:t>Default: 0</w:t>
+      </w:r>
+    </w:p>
+    <w:p>
+      <w:pPr>
+        <w:pStyle w:val="ListParagraph"/>
+        <w:numPr>
+          <w:ilvl w:val="1"/>
+          <w:numId w:val="7"/>
+        </w:numPr>
+      </w:pPr>
+      <w:r>
+        <w:t>The number of threads used for processing meter data concurrently.</w:t>
+      </w:r>
+    </w:p>
+    <w:p>
+      <w:pPr>
+        <w:pStyle w:val="ListParagraph"/>
+        <w:numPr>
+          <w:ilvl w:val="1"/>
+          <w:numId w:val="7"/>
+        </w:numPr>
+      </w:pPr>
+      <w:r>
+        <w:t>Values less than zero indicate that the system should use as many threads as there are logical processors in the system.</w:t>
+      </w:r>
+      <w:r>
+        <w:br/>
+      </w:r>
+    </w:p>
+    <w:p>
+      <w:pPr>
+        <w:pStyle w:val="ListParagraph"/>
+        <w:numPr>
+          <w:ilvl w:val="0"/>
+          <w:numId w:val="7"/>
+        </w:numPr>
+      </w:pPr>
+      <w:proofErr w:type="spellStart"/>
+      <w:r>
+        <w:rPr>
+          <w:b/>
+        </w:rPr>
+        <w:t>ResultsPath</w:t>
+      </w:r>
+      <w:proofErr w:type="spellEnd"/>
+    </w:p>
+    <w:p>
+      <w:pPr>
+        <w:pStyle w:val="ListParagraph"/>
+        <w:numPr>
+          <w:ilvl w:val="1"/>
+          <w:numId w:val="7"/>
+        </w:numPr>
+      </w:pPr>
+      <w:r>
+        <w:t>Default: Results</w:t>
+      </w:r>
+    </w:p>
+    <w:p>
+      <w:pPr>
+        <w:pStyle w:val="ListParagraph"/>
+        <w:numPr>
+          <w:ilvl w:val="1"/>
+          <w:numId w:val="7"/>
+        </w:numPr>
+      </w:pPr>
+      <w:r>
+        <w:t>Directory to which the results of fault analysis will be written.</w:t>
+      </w:r>
+      <w:r>
+        <w:br/>
+      </w:r>
+    </w:p>
+    <w:p>
+      <w:pPr>
+        <w:pStyle w:val="ListParagraph"/>
+        <w:numPr>
+          <w:ilvl w:val="0"/>
+          <w:numId w:val="7"/>
+        </w:numPr>
+      </w:pPr>
+      <w:proofErr w:type="spellStart"/>
+      <w:r>
+        <w:rPr>
+          <w:b/>
+        </w:rPr>
+        <w:t>SagThreshold</w:t>
+      </w:r>
+      <w:proofErr w:type="spellEnd"/>
+    </w:p>
+    <w:p>
+      <w:pPr>
+        <w:pStyle w:val="ListParagraph"/>
+        <w:numPr>
+          <w:ilvl w:val="1"/>
+          <w:numId w:val="7"/>
+        </w:numPr>
+      </w:pPr>
+      <w:r>
+        <w:t>Default: 0.9</w:t>
+      </w:r>
+    </w:p>
+    <w:p>
+      <w:pPr>
+        <w:pStyle w:val="ListParagraph"/>
+        <w:numPr>
+          <w:ilvl w:val="1"/>
+          <w:numId w:val="7"/>
+        </w:numPr>
+      </w:pPr>
+      <w:r>
+        <w:t>The per-unit voltage that represents the threshold between a sag and normal conditions.</w:t>
+      </w:r>
+      <w:r>
+        <w:br/>
+      </w:r>
+      <w:r>
+        <w:br w:type="page"/>
+      </w:r>
+    </w:p>
+    <w:p>
+      <w:pPr>
+        <w:pStyle w:val="ListParagraph"/>
+        <w:numPr>
+          <w:ilvl w:val="0"/>
+          <w:numId w:val="7"/>
+        </w:numPr>
+      </w:pPr>
+      <w:proofErr w:type="spellStart"/>
+      <w:r>
+        <w:rPr>
+          <w:b/>
+        </w:rPr>
+        <w:lastRenderedPageBreak/>
+        <w:t>SkipOnCRCHashMatch</w:t>
       </w:r>
       <w:proofErr w:type="spellEnd"/>
     </w:p>
@@ -2647,711 +3904,101 @@
         </w:numPr>
       </w:pPr>
       <w:r>
-        <w:t>Indicates whether the local file watcher should be enabled.</w:t>
-      </w:r>
-      <w:r>
-        <w:br/>
-      </w:r>
-    </w:p>
-    <w:p>
-      <w:pPr>
-        <w:pStyle w:val="ListParagraph"/>
-        <w:numPr>
-          <w:ilvl w:val="0"/>
-          <w:numId w:val="7"/>
-        </w:numPr>
-        <w:rPr>
-          <w:b/>
-        </w:rPr>
-      </w:pPr>
-      <w:proofErr w:type="spellStart"/>
-      <w:r>
-        <w:rPr>
-          <w:b/>
-        </w:rPr>
-        <w:t>FileWatcherEnumerationStrategy</w:t>
-      </w:r>
-      <w:proofErr w:type="spellEnd"/>
-    </w:p>
-    <w:p>
-      <w:pPr>
-        <w:pStyle w:val="ListParagraph"/>
-        <w:numPr>
-          <w:ilvl w:val="1"/>
-          <w:numId w:val="7"/>
-        </w:numPr>
-      </w:pPr>
-      <w:r>
-        <w:t xml:space="preserve">Default: </w:t>
-      </w:r>
-      <w:proofErr w:type="spellStart"/>
-      <w:r>
-        <w:t>ParallelSubdirectories</w:t>
-      </w:r>
-      <w:proofErr w:type="spellEnd"/>
-    </w:p>
-    <w:p>
-      <w:pPr>
-        <w:pStyle w:val="ListParagraph"/>
-        <w:numPr>
-          <w:ilvl w:val="1"/>
-          <w:numId w:val="7"/>
-        </w:numPr>
-      </w:pPr>
-      <w:r>
-        <w:t>Strategy used for enumeration of files in the file watcher.</w:t>
-      </w:r>
-    </w:p>
-    <w:p>
-      <w:pPr>
-        <w:pStyle w:val="ListParagraph"/>
-        <w:numPr>
-          <w:ilvl w:val="2"/>
-          <w:numId w:val="7"/>
-        </w:numPr>
-      </w:pPr>
-      <w:r>
-        <w:rPr>
-          <w:b/>
-        </w:rPr>
-        <w:t>Sequential</w:t>
-      </w:r>
-      <w:r>
-        <w:t xml:space="preserve"> processes all watch directories sequentially on a single thread using a depth-first recursive search.</w:t>
-      </w:r>
-    </w:p>
-    <w:p>
-      <w:pPr>
-        <w:pStyle w:val="ListParagraph"/>
-        <w:numPr>
-          <w:ilvl w:val="2"/>
-          <w:numId w:val="7"/>
-        </w:numPr>
-      </w:pPr>
-      <w:proofErr w:type="spellStart"/>
-      <w:r>
-        <w:rPr>
-          <w:b/>
-        </w:rPr>
-        <w:t>ParallelWatchDirectories</w:t>
-      </w:r>
-      <w:proofErr w:type="spellEnd"/>
-      <w:r>
-        <w:t xml:space="preserve"> processes all watch directories in parallel on their own thread using a depth-first recursive search.</w:t>
-      </w:r>
-    </w:p>
-    <w:p>
-      <w:pPr>
-        <w:pStyle w:val="ListParagraph"/>
-        <w:numPr>
-          <w:ilvl w:val="2"/>
-          <w:numId w:val="7"/>
-        </w:numPr>
-      </w:pPr>
-      <w:proofErr w:type="spellStart"/>
-      <w:r>
-        <w:rPr>
-          <w:b/>
-        </w:rPr>
-        <w:t>ParallelSubdirectories</w:t>
-      </w:r>
-      <w:proofErr w:type="spellEnd"/>
-      <w:r>
-        <w:t xml:space="preserve"> processes each directory on its own thread, including subdirectories.</w:t>
-      </w:r>
-    </w:p>
-    <w:p>
-      <w:pPr>
-        <w:pStyle w:val="ListParagraph"/>
-        <w:numPr>
-          <w:ilvl w:val="2"/>
-          <w:numId w:val="7"/>
-        </w:numPr>
-      </w:pPr>
-      <w:r>
-        <w:rPr>
-          <w:b/>
-        </w:rPr>
-        <w:t>None</w:t>
-      </w:r>
-      <w:r>
-        <w:t xml:space="preserve"> disables file enumeration.</w:t>
-      </w:r>
-      <w:r>
-        <w:br/>
-      </w:r>
-    </w:p>
-    <w:p>
-      <w:pPr>
-        <w:pStyle w:val="ListParagraph"/>
-        <w:numPr>
-          <w:ilvl w:val="0"/>
-          <w:numId w:val="7"/>
-        </w:numPr>
-      </w:pPr>
-      <w:proofErr w:type="spellStart"/>
-      <w:r>
-        <w:rPr>
-          <w:b/>
-        </w:rPr>
-        <w:t>FileWatcherInternalThreadCount</w:t>
-      </w:r>
-      <w:proofErr w:type="spellEnd"/>
-    </w:p>
-    <w:p>
-      <w:pPr>
-        <w:pStyle w:val="ListParagraph"/>
-        <w:numPr>
-          <w:ilvl w:val="1"/>
-          <w:numId w:val="7"/>
-        </w:numPr>
-      </w:pPr>
-      <w:r>
-        <w:t>Default: 0</w:t>
-      </w:r>
-    </w:p>
-    <w:p>
-      <w:pPr>
-        <w:pStyle w:val="ListParagraph"/>
-        <w:numPr>
-          <w:ilvl w:val="1"/>
-          <w:numId w:val="7"/>
-        </w:numPr>
-      </w:pPr>
-      <w:r>
-        <w:t>The number of threads used internally to the file processor.</w:t>
-      </w:r>
-    </w:p>
-    <w:p>
-      <w:pPr>
-        <w:pStyle w:val="ListParagraph"/>
-        <w:numPr>
-          <w:ilvl w:val="1"/>
-          <w:numId w:val="7"/>
-        </w:numPr>
-      </w:pPr>
-      <w:r>
-        <w:t>Values less than zero indicate that the file processor should use as many threads as there are logical processors in the system.</w:t>
-      </w:r>
-      <w:r>
-        <w:br/>
-      </w:r>
-    </w:p>
-    <w:p>
-      <w:pPr>
-        <w:pStyle w:val="ListParagraph"/>
-        <w:numPr>
-          <w:ilvl w:val="0"/>
-          <w:numId w:val="7"/>
-        </w:numPr>
-      </w:pPr>
-      <w:proofErr w:type="spellStart"/>
-      <w:r>
-        <w:rPr>
-          <w:b/>
-        </w:rPr>
-        <w:t>FileWatcherMaxFragmentation</w:t>
-      </w:r>
-      <w:proofErr w:type="spellEnd"/>
-    </w:p>
-    <w:p>
-      <w:pPr>
-        <w:pStyle w:val="ListParagraph"/>
-        <w:numPr>
-          <w:ilvl w:val="1"/>
-          <w:numId w:val="7"/>
-        </w:numPr>
-      </w:pPr>
-      <w:r>
-        <w:t>Default: 10</w:t>
-      </w:r>
-    </w:p>
-    <w:p>
-      <w:pPr>
-        <w:pStyle w:val="ListParagraph"/>
-        <w:numPr>
-          <w:ilvl w:val="1"/>
-          <w:numId w:val="7"/>
-        </w:numPr>
-      </w:pPr>
-      <w:r>
-        <w:t>The maximum amount of fragmentation allowed before compacting the list of processed files in the file watcher.</w:t>
-      </w:r>
-    </w:p>
-    <w:p>
-      <w:pPr>
-        <w:pStyle w:val="ListParagraph"/>
-        <w:numPr>
-          <w:ilvl w:val="1"/>
-          <w:numId w:val="7"/>
-        </w:numPr>
-      </w:pPr>
-      <w:r>
-        <w:t>The amount of fragmentation is measured as the number of files that have been removed from the watch directory since the start of the program or the last compact operation.</w:t>
-      </w:r>
-      <w:r>
-        <w:br/>
-      </w:r>
-      <w:r>
-        <w:br w:type="page"/>
-      </w:r>
-    </w:p>
-    <w:p>
-      <w:pPr>
-        <w:pStyle w:val="ListParagraph"/>
-        <w:numPr>
-          <w:ilvl w:val="0"/>
-          <w:numId w:val="7"/>
-        </w:numPr>
-      </w:pPr>
-      <w:proofErr w:type="spellStart"/>
-      <w:r>
-        <w:rPr>
-          <w:b/>
-        </w:rPr>
-        <w:lastRenderedPageBreak/>
-        <w:t>FileWatcherOrderedEnumeration</w:t>
-      </w:r>
-      <w:proofErr w:type="spellEnd"/>
-    </w:p>
-    <w:p>
-      <w:pPr>
-        <w:pStyle w:val="ListParagraph"/>
-        <w:numPr>
-          <w:ilvl w:val="1"/>
-          <w:numId w:val="7"/>
-        </w:numPr>
-      </w:pPr>
-      <w:r>
-        <w:t>Default: False</w:t>
-      </w:r>
-    </w:p>
-    <w:p>
-      <w:pPr>
-        <w:pStyle w:val="ListParagraph"/>
-        <w:numPr>
-          <w:ilvl w:val="1"/>
-          <w:numId w:val="7"/>
-        </w:numPr>
-      </w:pPr>
-      <w:r>
-        <w:t>Indicates whether the file watcher should raise events for enumerated files in alphabetical order.</w:t>
-      </w:r>
-      <w:r>
-        <w:br/>
-      </w:r>
-    </w:p>
-    <w:p>
-      <w:pPr>
-        <w:pStyle w:val="ListParagraph"/>
-        <w:numPr>
-          <w:ilvl w:val="0"/>
-          <w:numId w:val="7"/>
-        </w:numPr>
-        <w:rPr>
-          <w:b/>
-        </w:rPr>
-      </w:pPr>
-      <w:proofErr w:type="spellStart"/>
-      <w:r>
-        <w:rPr>
-          <w:b/>
-        </w:rPr>
-        <w:t>Historian.InstanceName</w:t>
-      </w:r>
-      <w:proofErr w:type="spellEnd"/>
-    </w:p>
-    <w:p>
-      <w:pPr>
-        <w:pStyle w:val="ListParagraph"/>
-        <w:numPr>
-          <w:ilvl w:val="1"/>
-          <w:numId w:val="7"/>
-        </w:numPr>
-        <w:rPr>
-          <w:b/>
-        </w:rPr>
-      </w:pPr>
-      <w:r>
-        <w:t>Default: XDA</w:t>
-      </w:r>
-    </w:p>
-    <w:p>
-      <w:pPr>
-        <w:pStyle w:val="ListParagraph"/>
-        <w:numPr>
-          <w:ilvl w:val="1"/>
-          <w:numId w:val="7"/>
-        </w:numPr>
-      </w:pPr>
-      <w:r>
-        <w:t>The instance name of the historian instance to be used for archiving trending data.</w:t>
-      </w:r>
-      <w:r>
-        <w:br/>
-      </w:r>
-    </w:p>
-    <w:p>
-      <w:pPr>
-        <w:pStyle w:val="ListParagraph"/>
-        <w:numPr>
-          <w:ilvl w:val="0"/>
-          <w:numId w:val="7"/>
-        </w:numPr>
-        <w:rPr>
-          <w:b/>
-        </w:rPr>
-      </w:pPr>
-      <w:proofErr w:type="spellStart"/>
-      <w:r>
-        <w:rPr>
-          <w:b/>
-        </w:rPr>
-        <w:t>Historian.Server</w:t>
-      </w:r>
-      <w:proofErr w:type="spellEnd"/>
-    </w:p>
-    <w:p>
-      <w:pPr>
-        <w:pStyle w:val="ListParagraph"/>
-        <w:numPr>
-          <w:ilvl w:val="1"/>
-          <w:numId w:val="7"/>
-        </w:numPr>
-        <w:rPr>
-          <w:b/>
-        </w:rPr>
-      </w:pPr>
-      <w:r>
-        <w:t>Default: 127.0.0.1</w:t>
-      </w:r>
-    </w:p>
-    <w:p>
-      <w:pPr>
-        <w:pStyle w:val="ListParagraph"/>
-        <w:numPr>
-          <w:ilvl w:val="1"/>
-          <w:numId w:val="7"/>
-        </w:numPr>
-      </w:pPr>
-      <w:r>
-        <w:t xml:space="preserve">The hostname and port of the </w:t>
-      </w:r>
-      <w:proofErr w:type="spellStart"/>
-      <w:r>
-        <w:t>openHistorian</w:t>
-      </w:r>
-      <w:proofErr w:type="spellEnd"/>
-      <w:r>
-        <w:t xml:space="preserve"> 2.0 server to be used for archiving trending data. (e.g. 127.0.0.1:38402).</w:t>
-      </w:r>
-      <w:r>
-        <w:br/>
-      </w:r>
-    </w:p>
-    <w:p>
-      <w:pPr>
-        <w:pStyle w:val="ListParagraph"/>
-        <w:numPr>
-          <w:ilvl w:val="0"/>
-          <w:numId w:val="7"/>
-        </w:numPr>
-        <w:rPr>
-          <w:b/>
-        </w:rPr>
-      </w:pPr>
-      <w:r>
-        <w:rPr>
-          <w:b/>
-        </w:rPr>
-        <w:t>Historian.URL</w:t>
-      </w:r>
-    </w:p>
-    <w:p>
-      <w:pPr>
-        <w:pStyle w:val="ListParagraph"/>
-        <w:numPr>
-          <w:ilvl w:val="1"/>
-          <w:numId w:val="7"/>
-        </w:numPr>
-        <w:rPr>
-          <w:b/>
-        </w:rPr>
-      </w:pPr>
-      <w:r>
-        <w:t>Default: http://127.0.0.1:8180</w:t>
-      </w:r>
-    </w:p>
-    <w:p>
-      <w:pPr>
-        <w:pStyle w:val="ListParagraph"/>
-        <w:numPr>
-          <w:ilvl w:val="1"/>
-          <w:numId w:val="7"/>
-        </w:numPr>
-        <w:rPr>
-          <w:b/>
-        </w:rPr>
-      </w:pPr>
-      <w:r>
-        <w:t xml:space="preserve">The URL of the </w:t>
-      </w:r>
-      <w:proofErr w:type="spellStart"/>
-      <w:r>
-        <w:t>openHistorian</w:t>
-      </w:r>
-      <w:proofErr w:type="spellEnd"/>
-      <w:r>
-        <w:t xml:space="preserve"> 2.0</w:t>
-      </w:r>
-      <w:r>
-        <w:t xml:space="preserve"> web management tool.</w:t>
-      </w:r>
-      <w:r>
-        <w:br/>
-      </w:r>
-    </w:p>
-    <w:p>
-      <w:pPr>
-        <w:pStyle w:val="ListParagraph"/>
-        <w:numPr>
-          <w:ilvl w:val="0"/>
-          <w:numId w:val="7"/>
-        </w:numPr>
-        <w:rPr>
-          <w:b/>
-        </w:rPr>
-      </w:pPr>
-      <w:proofErr w:type="spellStart"/>
-      <w:r>
-        <w:rPr>
-          <w:b/>
-        </w:rPr>
-        <w:t>InterruptionThreshold</w:t>
-      </w:r>
-      <w:proofErr w:type="spellEnd"/>
-    </w:p>
-    <w:p>
-      <w:pPr>
-        <w:pStyle w:val="ListParagraph"/>
-        <w:numPr>
-          <w:ilvl w:val="1"/>
-          <w:numId w:val="7"/>
-        </w:numPr>
-        <w:rPr>
-          <w:b/>
-        </w:rPr>
-      </w:pPr>
-      <w:r>
-        <w:t>Default: 0.1</w:t>
-      </w:r>
-    </w:p>
-    <w:p>
-      <w:pPr>
-        <w:pStyle w:val="ListParagraph"/>
-        <w:numPr>
-          <w:ilvl w:val="1"/>
-          <w:numId w:val="7"/>
-        </w:numPr>
-      </w:pPr>
-      <w:r>
-        <w:t>The per-unit voltage that represents the threshold between a sag and an interruption.</w:t>
-      </w:r>
-      <w:r>
-        <w:br/>
-      </w:r>
-    </w:p>
-    <w:p>
-      <w:pPr>
-        <w:pStyle w:val="ListParagraph"/>
-        <w:numPr>
-          <w:ilvl w:val="0"/>
-          <w:numId w:val="7"/>
-        </w:numPr>
-      </w:pPr>
-      <w:proofErr w:type="spellStart"/>
-      <w:r>
-        <w:rPr>
-          <w:b/>
-        </w:rPr>
-        <w:t>LengthUnits</w:t>
-      </w:r>
-      <w:proofErr w:type="spellEnd"/>
-    </w:p>
-    <w:p>
-      <w:pPr>
-        <w:pStyle w:val="ListParagraph"/>
-        <w:numPr>
-          <w:ilvl w:val="1"/>
-          <w:numId w:val="7"/>
-        </w:numPr>
-      </w:pPr>
-      <w:r>
-        <w:t>Default: miles</w:t>
-      </w:r>
-    </w:p>
-    <w:p>
-      <w:pPr>
-        <w:pStyle w:val="ListParagraph"/>
-        <w:numPr>
-          <w:ilvl w:val="1"/>
-          <w:numId w:val="7"/>
-        </w:numPr>
-      </w:pPr>
-      <w:r>
-        <w:t>The units of measure to use for lengths.</w:t>
-      </w:r>
-    </w:p>
-    <w:p>
-      <w:pPr>
-        <w:pStyle w:val="ListParagraph"/>
-        <w:numPr>
-          <w:ilvl w:val="1"/>
-          <w:numId w:val="7"/>
-        </w:numPr>
-      </w:pPr>
-      <w:r>
-        <w:t>This value is only applied to human-readable exports and does not affect the fault calculations.</w:t>
-      </w:r>
-      <w:r>
-        <w:br/>
-      </w:r>
-    </w:p>
-    <w:p>
-      <w:pPr>
-        <w:pStyle w:val="ListParagraph"/>
-        <w:numPr>
-          <w:ilvl w:val="0"/>
-          <w:numId w:val="7"/>
-        </w:numPr>
-      </w:pPr>
-      <w:proofErr w:type="spellStart"/>
-      <w:r>
-        <w:rPr>
-          <w:b/>
-        </w:rPr>
-        <w:t>MaxCurrent</w:t>
-      </w:r>
-      <w:proofErr w:type="spellEnd"/>
-    </w:p>
-    <w:p>
-      <w:pPr>
-        <w:pStyle w:val="ListParagraph"/>
-        <w:numPr>
-          <w:ilvl w:val="1"/>
-          <w:numId w:val="7"/>
-        </w:numPr>
-      </w:pPr>
-      <w:r>
-        <w:t>Default: 1000000.0</w:t>
-      </w:r>
-    </w:p>
-    <w:p>
-      <w:pPr>
-        <w:pStyle w:val="ListParagraph"/>
-        <w:numPr>
-          <w:ilvl w:val="1"/>
-          <w:numId w:val="7"/>
-        </w:numPr>
-      </w:pPr>
-      <w:r>
-        <w:t>The threshold, in amps, at which the current exceeds engineering reasonableness.</w:t>
-      </w:r>
-    </w:p>
-    <w:p>
-      <w:pPr>
-        <w:pStyle w:val="ListParagraph"/>
-        <w:numPr>
-          <w:ilvl w:val="1"/>
-          <w:numId w:val="7"/>
-        </w:numPr>
-      </w:pPr>
-      <w:r>
-        <w:t>Events with data that exceeds engineering reasonableness will be excluded from fault analysis.</w:t>
-      </w:r>
-      <w:r>
-        <w:br/>
-      </w:r>
-      <w:r>
-        <w:br w:type="page"/>
-      </w:r>
-    </w:p>
-    <w:p>
-      <w:pPr>
-        <w:pStyle w:val="ListParagraph"/>
-        <w:numPr>
-          <w:ilvl w:val="0"/>
-          <w:numId w:val="7"/>
-        </w:numPr>
-        <w:rPr>
-          <w:b/>
-        </w:rPr>
-      </w:pPr>
-      <w:proofErr w:type="spellStart"/>
-      <w:r>
-        <w:rPr>
-          <w:b/>
-        </w:rPr>
-        <w:lastRenderedPageBreak/>
-        <w:t>MaxFileCreationTimeOffset</w:t>
-      </w:r>
-      <w:proofErr w:type="spellEnd"/>
-    </w:p>
-    <w:p>
-      <w:pPr>
-        <w:pStyle w:val="ListParagraph"/>
-        <w:numPr>
-          <w:ilvl w:val="1"/>
-          <w:numId w:val="7"/>
-        </w:numPr>
-        <w:rPr>
-          <w:b/>
-        </w:rPr>
-      </w:pPr>
-      <w:r>
-        <w:t>Default: 0.0</w:t>
-      </w:r>
-    </w:p>
-    <w:p>
-      <w:pPr>
-        <w:pStyle w:val="ListParagraph"/>
-        <w:numPr>
-          <w:ilvl w:val="1"/>
-          <w:numId w:val="7"/>
-        </w:numPr>
-        <w:rPr>
-          <w:b/>
-        </w:rPr>
-      </w:pPr>
-      <w:r>
-        <w:t>The maximum number of hours prior to the current system time before the file creation time indicates that the data should not be processed.</w:t>
-      </w:r>
-    </w:p>
-    <w:p>
-      <w:pPr>
-        <w:pStyle w:val="ListParagraph"/>
-        <w:numPr>
-          <w:ilvl w:val="1"/>
-          <w:numId w:val="7"/>
-        </w:numPr>
-        <w:rPr>
-          <w:b/>
-        </w:rPr>
-      </w:pPr>
-      <w:r>
-        <w:t>Use this setting when the file creation time closely coincides with the time of the data in the file to automatically skip old files and not process them.</w:t>
-      </w:r>
-    </w:p>
-    <w:p>
-      <w:pPr>
-        <w:pStyle w:val="ListParagraph"/>
-        <w:numPr>
-          <w:ilvl w:val="1"/>
-          <w:numId w:val="7"/>
-        </w:numPr>
-      </w:pPr>
-      <w:r>
-        <w:t xml:space="preserve">The default value, 0.0, disables this setting so that </w:t>
+        <w:t>Skips files that have already been processed based on a CRC hash match. This setting effectively forces the system to skip files if another file with the exact same content has already been processed.</w:t>
+      </w:r>
+      <w:r>
+        <w:br/>
+      </w:r>
+    </w:p>
+    <w:p>
+      <w:pPr>
+        <w:pStyle w:val="ListParagraph"/>
+        <w:numPr>
+          <w:ilvl w:val="0"/>
+          <w:numId w:val="7"/>
+        </w:numPr>
+      </w:pPr>
+      <w:proofErr w:type="spellStart"/>
+      <w:r>
+        <w:rPr>
+          <w:b/>
+        </w:rPr>
+        <w:t>SwellThreshold</w:t>
+      </w:r>
+      <w:proofErr w:type="spellEnd"/>
+    </w:p>
+    <w:p>
+      <w:pPr>
+        <w:pStyle w:val="ListParagraph"/>
+        <w:numPr>
+          <w:ilvl w:val="1"/>
+          <w:numId w:val="7"/>
+        </w:numPr>
+      </w:pPr>
+      <w:r>
+        <w:t>Default: 1.1</w:t>
+      </w:r>
+    </w:p>
+    <w:p>
+      <w:pPr>
+        <w:pStyle w:val="ListParagraph"/>
+        <w:numPr>
+          <w:ilvl w:val="1"/>
+          <w:numId w:val="7"/>
+        </w:numPr>
+      </w:pPr>
+      <w:r>
+        <w:t>The per-unit voltage that represents the threshold between a swell and normal conditions.</w:t>
+      </w:r>
+      <w:r>
+        <w:br/>
+      </w:r>
+    </w:p>
+    <w:p>
+      <w:pPr>
+        <w:pStyle w:val="ListParagraph"/>
+        <w:numPr>
+          <w:ilvl w:val="0"/>
+          <w:numId w:val="7"/>
+        </w:numPr>
+        <w:rPr>
+          <w:b/>
+        </w:rPr>
+      </w:pPr>
+      <w:proofErr w:type="spellStart"/>
+      <w:r>
+        <w:rPr>
+          <w:b/>
+        </w:rPr>
+        <w:t>SystemFrequency</w:t>
+      </w:r>
+      <w:proofErr w:type="spellEnd"/>
+    </w:p>
+    <w:p>
+      <w:pPr>
+        <w:pStyle w:val="ListParagraph"/>
+        <w:numPr>
+          <w:ilvl w:val="1"/>
+          <w:numId w:val="7"/>
+        </w:numPr>
+        <w:rPr>
+          <w:b/>
+        </w:rPr>
+      </w:pPr>
+      <w:r>
+        <w:t>Default: 60.0</w:t>
+      </w:r>
+    </w:p>
+    <w:p>
+      <w:pPr>
+        <w:pStyle w:val="ListParagraph"/>
+        <w:numPr>
+          <w:ilvl w:val="1"/>
+          <w:numId w:val="7"/>
+        </w:numPr>
+      </w:pPr>
+      <w:r>
+        <w:t xml:space="preserve">The frequency, in Hz, of the electrical system being analyzed by </w:t>
       </w:r>
       <w:proofErr w:type="spellStart"/>
       <w:r>
@@ -3359,60 +4006,63 @@
       </w:r>
       <w:proofErr w:type="spellEnd"/>
       <w:r>
-        <w:t xml:space="preserve"> processes all files regardless of the creation time.</w:t>
-      </w:r>
-      <w:r>
-        <w:br/>
-      </w:r>
-    </w:p>
-    <w:p>
-      <w:pPr>
-        <w:pStyle w:val="ListParagraph"/>
-        <w:numPr>
-          <w:ilvl w:val="0"/>
-          <w:numId w:val="7"/>
-        </w:numPr>
-        <w:rPr>
-          <w:b/>
-        </w:rPr>
-      </w:pPr>
-      <w:proofErr w:type="spellStart"/>
-      <w:r>
-        <w:rPr>
-          <w:b/>
-        </w:rPr>
-        <w:t>MaxFileDuration</w:t>
-      </w:r>
-      <w:proofErr w:type="spellEnd"/>
-    </w:p>
-    <w:p>
-      <w:pPr>
-        <w:pStyle w:val="ListParagraph"/>
-        <w:numPr>
-          <w:ilvl w:val="1"/>
-          <w:numId w:val="7"/>
-        </w:numPr>
-        <w:rPr>
-          <w:b/>
-        </w:rPr>
-      </w:pPr>
-      <w:r>
-        <w:t>Default: 0.0</w:t>
-      </w:r>
-    </w:p>
-    <w:p>
-      <w:pPr>
-        <w:pStyle w:val="ListParagraph"/>
-        <w:numPr>
-          <w:ilvl w:val="1"/>
-          <w:numId w:val="7"/>
-        </w:numPr>
-        <w:rPr>
-          <w:b/>
-        </w:rPr>
-      </w:pPr>
-      <w:r>
-        <w:t xml:space="preserve">The maximum duration, in seconds, of the files processed by </w:t>
+        <w:t>.</w:t>
+      </w:r>
+      <w:r>
+        <w:br/>
+      </w:r>
+    </w:p>
+    <w:p>
+      <w:pPr>
+        <w:pStyle w:val="ListParagraph"/>
+        <w:numPr>
+          <w:ilvl w:val="0"/>
+          <w:numId w:val="7"/>
+        </w:numPr>
+      </w:pPr>
+      <w:proofErr w:type="spellStart"/>
+      <w:r>
+        <w:rPr>
+          <w:b/>
+        </w:rPr>
+        <w:t>TimeTolerance</w:t>
+      </w:r>
+      <w:proofErr w:type="spellEnd"/>
+    </w:p>
+    <w:p>
+      <w:pPr>
+        <w:pStyle w:val="ListParagraph"/>
+        <w:numPr>
+          <w:ilvl w:val="1"/>
+          <w:numId w:val="7"/>
+        </w:numPr>
+      </w:pPr>
+      <w:r>
+        <w:t>Default: 0.5</w:t>
+      </w:r>
+    </w:p>
+    <w:p>
+      <w:pPr>
+        <w:pStyle w:val="ListParagraph"/>
+        <w:numPr>
+          <w:ilvl w:val="1"/>
+          <w:numId w:val="7"/>
+        </w:numPr>
+      </w:pPr>
+      <w:r>
+        <w:t>The maximum distance, in seconds, between a meter’s clock and real time.</w:t>
+      </w:r>
+    </w:p>
+    <w:p>
+      <w:pPr>
+        <w:pStyle w:val="ListParagraph"/>
+        <w:numPr>
+          <w:ilvl w:val="1"/>
+          <w:numId w:val="7"/>
+        </w:numPr>
+      </w:pPr>
+      <w:r>
+        <w:t xml:space="preserve">Adjust this parameter to increase or decrease the tolerance used by </w:t>
       </w:r>
       <w:proofErr w:type="spellStart"/>
       <w:r>
@@ -3420,638 +4070,27 @@
       </w:r>
       <w:proofErr w:type="spellEnd"/>
       <w:r>
-        <w:t xml:space="preserve">. Files with a larger duration will be skipped by </w:t>
-      </w:r>
-      <w:proofErr w:type="spellStart"/>
-      <w:r>
-        <w:t>openXDA’s</w:t>
-      </w:r>
-      <w:proofErr w:type="spellEnd"/>
-      <w:r>
-        <w:t xml:space="preserve"> file processing engine.</w:t>
-      </w:r>
-    </w:p>
-    <w:p>
-      <w:pPr>
-        <w:pStyle w:val="ListParagraph"/>
-        <w:numPr>
-          <w:ilvl w:val="1"/>
-          <w:numId w:val="7"/>
-        </w:numPr>
-      </w:pPr>
-      <w:r>
-        <w:t xml:space="preserve">The default value, 0.0, disables this setting so that </w:t>
-      </w:r>
-      <w:proofErr w:type="spellStart"/>
-      <w:r>
-        <w:t>openXDA</w:t>
-      </w:r>
-      <w:proofErr w:type="spellEnd"/>
-      <w:r>
-        <w:t xml:space="preserve"> processes all files regardless of the duration.</w:t>
-      </w:r>
-      <w:r>
-        <w:br/>
-      </w:r>
-    </w:p>
-    <w:p>
-      <w:pPr>
-        <w:pStyle w:val="ListParagraph"/>
-        <w:numPr>
-          <w:ilvl w:val="0"/>
-          <w:numId w:val="7"/>
-        </w:numPr>
-      </w:pPr>
-      <w:proofErr w:type="spellStart"/>
-      <w:r>
-        <w:rPr>
-          <w:b/>
-        </w:rPr>
-        <w:t>MaxTimeOffset</w:t>
-      </w:r>
-      <w:proofErr w:type="spellEnd"/>
-    </w:p>
-    <w:p>
-      <w:pPr>
-        <w:pStyle w:val="ListParagraph"/>
-        <w:numPr>
-          <w:ilvl w:val="1"/>
-          <w:numId w:val="7"/>
-        </w:numPr>
-      </w:pPr>
-      <w:r>
-        <w:t>Default: 0.0</w:t>
-      </w:r>
-    </w:p>
-    <w:p>
-      <w:pPr>
-        <w:pStyle w:val="ListParagraph"/>
-        <w:numPr>
-          <w:ilvl w:val="1"/>
-          <w:numId w:val="7"/>
-        </w:numPr>
-      </w:pPr>
-      <w:r>
-        <w:t>The maximum number of hours beyond the current system time before the time of the event record indicates that the data is unreasonable.</w:t>
-      </w:r>
-    </w:p>
-    <w:p>
-      <w:pPr>
-        <w:pStyle w:val="ListParagraph"/>
-        <w:numPr>
-          <w:ilvl w:val="1"/>
-          <w:numId w:val="7"/>
-        </w:numPr>
-      </w:pPr>
-      <w:r>
-        <w:t>Events with data that is considered unreasonable will be excluded from fault analysis.</w:t>
-      </w:r>
-    </w:p>
-    <w:p>
-      <w:pPr>
-        <w:pStyle w:val="ListParagraph"/>
-        <w:numPr>
-          <w:ilvl w:val="1"/>
-          <w:numId w:val="7"/>
-        </w:numPr>
-      </w:pPr>
-      <w:r>
-        <w:t xml:space="preserve">The default value of 0.0 disables this setting so that </w:t>
-      </w:r>
-      <w:proofErr w:type="spellStart"/>
-      <w:r>
-        <w:t>openXDA</w:t>
-      </w:r>
-      <w:proofErr w:type="spellEnd"/>
-      <w:r>
-        <w:t xml:space="preserve"> processes files regardless of how far in the future the timestamps are.</w:t>
-      </w:r>
-      <w:r>
-        <w:br/>
-      </w:r>
-    </w:p>
-    <w:p>
-      <w:pPr>
-        <w:pStyle w:val="ListParagraph"/>
-        <w:numPr>
-          <w:ilvl w:val="0"/>
-          <w:numId w:val="7"/>
-        </w:numPr>
-        <w:rPr>
-          <w:b/>
-        </w:rPr>
-      </w:pPr>
-      <w:proofErr w:type="spellStart"/>
-      <w:r>
-        <w:rPr>
-          <w:b/>
-        </w:rPr>
-        <w:t>MaxVoltage</w:t>
-      </w:r>
-      <w:proofErr w:type="spellEnd"/>
-    </w:p>
-    <w:p>
-      <w:pPr>
-        <w:pStyle w:val="ListParagraph"/>
-        <w:numPr>
-          <w:ilvl w:val="1"/>
-          <w:numId w:val="7"/>
-        </w:numPr>
-      </w:pPr>
-      <w:r>
-        <w:t>Default: 2.0</w:t>
-      </w:r>
-    </w:p>
-    <w:p>
-      <w:pPr>
-        <w:pStyle w:val="ListParagraph"/>
-        <w:numPr>
-          <w:ilvl w:val="1"/>
-          <w:numId w:val="7"/>
-        </w:numPr>
-      </w:pPr>
-      <w:r>
-        <w:t>The per-unit threshold at which the voltage exceeds engineering reasonableness.</w:t>
-      </w:r>
-    </w:p>
-    <w:p>
-      <w:pPr>
-        <w:pStyle w:val="ListParagraph"/>
-        <w:numPr>
-          <w:ilvl w:val="1"/>
-          <w:numId w:val="7"/>
-        </w:numPr>
-      </w:pPr>
-      <w:r>
-        <w:t>Events with data that exceeds engineering reasonableness will be excluded from fault analysis.</w:t>
-      </w:r>
-      <w:r>
-        <w:br/>
-      </w:r>
-    </w:p>
-    <w:p>
-      <w:pPr>
-        <w:pStyle w:val="ListParagraph"/>
-        <w:numPr>
-          <w:ilvl w:val="0"/>
-          <w:numId w:val="7"/>
-        </w:numPr>
-        <w:rPr>
-          <w:b/>
-        </w:rPr>
-      </w:pPr>
-      <w:proofErr w:type="spellStart"/>
-      <w:r>
-        <w:rPr>
-          <w:b/>
-        </w:rPr>
-        <w:t>MinTimeOffset</w:t>
-      </w:r>
-      <w:proofErr w:type="spellEnd"/>
-    </w:p>
-    <w:p>
-      <w:pPr>
-        <w:pStyle w:val="ListParagraph"/>
-        <w:numPr>
-          <w:ilvl w:val="1"/>
-          <w:numId w:val="7"/>
-        </w:numPr>
-        <w:rPr>
-          <w:b/>
-        </w:rPr>
-      </w:pPr>
-      <w:r>
-        <w:t>Default: 0.0</w:t>
-      </w:r>
-    </w:p>
-    <w:p>
-      <w:pPr>
-        <w:pStyle w:val="ListParagraph"/>
-        <w:numPr>
-          <w:ilvl w:val="1"/>
-          <w:numId w:val="7"/>
-        </w:numPr>
-        <w:rPr>
-          <w:b/>
-        </w:rPr>
-      </w:pPr>
-      <w:r>
-        <w:t>The maximum number of hours prior to the current system time before the time of the record indicates that the data is unreasonable.</w:t>
-      </w:r>
-    </w:p>
-    <w:p>
-      <w:pPr>
-        <w:pStyle w:val="ListParagraph"/>
-        <w:numPr>
-          <w:ilvl w:val="1"/>
-          <w:numId w:val="7"/>
-        </w:numPr>
-        <w:rPr>
-          <w:b/>
-        </w:rPr>
-      </w:pPr>
-      <w:r>
-        <w:t>Events with data that is considered unreasonable will be excluded from fault analysis.</w:t>
-      </w:r>
-    </w:p>
-    <w:p>
-      <w:pPr>
-        <w:pStyle w:val="ListParagraph"/>
-        <w:numPr>
-          <w:ilvl w:val="1"/>
-          <w:numId w:val="7"/>
-        </w:numPr>
-      </w:pPr>
-      <w:r>
-        <w:t xml:space="preserve">The default value of 0.0 disables this setting so that </w:t>
-      </w:r>
-      <w:proofErr w:type="spellStart"/>
-      <w:r>
-        <w:t>openXDA</w:t>
-      </w:r>
-      <w:proofErr w:type="spellEnd"/>
-      <w:r>
-        <w:t xml:space="preserve"> processes files regardless of how old the timestamps are.</w:t>
-      </w:r>
-      <w:r>
-        <w:br/>
-      </w:r>
-      <w:r>
-        <w:br w:type="page"/>
-      </w:r>
-    </w:p>
-    <w:p>
-      <w:pPr>
-        <w:pStyle w:val="ListParagraph"/>
-        <w:numPr>
-          <w:ilvl w:val="0"/>
-          <w:numId w:val="7"/>
-        </w:numPr>
-      </w:pPr>
-      <w:proofErr w:type="spellStart"/>
-      <w:r>
-        <w:rPr>
-          <w:b/>
-        </w:rPr>
-        <w:lastRenderedPageBreak/>
-        <w:t>ProcessingThreadCount</w:t>
-      </w:r>
-      <w:proofErr w:type="spellEnd"/>
-    </w:p>
-    <w:p>
-      <w:pPr>
-        <w:pStyle w:val="ListParagraph"/>
-        <w:numPr>
-          <w:ilvl w:val="1"/>
-          <w:numId w:val="7"/>
-        </w:numPr>
-      </w:pPr>
-      <w:r>
-        <w:t>Default: 0</w:t>
-      </w:r>
-    </w:p>
-    <w:p>
-      <w:pPr>
-        <w:pStyle w:val="ListParagraph"/>
-        <w:numPr>
-          <w:ilvl w:val="1"/>
-          <w:numId w:val="7"/>
-        </w:numPr>
-      </w:pPr>
-      <w:r>
-        <w:t>The number of threads used for processing meter data concurrently.</w:t>
-      </w:r>
-    </w:p>
-    <w:p>
-      <w:pPr>
-        <w:pStyle w:val="ListParagraph"/>
-        <w:numPr>
-          <w:ilvl w:val="1"/>
-          <w:numId w:val="7"/>
-        </w:numPr>
-      </w:pPr>
-      <w:r>
-        <w:t>Values less than zero indicate that the system should use as many threads as there are logical processors in the system.</w:t>
-      </w:r>
-      <w:r>
-        <w:br/>
-      </w:r>
-    </w:p>
-    <w:p>
-      <w:pPr>
-        <w:pStyle w:val="ListParagraph"/>
-        <w:numPr>
-          <w:ilvl w:val="0"/>
-          <w:numId w:val="7"/>
-        </w:numPr>
-      </w:pPr>
-      <w:proofErr w:type="spellStart"/>
-      <w:r>
-        <w:rPr>
-          <w:b/>
-        </w:rPr>
-        <w:t>ResultsPath</w:t>
-      </w:r>
-      <w:proofErr w:type="spellEnd"/>
-    </w:p>
-    <w:p>
-      <w:pPr>
-        <w:pStyle w:val="ListParagraph"/>
-        <w:numPr>
-          <w:ilvl w:val="1"/>
-          <w:numId w:val="7"/>
-        </w:numPr>
-      </w:pPr>
-      <w:r>
-        <w:t>Default: Results</w:t>
-      </w:r>
-    </w:p>
-    <w:p>
-      <w:pPr>
-        <w:pStyle w:val="ListParagraph"/>
-        <w:numPr>
-          <w:ilvl w:val="1"/>
-          <w:numId w:val="7"/>
-        </w:numPr>
-      </w:pPr>
-      <w:r>
-        <w:t>Directory to which the results of fault analysis will be written.</w:t>
-      </w:r>
-      <w:r>
-        <w:br/>
-      </w:r>
-    </w:p>
-    <w:p>
-      <w:pPr>
-        <w:pStyle w:val="ListParagraph"/>
-        <w:numPr>
-          <w:ilvl w:val="0"/>
-          <w:numId w:val="7"/>
-        </w:numPr>
-      </w:pPr>
-      <w:proofErr w:type="spellStart"/>
-      <w:r>
-        <w:rPr>
-          <w:b/>
-        </w:rPr>
-        <w:t>SagThreshold</w:t>
-      </w:r>
-      <w:proofErr w:type="spellEnd"/>
-    </w:p>
-    <w:p>
-      <w:pPr>
-        <w:pStyle w:val="ListParagraph"/>
-        <w:numPr>
-          <w:ilvl w:val="1"/>
-          <w:numId w:val="7"/>
-        </w:numPr>
-      </w:pPr>
-      <w:r>
-        <w:t>Default: 0.9</w:t>
-      </w:r>
-    </w:p>
-    <w:p>
-      <w:pPr>
-        <w:pStyle w:val="ListParagraph"/>
-        <w:numPr>
-          <w:ilvl w:val="1"/>
-          <w:numId w:val="7"/>
-        </w:numPr>
-      </w:pPr>
-      <w:r>
-        <w:t>The per-unit voltage that represents the threshold between a sag and normal conditions.</w:t>
-      </w:r>
-      <w:r>
-        <w:br/>
-      </w:r>
-    </w:p>
-    <w:p>
-      <w:pPr>
-        <w:pStyle w:val="ListParagraph"/>
-        <w:numPr>
-          <w:ilvl w:val="0"/>
-          <w:numId w:val="7"/>
-        </w:numPr>
-      </w:pPr>
-      <w:proofErr w:type="spellStart"/>
-      <w:r>
-        <w:rPr>
-          <w:b/>
-        </w:rPr>
-        <w:t>SkipOnCRCHashMatch</w:t>
-      </w:r>
-      <w:proofErr w:type="spellEnd"/>
-    </w:p>
-    <w:p>
-      <w:pPr>
-        <w:pStyle w:val="ListParagraph"/>
-        <w:numPr>
-          <w:ilvl w:val="1"/>
-          <w:numId w:val="7"/>
-        </w:numPr>
-      </w:pPr>
-      <w:r>
-        <w:t>Default: True</w:t>
-      </w:r>
-    </w:p>
-    <w:p>
-      <w:pPr>
-        <w:pStyle w:val="ListParagraph"/>
-        <w:numPr>
-          <w:ilvl w:val="1"/>
-          <w:numId w:val="7"/>
-        </w:numPr>
-      </w:pPr>
-      <w:r>
-        <w:t>Skips files that have already been processed based on a CRC hash match. This setting effectively forces the system to skip files if another file with the exact same content has already been processed.</w:t>
-      </w:r>
-      <w:r>
-        <w:br/>
-      </w:r>
-    </w:p>
-    <w:p>
-      <w:pPr>
-        <w:pStyle w:val="ListParagraph"/>
-        <w:numPr>
-          <w:ilvl w:val="0"/>
-          <w:numId w:val="7"/>
-        </w:numPr>
-      </w:pPr>
-      <w:proofErr w:type="spellStart"/>
-      <w:r>
-        <w:rPr>
-          <w:b/>
-        </w:rPr>
-        <w:t>SwellThreshold</w:t>
-      </w:r>
-      <w:proofErr w:type="spellEnd"/>
-    </w:p>
-    <w:p>
-      <w:pPr>
-        <w:pStyle w:val="ListParagraph"/>
-        <w:numPr>
-          <w:ilvl w:val="1"/>
-          <w:numId w:val="7"/>
-        </w:numPr>
-      </w:pPr>
-      <w:r>
-        <w:t>Default: 1.1</w:t>
-      </w:r>
-    </w:p>
-    <w:p>
-      <w:pPr>
-        <w:pStyle w:val="ListParagraph"/>
-        <w:numPr>
-          <w:ilvl w:val="1"/>
-          <w:numId w:val="7"/>
-        </w:numPr>
-      </w:pPr>
-      <w:r>
-        <w:t>The per-unit voltage that represents the threshold between a swell and normal conditions.</w:t>
-      </w:r>
-      <w:r>
-        <w:br/>
-      </w:r>
-    </w:p>
-    <w:p>
-      <w:pPr>
-        <w:pStyle w:val="ListParagraph"/>
-        <w:numPr>
-          <w:ilvl w:val="0"/>
-          <w:numId w:val="7"/>
-        </w:numPr>
-        <w:rPr>
-          <w:b/>
-        </w:rPr>
-      </w:pPr>
-      <w:proofErr w:type="spellStart"/>
-      <w:r>
-        <w:rPr>
-          <w:b/>
-        </w:rPr>
-        <w:t>SystemFrequency</w:t>
-      </w:r>
-      <w:proofErr w:type="spellEnd"/>
-    </w:p>
-    <w:p>
-      <w:pPr>
-        <w:pStyle w:val="ListParagraph"/>
-        <w:numPr>
-          <w:ilvl w:val="1"/>
-          <w:numId w:val="7"/>
-        </w:numPr>
-        <w:rPr>
-          <w:b/>
-        </w:rPr>
-      </w:pPr>
-      <w:r>
-        <w:t>Default: 60.0</w:t>
-      </w:r>
-    </w:p>
-    <w:p>
-      <w:pPr>
-        <w:pStyle w:val="ListParagraph"/>
-        <w:numPr>
-          <w:ilvl w:val="1"/>
-          <w:numId w:val="7"/>
-        </w:numPr>
-      </w:pPr>
-      <w:r>
-        <w:t xml:space="preserve">The frequency, in Hz, of the electrical system being analyzed by </w:t>
-      </w:r>
-      <w:proofErr w:type="spellStart"/>
-      <w:r>
-        <w:t>openXDA</w:t>
-      </w:r>
-      <w:proofErr w:type="spellEnd"/>
-      <w:r>
-        <w:t>.</w:t>
-      </w:r>
-      <w:r>
-        <w:br/>
-      </w:r>
-    </w:p>
-    <w:p>
-      <w:pPr>
-        <w:pStyle w:val="ListParagraph"/>
-        <w:numPr>
-          <w:ilvl w:val="0"/>
-          <w:numId w:val="7"/>
-        </w:numPr>
-      </w:pPr>
-      <w:proofErr w:type="spellStart"/>
-      <w:r>
-        <w:rPr>
-          <w:b/>
-        </w:rPr>
-        <w:t>TimeTolerance</w:t>
-      </w:r>
-      <w:proofErr w:type="spellEnd"/>
-    </w:p>
-    <w:p>
-      <w:pPr>
-        <w:pStyle w:val="ListParagraph"/>
-        <w:numPr>
-          <w:ilvl w:val="1"/>
-          <w:numId w:val="7"/>
-        </w:numPr>
-      </w:pPr>
-      <w:r>
-        <w:t>Default: 0.5</w:t>
-      </w:r>
-    </w:p>
-    <w:p>
-      <w:pPr>
-        <w:pStyle w:val="ListParagraph"/>
-        <w:numPr>
-          <w:ilvl w:val="1"/>
-          <w:numId w:val="7"/>
-        </w:numPr>
-      </w:pPr>
-      <w:r>
-        <w:t>The maximum distance, in seconds, between a meter’s clock and real time.</w:t>
-      </w:r>
-    </w:p>
-    <w:p>
-      <w:pPr>
-        <w:pStyle w:val="ListParagraph"/>
-        <w:numPr>
-          <w:ilvl w:val="1"/>
-          <w:numId w:val="7"/>
-        </w:numPr>
-      </w:pPr>
-      <w:r>
-        <w:t xml:space="preserve">Adjust this parameter to increase or decrease the tolerance used by </w:t>
-      </w:r>
-      <w:proofErr w:type="spellStart"/>
-      <w:r>
-        <w:t>openXDA</w:t>
-      </w:r>
-      <w:proofErr w:type="spellEnd"/>
-      <w:r>
         <w:t xml:space="preserve"> when aligning events that occurred at approximately the same time. The system will attempt to determine whether two events could have occurred at the same time based on their relative positions in time, taking into account this time tolerance.</w:t>
       </w:r>
       <w:r>
         <w:br/>
       </w:r>
-      <w:r>
-        <w:br w:type="page"/>
-      </w:r>
-    </w:p>
-    <w:p>
-      <w:pPr>
-        <w:pStyle w:val="ListParagraph"/>
-        <w:numPr>
-          <w:ilvl w:val="0"/>
-          <w:numId w:val="7"/>
-        </w:numPr>
-      </w:pPr>
-      <w:proofErr w:type="spellStart"/>
-      <w:r>
-        <w:rPr>
-          <w:b/>
-        </w:rPr>
-        <w:lastRenderedPageBreak/>
+      <w:bookmarkStart w:id="0" w:name="_GoBack"/>
+      <w:bookmarkEnd w:id="0"/>
+    </w:p>
+    <w:p>
+      <w:pPr>
+        <w:pStyle w:val="ListParagraph"/>
+        <w:numPr>
+          <w:ilvl w:val="0"/>
+          <w:numId w:val="7"/>
+        </w:numPr>
+      </w:pPr>
+      <w:proofErr w:type="spellStart"/>
+      <w:r>
+        <w:rPr>
+          <w:b/>
+        </w:rPr>
         <w:t>WatchDirectories</w:t>
       </w:r>
       <w:proofErr w:type="spellEnd"/>
@@ -5287,7 +5326,7 @@
       </w:pPr>
     </w:pPrDefault>
   </w:docDefaults>
-  <w:latentStyles w:defLockedState="0" w:defUIPriority="99" w:defSemiHidden="0" w:defUnhideWhenUsed="0" w:defQFormat="0" w:count="375">
+  <w:latentStyles w:defLockedState="0" w:defUIPriority="99" w:defSemiHidden="0" w:defUnhideWhenUsed="0" w:defQFormat="0" w:count="376">
     <w:lsdException w:name="Normal" w:uiPriority="0" w:qFormat="1"/>
     <w:lsdException w:name="heading 1" w:uiPriority="9" w:qFormat="1"/>
     <w:lsdException w:name="heading 2" w:semiHidden="1" w:uiPriority="9" w:unhideWhenUsed="1" w:qFormat="1"/>
@@ -5393,7 +5432,6 @@
     <w:lsdException w:name="HTML Sample" w:semiHidden="1" w:unhideWhenUsed="1"/>
     <w:lsdException w:name="HTML Typewriter" w:semiHidden="1" w:unhideWhenUsed="1"/>
     <w:lsdException w:name="HTML Variable" w:semiHidden="1" w:unhideWhenUsed="1"/>
-    <w:lsdException w:name="Normal Table" w:semiHidden="1" w:unhideWhenUsed="1"/>
     <w:lsdException w:name="annotation subject" w:semiHidden="1" w:unhideWhenUsed="1"/>
     <w:lsdException w:name="No List" w:semiHidden="1" w:unhideWhenUsed="1"/>
     <w:lsdException w:name="Outline List 1" w:semiHidden="1" w:unhideWhenUsed="1"/>
@@ -5440,10 +5478,8 @@
     <w:lsdException w:name="Table Subtle 2" w:semiHidden="1" w:unhideWhenUsed="1"/>
     <w:lsdException w:name="Table Web 1" w:semiHidden="1" w:unhideWhenUsed="1"/>
     <w:lsdException w:name="Table Web 2" w:semiHidden="1" w:unhideWhenUsed="1"/>
-    <w:lsdException w:name="Table Web 3" w:semiHidden="1" w:unhideWhenUsed="1"/>
     <w:lsdException w:name="Balloon Text" w:semiHidden="1" w:unhideWhenUsed="1"/>
     <w:lsdException w:name="Table Grid" w:uiPriority="59"/>
-    <w:lsdException w:name="Table Theme" w:semiHidden="1" w:unhideWhenUsed="1"/>
     <w:lsdException w:name="Placeholder Text" w:semiHidden="1"/>
     <w:lsdException w:name="No Spacing" w:uiPriority="1" w:qFormat="1"/>
     <w:lsdException w:name="Light Shading" w:uiPriority="60"/>
@@ -5663,6 +5699,7 @@
     <w:lsdException w:name="Smart Hyperlink" w:semiHidden="1" w:unhideWhenUsed="1"/>
     <w:lsdException w:name="Hashtag" w:semiHidden="1" w:unhideWhenUsed="1"/>
     <w:lsdException w:name="Unresolved Mention" w:semiHidden="1" w:unhideWhenUsed="1"/>
+    <w:lsdException w:name="Smart Link" w:semiHidden="1" w:unhideWhenUsed="1"/>
   </w:latentStyles>
   <w:style w:type="paragraph" w:default="1" w:styleId="Normal">
     <w:name w:val="Normal"/>
@@ -6189,7 +6226,7 @@
 </file>
 
 <file path=customXml/itemProps1.xml><?xml version="1.0" encoding="utf-8"?>
-<ds:datastoreItem xmlns:ds="http://schemas.openxmlformats.org/officeDocument/2006/customXml" ds:itemID="{07D3A352-5A87-43C2-A042-75D71586D09F}">
+<ds:datastoreItem xmlns:ds="http://schemas.openxmlformats.org/officeDocument/2006/customXml" ds:itemID="{2E3AA2A4-F079-4280-B104-ECC30AB3C78F}">
   <ds:schemaRefs>
     <ds:schemaRef ds:uri="http://schemas.openxmlformats.org/officeDocument/2006/bibliography"/>
   </ds:schemaRefs>

</xml_diff>

<commit_message>
Updated configuration docs to include information about the new MaxFileSize setting.
</commit_message>
<xml_diff>
--- a/Source/openXDA Configuration Guide.docx
+++ b/Source/openXDA Configuration Guide.docx
@@ -3488,6 +3488,9 @@
         <w:t xml:space="preserve"> processes all files regardless of the duration.</w:t>
       </w:r>
       <w:r>
+        <w:t xml:space="preserve"> </w:t>
+      </w:r>
+      <w:r>
         <w:br/>
       </w:r>
       <w:r>
@@ -3501,6 +3504,9 @@
           <w:ilvl w:val="0"/>
           <w:numId w:val="7"/>
         </w:numPr>
+        <w:rPr>
+          <w:b/>
+        </w:rPr>
       </w:pPr>
       <w:proofErr w:type="spellStart"/>
       <w:r>
@@ -3508,6 +3514,137 @@
           <w:b/>
         </w:rPr>
         <w:lastRenderedPageBreak/>
+        <w:t>MaxFile</w:t>
+      </w:r>
+      <w:r>
+        <w:rPr>
+          <w:b/>
+        </w:rPr>
+        <w:t>Size</w:t>
+      </w:r>
+      <w:proofErr w:type="spellEnd"/>
+    </w:p>
+    <w:p>
+      <w:pPr>
+        <w:pStyle w:val="ListParagraph"/>
+        <w:numPr>
+          <w:ilvl w:val="1"/>
+          <w:numId w:val="7"/>
+        </w:numPr>
+        <w:rPr>
+          <w:b/>
+        </w:rPr>
+      </w:pPr>
+      <w:r>
+        <w:t xml:space="preserve">Default: </w:t>
+      </w:r>
+      <w:r>
+        <w:t>20</w:t>
+      </w:r>
+      <w:r>
+        <w:t>.0</w:t>
+      </w:r>
+    </w:p>
+    <w:p>
+      <w:pPr>
+        <w:pStyle w:val="ListParagraph"/>
+        <w:numPr>
+          <w:ilvl w:val="1"/>
+          <w:numId w:val="7"/>
+        </w:numPr>
+        <w:rPr>
+          <w:b/>
+        </w:rPr>
+      </w:pPr>
+      <w:r>
+        <w:t xml:space="preserve">The maximum </w:t>
+      </w:r>
+      <w:r>
+        <w:t>size</w:t>
+      </w:r>
+      <w:r>
+        <w:t xml:space="preserve">, in </w:t>
+      </w:r>
+      <w:r>
+        <w:t>MB</w:t>
+      </w:r>
+      <w:r>
+        <w:t xml:space="preserve">, of the files processed by </w:t>
+      </w:r>
+      <w:proofErr w:type="spellStart"/>
+      <w:r>
+        <w:t>openXDA</w:t>
+      </w:r>
+      <w:proofErr w:type="spellEnd"/>
+      <w:r>
+        <w:t xml:space="preserve">. </w:t>
+      </w:r>
+      <w:r>
+        <w:t xml:space="preserve">Larger files </w:t>
+      </w:r>
+      <w:r>
+        <w:t xml:space="preserve">will be skipped by </w:t>
+      </w:r>
+      <w:proofErr w:type="spellStart"/>
+      <w:r>
+        <w:t>openXDA’s</w:t>
+      </w:r>
+      <w:proofErr w:type="spellEnd"/>
+      <w:r>
+        <w:t xml:space="preserve"> file processing engine.</w:t>
+      </w:r>
+    </w:p>
+    <w:p>
+      <w:pPr>
+        <w:pStyle w:val="ListParagraph"/>
+        <w:numPr>
+          <w:ilvl w:val="1"/>
+          <w:numId w:val="7"/>
+        </w:numPr>
+      </w:pPr>
+      <w:r>
+        <w:t xml:space="preserve">A value of </w:t>
+      </w:r>
+      <w:r>
+        <w:t>0.0</w:t>
+      </w:r>
+      <w:r>
+        <w:t xml:space="preserve"> </w:t>
+      </w:r>
+      <w:r>
+        <w:t xml:space="preserve">disables this setting so that </w:t>
+      </w:r>
+      <w:proofErr w:type="spellStart"/>
+      <w:r>
+        <w:t>openXDA</w:t>
+      </w:r>
+      <w:proofErr w:type="spellEnd"/>
+      <w:r>
+        <w:t xml:space="preserve"> processes all files regardless of the </w:t>
+      </w:r>
+      <w:r>
+        <w:t>size</w:t>
+      </w:r>
+      <w:r>
+        <w:t>.</w:t>
+      </w:r>
+      <w:r>
+        <w:br/>
+      </w:r>
+    </w:p>
+    <w:p>
+      <w:pPr>
+        <w:pStyle w:val="ListParagraph"/>
+        <w:numPr>
+          <w:ilvl w:val="0"/>
+          <w:numId w:val="7"/>
+        </w:numPr>
+      </w:pPr>
+      <w:proofErr w:type="spellStart"/>
+      <w:r>
+        <w:rPr>
+          <w:b/>
+        </w:rPr>
         <w:t>MaxTimeOffset</w:t>
       </w:r>
       <w:proofErr w:type="spellEnd"/>
@@ -3817,20 +3954,24 @@
       <w:r>
         <w:br/>
       </w:r>
-    </w:p>
-    <w:p>
-      <w:pPr>
-        <w:pStyle w:val="ListParagraph"/>
-        <w:numPr>
-          <w:ilvl w:val="0"/>
-          <w:numId w:val="7"/>
-        </w:numPr>
-      </w:pPr>
-      <w:proofErr w:type="spellStart"/>
-      <w:r>
-        <w:rPr>
-          <w:b/>
-        </w:rPr>
+      <w:r>
+        <w:br w:type="page"/>
+      </w:r>
+    </w:p>
+    <w:p>
+      <w:pPr>
+        <w:pStyle w:val="ListParagraph"/>
+        <w:numPr>
+          <w:ilvl w:val="0"/>
+          <w:numId w:val="7"/>
+        </w:numPr>
+      </w:pPr>
+      <w:proofErr w:type="spellStart"/>
+      <w:r>
+        <w:rPr>
+          <w:b/>
+        </w:rPr>
+        <w:lastRenderedPageBreak/>
         <w:t>SagThreshold</w:t>
       </w:r>
       <w:proofErr w:type="spellEnd"/>
@@ -3861,24 +4002,20 @@
       <w:r>
         <w:br/>
       </w:r>
-      <w:r>
-        <w:br w:type="page"/>
-      </w:r>
-    </w:p>
-    <w:p>
-      <w:pPr>
-        <w:pStyle w:val="ListParagraph"/>
-        <w:numPr>
-          <w:ilvl w:val="0"/>
-          <w:numId w:val="7"/>
-        </w:numPr>
-      </w:pPr>
-      <w:proofErr w:type="spellStart"/>
-      <w:r>
-        <w:rPr>
-          <w:b/>
-        </w:rPr>
-        <w:lastRenderedPageBreak/>
+    </w:p>
+    <w:p>
+      <w:pPr>
+        <w:pStyle w:val="ListParagraph"/>
+        <w:numPr>
+          <w:ilvl w:val="0"/>
+          <w:numId w:val="7"/>
+        </w:numPr>
+      </w:pPr>
+      <w:proofErr w:type="spellStart"/>
+      <w:r>
+        <w:rPr>
+          <w:b/>
+        </w:rPr>
         <w:t>SkipOnCRCHashMatch</w:t>
       </w:r>
       <w:proofErr w:type="spellEnd"/>
@@ -4071,137 +4208,141 @@
       <w:proofErr w:type="spellEnd"/>
       <w:r>
         <w:t xml:space="preserve"> when aligning events that occurred at approximately the same time. The system will attempt to determine whether two events could have occurred at the same time based on their relative positions in time, taking into account this time tolerance.</w:t>
+      </w:r>
+      <w:r>
+        <w:br/>
+      </w:r>
+    </w:p>
+    <w:p>
+      <w:pPr>
+        <w:pStyle w:val="ListParagraph"/>
+        <w:numPr>
+          <w:ilvl w:val="0"/>
+          <w:numId w:val="7"/>
+        </w:numPr>
+      </w:pPr>
+      <w:proofErr w:type="spellStart"/>
+      <w:r>
+        <w:rPr>
+          <w:b/>
+        </w:rPr>
+        <w:t>WatchDirectories</w:t>
+      </w:r>
+      <w:proofErr w:type="spellEnd"/>
+    </w:p>
+    <w:p>
+      <w:pPr>
+        <w:pStyle w:val="ListParagraph"/>
+        <w:numPr>
+          <w:ilvl w:val="1"/>
+          <w:numId w:val="7"/>
+        </w:numPr>
+      </w:pPr>
+      <w:r>
+        <w:t>Default: Watch</w:t>
+      </w:r>
+    </w:p>
+    <w:p>
+      <w:pPr>
+        <w:pStyle w:val="ListParagraph"/>
+        <w:numPr>
+          <w:ilvl w:val="1"/>
+          <w:numId w:val="7"/>
+        </w:numPr>
+      </w:pPr>
+      <w:r>
+        <w:t>Semi-colon separated list of directories where fault records can be discovered by the service.</w:t>
+      </w:r>
+      <w:r>
+        <w:br/>
+      </w:r>
+    </w:p>
+    <w:p>
+      <w:pPr>
+        <w:pStyle w:val="ListParagraph"/>
+        <w:numPr>
+          <w:ilvl w:val="0"/>
+          <w:numId w:val="7"/>
+        </w:numPr>
+      </w:pPr>
+      <w:proofErr w:type="spellStart"/>
+      <w:r>
+        <w:rPr>
+          <w:b/>
+        </w:rPr>
+        <w:t>WorkbenchTimeRangeInSeconds</w:t>
+      </w:r>
+      <w:proofErr w:type="spellEnd"/>
+    </w:p>
+    <w:p>
+      <w:pPr>
+        <w:pStyle w:val="ListParagraph"/>
+        <w:numPr>
+          <w:ilvl w:val="1"/>
+          <w:numId w:val="7"/>
+        </w:numPr>
+      </w:pPr>
+      <w:r>
+        <w:t>Default: 60</w:t>
+      </w:r>
+    </w:p>
+    <w:p>
+      <w:pPr>
+        <w:pStyle w:val="ListParagraph"/>
+        <w:numPr>
+          <w:ilvl w:val="1"/>
+          <w:numId w:val="7"/>
+        </w:numPr>
+      </w:pPr>
+      <w:r>
+        <w:t xml:space="preserve">When selecting a timestamp in the </w:t>
+      </w:r>
+      <w:proofErr w:type="spellStart"/>
+      <w:r>
+        <w:t>dDWorkbench</w:t>
+      </w:r>
+      <w:proofErr w:type="spellEnd"/>
+      <w:r>
+        <w:t xml:space="preserve"> events list, this represents the maximum deviation from that timestamp within which the events list will be filtered.</w:t>
+      </w:r>
+    </w:p>
+    <w:p>
+      <w:pPr>
+        <w:pStyle w:val="ListParagraph"/>
+        <w:numPr>
+          <w:ilvl w:val="1"/>
+          <w:numId w:val="7"/>
+        </w:numPr>
+      </w:pPr>
+      <w:r>
+        <w:t>A value of 60 indicates that the user, when selecting a timestamp, wishes to see all events within one minute of the selected timestamp.</w:t>
       </w:r>
       <w:r>
         <w:br/>
       </w:r>
       <w:bookmarkStart w:id="0" w:name="_GoBack"/>
       <w:bookmarkEnd w:id="0"/>
-    </w:p>
-    <w:p>
-      <w:pPr>
-        <w:pStyle w:val="ListParagraph"/>
-        <w:numPr>
-          <w:ilvl w:val="0"/>
-          <w:numId w:val="7"/>
-        </w:numPr>
-      </w:pPr>
-      <w:proofErr w:type="spellStart"/>
-      <w:r>
-        <w:rPr>
-          <w:b/>
-        </w:rPr>
-        <w:t>WatchDirectories</w:t>
-      </w:r>
-      <w:proofErr w:type="spellEnd"/>
-    </w:p>
-    <w:p>
-      <w:pPr>
-        <w:pStyle w:val="ListParagraph"/>
-        <w:numPr>
-          <w:ilvl w:val="1"/>
-          <w:numId w:val="7"/>
-        </w:numPr>
-      </w:pPr>
-      <w:r>
-        <w:t>Default: Watch</w:t>
-      </w:r>
-    </w:p>
-    <w:p>
-      <w:pPr>
-        <w:pStyle w:val="ListParagraph"/>
-        <w:numPr>
-          <w:ilvl w:val="1"/>
-          <w:numId w:val="7"/>
-        </w:numPr>
-      </w:pPr>
-      <w:r>
-        <w:t>Semi-colon separated list of directories where fault records can be discovered by the service.</w:t>
-      </w:r>
-      <w:r>
-        <w:br/>
-      </w:r>
-    </w:p>
-    <w:p>
-      <w:pPr>
-        <w:pStyle w:val="ListParagraph"/>
-        <w:numPr>
-          <w:ilvl w:val="0"/>
-          <w:numId w:val="7"/>
-        </w:numPr>
-      </w:pPr>
-      <w:proofErr w:type="spellStart"/>
-      <w:r>
-        <w:rPr>
-          <w:b/>
-        </w:rPr>
-        <w:t>WorkbenchTimeRangeInSeconds</w:t>
-      </w:r>
-      <w:proofErr w:type="spellEnd"/>
-    </w:p>
-    <w:p>
-      <w:pPr>
-        <w:pStyle w:val="ListParagraph"/>
-        <w:numPr>
-          <w:ilvl w:val="1"/>
-          <w:numId w:val="7"/>
-        </w:numPr>
-      </w:pPr>
-      <w:r>
-        <w:t>Default: 60</w:t>
-      </w:r>
-    </w:p>
-    <w:p>
-      <w:pPr>
-        <w:pStyle w:val="ListParagraph"/>
-        <w:numPr>
-          <w:ilvl w:val="1"/>
-          <w:numId w:val="7"/>
-        </w:numPr>
-      </w:pPr>
-      <w:r>
-        <w:t xml:space="preserve">When selecting a timestamp in the </w:t>
-      </w:r>
-      <w:proofErr w:type="spellStart"/>
-      <w:r>
-        <w:t>dDWorkbench</w:t>
-      </w:r>
-      <w:proofErr w:type="spellEnd"/>
-      <w:r>
-        <w:t xml:space="preserve"> events list, this represents the maximum deviation from that timestamp within which the events list will be filtered.</w:t>
-      </w:r>
-    </w:p>
-    <w:p>
-      <w:pPr>
-        <w:pStyle w:val="ListParagraph"/>
-        <w:numPr>
-          <w:ilvl w:val="1"/>
-          <w:numId w:val="7"/>
-        </w:numPr>
-      </w:pPr>
-      <w:r>
-        <w:t>A value of 60 indicates that the user, when selecting a timestamp, wishes to see all events within one minute of the selected timestamp.</w:t>
-      </w:r>
-      <w:r>
-        <w:br/>
-      </w:r>
-    </w:p>
-    <w:p>
-      <w:pPr>
-        <w:pStyle w:val="ListParagraph"/>
-        <w:numPr>
-          <w:ilvl w:val="0"/>
-          <w:numId w:val="7"/>
-        </w:numPr>
-        <w:rPr>
-          <w:b/>
-        </w:rPr>
-      </w:pPr>
-      <w:proofErr w:type="spellStart"/>
-      <w:r>
-        <w:rPr>
-          <w:b/>
-        </w:rPr>
+      <w:r>
+        <w:br w:type="page"/>
+      </w:r>
+    </w:p>
+    <w:p>
+      <w:pPr>
+        <w:pStyle w:val="ListParagraph"/>
+        <w:numPr>
+          <w:ilvl w:val="0"/>
+          <w:numId w:val="7"/>
+        </w:numPr>
+        <w:rPr>
+          <w:b/>
+        </w:rPr>
+      </w:pPr>
+      <w:proofErr w:type="spellStart"/>
+      <w:r>
+        <w:rPr>
+          <w:b/>
+        </w:rPr>
+        <w:lastRenderedPageBreak/>
         <w:t>XDATimeZone</w:t>
       </w:r>
       <w:proofErr w:type="spellEnd"/>
@@ -5432,6 +5573,7 @@
     <w:lsdException w:name="HTML Sample" w:semiHidden="1" w:unhideWhenUsed="1"/>
     <w:lsdException w:name="HTML Typewriter" w:semiHidden="1" w:unhideWhenUsed="1"/>
     <w:lsdException w:name="HTML Variable" w:semiHidden="1" w:unhideWhenUsed="1"/>
+    <w:lsdException w:name="Normal Table" w:semiHidden="1" w:unhideWhenUsed="1"/>
     <w:lsdException w:name="annotation subject" w:semiHidden="1" w:unhideWhenUsed="1"/>
     <w:lsdException w:name="No List" w:semiHidden="1" w:unhideWhenUsed="1"/>
     <w:lsdException w:name="Outline List 1" w:semiHidden="1" w:unhideWhenUsed="1"/>
@@ -5478,8 +5620,10 @@
     <w:lsdException w:name="Table Subtle 2" w:semiHidden="1" w:unhideWhenUsed="1"/>
     <w:lsdException w:name="Table Web 1" w:semiHidden="1" w:unhideWhenUsed="1"/>
     <w:lsdException w:name="Table Web 2" w:semiHidden="1" w:unhideWhenUsed="1"/>
+    <w:lsdException w:name="Table Web 3" w:semiHidden="1" w:unhideWhenUsed="1"/>
     <w:lsdException w:name="Balloon Text" w:semiHidden="1" w:unhideWhenUsed="1"/>
     <w:lsdException w:name="Table Grid" w:uiPriority="59"/>
+    <w:lsdException w:name="Table Theme" w:semiHidden="1" w:unhideWhenUsed="1"/>
     <w:lsdException w:name="Placeholder Text" w:semiHidden="1"/>
     <w:lsdException w:name="No Spacing" w:uiPriority="1" w:qFormat="1"/>
     <w:lsdException w:name="Light Shading" w:uiPriority="60"/>
@@ -6226,7 +6370,7 @@
 </file>
 
 <file path=customXml/itemProps1.xml><?xml version="1.0" encoding="utf-8"?>
-<ds:datastoreItem xmlns:ds="http://schemas.openxmlformats.org/officeDocument/2006/customXml" ds:itemID="{2E3AA2A4-F079-4280-B104-ECC30AB3C78F}">
+<ds:datastoreItem xmlns:ds="http://schemas.openxmlformats.org/officeDocument/2006/customXml" ds:itemID="{07108590-135E-462A-A9C8-A06E5A3F4074}">
   <ds:schemaRefs>
     <ds:schemaRef ds:uri="http://schemas.openxmlformats.org/officeDocument/2006/bibliography"/>
   </ds:schemaRefs>

</xml_diff>

<commit_message>
Added settings for voltage-based fault analysis.
</commit_message>
<xml_diff>
--- a/Source/openXDA Configuration Guide.docx
+++ b/Source/openXDA Configuration Guide.docx
@@ -6,6 +6,8 @@
       <w:pPr>
         <w:pStyle w:val="Title"/>
       </w:pPr>
+      <w:bookmarkStart w:id="0" w:name="_GoBack"/>
+      <w:bookmarkEnd w:id="0"/>
       <w:proofErr w:type="spellStart"/>
       <w:r>
         <w:t>openXDA</w:t>
@@ -323,7 +325,78 @@
       <w:r>
         <w:br/>
       </w:r>
-      <w:r>
+    </w:p>
+    <w:p>
+      <w:pPr>
+        <w:pStyle w:val="ListParagraph"/>
+        <w:numPr>
+          <w:ilvl w:val="0"/>
+          <w:numId w:val="7"/>
+        </w:numPr>
+        <w:rPr>
+          <w:b/>
+          <w:bCs/>
+        </w:rPr>
+      </w:pPr>
+      <w:proofErr w:type="spellStart"/>
+      <w:r>
+        <w:rPr>
+          <w:b/>
+          <w:bCs/>
+        </w:rPr>
+        <w:t>Breakers.MaxCyclesBeforeRestrike</w:t>
+      </w:r>
+      <w:proofErr w:type="spellEnd"/>
+    </w:p>
+    <w:p>
+      <w:pPr>
+        <w:pStyle w:val="ListParagraph"/>
+        <w:numPr>
+          <w:ilvl w:val="1"/>
+          <w:numId w:val="7"/>
+        </w:numPr>
+        <w:rPr>
+          <w:b/>
+          <w:bCs/>
+        </w:rPr>
+      </w:pPr>
+      <w:r>
+        <w:t>Default: 2.0</w:t>
+      </w:r>
+    </w:p>
+    <w:p>
+      <w:pPr>
+        <w:pStyle w:val="ListParagraph"/>
+        <w:numPr>
+          <w:ilvl w:val="1"/>
+          <w:numId w:val="7"/>
+        </w:numPr>
+        <w:rPr>
+          <w:b/>
+          <w:bCs/>
+        </w:rPr>
+      </w:pPr>
+      <w:r>
+        <w:t xml:space="preserve">The maximum number of cycles a breaker can remain open before the </w:t>
+      </w:r>
+      <w:r>
+        <w:t xml:space="preserve">occurrence </w:t>
+      </w:r>
+      <w:r>
+        <w:t>can no longer be classified as a restrike.</w:t>
+      </w:r>
+      <w:r>
+        <w:rPr>
+          <w:b/>
+          <w:bCs/>
+        </w:rPr>
+        <w:br/>
+      </w:r>
+      <w:r>
+        <w:rPr>
+          <w:b/>
+          <w:bCs/>
+        </w:rPr>
         <w:br w:type="page"/>
       </w:r>
     </w:p>
@@ -408,6 +481,51 @@
       <w:r>
         <w:rPr>
           <w:b/>
+          <w:bCs/>
+        </w:rPr>
+        <w:t>Breakers.MinCyclesBeforeRestrike</w:t>
+      </w:r>
+      <w:proofErr w:type="spellEnd"/>
+    </w:p>
+    <w:p>
+      <w:pPr>
+        <w:pStyle w:val="ListParagraph"/>
+        <w:numPr>
+          <w:ilvl w:val="1"/>
+          <w:numId w:val="7"/>
+        </w:numPr>
+      </w:pPr>
+      <w:r>
+        <w:t>Default: 0.125</w:t>
+      </w:r>
+    </w:p>
+    <w:p>
+      <w:pPr>
+        <w:pStyle w:val="ListParagraph"/>
+        <w:numPr>
+          <w:ilvl w:val="1"/>
+          <w:numId w:val="7"/>
+        </w:numPr>
+      </w:pPr>
+      <w:r>
+        <w:t>The minimum number of cycles a breaker must remain open in order for the occurrence to be considered a restrike.</w:t>
+      </w:r>
+      <w:r>
+        <w:br/>
+      </w:r>
+    </w:p>
+    <w:p>
+      <w:pPr>
+        <w:pStyle w:val="ListParagraph"/>
+        <w:numPr>
+          <w:ilvl w:val="0"/>
+          <w:numId w:val="7"/>
+        </w:numPr>
+      </w:pPr>
+      <w:proofErr w:type="spellStart"/>
+      <w:r>
+        <w:rPr>
+          <w:b/>
         </w:rPr>
         <w:t>Breakers.MinWaitBeforeReclose</w:t>
       </w:r>
@@ -549,7 +667,15 @@
         </w:numPr>
       </w:pPr>
       <w:r>
-        <w:t>The minimum amount of time, in seconds, to wait for additional data files after the system detects the existence of a .d00 COMTRADE file.</w:t>
+        <w:t xml:space="preserve">The minimum amount of time, in seconds, to wait for additional data files after the system detects the existence of </w:t>
+      </w:r>
+      <w:proofErr w:type="gramStart"/>
+      <w:r>
+        <w:t>a .d</w:t>
+      </w:r>
+      <w:proofErr w:type="gramEnd"/>
+      <w:r>
+        <w:t>00 COMTRADE file.</w:t>
       </w:r>
     </w:p>
     <w:p>
@@ -626,20 +752,24 @@
       <w:r>
         <w:br/>
       </w:r>
-    </w:p>
-    <w:p>
-      <w:pPr>
-        <w:pStyle w:val="ListParagraph"/>
-        <w:numPr>
-          <w:ilvl w:val="0"/>
-          <w:numId w:val="7"/>
-        </w:numPr>
-      </w:pPr>
-      <w:proofErr w:type="spellStart"/>
-      <w:r>
-        <w:rPr>
-          <w:b/>
-        </w:rPr>
+      <w:r>
+        <w:br w:type="page"/>
+      </w:r>
+    </w:p>
+    <w:p>
+      <w:pPr>
+        <w:pStyle w:val="ListParagraph"/>
+        <w:numPr>
+          <w:ilvl w:val="0"/>
+          <w:numId w:val="7"/>
+        </w:numPr>
+      </w:pPr>
+      <w:proofErr w:type="spellStart"/>
+      <w:r>
+        <w:rPr>
+          <w:b/>
+        </w:rPr>
+        <w:lastRenderedPageBreak/>
         <w:t>DbTimeout</w:t>
       </w:r>
       <w:proofErr w:type="spellEnd"/>
@@ -670,27 +800,23 @@
       <w:r>
         <w:br/>
       </w:r>
-      <w:r>
-        <w:br w:type="page"/>
-      </w:r>
-    </w:p>
-    <w:p>
-      <w:pPr>
-        <w:pStyle w:val="ListParagraph"/>
-        <w:numPr>
-          <w:ilvl w:val="0"/>
-          <w:numId w:val="7"/>
-        </w:numPr>
-        <w:rPr>
-          <w:b/>
-        </w:rPr>
-      </w:pPr>
-      <w:proofErr w:type="spellStart"/>
-      <w:r>
-        <w:rPr>
-          <w:b/>
-        </w:rPr>
-        <w:lastRenderedPageBreak/>
+    </w:p>
+    <w:p>
+      <w:pPr>
+        <w:pStyle w:val="ListParagraph"/>
+        <w:numPr>
+          <w:ilvl w:val="0"/>
+          <w:numId w:val="7"/>
+        </w:numPr>
+        <w:rPr>
+          <w:b/>
+        </w:rPr>
+      </w:pPr>
+      <w:proofErr w:type="spellStart"/>
+      <w:r>
+        <w:rPr>
+          <w:b/>
+        </w:rPr>
         <w:t>Default</w:t>
       </w:r>
       <w:r>
@@ -1115,23 +1241,27 @@
       <w:r>
         <w:br/>
       </w:r>
-    </w:p>
-    <w:p>
-      <w:pPr>
-        <w:pStyle w:val="ListParagraph"/>
-        <w:numPr>
-          <w:ilvl w:val="0"/>
-          <w:numId w:val="7"/>
-        </w:numPr>
-        <w:rPr>
-          <w:b/>
-        </w:rPr>
-      </w:pPr>
-      <w:proofErr w:type="spellStart"/>
-      <w:r>
-        <w:rPr>
-          <w:b/>
-        </w:rPr>
+      <w:r>
+        <w:br w:type="page"/>
+      </w:r>
+    </w:p>
+    <w:p>
+      <w:pPr>
+        <w:pStyle w:val="ListParagraph"/>
+        <w:numPr>
+          <w:ilvl w:val="0"/>
+          <w:numId w:val="7"/>
+        </w:numPr>
+        <w:rPr>
+          <w:b/>
+        </w:rPr>
+      </w:pPr>
+      <w:proofErr w:type="spellStart"/>
+      <w:r>
+        <w:rPr>
+          <w:b/>
+        </w:rPr>
+        <w:lastRenderedPageBreak/>
         <w:t>Email.SMTPServer</w:t>
       </w:r>
       <w:proofErr w:type="spellEnd"/>
@@ -1150,27 +1280,23 @@
       <w:r>
         <w:br/>
       </w:r>
-      <w:r>
-        <w:br w:type="page"/>
-      </w:r>
-    </w:p>
-    <w:p>
-      <w:pPr>
-        <w:pStyle w:val="ListParagraph"/>
-        <w:numPr>
-          <w:ilvl w:val="0"/>
-          <w:numId w:val="7"/>
-        </w:numPr>
-        <w:rPr>
-          <w:b/>
-        </w:rPr>
-      </w:pPr>
-      <w:proofErr w:type="spellStart"/>
-      <w:r>
-        <w:rPr>
-          <w:b/>
-        </w:rPr>
-        <w:lastRenderedPageBreak/>
+    </w:p>
+    <w:p>
+      <w:pPr>
+        <w:pStyle w:val="ListParagraph"/>
+        <w:numPr>
+          <w:ilvl w:val="0"/>
+          <w:numId w:val="7"/>
+        </w:numPr>
+        <w:rPr>
+          <w:b/>
+        </w:rPr>
+      </w:pPr>
+      <w:proofErr w:type="spellStart"/>
+      <w:r>
+        <w:rPr>
+          <w:b/>
+        </w:rPr>
         <w:t>Email.Username</w:t>
       </w:r>
       <w:proofErr w:type="spellEnd"/>
@@ -1744,6 +1870,111 @@
       <w:r>
         <w:rPr>
           <w:b/>
+          <w:bCs/>
+        </w:rPr>
+        <w:t>FaultLocation.FaultedVoltageThreshold</w:t>
+      </w:r>
+      <w:proofErr w:type="spellEnd"/>
+    </w:p>
+    <w:p>
+      <w:pPr>
+        <w:pStyle w:val="ListParagraph"/>
+        <w:numPr>
+          <w:ilvl w:val="1"/>
+          <w:numId w:val="7"/>
+        </w:numPr>
+      </w:pPr>
+      <w:r>
+        <w:t>Default: 0.8</w:t>
+      </w:r>
+    </w:p>
+    <w:p>
+      <w:pPr>
+        <w:pStyle w:val="ListParagraph"/>
+        <w:numPr>
+          <w:ilvl w:val="1"/>
+          <w:numId w:val="7"/>
+        </w:numPr>
+      </w:pPr>
+      <w:r>
+        <w:t>The per-unit RMS voltage value</w:t>
+      </w:r>
+      <w:r>
+        <w:t>, in volts,</w:t>
+      </w:r>
+      <w:r>
+        <w:t xml:space="preserve"> under which a phase will be considered faulted when using voltage-based fault analysis.</w:t>
+      </w:r>
+      <w:r>
+        <w:br/>
+        <w:t xml:space="preserve"> </w:t>
+      </w:r>
+    </w:p>
+    <w:p>
+      <w:pPr>
+        <w:pStyle w:val="ListParagraph"/>
+        <w:numPr>
+          <w:ilvl w:val="0"/>
+          <w:numId w:val="7"/>
+        </w:numPr>
+      </w:pPr>
+      <w:proofErr w:type="spellStart"/>
+      <w:r>
+        <w:rPr>
+          <w:b/>
+          <w:bCs/>
+        </w:rPr>
+        <w:t>FaultLocation.GroundedFaultVoltageThreshold</w:t>
+      </w:r>
+      <w:proofErr w:type="spellEnd"/>
+    </w:p>
+    <w:p>
+      <w:pPr>
+        <w:pStyle w:val="ListParagraph"/>
+        <w:numPr>
+          <w:ilvl w:val="1"/>
+          <w:numId w:val="7"/>
+        </w:numPr>
+      </w:pPr>
+      <w:r>
+        <w:t>Default: 0.001</w:t>
+      </w:r>
+    </w:p>
+    <w:p>
+      <w:pPr>
+        <w:pStyle w:val="ListParagraph"/>
+        <w:numPr>
+          <w:ilvl w:val="1"/>
+          <w:numId w:val="7"/>
+        </w:numPr>
+      </w:pPr>
+      <w:r>
+        <w:t xml:space="preserve">The per-unit RMS voltage value, in volts, over which the </w:t>
+      </w:r>
+      <w:proofErr w:type="gramStart"/>
+      <w:r>
+        <w:t>zero sequence</w:t>
+      </w:r>
+      <w:proofErr w:type="gramEnd"/>
+      <w:r>
+        <w:t xml:space="preserve"> voltage indicates that ground was involved in the fault when using voltage-based fault analysis.</w:t>
+      </w:r>
+      <w:r>
+        <w:br/>
+      </w:r>
+    </w:p>
+    <w:p>
+      <w:pPr>
+        <w:pStyle w:val="ListParagraph"/>
+        <w:numPr>
+          <w:ilvl w:val="0"/>
+          <w:numId w:val="7"/>
+        </w:numPr>
+      </w:pPr>
+      <w:proofErr w:type="spellStart"/>
+      <w:r>
+        <w:rPr>
+          <w:b/>
         </w:rPr>
         <w:t>FaultLocation.MaxFaultDistanceMultiplier</w:t>
       </w:r>
@@ -1828,23 +2059,27 @@
       <w:r>
         <w:br/>
       </w:r>
-    </w:p>
-    <w:p>
-      <w:pPr>
-        <w:pStyle w:val="ListParagraph"/>
-        <w:numPr>
-          <w:ilvl w:val="0"/>
-          <w:numId w:val="7"/>
-        </w:numPr>
-        <w:rPr>
-          <w:b/>
-        </w:rPr>
-      </w:pPr>
-      <w:proofErr w:type="spellStart"/>
-      <w:r>
-        <w:rPr>
-          <w:b/>
-        </w:rPr>
+      <w:r>
+        <w:br w:type="page"/>
+      </w:r>
+    </w:p>
+    <w:p>
+      <w:pPr>
+        <w:pStyle w:val="ListParagraph"/>
+        <w:numPr>
+          <w:ilvl w:val="0"/>
+          <w:numId w:val="7"/>
+        </w:numPr>
+        <w:rPr>
+          <w:b/>
+        </w:rPr>
+      </w:pPr>
+      <w:proofErr w:type="spellStart"/>
+      <w:r>
+        <w:rPr>
+          <w:b/>
+        </w:rPr>
+        <w:lastRenderedPageBreak/>
         <w:t>FaultLocation.</w:t>
       </w:r>
       <w:r>
@@ -1977,27 +2212,23 @@
       <w:r>
         <w:br/>
       </w:r>
-      <w:r>
-        <w:br w:type="page"/>
-      </w:r>
-    </w:p>
-    <w:p>
-      <w:pPr>
-        <w:pStyle w:val="ListParagraph"/>
-        <w:numPr>
-          <w:ilvl w:val="0"/>
-          <w:numId w:val="7"/>
-        </w:numPr>
-        <w:rPr>
-          <w:b/>
-        </w:rPr>
-      </w:pPr>
-      <w:proofErr w:type="spellStart"/>
-      <w:r>
-        <w:rPr>
-          <w:b/>
-        </w:rPr>
-        <w:lastRenderedPageBreak/>
+    </w:p>
+    <w:p>
+      <w:pPr>
+        <w:pStyle w:val="ListParagraph"/>
+        <w:numPr>
+          <w:ilvl w:val="0"/>
+          <w:numId w:val="7"/>
+        </w:numPr>
+        <w:rPr>
+          <w:b/>
+        </w:rPr>
+      </w:pPr>
+      <w:proofErr w:type="spellStart"/>
+      <w:r>
+        <w:rPr>
+          <w:b/>
+        </w:rPr>
         <w:t>FaultLocation.UseDefaultFaultDetectionLogic</w:t>
       </w:r>
       <w:proofErr w:type="spellEnd"/>
@@ -2124,6 +2355,7 @@
       <w:r>
         <w:t xml:space="preserve">Default: </w:t>
       </w:r>
+      <w:proofErr w:type="gramStart"/>
       <w:r>
         <w:rPr>
           <w:rFonts w:ascii="Consolas" w:hAnsi="Consolas" w:cs="Consolas"/>
@@ -2133,6 +2365,7 @@
         <w:t>(?&lt;</w:t>
       </w:r>
       <w:proofErr w:type="spellStart"/>
+      <w:proofErr w:type="gramEnd"/>
       <w:r>
         <w:rPr>
           <w:rFonts w:ascii="Consolas" w:hAnsi="Consolas" w:cs="Consolas"/>
@@ -2487,8 +2720,13 @@
         </w:rPr>
       </w:pPr>
       <w:r>
-        <w:t>FileShares.1.Name</w:t>
-      </w:r>
+        <w:t>FileShares.</w:t>
+      </w:r>
+      <w:proofErr w:type="gramStart"/>
+      <w:r>
+        <w:t>1.Name</w:t>
+      </w:r>
+      <w:proofErr w:type="gramEnd"/>
       <w:r>
         <w:tab/>
       </w:r>
@@ -2531,8 +2769,13 @@
         </w:rPr>
       </w:pPr>
       <w:r>
-        <w:t>FileShares.2.Name</w:t>
-      </w:r>
+        <w:t>FileShares.</w:t>
+      </w:r>
+      <w:proofErr w:type="gramStart"/>
+      <w:r>
+        <w:t>2.Name</w:t>
+      </w:r>
+      <w:proofErr w:type="gramEnd"/>
       <w:r>
         <w:tab/>
       </w:r>
@@ -3536,40 +3779,22 @@
         </w:rPr>
       </w:pPr>
       <w:r>
-        <w:t xml:space="preserve">Default: </w:t>
-      </w:r>
-      <w:r>
-        <w:t>20</w:t>
-      </w:r>
-      <w:r>
-        <w:t>.0</w:t>
-      </w:r>
-    </w:p>
-    <w:p>
-      <w:pPr>
-        <w:pStyle w:val="ListParagraph"/>
-        <w:numPr>
-          <w:ilvl w:val="1"/>
-          <w:numId w:val="7"/>
-        </w:numPr>
-        <w:rPr>
-          <w:b/>
-        </w:rPr>
-      </w:pPr>
-      <w:r>
-        <w:t xml:space="preserve">The maximum </w:t>
-      </w:r>
-      <w:r>
-        <w:t>size</w:t>
-      </w:r>
-      <w:r>
-        <w:t xml:space="preserve">, in </w:t>
-      </w:r>
-      <w:r>
-        <w:t>MB</w:t>
-      </w:r>
-      <w:r>
-        <w:t xml:space="preserve">, of the files processed by </w:t>
+        <w:t>Default: 20.0</w:t>
+      </w:r>
+    </w:p>
+    <w:p>
+      <w:pPr>
+        <w:pStyle w:val="ListParagraph"/>
+        <w:numPr>
+          <w:ilvl w:val="1"/>
+          <w:numId w:val="7"/>
+        </w:numPr>
+        <w:rPr>
+          <w:b/>
+        </w:rPr>
+      </w:pPr>
+      <w:r>
+        <w:t xml:space="preserve">The maximum size, in MB, of the files processed by </w:t>
       </w:r>
       <w:proofErr w:type="spellStart"/>
       <w:r>
@@ -3577,13 +3802,7 @@
       </w:r>
       <w:proofErr w:type="spellEnd"/>
       <w:r>
-        <w:t xml:space="preserve">. </w:t>
-      </w:r>
-      <w:r>
-        <w:t xml:space="preserve">Larger files </w:t>
-      </w:r>
-      <w:r>
-        <w:t xml:space="preserve">will be skipped by </w:t>
+        <w:t xml:space="preserve">. Larger files will be skipped by </w:t>
       </w:r>
       <w:proofErr w:type="spellStart"/>
       <w:r>
@@ -4320,8 +4539,6 @@
       <w:r>
         <w:br/>
       </w:r>
-      <w:bookmarkStart w:id="0" w:name="_GoBack"/>
-      <w:bookmarkEnd w:id="0"/>
       <w:r>
         <w:br w:type="page"/>
       </w:r>
@@ -6370,7 +6587,7 @@
 </file>
 
 <file path=customXml/itemProps1.xml><?xml version="1.0" encoding="utf-8"?>
-<ds:datastoreItem xmlns:ds="http://schemas.openxmlformats.org/officeDocument/2006/customXml" ds:itemID="{07108590-135E-462A-A9C8-A06E5A3F4074}">
+<ds:datastoreItem xmlns:ds="http://schemas.openxmlformats.org/officeDocument/2006/customXml" ds:itemID="{76A3FE41-26FF-4DDE-A549-44B09D1D559C}">
   <ds:schemaRefs>
     <ds:schemaRef ds:uri="http://schemas.openxmlformats.org/officeDocument/2006/bibliography"/>
   </ds:schemaRefs>

</xml_diff>

<commit_message>
Added FaultLocation.MinFaultSegmentCycles setting to the database and documentation.
</commit_message>
<xml_diff>
--- a/Source/openXDA Configuration Guide.docx
+++ b/Source/openXDA Configuration Guide.docx
@@ -6,8 +6,6 @@
       <w:pPr>
         <w:pStyle w:val="Title"/>
       </w:pPr>
-      <w:bookmarkStart w:id="0" w:name="_GoBack"/>
-      <w:bookmarkEnd w:id="0"/>
       <w:proofErr w:type="spellStart"/>
       <w:r>
         <w:t>openXDA</w:t>
@@ -1962,6 +1960,53 @@
       <w:r>
         <w:br/>
       </w:r>
+    </w:p>
+    <w:p>
+      <w:pPr>
+        <w:pStyle w:val="ListParagraph"/>
+        <w:numPr>
+          <w:ilvl w:val="0"/>
+          <w:numId w:val="7"/>
+        </w:numPr>
+      </w:pPr>
+      <w:proofErr w:type="spellStart"/>
+      <w:r>
+        <w:rPr>
+          <w:b/>
+          <w:bCs/>
+        </w:rPr>
+        <w:t>FaultLocation.MinFaultSegmentCycles</w:t>
+      </w:r>
+      <w:proofErr w:type="spellEnd"/>
+    </w:p>
+    <w:p>
+      <w:pPr>
+        <w:pStyle w:val="ListParagraph"/>
+        <w:numPr>
+          <w:ilvl w:val="1"/>
+          <w:numId w:val="7"/>
+        </w:numPr>
+      </w:pPr>
+      <w:r>
+        <w:t>Default: 0.1</w:t>
+      </w:r>
+    </w:p>
+    <w:p>
+      <w:pPr>
+        <w:pStyle w:val="ListParagraph"/>
+        <w:numPr>
+          <w:ilvl w:val="1"/>
+          <w:numId w:val="7"/>
+        </w:numPr>
+      </w:pPr>
+      <w:r>
+        <w:t>The minimum number of cycles that a fault type must be sustained to be determined a valid fault segment.</w:t>
+      </w:r>
+      <w:r>
+        <w:br/>
+      </w:r>
+      <w:bookmarkStart w:id="0" w:name="_GoBack"/>
+      <w:bookmarkEnd w:id="0"/>
     </w:p>
     <w:p>
       <w:pPr>
@@ -5684,7 +5729,7 @@
       </w:pPr>
     </w:pPrDefault>
   </w:docDefaults>
-  <w:latentStyles w:defLockedState="0" w:defUIPriority="99" w:defSemiHidden="0" w:defUnhideWhenUsed="0" w:defQFormat="0" w:count="376">
+  <w:latentStyles w:defLockedState="0" w:defUIPriority="99" w:defSemiHidden="0" w:defUnhideWhenUsed="0" w:defQFormat="0" w:count="377">
     <w:lsdException w:name="Normal" w:uiPriority="0" w:qFormat="1"/>
     <w:lsdException w:name="heading 1" w:uiPriority="9" w:qFormat="1"/>
     <w:lsdException w:name="heading 2" w:semiHidden="1" w:uiPriority="9" w:unhideWhenUsed="1" w:qFormat="1"/>
@@ -5790,7 +5835,6 @@
     <w:lsdException w:name="HTML Sample" w:semiHidden="1" w:unhideWhenUsed="1"/>
     <w:lsdException w:name="HTML Typewriter" w:semiHidden="1" w:unhideWhenUsed="1"/>
     <w:lsdException w:name="HTML Variable" w:semiHidden="1" w:unhideWhenUsed="1"/>
-    <w:lsdException w:name="Normal Table" w:semiHidden="1" w:unhideWhenUsed="1"/>
     <w:lsdException w:name="annotation subject" w:semiHidden="1" w:unhideWhenUsed="1"/>
     <w:lsdException w:name="No List" w:semiHidden="1" w:unhideWhenUsed="1"/>
     <w:lsdException w:name="Outline List 1" w:semiHidden="1" w:unhideWhenUsed="1"/>
@@ -5837,10 +5881,8 @@
     <w:lsdException w:name="Table Subtle 2" w:semiHidden="1" w:unhideWhenUsed="1"/>
     <w:lsdException w:name="Table Web 1" w:semiHidden="1" w:unhideWhenUsed="1"/>
     <w:lsdException w:name="Table Web 2" w:semiHidden="1" w:unhideWhenUsed="1"/>
-    <w:lsdException w:name="Table Web 3" w:semiHidden="1" w:unhideWhenUsed="1"/>
     <w:lsdException w:name="Balloon Text" w:semiHidden="1" w:unhideWhenUsed="1"/>
     <w:lsdException w:name="Table Grid" w:uiPriority="59"/>
-    <w:lsdException w:name="Table Theme" w:semiHidden="1" w:unhideWhenUsed="1"/>
     <w:lsdException w:name="Placeholder Text" w:semiHidden="1"/>
     <w:lsdException w:name="No Spacing" w:uiPriority="1" w:qFormat="1"/>
     <w:lsdException w:name="Light Shading" w:uiPriority="60"/>
@@ -6061,6 +6103,7 @@
     <w:lsdException w:name="Hashtag" w:semiHidden="1" w:unhideWhenUsed="1"/>
     <w:lsdException w:name="Unresolved Mention" w:semiHidden="1" w:unhideWhenUsed="1"/>
     <w:lsdException w:name="Smart Link" w:semiHidden="1" w:unhideWhenUsed="1"/>
+    <w:lsdException w:name="Smart Link Error" w:semiHidden="1" w:unhideWhenUsed="1"/>
   </w:latentStyles>
   <w:style w:type="paragraph" w:default="1" w:styleId="Normal">
     <w:name w:val="Normal"/>
@@ -6587,7 +6630,7 @@
 </file>
 
 <file path=customXml/itemProps1.xml><?xml version="1.0" encoding="utf-8"?>
-<ds:datastoreItem xmlns:ds="http://schemas.openxmlformats.org/officeDocument/2006/customXml" ds:itemID="{76A3FE41-26FF-4DDE-A549-44B09D1D559C}">
+<ds:datastoreItem xmlns:ds="http://schemas.openxmlformats.org/officeDocument/2006/customXml" ds:itemID="{5BECC35F-C35F-44D1-8326-1FF4D654A4D2}">
   <ds:schemaRefs>
     <ds:schemaRef ds:uri="http://schemas.openxmlformats.org/officeDocument/2006/bibliography"/>
   </ds:schemaRefs>

</xml_diff>

<commit_message>
Added folder exclusion setting to exclude subfolders from file enumeration.
</commit_message>
<xml_diff>
--- a/Source/openXDA Configuration Guide.docx
+++ b/Source/openXDA Configuration Guide.docx
@@ -665,15 +665,7 @@
         </w:numPr>
       </w:pPr>
       <w:r>
-        <w:t xml:space="preserve">The minimum amount of time, in seconds, to wait for additional data files after the system detects the existence of </w:t>
-      </w:r>
-      <w:proofErr w:type="gramStart"/>
-      <w:r>
-        <w:t>a .d</w:t>
-      </w:r>
-      <w:proofErr w:type="gramEnd"/>
-      <w:r>
-        <w:t>00 COMTRADE file.</w:t>
+        <w:t>The minimum amount of time, in seconds, to wait for additional data files after the system detects the existence of a .d00 COMTRADE file.</w:t>
       </w:r>
     </w:p>
     <w:p>
@@ -1947,15 +1939,7 @@
         </w:numPr>
       </w:pPr>
       <w:r>
-        <w:t xml:space="preserve">The per-unit RMS voltage value, in volts, over which the </w:t>
-      </w:r>
-      <w:proofErr w:type="gramStart"/>
-      <w:r>
-        <w:t>zero sequence</w:t>
-      </w:r>
-      <w:proofErr w:type="gramEnd"/>
-      <w:r>
-        <w:t xml:space="preserve"> voltage indicates that ground was involved in the fault when using voltage-based fault analysis.</w:t>
+        <w:t>The per-unit RMS voltage value, in volts, over which the zero sequence voltage indicates that ground was involved in the fault when using voltage-based fault analysis.</w:t>
       </w:r>
       <w:r>
         <w:br/>
@@ -2005,8 +1989,6 @@
       <w:r>
         <w:br/>
       </w:r>
-      <w:bookmarkStart w:id="0" w:name="_GoBack"/>
-      <w:bookmarkEnd w:id="0"/>
     </w:p>
     <w:p>
       <w:pPr>
@@ -2400,7 +2382,6 @@
       <w:r>
         <w:t xml:space="preserve">Default: </w:t>
       </w:r>
-      <w:proofErr w:type="gramStart"/>
       <w:r>
         <w:rPr>
           <w:rFonts w:ascii="Consolas" w:hAnsi="Consolas" w:cs="Consolas"/>
@@ -2410,7 +2391,6 @@
         <w:t>(?&lt;</w:t>
       </w:r>
       <w:proofErr w:type="spellStart"/>
-      <w:proofErr w:type="gramEnd"/>
       <w:r>
         <w:rPr>
           <w:rFonts w:ascii="Consolas" w:hAnsi="Consolas" w:cs="Consolas"/>
@@ -2765,13 +2745,8 @@
         </w:rPr>
       </w:pPr>
       <w:r>
-        <w:t>FileShares.</w:t>
-      </w:r>
-      <w:proofErr w:type="gramStart"/>
-      <w:r>
-        <w:t>1.Name</w:t>
-      </w:r>
-      <w:proofErr w:type="gramEnd"/>
+        <w:t>FileShares.1.Name</w:t>
+      </w:r>
       <w:r>
         <w:tab/>
       </w:r>
@@ -2814,13 +2789,8 @@
         </w:rPr>
       </w:pPr>
       <w:r>
-        <w:t>FileShares.</w:t>
-      </w:r>
-      <w:proofErr w:type="gramStart"/>
-      <w:r>
-        <w:t>2.Name</w:t>
-      </w:r>
-      <w:proofErr w:type="gramEnd"/>
+        <w:t>FileShares.2.Name</w:t>
+      </w:r>
       <w:r>
         <w:tab/>
       </w:r>
@@ -3273,15 +3243,145 @@
           <w:ilvl w:val="0"/>
           <w:numId w:val="7"/>
         </w:numPr>
-        <w:rPr>
-          <w:b/>
-        </w:rPr>
-      </w:pPr>
-      <w:proofErr w:type="spellStart"/>
-      <w:r>
-        <w:rPr>
-          <w:b/>
-        </w:rPr>
+      </w:pPr>
+      <w:proofErr w:type="spellStart"/>
+      <w:r>
+        <w:rPr>
+          <w:b/>
+          <w:bCs/>
+        </w:rPr>
+        <w:t>FolderExclusion</w:t>
+      </w:r>
+      <w:proofErr w:type="spellEnd"/>
+    </w:p>
+    <w:p>
+      <w:pPr>
+        <w:pStyle w:val="ListParagraph"/>
+        <w:numPr>
+          <w:ilvl w:val="1"/>
+          <w:numId w:val="7"/>
+        </w:numPr>
+      </w:pPr>
+      <w:r>
+        <w:t xml:space="preserve">Semicolon-separated list of wildcard patterns used to match folder paths during file enumeration. Folders that match one of the patterns in the list will be </w:t>
+      </w:r>
+      <w:r>
+        <w:t>excluded from the recursive search</w:t>
+      </w:r>
+      <w:r>
+        <w:t>.</w:t>
+      </w:r>
+    </w:p>
+    <w:p>
+      <w:pPr>
+        <w:pStyle w:val="ListParagraph"/>
+        <w:numPr>
+          <w:ilvl w:val="1"/>
+          <w:numId w:val="7"/>
+        </w:numPr>
+      </w:pPr>
+      <w:r>
+        <w:t>Patterns are case-insensitive, treat forward slash and backslash equally, and provide the following wildcard definitions:</w:t>
+      </w:r>
+    </w:p>
+    <w:p>
+      <w:pPr>
+        <w:pStyle w:val="ListParagraph"/>
+        <w:numPr>
+          <w:ilvl w:val="2"/>
+          <w:numId w:val="7"/>
+        </w:numPr>
+      </w:pPr>
+      <w:r>
+        <w:rPr>
+          <w:rFonts w:ascii="Consolas" w:hAnsi="Consolas"/>
+          <w:sz w:val="20"/>
+          <w:szCs w:val="20"/>
+          <w:highlight w:val="lightGray"/>
+        </w:rPr>
+        <w:t>**\</w:t>
+      </w:r>
+      <w:r>
+        <w:t xml:space="preserve"> or </w:t>
+      </w:r>
+      <w:r>
+        <w:rPr>
+          <w:rFonts w:ascii="Consolas" w:hAnsi="Consolas"/>
+          <w:sz w:val="20"/>
+          <w:szCs w:val="20"/>
+          <w:highlight w:val="lightGray"/>
+        </w:rPr>
+        <w:t>**/</w:t>
+      </w:r>
+      <w:r>
+        <w:t xml:space="preserve"> matches zero or more consecutive folders</w:t>
+      </w:r>
+    </w:p>
+    <w:p>
+      <w:pPr>
+        <w:pStyle w:val="ListParagraph"/>
+        <w:numPr>
+          <w:ilvl w:val="2"/>
+          <w:numId w:val="7"/>
+        </w:numPr>
+      </w:pPr>
+      <w:r>
+        <w:rPr>
+          <w:rFonts w:ascii="Consolas" w:hAnsi="Consolas"/>
+          <w:sz w:val="20"/>
+          <w:szCs w:val="20"/>
+          <w:highlight w:val="lightGray"/>
+        </w:rPr>
+        <w:t>*</w:t>
+      </w:r>
+      <w:r>
+        <w:t xml:space="preserve"> matches one or more characters that would be valid in a file or folder name</w:t>
+      </w:r>
+    </w:p>
+    <w:p>
+      <w:pPr>
+        <w:pStyle w:val="ListParagraph"/>
+        <w:numPr>
+          <w:ilvl w:val="2"/>
+          <w:numId w:val="7"/>
+        </w:numPr>
+      </w:pPr>
+      <w:r>
+        <w:rPr>
+          <w:rFonts w:ascii="Consolas" w:hAnsi="Consolas"/>
+          <w:sz w:val="20"/>
+          <w:szCs w:val="20"/>
+          <w:highlight w:val="lightGray"/>
+        </w:rPr>
+        <w:t>?</w:t>
+      </w:r>
+      <w:r>
+        <w:t xml:space="preserve"> matches a single character that would be valid in a file or folder name</w:t>
+      </w:r>
+      <w:r>
+        <w:br/>
+      </w:r>
+      <w:r>
+        <w:br w:type="page"/>
+      </w:r>
+    </w:p>
+    <w:p>
+      <w:pPr>
+        <w:pStyle w:val="ListParagraph"/>
+        <w:numPr>
+          <w:ilvl w:val="0"/>
+          <w:numId w:val="7"/>
+        </w:numPr>
+        <w:rPr>
+          <w:b/>
+        </w:rPr>
+      </w:pPr>
+      <w:proofErr w:type="spellStart"/>
+      <w:r>
+        <w:rPr>
+          <w:b/>
+        </w:rPr>
+        <w:lastRenderedPageBreak/>
         <w:t>Historian.InstanceName</w:t>
       </w:r>
       <w:proofErr w:type="spellEnd"/>
@@ -3373,6 +3473,318 @@
       <w:r>
         <w:br/>
       </w:r>
+    </w:p>
+    <w:p>
+      <w:pPr>
+        <w:pStyle w:val="ListParagraph"/>
+        <w:numPr>
+          <w:ilvl w:val="0"/>
+          <w:numId w:val="7"/>
+        </w:numPr>
+        <w:rPr>
+          <w:b/>
+        </w:rPr>
+      </w:pPr>
+      <w:r>
+        <w:rPr>
+          <w:b/>
+        </w:rPr>
+        <w:t>Historian.URL</w:t>
+      </w:r>
+    </w:p>
+    <w:p>
+      <w:pPr>
+        <w:pStyle w:val="ListParagraph"/>
+        <w:numPr>
+          <w:ilvl w:val="1"/>
+          <w:numId w:val="7"/>
+        </w:numPr>
+        <w:rPr>
+          <w:b/>
+        </w:rPr>
+      </w:pPr>
+      <w:r>
+        <w:t>Default: http://127.0.0.1:8180</w:t>
+      </w:r>
+    </w:p>
+    <w:p>
+      <w:pPr>
+        <w:pStyle w:val="ListParagraph"/>
+        <w:numPr>
+          <w:ilvl w:val="1"/>
+          <w:numId w:val="7"/>
+        </w:numPr>
+        <w:rPr>
+          <w:b/>
+        </w:rPr>
+      </w:pPr>
+      <w:r>
+        <w:t xml:space="preserve">The URL of the </w:t>
+      </w:r>
+      <w:proofErr w:type="spellStart"/>
+      <w:r>
+        <w:t>openHistorian</w:t>
+      </w:r>
+      <w:proofErr w:type="spellEnd"/>
+      <w:r>
+        <w:t xml:space="preserve"> 2.0</w:t>
+      </w:r>
+      <w:r>
+        <w:t xml:space="preserve"> web management tool.</w:t>
+      </w:r>
+      <w:r>
+        <w:br/>
+      </w:r>
+    </w:p>
+    <w:p>
+      <w:pPr>
+        <w:pStyle w:val="ListParagraph"/>
+        <w:numPr>
+          <w:ilvl w:val="0"/>
+          <w:numId w:val="7"/>
+        </w:numPr>
+        <w:rPr>
+          <w:b/>
+        </w:rPr>
+      </w:pPr>
+      <w:proofErr w:type="spellStart"/>
+      <w:r>
+        <w:rPr>
+          <w:b/>
+        </w:rPr>
+        <w:t>InterruptionThreshold</w:t>
+      </w:r>
+      <w:proofErr w:type="spellEnd"/>
+    </w:p>
+    <w:p>
+      <w:pPr>
+        <w:pStyle w:val="ListParagraph"/>
+        <w:numPr>
+          <w:ilvl w:val="1"/>
+          <w:numId w:val="7"/>
+        </w:numPr>
+        <w:rPr>
+          <w:b/>
+        </w:rPr>
+      </w:pPr>
+      <w:r>
+        <w:t>Default: 0.1</w:t>
+      </w:r>
+    </w:p>
+    <w:p>
+      <w:pPr>
+        <w:pStyle w:val="ListParagraph"/>
+        <w:numPr>
+          <w:ilvl w:val="1"/>
+          <w:numId w:val="7"/>
+        </w:numPr>
+      </w:pPr>
+      <w:r>
+        <w:t>The per-unit voltage that represents the threshold between a sag and an interruption.</w:t>
+      </w:r>
+      <w:r>
+        <w:br/>
+      </w:r>
+    </w:p>
+    <w:p>
+      <w:pPr>
+        <w:pStyle w:val="ListParagraph"/>
+        <w:numPr>
+          <w:ilvl w:val="0"/>
+          <w:numId w:val="7"/>
+        </w:numPr>
+      </w:pPr>
+      <w:proofErr w:type="spellStart"/>
+      <w:r>
+        <w:rPr>
+          <w:b/>
+        </w:rPr>
+        <w:t>LengthUnits</w:t>
+      </w:r>
+      <w:proofErr w:type="spellEnd"/>
+    </w:p>
+    <w:p>
+      <w:pPr>
+        <w:pStyle w:val="ListParagraph"/>
+        <w:numPr>
+          <w:ilvl w:val="1"/>
+          <w:numId w:val="7"/>
+        </w:numPr>
+      </w:pPr>
+      <w:r>
+        <w:t>Default: miles</w:t>
+      </w:r>
+    </w:p>
+    <w:p>
+      <w:pPr>
+        <w:pStyle w:val="ListParagraph"/>
+        <w:numPr>
+          <w:ilvl w:val="1"/>
+          <w:numId w:val="7"/>
+        </w:numPr>
+      </w:pPr>
+      <w:r>
+        <w:t>The units of measure to use for lengths.</w:t>
+      </w:r>
+    </w:p>
+    <w:p>
+      <w:pPr>
+        <w:pStyle w:val="ListParagraph"/>
+        <w:numPr>
+          <w:ilvl w:val="1"/>
+          <w:numId w:val="7"/>
+        </w:numPr>
+      </w:pPr>
+      <w:r>
+        <w:t>This value is only applied to human-readable exports and does not affect the fault calculations.</w:t>
+      </w:r>
+      <w:r>
+        <w:br/>
+      </w:r>
+    </w:p>
+    <w:p>
+      <w:pPr>
+        <w:pStyle w:val="ListParagraph"/>
+        <w:numPr>
+          <w:ilvl w:val="0"/>
+          <w:numId w:val="7"/>
+        </w:numPr>
+      </w:pPr>
+      <w:proofErr w:type="spellStart"/>
+      <w:r>
+        <w:rPr>
+          <w:b/>
+        </w:rPr>
+        <w:t>MaxCurrent</w:t>
+      </w:r>
+      <w:proofErr w:type="spellEnd"/>
+    </w:p>
+    <w:p>
+      <w:pPr>
+        <w:pStyle w:val="ListParagraph"/>
+        <w:numPr>
+          <w:ilvl w:val="1"/>
+          <w:numId w:val="7"/>
+        </w:numPr>
+      </w:pPr>
+      <w:r>
+        <w:t>Default: 1000000.0</w:t>
+      </w:r>
+    </w:p>
+    <w:p>
+      <w:pPr>
+        <w:pStyle w:val="ListParagraph"/>
+        <w:numPr>
+          <w:ilvl w:val="1"/>
+          <w:numId w:val="7"/>
+        </w:numPr>
+      </w:pPr>
+      <w:r>
+        <w:t>The threshold, in amps, at which the current exceeds engineering reasonableness.</w:t>
+      </w:r>
+    </w:p>
+    <w:p>
+      <w:pPr>
+        <w:pStyle w:val="ListParagraph"/>
+        <w:numPr>
+          <w:ilvl w:val="1"/>
+          <w:numId w:val="7"/>
+        </w:numPr>
+      </w:pPr>
+      <w:r>
+        <w:t>Events with data that exceeds engineering reasonableness will be excluded from fault analysis.</w:t>
+      </w:r>
+      <w:r>
+        <w:br/>
+      </w:r>
+    </w:p>
+    <w:p>
+      <w:pPr>
+        <w:pStyle w:val="ListParagraph"/>
+        <w:numPr>
+          <w:ilvl w:val="0"/>
+          <w:numId w:val="7"/>
+        </w:numPr>
+        <w:rPr>
+          <w:b/>
+        </w:rPr>
+      </w:pPr>
+      <w:proofErr w:type="spellStart"/>
+      <w:r>
+        <w:rPr>
+          <w:b/>
+        </w:rPr>
+        <w:t>MaxFileCreationTimeOffset</w:t>
+      </w:r>
+      <w:proofErr w:type="spellEnd"/>
+    </w:p>
+    <w:p>
+      <w:pPr>
+        <w:pStyle w:val="ListParagraph"/>
+        <w:numPr>
+          <w:ilvl w:val="1"/>
+          <w:numId w:val="7"/>
+        </w:numPr>
+        <w:rPr>
+          <w:b/>
+        </w:rPr>
+      </w:pPr>
+      <w:r>
+        <w:t>Default: 0.0</w:t>
+      </w:r>
+    </w:p>
+    <w:p>
+      <w:pPr>
+        <w:pStyle w:val="ListParagraph"/>
+        <w:numPr>
+          <w:ilvl w:val="1"/>
+          <w:numId w:val="7"/>
+        </w:numPr>
+        <w:rPr>
+          <w:b/>
+        </w:rPr>
+      </w:pPr>
+      <w:r>
+        <w:t>The maximum number of hours prior to the current system time before the file creation time indicates that the data should not be processed.</w:t>
+      </w:r>
+    </w:p>
+    <w:p>
+      <w:pPr>
+        <w:pStyle w:val="ListParagraph"/>
+        <w:numPr>
+          <w:ilvl w:val="1"/>
+          <w:numId w:val="7"/>
+        </w:numPr>
+        <w:rPr>
+          <w:b/>
+        </w:rPr>
+      </w:pPr>
+      <w:r>
+        <w:t>Use this setting when the file creation time closely coincides with the time of the data in the file to automatically skip old files and not process them.</w:t>
+      </w:r>
+    </w:p>
+    <w:p>
+      <w:pPr>
+        <w:pStyle w:val="ListParagraph"/>
+        <w:numPr>
+          <w:ilvl w:val="1"/>
+          <w:numId w:val="7"/>
+        </w:numPr>
+      </w:pPr>
+      <w:r>
+        <w:t xml:space="preserve">The default value, 0.0, disables this setting so that </w:t>
+      </w:r>
+      <w:proofErr w:type="spellStart"/>
+      <w:r>
+        <w:t>openXDA</w:t>
+      </w:r>
+      <w:proofErr w:type="spellEnd"/>
+      <w:r>
+        <w:t xml:space="preserve"> processes all files regardless of the creation time.</w:t>
+      </w:r>
+      <w:r>
+        <w:br/>
+      </w:r>
       <w:r>
         <w:br w:type="page"/>
       </w:r>
@@ -3388,203 +3800,316 @@
           <w:b/>
         </w:rPr>
       </w:pPr>
+      <w:proofErr w:type="spellStart"/>
       <w:r>
         <w:rPr>
           <w:b/>
         </w:rPr>
         <w:lastRenderedPageBreak/>
-        <w:t>Historian.URL</w:t>
-      </w:r>
-    </w:p>
-    <w:p>
-      <w:pPr>
-        <w:pStyle w:val="ListParagraph"/>
-        <w:numPr>
-          <w:ilvl w:val="1"/>
-          <w:numId w:val="7"/>
-        </w:numPr>
-        <w:rPr>
-          <w:b/>
-        </w:rPr>
-      </w:pPr>
-      <w:r>
-        <w:t>Default: http://127.0.0.1:8180</w:t>
-      </w:r>
-    </w:p>
-    <w:p>
-      <w:pPr>
-        <w:pStyle w:val="ListParagraph"/>
-        <w:numPr>
-          <w:ilvl w:val="1"/>
-          <w:numId w:val="7"/>
-        </w:numPr>
-        <w:rPr>
-          <w:b/>
-        </w:rPr>
-      </w:pPr>
-      <w:r>
-        <w:t xml:space="preserve">The URL of the </w:t>
-      </w:r>
-      <w:proofErr w:type="spellStart"/>
-      <w:r>
-        <w:t>openHistorian</w:t>
-      </w:r>
-      <w:proofErr w:type="spellEnd"/>
-      <w:r>
-        <w:t xml:space="preserve"> 2.0</w:t>
-      </w:r>
-      <w:r>
-        <w:t xml:space="preserve"> web management tool.</w:t>
-      </w:r>
-      <w:r>
-        <w:br/>
-      </w:r>
-    </w:p>
-    <w:p>
-      <w:pPr>
-        <w:pStyle w:val="ListParagraph"/>
-        <w:numPr>
-          <w:ilvl w:val="0"/>
-          <w:numId w:val="7"/>
-        </w:numPr>
-        <w:rPr>
-          <w:b/>
-        </w:rPr>
-      </w:pPr>
-      <w:proofErr w:type="spellStart"/>
-      <w:r>
-        <w:rPr>
-          <w:b/>
-        </w:rPr>
-        <w:t>InterruptionThreshold</w:t>
-      </w:r>
-      <w:proofErr w:type="spellEnd"/>
-    </w:p>
-    <w:p>
-      <w:pPr>
-        <w:pStyle w:val="ListParagraph"/>
-        <w:numPr>
-          <w:ilvl w:val="1"/>
-          <w:numId w:val="7"/>
-        </w:numPr>
-        <w:rPr>
-          <w:b/>
-        </w:rPr>
-      </w:pPr>
-      <w:r>
-        <w:t>Default: 0.1</w:t>
-      </w:r>
-    </w:p>
-    <w:p>
-      <w:pPr>
-        <w:pStyle w:val="ListParagraph"/>
-        <w:numPr>
-          <w:ilvl w:val="1"/>
-          <w:numId w:val="7"/>
-        </w:numPr>
-      </w:pPr>
-      <w:r>
-        <w:t>The per-unit voltage that represents the threshold between a sag and an interruption.</w:t>
-      </w:r>
-      <w:r>
-        <w:br/>
-      </w:r>
-    </w:p>
-    <w:p>
-      <w:pPr>
-        <w:pStyle w:val="ListParagraph"/>
-        <w:numPr>
-          <w:ilvl w:val="0"/>
-          <w:numId w:val="7"/>
-        </w:numPr>
-      </w:pPr>
-      <w:proofErr w:type="spellStart"/>
-      <w:r>
-        <w:rPr>
-          <w:b/>
-        </w:rPr>
-        <w:t>LengthUnits</w:t>
-      </w:r>
-      <w:proofErr w:type="spellEnd"/>
-    </w:p>
-    <w:p>
-      <w:pPr>
-        <w:pStyle w:val="ListParagraph"/>
-        <w:numPr>
-          <w:ilvl w:val="1"/>
-          <w:numId w:val="7"/>
-        </w:numPr>
-      </w:pPr>
-      <w:r>
-        <w:t>Default: miles</w:t>
-      </w:r>
-    </w:p>
-    <w:p>
-      <w:pPr>
-        <w:pStyle w:val="ListParagraph"/>
-        <w:numPr>
-          <w:ilvl w:val="1"/>
-          <w:numId w:val="7"/>
-        </w:numPr>
-      </w:pPr>
-      <w:r>
-        <w:t>The units of measure to use for lengths.</w:t>
-      </w:r>
-    </w:p>
-    <w:p>
-      <w:pPr>
-        <w:pStyle w:val="ListParagraph"/>
-        <w:numPr>
-          <w:ilvl w:val="1"/>
-          <w:numId w:val="7"/>
-        </w:numPr>
-      </w:pPr>
-      <w:r>
-        <w:t>This value is only applied to human-readable exports and does not affect the fault calculations.</w:t>
-      </w:r>
-      <w:r>
-        <w:br/>
-      </w:r>
-    </w:p>
-    <w:p>
-      <w:pPr>
-        <w:pStyle w:val="ListParagraph"/>
-        <w:numPr>
-          <w:ilvl w:val="0"/>
-          <w:numId w:val="7"/>
-        </w:numPr>
-      </w:pPr>
-      <w:proofErr w:type="spellStart"/>
-      <w:r>
-        <w:rPr>
-          <w:b/>
-        </w:rPr>
-        <w:t>MaxCurrent</w:t>
-      </w:r>
-      <w:proofErr w:type="spellEnd"/>
-    </w:p>
-    <w:p>
-      <w:pPr>
-        <w:pStyle w:val="ListParagraph"/>
-        <w:numPr>
-          <w:ilvl w:val="1"/>
-          <w:numId w:val="7"/>
-        </w:numPr>
-      </w:pPr>
-      <w:r>
-        <w:t>Default: 1000000.0</w:t>
-      </w:r>
-    </w:p>
-    <w:p>
-      <w:pPr>
-        <w:pStyle w:val="ListParagraph"/>
-        <w:numPr>
-          <w:ilvl w:val="1"/>
-          <w:numId w:val="7"/>
-        </w:numPr>
-      </w:pPr>
-      <w:r>
-        <w:t>The threshold, in amps, at which the current exceeds engineering reasonableness.</w:t>
+        <w:t>MaxFileDuration</w:t>
+      </w:r>
+      <w:proofErr w:type="spellEnd"/>
+    </w:p>
+    <w:p>
+      <w:pPr>
+        <w:pStyle w:val="ListParagraph"/>
+        <w:numPr>
+          <w:ilvl w:val="1"/>
+          <w:numId w:val="7"/>
+        </w:numPr>
+        <w:rPr>
+          <w:b/>
+        </w:rPr>
+      </w:pPr>
+      <w:r>
+        <w:t>Default: 0.0</w:t>
+      </w:r>
+    </w:p>
+    <w:p>
+      <w:pPr>
+        <w:pStyle w:val="ListParagraph"/>
+        <w:numPr>
+          <w:ilvl w:val="1"/>
+          <w:numId w:val="7"/>
+        </w:numPr>
+        <w:rPr>
+          <w:b/>
+        </w:rPr>
+      </w:pPr>
+      <w:r>
+        <w:t xml:space="preserve">The maximum duration, in seconds, of the files processed by </w:t>
+      </w:r>
+      <w:proofErr w:type="spellStart"/>
+      <w:r>
+        <w:t>openXDA</w:t>
+      </w:r>
+      <w:proofErr w:type="spellEnd"/>
+      <w:r>
+        <w:t xml:space="preserve">. Files with a larger duration will be skipped by </w:t>
+      </w:r>
+      <w:proofErr w:type="spellStart"/>
+      <w:r>
+        <w:t>openXDA’s</w:t>
+      </w:r>
+      <w:proofErr w:type="spellEnd"/>
+      <w:r>
+        <w:t xml:space="preserve"> file processing engine.</w:t>
+      </w:r>
+    </w:p>
+    <w:p>
+      <w:pPr>
+        <w:pStyle w:val="ListParagraph"/>
+        <w:numPr>
+          <w:ilvl w:val="1"/>
+          <w:numId w:val="7"/>
+        </w:numPr>
+      </w:pPr>
+      <w:r>
+        <w:t xml:space="preserve">The default value, 0.0, disables this setting so that </w:t>
+      </w:r>
+      <w:proofErr w:type="spellStart"/>
+      <w:r>
+        <w:t>openXDA</w:t>
+      </w:r>
+      <w:proofErr w:type="spellEnd"/>
+      <w:r>
+        <w:t xml:space="preserve"> processes all files regardless of the duration.</w:t>
+      </w:r>
+      <w:r>
+        <w:t xml:space="preserve"> </w:t>
+      </w:r>
+      <w:r>
+        <w:br/>
+      </w:r>
+    </w:p>
+    <w:p>
+      <w:pPr>
+        <w:pStyle w:val="ListParagraph"/>
+        <w:numPr>
+          <w:ilvl w:val="0"/>
+          <w:numId w:val="7"/>
+        </w:numPr>
+        <w:rPr>
+          <w:b/>
+        </w:rPr>
+      </w:pPr>
+      <w:proofErr w:type="spellStart"/>
+      <w:r>
+        <w:rPr>
+          <w:b/>
+        </w:rPr>
+        <w:t>MaxFile</w:t>
+      </w:r>
+      <w:r>
+        <w:rPr>
+          <w:b/>
+        </w:rPr>
+        <w:t>Size</w:t>
+      </w:r>
+      <w:proofErr w:type="spellEnd"/>
+    </w:p>
+    <w:p>
+      <w:pPr>
+        <w:pStyle w:val="ListParagraph"/>
+        <w:numPr>
+          <w:ilvl w:val="1"/>
+          <w:numId w:val="7"/>
+        </w:numPr>
+        <w:rPr>
+          <w:b/>
+        </w:rPr>
+      </w:pPr>
+      <w:r>
+        <w:t>Default: 20.0</w:t>
+      </w:r>
+    </w:p>
+    <w:p>
+      <w:pPr>
+        <w:pStyle w:val="ListParagraph"/>
+        <w:numPr>
+          <w:ilvl w:val="1"/>
+          <w:numId w:val="7"/>
+        </w:numPr>
+        <w:rPr>
+          <w:b/>
+        </w:rPr>
+      </w:pPr>
+      <w:r>
+        <w:t xml:space="preserve">The maximum size, in MB, of the files processed by </w:t>
+      </w:r>
+      <w:proofErr w:type="spellStart"/>
+      <w:r>
+        <w:t>openXDA</w:t>
+      </w:r>
+      <w:proofErr w:type="spellEnd"/>
+      <w:r>
+        <w:t xml:space="preserve">. Larger files will be skipped by </w:t>
+      </w:r>
+      <w:proofErr w:type="spellStart"/>
+      <w:r>
+        <w:t>openXDA’s</w:t>
+      </w:r>
+      <w:proofErr w:type="spellEnd"/>
+      <w:r>
+        <w:t xml:space="preserve"> file processing engine.</w:t>
+      </w:r>
+    </w:p>
+    <w:p>
+      <w:pPr>
+        <w:pStyle w:val="ListParagraph"/>
+        <w:numPr>
+          <w:ilvl w:val="1"/>
+          <w:numId w:val="7"/>
+        </w:numPr>
+      </w:pPr>
+      <w:r>
+        <w:t xml:space="preserve">A value of </w:t>
+      </w:r>
+      <w:r>
+        <w:t>0.0</w:t>
+      </w:r>
+      <w:r>
+        <w:t xml:space="preserve"> </w:t>
+      </w:r>
+      <w:r>
+        <w:t xml:space="preserve">disables this setting so that </w:t>
+      </w:r>
+      <w:proofErr w:type="spellStart"/>
+      <w:r>
+        <w:t>openXDA</w:t>
+      </w:r>
+      <w:proofErr w:type="spellEnd"/>
+      <w:r>
+        <w:t xml:space="preserve"> processes all files regardless of the </w:t>
+      </w:r>
+      <w:r>
+        <w:t>size</w:t>
+      </w:r>
+      <w:r>
+        <w:t>.</w:t>
+      </w:r>
+      <w:r>
+        <w:br/>
+      </w:r>
+    </w:p>
+    <w:p>
+      <w:pPr>
+        <w:pStyle w:val="ListParagraph"/>
+        <w:numPr>
+          <w:ilvl w:val="0"/>
+          <w:numId w:val="7"/>
+        </w:numPr>
+      </w:pPr>
+      <w:proofErr w:type="spellStart"/>
+      <w:r>
+        <w:rPr>
+          <w:b/>
+        </w:rPr>
+        <w:t>MaxTimeOffset</w:t>
+      </w:r>
+      <w:proofErr w:type="spellEnd"/>
+    </w:p>
+    <w:p>
+      <w:pPr>
+        <w:pStyle w:val="ListParagraph"/>
+        <w:numPr>
+          <w:ilvl w:val="1"/>
+          <w:numId w:val="7"/>
+        </w:numPr>
+      </w:pPr>
+      <w:r>
+        <w:t>Default: 0.0</w:t>
+      </w:r>
+    </w:p>
+    <w:p>
+      <w:pPr>
+        <w:pStyle w:val="ListParagraph"/>
+        <w:numPr>
+          <w:ilvl w:val="1"/>
+          <w:numId w:val="7"/>
+        </w:numPr>
+      </w:pPr>
+      <w:r>
+        <w:t>The maximum number of hours beyond the current system time before the time of the event record indicates that the data is unreasonable.</w:t>
+      </w:r>
+    </w:p>
+    <w:p>
+      <w:pPr>
+        <w:pStyle w:val="ListParagraph"/>
+        <w:numPr>
+          <w:ilvl w:val="1"/>
+          <w:numId w:val="7"/>
+        </w:numPr>
+      </w:pPr>
+      <w:r>
+        <w:t>Events with data that is considered unreasonable will be excluded from fault analysis.</w:t>
+      </w:r>
+    </w:p>
+    <w:p>
+      <w:pPr>
+        <w:pStyle w:val="ListParagraph"/>
+        <w:numPr>
+          <w:ilvl w:val="1"/>
+          <w:numId w:val="7"/>
+        </w:numPr>
+      </w:pPr>
+      <w:r>
+        <w:t xml:space="preserve">The default value of 0.0 disables this setting so that </w:t>
+      </w:r>
+      <w:proofErr w:type="spellStart"/>
+      <w:r>
+        <w:t>openXDA</w:t>
+      </w:r>
+      <w:proofErr w:type="spellEnd"/>
+      <w:r>
+        <w:t xml:space="preserve"> processes files regardless of how far in the future the timestamps are.</w:t>
+      </w:r>
+      <w:r>
+        <w:br/>
+      </w:r>
+    </w:p>
+    <w:p>
+      <w:pPr>
+        <w:pStyle w:val="ListParagraph"/>
+        <w:numPr>
+          <w:ilvl w:val="0"/>
+          <w:numId w:val="7"/>
+        </w:numPr>
+        <w:rPr>
+          <w:b/>
+        </w:rPr>
+      </w:pPr>
+      <w:proofErr w:type="spellStart"/>
+      <w:r>
+        <w:rPr>
+          <w:b/>
+        </w:rPr>
+        <w:t>MaxVoltage</w:t>
+      </w:r>
+      <w:proofErr w:type="spellEnd"/>
+    </w:p>
+    <w:p>
+      <w:pPr>
+        <w:pStyle w:val="ListParagraph"/>
+        <w:numPr>
+          <w:ilvl w:val="1"/>
+          <w:numId w:val="7"/>
+        </w:numPr>
+      </w:pPr>
+      <w:r>
+        <w:t>Default: 2.0</w:t>
+      </w:r>
+    </w:p>
+    <w:p>
+      <w:pPr>
+        <w:pStyle w:val="ListParagraph"/>
+        <w:numPr>
+          <w:ilvl w:val="1"/>
+          <w:numId w:val="7"/>
+        </w:numPr>
+      </w:pPr>
+      <w:r>
+        <w:t>The per-unit threshold at which the voltage exceeds engineering reasonableness.</w:t>
       </w:r>
     </w:p>
     <w:p>
@@ -3618,7 +4143,7 @@
         <w:rPr>
           <w:b/>
         </w:rPr>
-        <w:t>MaxFileCreationTimeOffset</w:t>
+        <w:t>MinTimeOffset</w:t>
       </w:r>
       <w:proofErr w:type="spellEnd"/>
     </w:p>
@@ -3649,34 +4174,34 @@
         </w:rPr>
       </w:pPr>
       <w:r>
-        <w:t>The maximum number of hours prior to the current system time before the file creation time indicates that the data should not be processed.</w:t>
-      </w:r>
-    </w:p>
-    <w:p>
-      <w:pPr>
-        <w:pStyle w:val="ListParagraph"/>
-        <w:numPr>
-          <w:ilvl w:val="1"/>
-          <w:numId w:val="7"/>
-        </w:numPr>
-        <w:rPr>
-          <w:b/>
-        </w:rPr>
-      </w:pPr>
-      <w:r>
-        <w:t>Use this setting when the file creation time closely coincides with the time of the data in the file to automatically skip old files and not process them.</w:t>
-      </w:r>
-    </w:p>
-    <w:p>
-      <w:pPr>
-        <w:pStyle w:val="ListParagraph"/>
-        <w:numPr>
-          <w:ilvl w:val="1"/>
-          <w:numId w:val="7"/>
-        </w:numPr>
-      </w:pPr>
-      <w:r>
-        <w:t xml:space="preserve">The default value, 0.0, disables this setting so that </w:t>
+        <w:t>The maximum number of hours prior to the current system time before the time of the record indicates that the data is unreasonable.</w:t>
+      </w:r>
+    </w:p>
+    <w:p>
+      <w:pPr>
+        <w:pStyle w:val="ListParagraph"/>
+        <w:numPr>
+          <w:ilvl w:val="1"/>
+          <w:numId w:val="7"/>
+        </w:numPr>
+        <w:rPr>
+          <w:b/>
+        </w:rPr>
+      </w:pPr>
+      <w:r>
+        <w:t>Events with data that is considered unreasonable will be excluded from fault analysis.</w:t>
+      </w:r>
+    </w:p>
+    <w:p>
+      <w:pPr>
+        <w:pStyle w:val="ListParagraph"/>
+        <w:numPr>
+          <w:ilvl w:val="1"/>
+          <w:numId w:val="7"/>
+        </w:numPr>
+      </w:pPr>
+      <w:r>
+        <w:t xml:space="preserve">The default value of 0.0 disables this setting so that </w:t>
       </w:r>
       <w:proofErr w:type="spellStart"/>
       <w:r>
@@ -3684,60 +4209,293 @@
       </w:r>
       <w:proofErr w:type="spellEnd"/>
       <w:r>
-        <w:t xml:space="preserve"> processes all files regardless of the creation time.</w:t>
-      </w:r>
-      <w:r>
-        <w:br/>
-      </w:r>
-    </w:p>
-    <w:p>
-      <w:pPr>
-        <w:pStyle w:val="ListParagraph"/>
-        <w:numPr>
-          <w:ilvl w:val="0"/>
-          <w:numId w:val="7"/>
-        </w:numPr>
-        <w:rPr>
-          <w:b/>
-        </w:rPr>
-      </w:pPr>
-      <w:proofErr w:type="spellStart"/>
-      <w:r>
-        <w:rPr>
-          <w:b/>
-        </w:rPr>
-        <w:t>MaxFileDuration</w:t>
-      </w:r>
-      <w:proofErr w:type="spellEnd"/>
-    </w:p>
-    <w:p>
-      <w:pPr>
-        <w:pStyle w:val="ListParagraph"/>
-        <w:numPr>
-          <w:ilvl w:val="1"/>
-          <w:numId w:val="7"/>
-        </w:numPr>
-        <w:rPr>
-          <w:b/>
-        </w:rPr>
-      </w:pPr>
-      <w:r>
-        <w:t>Default: 0.0</w:t>
-      </w:r>
-    </w:p>
-    <w:p>
-      <w:pPr>
-        <w:pStyle w:val="ListParagraph"/>
-        <w:numPr>
-          <w:ilvl w:val="1"/>
-          <w:numId w:val="7"/>
-        </w:numPr>
-        <w:rPr>
-          <w:b/>
-        </w:rPr>
-      </w:pPr>
-      <w:r>
-        <w:t xml:space="preserve">The maximum duration, in seconds, of the files processed by </w:t>
+        <w:t xml:space="preserve"> processes files regardless of how old the timestamps are.</w:t>
+      </w:r>
+      <w:r>
+        <w:br/>
+      </w:r>
+      <w:r>
+        <w:br w:type="page"/>
+      </w:r>
+    </w:p>
+    <w:p>
+      <w:pPr>
+        <w:pStyle w:val="ListParagraph"/>
+        <w:numPr>
+          <w:ilvl w:val="0"/>
+          <w:numId w:val="7"/>
+        </w:numPr>
+      </w:pPr>
+      <w:proofErr w:type="spellStart"/>
+      <w:r>
+        <w:rPr>
+          <w:b/>
+        </w:rPr>
+        <w:lastRenderedPageBreak/>
+        <w:t>ProcessingThreadCount</w:t>
+      </w:r>
+      <w:proofErr w:type="spellEnd"/>
+    </w:p>
+    <w:p>
+      <w:pPr>
+        <w:pStyle w:val="ListParagraph"/>
+        <w:numPr>
+          <w:ilvl w:val="1"/>
+          <w:numId w:val="7"/>
+        </w:numPr>
+      </w:pPr>
+      <w:r>
+        <w:t>Default: 0</w:t>
+      </w:r>
+    </w:p>
+    <w:p>
+      <w:pPr>
+        <w:pStyle w:val="ListParagraph"/>
+        <w:numPr>
+          <w:ilvl w:val="1"/>
+          <w:numId w:val="7"/>
+        </w:numPr>
+      </w:pPr>
+      <w:r>
+        <w:t>The number of threads used for processing meter data concurrently.</w:t>
+      </w:r>
+    </w:p>
+    <w:p>
+      <w:pPr>
+        <w:pStyle w:val="ListParagraph"/>
+        <w:numPr>
+          <w:ilvl w:val="1"/>
+          <w:numId w:val="7"/>
+        </w:numPr>
+      </w:pPr>
+      <w:r>
+        <w:t>Values less than zero indicate that the system should use as many threads as there are logical processors in the system.</w:t>
+      </w:r>
+      <w:r>
+        <w:br/>
+      </w:r>
+    </w:p>
+    <w:p>
+      <w:pPr>
+        <w:pStyle w:val="ListParagraph"/>
+        <w:numPr>
+          <w:ilvl w:val="0"/>
+          <w:numId w:val="7"/>
+        </w:numPr>
+      </w:pPr>
+      <w:proofErr w:type="spellStart"/>
+      <w:r>
+        <w:rPr>
+          <w:b/>
+        </w:rPr>
+        <w:t>ResultsPath</w:t>
+      </w:r>
+      <w:proofErr w:type="spellEnd"/>
+    </w:p>
+    <w:p>
+      <w:pPr>
+        <w:pStyle w:val="ListParagraph"/>
+        <w:numPr>
+          <w:ilvl w:val="1"/>
+          <w:numId w:val="7"/>
+        </w:numPr>
+      </w:pPr>
+      <w:r>
+        <w:t>Default: Results</w:t>
+      </w:r>
+    </w:p>
+    <w:p>
+      <w:pPr>
+        <w:pStyle w:val="ListParagraph"/>
+        <w:numPr>
+          <w:ilvl w:val="1"/>
+          <w:numId w:val="7"/>
+        </w:numPr>
+      </w:pPr>
+      <w:r>
+        <w:t>Directory to which the results of fault analysis will be written.</w:t>
+      </w:r>
+      <w:r>
+        <w:br/>
+      </w:r>
+    </w:p>
+    <w:p>
+      <w:pPr>
+        <w:pStyle w:val="ListParagraph"/>
+        <w:numPr>
+          <w:ilvl w:val="0"/>
+          <w:numId w:val="7"/>
+        </w:numPr>
+      </w:pPr>
+      <w:proofErr w:type="spellStart"/>
+      <w:r>
+        <w:rPr>
+          <w:b/>
+        </w:rPr>
+        <w:t>SagThreshold</w:t>
+      </w:r>
+      <w:proofErr w:type="spellEnd"/>
+    </w:p>
+    <w:p>
+      <w:pPr>
+        <w:pStyle w:val="ListParagraph"/>
+        <w:numPr>
+          <w:ilvl w:val="1"/>
+          <w:numId w:val="7"/>
+        </w:numPr>
+      </w:pPr>
+      <w:r>
+        <w:t>Default: 0.9</w:t>
+      </w:r>
+    </w:p>
+    <w:p>
+      <w:pPr>
+        <w:pStyle w:val="ListParagraph"/>
+        <w:numPr>
+          <w:ilvl w:val="1"/>
+          <w:numId w:val="7"/>
+        </w:numPr>
+      </w:pPr>
+      <w:r>
+        <w:t>The per-unit voltage that represents the threshold between a sag and normal conditions.</w:t>
+      </w:r>
+      <w:r>
+        <w:br/>
+      </w:r>
+    </w:p>
+    <w:p>
+      <w:pPr>
+        <w:pStyle w:val="ListParagraph"/>
+        <w:numPr>
+          <w:ilvl w:val="0"/>
+          <w:numId w:val="7"/>
+        </w:numPr>
+      </w:pPr>
+      <w:proofErr w:type="spellStart"/>
+      <w:r>
+        <w:rPr>
+          <w:b/>
+        </w:rPr>
+        <w:t>SkipOnCRCHashMatch</w:t>
+      </w:r>
+      <w:proofErr w:type="spellEnd"/>
+    </w:p>
+    <w:p>
+      <w:pPr>
+        <w:pStyle w:val="ListParagraph"/>
+        <w:numPr>
+          <w:ilvl w:val="1"/>
+          <w:numId w:val="7"/>
+        </w:numPr>
+      </w:pPr>
+      <w:r>
+        <w:t>Default: True</w:t>
+      </w:r>
+    </w:p>
+    <w:p>
+      <w:pPr>
+        <w:pStyle w:val="ListParagraph"/>
+        <w:numPr>
+          <w:ilvl w:val="1"/>
+          <w:numId w:val="7"/>
+        </w:numPr>
+      </w:pPr>
+      <w:r>
+        <w:t>Skips files that have already been processed based on a CRC hash match. This setting effectively forces the system to skip files if another file with the exact same content has already been processed.</w:t>
+      </w:r>
+      <w:r>
+        <w:br/>
+      </w:r>
+    </w:p>
+    <w:p>
+      <w:pPr>
+        <w:pStyle w:val="ListParagraph"/>
+        <w:numPr>
+          <w:ilvl w:val="0"/>
+          <w:numId w:val="7"/>
+        </w:numPr>
+      </w:pPr>
+      <w:proofErr w:type="spellStart"/>
+      <w:r>
+        <w:rPr>
+          <w:b/>
+        </w:rPr>
+        <w:t>SwellThreshold</w:t>
+      </w:r>
+      <w:proofErr w:type="spellEnd"/>
+    </w:p>
+    <w:p>
+      <w:pPr>
+        <w:pStyle w:val="ListParagraph"/>
+        <w:numPr>
+          <w:ilvl w:val="1"/>
+          <w:numId w:val="7"/>
+        </w:numPr>
+      </w:pPr>
+      <w:r>
+        <w:t>Default: 1.1</w:t>
+      </w:r>
+    </w:p>
+    <w:p>
+      <w:pPr>
+        <w:pStyle w:val="ListParagraph"/>
+        <w:numPr>
+          <w:ilvl w:val="1"/>
+          <w:numId w:val="7"/>
+        </w:numPr>
+      </w:pPr>
+      <w:r>
+        <w:t>The per-unit voltage that represents the threshold between a swell and normal conditions.</w:t>
+      </w:r>
+      <w:r>
+        <w:br/>
+      </w:r>
+    </w:p>
+    <w:p>
+      <w:pPr>
+        <w:pStyle w:val="ListParagraph"/>
+        <w:numPr>
+          <w:ilvl w:val="0"/>
+          <w:numId w:val="7"/>
+        </w:numPr>
+        <w:rPr>
+          <w:b/>
+        </w:rPr>
+      </w:pPr>
+      <w:proofErr w:type="spellStart"/>
+      <w:r>
+        <w:rPr>
+          <w:b/>
+        </w:rPr>
+        <w:t>SystemFrequency</w:t>
+      </w:r>
+      <w:proofErr w:type="spellEnd"/>
+    </w:p>
+    <w:p>
+      <w:pPr>
+        <w:pStyle w:val="ListParagraph"/>
+        <w:numPr>
+          <w:ilvl w:val="1"/>
+          <w:numId w:val="7"/>
+        </w:numPr>
+        <w:rPr>
+          <w:b/>
+        </w:rPr>
+      </w:pPr>
+      <w:r>
+        <w:t>Default: 60.0</w:t>
+      </w:r>
+    </w:p>
+    <w:p>
+      <w:pPr>
+        <w:pStyle w:val="ListParagraph"/>
+        <w:numPr>
+          <w:ilvl w:val="1"/>
+          <w:numId w:val="7"/>
+        </w:numPr>
+      </w:pPr>
+      <w:r>
+        <w:t xml:space="preserve">The frequency, in Hz, of the electrical system being analyzed by </w:t>
       </w:r>
       <w:proofErr w:type="spellStart"/>
       <w:r>
@@ -3745,27 +4503,63 @@
       </w:r>
       <w:proofErr w:type="spellEnd"/>
       <w:r>
-        <w:t xml:space="preserve">. Files with a larger duration will be skipped by </w:t>
-      </w:r>
-      <w:proofErr w:type="spellStart"/>
-      <w:r>
-        <w:t>openXDA’s</w:t>
-      </w:r>
-      <w:proofErr w:type="spellEnd"/>
-      <w:r>
-        <w:t xml:space="preserve"> file processing engine.</w:t>
-      </w:r>
-    </w:p>
-    <w:p>
-      <w:pPr>
-        <w:pStyle w:val="ListParagraph"/>
-        <w:numPr>
-          <w:ilvl w:val="1"/>
-          <w:numId w:val="7"/>
-        </w:numPr>
-      </w:pPr>
-      <w:r>
-        <w:t xml:space="preserve">The default value, 0.0, disables this setting so that </w:t>
+        <w:t>.</w:t>
+      </w:r>
+      <w:r>
+        <w:br/>
+      </w:r>
+    </w:p>
+    <w:p>
+      <w:pPr>
+        <w:pStyle w:val="ListParagraph"/>
+        <w:numPr>
+          <w:ilvl w:val="0"/>
+          <w:numId w:val="7"/>
+        </w:numPr>
+      </w:pPr>
+      <w:proofErr w:type="spellStart"/>
+      <w:r>
+        <w:rPr>
+          <w:b/>
+        </w:rPr>
+        <w:t>TimeTolerance</w:t>
+      </w:r>
+      <w:proofErr w:type="spellEnd"/>
+    </w:p>
+    <w:p>
+      <w:pPr>
+        <w:pStyle w:val="ListParagraph"/>
+        <w:numPr>
+          <w:ilvl w:val="1"/>
+          <w:numId w:val="7"/>
+        </w:numPr>
+      </w:pPr>
+      <w:r>
+        <w:t>Default: 0.5</w:t>
+      </w:r>
+    </w:p>
+    <w:p>
+      <w:pPr>
+        <w:pStyle w:val="ListParagraph"/>
+        <w:numPr>
+          <w:ilvl w:val="1"/>
+          <w:numId w:val="7"/>
+        </w:numPr>
+      </w:pPr>
+      <w:r>
+        <w:t>The maximum distance, in seconds, between a meter’s clock and real time.</w:t>
+      </w:r>
+    </w:p>
+    <w:p>
+      <w:pPr>
+        <w:pStyle w:val="ListParagraph"/>
+        <w:numPr>
+          <w:ilvl w:val="1"/>
+          <w:numId w:val="7"/>
+        </w:numPr>
+      </w:pPr>
+      <w:r>
+        <w:t xml:space="preserve">Adjust this parameter to increase or decrease the tolerance used by </w:t>
       </w:r>
       <w:proofErr w:type="spellStart"/>
       <w:r>
@@ -3773,10 +4567,7 @@
       </w:r>
       <w:proofErr w:type="spellEnd"/>
       <w:r>
-        <w:t xml:space="preserve"> processes all files regardless of the duration.</w:t>
-      </w:r>
-      <w:r>
-        <w:t xml:space="preserve"> </w:t>
+        <w:t xml:space="preserve"> when aligning events that occurred at approximately the same time. The system will attempt to determine whether two events could have occurred at the same time based on their relative positions in time, taking into account this time tolerance.</w:t>
       </w:r>
       <w:r>
         <w:br/>
@@ -3792,9 +4583,6 @@
           <w:ilvl w:val="0"/>
           <w:numId w:val="7"/>
         </w:numPr>
-        <w:rPr>
-          <w:b/>
-        </w:rPr>
       </w:pPr>
       <w:proofErr w:type="spellStart"/>
       <w:r>
@@ -3802,694 +4590,6 @@
           <w:b/>
         </w:rPr>
         <w:lastRenderedPageBreak/>
-        <w:t>MaxFile</w:t>
-      </w:r>
-      <w:r>
-        <w:rPr>
-          <w:b/>
-        </w:rPr>
-        <w:t>Size</w:t>
-      </w:r>
-      <w:proofErr w:type="spellEnd"/>
-    </w:p>
-    <w:p>
-      <w:pPr>
-        <w:pStyle w:val="ListParagraph"/>
-        <w:numPr>
-          <w:ilvl w:val="1"/>
-          <w:numId w:val="7"/>
-        </w:numPr>
-        <w:rPr>
-          <w:b/>
-        </w:rPr>
-      </w:pPr>
-      <w:r>
-        <w:t>Default: 20.0</w:t>
-      </w:r>
-    </w:p>
-    <w:p>
-      <w:pPr>
-        <w:pStyle w:val="ListParagraph"/>
-        <w:numPr>
-          <w:ilvl w:val="1"/>
-          <w:numId w:val="7"/>
-        </w:numPr>
-        <w:rPr>
-          <w:b/>
-        </w:rPr>
-      </w:pPr>
-      <w:r>
-        <w:t xml:space="preserve">The maximum size, in MB, of the files processed by </w:t>
-      </w:r>
-      <w:proofErr w:type="spellStart"/>
-      <w:r>
-        <w:t>openXDA</w:t>
-      </w:r>
-      <w:proofErr w:type="spellEnd"/>
-      <w:r>
-        <w:t xml:space="preserve">. Larger files will be skipped by </w:t>
-      </w:r>
-      <w:proofErr w:type="spellStart"/>
-      <w:r>
-        <w:t>openXDA’s</w:t>
-      </w:r>
-      <w:proofErr w:type="spellEnd"/>
-      <w:r>
-        <w:t xml:space="preserve"> file processing engine.</w:t>
-      </w:r>
-    </w:p>
-    <w:p>
-      <w:pPr>
-        <w:pStyle w:val="ListParagraph"/>
-        <w:numPr>
-          <w:ilvl w:val="1"/>
-          <w:numId w:val="7"/>
-        </w:numPr>
-      </w:pPr>
-      <w:r>
-        <w:t xml:space="preserve">A value of </w:t>
-      </w:r>
-      <w:r>
-        <w:t>0.0</w:t>
-      </w:r>
-      <w:r>
-        <w:t xml:space="preserve"> </w:t>
-      </w:r>
-      <w:r>
-        <w:t xml:space="preserve">disables this setting so that </w:t>
-      </w:r>
-      <w:proofErr w:type="spellStart"/>
-      <w:r>
-        <w:t>openXDA</w:t>
-      </w:r>
-      <w:proofErr w:type="spellEnd"/>
-      <w:r>
-        <w:t xml:space="preserve"> processes all files regardless of the </w:t>
-      </w:r>
-      <w:r>
-        <w:t>size</w:t>
-      </w:r>
-      <w:r>
-        <w:t>.</w:t>
-      </w:r>
-      <w:r>
-        <w:br/>
-      </w:r>
-    </w:p>
-    <w:p>
-      <w:pPr>
-        <w:pStyle w:val="ListParagraph"/>
-        <w:numPr>
-          <w:ilvl w:val="0"/>
-          <w:numId w:val="7"/>
-        </w:numPr>
-      </w:pPr>
-      <w:proofErr w:type="spellStart"/>
-      <w:r>
-        <w:rPr>
-          <w:b/>
-        </w:rPr>
-        <w:t>MaxTimeOffset</w:t>
-      </w:r>
-      <w:proofErr w:type="spellEnd"/>
-    </w:p>
-    <w:p>
-      <w:pPr>
-        <w:pStyle w:val="ListParagraph"/>
-        <w:numPr>
-          <w:ilvl w:val="1"/>
-          <w:numId w:val="7"/>
-        </w:numPr>
-      </w:pPr>
-      <w:r>
-        <w:t>Default: 0.0</w:t>
-      </w:r>
-    </w:p>
-    <w:p>
-      <w:pPr>
-        <w:pStyle w:val="ListParagraph"/>
-        <w:numPr>
-          <w:ilvl w:val="1"/>
-          <w:numId w:val="7"/>
-        </w:numPr>
-      </w:pPr>
-      <w:r>
-        <w:t>The maximum number of hours beyond the current system time before the time of the event record indicates that the data is unreasonable.</w:t>
-      </w:r>
-    </w:p>
-    <w:p>
-      <w:pPr>
-        <w:pStyle w:val="ListParagraph"/>
-        <w:numPr>
-          <w:ilvl w:val="1"/>
-          <w:numId w:val="7"/>
-        </w:numPr>
-      </w:pPr>
-      <w:r>
-        <w:t>Events with data that is considered unreasonable will be excluded from fault analysis.</w:t>
-      </w:r>
-    </w:p>
-    <w:p>
-      <w:pPr>
-        <w:pStyle w:val="ListParagraph"/>
-        <w:numPr>
-          <w:ilvl w:val="1"/>
-          <w:numId w:val="7"/>
-        </w:numPr>
-      </w:pPr>
-      <w:r>
-        <w:t xml:space="preserve">The default value of 0.0 disables this setting so that </w:t>
-      </w:r>
-      <w:proofErr w:type="spellStart"/>
-      <w:r>
-        <w:t>openXDA</w:t>
-      </w:r>
-      <w:proofErr w:type="spellEnd"/>
-      <w:r>
-        <w:t xml:space="preserve"> processes files regardless of how far in the future the timestamps are.</w:t>
-      </w:r>
-      <w:r>
-        <w:br/>
-      </w:r>
-    </w:p>
-    <w:p>
-      <w:pPr>
-        <w:pStyle w:val="ListParagraph"/>
-        <w:numPr>
-          <w:ilvl w:val="0"/>
-          <w:numId w:val="7"/>
-        </w:numPr>
-        <w:rPr>
-          <w:b/>
-        </w:rPr>
-      </w:pPr>
-      <w:proofErr w:type="spellStart"/>
-      <w:r>
-        <w:rPr>
-          <w:b/>
-        </w:rPr>
-        <w:t>MaxVoltage</w:t>
-      </w:r>
-      <w:proofErr w:type="spellEnd"/>
-    </w:p>
-    <w:p>
-      <w:pPr>
-        <w:pStyle w:val="ListParagraph"/>
-        <w:numPr>
-          <w:ilvl w:val="1"/>
-          <w:numId w:val="7"/>
-        </w:numPr>
-      </w:pPr>
-      <w:r>
-        <w:t>Default: 2.0</w:t>
-      </w:r>
-    </w:p>
-    <w:p>
-      <w:pPr>
-        <w:pStyle w:val="ListParagraph"/>
-        <w:numPr>
-          <w:ilvl w:val="1"/>
-          <w:numId w:val="7"/>
-        </w:numPr>
-      </w:pPr>
-      <w:r>
-        <w:t>The per-unit threshold at which the voltage exceeds engineering reasonableness.</w:t>
-      </w:r>
-    </w:p>
-    <w:p>
-      <w:pPr>
-        <w:pStyle w:val="ListParagraph"/>
-        <w:numPr>
-          <w:ilvl w:val="1"/>
-          <w:numId w:val="7"/>
-        </w:numPr>
-      </w:pPr>
-      <w:r>
-        <w:t>Events with data that exceeds engineering reasonableness will be excluded from fault analysis.</w:t>
-      </w:r>
-      <w:r>
-        <w:br/>
-      </w:r>
-    </w:p>
-    <w:p>
-      <w:pPr>
-        <w:pStyle w:val="ListParagraph"/>
-        <w:numPr>
-          <w:ilvl w:val="0"/>
-          <w:numId w:val="7"/>
-        </w:numPr>
-        <w:rPr>
-          <w:b/>
-        </w:rPr>
-      </w:pPr>
-      <w:proofErr w:type="spellStart"/>
-      <w:r>
-        <w:rPr>
-          <w:b/>
-        </w:rPr>
-        <w:t>MinTimeOffset</w:t>
-      </w:r>
-      <w:proofErr w:type="spellEnd"/>
-    </w:p>
-    <w:p>
-      <w:pPr>
-        <w:pStyle w:val="ListParagraph"/>
-        <w:numPr>
-          <w:ilvl w:val="1"/>
-          <w:numId w:val="7"/>
-        </w:numPr>
-        <w:rPr>
-          <w:b/>
-        </w:rPr>
-      </w:pPr>
-      <w:r>
-        <w:t>Default: 0.0</w:t>
-      </w:r>
-    </w:p>
-    <w:p>
-      <w:pPr>
-        <w:pStyle w:val="ListParagraph"/>
-        <w:numPr>
-          <w:ilvl w:val="1"/>
-          <w:numId w:val="7"/>
-        </w:numPr>
-        <w:rPr>
-          <w:b/>
-        </w:rPr>
-      </w:pPr>
-      <w:r>
-        <w:t>The maximum number of hours prior to the current system time before the time of the record indicates that the data is unreasonable.</w:t>
-      </w:r>
-    </w:p>
-    <w:p>
-      <w:pPr>
-        <w:pStyle w:val="ListParagraph"/>
-        <w:numPr>
-          <w:ilvl w:val="1"/>
-          <w:numId w:val="7"/>
-        </w:numPr>
-        <w:rPr>
-          <w:b/>
-        </w:rPr>
-      </w:pPr>
-      <w:r>
-        <w:t>Events with data that is considered unreasonable will be excluded from fault analysis.</w:t>
-      </w:r>
-    </w:p>
-    <w:p>
-      <w:pPr>
-        <w:pStyle w:val="ListParagraph"/>
-        <w:numPr>
-          <w:ilvl w:val="1"/>
-          <w:numId w:val="7"/>
-        </w:numPr>
-      </w:pPr>
-      <w:r>
-        <w:t xml:space="preserve">The default value of 0.0 disables this setting so that </w:t>
-      </w:r>
-      <w:proofErr w:type="spellStart"/>
-      <w:r>
-        <w:t>openXDA</w:t>
-      </w:r>
-      <w:proofErr w:type="spellEnd"/>
-      <w:r>
-        <w:t xml:space="preserve"> processes files regardless of how old the timestamps are.</w:t>
-      </w:r>
-      <w:r>
-        <w:br/>
-      </w:r>
-    </w:p>
-    <w:p>
-      <w:pPr>
-        <w:pStyle w:val="ListParagraph"/>
-        <w:numPr>
-          <w:ilvl w:val="0"/>
-          <w:numId w:val="7"/>
-        </w:numPr>
-      </w:pPr>
-      <w:proofErr w:type="spellStart"/>
-      <w:r>
-        <w:rPr>
-          <w:b/>
-        </w:rPr>
-        <w:t>ProcessingThreadCount</w:t>
-      </w:r>
-      <w:proofErr w:type="spellEnd"/>
-    </w:p>
-    <w:p>
-      <w:pPr>
-        <w:pStyle w:val="ListParagraph"/>
-        <w:numPr>
-          <w:ilvl w:val="1"/>
-          <w:numId w:val="7"/>
-        </w:numPr>
-      </w:pPr>
-      <w:r>
-        <w:t>Default: 0</w:t>
-      </w:r>
-    </w:p>
-    <w:p>
-      <w:pPr>
-        <w:pStyle w:val="ListParagraph"/>
-        <w:numPr>
-          <w:ilvl w:val="1"/>
-          <w:numId w:val="7"/>
-        </w:numPr>
-      </w:pPr>
-      <w:r>
-        <w:t>The number of threads used for processing meter data concurrently.</w:t>
-      </w:r>
-    </w:p>
-    <w:p>
-      <w:pPr>
-        <w:pStyle w:val="ListParagraph"/>
-        <w:numPr>
-          <w:ilvl w:val="1"/>
-          <w:numId w:val="7"/>
-        </w:numPr>
-      </w:pPr>
-      <w:r>
-        <w:t>Values less than zero indicate that the system should use as many threads as there are logical processors in the system.</w:t>
-      </w:r>
-      <w:r>
-        <w:br/>
-      </w:r>
-    </w:p>
-    <w:p>
-      <w:pPr>
-        <w:pStyle w:val="ListParagraph"/>
-        <w:numPr>
-          <w:ilvl w:val="0"/>
-          <w:numId w:val="7"/>
-        </w:numPr>
-      </w:pPr>
-      <w:proofErr w:type="spellStart"/>
-      <w:r>
-        <w:rPr>
-          <w:b/>
-        </w:rPr>
-        <w:t>ResultsPath</w:t>
-      </w:r>
-      <w:proofErr w:type="spellEnd"/>
-    </w:p>
-    <w:p>
-      <w:pPr>
-        <w:pStyle w:val="ListParagraph"/>
-        <w:numPr>
-          <w:ilvl w:val="1"/>
-          <w:numId w:val="7"/>
-        </w:numPr>
-      </w:pPr>
-      <w:r>
-        <w:t>Default: Results</w:t>
-      </w:r>
-    </w:p>
-    <w:p>
-      <w:pPr>
-        <w:pStyle w:val="ListParagraph"/>
-        <w:numPr>
-          <w:ilvl w:val="1"/>
-          <w:numId w:val="7"/>
-        </w:numPr>
-      </w:pPr>
-      <w:r>
-        <w:t>Directory to which the results of fault analysis will be written.</w:t>
-      </w:r>
-      <w:r>
-        <w:br/>
-      </w:r>
-      <w:r>
-        <w:br w:type="page"/>
-      </w:r>
-    </w:p>
-    <w:p>
-      <w:pPr>
-        <w:pStyle w:val="ListParagraph"/>
-        <w:numPr>
-          <w:ilvl w:val="0"/>
-          <w:numId w:val="7"/>
-        </w:numPr>
-      </w:pPr>
-      <w:proofErr w:type="spellStart"/>
-      <w:r>
-        <w:rPr>
-          <w:b/>
-        </w:rPr>
-        <w:lastRenderedPageBreak/>
-        <w:t>SagThreshold</w:t>
-      </w:r>
-      <w:proofErr w:type="spellEnd"/>
-    </w:p>
-    <w:p>
-      <w:pPr>
-        <w:pStyle w:val="ListParagraph"/>
-        <w:numPr>
-          <w:ilvl w:val="1"/>
-          <w:numId w:val="7"/>
-        </w:numPr>
-      </w:pPr>
-      <w:r>
-        <w:t>Default: 0.9</w:t>
-      </w:r>
-    </w:p>
-    <w:p>
-      <w:pPr>
-        <w:pStyle w:val="ListParagraph"/>
-        <w:numPr>
-          <w:ilvl w:val="1"/>
-          <w:numId w:val="7"/>
-        </w:numPr>
-      </w:pPr>
-      <w:r>
-        <w:t>The per-unit voltage that represents the threshold between a sag and normal conditions.</w:t>
-      </w:r>
-      <w:r>
-        <w:br/>
-      </w:r>
-    </w:p>
-    <w:p>
-      <w:pPr>
-        <w:pStyle w:val="ListParagraph"/>
-        <w:numPr>
-          <w:ilvl w:val="0"/>
-          <w:numId w:val="7"/>
-        </w:numPr>
-      </w:pPr>
-      <w:proofErr w:type="spellStart"/>
-      <w:r>
-        <w:rPr>
-          <w:b/>
-        </w:rPr>
-        <w:t>SkipOnCRCHashMatch</w:t>
-      </w:r>
-      <w:proofErr w:type="spellEnd"/>
-    </w:p>
-    <w:p>
-      <w:pPr>
-        <w:pStyle w:val="ListParagraph"/>
-        <w:numPr>
-          <w:ilvl w:val="1"/>
-          <w:numId w:val="7"/>
-        </w:numPr>
-      </w:pPr>
-      <w:r>
-        <w:t>Default: True</w:t>
-      </w:r>
-    </w:p>
-    <w:p>
-      <w:pPr>
-        <w:pStyle w:val="ListParagraph"/>
-        <w:numPr>
-          <w:ilvl w:val="1"/>
-          <w:numId w:val="7"/>
-        </w:numPr>
-      </w:pPr>
-      <w:r>
-        <w:t>Skips files that have already been processed based on a CRC hash match. This setting effectively forces the system to skip files if another file with the exact same content has already been processed.</w:t>
-      </w:r>
-      <w:r>
-        <w:br/>
-      </w:r>
-    </w:p>
-    <w:p>
-      <w:pPr>
-        <w:pStyle w:val="ListParagraph"/>
-        <w:numPr>
-          <w:ilvl w:val="0"/>
-          <w:numId w:val="7"/>
-        </w:numPr>
-      </w:pPr>
-      <w:proofErr w:type="spellStart"/>
-      <w:r>
-        <w:rPr>
-          <w:b/>
-        </w:rPr>
-        <w:t>SwellThreshold</w:t>
-      </w:r>
-      <w:proofErr w:type="spellEnd"/>
-    </w:p>
-    <w:p>
-      <w:pPr>
-        <w:pStyle w:val="ListParagraph"/>
-        <w:numPr>
-          <w:ilvl w:val="1"/>
-          <w:numId w:val="7"/>
-        </w:numPr>
-      </w:pPr>
-      <w:r>
-        <w:t>Default: 1.1</w:t>
-      </w:r>
-    </w:p>
-    <w:p>
-      <w:pPr>
-        <w:pStyle w:val="ListParagraph"/>
-        <w:numPr>
-          <w:ilvl w:val="1"/>
-          <w:numId w:val="7"/>
-        </w:numPr>
-      </w:pPr>
-      <w:r>
-        <w:t>The per-unit voltage that represents the threshold between a swell and normal conditions.</w:t>
-      </w:r>
-      <w:r>
-        <w:br/>
-      </w:r>
-    </w:p>
-    <w:p>
-      <w:pPr>
-        <w:pStyle w:val="ListParagraph"/>
-        <w:numPr>
-          <w:ilvl w:val="0"/>
-          <w:numId w:val="7"/>
-        </w:numPr>
-        <w:rPr>
-          <w:b/>
-        </w:rPr>
-      </w:pPr>
-      <w:proofErr w:type="spellStart"/>
-      <w:r>
-        <w:rPr>
-          <w:b/>
-        </w:rPr>
-        <w:t>SystemFrequency</w:t>
-      </w:r>
-      <w:proofErr w:type="spellEnd"/>
-    </w:p>
-    <w:p>
-      <w:pPr>
-        <w:pStyle w:val="ListParagraph"/>
-        <w:numPr>
-          <w:ilvl w:val="1"/>
-          <w:numId w:val="7"/>
-        </w:numPr>
-        <w:rPr>
-          <w:b/>
-        </w:rPr>
-      </w:pPr>
-      <w:r>
-        <w:t>Default: 60.0</w:t>
-      </w:r>
-    </w:p>
-    <w:p>
-      <w:pPr>
-        <w:pStyle w:val="ListParagraph"/>
-        <w:numPr>
-          <w:ilvl w:val="1"/>
-          <w:numId w:val="7"/>
-        </w:numPr>
-      </w:pPr>
-      <w:r>
-        <w:t xml:space="preserve">The frequency, in Hz, of the electrical system being analyzed by </w:t>
-      </w:r>
-      <w:proofErr w:type="spellStart"/>
-      <w:r>
-        <w:t>openXDA</w:t>
-      </w:r>
-      <w:proofErr w:type="spellEnd"/>
-      <w:r>
-        <w:t>.</w:t>
-      </w:r>
-      <w:r>
-        <w:br/>
-      </w:r>
-    </w:p>
-    <w:p>
-      <w:pPr>
-        <w:pStyle w:val="ListParagraph"/>
-        <w:numPr>
-          <w:ilvl w:val="0"/>
-          <w:numId w:val="7"/>
-        </w:numPr>
-      </w:pPr>
-      <w:proofErr w:type="spellStart"/>
-      <w:r>
-        <w:rPr>
-          <w:b/>
-        </w:rPr>
-        <w:t>TimeTolerance</w:t>
-      </w:r>
-      <w:proofErr w:type="spellEnd"/>
-    </w:p>
-    <w:p>
-      <w:pPr>
-        <w:pStyle w:val="ListParagraph"/>
-        <w:numPr>
-          <w:ilvl w:val="1"/>
-          <w:numId w:val="7"/>
-        </w:numPr>
-      </w:pPr>
-      <w:r>
-        <w:t>Default: 0.5</w:t>
-      </w:r>
-    </w:p>
-    <w:p>
-      <w:pPr>
-        <w:pStyle w:val="ListParagraph"/>
-        <w:numPr>
-          <w:ilvl w:val="1"/>
-          <w:numId w:val="7"/>
-        </w:numPr>
-      </w:pPr>
-      <w:r>
-        <w:t>The maximum distance, in seconds, between a meter’s clock and real time.</w:t>
-      </w:r>
-    </w:p>
-    <w:p>
-      <w:pPr>
-        <w:pStyle w:val="ListParagraph"/>
-        <w:numPr>
-          <w:ilvl w:val="1"/>
-          <w:numId w:val="7"/>
-        </w:numPr>
-      </w:pPr>
-      <w:r>
-        <w:t xml:space="preserve">Adjust this parameter to increase or decrease the tolerance used by </w:t>
-      </w:r>
-      <w:proofErr w:type="spellStart"/>
-      <w:r>
-        <w:t>openXDA</w:t>
-      </w:r>
-      <w:proofErr w:type="spellEnd"/>
-      <w:r>
-        <w:t xml:space="preserve"> when aligning events that occurred at approximately the same time. The system will attempt to determine whether two events could have occurred at the same time based on their relative positions in time, taking into account this time tolerance.</w:t>
-      </w:r>
-      <w:r>
-        <w:br/>
-      </w:r>
-    </w:p>
-    <w:p>
-      <w:pPr>
-        <w:pStyle w:val="ListParagraph"/>
-        <w:numPr>
-          <w:ilvl w:val="0"/>
-          <w:numId w:val="7"/>
-        </w:numPr>
-      </w:pPr>
-      <w:proofErr w:type="spellStart"/>
-      <w:r>
-        <w:rPr>
-          <w:b/>
-        </w:rPr>
         <w:t>WatchDirectories</w:t>
       </w:r>
       <w:proofErr w:type="spellEnd"/>
@@ -4584,27 +4684,25 @@
       <w:r>
         <w:br/>
       </w:r>
-      <w:r>
-        <w:br w:type="page"/>
-      </w:r>
-    </w:p>
-    <w:p>
-      <w:pPr>
-        <w:pStyle w:val="ListParagraph"/>
-        <w:numPr>
-          <w:ilvl w:val="0"/>
-          <w:numId w:val="7"/>
-        </w:numPr>
-        <w:rPr>
-          <w:b/>
-        </w:rPr>
-      </w:pPr>
-      <w:proofErr w:type="spellStart"/>
-      <w:r>
-        <w:rPr>
-          <w:b/>
-        </w:rPr>
-        <w:lastRenderedPageBreak/>
+      <w:bookmarkStart w:id="0" w:name="_GoBack"/>
+      <w:bookmarkEnd w:id="0"/>
+    </w:p>
+    <w:p>
+      <w:pPr>
+        <w:pStyle w:val="ListParagraph"/>
+        <w:numPr>
+          <w:ilvl w:val="0"/>
+          <w:numId w:val="7"/>
+        </w:numPr>
+        <w:rPr>
+          <w:b/>
+        </w:rPr>
+      </w:pPr>
+      <w:proofErr w:type="spellStart"/>
+      <w:r>
+        <w:rPr>
+          <w:b/>
+        </w:rPr>
         <w:t>XDATimeZone</w:t>
       </w:r>
       <w:proofErr w:type="spellEnd"/>
@@ -5729,7 +5827,7 @@
       </w:pPr>
     </w:pPrDefault>
   </w:docDefaults>
-  <w:latentStyles w:defLockedState="0" w:defUIPriority="99" w:defSemiHidden="0" w:defUnhideWhenUsed="0" w:defQFormat="0" w:count="377">
+  <w:latentStyles w:defLockedState="0" w:defUIPriority="99" w:defSemiHidden="0" w:defUnhideWhenUsed="0" w:defQFormat="0" w:count="376">
     <w:lsdException w:name="Normal" w:uiPriority="0" w:qFormat="1"/>
     <w:lsdException w:name="heading 1" w:uiPriority="9" w:qFormat="1"/>
     <w:lsdException w:name="heading 2" w:semiHidden="1" w:uiPriority="9" w:unhideWhenUsed="1" w:qFormat="1"/>
@@ -5835,6 +5933,7 @@
     <w:lsdException w:name="HTML Sample" w:semiHidden="1" w:unhideWhenUsed="1"/>
     <w:lsdException w:name="HTML Typewriter" w:semiHidden="1" w:unhideWhenUsed="1"/>
     <w:lsdException w:name="HTML Variable" w:semiHidden="1" w:unhideWhenUsed="1"/>
+    <w:lsdException w:name="Normal Table" w:semiHidden="1" w:unhideWhenUsed="1"/>
     <w:lsdException w:name="annotation subject" w:semiHidden="1" w:unhideWhenUsed="1"/>
     <w:lsdException w:name="No List" w:semiHidden="1" w:unhideWhenUsed="1"/>
     <w:lsdException w:name="Outline List 1" w:semiHidden="1" w:unhideWhenUsed="1"/>
@@ -5881,8 +5980,10 @@
     <w:lsdException w:name="Table Subtle 2" w:semiHidden="1" w:unhideWhenUsed="1"/>
     <w:lsdException w:name="Table Web 1" w:semiHidden="1" w:unhideWhenUsed="1"/>
     <w:lsdException w:name="Table Web 2" w:semiHidden="1" w:unhideWhenUsed="1"/>
+    <w:lsdException w:name="Table Web 3" w:semiHidden="1" w:unhideWhenUsed="1"/>
     <w:lsdException w:name="Balloon Text" w:semiHidden="1" w:unhideWhenUsed="1"/>
     <w:lsdException w:name="Table Grid" w:uiPriority="59"/>
+    <w:lsdException w:name="Table Theme" w:semiHidden="1" w:unhideWhenUsed="1"/>
     <w:lsdException w:name="Placeholder Text" w:semiHidden="1"/>
     <w:lsdException w:name="No Spacing" w:uiPriority="1" w:qFormat="1"/>
     <w:lsdException w:name="Light Shading" w:uiPriority="60"/>
@@ -6103,7 +6204,6 @@
     <w:lsdException w:name="Hashtag" w:semiHidden="1" w:unhideWhenUsed="1"/>
     <w:lsdException w:name="Unresolved Mention" w:semiHidden="1" w:unhideWhenUsed="1"/>
     <w:lsdException w:name="Smart Link" w:semiHidden="1" w:unhideWhenUsed="1"/>
-    <w:lsdException w:name="Smart Link Error" w:semiHidden="1" w:unhideWhenUsed="1"/>
   </w:latentStyles>
   <w:style w:type="paragraph" w:default="1" w:styleId="Normal">
     <w:name w:val="Normal"/>
@@ -6630,7 +6730,7 @@
 </file>
 
 <file path=customXml/itemProps1.xml><?xml version="1.0" encoding="utf-8"?>
-<ds:datastoreItem xmlns:ds="http://schemas.openxmlformats.org/officeDocument/2006/customXml" ds:itemID="{5BECC35F-C35F-44D1-8326-1FF4D654A4D2}">
+<ds:datastoreItem xmlns:ds="http://schemas.openxmlformats.org/officeDocument/2006/customXml" ds:itemID="{CFA2BC91-6053-4DBD-995E-FFE29274D071}">
   <ds:schemaRefs>
     <ds:schemaRef ds:uri="http://schemas.openxmlformats.org/officeDocument/2006/bibliography"/>
   </ds:schemaRefs>

</xml_diff>

<commit_message>
Added MaxEventDuration setting to openXDA system settings.
</commit_message>
<xml_diff>
--- a/Source/openXDA Configuration Guide.docx
+++ b/Source/openXDA Configuration Guide.docx
@@ -6,6 +6,8 @@
       <w:pPr>
         <w:pStyle w:val="Title"/>
       </w:pPr>
+      <w:bookmarkStart w:id="0" w:name="_GoBack"/>
+      <w:bookmarkEnd w:id="0"/>
       <w:proofErr w:type="spellStart"/>
       <w:r>
         <w:t>openXDA</w:t>
@@ -665,7 +667,15 @@
         </w:numPr>
       </w:pPr>
       <w:r>
-        <w:t>The minimum amount of time, in seconds, to wait for additional data files after the system detects the existence of a .d00 COMTRADE file.</w:t>
+        <w:t xml:space="preserve">The minimum amount of time, in seconds, to wait for additional data files after the system detects the existence of </w:t>
+      </w:r>
+      <w:proofErr w:type="gramStart"/>
+      <w:r>
+        <w:t>a .d</w:t>
+      </w:r>
+      <w:proofErr w:type="gramEnd"/>
+      <w:r>
+        <w:t>00 COMTRADE file.</w:t>
       </w:r>
     </w:p>
     <w:p>
@@ -1939,7 +1949,15 @@
         </w:numPr>
       </w:pPr>
       <w:r>
-        <w:t>The per-unit RMS voltage value, in volts, over which the zero sequence voltage indicates that ground was involved in the fault when using voltage-based fault analysis.</w:t>
+        <w:t xml:space="preserve">The per-unit RMS voltage value, in volts, over which the </w:t>
+      </w:r>
+      <w:proofErr w:type="gramStart"/>
+      <w:r>
+        <w:t>zero sequence</w:t>
+      </w:r>
+      <w:proofErr w:type="gramEnd"/>
+      <w:r>
+        <w:t xml:space="preserve"> voltage indicates that ground was involved in the fault when using voltage-based fault analysis.</w:t>
       </w:r>
       <w:r>
         <w:br/>
@@ -2382,6 +2400,7 @@
       <w:r>
         <w:t xml:space="preserve">Default: </w:t>
       </w:r>
+      <w:proofErr w:type="gramStart"/>
       <w:r>
         <w:rPr>
           <w:rFonts w:ascii="Consolas" w:hAnsi="Consolas" w:cs="Consolas"/>
@@ -2391,6 +2410,7 @@
         <w:t>(?&lt;</w:t>
       </w:r>
       <w:proofErr w:type="spellStart"/>
+      <w:proofErr w:type="gramEnd"/>
       <w:r>
         <w:rPr>
           <w:rFonts w:ascii="Consolas" w:hAnsi="Consolas" w:cs="Consolas"/>
@@ -2745,8 +2765,13 @@
         </w:rPr>
       </w:pPr>
       <w:r>
-        <w:t>FileShares.1.Name</w:t>
-      </w:r>
+        <w:t>FileShares.</w:t>
+      </w:r>
+      <w:proofErr w:type="gramStart"/>
+      <w:r>
+        <w:t>1.Name</w:t>
+      </w:r>
+      <w:proofErr w:type="gramEnd"/>
       <w:r>
         <w:tab/>
       </w:r>
@@ -2789,8 +2814,13 @@
         </w:rPr>
       </w:pPr>
       <w:r>
-        <w:t>FileShares.2.Name</w:t>
-      </w:r>
+        <w:t>FileShares.</w:t>
+      </w:r>
+      <w:proofErr w:type="gramStart"/>
+      <w:r>
+        <w:t>2.Name</w:t>
+      </w:r>
+      <w:proofErr w:type="gramEnd"/>
       <w:r>
         <w:tab/>
       </w:r>
@@ -3705,15 +3735,100 @@
           <w:ilvl w:val="0"/>
           <w:numId w:val="7"/>
         </w:numPr>
-        <w:rPr>
-          <w:b/>
-        </w:rPr>
-      </w:pPr>
-      <w:proofErr w:type="spellStart"/>
-      <w:r>
-        <w:rPr>
-          <w:b/>
-        </w:rPr>
+      </w:pPr>
+      <w:proofErr w:type="spellStart"/>
+      <w:r>
+        <w:rPr>
+          <w:b/>
+          <w:bCs/>
+        </w:rPr>
+        <w:t>MaxEventDuration</w:t>
+      </w:r>
+      <w:proofErr w:type="spellEnd"/>
+    </w:p>
+    <w:p>
+      <w:pPr>
+        <w:pStyle w:val="ListParagraph"/>
+        <w:numPr>
+          <w:ilvl w:val="1"/>
+          <w:numId w:val="7"/>
+        </w:numPr>
+      </w:pPr>
+      <w:r>
+        <w:t>Default: 0.0</w:t>
+      </w:r>
+    </w:p>
+    <w:p>
+      <w:pPr>
+        <w:pStyle w:val="ListParagraph"/>
+        <w:numPr>
+          <w:ilvl w:val="1"/>
+          <w:numId w:val="7"/>
+        </w:numPr>
+      </w:pPr>
+      <w:r>
+        <w:t xml:space="preserve">The maximum duration, in seconds, of the events processed by </w:t>
+      </w:r>
+      <w:proofErr w:type="spellStart"/>
+      <w:r>
+        <w:t>openXDA</w:t>
+      </w:r>
+      <w:proofErr w:type="spellEnd"/>
+      <w:r>
+        <w:t xml:space="preserve">. Events with a larger duration will not be loaded into the </w:t>
+      </w:r>
+      <w:proofErr w:type="spellStart"/>
+      <w:r>
+        <w:t>openXDA</w:t>
+      </w:r>
+      <w:proofErr w:type="spellEnd"/>
+      <w:r>
+        <w:t xml:space="preserve"> database.</w:t>
+      </w:r>
+    </w:p>
+    <w:p>
+      <w:pPr>
+        <w:pStyle w:val="ListParagraph"/>
+        <w:numPr>
+          <w:ilvl w:val="1"/>
+          <w:numId w:val="7"/>
+        </w:numPr>
+      </w:pPr>
+      <w:r>
+        <w:t xml:space="preserve">The default value, 0.0, disables this setting so that </w:t>
+      </w:r>
+      <w:proofErr w:type="spellStart"/>
+      <w:r>
+        <w:t>openXDA</w:t>
+      </w:r>
+      <w:proofErr w:type="spellEnd"/>
+      <w:r>
+        <w:t xml:space="preserve"> processes all events regardless of the duration.</w:t>
+      </w:r>
+      <w:r>
+        <w:br/>
+      </w:r>
+      <w:r>
+        <w:br w:type="page"/>
+      </w:r>
+    </w:p>
+    <w:p>
+      <w:pPr>
+        <w:pStyle w:val="ListParagraph"/>
+        <w:numPr>
+          <w:ilvl w:val="0"/>
+          <w:numId w:val="7"/>
+        </w:numPr>
+        <w:rPr>
+          <w:b/>
+        </w:rPr>
+      </w:pPr>
+      <w:proofErr w:type="spellStart"/>
+      <w:r>
+        <w:rPr>
+          <w:b/>
+        </w:rPr>
+        <w:lastRenderedPageBreak/>
         <w:t>MaxFileCreationTimeOffset</w:t>
       </w:r>
       <w:proofErr w:type="spellEnd"/>
@@ -3785,6 +3900,343 @@
       <w:r>
         <w:br/>
       </w:r>
+    </w:p>
+    <w:p>
+      <w:pPr>
+        <w:pStyle w:val="ListParagraph"/>
+        <w:numPr>
+          <w:ilvl w:val="0"/>
+          <w:numId w:val="7"/>
+        </w:numPr>
+        <w:rPr>
+          <w:b/>
+        </w:rPr>
+      </w:pPr>
+      <w:proofErr w:type="spellStart"/>
+      <w:r>
+        <w:rPr>
+          <w:b/>
+        </w:rPr>
+        <w:t>MaxFileDuration</w:t>
+      </w:r>
+      <w:proofErr w:type="spellEnd"/>
+    </w:p>
+    <w:p>
+      <w:pPr>
+        <w:pStyle w:val="ListParagraph"/>
+        <w:numPr>
+          <w:ilvl w:val="1"/>
+          <w:numId w:val="7"/>
+        </w:numPr>
+        <w:rPr>
+          <w:b/>
+        </w:rPr>
+      </w:pPr>
+      <w:r>
+        <w:t>Default: 0.0</w:t>
+      </w:r>
+    </w:p>
+    <w:p>
+      <w:pPr>
+        <w:pStyle w:val="ListParagraph"/>
+        <w:numPr>
+          <w:ilvl w:val="1"/>
+          <w:numId w:val="7"/>
+        </w:numPr>
+        <w:rPr>
+          <w:b/>
+        </w:rPr>
+      </w:pPr>
+      <w:r>
+        <w:t xml:space="preserve">The maximum duration, in seconds, of the files processed by </w:t>
+      </w:r>
+      <w:proofErr w:type="spellStart"/>
+      <w:r>
+        <w:t>openXDA</w:t>
+      </w:r>
+      <w:proofErr w:type="spellEnd"/>
+      <w:r>
+        <w:t xml:space="preserve">. Files with a larger duration will be skipped by </w:t>
+      </w:r>
+      <w:proofErr w:type="spellStart"/>
+      <w:r>
+        <w:t>openXDA’s</w:t>
+      </w:r>
+      <w:proofErr w:type="spellEnd"/>
+      <w:r>
+        <w:t xml:space="preserve"> file processing engine.</w:t>
+      </w:r>
+    </w:p>
+    <w:p>
+      <w:pPr>
+        <w:pStyle w:val="ListParagraph"/>
+        <w:numPr>
+          <w:ilvl w:val="1"/>
+          <w:numId w:val="7"/>
+        </w:numPr>
+      </w:pPr>
+      <w:r>
+        <w:t xml:space="preserve">The default value, 0.0, disables this setting so that </w:t>
+      </w:r>
+      <w:proofErr w:type="spellStart"/>
+      <w:r>
+        <w:t>openXDA</w:t>
+      </w:r>
+      <w:proofErr w:type="spellEnd"/>
+      <w:r>
+        <w:t xml:space="preserve"> processes all files regardless of the duration.</w:t>
+      </w:r>
+      <w:r>
+        <w:t xml:space="preserve"> </w:t>
+      </w:r>
+      <w:r>
+        <w:br/>
+      </w:r>
+    </w:p>
+    <w:p>
+      <w:pPr>
+        <w:pStyle w:val="ListParagraph"/>
+        <w:numPr>
+          <w:ilvl w:val="0"/>
+          <w:numId w:val="7"/>
+        </w:numPr>
+        <w:rPr>
+          <w:b/>
+        </w:rPr>
+      </w:pPr>
+      <w:proofErr w:type="spellStart"/>
+      <w:r>
+        <w:rPr>
+          <w:b/>
+        </w:rPr>
+        <w:t>MaxFile</w:t>
+      </w:r>
+      <w:r>
+        <w:rPr>
+          <w:b/>
+        </w:rPr>
+        <w:t>Size</w:t>
+      </w:r>
+      <w:proofErr w:type="spellEnd"/>
+    </w:p>
+    <w:p>
+      <w:pPr>
+        <w:pStyle w:val="ListParagraph"/>
+        <w:numPr>
+          <w:ilvl w:val="1"/>
+          <w:numId w:val="7"/>
+        </w:numPr>
+        <w:rPr>
+          <w:b/>
+        </w:rPr>
+      </w:pPr>
+      <w:r>
+        <w:t>Default: 20.0</w:t>
+      </w:r>
+    </w:p>
+    <w:p>
+      <w:pPr>
+        <w:pStyle w:val="ListParagraph"/>
+        <w:numPr>
+          <w:ilvl w:val="1"/>
+          <w:numId w:val="7"/>
+        </w:numPr>
+        <w:rPr>
+          <w:b/>
+        </w:rPr>
+      </w:pPr>
+      <w:r>
+        <w:t xml:space="preserve">The maximum size, in MB, of the files processed by </w:t>
+      </w:r>
+      <w:proofErr w:type="spellStart"/>
+      <w:r>
+        <w:t>openXDA</w:t>
+      </w:r>
+      <w:proofErr w:type="spellEnd"/>
+      <w:r>
+        <w:t xml:space="preserve">. Larger files will be skipped by </w:t>
+      </w:r>
+      <w:proofErr w:type="spellStart"/>
+      <w:r>
+        <w:t>openXDA’s</w:t>
+      </w:r>
+      <w:proofErr w:type="spellEnd"/>
+      <w:r>
+        <w:t xml:space="preserve"> file processing engine.</w:t>
+      </w:r>
+    </w:p>
+    <w:p>
+      <w:pPr>
+        <w:pStyle w:val="ListParagraph"/>
+        <w:numPr>
+          <w:ilvl w:val="1"/>
+          <w:numId w:val="7"/>
+        </w:numPr>
+      </w:pPr>
+      <w:r>
+        <w:t xml:space="preserve">A value of </w:t>
+      </w:r>
+      <w:r>
+        <w:t>0.0</w:t>
+      </w:r>
+      <w:r>
+        <w:t xml:space="preserve"> </w:t>
+      </w:r>
+      <w:r>
+        <w:t xml:space="preserve">disables this setting so that </w:t>
+      </w:r>
+      <w:proofErr w:type="spellStart"/>
+      <w:r>
+        <w:t>openXDA</w:t>
+      </w:r>
+      <w:proofErr w:type="spellEnd"/>
+      <w:r>
+        <w:t xml:space="preserve"> processes all files regardless of the </w:t>
+      </w:r>
+      <w:r>
+        <w:t>size</w:t>
+      </w:r>
+      <w:r>
+        <w:t>.</w:t>
+      </w:r>
+      <w:r>
+        <w:br/>
+      </w:r>
+    </w:p>
+    <w:p>
+      <w:pPr>
+        <w:pStyle w:val="ListParagraph"/>
+        <w:numPr>
+          <w:ilvl w:val="0"/>
+          <w:numId w:val="7"/>
+        </w:numPr>
+      </w:pPr>
+      <w:proofErr w:type="spellStart"/>
+      <w:r>
+        <w:rPr>
+          <w:b/>
+        </w:rPr>
+        <w:t>MaxTimeOffset</w:t>
+      </w:r>
+      <w:proofErr w:type="spellEnd"/>
+    </w:p>
+    <w:p>
+      <w:pPr>
+        <w:pStyle w:val="ListParagraph"/>
+        <w:numPr>
+          <w:ilvl w:val="1"/>
+          <w:numId w:val="7"/>
+        </w:numPr>
+      </w:pPr>
+      <w:r>
+        <w:t>Default: 0.0</w:t>
+      </w:r>
+    </w:p>
+    <w:p>
+      <w:pPr>
+        <w:pStyle w:val="ListParagraph"/>
+        <w:numPr>
+          <w:ilvl w:val="1"/>
+          <w:numId w:val="7"/>
+        </w:numPr>
+      </w:pPr>
+      <w:r>
+        <w:t>The maximum number of hours beyond the current system time before the time of the event record indicates that the data is unreasonable.</w:t>
+      </w:r>
+    </w:p>
+    <w:p>
+      <w:pPr>
+        <w:pStyle w:val="ListParagraph"/>
+        <w:numPr>
+          <w:ilvl w:val="1"/>
+          <w:numId w:val="7"/>
+        </w:numPr>
+      </w:pPr>
+      <w:r>
+        <w:t>Events with data that is considered unreasonable will be excluded from fault analysis.</w:t>
+      </w:r>
+    </w:p>
+    <w:p>
+      <w:pPr>
+        <w:pStyle w:val="ListParagraph"/>
+        <w:numPr>
+          <w:ilvl w:val="1"/>
+          <w:numId w:val="7"/>
+        </w:numPr>
+      </w:pPr>
+      <w:r>
+        <w:t xml:space="preserve">The default value of 0.0 disables this setting so that </w:t>
+      </w:r>
+      <w:proofErr w:type="spellStart"/>
+      <w:r>
+        <w:t>openXDA</w:t>
+      </w:r>
+      <w:proofErr w:type="spellEnd"/>
+      <w:r>
+        <w:t xml:space="preserve"> processes files regardless of how far in the future the timestamps are.</w:t>
+      </w:r>
+      <w:r>
+        <w:br/>
+      </w:r>
+    </w:p>
+    <w:p>
+      <w:pPr>
+        <w:pStyle w:val="ListParagraph"/>
+        <w:numPr>
+          <w:ilvl w:val="0"/>
+          <w:numId w:val="7"/>
+        </w:numPr>
+        <w:rPr>
+          <w:b/>
+        </w:rPr>
+      </w:pPr>
+      <w:proofErr w:type="spellStart"/>
+      <w:r>
+        <w:rPr>
+          <w:b/>
+        </w:rPr>
+        <w:t>MaxVoltage</w:t>
+      </w:r>
+      <w:proofErr w:type="spellEnd"/>
+    </w:p>
+    <w:p>
+      <w:pPr>
+        <w:pStyle w:val="ListParagraph"/>
+        <w:numPr>
+          <w:ilvl w:val="1"/>
+          <w:numId w:val="7"/>
+        </w:numPr>
+      </w:pPr>
+      <w:r>
+        <w:t>Default: 2.0</w:t>
+      </w:r>
+    </w:p>
+    <w:p>
+      <w:pPr>
+        <w:pStyle w:val="ListParagraph"/>
+        <w:numPr>
+          <w:ilvl w:val="1"/>
+          <w:numId w:val="7"/>
+        </w:numPr>
+      </w:pPr>
+      <w:r>
+        <w:t>The per-unit threshold at which the voltage exceeds engineering reasonableness.</w:t>
+      </w:r>
+    </w:p>
+    <w:p>
+      <w:pPr>
+        <w:pStyle w:val="ListParagraph"/>
+        <w:numPr>
+          <w:ilvl w:val="1"/>
+          <w:numId w:val="7"/>
+        </w:numPr>
+      </w:pPr>
+      <w:r>
+        <w:t>Events with data that exceeds engineering reasonableness will be excluded from fault analysis.</w:t>
+      </w:r>
+      <w:r>
+        <w:br/>
+      </w:r>
       <w:r>
         <w:br w:type="page"/>
       </w:r>
@@ -3806,7 +4258,7 @@
           <w:b/>
         </w:rPr>
         <w:lastRenderedPageBreak/>
-        <w:t>MaxFileDuration</w:t>
+        <w:t>MinTimeOffset</w:t>
       </w:r>
       <w:proofErr w:type="spellEnd"/>
     </w:p>
@@ -3837,7 +4289,34 @@
         </w:rPr>
       </w:pPr>
       <w:r>
-        <w:t xml:space="preserve">The maximum duration, in seconds, of the files processed by </w:t>
+        <w:t>The maximum number of hours prior to the current system time before the time of the record indicates that the data is unreasonable.</w:t>
+      </w:r>
+    </w:p>
+    <w:p>
+      <w:pPr>
+        <w:pStyle w:val="ListParagraph"/>
+        <w:numPr>
+          <w:ilvl w:val="1"/>
+          <w:numId w:val="7"/>
+        </w:numPr>
+        <w:rPr>
+          <w:b/>
+        </w:rPr>
+      </w:pPr>
+      <w:r>
+        <w:t>Events with data that is considered unreasonable will be excluded from fault analysis.</w:t>
+      </w:r>
+    </w:p>
+    <w:p>
+      <w:pPr>
+        <w:pStyle w:val="ListParagraph"/>
+        <w:numPr>
+          <w:ilvl w:val="1"/>
+          <w:numId w:val="7"/>
+        </w:numPr>
+      </w:pPr>
+      <w:r>
+        <w:t xml:space="preserve">The default value of 0.0 disables this setting so that </w:t>
       </w:r>
       <w:proofErr w:type="spellStart"/>
       <w:r>
@@ -3845,27 +4324,289 @@
       </w:r>
       <w:proofErr w:type="spellEnd"/>
       <w:r>
-        <w:t xml:space="preserve">. Files with a larger duration will be skipped by </w:t>
-      </w:r>
-      <w:proofErr w:type="spellStart"/>
-      <w:r>
-        <w:t>openXDA’s</w:t>
-      </w:r>
-      <w:proofErr w:type="spellEnd"/>
-      <w:r>
-        <w:t xml:space="preserve"> file processing engine.</w:t>
-      </w:r>
-    </w:p>
-    <w:p>
-      <w:pPr>
-        <w:pStyle w:val="ListParagraph"/>
-        <w:numPr>
-          <w:ilvl w:val="1"/>
-          <w:numId w:val="7"/>
-        </w:numPr>
-      </w:pPr>
-      <w:r>
-        <w:t xml:space="preserve">The default value, 0.0, disables this setting so that </w:t>
+        <w:t xml:space="preserve"> processes files regardless of how old the timestamps are.</w:t>
+      </w:r>
+      <w:r>
+        <w:br/>
+      </w:r>
+    </w:p>
+    <w:p>
+      <w:pPr>
+        <w:pStyle w:val="ListParagraph"/>
+        <w:numPr>
+          <w:ilvl w:val="0"/>
+          <w:numId w:val="7"/>
+        </w:numPr>
+      </w:pPr>
+      <w:proofErr w:type="spellStart"/>
+      <w:r>
+        <w:rPr>
+          <w:b/>
+        </w:rPr>
+        <w:t>ProcessingThreadCount</w:t>
+      </w:r>
+      <w:proofErr w:type="spellEnd"/>
+    </w:p>
+    <w:p>
+      <w:pPr>
+        <w:pStyle w:val="ListParagraph"/>
+        <w:numPr>
+          <w:ilvl w:val="1"/>
+          <w:numId w:val="7"/>
+        </w:numPr>
+      </w:pPr>
+      <w:r>
+        <w:t>Default: 0</w:t>
+      </w:r>
+    </w:p>
+    <w:p>
+      <w:pPr>
+        <w:pStyle w:val="ListParagraph"/>
+        <w:numPr>
+          <w:ilvl w:val="1"/>
+          <w:numId w:val="7"/>
+        </w:numPr>
+      </w:pPr>
+      <w:r>
+        <w:t>The number of threads used for processing meter data concurrently.</w:t>
+      </w:r>
+    </w:p>
+    <w:p>
+      <w:pPr>
+        <w:pStyle w:val="ListParagraph"/>
+        <w:numPr>
+          <w:ilvl w:val="1"/>
+          <w:numId w:val="7"/>
+        </w:numPr>
+      </w:pPr>
+      <w:r>
+        <w:t>Values less than zero indicate that the system should use as many threads as there are logical processors in the system.</w:t>
+      </w:r>
+      <w:r>
+        <w:br/>
+      </w:r>
+    </w:p>
+    <w:p>
+      <w:pPr>
+        <w:pStyle w:val="ListParagraph"/>
+        <w:numPr>
+          <w:ilvl w:val="0"/>
+          <w:numId w:val="7"/>
+        </w:numPr>
+      </w:pPr>
+      <w:proofErr w:type="spellStart"/>
+      <w:r>
+        <w:rPr>
+          <w:b/>
+        </w:rPr>
+        <w:t>ResultsPath</w:t>
+      </w:r>
+      <w:proofErr w:type="spellEnd"/>
+    </w:p>
+    <w:p>
+      <w:pPr>
+        <w:pStyle w:val="ListParagraph"/>
+        <w:numPr>
+          <w:ilvl w:val="1"/>
+          <w:numId w:val="7"/>
+        </w:numPr>
+      </w:pPr>
+      <w:r>
+        <w:t>Default: Results</w:t>
+      </w:r>
+    </w:p>
+    <w:p>
+      <w:pPr>
+        <w:pStyle w:val="ListParagraph"/>
+        <w:numPr>
+          <w:ilvl w:val="1"/>
+          <w:numId w:val="7"/>
+        </w:numPr>
+      </w:pPr>
+      <w:r>
+        <w:t>Directory to which the results of fault analysis will be written.</w:t>
+      </w:r>
+      <w:r>
+        <w:br/>
+      </w:r>
+    </w:p>
+    <w:p>
+      <w:pPr>
+        <w:pStyle w:val="ListParagraph"/>
+        <w:numPr>
+          <w:ilvl w:val="0"/>
+          <w:numId w:val="7"/>
+        </w:numPr>
+      </w:pPr>
+      <w:proofErr w:type="spellStart"/>
+      <w:r>
+        <w:rPr>
+          <w:b/>
+        </w:rPr>
+        <w:t>SagThreshold</w:t>
+      </w:r>
+      <w:proofErr w:type="spellEnd"/>
+    </w:p>
+    <w:p>
+      <w:pPr>
+        <w:pStyle w:val="ListParagraph"/>
+        <w:numPr>
+          <w:ilvl w:val="1"/>
+          <w:numId w:val="7"/>
+        </w:numPr>
+      </w:pPr>
+      <w:r>
+        <w:t>Default: 0.9</w:t>
+      </w:r>
+    </w:p>
+    <w:p>
+      <w:pPr>
+        <w:pStyle w:val="ListParagraph"/>
+        <w:numPr>
+          <w:ilvl w:val="1"/>
+          <w:numId w:val="7"/>
+        </w:numPr>
+      </w:pPr>
+      <w:r>
+        <w:t>The per-unit voltage that represents the threshold between a sag and normal conditions.</w:t>
+      </w:r>
+      <w:r>
+        <w:br/>
+      </w:r>
+    </w:p>
+    <w:p>
+      <w:pPr>
+        <w:pStyle w:val="ListParagraph"/>
+        <w:numPr>
+          <w:ilvl w:val="0"/>
+          <w:numId w:val="7"/>
+        </w:numPr>
+      </w:pPr>
+      <w:proofErr w:type="spellStart"/>
+      <w:r>
+        <w:rPr>
+          <w:b/>
+        </w:rPr>
+        <w:t>SkipOnCRCHashMatch</w:t>
+      </w:r>
+      <w:proofErr w:type="spellEnd"/>
+    </w:p>
+    <w:p>
+      <w:pPr>
+        <w:pStyle w:val="ListParagraph"/>
+        <w:numPr>
+          <w:ilvl w:val="1"/>
+          <w:numId w:val="7"/>
+        </w:numPr>
+      </w:pPr>
+      <w:r>
+        <w:t>Default: True</w:t>
+      </w:r>
+    </w:p>
+    <w:p>
+      <w:pPr>
+        <w:pStyle w:val="ListParagraph"/>
+        <w:numPr>
+          <w:ilvl w:val="1"/>
+          <w:numId w:val="7"/>
+        </w:numPr>
+      </w:pPr>
+      <w:r>
+        <w:t>Skips files that have already been processed based on a CRC hash match. This setting effectively forces the system to skip files if another file with the exact same content has already been processed.</w:t>
+      </w:r>
+      <w:r>
+        <w:br/>
+      </w:r>
+    </w:p>
+    <w:p>
+      <w:pPr>
+        <w:pStyle w:val="ListParagraph"/>
+        <w:numPr>
+          <w:ilvl w:val="0"/>
+          <w:numId w:val="7"/>
+        </w:numPr>
+      </w:pPr>
+      <w:proofErr w:type="spellStart"/>
+      <w:r>
+        <w:rPr>
+          <w:b/>
+        </w:rPr>
+        <w:t>SwellThreshold</w:t>
+      </w:r>
+      <w:proofErr w:type="spellEnd"/>
+    </w:p>
+    <w:p>
+      <w:pPr>
+        <w:pStyle w:val="ListParagraph"/>
+        <w:numPr>
+          <w:ilvl w:val="1"/>
+          <w:numId w:val="7"/>
+        </w:numPr>
+      </w:pPr>
+      <w:r>
+        <w:t>Default: 1.1</w:t>
+      </w:r>
+    </w:p>
+    <w:p>
+      <w:pPr>
+        <w:pStyle w:val="ListParagraph"/>
+        <w:numPr>
+          <w:ilvl w:val="1"/>
+          <w:numId w:val="7"/>
+        </w:numPr>
+      </w:pPr>
+      <w:r>
+        <w:t>The per-unit voltage that represents the threshold between a swell and normal conditions.</w:t>
+      </w:r>
+      <w:r>
+        <w:br/>
+      </w:r>
+    </w:p>
+    <w:p>
+      <w:pPr>
+        <w:pStyle w:val="ListParagraph"/>
+        <w:numPr>
+          <w:ilvl w:val="0"/>
+          <w:numId w:val="7"/>
+        </w:numPr>
+        <w:rPr>
+          <w:b/>
+        </w:rPr>
+      </w:pPr>
+      <w:proofErr w:type="spellStart"/>
+      <w:r>
+        <w:rPr>
+          <w:b/>
+        </w:rPr>
+        <w:t>SystemFrequency</w:t>
+      </w:r>
+      <w:proofErr w:type="spellEnd"/>
+    </w:p>
+    <w:p>
+      <w:pPr>
+        <w:pStyle w:val="ListParagraph"/>
+        <w:numPr>
+          <w:ilvl w:val="1"/>
+          <w:numId w:val="7"/>
+        </w:numPr>
+        <w:rPr>
+          <w:b/>
+        </w:rPr>
+      </w:pPr>
+      <w:r>
+        <w:t>Default: 60.0</w:t>
+      </w:r>
+    </w:p>
+    <w:p>
+      <w:pPr>
+        <w:pStyle w:val="ListParagraph"/>
+        <w:numPr>
+          <w:ilvl w:val="1"/>
+          <w:numId w:val="7"/>
+        </w:numPr>
+      </w:pPr>
+      <w:r>
+        <w:t xml:space="preserve">The frequency, in Hz, of the electrical system being analyzed by </w:t>
       </w:r>
       <w:proofErr w:type="spellStart"/>
       <w:r>
@@ -3873,69 +4614,67 @@
       </w:r>
       <w:proofErr w:type="spellEnd"/>
       <w:r>
-        <w:t xml:space="preserve"> processes all files regardless of the duration.</w:t>
-      </w:r>
-      <w:r>
-        <w:t xml:space="preserve"> </w:t>
-      </w:r>
-      <w:r>
-        <w:br/>
-      </w:r>
-    </w:p>
-    <w:p>
-      <w:pPr>
-        <w:pStyle w:val="ListParagraph"/>
-        <w:numPr>
-          <w:ilvl w:val="0"/>
-          <w:numId w:val="7"/>
-        </w:numPr>
-        <w:rPr>
-          <w:b/>
-        </w:rPr>
-      </w:pPr>
-      <w:proofErr w:type="spellStart"/>
-      <w:r>
-        <w:rPr>
-          <w:b/>
-        </w:rPr>
-        <w:t>MaxFile</w:t>
-      </w:r>
-      <w:r>
-        <w:rPr>
-          <w:b/>
-        </w:rPr>
-        <w:t>Size</w:t>
-      </w:r>
-      <w:proofErr w:type="spellEnd"/>
-    </w:p>
-    <w:p>
-      <w:pPr>
-        <w:pStyle w:val="ListParagraph"/>
-        <w:numPr>
-          <w:ilvl w:val="1"/>
-          <w:numId w:val="7"/>
-        </w:numPr>
-        <w:rPr>
-          <w:b/>
-        </w:rPr>
-      </w:pPr>
-      <w:r>
-        <w:t>Default: 20.0</w:t>
-      </w:r>
-    </w:p>
-    <w:p>
-      <w:pPr>
-        <w:pStyle w:val="ListParagraph"/>
-        <w:numPr>
-          <w:ilvl w:val="1"/>
-          <w:numId w:val="7"/>
-        </w:numPr>
-        <w:rPr>
-          <w:b/>
-        </w:rPr>
-      </w:pPr>
-      <w:r>
-        <w:t xml:space="preserve">The maximum size, in MB, of the files processed by </w:t>
+        <w:t>.</w:t>
+      </w:r>
+      <w:r>
+        <w:br/>
+      </w:r>
+      <w:r>
+        <w:br w:type="page"/>
+      </w:r>
+    </w:p>
+    <w:p>
+      <w:pPr>
+        <w:pStyle w:val="ListParagraph"/>
+        <w:numPr>
+          <w:ilvl w:val="0"/>
+          <w:numId w:val="7"/>
+        </w:numPr>
+      </w:pPr>
+      <w:proofErr w:type="spellStart"/>
+      <w:r>
+        <w:rPr>
+          <w:b/>
+        </w:rPr>
+        <w:lastRenderedPageBreak/>
+        <w:t>TimeTolerance</w:t>
+      </w:r>
+      <w:proofErr w:type="spellEnd"/>
+    </w:p>
+    <w:p>
+      <w:pPr>
+        <w:pStyle w:val="ListParagraph"/>
+        <w:numPr>
+          <w:ilvl w:val="1"/>
+          <w:numId w:val="7"/>
+        </w:numPr>
+      </w:pPr>
+      <w:r>
+        <w:t>Default: 0.5</w:t>
+      </w:r>
+    </w:p>
+    <w:p>
+      <w:pPr>
+        <w:pStyle w:val="ListParagraph"/>
+        <w:numPr>
+          <w:ilvl w:val="1"/>
+          <w:numId w:val="7"/>
+        </w:numPr>
+      </w:pPr>
+      <w:r>
+        <w:t>The maximum distance, in seconds, between a meter’s clock and real time.</w:t>
+      </w:r>
+    </w:p>
+    <w:p>
+      <w:pPr>
+        <w:pStyle w:val="ListParagraph"/>
+        <w:numPr>
+          <w:ilvl w:val="1"/>
+          <w:numId w:val="7"/>
+        </w:numPr>
+      </w:pPr>
+      <w:r>
+        <w:t xml:space="preserve">Adjust this parameter to increase or decrease the tolerance used by </w:t>
       </w:r>
       <w:proofErr w:type="spellStart"/>
       <w:r>
@@ -3943,653 +4682,25 @@
       </w:r>
       <w:proofErr w:type="spellEnd"/>
       <w:r>
-        <w:t xml:space="preserve">. Larger files will be skipped by </w:t>
-      </w:r>
-      <w:proofErr w:type="spellStart"/>
-      <w:r>
-        <w:t>openXDA’s</w:t>
-      </w:r>
-      <w:proofErr w:type="spellEnd"/>
-      <w:r>
-        <w:t xml:space="preserve"> file processing engine.</w:t>
-      </w:r>
-    </w:p>
-    <w:p>
-      <w:pPr>
-        <w:pStyle w:val="ListParagraph"/>
-        <w:numPr>
-          <w:ilvl w:val="1"/>
-          <w:numId w:val="7"/>
-        </w:numPr>
-      </w:pPr>
-      <w:r>
-        <w:t xml:space="preserve">A value of </w:t>
-      </w:r>
-      <w:r>
-        <w:t>0.0</w:t>
-      </w:r>
-      <w:r>
-        <w:t xml:space="preserve"> </w:t>
-      </w:r>
-      <w:r>
-        <w:t xml:space="preserve">disables this setting so that </w:t>
-      </w:r>
-      <w:proofErr w:type="spellStart"/>
-      <w:r>
-        <w:t>openXDA</w:t>
-      </w:r>
-      <w:proofErr w:type="spellEnd"/>
-      <w:r>
-        <w:t xml:space="preserve"> processes all files regardless of the </w:t>
-      </w:r>
-      <w:r>
-        <w:t>size</w:t>
-      </w:r>
-      <w:r>
-        <w:t>.</w:t>
-      </w:r>
-      <w:r>
-        <w:br/>
-      </w:r>
-    </w:p>
-    <w:p>
-      <w:pPr>
-        <w:pStyle w:val="ListParagraph"/>
-        <w:numPr>
-          <w:ilvl w:val="0"/>
-          <w:numId w:val="7"/>
-        </w:numPr>
-      </w:pPr>
-      <w:proofErr w:type="spellStart"/>
-      <w:r>
-        <w:rPr>
-          <w:b/>
-        </w:rPr>
-        <w:t>MaxTimeOffset</w:t>
-      </w:r>
-      <w:proofErr w:type="spellEnd"/>
-    </w:p>
-    <w:p>
-      <w:pPr>
-        <w:pStyle w:val="ListParagraph"/>
-        <w:numPr>
-          <w:ilvl w:val="1"/>
-          <w:numId w:val="7"/>
-        </w:numPr>
-      </w:pPr>
-      <w:r>
-        <w:t>Default: 0.0</w:t>
-      </w:r>
-    </w:p>
-    <w:p>
-      <w:pPr>
-        <w:pStyle w:val="ListParagraph"/>
-        <w:numPr>
-          <w:ilvl w:val="1"/>
-          <w:numId w:val="7"/>
-        </w:numPr>
-      </w:pPr>
-      <w:r>
-        <w:t>The maximum number of hours beyond the current system time before the time of the event record indicates that the data is unreasonable.</w:t>
-      </w:r>
-    </w:p>
-    <w:p>
-      <w:pPr>
-        <w:pStyle w:val="ListParagraph"/>
-        <w:numPr>
-          <w:ilvl w:val="1"/>
-          <w:numId w:val="7"/>
-        </w:numPr>
-      </w:pPr>
-      <w:r>
-        <w:t>Events with data that is considered unreasonable will be excluded from fault analysis.</w:t>
-      </w:r>
-    </w:p>
-    <w:p>
-      <w:pPr>
-        <w:pStyle w:val="ListParagraph"/>
-        <w:numPr>
-          <w:ilvl w:val="1"/>
-          <w:numId w:val="7"/>
-        </w:numPr>
-      </w:pPr>
-      <w:r>
-        <w:t xml:space="preserve">The default value of 0.0 disables this setting so that </w:t>
-      </w:r>
-      <w:proofErr w:type="spellStart"/>
-      <w:r>
-        <w:t>openXDA</w:t>
-      </w:r>
-      <w:proofErr w:type="spellEnd"/>
-      <w:r>
-        <w:t xml:space="preserve"> processes files regardless of how far in the future the timestamps are.</w:t>
-      </w:r>
-      <w:r>
-        <w:br/>
-      </w:r>
-    </w:p>
-    <w:p>
-      <w:pPr>
-        <w:pStyle w:val="ListParagraph"/>
-        <w:numPr>
-          <w:ilvl w:val="0"/>
-          <w:numId w:val="7"/>
-        </w:numPr>
-        <w:rPr>
-          <w:b/>
-        </w:rPr>
-      </w:pPr>
-      <w:proofErr w:type="spellStart"/>
-      <w:r>
-        <w:rPr>
-          <w:b/>
-        </w:rPr>
-        <w:t>MaxVoltage</w:t>
-      </w:r>
-      <w:proofErr w:type="spellEnd"/>
-    </w:p>
-    <w:p>
-      <w:pPr>
-        <w:pStyle w:val="ListParagraph"/>
-        <w:numPr>
-          <w:ilvl w:val="1"/>
-          <w:numId w:val="7"/>
-        </w:numPr>
-      </w:pPr>
-      <w:r>
-        <w:t>Default: 2.0</w:t>
-      </w:r>
-    </w:p>
-    <w:p>
-      <w:pPr>
-        <w:pStyle w:val="ListParagraph"/>
-        <w:numPr>
-          <w:ilvl w:val="1"/>
-          <w:numId w:val="7"/>
-        </w:numPr>
-      </w:pPr>
-      <w:r>
-        <w:t>The per-unit threshold at which the voltage exceeds engineering reasonableness.</w:t>
-      </w:r>
-    </w:p>
-    <w:p>
-      <w:pPr>
-        <w:pStyle w:val="ListParagraph"/>
-        <w:numPr>
-          <w:ilvl w:val="1"/>
-          <w:numId w:val="7"/>
-        </w:numPr>
-      </w:pPr>
-      <w:r>
-        <w:t>Events with data that exceeds engineering reasonableness will be excluded from fault analysis.</w:t>
-      </w:r>
-      <w:r>
-        <w:br/>
-      </w:r>
-    </w:p>
-    <w:p>
-      <w:pPr>
-        <w:pStyle w:val="ListParagraph"/>
-        <w:numPr>
-          <w:ilvl w:val="0"/>
-          <w:numId w:val="7"/>
-        </w:numPr>
-        <w:rPr>
-          <w:b/>
-        </w:rPr>
-      </w:pPr>
-      <w:proofErr w:type="spellStart"/>
-      <w:r>
-        <w:rPr>
-          <w:b/>
-        </w:rPr>
-        <w:t>MinTimeOffset</w:t>
-      </w:r>
-      <w:proofErr w:type="spellEnd"/>
-    </w:p>
-    <w:p>
-      <w:pPr>
-        <w:pStyle w:val="ListParagraph"/>
-        <w:numPr>
-          <w:ilvl w:val="1"/>
-          <w:numId w:val="7"/>
-        </w:numPr>
-        <w:rPr>
-          <w:b/>
-        </w:rPr>
-      </w:pPr>
-      <w:r>
-        <w:t>Default: 0.0</w:t>
-      </w:r>
-    </w:p>
-    <w:p>
-      <w:pPr>
-        <w:pStyle w:val="ListParagraph"/>
-        <w:numPr>
-          <w:ilvl w:val="1"/>
-          <w:numId w:val="7"/>
-        </w:numPr>
-        <w:rPr>
-          <w:b/>
-        </w:rPr>
-      </w:pPr>
-      <w:r>
-        <w:t>The maximum number of hours prior to the current system time before the time of the record indicates that the data is unreasonable.</w:t>
-      </w:r>
-    </w:p>
-    <w:p>
-      <w:pPr>
-        <w:pStyle w:val="ListParagraph"/>
-        <w:numPr>
-          <w:ilvl w:val="1"/>
-          <w:numId w:val="7"/>
-        </w:numPr>
-        <w:rPr>
-          <w:b/>
-        </w:rPr>
-      </w:pPr>
-      <w:r>
-        <w:t>Events with data that is considered unreasonable will be excluded from fault analysis.</w:t>
-      </w:r>
-    </w:p>
-    <w:p>
-      <w:pPr>
-        <w:pStyle w:val="ListParagraph"/>
-        <w:numPr>
-          <w:ilvl w:val="1"/>
-          <w:numId w:val="7"/>
-        </w:numPr>
-      </w:pPr>
-      <w:r>
-        <w:t xml:space="preserve">The default value of 0.0 disables this setting so that </w:t>
-      </w:r>
-      <w:proofErr w:type="spellStart"/>
-      <w:r>
-        <w:t>openXDA</w:t>
-      </w:r>
-      <w:proofErr w:type="spellEnd"/>
-      <w:r>
-        <w:t xml:space="preserve"> processes files regardless of how old the timestamps are.</w:t>
-      </w:r>
-      <w:r>
-        <w:br/>
-      </w:r>
-      <w:r>
-        <w:br w:type="page"/>
-      </w:r>
-    </w:p>
-    <w:p>
-      <w:pPr>
-        <w:pStyle w:val="ListParagraph"/>
-        <w:numPr>
-          <w:ilvl w:val="0"/>
-          <w:numId w:val="7"/>
-        </w:numPr>
-      </w:pPr>
-      <w:proofErr w:type="spellStart"/>
-      <w:r>
-        <w:rPr>
-          <w:b/>
-        </w:rPr>
-        <w:lastRenderedPageBreak/>
-        <w:t>ProcessingThreadCount</w:t>
-      </w:r>
-      <w:proofErr w:type="spellEnd"/>
-    </w:p>
-    <w:p>
-      <w:pPr>
-        <w:pStyle w:val="ListParagraph"/>
-        <w:numPr>
-          <w:ilvl w:val="1"/>
-          <w:numId w:val="7"/>
-        </w:numPr>
-      </w:pPr>
-      <w:r>
-        <w:t>Default: 0</w:t>
-      </w:r>
-    </w:p>
-    <w:p>
-      <w:pPr>
-        <w:pStyle w:val="ListParagraph"/>
-        <w:numPr>
-          <w:ilvl w:val="1"/>
-          <w:numId w:val="7"/>
-        </w:numPr>
-      </w:pPr>
-      <w:r>
-        <w:t>The number of threads used for processing meter data concurrently.</w:t>
-      </w:r>
-    </w:p>
-    <w:p>
-      <w:pPr>
-        <w:pStyle w:val="ListParagraph"/>
-        <w:numPr>
-          <w:ilvl w:val="1"/>
-          <w:numId w:val="7"/>
-        </w:numPr>
-      </w:pPr>
-      <w:r>
-        <w:t>Values less than zero indicate that the system should use as many threads as there are logical processors in the system.</w:t>
-      </w:r>
-      <w:r>
-        <w:br/>
-      </w:r>
-    </w:p>
-    <w:p>
-      <w:pPr>
-        <w:pStyle w:val="ListParagraph"/>
-        <w:numPr>
-          <w:ilvl w:val="0"/>
-          <w:numId w:val="7"/>
-        </w:numPr>
-      </w:pPr>
-      <w:proofErr w:type="spellStart"/>
-      <w:r>
-        <w:rPr>
-          <w:b/>
-        </w:rPr>
-        <w:t>ResultsPath</w:t>
-      </w:r>
-      <w:proofErr w:type="spellEnd"/>
-    </w:p>
-    <w:p>
-      <w:pPr>
-        <w:pStyle w:val="ListParagraph"/>
-        <w:numPr>
-          <w:ilvl w:val="1"/>
-          <w:numId w:val="7"/>
-        </w:numPr>
-      </w:pPr>
-      <w:r>
-        <w:t>Default: Results</w:t>
-      </w:r>
-    </w:p>
-    <w:p>
-      <w:pPr>
-        <w:pStyle w:val="ListParagraph"/>
-        <w:numPr>
-          <w:ilvl w:val="1"/>
-          <w:numId w:val="7"/>
-        </w:numPr>
-      </w:pPr>
-      <w:r>
-        <w:t>Directory to which the results of fault analysis will be written.</w:t>
-      </w:r>
-      <w:r>
-        <w:br/>
-      </w:r>
-    </w:p>
-    <w:p>
-      <w:pPr>
-        <w:pStyle w:val="ListParagraph"/>
-        <w:numPr>
-          <w:ilvl w:val="0"/>
-          <w:numId w:val="7"/>
-        </w:numPr>
-      </w:pPr>
-      <w:proofErr w:type="spellStart"/>
-      <w:r>
-        <w:rPr>
-          <w:b/>
-        </w:rPr>
-        <w:t>SagThreshold</w:t>
-      </w:r>
-      <w:proofErr w:type="spellEnd"/>
-    </w:p>
-    <w:p>
-      <w:pPr>
-        <w:pStyle w:val="ListParagraph"/>
-        <w:numPr>
-          <w:ilvl w:val="1"/>
-          <w:numId w:val="7"/>
-        </w:numPr>
-      </w:pPr>
-      <w:r>
-        <w:t>Default: 0.9</w:t>
-      </w:r>
-    </w:p>
-    <w:p>
-      <w:pPr>
-        <w:pStyle w:val="ListParagraph"/>
-        <w:numPr>
-          <w:ilvl w:val="1"/>
-          <w:numId w:val="7"/>
-        </w:numPr>
-      </w:pPr>
-      <w:r>
-        <w:t>The per-unit voltage that represents the threshold between a sag and normal conditions.</w:t>
-      </w:r>
-      <w:r>
-        <w:br/>
-      </w:r>
-    </w:p>
-    <w:p>
-      <w:pPr>
-        <w:pStyle w:val="ListParagraph"/>
-        <w:numPr>
-          <w:ilvl w:val="0"/>
-          <w:numId w:val="7"/>
-        </w:numPr>
-      </w:pPr>
-      <w:proofErr w:type="spellStart"/>
-      <w:r>
-        <w:rPr>
-          <w:b/>
-        </w:rPr>
-        <w:t>SkipOnCRCHashMatch</w:t>
-      </w:r>
-      <w:proofErr w:type="spellEnd"/>
-    </w:p>
-    <w:p>
-      <w:pPr>
-        <w:pStyle w:val="ListParagraph"/>
-        <w:numPr>
-          <w:ilvl w:val="1"/>
-          <w:numId w:val="7"/>
-        </w:numPr>
-      </w:pPr>
-      <w:r>
-        <w:t>Default: True</w:t>
-      </w:r>
-    </w:p>
-    <w:p>
-      <w:pPr>
-        <w:pStyle w:val="ListParagraph"/>
-        <w:numPr>
-          <w:ilvl w:val="1"/>
-          <w:numId w:val="7"/>
-        </w:numPr>
-      </w:pPr>
-      <w:r>
-        <w:t>Skips files that have already been processed based on a CRC hash match. This setting effectively forces the system to skip files if another file with the exact same content has already been processed.</w:t>
-      </w:r>
-      <w:r>
-        <w:br/>
-      </w:r>
-    </w:p>
-    <w:p>
-      <w:pPr>
-        <w:pStyle w:val="ListParagraph"/>
-        <w:numPr>
-          <w:ilvl w:val="0"/>
-          <w:numId w:val="7"/>
-        </w:numPr>
-      </w:pPr>
-      <w:proofErr w:type="spellStart"/>
-      <w:r>
-        <w:rPr>
-          <w:b/>
-        </w:rPr>
-        <w:t>SwellThreshold</w:t>
-      </w:r>
-      <w:proofErr w:type="spellEnd"/>
-    </w:p>
-    <w:p>
-      <w:pPr>
-        <w:pStyle w:val="ListParagraph"/>
-        <w:numPr>
-          <w:ilvl w:val="1"/>
-          <w:numId w:val="7"/>
-        </w:numPr>
-      </w:pPr>
-      <w:r>
-        <w:t>Default: 1.1</w:t>
-      </w:r>
-    </w:p>
-    <w:p>
-      <w:pPr>
-        <w:pStyle w:val="ListParagraph"/>
-        <w:numPr>
-          <w:ilvl w:val="1"/>
-          <w:numId w:val="7"/>
-        </w:numPr>
-      </w:pPr>
-      <w:r>
-        <w:t>The per-unit voltage that represents the threshold between a swell and normal conditions.</w:t>
-      </w:r>
-      <w:r>
-        <w:br/>
-      </w:r>
-    </w:p>
-    <w:p>
-      <w:pPr>
-        <w:pStyle w:val="ListParagraph"/>
-        <w:numPr>
-          <w:ilvl w:val="0"/>
-          <w:numId w:val="7"/>
-        </w:numPr>
-        <w:rPr>
-          <w:b/>
-        </w:rPr>
-      </w:pPr>
-      <w:proofErr w:type="spellStart"/>
-      <w:r>
-        <w:rPr>
-          <w:b/>
-        </w:rPr>
-        <w:t>SystemFrequency</w:t>
-      </w:r>
-      <w:proofErr w:type="spellEnd"/>
-    </w:p>
-    <w:p>
-      <w:pPr>
-        <w:pStyle w:val="ListParagraph"/>
-        <w:numPr>
-          <w:ilvl w:val="1"/>
-          <w:numId w:val="7"/>
-        </w:numPr>
-        <w:rPr>
-          <w:b/>
-        </w:rPr>
-      </w:pPr>
-      <w:r>
-        <w:t>Default: 60.0</w:t>
-      </w:r>
-    </w:p>
-    <w:p>
-      <w:pPr>
-        <w:pStyle w:val="ListParagraph"/>
-        <w:numPr>
-          <w:ilvl w:val="1"/>
-          <w:numId w:val="7"/>
-        </w:numPr>
-      </w:pPr>
-      <w:r>
-        <w:t xml:space="preserve">The frequency, in Hz, of the electrical system being analyzed by </w:t>
-      </w:r>
-      <w:proofErr w:type="spellStart"/>
-      <w:r>
-        <w:t>openXDA</w:t>
-      </w:r>
-      <w:proofErr w:type="spellEnd"/>
-      <w:r>
-        <w:t>.</w:t>
-      </w:r>
-      <w:r>
-        <w:br/>
-      </w:r>
-    </w:p>
-    <w:p>
-      <w:pPr>
-        <w:pStyle w:val="ListParagraph"/>
-        <w:numPr>
-          <w:ilvl w:val="0"/>
-          <w:numId w:val="7"/>
-        </w:numPr>
-      </w:pPr>
-      <w:proofErr w:type="spellStart"/>
-      <w:r>
-        <w:rPr>
-          <w:b/>
-        </w:rPr>
-        <w:t>TimeTolerance</w:t>
-      </w:r>
-      <w:proofErr w:type="spellEnd"/>
-    </w:p>
-    <w:p>
-      <w:pPr>
-        <w:pStyle w:val="ListParagraph"/>
-        <w:numPr>
-          <w:ilvl w:val="1"/>
-          <w:numId w:val="7"/>
-        </w:numPr>
-      </w:pPr>
-      <w:r>
-        <w:t>Default: 0.5</w:t>
-      </w:r>
-    </w:p>
-    <w:p>
-      <w:pPr>
-        <w:pStyle w:val="ListParagraph"/>
-        <w:numPr>
-          <w:ilvl w:val="1"/>
-          <w:numId w:val="7"/>
-        </w:numPr>
-      </w:pPr>
-      <w:r>
-        <w:t>The maximum distance, in seconds, between a meter’s clock and real time.</w:t>
-      </w:r>
-    </w:p>
-    <w:p>
-      <w:pPr>
-        <w:pStyle w:val="ListParagraph"/>
-        <w:numPr>
-          <w:ilvl w:val="1"/>
-          <w:numId w:val="7"/>
-        </w:numPr>
-      </w:pPr>
-      <w:r>
-        <w:t xml:space="preserve">Adjust this parameter to increase or decrease the tolerance used by </w:t>
-      </w:r>
-      <w:proofErr w:type="spellStart"/>
-      <w:r>
-        <w:t>openXDA</w:t>
-      </w:r>
-      <w:proofErr w:type="spellEnd"/>
-      <w:r>
         <w:t xml:space="preserve"> when aligning events that occurred at approximately the same time. The system will attempt to determine whether two events could have occurred at the same time based on their relative positions in time, taking into account this time tolerance.</w:t>
       </w:r>
       <w:r>
         <w:br/>
       </w:r>
-      <w:r>
-        <w:br w:type="page"/>
-      </w:r>
-    </w:p>
-    <w:p>
-      <w:pPr>
-        <w:pStyle w:val="ListParagraph"/>
-        <w:numPr>
-          <w:ilvl w:val="0"/>
-          <w:numId w:val="7"/>
-        </w:numPr>
-      </w:pPr>
-      <w:proofErr w:type="spellStart"/>
-      <w:r>
-        <w:rPr>
-          <w:b/>
-        </w:rPr>
-        <w:lastRenderedPageBreak/>
+    </w:p>
+    <w:p>
+      <w:pPr>
+        <w:pStyle w:val="ListParagraph"/>
+        <w:numPr>
+          <w:ilvl w:val="0"/>
+          <w:numId w:val="7"/>
+        </w:numPr>
+      </w:pPr>
+      <w:proofErr w:type="spellStart"/>
+      <w:r>
+        <w:rPr>
+          <w:b/>
+        </w:rPr>
         <w:t>WatchDirectories</w:t>
       </w:r>
       <w:proofErr w:type="spellEnd"/>
@@ -4684,8 +4795,6 @@
       <w:r>
         <w:br/>
       </w:r>
-      <w:bookmarkStart w:id="0" w:name="_GoBack"/>
-      <w:bookmarkEnd w:id="0"/>
     </w:p>
     <w:p>
       <w:pPr>
@@ -6730,7 +6839,7 @@
 </file>
 
 <file path=customXml/itemProps1.xml><?xml version="1.0" encoding="utf-8"?>
-<ds:datastoreItem xmlns:ds="http://schemas.openxmlformats.org/officeDocument/2006/customXml" ds:itemID="{CFA2BC91-6053-4DBD-995E-FFE29274D071}">
+<ds:datastoreItem xmlns:ds="http://schemas.openxmlformats.org/officeDocument/2006/customXml" ds:itemID="{C5B0512A-9859-46C4-9F21-EEEE059753F2}">
   <ds:schemaRefs>
     <ds:schemaRef ds:uri="http://schemas.openxmlformats.org/officeDocument/2006/bibliography"/>
   </ds:schemaRefs>

</xml_diff>